<commit_message>
Add user details to use case diagram
</commit_message>
<xml_diff>
--- a/documentation/1-Konzeptbeschreibung_Team_g6t3.docx
+++ b/documentation/1-Konzeptbeschreibung_Team_g6t3.docx
@@ -16,7 +16,7 @@
     </w:p>
     <w:p>
       <w:pPr>
-        <w:pStyle w:val="Title"/>
+        <w:pStyle w:val="Titel"/>
         <w:jc w:val="left"/>
       </w:pPr>
       <w:r>
@@ -49,23 +49,7 @@
           <w:b/>
           <w:bCs/>
         </w:rPr>
-        <w:t>Team: &lt;</w:t>
-      </w:r>
-      <w:proofErr w:type="spellStart"/>
-      <w:r>
-        <w:rPr>
-          <w:b/>
-          <w:bCs/>
-        </w:rPr>
-        <w:t>SpeziRangers</w:t>
-      </w:r>
-      <w:proofErr w:type="spellEnd"/>
-      <w:r>
-        <w:rPr>
-          <w:b/>
-          <w:bCs/>
-        </w:rPr>
-        <w:t>/NR.3&gt;</w:t>
+        <w:t>Team: &lt;SpeziRangers/NR.3&gt;</w:t>
       </w:r>
     </w:p>
     <w:p>
@@ -75,15 +59,7 @@
         <w:jc w:val="left"/>
       </w:pPr>
       <w:r>
-        <w:t xml:space="preserve">Mitglied 1: (Bernhard </w:t>
-      </w:r>
-      <w:proofErr w:type="spellStart"/>
-      <w:r>
-        <w:t>Astl</w:t>
-      </w:r>
-      <w:proofErr w:type="spellEnd"/>
-      <w:r>
-        <w:t>, 01319305)</w:t>
+        <w:t>Mitglied 1: (Bernhard Astl, 01319305)</w:t>
       </w:r>
     </w:p>
     <w:p>
@@ -113,15 +89,7 @@
         <w:jc w:val="left"/>
       </w:pPr>
       <w:r>
-        <w:t xml:space="preserve">Mitglied 4: (Islam </w:t>
-      </w:r>
-      <w:proofErr w:type="spellStart"/>
-      <w:r>
-        <w:t>Mechtjev</w:t>
-      </w:r>
-      <w:proofErr w:type="spellEnd"/>
-      <w:r>
-        <w:t>, 11910366)</w:t>
+        <w:t>Mitglied 4: (Islam Mechtjev, 11910366)</w:t>
       </w:r>
     </w:p>
     <w:p>
@@ -141,15 +109,7 @@
         <w:jc w:val="left"/>
       </w:pPr>
       <w:r>
-        <w:t xml:space="preserve">Mitglied 6: (Clemens </w:t>
-      </w:r>
-      <w:proofErr w:type="spellStart"/>
-      <w:r>
-        <w:t>Prosser</w:t>
-      </w:r>
-      <w:proofErr w:type="spellEnd"/>
-      <w:r>
-        <w:t>, 11907449)</w:t>
+        <w:t>Mitglied 6: (Clemens Prosser, 11907449)</w:t>
       </w:r>
     </w:p>
     <w:p>
@@ -261,7 +221,31 @@
         <w:rPr>
           <w:rFonts w:eastAsia="Arial Unicode MS" w:cs="Arial Unicode MS"/>
         </w:rPr>
-        <w:t>Das Spiel soll ein unterhaltendes Quiz sein. Kann aber auch sehr gut als Bildungsmittel eingesetzt werden. Zielgruppe sind somit viele Personen, von Schüler*innen bis zu Freund*innen bei einem gemütlichen Spieleabend. Also von Jung bis Alt.</w:t>
+        <w:t>Das Spiel soll ein unterhaltendes Quiz sein</w:t>
+      </w:r>
+      <w:r>
+        <w:rPr>
+          <w:rFonts w:eastAsia="Arial Unicode MS" w:cs="Arial Unicode MS"/>
+        </w:rPr>
+        <w:t>,</w:t>
+      </w:r>
+      <w:r>
+        <w:rPr>
+          <w:rFonts w:eastAsia="Arial Unicode MS" w:cs="Arial Unicode MS"/>
+        </w:rPr>
+        <w:t xml:space="preserve"> </w:t>
+      </w:r>
+      <w:r>
+        <w:rPr>
+          <w:rFonts w:eastAsia="Arial Unicode MS" w:cs="Arial Unicode MS"/>
+        </w:rPr>
+        <w:t>k</w:t>
+      </w:r>
+      <w:r>
+        <w:rPr>
+          <w:rFonts w:eastAsia="Arial Unicode MS" w:cs="Arial Unicode MS"/>
+        </w:rPr>
+        <w:t>ann aber auch sehr gut als Bildungsmittel eingesetzt werden. Zielgruppe sind somit viele Personen, von Schüler*innen bis zu Freund*innen bei einem gemütlichen Spieleabend. Also von Jung bis Alt.</w:t>
       </w:r>
     </w:p>
     <w:p>
@@ -291,7 +275,7 @@
     </w:p>
     <w:p>
       <w:pPr>
-        <w:pStyle w:val="Heading2"/>
+        <w:pStyle w:val="berschrift2"/>
       </w:pPr>
       <w:r>
         <w:t>2.1 Akteure</w:t>
@@ -300,10 +284,13 @@
     <w:p>
       <w:pPr>
         <w:pStyle w:val="Body"/>
-      </w:pPr>
-      <w:r>
         <w:rPr>
           <w:rFonts w:eastAsia="Arial Unicode MS" w:cs="Arial Unicode MS"/>
+        </w:rPr>
+      </w:pPr>
+      <w:r>
+        <w:rPr>
+          <w:rFonts w:eastAsia="Arial Unicode MS" w:cs="Arial Unicode MS"/>
           <w:b/>
           <w:bCs/>
         </w:rPr>
@@ -316,7 +303,25 @@
         <w:rPr>
           <w:rFonts w:eastAsia="Arial Unicode MS" w:cs="Arial Unicode MS"/>
         </w:rPr>
-        <w:t>Ein User ist Mitglied eines Teams und besitzt ein Gerät mit Internetzugang und Browser. Er kann sich anmelden, Spielen beitreten, sie verlassen, würfeln und erklären. Er besitzt ein Userprofile mit zahlreichen Statistiken.</w:t>
+        <w:t>Ein User ist Mitglied eines Teams und besitzt ein Gerät mit Internetzugang und Browser. Er kann sich anmelden, Spielen beitreten, sie verlassen, würfeln und erklären. Er besitzt ein Userprofil mit zahlreichen Statistiken.</w:t>
+      </w:r>
+      <w:r>
+        <w:rPr>
+          <w:rFonts w:eastAsia="Arial Unicode MS" w:cs="Arial Unicode MS"/>
+        </w:rPr>
+        <w:t xml:space="preserve"> Ein </w:t>
+      </w:r>
+      <w:r>
+        <w:rPr>
+          <w:rFonts w:eastAsia="Arial Unicode MS" w:cs="Arial Unicode MS"/>
+        </w:rPr>
+        <w:t>User</w:t>
+      </w:r>
+      <w:r>
+        <w:rPr>
+          <w:rFonts w:eastAsia="Arial Unicode MS" w:cs="Arial Unicode MS"/>
+        </w:rPr>
+        <w:t xml:space="preserve"> kann (gegebenenfalls mehrere) Gastnutzer erstellen.</w:t>
       </w:r>
     </w:p>
     <w:p>
@@ -327,6 +332,40 @@
         <w:rPr>
           <w:rFonts w:eastAsia="Arial Unicode MS" w:cs="Arial Unicode MS"/>
           <w:b/>
+        </w:rPr>
+        <w:t>Gastnutzer</w:t>
+      </w:r>
+      <w:r>
+        <w:rPr>
+          <w:rFonts w:eastAsia="Arial Unicode MS" w:cs="Arial Unicode MS"/>
+          <w:b/>
+        </w:rPr>
+        <w:br/>
+      </w:r>
+      <w:r>
+        <w:t xml:space="preserve">Ein Gastnutzer entspricht einem nicht registrieren Nutzer. Dieser teilt sich ein Endgerät mit einem User und wird von einem User erstellt. </w:t>
+      </w:r>
+      <w:r>
+        <w:t xml:space="preserve">Er wird lediglich bei der zufälligen Auswahl des erklärenden Nutzers berücksichtigt – andere Aktionen werden vom dazugehörigen </w:t>
+      </w:r>
+      <w:r>
+        <w:rPr>
+          <w:b/>
+        </w:rPr>
+        <w:t>User</w:t>
+      </w:r>
+      <w:r>
+        <w:t xml:space="preserve"> ausgelöst. </w:t>
+      </w:r>
+    </w:p>
+    <w:p>
+      <w:pPr>
+        <w:pStyle w:val="Body"/>
+      </w:pPr>
+      <w:r>
+        <w:rPr>
+          <w:rFonts w:eastAsia="Arial Unicode MS" w:cs="Arial Unicode MS"/>
+          <w:b/>
           <w:bCs/>
         </w:rPr>
         <w:t>Teams</w:t>
@@ -339,6 +378,12 @@
           <w:rFonts w:eastAsia="Arial Unicode MS" w:cs="Arial Unicode MS"/>
         </w:rPr>
         <w:t>In einem Team muss mindestens ein User eingeloggt sein. In dem Browser des / der User ist eine Weboberfläche zu sehen, mit den relevanten Spielgeschehnissen (Punkteanzahl, …)</w:t>
+      </w:r>
+      <w:r>
+        <w:rPr>
+          <w:rFonts w:eastAsia="Arial Unicode MS" w:cs="Arial Unicode MS"/>
+        </w:rPr>
+        <w:t>. Gegebenenfalls sind neben dem User andere User / Gastnutzer vorhanden.</w:t>
       </w:r>
     </w:p>
     <w:p>
@@ -348,11 +393,30 @@
         <w:jc w:val="left"/>
       </w:pPr>
       <w:r>
+        <w:rPr>
+          <w:b/>
+          <w:bCs/>
+        </w:rPr>
         <w:t>Erklärendes / Ratendes Team</w:t>
       </w:r>
       <w:r>
+        <w:rPr>
+          <w:b/>
+          <w:bCs/>
+        </w:rPr>
         <w:br/>
-        <w:t>Ist ein Team, wovon ein Mitglied einen Begriff erklärt. Die anderen Teammitglieder versuchen diesen zu erraten.</w:t>
+      </w:r>
+      <w:r>
+        <w:t>i</w:t>
+      </w:r>
+      <w:r>
+        <w:t xml:space="preserve">st </w:t>
+      </w:r>
+      <w:r>
+        <w:t>das</w:t>
+      </w:r>
+      <w:r>
+        <w:t xml:space="preserve"> Team, wovon ein Mitglied einen Begriff erklärt. Die anderen Teammitglieder versuchen diesen zu erraten.</w:t>
       </w:r>
     </w:p>
     <w:p>
@@ -362,62 +426,59 @@
         <w:jc w:val="left"/>
       </w:pPr>
       <w:r>
-        <w:t>Bestätigendes Team</w:t>
-      </w:r>
-      <w:r>
+        <w:rPr>
+          <w:b/>
+          <w:bCs/>
+        </w:rPr>
+        <w:t>Bestätigende Team</w:t>
+      </w:r>
+      <w:r>
+        <w:rPr>
+          <w:b/>
+          <w:bCs/>
+        </w:rPr>
+        <w:t>s</w:t>
+      </w:r>
+      <w:r>
+        <w:rPr>
+          <w:b/>
+          <w:bCs/>
+        </w:rPr>
         <w:br/>
-        <w:t>Ist ein Team, welches antworten von Gegnern bestätigt und etwaige Regelbrüche meldet.</w:t>
+      </w:r>
+      <w:r>
+        <w:t xml:space="preserve">sind alle Teams abgesehen vom erklärenden Team. Diese bestätigen einen erfolgreich erratenen Begriff und melden etwaige Regelbrüche. </w:t>
+      </w:r>
+    </w:p>
+    <w:p>
+      <w:pPr>
+        <w:pStyle w:val="Body"/>
+        <w:rPr>
+          <w:rFonts w:eastAsia="Arial Unicode MS" w:cs="Arial Unicode MS"/>
+        </w:rPr>
+      </w:pPr>
+      <w:r>
+        <w:rPr>
+          <w:rFonts w:eastAsia="Arial Unicode MS" w:cs="Arial Unicode MS"/>
+          <w:b/>
+          <w:bCs/>
+        </w:rPr>
+        <w:t>Spieleverwalter</w:t>
       </w:r>
       <w:r>
         <w:br/>
-        <w:t>Erklären ist immer auf (mündlich, pantomimisch, zeichnerisch) bezogen.</w:t>
-      </w:r>
-    </w:p>
-    <w:p>
-      <w:pPr>
-        <w:pStyle w:val="Body"/>
-      </w:pPr>
-      <w:r>
-        <w:br/>
       </w:r>
       <w:r>
         <w:rPr>
           <w:rFonts w:eastAsia="Arial Unicode MS" w:cs="Arial Unicode MS"/>
-          <w:b/>
-          <w:bCs/>
-        </w:rPr>
-        <w:t>Admin</w:t>
-      </w:r>
-      <w:r>
-        <w:br/>
+        </w:rPr>
+        <w:t xml:space="preserve">Ein Spieleverwalter sieht alle aktuell laufenden Spiele und deren Zwischenstände. </w:t>
       </w:r>
       <w:r>
         <w:rPr>
           <w:rFonts w:eastAsia="Arial Unicode MS" w:cs="Arial Unicode MS"/>
         </w:rPr>
-        <w:t xml:space="preserve">Ein Admin verwaltet User und Themengebiete, kann neue hinzufügen, hat in diese Einsicht. </w:t>
-      </w:r>
-    </w:p>
-    <w:p>
-      <w:pPr>
-        <w:pStyle w:val="Body"/>
-      </w:pPr>
-      <w:r>
-        <w:rPr>
-          <w:rFonts w:eastAsia="Arial Unicode MS" w:cs="Arial Unicode MS"/>
-          <w:b/>
-          <w:bCs/>
-        </w:rPr>
-        <w:t>Spieleverwalter</w:t>
-      </w:r>
-      <w:r>
-        <w:br/>
-      </w:r>
-      <w:r>
-        <w:rPr>
-          <w:rFonts w:eastAsia="Arial Unicode MS" w:cs="Arial Unicode MS"/>
-        </w:rPr>
-        <w:t xml:space="preserve">Ein Spieleverwalter sieht alle aktuell laufenden Spiele und deren Zwischenstände. Weiter hat er auch die Möglichkeit Spielebegriffe zu importieren. </w:t>
+        <w:t xml:space="preserve">Ebenso darf dieser neue Themengebiete erfassen und erweitern. </w:t>
       </w:r>
     </w:p>
     <w:p>
@@ -427,6 +488,52 @@
       </w:pPr>
       <w:r>
         <w:rPr>
+          <w:rFonts w:eastAsia="Arial Unicode MS" w:cs="Arial Unicode MS"/>
+          <w:b/>
+          <w:bCs/>
+        </w:rPr>
+        <w:t>Admin</w:t>
+      </w:r>
+      <w:r>
+        <w:br/>
+      </w:r>
+      <w:r>
+        <w:rPr>
+          <w:rFonts w:eastAsia="Arial Unicode MS" w:cs="Arial Unicode MS"/>
+        </w:rPr>
+        <w:t xml:space="preserve">Ein Admin </w:t>
+      </w:r>
+      <w:r>
+        <w:rPr>
+          <w:rFonts w:eastAsia="Arial Unicode MS" w:cs="Arial Unicode MS"/>
+        </w:rPr>
+        <w:t xml:space="preserve">entspricht einem Spieleverwalter mit mehr Berechtigungen. Er kann zusätzlich alle Spieler verwalten (Anlegen, Bearbeiten, Löschen) und Berechtigungen vergeben (Spieleverwalter/Admin). </w:t>
+      </w:r>
+      <w:r>
+        <w:rPr>
+          <w:rFonts w:eastAsia="Arial Unicode MS" w:cs="Arial Unicode MS"/>
+        </w:rPr>
+        <w:t>Spiele und Zwischenstände können von einem Admin modifiziert werden.</w:t>
+      </w:r>
+      <w:r>
+        <w:rPr>
+          <w:rFonts w:eastAsia="Arial Unicode MS" w:cs="Arial Unicode MS"/>
+        </w:rPr>
+        <w:t xml:space="preserve"> </w:t>
+      </w:r>
+    </w:p>
+    <w:p>
+      <w:pPr>
+        <w:pStyle w:val="Body"/>
+      </w:pPr>
+    </w:p>
+    <w:p>
+      <w:pPr>
+        <w:pStyle w:val="Body"/>
+        <w:jc w:val="left"/>
+      </w:pPr>
+      <w:r>
+        <w:rPr>
           <w:rFonts w:ascii="Arial Unicode MS" w:eastAsia="Arial Unicode MS" w:hAnsi="Arial Unicode MS" w:cs="Arial Unicode MS"/>
         </w:rPr>
         <w:br w:type="page"/>
@@ -434,7 +541,7 @@
     </w:p>
     <w:p>
       <w:pPr>
-        <w:pStyle w:val="Heading2"/>
+        <w:pStyle w:val="berschrift2"/>
       </w:pPr>
       <w:r>
         <w:lastRenderedPageBreak/>
@@ -451,44 +558,60 @@
           <w:noProof/>
         </w:rPr>
         <w:drawing>
-          <wp:inline distT="0" distB="0" distL="0" distR="0" wp14:anchorId="7A72E83A" wp14:editId="2543F946">
-            <wp:extent cx="5760720" cy="3990340"/>
-            <wp:effectExtent l="0" t="0" r="0" b="0"/>
-            <wp:docPr id="1073741825" name="officeArt object" descr="Picture 1"/>
-            <wp:cNvGraphicFramePr/>
+          <wp:anchor distT="0" distB="0" distL="114300" distR="114300" simplePos="0" relativeHeight="251659264" behindDoc="0" locked="0" layoutInCell="1" allowOverlap="1" wp14:anchorId="4DAA4EE1" wp14:editId="3114C363">
+            <wp:simplePos x="0" y="0"/>
+            <wp:positionH relativeFrom="column">
+              <wp:posOffset>-9856</wp:posOffset>
+            </wp:positionH>
+            <wp:positionV relativeFrom="paragraph">
+              <wp:posOffset>201957</wp:posOffset>
+            </wp:positionV>
+            <wp:extent cx="5756910" cy="4015105"/>
+            <wp:effectExtent l="0" t="0" r="0" b="4445"/>
+            <wp:wrapSquare wrapText="bothSides"/>
+            <wp:docPr id="1" name="Grafik 1"/>
+            <wp:cNvGraphicFramePr>
+              <a:graphicFrameLocks xmlns:a="http://schemas.openxmlformats.org/drawingml/2006/main" noChangeAspect="1"/>
+            </wp:cNvGraphicFramePr>
             <a:graphic xmlns:a="http://schemas.openxmlformats.org/drawingml/2006/main">
               <a:graphicData uri="http://schemas.openxmlformats.org/drawingml/2006/picture">
                 <pic:pic xmlns:pic="http://schemas.openxmlformats.org/drawingml/2006/picture">
                   <pic:nvPicPr>
-                    <pic:cNvPr id="1073741825" name="Picture 1" descr="Picture 1"/>
+                    <pic:cNvPr id="0" name="Picture 1"/>
                     <pic:cNvPicPr>
-                      <a:picLocks noChangeAspect="1"/>
+                      <a:picLocks noChangeAspect="1" noChangeArrowheads="1"/>
                     </pic:cNvPicPr>
                   </pic:nvPicPr>
                   <pic:blipFill>
-                    <a:blip r:embed="rId7"/>
+                    <a:blip r:embed="rId7">
+                      <a:extLst>
+                        <a:ext uri="{28A0092B-C50C-407E-A947-70E740481C1C}">
+                          <a14:useLocalDpi xmlns:a14="http://schemas.microsoft.com/office/drawing/2010/main" val="0"/>
+                        </a:ext>
+                      </a:extLst>
+                    </a:blip>
+                    <a:srcRect/>
                     <a:stretch>
                       <a:fillRect/>
                     </a:stretch>
                   </pic:blipFill>
-                  <pic:spPr>
+                  <pic:spPr bwMode="auto">
                     <a:xfrm>
                       <a:off x="0" y="0"/>
-                      <a:ext cx="5760720" cy="3990340"/>
+                      <a:ext cx="5756910" cy="4015105"/>
                     </a:xfrm>
                     <a:prstGeom prst="rect">
                       <a:avLst/>
                     </a:prstGeom>
-                    <a:ln w="12700" cap="flat">
+                    <a:noFill/>
+                    <a:ln>
                       <a:noFill/>
-                      <a:miter lim="400000"/>
                     </a:ln>
-                    <a:effectLst/>
                   </pic:spPr>
                 </pic:pic>
               </a:graphicData>
             </a:graphic>
-          </wp:inline>
+          </wp:anchor>
         </w:drawing>
       </w:r>
     </w:p>
@@ -499,6 +622,7 @@
         <w:rPr>
           <w:b/>
           <w:bCs/>
+          <w:lang w:val="en-US"/>
         </w:rPr>
       </w:pPr>
       <w:r>
@@ -508,17 +632,33 @@
           <w:sz w:val="26"/>
           <w:szCs w:val="26"/>
           <w:u w:color="2E74B5"/>
+          <w:lang w:val="en-US"/>
         </w:rPr>
         <w:t>2.3 Use-Case</w:t>
       </w:r>
-    </w:p>
-    <w:p>
-      <w:pPr>
-        <w:pStyle w:val="Heading3"/>
+      <w:r>
+        <w:rPr>
+          <w:rFonts w:ascii="Calibri Light" w:hAnsi="Calibri Light"/>
+          <w:color w:val="2E74B5"/>
+          <w:sz w:val="26"/>
+          <w:szCs w:val="26"/>
+          <w:u w:color="2E74B5"/>
+          <w:lang w:val="en-US"/>
+        </w:rPr>
+        <w:t>s</w:t>
+      </w:r>
+    </w:p>
+    <w:p>
+      <w:pPr>
+        <w:pStyle w:val="berschrift3"/>
+        <w:rPr>
+          <w:lang w:val="en-US"/>
+        </w:rPr>
       </w:pPr>
       <w:r>
         <w:rPr>
           <w:rStyle w:val="Heading3Char"/>
+          <w:lang w:val="en-US"/>
         </w:rPr>
         <w:t>2.3.1 Akteur: User</w:t>
       </w:r>
@@ -528,6 +668,7 @@
         <w:pStyle w:val="Body"/>
         <w:rPr>
           <w:rStyle w:val="Heading3Char"/>
+          <w:lang w:val="en-US"/>
         </w:rPr>
       </w:pPr>
       <w:r>
@@ -535,13 +676,14 @@
           <w:rFonts w:eastAsia="Arial Unicode MS" w:cs="Arial Unicode MS"/>
           <w:b/>
           <w:bCs/>
+          <w:lang w:val="en-US"/>
         </w:rPr>
         <w:t>Login</w:t>
       </w:r>
     </w:p>
     <w:p>
       <w:pPr>
-        <w:pStyle w:val="ListParagraph"/>
+        <w:pStyle w:val="Listenabsatz"/>
         <w:numPr>
           <w:ilvl w:val="0"/>
           <w:numId w:val="4"/>
@@ -560,7 +702,7 @@
     </w:p>
     <w:p>
       <w:pPr>
-        <w:pStyle w:val="ListParagraph"/>
+        <w:pStyle w:val="Listenabsatz"/>
         <w:numPr>
           <w:ilvl w:val="0"/>
           <w:numId w:val="4"/>
@@ -583,7 +725,7 @@
     </w:p>
     <w:p>
       <w:pPr>
-        <w:pStyle w:val="ListParagraph"/>
+        <w:pStyle w:val="Listenabsatz"/>
         <w:numPr>
           <w:ilvl w:val="0"/>
           <w:numId w:val="4"/>
@@ -602,7 +744,7 @@
     </w:p>
     <w:p>
       <w:pPr>
-        <w:pStyle w:val="ListParagraph"/>
+        <w:pStyle w:val="Listenabsatz"/>
         <w:numPr>
           <w:ilvl w:val="1"/>
           <w:numId w:val="4"/>
@@ -614,7 +756,7 @@
     </w:p>
     <w:p>
       <w:pPr>
-        <w:pStyle w:val="ListParagraph"/>
+        <w:pStyle w:val="Listenabsatz"/>
         <w:numPr>
           <w:ilvl w:val="1"/>
           <w:numId w:val="4"/>
@@ -630,7 +772,7 @@
     </w:p>
     <w:p>
       <w:pPr>
-        <w:pStyle w:val="ListParagraph"/>
+        <w:pStyle w:val="Listenabsatz"/>
         <w:numPr>
           <w:ilvl w:val="0"/>
           <w:numId w:val="4"/>
@@ -653,7 +795,7 @@
     </w:p>
     <w:p>
       <w:pPr>
-        <w:pStyle w:val="ListParagraph"/>
+        <w:pStyle w:val="Listenabsatz"/>
         <w:numPr>
           <w:ilvl w:val="0"/>
           <w:numId w:val="4"/>
@@ -707,7 +849,7 @@
     </w:p>
     <w:p>
       <w:pPr>
-        <w:pStyle w:val="ListParagraph"/>
+        <w:pStyle w:val="Listenabsatz"/>
         <w:numPr>
           <w:ilvl w:val="0"/>
           <w:numId w:val="4"/>
@@ -726,7 +868,7 @@
     </w:p>
     <w:p>
       <w:pPr>
-        <w:pStyle w:val="ListParagraph"/>
+        <w:pStyle w:val="Listenabsatz"/>
         <w:numPr>
           <w:ilvl w:val="0"/>
           <w:numId w:val="4"/>
@@ -745,7 +887,7 @@
     </w:p>
     <w:p>
       <w:pPr>
-        <w:pStyle w:val="ListParagraph"/>
+        <w:pStyle w:val="Listenabsatz"/>
         <w:numPr>
           <w:ilvl w:val="0"/>
           <w:numId w:val="4"/>
@@ -765,7 +907,7 @@
     </w:p>
     <w:p>
       <w:pPr>
-        <w:pStyle w:val="ListParagraph"/>
+        <w:pStyle w:val="Listenabsatz"/>
         <w:numPr>
           <w:ilvl w:val="0"/>
           <w:numId w:val="4"/>
@@ -784,7 +926,7 @@
     </w:p>
     <w:p>
       <w:pPr>
-        <w:pStyle w:val="ListParagraph"/>
+        <w:pStyle w:val="Listenabsatz"/>
         <w:numPr>
           <w:ilvl w:val="0"/>
           <w:numId w:val="4"/>
@@ -820,7 +962,7 @@
     </w:p>
     <w:p>
       <w:pPr>
-        <w:pStyle w:val="ListParagraph"/>
+        <w:pStyle w:val="Listenabsatz"/>
         <w:numPr>
           <w:ilvl w:val="0"/>
           <w:numId w:val="6"/>
@@ -843,7 +985,7 @@
     </w:p>
     <w:p>
       <w:pPr>
-        <w:pStyle w:val="ListParagraph"/>
+        <w:pStyle w:val="Listenabsatz"/>
         <w:numPr>
           <w:ilvl w:val="0"/>
           <w:numId w:val="6"/>
@@ -866,7 +1008,7 @@
     </w:p>
     <w:p>
       <w:pPr>
-        <w:pStyle w:val="ListParagraph"/>
+        <w:pStyle w:val="Listenabsatz"/>
         <w:numPr>
           <w:ilvl w:val="0"/>
           <w:numId w:val="6"/>
@@ -889,7 +1031,7 @@
     </w:p>
     <w:p>
       <w:pPr>
-        <w:pStyle w:val="ListParagraph"/>
+        <w:pStyle w:val="Listenabsatz"/>
         <w:numPr>
           <w:ilvl w:val="0"/>
           <w:numId w:val="6"/>
@@ -912,7 +1054,7 @@
     </w:p>
     <w:p>
       <w:pPr>
-        <w:pStyle w:val="ListParagraph"/>
+        <w:pStyle w:val="Listenabsatz"/>
         <w:numPr>
           <w:ilvl w:val="0"/>
           <w:numId w:val="6"/>
@@ -954,7 +1096,7 @@
     </w:p>
     <w:p>
       <w:pPr>
-        <w:pStyle w:val="ListParagraph"/>
+        <w:pStyle w:val="Listenabsatz"/>
         <w:numPr>
           <w:ilvl w:val="0"/>
           <w:numId w:val="4"/>
@@ -973,7 +1115,7 @@
     </w:p>
     <w:p>
       <w:pPr>
-        <w:pStyle w:val="ListParagraph"/>
+        <w:pStyle w:val="Listenabsatz"/>
         <w:numPr>
           <w:ilvl w:val="0"/>
           <w:numId w:val="4"/>
@@ -992,7 +1134,7 @@
     </w:p>
     <w:p>
       <w:pPr>
-        <w:pStyle w:val="ListParagraph"/>
+        <w:pStyle w:val="Listenabsatz"/>
         <w:numPr>
           <w:ilvl w:val="0"/>
           <w:numId w:val="4"/>
@@ -1011,7 +1153,7 @@
     </w:p>
     <w:p>
       <w:pPr>
-        <w:pStyle w:val="ListParagraph"/>
+        <w:pStyle w:val="Listenabsatz"/>
         <w:numPr>
           <w:ilvl w:val="0"/>
           <w:numId w:val="4"/>
@@ -1030,7 +1172,7 @@
     </w:p>
     <w:p>
       <w:pPr>
-        <w:pStyle w:val="ListParagraph"/>
+        <w:pStyle w:val="Listenabsatz"/>
         <w:numPr>
           <w:ilvl w:val="0"/>
           <w:numId w:val="4"/>
@@ -1071,7 +1213,7 @@
     </w:p>
     <w:p>
       <w:pPr>
-        <w:pStyle w:val="ListParagraph"/>
+        <w:pStyle w:val="Listenabsatz"/>
         <w:numPr>
           <w:ilvl w:val="0"/>
           <w:numId w:val="4"/>
@@ -1090,7 +1232,7 @@
     </w:p>
     <w:p>
       <w:pPr>
-        <w:pStyle w:val="ListParagraph"/>
+        <w:pStyle w:val="Listenabsatz"/>
         <w:numPr>
           <w:ilvl w:val="0"/>
           <w:numId w:val="4"/>
@@ -1109,7 +1251,7 @@
     </w:p>
     <w:p>
       <w:pPr>
-        <w:pStyle w:val="ListParagraph"/>
+        <w:pStyle w:val="Listenabsatz"/>
         <w:numPr>
           <w:ilvl w:val="0"/>
           <w:numId w:val="4"/>
@@ -1128,7 +1270,7 @@
     </w:p>
     <w:p>
       <w:pPr>
-        <w:pStyle w:val="ListParagraph"/>
+        <w:pStyle w:val="Listenabsatz"/>
         <w:numPr>
           <w:ilvl w:val="1"/>
           <w:numId w:val="4"/>
@@ -1140,7 +1282,7 @@
     </w:p>
     <w:p>
       <w:pPr>
-        <w:pStyle w:val="ListParagraph"/>
+        <w:pStyle w:val="Listenabsatz"/>
         <w:numPr>
           <w:ilvl w:val="0"/>
           <w:numId w:val="4"/>
@@ -1159,7 +1301,7 @@
     </w:p>
     <w:p>
       <w:pPr>
-        <w:pStyle w:val="ListParagraph"/>
+        <w:pStyle w:val="Listenabsatz"/>
         <w:numPr>
           <w:ilvl w:val="0"/>
           <w:numId w:val="4"/>
@@ -1200,7 +1342,7 @@
     </w:p>
     <w:p>
       <w:pPr>
-        <w:pStyle w:val="ListParagraph"/>
+        <w:pStyle w:val="Listenabsatz"/>
         <w:numPr>
           <w:ilvl w:val="0"/>
           <w:numId w:val="4"/>
@@ -1220,7 +1362,7 @@
     </w:p>
     <w:p>
       <w:pPr>
-        <w:pStyle w:val="ListParagraph"/>
+        <w:pStyle w:val="Listenabsatz"/>
         <w:numPr>
           <w:ilvl w:val="0"/>
           <w:numId w:val="4"/>
@@ -1240,7 +1382,7 @@
     </w:p>
     <w:p>
       <w:pPr>
-        <w:pStyle w:val="ListParagraph"/>
+        <w:pStyle w:val="Listenabsatz"/>
         <w:numPr>
           <w:ilvl w:val="0"/>
           <w:numId w:val="4"/>
@@ -1261,7 +1403,7 @@
     </w:p>
     <w:p>
       <w:pPr>
-        <w:pStyle w:val="ListParagraph"/>
+        <w:pStyle w:val="Listenabsatz"/>
         <w:numPr>
           <w:ilvl w:val="0"/>
           <w:numId w:val="4"/>
@@ -1281,7 +1423,7 @@
     </w:p>
     <w:p>
       <w:pPr>
-        <w:pStyle w:val="ListParagraph"/>
+        <w:pStyle w:val="Listenabsatz"/>
         <w:numPr>
           <w:ilvl w:val="0"/>
           <w:numId w:val="4"/>
@@ -1324,7 +1466,7 @@
     </w:p>
     <w:p>
       <w:pPr>
-        <w:pStyle w:val="ListParagraph"/>
+        <w:pStyle w:val="Listenabsatz"/>
         <w:numPr>
           <w:ilvl w:val="0"/>
           <w:numId w:val="4"/>
@@ -1345,7 +1487,7 @@
     </w:p>
     <w:p>
       <w:pPr>
-        <w:pStyle w:val="ListParagraph"/>
+        <w:pStyle w:val="Listenabsatz"/>
         <w:numPr>
           <w:ilvl w:val="0"/>
           <w:numId w:val="4"/>
@@ -1359,7 +1501,7 @@
     </w:p>
     <w:p>
       <w:pPr>
-        <w:pStyle w:val="ListParagraph"/>
+        <w:pStyle w:val="Listenabsatz"/>
         <w:numPr>
           <w:ilvl w:val="0"/>
           <w:numId w:val="4"/>
@@ -1373,7 +1515,7 @@
     </w:p>
     <w:p>
       <w:pPr>
-        <w:pStyle w:val="ListParagraph"/>
+        <w:pStyle w:val="Listenabsatz"/>
         <w:numPr>
           <w:ilvl w:val="0"/>
           <w:numId w:val="4"/>
@@ -1387,7 +1529,7 @@
     </w:p>
     <w:p>
       <w:pPr>
-        <w:pStyle w:val="ListParagraph"/>
+        <w:pStyle w:val="Listenabsatz"/>
         <w:numPr>
           <w:ilvl w:val="0"/>
           <w:numId w:val="4"/>
@@ -1421,7 +1563,7 @@
     </w:p>
     <w:p>
       <w:pPr>
-        <w:pStyle w:val="ListParagraph"/>
+        <w:pStyle w:val="Listenabsatz"/>
         <w:numPr>
           <w:ilvl w:val="0"/>
           <w:numId w:val="8"/>
@@ -1440,7 +1582,7 @@
     </w:p>
     <w:p>
       <w:pPr>
-        <w:pStyle w:val="ListParagraph"/>
+        <w:pStyle w:val="Listenabsatz"/>
         <w:numPr>
           <w:ilvl w:val="0"/>
           <w:numId w:val="8"/>
@@ -1459,7 +1601,7 @@
     </w:p>
     <w:p>
       <w:pPr>
-        <w:pStyle w:val="ListParagraph"/>
+        <w:pStyle w:val="Listenabsatz"/>
         <w:numPr>
           <w:ilvl w:val="0"/>
           <w:numId w:val="8"/>
@@ -1478,7 +1620,7 @@
     </w:p>
     <w:p>
       <w:pPr>
-        <w:pStyle w:val="ListParagraph"/>
+        <w:pStyle w:val="Listenabsatz"/>
         <w:numPr>
           <w:ilvl w:val="0"/>
           <w:numId w:val="8"/>
@@ -1497,7 +1639,7 @@
     </w:p>
     <w:p>
       <w:pPr>
-        <w:pStyle w:val="ListParagraph"/>
+        <w:pStyle w:val="Listenabsatz"/>
         <w:numPr>
           <w:ilvl w:val="0"/>
           <w:numId w:val="8"/>
@@ -1537,7 +1679,7 @@
     </w:p>
     <w:p>
       <w:pPr>
-        <w:pStyle w:val="ListParagraph"/>
+        <w:pStyle w:val="Listenabsatz"/>
         <w:numPr>
           <w:ilvl w:val="0"/>
           <w:numId w:val="10"/>
@@ -1556,7 +1698,7 @@
     </w:p>
     <w:p>
       <w:pPr>
-        <w:pStyle w:val="ListParagraph"/>
+        <w:pStyle w:val="Listenabsatz"/>
         <w:numPr>
           <w:ilvl w:val="0"/>
           <w:numId w:val="10"/>
@@ -1575,7 +1717,7 @@
     </w:p>
     <w:p>
       <w:pPr>
-        <w:pStyle w:val="ListParagraph"/>
+        <w:pStyle w:val="Listenabsatz"/>
         <w:numPr>
           <w:ilvl w:val="0"/>
           <w:numId w:val="10"/>
@@ -1594,7 +1736,7 @@
     </w:p>
     <w:p>
       <w:pPr>
-        <w:pStyle w:val="ListParagraph"/>
+        <w:pStyle w:val="Listenabsatz"/>
         <w:numPr>
           <w:ilvl w:val="0"/>
           <w:numId w:val="10"/>
@@ -1606,7 +1748,7 @@
     </w:p>
     <w:p>
       <w:pPr>
-        <w:pStyle w:val="ListParagraph"/>
+        <w:pStyle w:val="Listenabsatz"/>
         <w:numPr>
           <w:ilvl w:val="0"/>
           <w:numId w:val="10"/>
@@ -1651,7 +1793,7 @@
     </w:p>
     <w:p>
       <w:pPr>
-        <w:pStyle w:val="ListParagraph"/>
+        <w:pStyle w:val="Listenabsatz"/>
         <w:numPr>
           <w:ilvl w:val="0"/>
           <w:numId w:val="12"/>
@@ -1680,7 +1822,7 @@
     </w:p>
     <w:p>
       <w:pPr>
-        <w:pStyle w:val="ListParagraph"/>
+        <w:pStyle w:val="Listenabsatz"/>
         <w:numPr>
           <w:ilvl w:val="0"/>
           <w:numId w:val="12"/>
@@ -1699,7 +1841,7 @@
     </w:p>
     <w:p>
       <w:pPr>
-        <w:pStyle w:val="ListParagraph"/>
+        <w:pStyle w:val="Listenabsatz"/>
         <w:numPr>
           <w:ilvl w:val="0"/>
           <w:numId w:val="12"/>
@@ -1718,7 +1860,7 @@
     </w:p>
     <w:p>
       <w:pPr>
-        <w:pStyle w:val="ListParagraph"/>
+        <w:pStyle w:val="Listenabsatz"/>
         <w:numPr>
           <w:ilvl w:val="0"/>
           <w:numId w:val="12"/>
@@ -1738,7 +1880,7 @@
     </w:p>
     <w:p>
       <w:pPr>
-        <w:pStyle w:val="ListParagraph"/>
+        <w:pStyle w:val="Listenabsatz"/>
         <w:numPr>
           <w:ilvl w:val="0"/>
           <w:numId w:val="12"/>
@@ -1779,7 +1921,7 @@
     </w:p>
     <w:p>
       <w:pPr>
-        <w:pStyle w:val="ListParagraph"/>
+        <w:pStyle w:val="Listenabsatz"/>
         <w:numPr>
           <w:ilvl w:val="0"/>
           <w:numId w:val="14"/>
@@ -1802,7 +1944,7 @@
     </w:p>
     <w:p>
       <w:pPr>
-        <w:pStyle w:val="ListParagraph"/>
+        <w:pStyle w:val="Listenabsatz"/>
         <w:numPr>
           <w:ilvl w:val="0"/>
           <w:numId w:val="14"/>
@@ -1820,28 +1962,12 @@
         <w:t>Ablauf</w:t>
       </w:r>
       <w:r>
-        <w:t xml:space="preserve">: Jedes Mitglied hat zu jeder Zeit des Spiels Einsicht auf den aktuellen Punktestand (Anzeige in der </w:t>
-      </w:r>
-      <w:proofErr w:type="spellStart"/>
-      <w:r>
-        <w:t>web</w:t>
-      </w:r>
-      <w:proofErr w:type="spellEnd"/>
-      <w:r>
-        <w:t>-</w:t>
-      </w:r>
-      <w:proofErr w:type="spellStart"/>
-      <w:r>
-        <w:t>app</w:t>
-      </w:r>
-      <w:proofErr w:type="spellEnd"/>
-      <w:r>
-        <w:t>)</w:t>
-      </w:r>
-    </w:p>
-    <w:p>
-      <w:pPr>
-        <w:pStyle w:val="ListParagraph"/>
+        <w:t>: Jedes Mitglied hat zu jeder Zeit des Spiels Einsicht auf den aktuellen Punktestand (Anzeige in der web-app)</w:t>
+      </w:r>
+    </w:p>
+    <w:p>
+      <w:pPr>
+        <w:pStyle w:val="Listenabsatz"/>
         <w:numPr>
           <w:ilvl w:val="0"/>
           <w:numId w:val="14"/>
@@ -1864,7 +1990,7 @@
     </w:p>
     <w:p>
       <w:pPr>
-        <w:pStyle w:val="ListParagraph"/>
+        <w:pStyle w:val="Listenabsatz"/>
         <w:numPr>
           <w:ilvl w:val="0"/>
           <w:numId w:val="14"/>
@@ -1887,7 +2013,7 @@
     </w:p>
     <w:p>
       <w:pPr>
-        <w:pStyle w:val="ListParagraph"/>
+        <w:pStyle w:val="Listenabsatz"/>
         <w:numPr>
           <w:ilvl w:val="0"/>
           <w:numId w:val="14"/>
@@ -1928,7 +2054,7 @@
     </w:p>
     <w:p>
       <w:pPr>
-        <w:pStyle w:val="ListParagraph"/>
+        <w:pStyle w:val="Listenabsatz"/>
         <w:numPr>
           <w:ilvl w:val="0"/>
           <w:numId w:val="16"/>
@@ -1951,7 +2077,7 @@
     </w:p>
     <w:p>
       <w:pPr>
-        <w:pStyle w:val="ListParagraph"/>
+        <w:pStyle w:val="Listenabsatz"/>
         <w:numPr>
           <w:ilvl w:val="0"/>
           <w:numId w:val="16"/>
@@ -1969,20 +2095,12 @@
         <w:t>Ablauf</w:t>
       </w:r>
       <w:r>
-        <w:t xml:space="preserve">: Man tritt einem Raum bei, bei dem bereits ein Spiel läuft. Der User hat die Möglichkeit, dem Spiel zuzusehen (Punkte sehen, Begriff sehen, Verbleibende Zeit </w:t>
-      </w:r>
-      <w:proofErr w:type="spellStart"/>
-      <w:r>
-        <w:t>etc</w:t>
-      </w:r>
-      <w:proofErr w:type="spellEnd"/>
-      <w:r>
-        <w:t>)</w:t>
-      </w:r>
-    </w:p>
-    <w:p>
-      <w:pPr>
-        <w:pStyle w:val="ListParagraph"/>
+        <w:t>: Man tritt einem Raum bei, bei dem bereits ein Spiel läuft. Der User hat die Möglichkeit, dem Spiel zuzusehen (Punkte sehen, Begriff sehen, Verbleibende Zeit etc)</w:t>
+      </w:r>
+    </w:p>
+    <w:p>
+      <w:pPr>
+        <w:pStyle w:val="Listenabsatz"/>
         <w:numPr>
           <w:ilvl w:val="0"/>
           <w:numId w:val="16"/>
@@ -2005,7 +2123,7 @@
     </w:p>
     <w:p>
       <w:pPr>
-        <w:pStyle w:val="ListParagraph"/>
+        <w:pStyle w:val="Listenabsatz"/>
         <w:numPr>
           <w:ilvl w:val="0"/>
           <w:numId w:val="16"/>
@@ -2028,7 +2146,7 @@
     </w:p>
     <w:p>
       <w:pPr>
-        <w:pStyle w:val="ListParagraph"/>
+        <w:pStyle w:val="Listenabsatz"/>
         <w:numPr>
           <w:ilvl w:val="0"/>
           <w:numId w:val="16"/>
@@ -2056,7 +2174,7 @@
     </w:p>
     <w:p>
       <w:pPr>
-        <w:pStyle w:val="Heading3"/>
+        <w:pStyle w:val="berschrift3"/>
       </w:pPr>
       <w:r>
         <w:t xml:space="preserve">2.3.2 Akteur: </w:t>
@@ -2084,7 +2202,7 @@
     </w:p>
     <w:p>
       <w:pPr>
-        <w:pStyle w:val="ListParagraph"/>
+        <w:pStyle w:val="Listenabsatz"/>
         <w:numPr>
           <w:ilvl w:val="0"/>
           <w:numId w:val="18"/>
@@ -2107,7 +2225,7 @@
     </w:p>
     <w:p>
       <w:pPr>
-        <w:pStyle w:val="ListParagraph"/>
+        <w:pStyle w:val="Listenabsatz"/>
         <w:numPr>
           <w:ilvl w:val="0"/>
           <w:numId w:val="18"/>
@@ -2130,7 +2248,7 @@
     </w:p>
     <w:p>
       <w:pPr>
-        <w:pStyle w:val="ListParagraph"/>
+        <w:pStyle w:val="Listenabsatz"/>
         <w:numPr>
           <w:ilvl w:val="1"/>
           <w:numId w:val="18"/>
@@ -2146,7 +2264,7 @@
     </w:p>
     <w:p>
       <w:pPr>
-        <w:pStyle w:val="ListParagraph"/>
+        <w:pStyle w:val="Listenabsatz"/>
         <w:numPr>
           <w:ilvl w:val="1"/>
           <w:numId w:val="18"/>
@@ -2162,7 +2280,7 @@
     </w:p>
     <w:p>
       <w:pPr>
-        <w:pStyle w:val="ListParagraph"/>
+        <w:pStyle w:val="Listenabsatz"/>
         <w:numPr>
           <w:ilvl w:val="0"/>
           <w:numId w:val="18"/>
@@ -2185,7 +2303,7 @@
     </w:p>
     <w:p>
       <w:pPr>
-        <w:pStyle w:val="ListParagraph"/>
+        <w:pStyle w:val="Listenabsatz"/>
         <w:numPr>
           <w:ilvl w:val="0"/>
           <w:numId w:val="18"/>
@@ -2208,7 +2326,7 @@
     </w:p>
     <w:p>
       <w:pPr>
-        <w:pStyle w:val="ListParagraph"/>
+        <w:pStyle w:val="Listenabsatz"/>
         <w:numPr>
           <w:ilvl w:val="0"/>
           <w:numId w:val="18"/>
@@ -2254,7 +2372,7 @@
     </w:p>
     <w:p>
       <w:pPr>
-        <w:pStyle w:val="ListParagraph"/>
+        <w:pStyle w:val="Listenabsatz"/>
         <w:numPr>
           <w:ilvl w:val="0"/>
           <w:numId w:val="20"/>
@@ -2278,7 +2396,7 @@
     </w:p>
     <w:p>
       <w:pPr>
-        <w:pStyle w:val="ListParagraph"/>
+        <w:pStyle w:val="Listenabsatz"/>
         <w:numPr>
           <w:ilvl w:val="0"/>
           <w:numId w:val="20"/>
@@ -2294,7 +2412,7 @@
     </w:p>
     <w:p>
       <w:pPr>
-        <w:pStyle w:val="ListParagraph"/>
+        <w:pStyle w:val="Listenabsatz"/>
         <w:numPr>
           <w:ilvl w:val="1"/>
           <w:numId w:val="20"/>
@@ -2306,7 +2424,7 @@
     </w:p>
     <w:p>
       <w:pPr>
-        <w:pStyle w:val="ListParagraph"/>
+        <w:pStyle w:val="Listenabsatz"/>
         <w:numPr>
           <w:ilvl w:val="1"/>
           <w:numId w:val="20"/>
@@ -2319,7 +2437,7 @@
     </w:p>
     <w:p>
       <w:pPr>
-        <w:pStyle w:val="ListParagraph"/>
+        <w:pStyle w:val="Listenabsatz"/>
         <w:numPr>
           <w:ilvl w:val="2"/>
           <w:numId w:val="20"/>
@@ -2332,7 +2450,7 @@
     </w:p>
     <w:p>
       <w:pPr>
-        <w:pStyle w:val="ListParagraph"/>
+        <w:pStyle w:val="Listenabsatz"/>
         <w:numPr>
           <w:ilvl w:val="2"/>
           <w:numId w:val="20"/>
@@ -2345,7 +2463,7 @@
     </w:p>
     <w:p>
       <w:pPr>
-        <w:pStyle w:val="ListParagraph"/>
+        <w:pStyle w:val="Listenabsatz"/>
         <w:numPr>
           <w:ilvl w:val="0"/>
           <w:numId w:val="20"/>
@@ -2365,7 +2483,7 @@
     </w:p>
     <w:p>
       <w:pPr>
-        <w:pStyle w:val="ListParagraph"/>
+        <w:pStyle w:val="Listenabsatz"/>
         <w:numPr>
           <w:ilvl w:val="0"/>
           <w:numId w:val="20"/>
@@ -2385,7 +2503,7 @@
     </w:p>
     <w:p>
       <w:pPr>
-        <w:pStyle w:val="ListParagraph"/>
+        <w:pStyle w:val="Listenabsatz"/>
         <w:numPr>
           <w:ilvl w:val="0"/>
           <w:numId w:val="20"/>
@@ -2405,7 +2523,7 @@
     </w:p>
     <w:p>
       <w:pPr>
-        <w:pStyle w:val="ListParagraph"/>
+        <w:pStyle w:val="Listenabsatz"/>
         <w:ind w:left="0"/>
       </w:pPr>
     </w:p>
@@ -2428,7 +2546,7 @@
     </w:p>
     <w:p>
       <w:pPr>
-        <w:pStyle w:val="ListParagraph"/>
+        <w:pStyle w:val="Listenabsatz"/>
         <w:numPr>
           <w:ilvl w:val="0"/>
           <w:numId w:val="22"/>
@@ -2451,7 +2569,7 @@
     </w:p>
     <w:p>
       <w:pPr>
-        <w:pStyle w:val="ListParagraph"/>
+        <w:pStyle w:val="Listenabsatz"/>
         <w:numPr>
           <w:ilvl w:val="0"/>
           <w:numId w:val="22"/>
@@ -2474,7 +2592,7 @@
     </w:p>
     <w:p>
       <w:pPr>
-        <w:pStyle w:val="ListParagraph"/>
+        <w:pStyle w:val="Listenabsatz"/>
         <w:numPr>
           <w:ilvl w:val="1"/>
           <w:numId w:val="22"/>
@@ -2490,7 +2608,7 @@
     </w:p>
     <w:p>
       <w:pPr>
-        <w:pStyle w:val="ListParagraph"/>
+        <w:pStyle w:val="Listenabsatz"/>
         <w:numPr>
           <w:ilvl w:val="1"/>
           <w:numId w:val="22"/>
@@ -2501,20 +2619,12 @@
         </w:rPr>
       </w:pPr>
       <w:r>
-        <w:t xml:space="preserve">Die </w:t>
-      </w:r>
-      <w:proofErr w:type="gramStart"/>
-      <w:r>
-        <w:t>nach oben zeigende Fläche</w:t>
-      </w:r>
-      <w:proofErr w:type="gramEnd"/>
-      <w:r>
-        <w:t xml:space="preserve"> wird erkannt und registriert (Punkte, Zeit, Art der Aktivität)</w:t>
-      </w:r>
-    </w:p>
-    <w:p>
-      <w:pPr>
-        <w:pStyle w:val="ListParagraph"/>
+        <w:t>Die nach oben zeigende Fläche wird erkannt und registriert (Punkte, Zeit, Art der Aktivität)</w:t>
+      </w:r>
+    </w:p>
+    <w:p>
+      <w:pPr>
+        <w:pStyle w:val="Listenabsatz"/>
         <w:numPr>
           <w:ilvl w:val="1"/>
           <w:numId w:val="22"/>
@@ -2525,20 +2635,12 @@
         </w:rPr>
       </w:pPr>
       <w:r>
-        <w:t xml:space="preserve">Die Informationen werden an den </w:t>
-      </w:r>
-      <w:proofErr w:type="spellStart"/>
-      <w:r>
-        <w:t>RaspberryPi</w:t>
-      </w:r>
-      <w:proofErr w:type="spellEnd"/>
-      <w:r>
-        <w:t xml:space="preserve"> gesendet</w:t>
-      </w:r>
-    </w:p>
-    <w:p>
-      <w:pPr>
-        <w:pStyle w:val="ListParagraph"/>
+        <w:t>Die Informationen werden an den RaspberryPi gesendet</w:t>
+      </w:r>
+    </w:p>
+    <w:p>
+      <w:pPr>
+        <w:pStyle w:val="Listenabsatz"/>
         <w:numPr>
           <w:ilvl w:val="1"/>
           <w:numId w:val="22"/>
@@ -2554,7 +2656,7 @@
     </w:p>
     <w:p>
       <w:pPr>
-        <w:pStyle w:val="ListParagraph"/>
+        <w:pStyle w:val="Listenabsatz"/>
         <w:numPr>
           <w:ilvl w:val="0"/>
           <w:numId w:val="22"/>
@@ -2577,7 +2679,7 @@
     </w:p>
     <w:p>
       <w:pPr>
-        <w:pStyle w:val="ListParagraph"/>
+        <w:pStyle w:val="Listenabsatz"/>
         <w:numPr>
           <w:ilvl w:val="0"/>
           <w:numId w:val="22"/>
@@ -2600,7 +2702,7 @@
     </w:p>
     <w:p>
       <w:pPr>
-        <w:pStyle w:val="ListParagraph"/>
+        <w:pStyle w:val="Listenabsatz"/>
         <w:numPr>
           <w:ilvl w:val="0"/>
           <w:numId w:val="22"/>
@@ -2623,7 +2725,7 @@
     </w:p>
     <w:p>
       <w:pPr>
-        <w:pStyle w:val="ListParagraph"/>
+        <w:pStyle w:val="Listenabsatz"/>
         <w:ind w:left="0"/>
       </w:pPr>
     </w:p>
@@ -2646,7 +2748,7 @@
     </w:p>
     <w:p>
       <w:pPr>
-        <w:pStyle w:val="ListParagraph"/>
+        <w:pStyle w:val="Listenabsatz"/>
         <w:numPr>
           <w:ilvl w:val="0"/>
           <w:numId w:val="24"/>
@@ -2669,7 +2771,7 @@
     </w:p>
     <w:p>
       <w:pPr>
-        <w:pStyle w:val="ListParagraph"/>
+        <w:pStyle w:val="Listenabsatz"/>
         <w:numPr>
           <w:ilvl w:val="0"/>
           <w:numId w:val="24"/>
@@ -2692,7 +2794,7 @@
     </w:p>
     <w:p>
       <w:pPr>
-        <w:pStyle w:val="ListParagraph"/>
+        <w:pStyle w:val="Listenabsatz"/>
         <w:numPr>
           <w:ilvl w:val="0"/>
           <w:numId w:val="24"/>
@@ -2715,7 +2817,7 @@
     </w:p>
     <w:p>
       <w:pPr>
-        <w:pStyle w:val="ListParagraph"/>
+        <w:pStyle w:val="Listenabsatz"/>
         <w:numPr>
           <w:ilvl w:val="0"/>
           <w:numId w:val="24"/>
@@ -2738,7 +2840,7 @@
     </w:p>
     <w:p>
       <w:pPr>
-        <w:pStyle w:val="ListParagraph"/>
+        <w:pStyle w:val="Listenabsatz"/>
         <w:numPr>
           <w:ilvl w:val="1"/>
           <w:numId w:val="24"/>
@@ -2754,7 +2856,7 @@
     </w:p>
     <w:p>
       <w:pPr>
-        <w:pStyle w:val="ListParagraph"/>
+        <w:pStyle w:val="Listenabsatz"/>
         <w:numPr>
           <w:ilvl w:val="1"/>
           <w:numId w:val="24"/>
@@ -2771,7 +2873,7 @@
     </w:p>
     <w:p>
       <w:pPr>
-        <w:pStyle w:val="ListParagraph"/>
+        <w:pStyle w:val="Listenabsatz"/>
         <w:numPr>
           <w:ilvl w:val="0"/>
           <w:numId w:val="24"/>
@@ -2799,7 +2901,7 @@
     </w:p>
     <w:p>
       <w:pPr>
-        <w:pStyle w:val="Heading3"/>
+        <w:pStyle w:val="berschrift3"/>
       </w:pPr>
       <w:r>
         <w:t>2.3.2 Akteur: Admin</w:t>
@@ -2824,7 +2926,7 @@
     </w:p>
     <w:p>
       <w:pPr>
-        <w:pStyle w:val="ListParagraph"/>
+        <w:pStyle w:val="Listenabsatz"/>
         <w:numPr>
           <w:ilvl w:val="0"/>
           <w:numId w:val="18"/>
@@ -2847,7 +2949,7 @@
     </w:p>
     <w:p>
       <w:pPr>
-        <w:pStyle w:val="ListParagraph"/>
+        <w:pStyle w:val="Listenabsatz"/>
         <w:numPr>
           <w:ilvl w:val="0"/>
           <w:numId w:val="18"/>
@@ -2870,7 +2972,7 @@
     </w:p>
     <w:p>
       <w:pPr>
-        <w:pStyle w:val="ListParagraph"/>
+        <w:pStyle w:val="Listenabsatz"/>
         <w:numPr>
           <w:ilvl w:val="0"/>
           <w:numId w:val="18"/>
@@ -2893,7 +2995,7 @@
     </w:p>
     <w:p>
       <w:pPr>
-        <w:pStyle w:val="ListParagraph"/>
+        <w:pStyle w:val="Listenabsatz"/>
         <w:numPr>
           <w:ilvl w:val="0"/>
           <w:numId w:val="18"/>
@@ -2916,7 +3018,7 @@
     </w:p>
     <w:p>
       <w:pPr>
-        <w:pStyle w:val="ListParagraph"/>
+        <w:pStyle w:val="Listenabsatz"/>
         <w:numPr>
           <w:ilvl w:val="0"/>
           <w:numId w:val="18"/>
@@ -2955,7 +3057,7 @@
     </w:p>
     <w:p>
       <w:pPr>
-        <w:pStyle w:val="ListParagraph"/>
+        <w:pStyle w:val="Listenabsatz"/>
         <w:numPr>
           <w:ilvl w:val="0"/>
           <w:numId w:val="18"/>
@@ -2979,7 +3081,7 @@
     </w:p>
     <w:p>
       <w:pPr>
-        <w:pStyle w:val="ListParagraph"/>
+        <w:pStyle w:val="Listenabsatz"/>
         <w:numPr>
           <w:ilvl w:val="0"/>
           <w:numId w:val="18"/>
@@ -3007,7 +3109,7 @@
     </w:p>
     <w:p>
       <w:pPr>
-        <w:pStyle w:val="ListParagraph"/>
+        <w:pStyle w:val="Listenabsatz"/>
         <w:numPr>
           <w:ilvl w:val="0"/>
           <w:numId w:val="18"/>
@@ -3031,7 +3133,7 @@
     </w:p>
     <w:p>
       <w:pPr>
-        <w:pStyle w:val="ListParagraph"/>
+        <w:pStyle w:val="Listenabsatz"/>
         <w:numPr>
           <w:ilvl w:val="0"/>
           <w:numId w:val="18"/>
@@ -3055,7 +3157,7 @@
     </w:p>
     <w:p>
       <w:pPr>
-        <w:pStyle w:val="ListParagraph"/>
+        <w:pStyle w:val="Listenabsatz"/>
         <w:numPr>
           <w:ilvl w:val="0"/>
           <w:numId w:val="18"/>
@@ -3092,7 +3194,7 @@
     </w:p>
     <w:p>
       <w:pPr>
-        <w:pStyle w:val="ListParagraph"/>
+        <w:pStyle w:val="Listenabsatz"/>
         <w:numPr>
           <w:ilvl w:val="0"/>
           <w:numId w:val="26"/>
@@ -3121,7 +3223,7 @@
     </w:p>
     <w:p>
       <w:pPr>
-        <w:pStyle w:val="ListParagraph"/>
+        <w:pStyle w:val="Listenabsatz"/>
         <w:numPr>
           <w:ilvl w:val="0"/>
           <w:numId w:val="28"/>
@@ -3146,7 +3248,7 @@
     </w:p>
     <w:p>
       <w:pPr>
-        <w:pStyle w:val="Heading3"/>
+        <w:pStyle w:val="berschrift3"/>
       </w:pPr>
       <w:r>
         <w:lastRenderedPageBreak/>
@@ -3172,7 +3274,7 @@
     </w:p>
     <w:p>
       <w:pPr>
-        <w:pStyle w:val="ListParagraph"/>
+        <w:pStyle w:val="Listenabsatz"/>
         <w:numPr>
           <w:ilvl w:val="0"/>
           <w:numId w:val="18"/>
@@ -3195,7 +3297,7 @@
     </w:p>
     <w:p>
       <w:pPr>
-        <w:pStyle w:val="ListParagraph"/>
+        <w:pStyle w:val="Listenabsatz"/>
         <w:numPr>
           <w:ilvl w:val="0"/>
           <w:numId w:val="18"/>
@@ -3218,7 +3320,7 @@
     </w:p>
     <w:p>
       <w:pPr>
-        <w:pStyle w:val="ListParagraph"/>
+        <w:pStyle w:val="Listenabsatz"/>
         <w:numPr>
           <w:ilvl w:val="0"/>
           <w:numId w:val="18"/>
@@ -3237,7 +3339,7 @@
     </w:p>
     <w:p>
       <w:pPr>
-        <w:pStyle w:val="ListParagraph"/>
+        <w:pStyle w:val="Listenabsatz"/>
         <w:numPr>
           <w:ilvl w:val="0"/>
           <w:numId w:val="18"/>
@@ -3260,7 +3362,7 @@
     </w:p>
     <w:p>
       <w:pPr>
-        <w:pStyle w:val="ListParagraph"/>
+        <w:pStyle w:val="Listenabsatz"/>
         <w:numPr>
           <w:ilvl w:val="0"/>
           <w:numId w:val="18"/>
@@ -3296,7 +3398,7 @@
     </w:p>
     <w:p>
       <w:pPr>
-        <w:pStyle w:val="ListParagraph"/>
+        <w:pStyle w:val="Listenabsatz"/>
         <w:numPr>
           <w:ilvl w:val="0"/>
           <w:numId w:val="30"/>
@@ -3320,7 +3422,7 @@
     </w:p>
     <w:p>
       <w:pPr>
-        <w:pStyle w:val="ListParagraph"/>
+        <w:pStyle w:val="Listenabsatz"/>
         <w:numPr>
           <w:ilvl w:val="0"/>
           <w:numId w:val="30"/>
@@ -3344,7 +3446,7 @@
     </w:p>
     <w:p>
       <w:pPr>
-        <w:pStyle w:val="ListParagraph"/>
+        <w:pStyle w:val="Listenabsatz"/>
         <w:numPr>
           <w:ilvl w:val="0"/>
           <w:numId w:val="30"/>
@@ -3368,7 +3470,7 @@
     </w:p>
     <w:p>
       <w:pPr>
-        <w:pStyle w:val="ListParagraph"/>
+        <w:pStyle w:val="Listenabsatz"/>
         <w:numPr>
           <w:ilvl w:val="0"/>
           <w:numId w:val="30"/>
@@ -3392,7 +3494,7 @@
     </w:p>
     <w:p>
       <w:pPr>
-        <w:pStyle w:val="ListParagraph"/>
+        <w:pStyle w:val="Listenabsatz"/>
         <w:numPr>
           <w:ilvl w:val="0"/>
           <w:numId w:val="30"/>
@@ -3500,7 +3602,7 @@
     </w:p>
     <w:p>
       <w:pPr>
-        <w:pStyle w:val="Heading2"/>
+        <w:pStyle w:val="berschrift2"/>
       </w:pPr>
       <w:r>
         <w:t>3.1 Backend</w:t>
@@ -3508,16 +3610,11 @@
     </w:p>
     <w:p>
       <w:pPr>
-        <w:pStyle w:val="Heading3"/>
-      </w:pPr>
-      <w:r>
-        <w:t xml:space="preserve">3.1.1 </w:t>
-      </w:r>
-      <w:proofErr w:type="spellStart"/>
-      <w:r>
-        <w:t>Entities</w:t>
-      </w:r>
-      <w:proofErr w:type="spellEnd"/>
+        <w:pStyle w:val="berschrift3"/>
+      </w:pPr>
+      <w:r>
+        <w:t>3.1.1 Entities</w:t>
+      </w:r>
     </w:p>
     <w:p>
       <w:pPr>
@@ -3542,15 +3639,7 @@
         <w:jc w:val="left"/>
       </w:pPr>
       <w:r>
-        <w:t xml:space="preserve">Speichert alle wichtigen Daten die normale Spieler betreffen (Benutzername, Passwort, Email, Spieldaten, </w:t>
-      </w:r>
-      <w:proofErr w:type="gramStart"/>
-      <w:r>
-        <w:t>etc...</w:t>
-      </w:r>
-      <w:proofErr w:type="gramEnd"/>
-      <w:r>
-        <w:t>)</w:t>
+        <w:t>Speichert alle wichtigen Daten die normale Spieler betreffen (Benutzername, Passwort, Email, Spieldaten, etc...)</w:t>
       </w:r>
     </w:p>
     <w:p>
@@ -3576,15 +3665,7 @@
         <w:jc w:val="left"/>
       </w:pPr>
       <w:r>
-        <w:t xml:space="preserve">Erbt von User. Ein Admin ist ein User mit den höchsten Berechtigungen, wie z. B. Userverwaltung und das Verwalten von Themengebieten. </w:t>
-      </w:r>
-      <w:proofErr w:type="gramStart"/>
-      <w:r>
-        <w:t>Kann</w:t>
-      </w:r>
-      <w:proofErr w:type="gramEnd"/>
-      <w:r>
-        <w:t xml:space="preserve"> auch in Spiele eingreifen.</w:t>
+        <w:t>Erbt von User. Ein Admin ist ein User mit den höchsten Berechtigungen, wie z. B. Userverwaltung und das Verwalten von Themengebieten. Kann auch in Spiele eingreifen.</w:t>
       </w:r>
     </w:p>
     <w:p>
@@ -3610,15 +3691,7 @@
         <w:jc w:val="left"/>
       </w:pPr>
       <w:r>
-        <w:t xml:space="preserve">Erbt von User. </w:t>
-      </w:r>
-      <w:proofErr w:type="gramStart"/>
-      <w:r>
-        <w:t>Kann</w:t>
-      </w:r>
-      <w:proofErr w:type="gramEnd"/>
-      <w:r>
-        <w:t xml:space="preserve"> Spielebegriffe importieren, Teams ändern</w:t>
+        <w:t>Erbt von User. Kann Spielebegriffe importieren, Teams ändern</w:t>
       </w:r>
     </w:p>
     <w:p>
@@ -3671,15 +3744,7 @@
       </w:pPr>
       <w:r>
         <w:lastRenderedPageBreak/>
-        <w:t xml:space="preserve">Enthält die ID des zugehörigen </w:t>
-      </w:r>
-      <w:proofErr w:type="spellStart"/>
-      <w:r>
-        <w:t>TimeFlip</w:t>
-      </w:r>
-      <w:proofErr w:type="spellEnd"/>
-      <w:r>
-        <w:t>-Würfels, Daten über die sich darin befindlichen Teams, sowie Daten bezüglich des Themengebietes.</w:t>
+        <w:t>Enthält die ID des zugehörigen TimeFlip-Würfels, Daten über die sich darin befindlichen Teams, sowie Daten bezüglich des Themengebietes.</w:t>
       </w:r>
     </w:p>
     <w:p>
@@ -3716,7 +3781,6 @@
           <w:bCs/>
         </w:rPr>
       </w:pPr>
-      <w:proofErr w:type="gramStart"/>
       <w:r>
         <w:rPr>
           <w:rFonts w:eastAsia="Arial Unicode MS" w:cs="Arial Unicode MS"/>
@@ -3725,7 +3789,6 @@
         </w:rPr>
         <w:t>Begriff</w:t>
       </w:r>
-      <w:proofErr w:type="gramEnd"/>
     </w:p>
     <w:p>
       <w:pPr>
@@ -3759,15 +3822,7 @@
         <w:jc w:val="left"/>
       </w:pPr>
       <w:r>
-        <w:t xml:space="preserve">Jeder </w:t>
-      </w:r>
-      <w:proofErr w:type="spellStart"/>
-      <w:r>
-        <w:t>TimeFlip</w:t>
-      </w:r>
-      <w:proofErr w:type="spellEnd"/>
-      <w:r>
-        <w:t xml:space="preserve"> Würfel hat eine eindeutige ID, sowie 12 Seiten für 12 verschiedene Funktionen. Diese Funktionen werden von der Würfelsteuerung erfasst und verarbeitet.</w:t>
+        <w:t>Jeder TimeFlip Würfel hat eine eindeutige ID, sowie 12 Seiten für 12 verschiedene Funktionen. Diese Funktionen werden von der Würfelsteuerung erfasst und verarbeitet.</w:t>
       </w:r>
     </w:p>
     <w:p>
@@ -3793,15 +3848,7 @@
         <w:jc w:val="left"/>
       </w:pPr>
       <w:r>
-        <w:t xml:space="preserve">Diese Klasse hat 2 Funktionen. Einerseits wird stetig überprüft ob und welche </w:t>
-      </w:r>
-      <w:proofErr w:type="spellStart"/>
-      <w:r>
-        <w:t>TimeFlip</w:t>
-      </w:r>
-      <w:proofErr w:type="spellEnd"/>
-      <w:r>
-        <w:t>-Würfel derzeit mit dem Pi in Verbindung stehen. Andererseits wartet diese Klasse auf Nachrichten einzelner Würfel. Geschieht dies, werden mithilfe des REST-Services Daten Anfragen an den zugeteilten Server übermittelt.</w:t>
+        <w:t>Diese Klasse hat 2 Funktionen. Einerseits wird stetig überprüft ob und welche TimeFlip-Würfel derzeit mit dem Pi in Verbindung stehen. Andererseits wartet diese Klasse auf Nachrichten einzelner Würfel. Geschieht dies, werden mithilfe des REST-Services Daten Anfragen an den zugeteilten Server übermittelt.</w:t>
       </w:r>
     </w:p>
     <w:p>
@@ -3818,19 +3865,11 @@
     </w:p>
     <w:p>
       <w:pPr>
-        <w:pStyle w:val="Heading3"/>
+        <w:pStyle w:val="berschrift3"/>
       </w:pPr>
       <w:r>
         <w:lastRenderedPageBreak/>
-        <w:t xml:space="preserve">3.1.2 </w:t>
-      </w:r>
-      <w:proofErr w:type="gramStart"/>
-      <w:r>
-        <w:t>Zukünftig</w:t>
-      </w:r>
-      <w:proofErr w:type="gramEnd"/>
-      <w:r>
-        <w:t xml:space="preserve"> geplant</w:t>
+        <w:t>3.1.2 Zukünftig geplant</w:t>
       </w:r>
     </w:p>
     <w:p>
@@ -3841,7 +3880,6 @@
           <w:bCs/>
         </w:rPr>
       </w:pPr>
-      <w:proofErr w:type="spellStart"/>
       <w:r>
         <w:rPr>
           <w:rFonts w:eastAsia="Arial Unicode MS" w:cs="Arial Unicode MS"/>
@@ -3850,7 +3888,6 @@
         </w:rPr>
         <w:t>Repositories</w:t>
       </w:r>
-      <w:proofErr w:type="spellEnd"/>
     </w:p>
     <w:p>
       <w:pPr>
@@ -3858,15 +3895,7 @@
         <w:jc w:val="left"/>
       </w:pPr>
       <w:r>
-        <w:t>Zu jeder Entity-Klasse wird ein Repository angelegt. Dieses enthält SQL-</w:t>
-      </w:r>
-      <w:proofErr w:type="spellStart"/>
-      <w:r>
-        <w:t>Queries</w:t>
-      </w:r>
-      <w:proofErr w:type="spellEnd"/>
-      <w:r>
-        <w:t xml:space="preserve"> welche sich auf Suchanfragen im Entsprechenden Table beschränken.</w:t>
+        <w:t>Zu jeder Entity-Klasse wird ein Repository angelegt. Dieses enthält SQL-Queries welche sich auf Suchanfragen im Entsprechenden Table beschränken.</w:t>
       </w:r>
     </w:p>
     <w:p>
@@ -3892,15 +3921,7 @@
         <w:jc w:val="left"/>
       </w:pPr>
       <w:r>
-        <w:t xml:space="preserve">Klasse welche als Schnittstelle zwischen der Java Anwendung und der Datenbank dient. Verwendet Funktionen aus </w:t>
-      </w:r>
-      <w:proofErr w:type="spellStart"/>
-      <w:r>
-        <w:t>Repositories</w:t>
-      </w:r>
-      <w:proofErr w:type="spellEnd"/>
-      <w:r>
-        <w:t xml:space="preserve"> wie z.B. Löschen und Erstellen von User.</w:t>
+        <w:t>Klasse welche als Schnittstelle zwischen der Java Anwendung und der Datenbank dient. Verwendet Funktionen aus Repositories wie z.B. Löschen und Erstellen von User.</w:t>
       </w:r>
     </w:p>
     <w:p>
@@ -3935,7 +3956,6 @@
           <w:bCs/>
         </w:rPr>
       </w:pPr>
-      <w:proofErr w:type="spellStart"/>
       <w:r>
         <w:rPr>
           <w:rFonts w:eastAsia="Arial Unicode MS" w:cs="Arial Unicode MS"/>
@@ -3944,7 +3964,6 @@
         </w:rPr>
         <w:t>RESTService</w:t>
       </w:r>
-      <w:proofErr w:type="spellEnd"/>
     </w:p>
     <w:p>
       <w:pPr>
@@ -3963,23 +3982,13 @@
           <w:bCs/>
         </w:rPr>
       </w:pPr>
-      <w:proofErr w:type="spellStart"/>
       <w:r>
         <w:rPr>
           <w:rFonts w:eastAsia="Arial Unicode MS" w:cs="Arial Unicode MS"/>
           <w:b/>
           <w:bCs/>
         </w:rPr>
-        <w:t>Config</w:t>
-      </w:r>
-      <w:proofErr w:type="spellEnd"/>
-      <w:r>
-        <w:rPr>
-          <w:rFonts w:eastAsia="Arial Unicode MS" w:cs="Arial Unicode MS"/>
-          <w:b/>
-          <w:bCs/>
-        </w:rPr>
-        <w:t xml:space="preserve"> </w:t>
+        <w:t xml:space="preserve">Config </w:t>
       </w:r>
     </w:p>
     <w:p>
@@ -3987,21 +3996,8 @@
         <w:pStyle w:val="Body"/>
         <w:jc w:val="left"/>
       </w:pPr>
-      <w:proofErr w:type="spellStart"/>
-      <w:r>
-        <w:t>Config</w:t>
-      </w:r>
-      <w:proofErr w:type="spellEnd"/>
-      <w:r>
-        <w:t xml:space="preserve">-Datei auf einem </w:t>
-      </w:r>
-      <w:proofErr w:type="spellStart"/>
-      <w:r>
-        <w:t>Rasperry</w:t>
-      </w:r>
-      <w:proofErr w:type="spellEnd"/>
-      <w:r>
-        <w:t xml:space="preserve"> PI welche bei Installation des Programmes auf dem PI erstellt wird. Enthält Informationen zu Raum, Würfel, User, Team und Themengebiete.</w:t>
+      <w:r>
+        <w:t>Config-Datei auf einem Rasperry PI welche bei Installation des Programmes auf dem PI erstellt wird. Enthält Informationen zu Raum, Würfel, User, Team und Themengebiete.</w:t>
       </w:r>
     </w:p>
     <w:p>
@@ -4046,7 +4042,7 @@
     </w:p>
     <w:p>
       <w:pPr>
-        <w:pStyle w:val="Heading2"/>
+        <w:pStyle w:val="berschrift2"/>
       </w:pPr>
       <w:r>
         <w:rPr>
@@ -4159,38 +4155,17 @@
       </w:r>
       <w:r>
         <w:br/>
-        <w:t xml:space="preserve">Das Frontend läuft im Browser des Users und interagiert teils über eine REST API und teils über einen Websocket mit dem Server </w:t>
-      </w:r>
-      <w:proofErr w:type="gramStart"/>
-      <w:r>
-        <w:t>Backend</w:t>
-      </w:r>
-      <w:proofErr w:type="gramEnd"/>
-      <w:r>
-        <w:t xml:space="preserve">. Die REST API dient zur einfachen Datenabfrage, während der Websocket den Echtzeitaustausch während eines Spiels übernimmt. </w:t>
+        <w:t xml:space="preserve">Das Frontend läuft im Browser des Users und interagiert teils über eine REST API und teils über einen Websocket mit dem Server Backend. Die REST API dient zur einfachen Datenabfrage, während der Websocket den Echtzeitaustausch während eines Spiels übernimmt. </w:t>
       </w:r>
       <w:r>
         <w:t>Das Frontend nutzt das JavaScript Framework Vue.js und dessen Komponenten-Architektur.</w:t>
       </w:r>
       <w:r>
         <w:br/>
-      </w:r>
-      <w:r>
-        <w:t xml:space="preserve">Der Würfel (Cube) liegt </w:t>
-      </w:r>
-      <w:r>
-        <w:t xml:space="preserve">bei den Spielern und </w:t>
-      </w:r>
-      <w:r>
-        <w:t xml:space="preserve">kommuniziert über eine Bluetooth Schnittstelle mit dem </w:t>
-      </w:r>
-      <w:proofErr w:type="spellStart"/>
-      <w:r>
-        <w:t>RasberryPi</w:t>
-      </w:r>
-      <w:proofErr w:type="spellEnd"/>
-      <w:r>
-        <w:t xml:space="preserve"> (Controller).</w:t>
+        <w:t xml:space="preserve">Der Würfel (Cube) liegt bei den Spielern und </w:t>
+      </w:r>
+      <w:r>
+        <w:t>kommuniziert über eine Bluetooth Schnittstelle mit dem RasberryPi (Controller).</w:t>
       </w:r>
       <w:r>
         <w:br/>
@@ -4210,62 +4185,14 @@
       </w:r>
       <w:r>
         <w:br/>
-        <w:t xml:space="preserve">Das Server </w:t>
-      </w:r>
-      <w:proofErr w:type="gramStart"/>
-      <w:r>
-        <w:t>Backend</w:t>
-      </w:r>
-      <w:proofErr w:type="gramEnd"/>
-      <w:r>
-        <w:t xml:space="preserve"> nutzt das Java Framework Spring. Über dieses werden die REST API sowie die </w:t>
-      </w:r>
-      <w:proofErr w:type="spellStart"/>
-      <w:r>
-        <w:t>Websockets</w:t>
-      </w:r>
-      <w:proofErr w:type="spellEnd"/>
-      <w:r>
-        <w:t xml:space="preserve"> für Frontend und </w:t>
-      </w:r>
-      <w:proofErr w:type="spellStart"/>
-      <w:r>
-        <w:t>RasberryPi</w:t>
-      </w:r>
-      <w:proofErr w:type="spellEnd"/>
-      <w:r>
-        <w:t xml:space="preserve"> implementiert. Die Spring Security verwaltet die Rollen. Das </w:t>
-      </w:r>
-      <w:proofErr w:type="spellStart"/>
-      <w:r>
-        <w:t>GameManagment</w:t>
-      </w:r>
-      <w:proofErr w:type="spellEnd"/>
-      <w:r>
-        <w:t xml:space="preserve"> definiert die Spiellogi</w:t>
+        <w:t>Das Server Backend nutzt das Java Framework Spring. Über dieses werden die REST API sowie die Websockets für Frontend und RasberryPi implementiert. Die Spring Security verwaltet die Rollen. Das GameManagment definiert die Spiellogi</w:t>
       </w:r>
       <w:r>
         <w:t>k, die Einstellungen für den Spieleverwalter und die Spielstatistiken.</w:t>
       </w:r>
       <w:r>
         <w:br/>
-        <w:t xml:space="preserve">Der Controller ist ein externes Modul, welches auf einem </w:t>
-      </w:r>
-      <w:proofErr w:type="spellStart"/>
-      <w:r>
-        <w:t>RaspberryPi</w:t>
-      </w:r>
-      <w:proofErr w:type="spellEnd"/>
-      <w:r>
-        <w:t xml:space="preserve"> bei den Spielern liegt. Es bekommt Daten über die Bluetooth Schnittstelle des Würfels und leitet diese an den Websocket des Server </w:t>
-      </w:r>
-      <w:proofErr w:type="spellStart"/>
-      <w:r>
-        <w:t>Backends</w:t>
-      </w:r>
-      <w:proofErr w:type="spellEnd"/>
-      <w:r>
-        <w:t xml:space="preserve"> weiter.</w:t>
+        <w:t>Der Controller ist ein externes Modul, welches auf einem RaspberryPi bei den Spielern liegt. Es bekommt Daten über die Bluetooth Schnittstelle des Würfels und leitet diese an den Websocket des Server Backends weiter.</w:t>
       </w:r>
       <w:r>
         <w:br/>
@@ -4280,25 +4207,12 @@
         </w:numPr>
         <w:jc w:val="left"/>
       </w:pPr>
-      <w:proofErr w:type="spellStart"/>
-      <w:r>
-        <w:t>Persistenzschicht</w:t>
-      </w:r>
-      <w:proofErr w:type="spellEnd"/>
-      <w:r>
-        <w:t>:</w:t>
+      <w:r>
+        <w:t>Persistenzschicht:</w:t>
       </w:r>
       <w:r>
         <w:br/>
-        <w:t xml:space="preserve">Als Datenbank wird eine MySQL Datenbank verwendet. Die Anbindung an das </w:t>
-      </w:r>
-      <w:proofErr w:type="spellStart"/>
-      <w:r>
-        <w:t>ServerBackend</w:t>
-      </w:r>
-      <w:proofErr w:type="spellEnd"/>
-      <w:r>
-        <w:t xml:space="preserve"> erfolgt über die Spring Data JPA.</w:t>
+        <w:t>Als Datenbank wird eine MySQL Datenbank verwendet. Die Anbindung an das ServerBackend erfolgt über die Spring Data JPA.</w:t>
       </w:r>
       <w:r>
         <w:rPr>
@@ -4524,7 +4438,6 @@
           <w:szCs w:val="22"/>
         </w:rPr>
       </w:pPr>
-      <w:proofErr w:type="spellStart"/>
       <w:r>
         <w:rPr>
           <w:rFonts w:ascii="Calibri" w:hAnsi="Calibri"/>
@@ -4533,7 +4446,6 @@
         </w:rPr>
         <w:t>Overview</w:t>
       </w:r>
-      <w:proofErr w:type="spellEnd"/>
     </w:p>
     <w:p>
       <w:pPr>
@@ -4802,7 +4714,6 @@
           <w:szCs w:val="22"/>
         </w:rPr>
       </w:pPr>
-      <w:proofErr w:type="spellStart"/>
       <w:r>
         <w:rPr>
           <w:rFonts w:ascii="Calibri" w:hAnsi="Calibri"/>
@@ -4811,7 +4722,6 @@
         </w:rPr>
         <w:t>Begriffauswahl</w:t>
       </w:r>
-      <w:proofErr w:type="spellEnd"/>
     </w:p>
     <w:p>
       <w:pPr>
@@ -5852,7 +5762,7 @@
     </w:p>
     <w:p>
       <w:pPr>
-        <w:pStyle w:val="ListParagraph"/>
+        <w:pStyle w:val="Listenabsatz"/>
         <w:numPr>
           <w:ilvl w:val="0"/>
           <w:numId w:val="30"/>
@@ -5867,26 +5777,12 @@
         <w:rPr>
           <w:lang w:val="en-US"/>
         </w:rPr>
-        <w:t xml:space="preserve">Hardware / Bluetooth </w:t>
-      </w:r>
-      <w:proofErr w:type="spellStart"/>
-      <w:r>
-        <w:rPr>
-          <w:lang w:val="en-US"/>
-        </w:rPr>
-        <w:t>Architekt</w:t>
-      </w:r>
-      <w:proofErr w:type="spellEnd"/>
-      <w:r>
-        <w:rPr>
-          <w:lang w:val="en-US"/>
-        </w:rPr>
-        <w:t>: Martin Beyer, Martin Neuner</w:t>
-      </w:r>
-    </w:p>
-    <w:p>
-      <w:pPr>
-        <w:pStyle w:val="ListParagraph"/>
+        <w:t>Hardware / Bluetooth Architekt: Martin Beyer, Martin Neuner</w:t>
+      </w:r>
+    </w:p>
+    <w:p>
+      <w:pPr>
+        <w:pStyle w:val="Listenabsatz"/>
         <w:numPr>
           <w:ilvl w:val="0"/>
           <w:numId w:val="30"/>
@@ -5897,25 +5793,12 @@
         </w:rPr>
       </w:pPr>
       <w:r>
-        <w:t xml:space="preserve">Frontend Architekt: Clemens </w:t>
-      </w:r>
-      <w:proofErr w:type="spellStart"/>
-      <w:r>
-        <w:t>Prosser</w:t>
-      </w:r>
-      <w:proofErr w:type="spellEnd"/>
-      <w:r>
-        <w:t xml:space="preserve">, Islam </w:t>
-      </w:r>
-      <w:proofErr w:type="spellStart"/>
-      <w:r>
-        <w:t>Mechtijev</w:t>
-      </w:r>
-      <w:proofErr w:type="spellEnd"/>
-    </w:p>
-    <w:p>
-      <w:pPr>
-        <w:pStyle w:val="ListParagraph"/>
+        <w:t>Frontend Architekt: Clemens Prosser, Islam Mechtijev</w:t>
+      </w:r>
+    </w:p>
+    <w:p>
+      <w:pPr>
+        <w:pStyle w:val="Listenabsatz"/>
         <w:numPr>
           <w:ilvl w:val="0"/>
           <w:numId w:val="30"/>
@@ -5926,13 +5809,8 @@
         </w:rPr>
       </w:pPr>
       <w:r>
-        <w:t xml:space="preserve">Backend Architekt: Nicolas Marte, Bernhard </w:t>
-      </w:r>
-      <w:proofErr w:type="spellStart"/>
-      <w:r>
-        <w:t>Astl</w:t>
-      </w:r>
-      <w:proofErr w:type="spellEnd"/>
+        <w:t>Backend Architekt: Nicolas Marte, Bernhard Astl</w:t>
+      </w:r>
     </w:p>
     <w:p>
       <w:pPr>
@@ -5954,24 +5832,19 @@
     </w:p>
     <w:p>
       <w:pPr>
-        <w:pStyle w:val="ListParagraph"/>
+        <w:pStyle w:val="Listenabsatz"/>
         <w:numPr>
           <w:ilvl w:val="0"/>
           <w:numId w:val="30"/>
         </w:numPr>
       </w:pPr>
       <w:r>
-        <w:t xml:space="preserve">Wöchentliche </w:t>
-      </w:r>
-      <w:proofErr w:type="spellStart"/>
-      <w:r>
-        <w:t>JourFixe</w:t>
-      </w:r>
-      <w:proofErr w:type="spellEnd"/>
-    </w:p>
-    <w:p>
-      <w:pPr>
-        <w:pStyle w:val="ListParagraph"/>
+        <w:t>Wöchentliche JourFixe</w:t>
+      </w:r>
+    </w:p>
+    <w:p>
+      <w:pPr>
+        <w:pStyle w:val="Listenabsatz"/>
         <w:numPr>
           <w:ilvl w:val="0"/>
           <w:numId w:val="30"/>
@@ -5983,7 +5856,7 @@
     </w:p>
     <w:tbl>
       <w:tblPr>
-        <w:tblStyle w:val="TableGrid"/>
+        <w:tblStyle w:val="Tabellenraster"/>
         <w:tblW w:w="5802" w:type="dxa"/>
         <w:tblInd w:w="720" w:type="dxa"/>
         <w:tblLook w:val="04A0" w:firstRow="1" w:lastRow="0" w:firstColumn="1" w:lastColumn="0" w:noHBand="0" w:noVBand="1"/>
@@ -6507,13 +6380,13 @@
     </w:tbl>
     <w:p>
       <w:pPr>
-        <w:pStyle w:val="ListParagraph"/>
+        <w:pStyle w:val="Listenabsatz"/>
         <w:ind w:hanging="720"/>
       </w:pPr>
     </w:p>
     <w:p>
       <w:pPr>
-        <w:pStyle w:val="ListParagraph"/>
+        <w:pStyle w:val="Listenabsatz"/>
         <w:numPr>
           <w:ilvl w:val="0"/>
           <w:numId w:val="30"/>
@@ -6527,56 +6400,19 @@
         <w:br/>
         <w:t xml:space="preserve">ER-Diagramm, Glossar, </w:t>
       </w:r>
-      <w:proofErr w:type="spellStart"/>
-      <w:r>
-        <w:t>Issues</w:t>
-      </w:r>
-      <w:proofErr w:type="spellEnd"/>
-      <w:r>
-        <w:t xml:space="preserve"> </w:t>
-      </w:r>
-      <w:r>
-        <w:t xml:space="preserve">einpflegen, </w:t>
-      </w:r>
-      <w:proofErr w:type="spellStart"/>
-      <w:r>
-        <w:t>git</w:t>
-      </w:r>
-      <w:proofErr w:type="spellEnd"/>
-      <w:r>
-        <w:t xml:space="preserve"> </w:t>
-      </w:r>
-      <w:proofErr w:type="spellStart"/>
-      <w:r>
-        <w:t>workflow</w:t>
-      </w:r>
-      <w:proofErr w:type="spellEnd"/>
-      <w:r>
-        <w:t xml:space="preserve">, Dummy Projekt, Frontend </w:t>
-      </w:r>
-      <w:proofErr w:type="spellStart"/>
-      <w:r>
-        <w:t>Build</w:t>
-      </w:r>
-      <w:proofErr w:type="spellEnd"/>
-      <w:r>
-        <w:t xml:space="preserve"> Integration</w:t>
-      </w:r>
-      <w:r>
-        <w:t xml:space="preserve">, </w:t>
-      </w:r>
-      <w:proofErr w:type="spellStart"/>
-      <w:r>
-        <w:t>Swagger</w:t>
-      </w:r>
-      <w:proofErr w:type="spellEnd"/>
-      <w:r>
-        <w:t xml:space="preserve"> Planung</w:t>
-      </w:r>
-    </w:p>
-    <w:p>
-      <w:pPr>
-        <w:pStyle w:val="ListParagraph"/>
+      <w:r>
+        <w:t xml:space="preserve">Issues </w:t>
+      </w:r>
+      <w:r>
+        <w:t>einpflegen, git workflow, Dummy Projekt, Frontend Build Integration</w:t>
+      </w:r>
+      <w:r>
+        <w:t>, Swagger Planung</w:t>
+      </w:r>
+    </w:p>
+    <w:p>
+      <w:pPr>
+        <w:pStyle w:val="Listenabsatz"/>
         <w:numPr>
           <w:ilvl w:val="0"/>
           <w:numId w:val="30"/>
@@ -6588,37 +6424,16 @@
       </w:r>
       <w:r>
         <w:br/>
-        <w:t xml:space="preserve">Kommunikation </w:t>
-      </w:r>
-      <w:proofErr w:type="spellStart"/>
-      <w:r>
-        <w:t>Raspberry</w:t>
+        <w:t>Kommunikation Raspberry</w:t>
       </w:r>
       <w:r>
         <w:t>Pi</w:t>
       </w:r>
-      <w:proofErr w:type="spellEnd"/>
-      <w:r>
-        <w:t xml:space="preserve"> und </w:t>
-      </w:r>
-      <w:proofErr w:type="spellStart"/>
-      <w:r>
-        <w:t>TimeCube</w:t>
-      </w:r>
-      <w:proofErr w:type="spellEnd"/>
-      <w:r>
-        <w:t>, REST und Websocket Kommunikation,</w:t>
-      </w:r>
-      <w:r>
-        <w:t xml:space="preserve"> REST </w:t>
-      </w:r>
-      <w:proofErr w:type="spellStart"/>
-      <w:r>
-        <w:t>Endpoint</w:t>
-      </w:r>
-      <w:proofErr w:type="spellEnd"/>
-      <w:r>
-        <w:t xml:space="preserve"> Implementierung,</w:t>
+      <w:r>
+        <w:t xml:space="preserve"> und TimeCube, REST und Websocket Kommunikation,</w:t>
+      </w:r>
+      <w:r>
+        <w:t xml:space="preserve"> REST Endpoint Implementierung,</w:t>
       </w:r>
       <w:r>
         <w:t xml:space="preserve"> Datenbank Setup, Authenti</w:t>
@@ -6635,7 +6450,7 @@
     </w:p>
     <w:p>
       <w:pPr>
-        <w:pStyle w:val="ListParagraph"/>
+        <w:pStyle w:val="Listenabsatz"/>
         <w:numPr>
           <w:ilvl w:val="0"/>
           <w:numId w:val="30"/>
@@ -6660,7 +6475,7 @@
     </w:p>
     <w:p>
       <w:pPr>
-        <w:pStyle w:val="ListParagraph"/>
+        <w:pStyle w:val="Listenabsatz"/>
         <w:numPr>
           <w:ilvl w:val="0"/>
           <w:numId w:val="30"/>
@@ -6674,16 +6489,11 @@
         <w:br/>
       </w:r>
       <w:r>
-        <w:t>Frontend Views (</w:t>
-      </w:r>
-      <w:proofErr w:type="spellStart"/>
-      <w:r>
-        <w:t>Admin</w:t>
+        <w:t>Frontend Views (Admin</w:t>
       </w:r>
       <w:r>
         <w:t>oberfläche</w:t>
       </w:r>
-      <w:proofErr w:type="spellEnd"/>
       <w:r>
         <w:t>),</w:t>
       </w:r>
@@ -6708,7 +6518,7 @@
     </w:p>
     <w:p>
       <w:pPr>
-        <w:pStyle w:val="ListParagraph"/>
+        <w:pStyle w:val="Listenabsatz"/>
         <w:numPr>
           <w:ilvl w:val="0"/>
           <w:numId w:val="30"/>
@@ -6733,14 +6543,12 @@
         </w:rPr>
         <w:t xml:space="preserve">Feinschliff, </w:t>
       </w:r>
-      <w:proofErr w:type="spellStart"/>
       <w:r>
         <w:rPr>
           <w:rFonts w:cs="Calibri"/>
         </w:rPr>
         <w:t>Bugtesting</w:t>
       </w:r>
-      <w:proofErr w:type="spellEnd"/>
     </w:p>
     <w:sectPr>
       <w:headerReference w:type="default" r:id="rId18"/>
@@ -6776,22 +6584,14 @@
 <w:ftr xmlns:wpc="http://schemas.microsoft.com/office/word/2010/wordprocessingCanvas" xmlns:cx="http://schemas.microsoft.com/office/drawing/2014/chartex" xmlns:cx1="http://schemas.microsoft.com/office/drawing/2015/9/8/chartex" xmlns:cx2="http://schemas.microsoft.com/office/drawing/2015/10/21/chartex" xmlns:cx3="http://schemas.microsoft.com/office/drawing/2016/5/9/chartex" xmlns:cx4="http://schemas.microsoft.com/office/drawing/2016/5/10/chartex" xmlns:cx5="http://schemas.microsoft.com/office/drawing/2016/5/11/chartex" xmlns:cx6="http://schemas.microsoft.com/office/drawing/2016/5/12/chartex" xmlns:cx7="http://schemas.microsoft.com/office/drawing/2016/5/13/chartex" xmlns:cx8="http://schemas.microsoft.com/office/drawing/2016/5/14/chartex" xmlns:mc="http://schemas.openxmlformats.org/markup-compatibility/2006" xmlns:aink="http://schemas.microsoft.com/office/drawing/2016/ink" xmlns:am3d="http://schemas.microsoft.com/office/drawing/2017/model3d" xmlns:o="urn:schemas-microsoft-com:office:office" xmlns:r="http://schemas.openxmlformats.org/officeDocument/2006/relationships" xmlns:m="http://schemas.openxmlformats.org/officeDocument/2006/math" xmlns:v="urn:schemas-microsoft-com:vml" xmlns:wp14="http://schemas.microsoft.com/office/word/2010/wordprocessingDrawing" xmlns:wp="http://schemas.openxmlformats.org/drawingml/2006/wordprocessingDrawing" xmlns:w10="urn:schemas-microsoft-com:office:word" xmlns:w="http://schemas.openxmlformats.org/wordprocessingml/2006/main" xmlns:w14="http://schemas.microsoft.com/office/word/2010/wordml" xmlns:w15="http://schemas.microsoft.com/office/word/2012/wordml" xmlns:w16cex="http://schemas.microsoft.com/office/word/2018/wordml/cex" xmlns:w16cid="http://schemas.microsoft.com/office/word/2016/wordml/cid" xmlns:w16="http://schemas.microsoft.com/office/word/2018/wordml" xmlns:w16se="http://schemas.microsoft.com/office/word/2015/wordml/symex" xmlns:wpg="http://schemas.microsoft.com/office/word/2010/wordprocessingGroup" xmlns:wpi="http://schemas.microsoft.com/office/word/2010/wordprocessingInk" xmlns:wne="http://schemas.microsoft.com/office/word/2006/wordml" xmlns:wps="http://schemas.microsoft.com/office/word/2010/wordprocessingShape" mc:Ignorable="w14 w15 w16se w16cid w16 w16cex wp14">
   <w:p>
     <w:pPr>
-      <w:pStyle w:val="Footer"/>
+      <w:pStyle w:val="Fuzeile"/>
       <w:tabs>
         <w:tab w:val="clear" w:pos="9072"/>
         <w:tab w:val="right" w:pos="9046"/>
       </w:tabs>
     </w:pPr>
     <w:r>
-      <w:t>Team &lt;</w:t>
-    </w:r>
-    <w:proofErr w:type="spellStart"/>
-    <w:r>
-      <w:t>SpeziRangers</w:t>
-    </w:r>
-    <w:proofErr w:type="spellEnd"/>
-    <w:r>
-      <w:t>/NR.3&gt;</w:t>
+      <w:t>Team &lt;SpeziRangers/NR.3&gt;</w:t>
     </w:r>
     <w:r>
       <w:tab/>
@@ -6822,14 +6622,27 @@
     <w:r>
       <w:t xml:space="preserve"> von </w:t>
     </w:r>
-    <w:fldSimple w:instr=" NUMPAGES ">
-      <w:r>
-        <w:rPr>
-          <w:noProof/>
-        </w:rPr>
-        <w:t>2</w:t>
-      </w:r>
-    </w:fldSimple>
+    <w:r>
+      <w:fldChar w:fldCharType="begin"/>
+    </w:r>
+    <w:r>
+      <w:instrText xml:space="preserve"> NUMPAGES </w:instrText>
+    </w:r>
+    <w:r>
+      <w:fldChar w:fldCharType="separate"/>
+    </w:r>
+    <w:r>
+      <w:rPr>
+        <w:noProof/>
+      </w:rPr>
+      <w:t>2</w:t>
+    </w:r>
+    <w:r>
+      <w:rPr>
+        <w:noProof/>
+      </w:rPr>
+      <w:fldChar w:fldCharType="end"/>
+    </w:r>
   </w:p>
 </w:ftr>
 </file>
@@ -6857,7 +6670,7 @@
 <w:hdr xmlns:wpc="http://schemas.microsoft.com/office/word/2010/wordprocessingCanvas" xmlns:cx="http://schemas.microsoft.com/office/drawing/2014/chartex" xmlns:cx1="http://schemas.microsoft.com/office/drawing/2015/9/8/chartex" xmlns:cx2="http://schemas.microsoft.com/office/drawing/2015/10/21/chartex" xmlns:cx3="http://schemas.microsoft.com/office/drawing/2016/5/9/chartex" xmlns:cx4="http://schemas.microsoft.com/office/drawing/2016/5/10/chartex" xmlns:cx5="http://schemas.microsoft.com/office/drawing/2016/5/11/chartex" xmlns:cx6="http://schemas.microsoft.com/office/drawing/2016/5/12/chartex" xmlns:cx7="http://schemas.microsoft.com/office/drawing/2016/5/13/chartex" xmlns:cx8="http://schemas.microsoft.com/office/drawing/2016/5/14/chartex" xmlns:mc="http://schemas.openxmlformats.org/markup-compatibility/2006" xmlns:aink="http://schemas.microsoft.com/office/drawing/2016/ink" xmlns:am3d="http://schemas.microsoft.com/office/drawing/2017/model3d" xmlns:o="urn:schemas-microsoft-com:office:office" xmlns:r="http://schemas.openxmlformats.org/officeDocument/2006/relationships" xmlns:m="http://schemas.openxmlformats.org/officeDocument/2006/math" xmlns:v="urn:schemas-microsoft-com:vml" xmlns:wp14="http://schemas.microsoft.com/office/word/2010/wordprocessingDrawing" xmlns:wp="http://schemas.openxmlformats.org/drawingml/2006/wordprocessingDrawing" xmlns:w10="urn:schemas-microsoft-com:office:word" xmlns:w="http://schemas.openxmlformats.org/wordprocessingml/2006/main" xmlns:w14="http://schemas.microsoft.com/office/word/2010/wordml" xmlns:w15="http://schemas.microsoft.com/office/word/2012/wordml" xmlns:w16cex="http://schemas.microsoft.com/office/word/2018/wordml/cex" xmlns:w16cid="http://schemas.microsoft.com/office/word/2016/wordml/cid" xmlns:w16="http://schemas.microsoft.com/office/word/2018/wordml" xmlns:w16se="http://schemas.microsoft.com/office/word/2015/wordml/symex" xmlns:wpg="http://schemas.microsoft.com/office/word/2010/wordprocessingGroup" xmlns:wpi="http://schemas.microsoft.com/office/word/2010/wordprocessingInk" xmlns:wne="http://schemas.microsoft.com/office/word/2006/wordml" xmlns:wps="http://schemas.microsoft.com/office/word/2010/wordprocessingShape" mc:Ignorable="w14 w15 w16se w16cid w16 w16cex wp14">
   <w:p>
     <w:pPr>
-      <w:pStyle w:val="Header"/>
+      <w:pStyle w:val="Kopfzeile"/>
       <w:tabs>
         <w:tab w:val="clear" w:pos="9072"/>
         <w:tab w:val="right" w:pos="9046"/>
@@ -11733,7 +11546,7 @@
     <w:lsdException w:name="Unresolved Mention" w:semiHidden="1" w:unhideWhenUsed="1"/>
     <w:lsdException w:name="Smart Link" w:semiHidden="1" w:unhideWhenUsed="1"/>
   </w:latentStyles>
-  <w:style w:type="paragraph" w:default="1" w:styleId="Normal">
+  <w:style w:type="paragraph" w:default="1" w:styleId="Standard">
     <w:name w:val="Normal"/>
     <w:qFormat/>
     <w:rsid w:val="0010229C"/>
@@ -11743,7 +11556,7 @@
       <w:lang w:val="en-US" w:eastAsia="en-US"/>
     </w:rPr>
   </w:style>
-  <w:style w:type="paragraph" w:styleId="Heading2">
+  <w:style w:type="paragraph" w:styleId="berschrift2">
     <w:name w:val="heading 2"/>
     <w:next w:val="Body"/>
     <w:uiPriority w:val="9"/>
@@ -11769,7 +11582,7 @@
       </w14:textOutline>
     </w:rPr>
   </w:style>
-  <w:style w:type="paragraph" w:styleId="Heading3">
+  <w:style w:type="paragraph" w:styleId="berschrift3">
     <w:name w:val="heading 3"/>
     <w:next w:val="Body"/>
     <w:uiPriority w:val="9"/>
@@ -11795,13 +11608,13 @@
       </w14:textOutline>
     </w:rPr>
   </w:style>
-  <w:style w:type="character" w:default="1" w:styleId="DefaultParagraphFont">
+  <w:style w:type="character" w:default="1" w:styleId="Absatz-Standardschriftart">
     <w:name w:val="Default Paragraph Font"/>
     <w:uiPriority w:val="1"/>
     <w:semiHidden/>
     <w:unhideWhenUsed/>
   </w:style>
-  <w:style w:type="table" w:default="1" w:styleId="TableNormal">
+  <w:style w:type="table" w:default="1" w:styleId="NormaleTabelle">
     <w:name w:val="Normal Table"/>
     <w:uiPriority w:val="99"/>
     <w:semiHidden/>
@@ -11816,7 +11629,7 @@
       </w:tblCellMar>
     </w:tblPr>
   </w:style>
-  <w:style w:type="numbering" w:default="1" w:styleId="NoList">
+  <w:style w:type="numbering" w:default="1" w:styleId="KeineListe">
     <w:name w:val="No List"/>
     <w:uiPriority w:val="99"/>
     <w:semiHidden/>
@@ -11828,7 +11641,7 @@
       <w:u w:val="single"/>
     </w:rPr>
   </w:style>
-  <w:style w:type="paragraph" w:styleId="Header">
+  <w:style w:type="paragraph" w:styleId="Kopfzeile">
     <w:name w:val="header"/>
     <w:pPr>
       <w:tabs>
@@ -11845,7 +11658,7 @@
       <w:u w:color="000000"/>
     </w:rPr>
   </w:style>
-  <w:style w:type="paragraph" w:styleId="Footer">
+  <w:style w:type="paragraph" w:styleId="Fuzeile">
     <w:name w:val="footer"/>
     <w:pPr>
       <w:tabs>
@@ -11881,7 +11694,7 @@
       </w14:textOutline>
     </w:rPr>
   </w:style>
-  <w:style w:type="paragraph" w:styleId="Title">
+  <w:style w:type="paragraph" w:styleId="Titel">
     <w:name w:val="Title"/>
     <w:next w:val="Body"/>
     <w:uiPriority w:val="10"/>
@@ -11948,7 +11761,7 @@
       <w:lang w:val="de-DE"/>
     </w:rPr>
   </w:style>
-  <w:style w:type="paragraph" w:styleId="ListParagraph">
+  <w:style w:type="paragraph" w:styleId="Listenabsatz">
     <w:name w:val="List Paragraph"/>
     <w:pPr>
       <w:spacing w:after="160" w:line="259" w:lineRule="auto"/>
@@ -12100,9 +11913,9 @@
       </w:numPr>
     </w:pPr>
   </w:style>
-  <w:style w:type="table" w:styleId="TableGrid">
+  <w:style w:type="table" w:styleId="Tabellenraster">
     <w:name w:val="Table Grid"/>
-    <w:basedOn w:val="TableNormal"/>
+    <w:basedOn w:val="NormaleTabelle"/>
     <w:uiPriority w:val="39"/>
     <w:rsid w:val="00D1287B"/>
     <w:tblPr>

</xml_diff>

<commit_message>
Revert "Merge branch '15-database-setup' into 'dev'"
This reverts merge request !9
</commit_message>
<xml_diff>
--- a/documentation/1-Konzeptbeschreibung_Team_g6t3.docx
+++ b/documentation/1-Konzeptbeschreibung_Team_g6t3.docx
@@ -49,23 +49,7 @@
           <w:b/>
           <w:bCs/>
         </w:rPr>
-        <w:t>Team: &lt;</w:t>
-      </w:r>
-      <w:proofErr w:type="spellStart"/>
-      <w:r>
-        <w:rPr>
-          <w:b/>
-          <w:bCs/>
-        </w:rPr>
-        <w:t>SpeziRangers</w:t>
-      </w:r>
-      <w:proofErr w:type="spellEnd"/>
-      <w:r>
-        <w:rPr>
-          <w:b/>
-          <w:bCs/>
-        </w:rPr>
-        <w:t>/NR.3&gt;</w:t>
+        <w:t>Team: &lt;SpeziRangers/NR.3&gt;</w:t>
       </w:r>
     </w:p>
     <w:p>
@@ -75,15 +59,7 @@
         <w:jc w:val="left"/>
       </w:pPr>
       <w:r>
-        <w:t xml:space="preserve">Mitglied 1: (Bernhard </w:t>
-      </w:r>
-      <w:proofErr w:type="spellStart"/>
-      <w:r>
-        <w:t>Astl</w:t>
-      </w:r>
-      <w:proofErr w:type="spellEnd"/>
-      <w:r>
-        <w:t>, 01319305)</w:t>
+        <w:t>Mitglied 1: (Bernhard Astl, 01319305)</w:t>
       </w:r>
     </w:p>
     <w:p>
@@ -113,15 +89,7 @@
         <w:jc w:val="left"/>
       </w:pPr>
       <w:r>
-        <w:t xml:space="preserve">Mitglied 4: (Islam </w:t>
-      </w:r>
-      <w:proofErr w:type="spellStart"/>
-      <w:r>
-        <w:t>Mechtjev</w:t>
-      </w:r>
-      <w:proofErr w:type="spellEnd"/>
-      <w:r>
-        <w:t>, 11910366)</w:t>
+        <w:t>Mitglied 4: (Islam Mechtjev, 11910366)</w:t>
       </w:r>
     </w:p>
     <w:p>
@@ -141,15 +109,7 @@
         <w:jc w:val="left"/>
       </w:pPr>
       <w:r>
-        <w:t xml:space="preserve">Mitglied 6: (Clemens </w:t>
-      </w:r>
-      <w:proofErr w:type="spellStart"/>
-      <w:r>
-        <w:t>Prosser</w:t>
-      </w:r>
-      <w:proofErr w:type="spellEnd"/>
-      <w:r>
-        <w:t>, 11907449)</w:t>
+        <w:t>Mitglied 6: (Clemens Prosser, 11907449)</w:t>
       </w:r>
     </w:p>
     <w:p>
@@ -700,23 +660,7 @@
           <w:rStyle w:val="Heading3Char"/>
           <w:lang w:val="en-US"/>
         </w:rPr>
-        <w:t xml:space="preserve">2.3.1 </w:t>
-      </w:r>
-      <w:proofErr w:type="spellStart"/>
-      <w:r>
-        <w:rPr>
-          <w:rStyle w:val="Heading3Char"/>
-          <w:lang w:val="en-US"/>
-        </w:rPr>
-        <w:t>Akteur</w:t>
-      </w:r>
-      <w:proofErr w:type="spellEnd"/>
-      <w:r>
-        <w:rPr>
-          <w:rStyle w:val="Heading3Char"/>
-          <w:lang w:val="en-US"/>
-        </w:rPr>
-        <w:t>: User</w:t>
+        <w:t>2.3.1 Akteur: User</w:t>
       </w:r>
     </w:p>
     <w:p>
@@ -2018,23 +1962,7 @@
         <w:t>Ablauf</w:t>
       </w:r>
       <w:r>
-        <w:t xml:space="preserve">: Jedes Mitglied hat zu jeder Zeit des Spiels Einsicht auf den aktuellen Punktestand (Anzeige in der </w:t>
-      </w:r>
-      <w:proofErr w:type="spellStart"/>
-      <w:r>
-        <w:t>web</w:t>
-      </w:r>
-      <w:proofErr w:type="spellEnd"/>
-      <w:r>
-        <w:t>-</w:t>
-      </w:r>
-      <w:proofErr w:type="spellStart"/>
-      <w:r>
-        <w:t>app</w:t>
-      </w:r>
-      <w:proofErr w:type="spellEnd"/>
-      <w:r>
-        <w:t>)</w:t>
+        <w:t>: Jedes Mitglied hat zu jeder Zeit des Spiels Einsicht auf den aktuellen Punktestand (Anzeige in der web-app)</w:t>
       </w:r>
     </w:p>
     <w:p>
@@ -2167,15 +2095,7 @@
         <w:t>Ablauf</w:t>
       </w:r>
       <w:r>
-        <w:t xml:space="preserve">: Man tritt einem Raum bei, bei dem bereits ein Spiel läuft. Der User hat die Möglichkeit, dem Spiel zuzusehen (Punkte sehen, Begriff sehen, Verbleibende Zeit </w:t>
-      </w:r>
-      <w:proofErr w:type="spellStart"/>
-      <w:r>
-        <w:t>etc</w:t>
-      </w:r>
-      <w:proofErr w:type="spellEnd"/>
-      <w:r>
-        <w:t>)</w:t>
+        <w:t>: Man tritt einem Raum bei, bei dem bereits ein Spiel läuft. Der User hat die Möglichkeit, dem Spiel zuzusehen (Punkte sehen, Begriff sehen, Verbleibende Zeit etc)</w:t>
       </w:r>
     </w:p>
     <w:p>
@@ -2699,15 +2619,7 @@
         </w:rPr>
       </w:pPr>
       <w:r>
-        <w:t xml:space="preserve">Die </w:t>
-      </w:r>
-      <w:proofErr w:type="gramStart"/>
-      <w:r>
-        <w:t>nach oben zeigende Fläche</w:t>
-      </w:r>
-      <w:proofErr w:type="gramEnd"/>
-      <w:r>
-        <w:t xml:space="preserve"> wird erkannt und registriert (Punkte, Zeit, Art der Aktivität)</w:t>
+        <w:t>Die nach oben zeigende Fläche wird erkannt und registriert (Punkte, Zeit, Art der Aktivität)</w:t>
       </w:r>
     </w:p>
     <w:p>
@@ -2723,15 +2635,7 @@
         </w:rPr>
       </w:pPr>
       <w:r>
-        <w:t xml:space="preserve">Die Informationen werden an den </w:t>
-      </w:r>
-      <w:proofErr w:type="spellStart"/>
-      <w:r>
-        <w:t>RaspberryPi</w:t>
-      </w:r>
-      <w:proofErr w:type="spellEnd"/>
-      <w:r>
-        <w:t xml:space="preserve"> gesendet</w:t>
+        <w:t>Die Informationen werden an den RaspberryPi gesendet</w:t>
       </w:r>
     </w:p>
     <w:p>
@@ -3649,47 +3553,39 @@
           <w:noProof/>
         </w:rPr>
         <w:drawing>
-          <wp:inline distT="0" distB="0" distL="0" distR="0" wp14:anchorId="0D85C8D6" wp14:editId="3BFD8195">
-            <wp:extent cx="5265291" cy="4710224"/>
+          <wp:inline distT="0" distB="0" distL="0" distR="0" wp14:anchorId="3BBEC42D" wp14:editId="2078D2B5">
+            <wp:extent cx="4391025" cy="4532672"/>
             <wp:effectExtent l="0" t="0" r="0" b="0"/>
-            <wp:docPr id="2" name="Grafik 2"/>
-            <wp:cNvGraphicFramePr>
-              <a:graphicFrameLocks xmlns:a="http://schemas.openxmlformats.org/drawingml/2006/main" noChangeAspect="1"/>
-            </wp:cNvGraphicFramePr>
+            <wp:docPr id="1073741826" name="officeArt object" descr="Picture 366146769"/>
+            <wp:cNvGraphicFramePr/>
             <a:graphic xmlns:a="http://schemas.openxmlformats.org/drawingml/2006/main">
               <a:graphicData uri="http://schemas.openxmlformats.org/drawingml/2006/picture">
                 <pic:pic xmlns:pic="http://schemas.openxmlformats.org/drawingml/2006/picture">
                   <pic:nvPicPr>
-                    <pic:cNvPr id="0" name="Picture 1"/>
+                    <pic:cNvPr id="1073741826" name="Picture 366146769" descr="Picture 366146769"/>
                     <pic:cNvPicPr>
-                      <a:picLocks noChangeAspect="1" noChangeArrowheads="1"/>
+                      <a:picLocks noChangeAspect="1"/>
                     </pic:cNvPicPr>
                   </pic:nvPicPr>
                   <pic:blipFill>
-                    <a:blip r:embed="rId8">
-                      <a:extLst>
-                        <a:ext uri="{28A0092B-C50C-407E-A947-70E740481C1C}">
-                          <a14:useLocalDpi xmlns:a14="http://schemas.microsoft.com/office/drawing/2010/main" val="0"/>
-                        </a:ext>
-                      </a:extLst>
-                    </a:blip>
-                    <a:srcRect/>
+                    <a:blip r:embed="rId8"/>
                     <a:stretch>
                       <a:fillRect/>
                     </a:stretch>
                   </pic:blipFill>
-                  <pic:spPr bwMode="auto">
+                  <pic:spPr>
                     <a:xfrm>
                       <a:off x="0" y="0"/>
-                      <a:ext cx="5270635" cy="4715004"/>
+                      <a:ext cx="4391025" cy="4532672"/>
                     </a:xfrm>
                     <a:prstGeom prst="rect">
                       <a:avLst/>
                     </a:prstGeom>
-                    <a:noFill/>
-                    <a:ln>
+                    <a:ln w="12700" cap="flat">
                       <a:noFill/>
+                      <a:miter lim="400000"/>
                     </a:ln>
+                    <a:effectLst/>
                   </pic:spPr>
                 </pic:pic>
               </a:graphicData>
@@ -3717,13 +3613,8 @@
         <w:pStyle w:val="berschrift3"/>
       </w:pPr>
       <w:r>
-        <w:t xml:space="preserve">3.1.1 </w:t>
-      </w:r>
-      <w:proofErr w:type="spellStart"/>
-      <w:r>
-        <w:t>Entities</w:t>
-      </w:r>
-      <w:proofErr w:type="spellEnd"/>
+        <w:t>3.1.1 Entities</w:t>
+      </w:r>
     </w:p>
     <w:p>
       <w:pPr>
@@ -3748,15 +3639,7 @@
         <w:jc w:val="left"/>
       </w:pPr>
       <w:r>
-        <w:t xml:space="preserve">Speichert alle wichtigen Daten die normale Spieler betreffen (Benutzername, Passwort, Email, Spieldaten, </w:t>
-      </w:r>
-      <w:proofErr w:type="gramStart"/>
-      <w:r>
-        <w:t>etc...</w:t>
-      </w:r>
-      <w:proofErr w:type="gramEnd"/>
-      <w:r>
-        <w:t>)</w:t>
+        <w:t>Speichert alle wichtigen Daten die normale Spieler betreffen (Benutzername, Passwort, Email, Spieldaten, etc...)</w:t>
       </w:r>
     </w:p>
     <w:p>
@@ -3782,15 +3665,7 @@
         <w:jc w:val="left"/>
       </w:pPr>
       <w:r>
-        <w:t xml:space="preserve">Erbt von User. Ein Admin ist ein User mit den höchsten Berechtigungen, wie z. B. Userverwaltung und das Verwalten von Themengebieten. </w:t>
-      </w:r>
-      <w:proofErr w:type="gramStart"/>
-      <w:r>
-        <w:t>Kann</w:t>
-      </w:r>
-      <w:proofErr w:type="gramEnd"/>
-      <w:r>
-        <w:t xml:space="preserve"> auch in Spiele eingreifen.</w:t>
+        <w:t>Erbt von User. Ein Admin ist ein User mit den höchsten Berechtigungen, wie z. B. Userverwaltung und das Verwalten von Themengebieten. Kann auch in Spiele eingreifen.</w:t>
       </w:r>
     </w:p>
     <w:p>
@@ -3816,15 +3691,7 @@
         <w:jc w:val="left"/>
       </w:pPr>
       <w:r>
-        <w:t xml:space="preserve">Erbt von User. </w:t>
-      </w:r>
-      <w:proofErr w:type="gramStart"/>
-      <w:r>
-        <w:t>Kann</w:t>
-      </w:r>
-      <w:proofErr w:type="gramEnd"/>
-      <w:r>
-        <w:t xml:space="preserve"> Spielebegriffe importieren, Teams ändern</w:t>
+        <w:t>Erbt von User. Kann Spielebegriffe importieren, Teams ändern</w:t>
       </w:r>
     </w:p>
     <w:p>
@@ -3877,15 +3744,7 @@
       </w:pPr>
       <w:r>
         <w:lastRenderedPageBreak/>
-        <w:t xml:space="preserve">Enthält die ID des zugehörigen </w:t>
-      </w:r>
-      <w:proofErr w:type="spellStart"/>
-      <w:r>
-        <w:t>TimeFlip</w:t>
-      </w:r>
-      <w:proofErr w:type="spellEnd"/>
-      <w:r>
-        <w:t>-Würfels, Daten über die sich darin befindlichen Teams, sowie Daten bezüglich des Themengebietes.</w:t>
+        <w:t>Enthält die ID des zugehörigen TimeFlip-Würfels, Daten über die sich darin befindlichen Teams, sowie Daten bezüglich des Themengebietes.</w:t>
       </w:r>
     </w:p>
     <w:p>
@@ -3922,7 +3781,6 @@
           <w:bCs/>
         </w:rPr>
       </w:pPr>
-      <w:proofErr w:type="gramStart"/>
       <w:r>
         <w:rPr>
           <w:rFonts w:eastAsia="Arial Unicode MS" w:cs="Arial Unicode MS"/>
@@ -3931,7 +3789,6 @@
         </w:rPr>
         <w:t>Begriff</w:t>
       </w:r>
-      <w:proofErr w:type="gramEnd"/>
     </w:p>
     <w:p>
       <w:pPr>
@@ -3965,15 +3822,7 @@
         <w:jc w:val="left"/>
       </w:pPr>
       <w:r>
-        <w:t xml:space="preserve">Jeder </w:t>
-      </w:r>
-      <w:proofErr w:type="spellStart"/>
-      <w:r>
-        <w:t>TimeFlip</w:t>
-      </w:r>
-      <w:proofErr w:type="spellEnd"/>
-      <w:r>
-        <w:t xml:space="preserve"> Würfel hat eine eindeutige ID, sowie 12 Seiten für 12 verschiedene Funktionen. Diese Funktionen werden von der Würfelsteuerung erfasst und verarbeitet.</w:t>
+        <w:t>Jeder TimeFlip Würfel hat eine eindeutige ID, sowie 12 Seiten für 12 verschiedene Funktionen. Diese Funktionen werden von der Würfelsteuerung erfasst und verarbeitet.</w:t>
       </w:r>
     </w:p>
     <w:p>
@@ -3999,15 +3848,7 @@
         <w:jc w:val="left"/>
       </w:pPr>
       <w:r>
-        <w:t xml:space="preserve">Diese Klasse hat 2 Funktionen. Einerseits wird stetig überprüft ob und welche </w:t>
-      </w:r>
-      <w:proofErr w:type="spellStart"/>
-      <w:r>
-        <w:t>TimeFlip</w:t>
-      </w:r>
-      <w:proofErr w:type="spellEnd"/>
-      <w:r>
-        <w:t>-Würfel derzeit mit dem Pi in Verbindung stehen. Andererseits wartet diese Klasse auf Nachrichten einzelner Würfel. Geschieht dies, werden mithilfe des REST-Services Daten Anfragen an den zugeteilten Server übermittelt.</w:t>
+        <w:t>Diese Klasse hat 2 Funktionen. Einerseits wird stetig überprüft ob und welche TimeFlip-Würfel derzeit mit dem Pi in Verbindung stehen. Andererseits wartet diese Klasse auf Nachrichten einzelner Würfel. Geschieht dies, werden mithilfe des REST-Services Daten Anfragen an den zugeteilten Server übermittelt.</w:t>
       </w:r>
     </w:p>
     <w:p>
@@ -4028,15 +3869,7 @@
       </w:pPr>
       <w:r>
         <w:lastRenderedPageBreak/>
-        <w:t xml:space="preserve">3.1.2 </w:t>
-      </w:r>
-      <w:proofErr w:type="gramStart"/>
-      <w:r>
-        <w:t>Zukünftig</w:t>
-      </w:r>
-      <w:proofErr w:type="gramEnd"/>
-      <w:r>
-        <w:t xml:space="preserve"> geplant</w:t>
+        <w:t>3.1.2 Zukünftig geplant</w:t>
       </w:r>
     </w:p>
     <w:p>
@@ -4047,7 +3880,6 @@
           <w:bCs/>
         </w:rPr>
       </w:pPr>
-      <w:proofErr w:type="spellStart"/>
       <w:r>
         <w:rPr>
           <w:rFonts w:eastAsia="Arial Unicode MS" w:cs="Arial Unicode MS"/>
@@ -4056,7 +3888,6 @@
         </w:rPr>
         <w:t>Repositories</w:t>
       </w:r>
-      <w:proofErr w:type="spellEnd"/>
     </w:p>
     <w:p>
       <w:pPr>
@@ -4064,15 +3895,7 @@
         <w:jc w:val="left"/>
       </w:pPr>
       <w:r>
-        <w:t>Zu jeder Entity-Klasse wird ein Repository angelegt. Dieses enthält SQL-</w:t>
-      </w:r>
-      <w:proofErr w:type="spellStart"/>
-      <w:r>
-        <w:t>Queries</w:t>
-      </w:r>
-      <w:proofErr w:type="spellEnd"/>
-      <w:r>
-        <w:t xml:space="preserve"> welche sich auf Suchanfragen im Entsprechenden Table beschränken.</w:t>
+        <w:t>Zu jeder Entity-Klasse wird ein Repository angelegt. Dieses enthält SQL-Queries welche sich auf Suchanfragen im Entsprechenden Table beschränken.</w:t>
       </w:r>
     </w:p>
     <w:p>
@@ -4098,15 +3921,7 @@
         <w:jc w:val="left"/>
       </w:pPr>
       <w:r>
-        <w:t xml:space="preserve">Klasse welche als Schnittstelle zwischen der Java Anwendung und der Datenbank dient. Verwendet Funktionen aus </w:t>
-      </w:r>
-      <w:proofErr w:type="spellStart"/>
-      <w:r>
-        <w:t>Repositories</w:t>
-      </w:r>
-      <w:proofErr w:type="spellEnd"/>
-      <w:r>
-        <w:t xml:space="preserve"> wie z.B. Löschen und Erstellen von User.</w:t>
+        <w:t>Klasse welche als Schnittstelle zwischen der Java Anwendung und der Datenbank dient. Verwendet Funktionen aus Repositories wie z.B. Löschen und Erstellen von User.</w:t>
       </w:r>
     </w:p>
     <w:p>
@@ -4141,7 +3956,6 @@
           <w:bCs/>
         </w:rPr>
       </w:pPr>
-      <w:proofErr w:type="spellStart"/>
       <w:r>
         <w:rPr>
           <w:rFonts w:eastAsia="Arial Unicode MS" w:cs="Arial Unicode MS"/>
@@ -4150,7 +3964,6 @@
         </w:rPr>
         <w:t>RESTService</w:t>
       </w:r>
-      <w:proofErr w:type="spellEnd"/>
     </w:p>
     <w:p>
       <w:pPr>
@@ -4169,23 +3982,13 @@
           <w:bCs/>
         </w:rPr>
       </w:pPr>
-      <w:proofErr w:type="spellStart"/>
       <w:r>
         <w:rPr>
           <w:rFonts w:eastAsia="Arial Unicode MS" w:cs="Arial Unicode MS"/>
           <w:b/>
           <w:bCs/>
         </w:rPr>
-        <w:t>Config</w:t>
-      </w:r>
-      <w:proofErr w:type="spellEnd"/>
-      <w:r>
-        <w:rPr>
-          <w:rFonts w:eastAsia="Arial Unicode MS" w:cs="Arial Unicode MS"/>
-          <w:b/>
-          <w:bCs/>
-        </w:rPr>
-        <w:t xml:space="preserve"> </w:t>
+        <w:t xml:space="preserve">Config </w:t>
       </w:r>
     </w:p>
     <w:p>
@@ -4193,21 +3996,8 @@
         <w:pStyle w:val="Body"/>
         <w:jc w:val="left"/>
       </w:pPr>
-      <w:proofErr w:type="spellStart"/>
-      <w:r>
-        <w:t>Config</w:t>
-      </w:r>
-      <w:proofErr w:type="spellEnd"/>
-      <w:r>
-        <w:t xml:space="preserve">-Datei auf einem </w:t>
-      </w:r>
-      <w:proofErr w:type="spellStart"/>
-      <w:r>
-        <w:t>Rasperry</w:t>
-      </w:r>
-      <w:proofErr w:type="spellEnd"/>
-      <w:r>
-        <w:t xml:space="preserve"> PI welche bei Installation des Programmes auf dem PI erstellt wird. Enthält Informationen zu Raum, Würfel, User, Team und Themengebiete.</w:t>
+      <w:r>
+        <w:t>Config-Datei auf einem Rasperry PI welche bei Installation des Programmes auf dem PI erstellt wird. Enthält Informationen zu Raum, Würfel, User, Team und Themengebiete.</w:t>
       </w:r>
     </w:p>
     <w:p>
@@ -4365,15 +4155,7 @@
       </w:r>
       <w:r>
         <w:br/>
-        <w:t xml:space="preserve">Das Frontend läuft im Browser des Users und interagiert teils über eine REST API und teils über einen Websocket mit dem Server </w:t>
-      </w:r>
-      <w:proofErr w:type="gramStart"/>
-      <w:r>
-        <w:t>Backend</w:t>
-      </w:r>
-      <w:proofErr w:type="gramEnd"/>
-      <w:r>
-        <w:t xml:space="preserve">. Die REST API dient zur einfachen Datenabfrage, während der Websocket den Echtzeitaustausch während eines Spiels übernimmt. </w:t>
+        <w:t xml:space="preserve">Das Frontend läuft im Browser des Users und interagiert teils über eine REST API und teils über einen Websocket mit dem Server Backend. Die REST API dient zur einfachen Datenabfrage, während der Websocket den Echtzeitaustausch während eines Spiels übernimmt. </w:t>
       </w:r>
       <w:r>
         <w:t>Das Frontend nutzt das JavaScript Framework Vue.js und dessen Komponenten-Architektur.</w:t>
@@ -4383,15 +4165,7 @@
         <w:t xml:space="preserve">Der Würfel (Cube) liegt bei den Spielern und </w:t>
       </w:r>
       <w:r>
-        <w:t xml:space="preserve">kommuniziert über eine Bluetooth Schnittstelle mit dem </w:t>
-      </w:r>
-      <w:proofErr w:type="spellStart"/>
-      <w:r>
-        <w:t>RasberryPi</w:t>
-      </w:r>
-      <w:proofErr w:type="spellEnd"/>
-      <w:r>
-        <w:t xml:space="preserve"> (Controller).</w:t>
+        <w:t>kommuniziert über eine Bluetooth Schnittstelle mit dem RasberryPi (Controller).</w:t>
       </w:r>
       <w:r>
         <w:br/>
@@ -4411,62 +4185,14 @@
       </w:r>
       <w:r>
         <w:br/>
-        <w:t xml:space="preserve">Das Server </w:t>
-      </w:r>
-      <w:proofErr w:type="gramStart"/>
-      <w:r>
-        <w:t>Backend</w:t>
-      </w:r>
-      <w:proofErr w:type="gramEnd"/>
-      <w:r>
-        <w:t xml:space="preserve"> nutzt das Java Framework Spring. Über dieses werden die REST API sowie die </w:t>
-      </w:r>
-      <w:proofErr w:type="spellStart"/>
-      <w:r>
-        <w:t>Websockets</w:t>
-      </w:r>
-      <w:proofErr w:type="spellEnd"/>
-      <w:r>
-        <w:t xml:space="preserve"> für Frontend und </w:t>
-      </w:r>
-      <w:proofErr w:type="spellStart"/>
-      <w:r>
-        <w:t>RasberryPi</w:t>
-      </w:r>
-      <w:proofErr w:type="spellEnd"/>
-      <w:r>
-        <w:t xml:space="preserve"> implementiert. Die Spring Security verwaltet die Rollen. Das </w:t>
-      </w:r>
-      <w:proofErr w:type="spellStart"/>
-      <w:r>
-        <w:t>GameManagment</w:t>
-      </w:r>
-      <w:proofErr w:type="spellEnd"/>
-      <w:r>
-        <w:t xml:space="preserve"> definiert die Spiellogi</w:t>
+        <w:t>Das Server Backend nutzt das Java Framework Spring. Über dieses werden die REST API sowie die Websockets für Frontend und RasberryPi implementiert. Die Spring Security verwaltet die Rollen. Das GameManagment definiert die Spiellogi</w:t>
       </w:r>
       <w:r>
         <w:t>k, die Einstellungen für den Spieleverwalter und die Spielstatistiken.</w:t>
       </w:r>
       <w:r>
         <w:br/>
-        <w:t xml:space="preserve">Der Controller ist ein externes Modul, welches auf einem </w:t>
-      </w:r>
-      <w:proofErr w:type="spellStart"/>
-      <w:r>
-        <w:t>RaspberryPi</w:t>
-      </w:r>
-      <w:proofErr w:type="spellEnd"/>
-      <w:r>
-        <w:t xml:space="preserve"> bei den Spielern liegt. Es bekommt Daten über die Bluetooth Schnittstelle des Würfels und leitet diese an den Websocket des Server </w:t>
-      </w:r>
-      <w:proofErr w:type="spellStart"/>
-      <w:r>
-        <w:t>Backends</w:t>
-      </w:r>
-      <w:proofErr w:type="spellEnd"/>
-      <w:r>
-        <w:t xml:space="preserve"> weiter.</w:t>
+        <w:t>Der Controller ist ein externes Modul, welches auf einem RaspberryPi bei den Spielern liegt. Es bekommt Daten über die Bluetooth Schnittstelle des Würfels und leitet diese an den Websocket des Server Backends weiter.</w:t>
       </w:r>
       <w:r>
         <w:br/>
@@ -4481,25 +4207,12 @@
         </w:numPr>
         <w:jc w:val="left"/>
       </w:pPr>
-      <w:proofErr w:type="spellStart"/>
-      <w:r>
-        <w:t>Persistenzschicht</w:t>
-      </w:r>
-      <w:proofErr w:type="spellEnd"/>
-      <w:r>
-        <w:t>:</w:t>
+      <w:r>
+        <w:t>Persistenzschicht:</w:t>
       </w:r>
       <w:r>
         <w:br/>
-        <w:t xml:space="preserve">Als Datenbank wird eine MySQL Datenbank verwendet. Die Anbindung an das </w:t>
-      </w:r>
-      <w:proofErr w:type="spellStart"/>
-      <w:r>
-        <w:t>ServerBackend</w:t>
-      </w:r>
-      <w:proofErr w:type="spellEnd"/>
-      <w:r>
-        <w:t xml:space="preserve"> erfolgt über die Spring Data JPA.</w:t>
+        <w:t>Als Datenbank wird eine MySQL Datenbank verwendet. Die Anbindung an das ServerBackend erfolgt über die Spring Data JPA.</w:t>
       </w:r>
       <w:r>
         <w:rPr>
@@ -4725,7 +4438,6 @@
           <w:szCs w:val="22"/>
         </w:rPr>
       </w:pPr>
-      <w:proofErr w:type="spellStart"/>
       <w:r>
         <w:rPr>
           <w:rFonts w:ascii="Calibri" w:hAnsi="Calibri"/>
@@ -4734,7 +4446,6 @@
         </w:rPr>
         <w:t>Overview</w:t>
       </w:r>
-      <w:proofErr w:type="spellEnd"/>
     </w:p>
     <w:p>
       <w:pPr>
@@ -5003,7 +4714,6 @@
           <w:szCs w:val="22"/>
         </w:rPr>
       </w:pPr>
-      <w:proofErr w:type="spellStart"/>
       <w:r>
         <w:rPr>
           <w:rFonts w:ascii="Calibri" w:hAnsi="Calibri"/>
@@ -5012,7 +4722,6 @@
         </w:rPr>
         <w:t>Begriffauswahl</w:t>
       </w:r>
-      <w:proofErr w:type="spellEnd"/>
     </w:p>
     <w:p>
       <w:pPr>
@@ -6068,21 +5777,7 @@
         <w:rPr>
           <w:lang w:val="en-US"/>
         </w:rPr>
-        <w:t xml:space="preserve">Hardware / Bluetooth </w:t>
-      </w:r>
-      <w:proofErr w:type="spellStart"/>
-      <w:r>
-        <w:rPr>
-          <w:lang w:val="en-US"/>
-        </w:rPr>
-        <w:t>Architekt</w:t>
-      </w:r>
-      <w:proofErr w:type="spellEnd"/>
-      <w:r>
-        <w:rPr>
-          <w:lang w:val="en-US"/>
-        </w:rPr>
-        <w:t>: Martin Beyer, Martin Neuner</w:t>
+        <w:t>Hardware / Bluetooth Architekt: Martin Beyer, Martin Neuner</w:t>
       </w:r>
     </w:p>
     <w:p>
@@ -6098,21 +5793,8 @@
         </w:rPr>
       </w:pPr>
       <w:r>
-        <w:t xml:space="preserve">Frontend Architekt: Clemens </w:t>
-      </w:r>
-      <w:proofErr w:type="spellStart"/>
-      <w:r>
-        <w:t>Prosser</w:t>
-      </w:r>
-      <w:proofErr w:type="spellEnd"/>
-      <w:r>
-        <w:t xml:space="preserve">, Islam </w:t>
-      </w:r>
-      <w:proofErr w:type="spellStart"/>
-      <w:r>
-        <w:t>Mechtijev</w:t>
-      </w:r>
-      <w:proofErr w:type="spellEnd"/>
+        <w:t>Frontend Architekt: Clemens Prosser, Islam Mechtijev</w:t>
+      </w:r>
     </w:p>
     <w:p>
       <w:pPr>
@@ -6127,13 +5809,8 @@
         </w:rPr>
       </w:pPr>
       <w:r>
-        <w:t xml:space="preserve">Backend Architekt: Nicolas Marte, Bernhard </w:t>
-      </w:r>
-      <w:proofErr w:type="spellStart"/>
-      <w:r>
-        <w:t>Astl</w:t>
-      </w:r>
-      <w:proofErr w:type="spellEnd"/>
+        <w:t>Backend Architekt: Nicolas Marte, Bernhard Astl</w:t>
+      </w:r>
     </w:p>
     <w:p>
       <w:pPr>
@@ -6162,13 +5839,8 @@
         </w:numPr>
       </w:pPr>
       <w:r>
-        <w:t xml:space="preserve">Wöchentliche </w:t>
-      </w:r>
-      <w:proofErr w:type="spellStart"/>
-      <w:r>
-        <w:t>JourFixe</w:t>
-      </w:r>
-      <w:proofErr w:type="spellEnd"/>
+        <w:t>Wöchentliche JourFixe</w:t>
+      </w:r>
     </w:p>
     <w:p>
       <w:pPr>
@@ -6728,51 +6400,14 @@
         <w:br/>
         <w:t xml:space="preserve">ER-Diagramm, Glossar, </w:t>
       </w:r>
-      <w:proofErr w:type="spellStart"/>
-      <w:r>
-        <w:t>Issues</w:t>
-      </w:r>
-      <w:proofErr w:type="spellEnd"/>
-      <w:r>
-        <w:t xml:space="preserve"> </w:t>
-      </w:r>
-      <w:r>
-        <w:t xml:space="preserve">einpflegen, </w:t>
-      </w:r>
-      <w:proofErr w:type="spellStart"/>
-      <w:r>
-        <w:t>git</w:t>
-      </w:r>
-      <w:proofErr w:type="spellEnd"/>
-      <w:r>
-        <w:t xml:space="preserve"> </w:t>
-      </w:r>
-      <w:proofErr w:type="spellStart"/>
-      <w:r>
-        <w:t>workflow</w:t>
-      </w:r>
-      <w:proofErr w:type="spellEnd"/>
-      <w:r>
-        <w:t xml:space="preserve">, Dummy Projekt, Frontend </w:t>
-      </w:r>
-      <w:proofErr w:type="spellStart"/>
-      <w:r>
-        <w:t>Build</w:t>
-      </w:r>
-      <w:proofErr w:type="spellEnd"/>
-      <w:r>
-        <w:t xml:space="preserve"> Integration</w:t>
-      </w:r>
-      <w:r>
-        <w:t xml:space="preserve">, </w:t>
-      </w:r>
-      <w:proofErr w:type="spellStart"/>
-      <w:r>
-        <w:t>Swagger</w:t>
-      </w:r>
-      <w:proofErr w:type="spellEnd"/>
-      <w:r>
-        <w:t xml:space="preserve"> Planung</w:t>
+      <w:r>
+        <w:t xml:space="preserve">Issues </w:t>
+      </w:r>
+      <w:r>
+        <w:t>einpflegen, git workflow, Dummy Projekt, Frontend Build Integration</w:t>
+      </w:r>
+      <w:r>
+        <w:t>, Swagger Planung</w:t>
       </w:r>
     </w:p>
     <w:p>
@@ -6789,37 +6424,16 @@
       </w:r>
       <w:r>
         <w:br/>
-        <w:t xml:space="preserve">Kommunikation </w:t>
-      </w:r>
-      <w:proofErr w:type="spellStart"/>
-      <w:r>
-        <w:t>Raspberry</w:t>
+        <w:t>Kommunikation Raspberry</w:t>
       </w:r>
       <w:r>
         <w:t>Pi</w:t>
       </w:r>
-      <w:proofErr w:type="spellEnd"/>
-      <w:r>
-        <w:t xml:space="preserve"> und </w:t>
-      </w:r>
-      <w:proofErr w:type="spellStart"/>
-      <w:r>
-        <w:t>TimeCube</w:t>
-      </w:r>
-      <w:proofErr w:type="spellEnd"/>
-      <w:r>
-        <w:t>, REST und Websocket Kommunikation,</w:t>
-      </w:r>
-      <w:r>
-        <w:t xml:space="preserve"> REST </w:t>
-      </w:r>
-      <w:proofErr w:type="spellStart"/>
-      <w:r>
-        <w:t>Endpoint</w:t>
-      </w:r>
-      <w:proofErr w:type="spellEnd"/>
-      <w:r>
-        <w:t xml:space="preserve"> Implementierung,</w:t>
+      <w:r>
+        <w:t xml:space="preserve"> und TimeCube, REST und Websocket Kommunikation,</w:t>
+      </w:r>
+      <w:r>
+        <w:t xml:space="preserve"> REST Endpoint Implementierung,</w:t>
       </w:r>
       <w:r>
         <w:t xml:space="preserve"> Datenbank Setup, Authenti</w:t>
@@ -6875,16 +6489,11 @@
         <w:br/>
       </w:r>
       <w:r>
-        <w:t>Frontend Views (</w:t>
-      </w:r>
-      <w:proofErr w:type="spellStart"/>
-      <w:r>
-        <w:t>Admin</w:t>
+        <w:t>Frontend Views (Admin</w:t>
       </w:r>
       <w:r>
         <w:t>oberfläche</w:t>
       </w:r>
-      <w:proofErr w:type="spellEnd"/>
       <w:r>
         <w:t>),</w:t>
       </w:r>
@@ -6934,14 +6543,12 @@
         </w:rPr>
         <w:t xml:space="preserve">Feinschliff, </w:t>
       </w:r>
-      <w:proofErr w:type="spellStart"/>
       <w:r>
         <w:rPr>
           <w:rFonts w:cs="Calibri"/>
         </w:rPr>
         <w:t>Bugtesting</w:t>
       </w:r>
-      <w:proofErr w:type="spellEnd"/>
     </w:p>
     <w:sectPr>
       <w:headerReference w:type="default" r:id="rId18"/>
@@ -6984,15 +6591,7 @@
       </w:tabs>
     </w:pPr>
     <w:r>
-      <w:t>Team &lt;</w:t>
-    </w:r>
-    <w:proofErr w:type="spellStart"/>
-    <w:r>
-      <w:t>SpeziRangers</w:t>
-    </w:r>
-    <w:proofErr w:type="spellEnd"/>
-    <w:r>
-      <w:t>/NR.3&gt;</w:t>
+      <w:t>Team &lt;SpeziRangers/NR.3&gt;</w:t>
     </w:r>
     <w:r>
       <w:tab/>
@@ -7023,14 +6622,27 @@
     <w:r>
       <w:t xml:space="preserve"> von </w:t>
     </w:r>
-    <w:fldSimple w:instr=" NUMPAGES ">
-      <w:r>
-        <w:rPr>
-          <w:noProof/>
-        </w:rPr>
-        <w:t>2</w:t>
-      </w:r>
-    </w:fldSimple>
+    <w:r>
+      <w:fldChar w:fldCharType="begin"/>
+    </w:r>
+    <w:r>
+      <w:instrText xml:space="preserve"> NUMPAGES </w:instrText>
+    </w:r>
+    <w:r>
+      <w:fldChar w:fldCharType="separate"/>
+    </w:r>
+    <w:r>
+      <w:rPr>
+        <w:noProof/>
+      </w:rPr>
+      <w:t>2</w:t>
+    </w:r>
+    <w:r>
+      <w:rPr>
+        <w:noProof/>
+      </w:rPr>
+      <w:fldChar w:fldCharType="end"/>
+    </w:r>
   </w:p>
 </w:ftr>
 </file>

</xml_diff>

<commit_message>
Update Concept (Dummy Text for Runtime and Deployment)
</commit_message>
<xml_diff>
--- a/documentation/1-Konzeptbeschreibung_Team_g6t3.docx
+++ b/documentation/1-Konzeptbeschreibung_Team_g6t3.docx
@@ -658,7 +658,7 @@
                     </pic:cNvPicPr>
                   </pic:nvPicPr>
                   <pic:blipFill>
-                    <a:blip r:embed="rId7">
+                    <a:blip r:embed="rId8">
                       <a:extLst>
                         <a:ext uri="{28A0092B-C50C-407E-A947-70E740481C1C}">
                           <a14:useLocalDpi xmlns:a14="http://schemas.microsoft.com/office/drawing/2010/main" val="0"/>
@@ -773,10 +773,7 @@
         <w:t>Vorbedingung</w:t>
       </w:r>
       <w:r>
-        <w:t xml:space="preserve">: </w:t>
-      </w:r>
-      <w:r>
-        <w:t xml:space="preserve">Es existiert ein </w:t>
+        <w:t xml:space="preserve">: Es existiert ein </w:t>
       </w:r>
       <w:proofErr w:type="spellStart"/>
       <w:r>
@@ -823,10 +820,7 @@
         <w:t>Ablauf:</w:t>
       </w:r>
       <w:r>
-        <w:t xml:space="preserve"> </w:t>
-      </w:r>
-      <w:r>
-        <w:t>Die Anwendung wird per Konsole gestartet, die Konfiguration wird korrekt ausgeführt</w:t>
+        <w:t xml:space="preserve"> Die Anwendung wird per Konsole gestartet, die Konfiguration wird korrekt ausgeführt</w:t>
       </w:r>
     </w:p>
     <w:p>
@@ -880,10 +874,7 @@
         <w:t>Kein Erfolg</w:t>
       </w:r>
       <w:r>
-        <w:t xml:space="preserve">: </w:t>
-      </w:r>
-      <w:r>
-        <w:t xml:space="preserve">Der </w:t>
+        <w:t xml:space="preserve">: Der </w:t>
       </w:r>
       <w:proofErr w:type="spellStart"/>
       <w:r>
@@ -927,10 +918,7 @@
         <w:t>Klassen</w:t>
       </w:r>
       <w:r>
-        <w:t xml:space="preserve">: </w:t>
-      </w:r>
-      <w:r>
-        <w:t xml:space="preserve">Raum, </w:t>
+        <w:t xml:space="preserve">: Raum, </w:t>
       </w:r>
     </w:p>
     <w:p>
@@ -975,19 +963,7 @@
         <w:t>Vorbedingung</w:t>
       </w:r>
       <w:r>
-        <w:t xml:space="preserve">: Der User hat </w:t>
-      </w:r>
-      <w:r>
-        <w:t>noch keinen</w:t>
-      </w:r>
-      <w:r>
-        <w:t xml:space="preserve"> Account, das System läuft, man ist auf der Startseite (</w:t>
-      </w:r>
-      <w:r>
-        <w:t>Spielauswahl</w:t>
-      </w:r>
-      <w:r>
-        <w:t>).</w:t>
+        <w:t>: Der User hat noch keinen Account, das System läuft, man ist auf der Startseite (Spielauswahl).</w:t>
       </w:r>
     </w:p>
     <w:p>
@@ -1000,22 +976,52 @@
         <w:rPr>
           <w:i/>
           <w:iCs/>
-          <w:highlight w:val="yellow"/>
         </w:rPr>
       </w:pPr>
       <w:r>
         <w:rPr>
           <w:i/>
           <w:iCs/>
-          <w:highlight w:val="yellow"/>
         </w:rPr>
         <w:t>Ablauf:</w:t>
       </w:r>
       <w:r>
-        <w:rPr>
-          <w:highlight w:val="yellow"/>
-        </w:rPr>
-        <w:t xml:space="preserve"> Die/Der Benutzer/in gibt seinen/ihren Benutzernamen und sein Passwort ein, daraufhin klickt er auf „Login”</w:t>
+        <w:t xml:space="preserve"> Die/Der Benutzer/in gibt Benutzernamen</w:t>
+      </w:r>
+      <w:r>
+        <w:t xml:space="preserve">, </w:t>
+      </w:r>
+      <w:proofErr w:type="gramStart"/>
+      <w:r>
+        <w:t>Email</w:t>
+      </w:r>
+      <w:proofErr w:type="gramEnd"/>
+      <w:r>
+        <w:t>-</w:t>
+      </w:r>
+      <w:r>
+        <w:t xml:space="preserve">Adresse </w:t>
+      </w:r>
+      <w:r>
+        <w:t>und Passwort ein,</w:t>
+      </w:r>
+      <w:r>
+        <w:t xml:space="preserve"> welches bestätigt werden muss</w:t>
+      </w:r>
+      <w:r>
+        <w:t xml:space="preserve"> daraufhin klickt er</w:t>
+      </w:r>
+      <w:r>
+        <w:t>*sie</w:t>
+      </w:r>
+      <w:r>
+        <w:t xml:space="preserve"> auf „</w:t>
+      </w:r>
+      <w:r>
+        <w:t>Benutzerkonto erstellen</w:t>
+      </w:r>
+      <w:r>
+        <w:t>”</w:t>
       </w:r>
     </w:p>
     <w:p>
@@ -1025,23 +1031,16 @@
           <w:ilvl w:val="0"/>
           <w:numId w:val="4"/>
         </w:numPr>
-        <w:rPr>
-          <w:highlight w:val="yellow"/>
-        </w:rPr>
       </w:pPr>
       <w:r>
         <w:rPr>
           <w:i/>
           <w:iCs/>
-          <w:highlight w:val="yellow"/>
         </w:rPr>
         <w:lastRenderedPageBreak/>
         <w:t xml:space="preserve">Erfolg: </w:t>
       </w:r>
       <w:r>
-        <w:rPr>
-          <w:highlight w:val="yellow"/>
-        </w:rPr>
         <w:t>Der User erhält eine Bestätigungsmeldung und wird zur Startseite weitergeleitet</w:t>
       </w:r>
     </w:p>
@@ -1049,19 +1048,7 @@
       <w:pPr>
         <w:pStyle w:val="ListParagraph"/>
         <w:numPr>
-          <w:ilvl w:val="1"/>
-          <w:numId w:val="4"/>
-        </w:numPr>
-      </w:pPr>
-      <w:r>
-        <w:t>Spieleverwalter: Schaltfläche für die Spieleverwalter-Optionen wird angezeigt</w:t>
-      </w:r>
-    </w:p>
-    <w:p>
-      <w:pPr>
-        <w:pStyle w:val="ListParagraph"/>
-        <w:numPr>
-          <w:ilvl w:val="1"/>
+          <w:ilvl w:val="0"/>
           <w:numId w:val="4"/>
         </w:numPr>
         <w:rPr>
@@ -1070,30 +1057,17 @@
         </w:rPr>
       </w:pPr>
       <w:r>
-        <w:t>Admin: Schaltfläche für die Admin-Optionen wird angezeigt.</w:t>
-      </w:r>
-    </w:p>
-    <w:p>
-      <w:pPr>
-        <w:pStyle w:val="ListParagraph"/>
-        <w:numPr>
-          <w:ilvl w:val="0"/>
-          <w:numId w:val="4"/>
-        </w:numPr>
         <w:rPr>
           <w:i/>
           <w:iCs/>
         </w:rPr>
-      </w:pPr>
-      <w:r>
-        <w:rPr>
-          <w:i/>
-          <w:iCs/>
-        </w:rPr>
         <w:t>Kein Erfolg</w:t>
       </w:r>
       <w:r>
         <w:t>: Der User erhält eine Fehlermeldung</w:t>
+      </w:r>
+      <w:r>
+        <w:t xml:space="preserve"> (Validierung schlug fehl) </w:t>
       </w:r>
     </w:p>
     <w:p>
@@ -1581,7 +1555,6 @@
           <w:i/>
           <w:iCs/>
         </w:rPr>
-        <w:lastRenderedPageBreak/>
         <w:t>Vorbedingung</w:t>
       </w:r>
       <w:r>
@@ -1601,6 +1574,7 @@
           <w:i/>
           <w:iCs/>
         </w:rPr>
+        <w:lastRenderedPageBreak/>
         <w:t>Ablauf</w:t>
       </w:r>
       <w:r>
@@ -2032,7 +2006,6 @@
           <w:b/>
           <w:bCs/>
         </w:rPr>
-        <w:lastRenderedPageBreak/>
         <w:t>Themengebiet auswählen</w:t>
       </w:r>
     </w:p>
@@ -2049,6 +2022,7 @@
           <w:i/>
           <w:iCs/>
         </w:rPr>
+        <w:lastRenderedPageBreak/>
         <w:t xml:space="preserve">Vorbedingung: </w:t>
       </w:r>
       <w:r>
@@ -2559,7 +2533,6 @@
           <w:i/>
           <w:iCs/>
         </w:rPr>
-        <w:lastRenderedPageBreak/>
         <w:t>Vorbedingung</w:t>
       </w:r>
       <w:r>
@@ -2583,6 +2556,7 @@
           <w:i/>
           <w:iCs/>
         </w:rPr>
+        <w:lastRenderedPageBreak/>
         <w:t>Ablauf</w:t>
       </w:r>
       <w:r>
@@ -3067,7 +3041,6 @@
           <w:i/>
           <w:iCs/>
         </w:rPr>
-        <w:lastRenderedPageBreak/>
         <w:t>Vorbedingung</w:t>
       </w:r>
       <w:r>
@@ -3091,6 +3064,7 @@
           <w:i/>
           <w:iCs/>
         </w:rPr>
+        <w:lastRenderedPageBreak/>
         <w:t>Ablauf</w:t>
       </w:r>
       <w:r>
@@ -3555,18 +3529,18 @@
           <w:i/>
           <w:iCs/>
         </w:rPr>
+        <w:t xml:space="preserve">Involvierte Klassen: </w:t>
+      </w:r>
+      <w:r>
+        <w:t>Admin, User</w:t>
+      </w:r>
+    </w:p>
+    <w:p>
+      <w:pPr>
+        <w:pStyle w:val="Body"/>
+      </w:pPr>
+      <w:r>
         <w:lastRenderedPageBreak/>
-        <w:t xml:space="preserve">Involvierte Klassen: </w:t>
-      </w:r>
-      <w:r>
-        <w:t>Admin, User</w:t>
-      </w:r>
-    </w:p>
-    <w:p>
-      <w:pPr>
-        <w:pStyle w:val="Body"/>
-      </w:pPr>
-      <w:r>
         <w:br/>
       </w:r>
       <w:r>
@@ -4051,7 +4025,7 @@
         <w:pStyle w:val="Heading"/>
         <w:numPr>
           <w:ilvl w:val="0"/>
-          <w:numId w:val="31"/>
+          <w:numId w:val="2"/>
         </w:numPr>
         <w:jc w:val="left"/>
         <w:rPr>
@@ -4071,18 +4045,19 @@
         </w:rPr>
         <w:br/>
       </w:r>
-    </w:p>
-    <w:p>
-      <w:pPr>
-        <w:pStyle w:val="Body"/>
-        <w:jc w:val="left"/>
-      </w:pPr>
+      <w:r>
+        <w:rPr>
+          <w:lang w:val="de-DE"/>
+        </w:rPr>
+        <w:br/>
+      </w:r>
       <w:r>
         <w:rPr>
           <w:noProof/>
+          <w:lang w:val="de-DE"/>
         </w:rPr>
         <w:drawing>
-          <wp:inline distT="0" distB="0" distL="0" distR="0" wp14:anchorId="54B8039E" wp14:editId="37E26872">
+          <wp:inline distT="0" distB="0" distL="0" distR="0" wp14:anchorId="0A13E079" wp14:editId="379735A9">
             <wp:extent cx="5753100" cy="4705350"/>
             <wp:effectExtent l="0" t="0" r="0" b="0"/>
             <wp:docPr id="5" name="Picture 5"/>
@@ -4099,7 +4074,7 @@
                     </pic:cNvPicPr>
                   </pic:nvPicPr>
                   <pic:blipFill>
-                    <a:blip r:embed="rId8">
+                    <a:blip r:embed="rId9">
                       <a:extLst>
                         <a:ext uri="{28A0092B-C50C-407E-A947-70E740481C1C}">
                           <a14:useLocalDpi xmlns:a14="http://schemas.microsoft.com/office/drawing/2010/main" val="0"/>
@@ -4133,12 +4108,6 @@
     </w:p>
     <w:p>
       <w:pPr>
-        <w:pStyle w:val="Body"/>
-        <w:jc w:val="left"/>
-      </w:pPr>
-    </w:p>
-    <w:p>
-      <w:pPr>
         <w:pStyle w:val="Heading2"/>
       </w:pPr>
       <w:r>
@@ -4296,7 +4265,6 @@
           <w:b/>
           <w:bCs/>
         </w:rPr>
-        <w:lastRenderedPageBreak/>
         <w:t>Begriff</w:t>
       </w:r>
       <w:proofErr w:type="gramEnd"/>
@@ -4307,6 +4275,7 @@
         <w:jc w:val="left"/>
       </w:pPr>
       <w:r>
+        <w:lastRenderedPageBreak/>
         <w:t xml:space="preserve">Begriffe bestehen aus einem Wort und werden verschiedenen Themengebieten zugeordnet. Im Standardfall wird ein Begriff nur einem Themengebiet zugeordnet. </w:t>
       </w:r>
     </w:p>
@@ -4341,19 +4310,7 @@
       </w:r>
       <w:proofErr w:type="spellEnd"/>
       <w:r>
-        <w:t xml:space="preserve"> Würfel hat eine eindeutige ID, sowie 12 Seiten für 12 verschiedene Funktionen. Diese Funktionen werden </w:t>
-      </w:r>
-      <w:r>
-        <w:t xml:space="preserve">in </w:t>
-      </w:r>
-      <w:r>
-        <w:t xml:space="preserve">der </w:t>
-      </w:r>
-      <w:r>
-        <w:t>Würfel Kalibrierung</w:t>
-      </w:r>
-      <w:r>
-        <w:t xml:space="preserve"> erfasst und verarbeitet.</w:t>
+        <w:t xml:space="preserve"> Würfel hat eine eindeutige ID, sowie 12 Seiten für 12 verschiedene Funktionen. Diese Funktionen werden in der Würfel Kalibrierung erfasst und verarbeitet.</w:t>
       </w:r>
     </w:p>
     <w:p>
@@ -4376,10 +4333,7 @@
         <w:jc w:val="left"/>
       </w:pPr>
       <w:r>
-        <w:t xml:space="preserve">Die Würfel Kalibrierung bietet die Möglichkeit ein Würfelseite </w:t>
-      </w:r>
-      <w:r>
-        <w:t>mit einer Fläche aus der Angabe (Punkte, Aktivität, Zeit) zu verbinden.</w:t>
+        <w:t>Die Würfel Kalibrierung bietet die Möglichkeit ein Würfelseite mit einer Fläche aus der Angabe (Punkte, Aktivität, Zeit) zu verbinden.</w:t>
       </w:r>
     </w:p>
     <w:p>
@@ -4408,13 +4362,7 @@
         <w:jc w:val="left"/>
       </w:pPr>
       <w:r>
-        <w:t xml:space="preserve">Zu jeder Entity-Klasse </w:t>
-      </w:r>
-      <w:r>
-        <w:t>(Model) gibt es</w:t>
-      </w:r>
-      <w:r>
-        <w:t xml:space="preserve"> ein Repository. Dieses enthält SQL-</w:t>
+        <w:t>Zu jeder Entity-Klasse (Model) gibt es ein Repository. Dieses enthält SQL-</w:t>
       </w:r>
       <w:proofErr w:type="spellStart"/>
       <w:r>
@@ -4448,25 +4396,7 @@
         <w:jc w:val="left"/>
       </w:pPr>
       <w:r>
-        <w:t>Klasse</w:t>
-      </w:r>
-      <w:r>
-        <w:t>n</w:t>
-      </w:r>
-      <w:r>
-        <w:t xml:space="preserve"> welche als Schnittstelle zwischen der Java Anwendung und der Datenbank dient</w:t>
-      </w:r>
-      <w:r>
-        <w:t xml:space="preserve">en. </w:t>
-      </w:r>
-      <w:r>
-        <w:t>Verwende</w:t>
-      </w:r>
-      <w:r>
-        <w:t xml:space="preserve">n </w:t>
-      </w:r>
-      <w:r>
-        <w:t xml:space="preserve">Funktionen aus </w:t>
+        <w:t xml:space="preserve">Klassen welche als Schnittstelle zwischen der Java Anwendung und der Datenbank dienten. Verwenden Funktionen aus </w:t>
       </w:r>
       <w:proofErr w:type="spellStart"/>
       <w:r>
@@ -4474,13 +4404,7 @@
       </w:r>
       <w:proofErr w:type="spellEnd"/>
       <w:r>
-        <w:t xml:space="preserve"> wie z.</w:t>
-      </w:r>
-      <w:r>
-        <w:t xml:space="preserve"> </w:t>
-      </w:r>
-      <w:r>
-        <w:t>B. Löschen und Erstellen von User.</w:t>
+        <w:t xml:space="preserve"> wie z. B. Löschen und Erstellen von User.</w:t>
       </w:r>
     </w:p>
     <w:p>
@@ -4504,19 +4428,7 @@
         <w:rPr>
           <w:rFonts w:eastAsia="Arial Unicode MS" w:cs="Arial Unicode MS"/>
         </w:rPr>
-        <w:t>Kommunikationss</w:t>
-      </w:r>
-      <w:r>
-        <w:rPr>
-          <w:rFonts w:eastAsia="Arial Unicode MS" w:cs="Arial Unicode MS"/>
-        </w:rPr>
-        <w:t>chnittstelle zwischen Front- und Backend</w:t>
-      </w:r>
-      <w:r>
-        <w:rPr>
-          <w:rFonts w:eastAsia="Arial Unicode MS" w:cs="Arial Unicode MS"/>
-        </w:rPr>
-        <w:t xml:space="preserve"> (auch </w:t>
+        <w:t xml:space="preserve">Kommunikationsschnittstelle zwischen Front- und Backend (auch </w:t>
       </w:r>
       <w:proofErr w:type="spellStart"/>
       <w:r>
@@ -4564,12 +4476,11 @@
     <w:p>
       <w:pPr>
         <w:rPr>
-          <w:rFonts w:ascii="Calibri Light" w:hAnsi="Arial Unicode MS" w:cs="Arial Unicode MS"/>
-          <w:color w:val="2E74B5"/>
-          <w:sz w:val="32"/>
-          <w:szCs w:val="32"/>
-          <w:highlight w:val="lightGray"/>
-          <w:u w:color="2E74B5"/>
+          <w:rFonts w:ascii="Calibri" w:eastAsia="Calibri" w:hAnsi="Calibri" w:cs="Calibri"/>
+          <w:color w:val="000000"/>
+          <w:sz w:val="22"/>
+          <w:szCs w:val="22"/>
+          <w:u w:color="000000"/>
           <w:lang w:val="de-DE" w:eastAsia="de-DE"/>
           <w14:textOutline w14:w="0" w14:cap="flat" w14:cmpd="sng" w14:algn="ctr">
             <w14:noFill/>
@@ -4580,8 +4491,6 @@
       </w:pPr>
       <w:r>
         <w:rPr>
-          <w:rFonts w:hAnsi="Arial Unicode MS"/>
-          <w:highlight w:val="lightGray"/>
           <w:lang w:val="de-DE"/>
         </w:rPr>
         <w:br w:type="page"/>
@@ -4590,6 +4499,10 @@
     <w:p>
       <w:pPr>
         <w:pStyle w:val="Heading"/>
+        <w:numPr>
+          <w:ilvl w:val="0"/>
+          <w:numId w:val="2"/>
+        </w:numPr>
         <w:jc w:val="left"/>
         <w:rPr>
           <w:lang w:val="de-DE"/>
@@ -4606,10 +4519,6 @@
     <w:p>
       <w:pPr>
         <w:pStyle w:val="Heading2"/>
-        <w:numPr>
-          <w:ilvl w:val="1"/>
-          <w:numId w:val="35"/>
-        </w:numPr>
       </w:pPr>
       <w:r>
         <w:t>Komponentendiagramm</w:t>
@@ -4641,7 +4550,7 @@
                     </pic:cNvPicPr>
                   </pic:nvPicPr>
                   <pic:blipFill>
-                    <a:blip r:embed="rId9" cstate="print">
+                    <a:blip r:embed="rId10" cstate="print">
                       <a:extLst>
                         <a:ext uri="{28A0092B-C50C-407E-A947-70E740481C1C}">
                           <a14:useLocalDpi xmlns:a14="http://schemas.microsoft.com/office/drawing/2010/main" val="0"/>
@@ -4836,9 +4745,1232 @@
       <w:r>
         <w:t xml:space="preserve"> erfolgt über die Spring Data JPA.</w:t>
       </w:r>
-      <w:r>
-        <w:rPr>
-          <w:rFonts w:ascii="Arial Unicode MS" w:eastAsia="Arial Unicode MS" w:hAnsi="Arial Unicode MS" w:cs="Arial Unicode MS"/>
+    </w:p>
+    <w:p>
+      <w:pPr>
+        <w:pStyle w:val="Body"/>
+        <w:jc w:val="left"/>
+      </w:pPr>
+    </w:p>
+    <w:p>
+      <w:pPr>
+        <w:rPr>
+          <w:rFonts w:asciiTheme="majorHAnsi" w:eastAsiaTheme="majorEastAsia" w:hAnsiTheme="majorHAnsi" w:cstheme="majorBidi"/>
+          <w:color w:val="2E74B5" w:themeColor="accent1" w:themeShade="BF"/>
+          <w:sz w:val="32"/>
+          <w:szCs w:val="32"/>
+          <w:lang w:val="de-DE"/>
+        </w:rPr>
+      </w:pPr>
+      <w:bookmarkStart w:id="0" w:name="section-runtime-view"/>
+      <w:r>
+        <w:rPr>
+          <w:lang w:val="de-DE"/>
+        </w:rPr>
+        <w:br w:type="page"/>
+      </w:r>
+    </w:p>
+    <w:p>
+      <w:pPr>
+        <w:pStyle w:val="Heading2"/>
+      </w:pPr>
+      <w:r>
+        <w:lastRenderedPageBreak/>
+        <w:t>Laufzeitsicht</w:t>
+      </w:r>
+      <w:bookmarkEnd w:id="0"/>
+    </w:p>
+    <w:p>
+      <w:pPr>
+        <w:pStyle w:val="Body"/>
+        <w:jc w:val="left"/>
+      </w:pPr>
+      <w:r>
+        <w:t xml:space="preserve">Sequenz </w:t>
+      </w:r>
+      <w:proofErr w:type="spellStart"/>
+      <w:r>
+        <w:t>diagramme</w:t>
+      </w:r>
+      <w:proofErr w:type="spellEnd"/>
+    </w:p>
+    <w:p>
+      <w:pPr>
+        <w:pStyle w:val="FirstParagraph"/>
+        <w:rPr>
+          <w:lang w:val="de-DE"/>
+        </w:rPr>
+      </w:pPr>
+      <w:r>
+        <w:rPr>
+          <w:b/>
+          <w:lang w:val="de-DE"/>
+        </w:rPr>
+        <w:t>Inhalt.</w:t>
+      </w:r>
+    </w:p>
+    <w:p>
+      <w:pPr>
+        <w:pStyle w:val="BodyText"/>
+        <w:rPr>
+          <w:lang w:val="de-DE"/>
+        </w:rPr>
+      </w:pPr>
+      <w:r>
+        <w:rPr>
+          <w:lang w:val="de-DE"/>
+        </w:rPr>
+        <w:t>Diese Sicht erklärt konkrete Abläufe und Beziehungen zwischen Bausteinen in Form von Szenarien aus den folgenden Bereichen:</w:t>
+      </w:r>
+    </w:p>
+    <w:p>
+      <w:pPr>
+        <w:numPr>
+          <w:ilvl w:val="0"/>
+          <w:numId w:val="36"/>
+        </w:numPr>
+        <w:pBdr>
+          <w:top w:val="none" w:sz="0" w:space="0" w:color="auto"/>
+          <w:left w:val="none" w:sz="0" w:space="0" w:color="auto"/>
+          <w:bottom w:val="none" w:sz="0" w:space="0" w:color="auto"/>
+          <w:right w:val="none" w:sz="0" w:space="0" w:color="auto"/>
+          <w:between w:val="none" w:sz="0" w:space="0" w:color="auto"/>
+          <w:bar w:val="none" w:sz="0" w:color="auto"/>
+        </w:pBdr>
+        <w:spacing w:after="200"/>
+        <w:rPr>
+          <w:lang w:val="de-DE"/>
+        </w:rPr>
+      </w:pPr>
+      <w:r>
+        <w:rPr>
+          <w:lang w:val="de-DE"/>
+        </w:rPr>
+        <w:t xml:space="preserve">Wichtige Abläufe oder </w:t>
+      </w:r>
+      <w:r>
+        <w:rPr>
+          <w:i/>
+          <w:lang w:val="de-DE"/>
+        </w:rPr>
+        <w:t>Features</w:t>
+      </w:r>
+      <w:r>
+        <w:rPr>
+          <w:lang w:val="de-DE"/>
+        </w:rPr>
+        <w:t>: Wie führen die Bausteine der Architektur die wichtigsten Abläufe durch?</w:t>
+      </w:r>
+    </w:p>
+    <w:p>
+      <w:pPr>
+        <w:numPr>
+          <w:ilvl w:val="0"/>
+          <w:numId w:val="36"/>
+        </w:numPr>
+        <w:pBdr>
+          <w:top w:val="none" w:sz="0" w:space="0" w:color="auto"/>
+          <w:left w:val="none" w:sz="0" w:space="0" w:color="auto"/>
+          <w:bottom w:val="none" w:sz="0" w:space="0" w:color="auto"/>
+          <w:right w:val="none" w:sz="0" w:space="0" w:color="auto"/>
+          <w:between w:val="none" w:sz="0" w:space="0" w:color="auto"/>
+          <w:bar w:val="none" w:sz="0" w:color="auto"/>
+        </w:pBdr>
+        <w:spacing w:after="200"/>
+        <w:rPr>
+          <w:lang w:val="de-DE"/>
+        </w:rPr>
+      </w:pPr>
+      <w:r>
+        <w:rPr>
+          <w:lang w:val="de-DE"/>
+        </w:rPr>
+        <w:t>Interaktionen an kritischen externen Schnittstellen: Wie arbeiten Bausteine mit Nutzern und Nachbarsystemen zusammen?</w:t>
+      </w:r>
+    </w:p>
+    <w:p>
+      <w:pPr>
+        <w:numPr>
+          <w:ilvl w:val="0"/>
+          <w:numId w:val="36"/>
+        </w:numPr>
+        <w:pBdr>
+          <w:top w:val="none" w:sz="0" w:space="0" w:color="auto"/>
+          <w:left w:val="none" w:sz="0" w:space="0" w:color="auto"/>
+          <w:bottom w:val="none" w:sz="0" w:space="0" w:color="auto"/>
+          <w:right w:val="none" w:sz="0" w:space="0" w:color="auto"/>
+          <w:between w:val="none" w:sz="0" w:space="0" w:color="auto"/>
+          <w:bar w:val="none" w:sz="0" w:color="auto"/>
+        </w:pBdr>
+        <w:spacing w:after="200"/>
+        <w:rPr>
+          <w:lang w:val="de-DE"/>
+        </w:rPr>
+      </w:pPr>
+      <w:r>
+        <w:rPr>
+          <w:lang w:val="de-DE"/>
+        </w:rPr>
+        <w:t xml:space="preserve">Betrieb und Administration: Inbetriebnahme, Start, </w:t>
+      </w:r>
+      <w:proofErr w:type="spellStart"/>
+      <w:r>
+        <w:rPr>
+          <w:lang w:val="de-DE"/>
+        </w:rPr>
+        <w:t>Stop</w:t>
+      </w:r>
+      <w:proofErr w:type="spellEnd"/>
+      <w:r>
+        <w:rPr>
+          <w:lang w:val="de-DE"/>
+        </w:rPr>
+        <w:t>.</w:t>
+      </w:r>
+    </w:p>
+    <w:p>
+      <w:pPr>
+        <w:numPr>
+          <w:ilvl w:val="0"/>
+          <w:numId w:val="36"/>
+        </w:numPr>
+        <w:pBdr>
+          <w:top w:val="none" w:sz="0" w:space="0" w:color="auto"/>
+          <w:left w:val="none" w:sz="0" w:space="0" w:color="auto"/>
+          <w:bottom w:val="none" w:sz="0" w:space="0" w:color="auto"/>
+          <w:right w:val="none" w:sz="0" w:space="0" w:color="auto"/>
+          <w:between w:val="none" w:sz="0" w:space="0" w:color="auto"/>
+          <w:bar w:val="none" w:sz="0" w:color="auto"/>
+        </w:pBdr>
+        <w:spacing w:after="200"/>
+      </w:pPr>
+      <w:proofErr w:type="spellStart"/>
+      <w:r>
+        <w:t>Fehler</w:t>
+      </w:r>
+      <w:proofErr w:type="spellEnd"/>
+      <w:r>
+        <w:t xml:space="preserve">- und </w:t>
+      </w:r>
+      <w:proofErr w:type="spellStart"/>
+      <w:r>
+        <w:t>Ausnahmeszenarien</w:t>
+      </w:r>
+      <w:proofErr w:type="spellEnd"/>
+    </w:p>
+    <w:p>
+      <w:pPr>
+        <w:pStyle w:val="FirstParagraph"/>
+        <w:rPr>
+          <w:lang w:val="de-DE"/>
+        </w:rPr>
+      </w:pPr>
+      <w:r>
+        <w:rPr>
+          <w:lang w:val="de-DE"/>
+        </w:rPr>
+        <w:t>Anmerkung: Das Kriterium für die Auswahl der möglichen Szenarien (d.h. Abläufe) des Systems ist deren Architekturrelevanz. Es geht nicht darum, möglichst viele Abläufe darzustellen, sondern eine angemessene Auswahl zu dokumentieren.</w:t>
+      </w:r>
+    </w:p>
+    <w:p>
+      <w:pPr>
+        <w:pStyle w:val="BodyText"/>
+        <w:rPr>
+          <w:lang w:val="de-DE"/>
+        </w:rPr>
+      </w:pPr>
+      <w:r>
+        <w:rPr>
+          <w:b/>
+          <w:lang w:val="de-DE"/>
+        </w:rPr>
+        <w:t>Motivation.</w:t>
+      </w:r>
+    </w:p>
+    <w:p>
+      <w:pPr>
+        <w:pStyle w:val="BodyText"/>
+        <w:rPr>
+          <w:lang w:val="de-DE"/>
+        </w:rPr>
+      </w:pPr>
+      <w:r>
+        <w:rPr>
+          <w:lang w:val="de-DE"/>
+        </w:rPr>
+        <w:t>Sie sollten verstehen, wie (Instanzen von) Bausteine(n) Ihres Systems ihre jeweiligen Aufgaben erfüllen und zur Laufzeit miteinander kommunizieren.</w:t>
+      </w:r>
+    </w:p>
+    <w:p>
+      <w:pPr>
+        <w:pStyle w:val="BodyText"/>
+        <w:rPr>
+          <w:lang w:val="de-DE"/>
+        </w:rPr>
+      </w:pPr>
+      <w:r>
+        <w:rPr>
+          <w:lang w:val="de-DE"/>
+        </w:rPr>
+        <w:t>Nutzen Sie diese Szenarien in der Dokumentation hauptsächlich für eine verständlichere Kommunikation mit denjenigen Stakeholdern, die die statischen Modelle (z.B. Bausteinsicht, Verteilungssicht) weniger verständlich finden.</w:t>
+      </w:r>
+    </w:p>
+    <w:p>
+      <w:pPr>
+        <w:pStyle w:val="BodyText"/>
+        <w:rPr>
+          <w:lang w:val="de-DE"/>
+        </w:rPr>
+      </w:pPr>
+      <w:r>
+        <w:rPr>
+          <w:b/>
+          <w:lang w:val="de-DE"/>
+        </w:rPr>
+        <w:t>Form.</w:t>
+      </w:r>
+    </w:p>
+    <w:p>
+      <w:pPr>
+        <w:pStyle w:val="BodyText"/>
+      </w:pPr>
+      <w:r>
+        <w:rPr>
+          <w:lang w:val="de-DE"/>
+        </w:rPr>
+        <w:t xml:space="preserve">Für die Beschreibung von Szenarien gibt es zahlreiche Ausdrucksmöglichkeiten. </w:t>
+      </w:r>
+      <w:proofErr w:type="spellStart"/>
+      <w:r>
+        <w:t>Nutzen</w:t>
+      </w:r>
+      <w:proofErr w:type="spellEnd"/>
+      <w:r>
+        <w:t xml:space="preserve"> Sie </w:t>
+      </w:r>
+      <w:proofErr w:type="spellStart"/>
+      <w:r>
+        <w:t>beispielsweise</w:t>
+      </w:r>
+      <w:proofErr w:type="spellEnd"/>
+      <w:r>
+        <w:t>:</w:t>
+      </w:r>
+    </w:p>
+    <w:p>
+      <w:pPr>
+        <w:numPr>
+          <w:ilvl w:val="0"/>
+          <w:numId w:val="36"/>
+        </w:numPr>
+        <w:pBdr>
+          <w:top w:val="none" w:sz="0" w:space="0" w:color="auto"/>
+          <w:left w:val="none" w:sz="0" w:space="0" w:color="auto"/>
+          <w:bottom w:val="none" w:sz="0" w:space="0" w:color="auto"/>
+          <w:right w:val="none" w:sz="0" w:space="0" w:color="auto"/>
+          <w:between w:val="none" w:sz="0" w:space="0" w:color="auto"/>
+          <w:bar w:val="none" w:sz="0" w:color="auto"/>
+        </w:pBdr>
+        <w:spacing w:after="200"/>
+        <w:rPr>
+          <w:lang w:val="de-DE"/>
+        </w:rPr>
+      </w:pPr>
+      <w:r>
+        <w:rPr>
+          <w:lang w:val="de-DE"/>
+        </w:rPr>
+        <w:t>Nummerierte Schrittfolgen oder Aufzählungen in Umgangssprache</w:t>
+      </w:r>
+    </w:p>
+    <w:p>
+      <w:pPr>
+        <w:numPr>
+          <w:ilvl w:val="0"/>
+          <w:numId w:val="36"/>
+        </w:numPr>
+        <w:pBdr>
+          <w:top w:val="none" w:sz="0" w:space="0" w:color="auto"/>
+          <w:left w:val="none" w:sz="0" w:space="0" w:color="auto"/>
+          <w:bottom w:val="none" w:sz="0" w:space="0" w:color="auto"/>
+          <w:right w:val="none" w:sz="0" w:space="0" w:color="auto"/>
+          <w:between w:val="none" w:sz="0" w:space="0" w:color="auto"/>
+          <w:bar w:val="none" w:sz="0" w:color="auto"/>
+        </w:pBdr>
+        <w:spacing w:after="200"/>
+      </w:pPr>
+      <w:proofErr w:type="spellStart"/>
+      <w:r>
+        <w:t>Aktivitäts</w:t>
+      </w:r>
+      <w:proofErr w:type="spellEnd"/>
+      <w:r>
+        <w:t xml:space="preserve">- </w:t>
+      </w:r>
+      <w:proofErr w:type="spellStart"/>
+      <w:r>
+        <w:t>oder</w:t>
+      </w:r>
+      <w:proofErr w:type="spellEnd"/>
+      <w:r>
+        <w:t xml:space="preserve"> </w:t>
+      </w:r>
+      <w:proofErr w:type="spellStart"/>
+      <w:r>
+        <w:t>Flussdiagramme</w:t>
+      </w:r>
+      <w:proofErr w:type="spellEnd"/>
+    </w:p>
+    <w:p>
+      <w:pPr>
+        <w:numPr>
+          <w:ilvl w:val="0"/>
+          <w:numId w:val="36"/>
+        </w:numPr>
+        <w:pBdr>
+          <w:top w:val="none" w:sz="0" w:space="0" w:color="auto"/>
+          <w:left w:val="none" w:sz="0" w:space="0" w:color="auto"/>
+          <w:bottom w:val="none" w:sz="0" w:space="0" w:color="auto"/>
+          <w:right w:val="none" w:sz="0" w:space="0" w:color="auto"/>
+          <w:between w:val="none" w:sz="0" w:space="0" w:color="auto"/>
+          <w:bar w:val="none" w:sz="0" w:color="auto"/>
+        </w:pBdr>
+        <w:spacing w:after="200"/>
+      </w:pPr>
+      <w:proofErr w:type="spellStart"/>
+      <w:r>
+        <w:t>Sequenzdiagramme</w:t>
+      </w:r>
+      <w:proofErr w:type="spellEnd"/>
+    </w:p>
+    <w:p>
+      <w:pPr>
+        <w:numPr>
+          <w:ilvl w:val="0"/>
+          <w:numId w:val="36"/>
+        </w:numPr>
+        <w:pBdr>
+          <w:top w:val="none" w:sz="0" w:space="0" w:color="auto"/>
+          <w:left w:val="none" w:sz="0" w:space="0" w:color="auto"/>
+          <w:bottom w:val="none" w:sz="0" w:space="0" w:color="auto"/>
+          <w:right w:val="none" w:sz="0" w:space="0" w:color="auto"/>
+          <w:between w:val="none" w:sz="0" w:space="0" w:color="auto"/>
+          <w:bar w:val="none" w:sz="0" w:color="auto"/>
+        </w:pBdr>
+        <w:spacing w:after="200"/>
+        <w:rPr>
+          <w:lang w:val="de-DE"/>
+        </w:rPr>
+      </w:pPr>
+      <w:r>
+        <w:rPr>
+          <w:lang w:val="de-DE"/>
+        </w:rPr>
+        <w:t>BPMN (Geschäftsprozessmodell und -notation) oder EPKs (Ereignis-Prozessketten)</w:t>
+      </w:r>
+    </w:p>
+    <w:p>
+      <w:pPr>
+        <w:numPr>
+          <w:ilvl w:val="0"/>
+          <w:numId w:val="36"/>
+        </w:numPr>
+        <w:pBdr>
+          <w:top w:val="none" w:sz="0" w:space="0" w:color="auto"/>
+          <w:left w:val="none" w:sz="0" w:space="0" w:color="auto"/>
+          <w:bottom w:val="none" w:sz="0" w:space="0" w:color="auto"/>
+          <w:right w:val="none" w:sz="0" w:space="0" w:color="auto"/>
+          <w:between w:val="none" w:sz="0" w:space="0" w:color="auto"/>
+          <w:bar w:val="none" w:sz="0" w:color="auto"/>
+        </w:pBdr>
+        <w:spacing w:after="200"/>
+      </w:pPr>
+      <w:proofErr w:type="spellStart"/>
+      <w:r>
+        <w:t>Zustandsautomaten</w:t>
+      </w:r>
+      <w:proofErr w:type="spellEnd"/>
+    </w:p>
+    <w:p>
+      <w:pPr>
+        <w:numPr>
+          <w:ilvl w:val="0"/>
+          <w:numId w:val="36"/>
+        </w:numPr>
+        <w:pBdr>
+          <w:top w:val="none" w:sz="0" w:space="0" w:color="auto"/>
+          <w:left w:val="none" w:sz="0" w:space="0" w:color="auto"/>
+          <w:bottom w:val="none" w:sz="0" w:space="0" w:color="auto"/>
+          <w:right w:val="none" w:sz="0" w:space="0" w:color="auto"/>
+          <w:between w:val="none" w:sz="0" w:space="0" w:color="auto"/>
+          <w:bar w:val="none" w:sz="0" w:color="auto"/>
+        </w:pBdr>
+        <w:spacing w:after="200"/>
+      </w:pPr>
+      <w:r>
+        <w:t>…</w:t>
+      </w:r>
+    </w:p>
+    <w:p>
+      <w:pPr>
+        <w:pStyle w:val="BodyText"/>
+        <w:rPr>
+          <w:b/>
+          <w:lang w:val="de-DE"/>
+        </w:rPr>
+      </w:pPr>
+      <w:bookmarkStart w:id="1" w:name="X52e01976cb8bd81cdfc928260366a9d2693f2df"/>
+      <w:r>
+        <w:rPr>
+          <w:b/>
+          <w:lang w:val="de-DE"/>
+        </w:rPr>
+        <w:t>&lt;Bezeichnung Laufzeitszenario 1&gt;</w:t>
+      </w:r>
+      <w:bookmarkEnd w:id="1"/>
+    </w:p>
+    <w:p>
+      <w:pPr>
+        <w:numPr>
+          <w:ilvl w:val="0"/>
+          <w:numId w:val="36"/>
+        </w:numPr>
+        <w:pBdr>
+          <w:top w:val="none" w:sz="0" w:space="0" w:color="auto"/>
+          <w:left w:val="none" w:sz="0" w:space="0" w:color="auto"/>
+          <w:bottom w:val="none" w:sz="0" w:space="0" w:color="auto"/>
+          <w:right w:val="none" w:sz="0" w:space="0" w:color="auto"/>
+          <w:between w:val="none" w:sz="0" w:space="0" w:color="auto"/>
+          <w:bar w:val="none" w:sz="0" w:color="auto"/>
+        </w:pBdr>
+        <w:spacing w:after="200"/>
+        <w:rPr>
+          <w:lang w:val="de-DE"/>
+        </w:rPr>
+      </w:pPr>
+      <w:r>
+        <w:rPr>
+          <w:lang w:val="de-DE"/>
+        </w:rPr>
+        <w:t>&lt;hier Laufzeitdiagramm oder Ablaufbeschreibung einfügen&gt;</w:t>
+      </w:r>
+    </w:p>
+    <w:p>
+      <w:pPr>
+        <w:numPr>
+          <w:ilvl w:val="0"/>
+          <w:numId w:val="36"/>
+        </w:numPr>
+        <w:pBdr>
+          <w:top w:val="none" w:sz="0" w:space="0" w:color="auto"/>
+          <w:left w:val="none" w:sz="0" w:space="0" w:color="auto"/>
+          <w:bottom w:val="none" w:sz="0" w:space="0" w:color="auto"/>
+          <w:right w:val="none" w:sz="0" w:space="0" w:color="auto"/>
+          <w:between w:val="none" w:sz="0" w:space="0" w:color="auto"/>
+          <w:bar w:val="none" w:sz="0" w:color="auto"/>
+        </w:pBdr>
+        <w:spacing w:after="200"/>
+        <w:rPr>
+          <w:lang w:val="de-DE"/>
+        </w:rPr>
+      </w:pPr>
+      <w:r>
+        <w:rPr>
+          <w:lang w:val="de-DE"/>
+        </w:rPr>
+        <w:t>&lt;hier Besonderheiten bei dem Zusammenspiel der Bausteine in diesem Szenario erläutern&gt;</w:t>
+      </w:r>
+    </w:p>
+    <w:p>
+      <w:pPr>
+        <w:pStyle w:val="BodyText"/>
+        <w:rPr>
+          <w:b/>
+          <w:lang w:val="de-DE"/>
+        </w:rPr>
+      </w:pPr>
+      <w:bookmarkStart w:id="2" w:name="X4ae5b5c571db2b577743cc139fc1cd512f72cc6"/>
+      <w:r>
+        <w:rPr>
+          <w:b/>
+          <w:lang w:val="de-DE"/>
+        </w:rPr>
+        <w:t>&lt;Bezeichnung Laufzeitszenario 2&gt;</w:t>
+      </w:r>
+      <w:bookmarkEnd w:id="2"/>
+    </w:p>
+    <w:p>
+      <w:pPr>
+        <w:pStyle w:val="FirstParagraph"/>
+        <w:rPr>
+          <w:lang w:val="de-DE"/>
+        </w:rPr>
+      </w:pPr>
+      <w:r>
+        <w:rPr>
+          <w:lang w:val="de-DE"/>
+        </w:rPr>
+        <w:t>…</w:t>
+      </w:r>
+    </w:p>
+    <w:p>
+      <w:pPr>
+        <w:pStyle w:val="Heading2"/>
+        <w:rPr>
+          <w:i/>
+        </w:rPr>
+      </w:pPr>
+      <w:r>
+        <w:rPr>
+          <w:i/>
+        </w:rPr>
+        <w:lastRenderedPageBreak/>
+        <w:t xml:space="preserve">Verteilungssicht </w:t>
+      </w:r>
+    </w:p>
+    <w:p>
+      <w:pPr>
+        <w:pStyle w:val="Heading3"/>
+      </w:pPr>
+      <w:bookmarkStart w:id="3" w:name="section-deployment-view"/>
+      <w:r>
+        <w:t>Verteilungssicht</w:t>
+      </w:r>
+      <w:bookmarkEnd w:id="3"/>
+      <w:r>
+        <w:t xml:space="preserve"> – </w:t>
+      </w:r>
+      <w:proofErr w:type="spellStart"/>
+      <w:r>
+        <w:t>Deployment</w:t>
+      </w:r>
+      <w:proofErr w:type="spellEnd"/>
+      <w:r>
+        <w:t xml:space="preserve"> </w:t>
+      </w:r>
+      <w:proofErr w:type="spellStart"/>
+      <w:r>
+        <w:t>view</w:t>
+      </w:r>
+      <w:proofErr w:type="spellEnd"/>
+    </w:p>
+    <w:p>
+      <w:pPr>
+        <w:pStyle w:val="FirstParagraph"/>
+        <w:rPr>
+          <w:lang w:val="de-DE"/>
+        </w:rPr>
+      </w:pPr>
+      <w:r>
+        <w:rPr>
+          <w:i/>
+          <w:noProof/>
+        </w:rPr>
+        <w:drawing>
+          <wp:inline distT="0" distB="0" distL="0" distR="0" wp14:anchorId="1E08EB22" wp14:editId="57312B5A">
+            <wp:extent cx="5718175" cy="3206115"/>
+            <wp:effectExtent l="0" t="0" r="0" b="0"/>
+            <wp:docPr id="3" name="Picture 3"/>
+            <wp:cNvGraphicFramePr>
+              <a:graphicFrameLocks xmlns:a="http://schemas.openxmlformats.org/drawingml/2006/main" noChangeAspect="1"/>
+            </wp:cNvGraphicFramePr>
+            <a:graphic xmlns:a="http://schemas.openxmlformats.org/drawingml/2006/main">
+              <a:graphicData uri="http://schemas.openxmlformats.org/drawingml/2006/picture">
+                <pic:pic xmlns:pic="http://schemas.openxmlformats.org/drawingml/2006/picture">
+                  <pic:nvPicPr>
+                    <pic:cNvPr id="0" name="Picture 1"/>
+                    <pic:cNvPicPr>
+                      <a:picLocks noChangeAspect="1" noChangeArrowheads="1"/>
+                    </pic:cNvPicPr>
+                  </pic:nvPicPr>
+                  <pic:blipFill>
+                    <a:blip r:embed="rId11" cstate="print">
+                      <a:extLst>
+                        <a:ext uri="{28A0092B-C50C-407E-A947-70E740481C1C}">
+                          <a14:useLocalDpi xmlns:a14="http://schemas.microsoft.com/office/drawing/2010/main" val="0"/>
+                        </a:ext>
+                      </a:extLst>
+                    </a:blip>
+                    <a:srcRect/>
+                    <a:stretch>
+                      <a:fillRect/>
+                    </a:stretch>
+                  </pic:blipFill>
+                  <pic:spPr bwMode="auto">
+                    <a:xfrm>
+                      <a:off x="0" y="0"/>
+                      <a:ext cx="5718175" cy="3206115"/>
+                    </a:xfrm>
+                    <a:prstGeom prst="rect">
+                      <a:avLst/>
+                    </a:prstGeom>
+                    <a:noFill/>
+                    <a:ln>
+                      <a:noFill/>
+                    </a:ln>
+                  </pic:spPr>
+                </pic:pic>
+              </a:graphicData>
+            </a:graphic>
+          </wp:inline>
+        </w:drawing>
+      </w:r>
+    </w:p>
+    <w:p>
+      <w:pPr>
+        <w:pStyle w:val="BodyText"/>
+        <w:rPr>
+          <w:lang w:val="de-DE"/>
+        </w:rPr>
+      </w:pPr>
+      <w:r>
+        <w:rPr>
+          <w:lang w:val="de-DE"/>
+        </w:rPr>
+        <w:t>Die Verteilungssicht beschreibt:</w:t>
+      </w:r>
+    </w:p>
+    <w:p>
+      <w:pPr>
+        <w:numPr>
+          <w:ilvl w:val="0"/>
+          <w:numId w:val="37"/>
+        </w:numPr>
+        <w:pBdr>
+          <w:top w:val="none" w:sz="0" w:space="0" w:color="auto"/>
+          <w:left w:val="none" w:sz="0" w:space="0" w:color="auto"/>
+          <w:bottom w:val="none" w:sz="0" w:space="0" w:color="auto"/>
+          <w:right w:val="none" w:sz="0" w:space="0" w:color="auto"/>
+          <w:between w:val="none" w:sz="0" w:space="0" w:color="auto"/>
+          <w:bar w:val="none" w:sz="0" w:color="auto"/>
+        </w:pBdr>
+        <w:spacing w:after="200"/>
+        <w:rPr>
+          <w:lang w:val="de-DE"/>
+        </w:rPr>
+      </w:pPr>
+      <w:r>
+        <w:rPr>
+          <w:lang w:val="de-DE"/>
+        </w:rPr>
+        <w:t>die technische Infrastruktur, auf der Ihr System ausgeführt wird, mit Infrastrukturelementen wie Standorten, Umgebungen, Rechnern, Prozessoren, Kanälen und Netztopologien sowie sonstigen Bestandteilen, und</w:t>
+      </w:r>
+    </w:p>
+    <w:p>
+      <w:pPr>
+        <w:numPr>
+          <w:ilvl w:val="0"/>
+          <w:numId w:val="37"/>
+        </w:numPr>
+        <w:pBdr>
+          <w:top w:val="none" w:sz="0" w:space="0" w:color="auto"/>
+          <w:left w:val="none" w:sz="0" w:space="0" w:color="auto"/>
+          <w:bottom w:val="none" w:sz="0" w:space="0" w:color="auto"/>
+          <w:right w:val="none" w:sz="0" w:space="0" w:color="auto"/>
+          <w:between w:val="none" w:sz="0" w:space="0" w:color="auto"/>
+          <w:bar w:val="none" w:sz="0" w:color="auto"/>
+        </w:pBdr>
+        <w:spacing w:after="200"/>
+        <w:rPr>
+          <w:lang w:val="de-DE"/>
+        </w:rPr>
+      </w:pPr>
+      <w:r>
+        <w:rPr>
+          <w:lang w:val="de-DE"/>
+        </w:rPr>
+        <w:t>die Abbildung von (Software-)Bausteinen auf diese Infrastruktur.</w:t>
+      </w:r>
+    </w:p>
+    <w:p>
+      <w:pPr>
+        <w:pStyle w:val="FirstParagraph"/>
+        <w:rPr>
+          <w:lang w:val="de-DE"/>
+        </w:rPr>
+      </w:pPr>
+      <w:r>
+        <w:rPr>
+          <w:lang w:val="de-DE"/>
+        </w:rPr>
+        <w:t>Häufig laufen Systeme in unterschiedlichen Umgebungen, beispielsweise Entwicklung-/Test- oder Produktionsumgebungen. In solchen Fällen sollten Sie alle relevanten Umgebungen aufzeigen.</w:t>
+      </w:r>
+    </w:p>
+    <w:p>
+      <w:pPr>
+        <w:pStyle w:val="BodyText"/>
+        <w:rPr>
+          <w:lang w:val="de-DE"/>
+        </w:rPr>
+      </w:pPr>
+      <w:r>
+        <w:rPr>
+          <w:lang w:val="de-DE"/>
+        </w:rPr>
+        <w:t>Nutzen Sie die Verteilungssicht insbesondere dann, wenn Ihre Software auf mehr als einem Rechner, Prozessor, Server oder Container abläuft oder Sie Ihre Hardware sogar selbst konstruieren.</w:t>
+      </w:r>
+    </w:p>
+    <w:p>
+      <w:pPr>
+        <w:pStyle w:val="BodyText"/>
+        <w:rPr>
+          <w:lang w:val="de-DE"/>
+        </w:rPr>
+      </w:pPr>
+      <w:r>
+        <w:rPr>
+          <w:lang w:val="de-DE"/>
+        </w:rPr>
+        <w:t>Aus Softwaresicht genügt es, auf die Aspekte zu achten, die für die Softwareverteilung relevant sind. Insbesondere bei der Hardwareentwicklung kann es notwendig sein, die Infrastruktur mit beliebigen Details zu beschreiben.</w:t>
+      </w:r>
+    </w:p>
+    <w:p>
+      <w:pPr>
+        <w:pStyle w:val="BodyText"/>
+        <w:rPr>
+          <w:lang w:val="de-DE"/>
+        </w:rPr>
+      </w:pPr>
+      <w:r>
+        <w:rPr>
+          <w:b/>
+          <w:lang w:val="de-DE"/>
+        </w:rPr>
+        <w:t>Motivation.</w:t>
+      </w:r>
+    </w:p>
+    <w:p>
+      <w:pPr>
+        <w:pStyle w:val="BodyText"/>
+        <w:rPr>
+          <w:lang w:val="de-DE"/>
+        </w:rPr>
+      </w:pPr>
+      <w:r>
+        <w:rPr>
+          <w:lang w:val="de-DE"/>
+        </w:rPr>
+        <w:t>Software läuft nicht ohne Infrastruktur. Diese zugrundeliegende Infrastruktur beeinflusst Ihr System und/oder querschnittliche Lösungskonzepte, daher müssen Sie diese Infrastruktur kennen.</w:t>
+      </w:r>
+    </w:p>
+    <w:p>
+      <w:pPr>
+        <w:pStyle w:val="BodyText"/>
+        <w:rPr>
+          <w:lang w:val="de-DE"/>
+        </w:rPr>
+      </w:pPr>
+      <w:r>
+        <w:rPr>
+          <w:b/>
+          <w:lang w:val="de-DE"/>
+        </w:rPr>
+        <w:t>Form.</w:t>
+      </w:r>
+    </w:p>
+    <w:p>
+      <w:pPr>
+        <w:pStyle w:val="BodyText"/>
+        <w:rPr>
+          <w:lang w:val="de-DE"/>
+        </w:rPr>
+      </w:pPr>
+      <w:r>
+        <w:rPr>
+          <w:lang w:val="de-DE"/>
+        </w:rPr>
+        <w:t>Das oberste Verteilungsdiagramm könnte bereits in Ihrem technischen Kontext enthalten sein, mit Ihrer Infrastruktur als EINE Blackbox. Jetzt zoomen Sie in diese Infrastruktur mit weiteren Verteilungsdiagrammen hinein:</w:t>
+      </w:r>
+    </w:p>
+    <w:p>
+      <w:pPr>
+        <w:numPr>
+          <w:ilvl w:val="0"/>
+          <w:numId w:val="36"/>
+        </w:numPr>
+        <w:pBdr>
+          <w:top w:val="none" w:sz="0" w:space="0" w:color="auto"/>
+          <w:left w:val="none" w:sz="0" w:space="0" w:color="auto"/>
+          <w:bottom w:val="none" w:sz="0" w:space="0" w:color="auto"/>
+          <w:right w:val="none" w:sz="0" w:space="0" w:color="auto"/>
+          <w:between w:val="none" w:sz="0" w:space="0" w:color="auto"/>
+          <w:bar w:val="none" w:sz="0" w:color="auto"/>
+        </w:pBdr>
+        <w:spacing w:after="200"/>
+        <w:rPr>
+          <w:lang w:val="de-DE"/>
+        </w:rPr>
+      </w:pPr>
+      <w:r>
+        <w:rPr>
+          <w:lang w:val="de-DE"/>
+        </w:rPr>
+        <w:lastRenderedPageBreak/>
+        <w:t>Die UML stellt mit Verteilungsdiagrammen (</w:t>
+      </w:r>
+      <w:proofErr w:type="spellStart"/>
+      <w:r>
+        <w:rPr>
+          <w:lang w:val="de-DE"/>
+        </w:rPr>
+        <w:t>Deployment</w:t>
+      </w:r>
+      <w:proofErr w:type="spellEnd"/>
+      <w:r>
+        <w:rPr>
+          <w:lang w:val="de-DE"/>
+        </w:rPr>
+        <w:t xml:space="preserve"> </w:t>
+      </w:r>
+      <w:proofErr w:type="spellStart"/>
+      <w:r>
+        <w:rPr>
+          <w:lang w:val="de-DE"/>
+        </w:rPr>
+        <w:t>diagrams</w:t>
+      </w:r>
+      <w:proofErr w:type="spellEnd"/>
+      <w:r>
+        <w:rPr>
+          <w:lang w:val="de-DE"/>
+        </w:rPr>
+        <w:t>) eine Diagrammart zur Verfügung, um diese Sicht auszudrücken. Nutzen Sie diese, evtl. auch geschachtelt, wenn Ihre Verteilungsstruktur es verlangt.</w:t>
+      </w:r>
+    </w:p>
+    <w:p>
+      <w:pPr>
+        <w:numPr>
+          <w:ilvl w:val="0"/>
+          <w:numId w:val="36"/>
+        </w:numPr>
+        <w:pBdr>
+          <w:top w:val="none" w:sz="0" w:space="0" w:color="auto"/>
+          <w:left w:val="none" w:sz="0" w:space="0" w:color="auto"/>
+          <w:bottom w:val="none" w:sz="0" w:space="0" w:color="auto"/>
+          <w:right w:val="none" w:sz="0" w:space="0" w:color="auto"/>
+          <w:between w:val="none" w:sz="0" w:space="0" w:color="auto"/>
+          <w:bar w:val="none" w:sz="0" w:color="auto"/>
+        </w:pBdr>
+        <w:spacing w:after="200"/>
+        <w:rPr>
+          <w:lang w:val="de-DE"/>
+        </w:rPr>
+      </w:pPr>
+      <w:r>
+        <w:rPr>
+          <w:lang w:val="de-DE"/>
+        </w:rPr>
+        <w:t>Falls Ihre Infrastruktur-Stakeholder andere Diagrammarten bevorzugen, die beispielsweise Prozessoren und Kanäle zeigen, sind diese hier ebenfalls einsetzbar.</w:t>
+      </w:r>
+    </w:p>
+    <w:p>
+      <w:pPr>
+        <w:pStyle w:val="Heading4"/>
+      </w:pPr>
+      <w:bookmarkStart w:id="4" w:name="X7707173214a6cfeab3000c44fbffb3a803d5d5a"/>
+      <w:r>
+        <w:t>Infrastruktur Ebene 1</w:t>
+      </w:r>
+      <w:bookmarkEnd w:id="4"/>
+    </w:p>
+    <w:p>
+      <w:pPr>
+        <w:pStyle w:val="FirstParagraph"/>
+        <w:rPr>
+          <w:lang w:val="de-DE"/>
+        </w:rPr>
+      </w:pPr>
+      <w:r>
+        <w:rPr>
+          <w:lang w:val="de-DE"/>
+        </w:rPr>
+        <w:t>An dieser Stelle beschreiben Sie (als Kombination von Diagrammen mit Tabellen oder Texten):</w:t>
+      </w:r>
+    </w:p>
+    <w:p>
+      <w:pPr>
+        <w:numPr>
+          <w:ilvl w:val="0"/>
+          <w:numId w:val="36"/>
+        </w:numPr>
+        <w:pBdr>
+          <w:top w:val="none" w:sz="0" w:space="0" w:color="auto"/>
+          <w:left w:val="none" w:sz="0" w:space="0" w:color="auto"/>
+          <w:bottom w:val="none" w:sz="0" w:space="0" w:color="auto"/>
+          <w:right w:val="none" w:sz="0" w:space="0" w:color="auto"/>
+          <w:between w:val="none" w:sz="0" w:space="0" w:color="auto"/>
+          <w:bar w:val="none" w:sz="0" w:color="auto"/>
+        </w:pBdr>
+        <w:spacing w:after="200"/>
+        <w:rPr>
+          <w:lang w:val="de-DE"/>
+        </w:rPr>
+      </w:pPr>
+      <w:r>
+        <w:rPr>
+          <w:lang w:val="de-DE"/>
+        </w:rPr>
+        <w:t>die Verteilung des Gesamtsystems auf mehrere Standorte, Umgebungen, Rechner, Prozessoren o. Ä., sowie die physischen Verbindungskanäle zwischen diesen,</w:t>
+      </w:r>
+    </w:p>
+    <w:p>
+      <w:pPr>
+        <w:numPr>
+          <w:ilvl w:val="0"/>
+          <w:numId w:val="36"/>
+        </w:numPr>
+        <w:pBdr>
+          <w:top w:val="none" w:sz="0" w:space="0" w:color="auto"/>
+          <w:left w:val="none" w:sz="0" w:space="0" w:color="auto"/>
+          <w:bottom w:val="none" w:sz="0" w:space="0" w:color="auto"/>
+          <w:right w:val="none" w:sz="0" w:space="0" w:color="auto"/>
+          <w:between w:val="none" w:sz="0" w:space="0" w:color="auto"/>
+          <w:bar w:val="none" w:sz="0" w:color="auto"/>
+        </w:pBdr>
+        <w:spacing w:after="200"/>
+        <w:rPr>
+          <w:lang w:val="de-DE"/>
+        </w:rPr>
+      </w:pPr>
+      <w:r>
+        <w:rPr>
+          <w:lang w:val="de-DE"/>
+        </w:rPr>
+        <w:t>wichtige Begründungen für diese Verteilungsstruktur,</w:t>
+      </w:r>
+    </w:p>
+    <w:p>
+      <w:pPr>
+        <w:numPr>
+          <w:ilvl w:val="0"/>
+          <w:numId w:val="36"/>
+        </w:numPr>
+        <w:pBdr>
+          <w:top w:val="none" w:sz="0" w:space="0" w:color="auto"/>
+          <w:left w:val="none" w:sz="0" w:space="0" w:color="auto"/>
+          <w:bottom w:val="none" w:sz="0" w:space="0" w:color="auto"/>
+          <w:right w:val="none" w:sz="0" w:space="0" w:color="auto"/>
+          <w:between w:val="none" w:sz="0" w:space="0" w:color="auto"/>
+          <w:bar w:val="none" w:sz="0" w:color="auto"/>
+        </w:pBdr>
+        <w:spacing w:after="200"/>
+        <w:rPr>
+          <w:lang w:val="de-DE"/>
+        </w:rPr>
+      </w:pPr>
+      <w:r>
+        <w:rPr>
+          <w:lang w:val="de-DE"/>
+        </w:rPr>
+        <w:t>Qualitäts- und/oder Leistungsmerkmale dieser Infrastruktur,</w:t>
+      </w:r>
+    </w:p>
+    <w:p>
+      <w:pPr>
+        <w:numPr>
+          <w:ilvl w:val="0"/>
+          <w:numId w:val="36"/>
+        </w:numPr>
+        <w:pBdr>
+          <w:top w:val="none" w:sz="0" w:space="0" w:color="auto"/>
+          <w:left w:val="none" w:sz="0" w:space="0" w:color="auto"/>
+          <w:bottom w:val="none" w:sz="0" w:space="0" w:color="auto"/>
+          <w:right w:val="none" w:sz="0" w:space="0" w:color="auto"/>
+          <w:between w:val="none" w:sz="0" w:space="0" w:color="auto"/>
+          <w:bar w:val="none" w:sz="0" w:color="auto"/>
+        </w:pBdr>
+        <w:spacing w:after="200"/>
+        <w:rPr>
+          <w:lang w:val="de-DE"/>
+        </w:rPr>
+      </w:pPr>
+      <w:r>
+        <w:rPr>
+          <w:lang w:val="de-DE"/>
+        </w:rPr>
+        <w:t>Zuordnung von Softwareartefakten zu Bestandteilen der Infrastruktur</w:t>
+      </w:r>
+    </w:p>
+    <w:p>
+      <w:pPr>
+        <w:pStyle w:val="FirstParagraph"/>
+        <w:rPr>
+          <w:lang w:val="de-DE"/>
+        </w:rPr>
+      </w:pPr>
+      <w:r>
+        <w:rPr>
+          <w:lang w:val="de-DE"/>
+        </w:rPr>
+        <w:t xml:space="preserve">Für mehrere Umgebungen oder alternative </w:t>
+      </w:r>
+      <w:proofErr w:type="spellStart"/>
+      <w:r>
+        <w:rPr>
+          <w:lang w:val="de-DE"/>
+        </w:rPr>
+        <w:t>Deployments</w:t>
+      </w:r>
+      <w:proofErr w:type="spellEnd"/>
+      <w:r>
+        <w:rPr>
+          <w:lang w:val="de-DE"/>
+        </w:rPr>
+        <w:t xml:space="preserve"> kopieren Sie diesen Teil von arc42 für alle wichtigen Umgebungen/Varianten.</w:t>
+      </w:r>
+    </w:p>
+    <w:p>
+      <w:pPr>
+        <w:pStyle w:val="BodyText"/>
+        <w:rPr>
+          <w:lang w:val="de-DE"/>
+        </w:rPr>
+      </w:pPr>
+      <w:r>
+        <w:rPr>
+          <w:b/>
+          <w:i/>
+          <w:lang w:val="de-DE"/>
+        </w:rPr>
+        <w:t>&lt;Übersichtsdiagramm&gt;</w:t>
+      </w:r>
+    </w:p>
+    <w:p>
+      <w:pPr>
+        <w:pStyle w:val="DefinitionTerm"/>
+        <w:rPr>
+          <w:lang w:val="de-DE"/>
+        </w:rPr>
+      </w:pPr>
+      <w:r>
+        <w:rPr>
+          <w:lang w:val="de-DE"/>
+        </w:rPr>
+        <w:t>Begründung</w:t>
+      </w:r>
+    </w:p>
+    <w:p>
+      <w:pPr>
+        <w:pStyle w:val="Definition"/>
+        <w:rPr>
+          <w:lang w:val="de-DE"/>
+        </w:rPr>
+      </w:pPr>
+      <w:r>
+        <w:rPr>
+          <w:i/>
+          <w:lang w:val="de-DE"/>
+        </w:rPr>
+        <w:t>&lt;Erläuternder Text&gt;</w:t>
+      </w:r>
+    </w:p>
+    <w:p>
+      <w:pPr>
+        <w:pStyle w:val="DefinitionTerm"/>
+        <w:rPr>
+          <w:lang w:val="de-DE"/>
+        </w:rPr>
+      </w:pPr>
+      <w:r>
+        <w:rPr>
+          <w:lang w:val="de-DE"/>
+        </w:rPr>
+        <w:t>Qualitäts- und/oder Leistungsmerkmale</w:t>
+      </w:r>
+    </w:p>
+    <w:p>
+      <w:pPr>
+        <w:pStyle w:val="Definition"/>
+        <w:rPr>
+          <w:lang w:val="de-DE"/>
+        </w:rPr>
+      </w:pPr>
+      <w:r>
+        <w:rPr>
+          <w:i/>
+          <w:lang w:val="de-DE"/>
+        </w:rPr>
+        <w:t>&lt;Erläuternder Text&gt;</w:t>
+      </w:r>
+    </w:p>
+    <w:p>
+      <w:pPr>
+        <w:pStyle w:val="DefinitionTerm"/>
+        <w:rPr>
+          <w:lang w:val="de-DE"/>
+        </w:rPr>
+      </w:pPr>
+      <w:r>
+        <w:rPr>
+          <w:lang w:val="de-DE"/>
+        </w:rPr>
+        <w:t>Zuordnung von Bausteinen zu Infrastruktur</w:t>
+      </w:r>
+    </w:p>
+    <w:p>
+      <w:pPr>
+        <w:pStyle w:val="Definition"/>
+        <w:rPr>
+          <w:lang w:val="de-DE"/>
+        </w:rPr>
+      </w:pPr>
+      <w:r>
+        <w:rPr>
+          <w:i/>
+          <w:lang w:val="de-DE"/>
+        </w:rPr>
+        <w:t>&lt;Beschreibung der Zuordnung&gt;</w:t>
+      </w:r>
+    </w:p>
+    <w:p>
+      <w:pPr>
+        <w:pStyle w:val="Heading4"/>
+      </w:pPr>
+      <w:bookmarkStart w:id="5" w:name="Xff8313a15ecec4f472bfa3b76a39372d4ee39b9"/>
+      <w:r>
+        <w:t>Infrastruktur Ebene 2</w:t>
+      </w:r>
+      <w:bookmarkEnd w:id="5"/>
+    </w:p>
+    <w:p>
+      <w:pPr>
+        <w:pStyle w:val="FirstParagraph"/>
+        <w:rPr>
+          <w:lang w:val="de-DE"/>
+        </w:rPr>
+      </w:pPr>
+      <w:r>
+        <w:rPr>
+          <w:lang w:val="de-DE"/>
+        </w:rPr>
+        <w:t>An dieser Stelle können Sie den inneren Aufbau (einiger) Infrastrukturelemente aus Ebene 1 beschreiben.</w:t>
+      </w:r>
+    </w:p>
+    <w:p>
+      <w:pPr>
+        <w:pStyle w:val="BodyText"/>
+        <w:rPr>
+          <w:lang w:val="de-DE"/>
+        </w:rPr>
+      </w:pPr>
+      <w:r>
+        <w:rPr>
+          <w:lang w:val="de-DE"/>
+        </w:rPr>
+        <w:t>Für jedes Infrastrukturelement kopieren Sie die Struktur aus Ebene 1.</w:t>
+      </w:r>
+    </w:p>
+    <w:p>
+      <w:pPr>
+        <w:rPr>
+          <w:rFonts w:asciiTheme="minorHAnsi" w:eastAsiaTheme="minorHAnsi" w:hAnsiTheme="minorHAnsi" w:cstheme="minorBidi"/>
+          <w:bdr w:val="none" w:sz="0" w:space="0" w:color="auto"/>
+          <w:lang w:val="de-DE"/>
+        </w:rPr>
+      </w:pPr>
+      <w:r>
+        <w:rPr>
+          <w:lang w:val="de-DE"/>
         </w:rPr>
         <w:br w:type="page"/>
       </w:r>
@@ -5949,7 +7081,7 @@
                     </pic:cNvPicPr>
                   </pic:nvPicPr>
                   <pic:blipFill>
-                    <a:blip r:embed="rId10"/>
+                    <a:blip r:embed="rId12"/>
                     <a:srcRect b="38344"/>
                     <a:stretch>
                       <a:fillRect/>
@@ -6001,7 +7133,7 @@
                     </pic:cNvPicPr>
                   </pic:nvPicPr>
                   <pic:blipFill>
-                    <a:blip r:embed="rId11"/>
+                    <a:blip r:embed="rId13"/>
                     <a:srcRect b="38958"/>
                     <a:stretch>
                       <a:fillRect/>
@@ -6054,7 +7186,7 @@
                     </pic:cNvPicPr>
                   </pic:nvPicPr>
                   <pic:blipFill>
-                    <a:blip r:embed="rId12"/>
+                    <a:blip r:embed="rId14"/>
                     <a:srcRect b="39583"/>
                     <a:stretch>
                       <a:fillRect/>
@@ -6100,7 +7232,7 @@
                     </pic:cNvPicPr>
                   </pic:nvPicPr>
                   <pic:blipFill>
-                    <a:blip r:embed="rId13"/>
+                    <a:blip r:embed="rId15"/>
                     <a:srcRect b="39375"/>
                     <a:stretch>
                       <a:fillRect/>
@@ -6147,7 +7279,7 @@
                     </pic:cNvPicPr>
                   </pic:nvPicPr>
                   <pic:blipFill>
-                    <a:blip r:embed="rId14"/>
+                    <a:blip r:embed="rId16"/>
                     <a:srcRect b="37916"/>
                     <a:stretch>
                       <a:fillRect/>
@@ -6199,7 +7331,7 @@
                     </pic:cNvPicPr>
                   </pic:nvPicPr>
                   <pic:blipFill>
-                    <a:blip r:embed="rId15"/>
+                    <a:blip r:embed="rId17"/>
                     <a:srcRect b="39695"/>
                     <a:stretch>
                       <a:fillRect/>
@@ -6252,7 +7384,7 @@
                     </pic:cNvPicPr>
                   </pic:nvPicPr>
                   <pic:blipFill>
-                    <a:blip r:embed="rId16"/>
+                    <a:blip r:embed="rId18"/>
                     <a:srcRect b="38483"/>
                     <a:stretch>
                       <a:fillRect/>
@@ -6310,7 +7442,7 @@
                     </pic:cNvPicPr>
                   </pic:nvPicPr>
                   <pic:blipFill>
-                    <a:blip r:embed="rId17"/>
+                    <a:blip r:embed="rId19"/>
                     <a:srcRect b="38904"/>
                     <a:stretch>
                       <a:fillRect/>
@@ -6354,7 +7486,7 @@
         <w:pStyle w:val="Heading"/>
         <w:numPr>
           <w:ilvl w:val="0"/>
-          <w:numId w:val="34"/>
+          <w:numId w:val="2"/>
         </w:numPr>
         <w:jc w:val="left"/>
         <w:rPr>
@@ -6396,33 +7528,12 @@
         <w:rPr>
           <w:b/>
           <w:bCs/>
-          <w:lang w:val="en-US"/>
-        </w:rPr>
-      </w:pPr>
-      <w:r>
-        <w:rPr>
-          <w:lang w:val="en-US"/>
-        </w:rPr>
-        <w:t xml:space="preserve">Hardware / Bluetooth </w:t>
-      </w:r>
-      <w:proofErr w:type="spellStart"/>
-      <w:r>
-        <w:rPr>
-          <w:lang w:val="en-US"/>
-        </w:rPr>
-        <w:t>Architekt</w:t>
-      </w:r>
-      <w:proofErr w:type="spellEnd"/>
-      <w:r>
-        <w:rPr>
-          <w:lang w:val="en-US"/>
-        </w:rPr>
-        <w:t xml:space="preserve">: </w:t>
-      </w:r>
-      <w:r>
-        <w:rPr>
-          <w:lang w:val="en-US"/>
-        </w:rPr>
+        </w:rPr>
+      </w:pPr>
+      <w:r>
+        <w:t xml:space="preserve">Hardware / Bluetooth Architekt: </w:t>
+      </w:r>
+      <w:r>
         <w:t>Martin Johannes Beyer</w:t>
       </w:r>
     </w:p>
@@ -7768,8 +8879,8 @@
       </w:pPr>
     </w:p>
     <w:sectPr>
-      <w:headerReference w:type="default" r:id="rId18"/>
-      <w:footerReference w:type="default" r:id="rId19"/>
+      <w:headerReference w:type="default" r:id="rId20"/>
+      <w:footerReference w:type="default" r:id="rId21"/>
       <w:pgSz w:w="11900" w:h="16840"/>
       <w:pgMar w:top="1417" w:right="1417" w:bottom="1134" w:left="1417" w:header="708" w:footer="708" w:gutter="0"/>
       <w:cols w:space="720"/>
@@ -7847,14 +8958,27 @@
     <w:r>
       <w:t xml:space="preserve"> von </w:t>
     </w:r>
-    <w:fldSimple w:instr=" NUMPAGES ">
-      <w:r>
-        <w:rPr>
-          <w:noProof/>
-        </w:rPr>
-        <w:t>2</w:t>
-      </w:r>
-    </w:fldSimple>
+    <w:r>
+      <w:fldChar w:fldCharType="begin"/>
+    </w:r>
+    <w:r>
+      <w:instrText xml:space="preserve"> NUMPAGES </w:instrText>
+    </w:r>
+    <w:r>
+      <w:fldChar w:fldCharType="separate"/>
+    </w:r>
+    <w:r>
+      <w:rPr>
+        <w:noProof/>
+      </w:rPr>
+      <w:t>2</w:t>
+    </w:r>
+    <w:r>
+      <w:rPr>
+        <w:noProof/>
+      </w:rPr>
+      <w:fldChar w:fldCharType="end"/>
+    </w:r>
   </w:p>
 </w:ftr>
 </file>
@@ -7906,6 +9030,110 @@
 <file path=word/numbering.xml><?xml version="1.0" encoding="utf-8"?>
 <w:numbering xmlns:wpc="http://schemas.microsoft.com/office/word/2010/wordprocessingCanvas" xmlns:cx="http://schemas.microsoft.com/office/drawing/2014/chartex" xmlns:cx1="http://schemas.microsoft.com/office/drawing/2015/9/8/chartex" xmlns:cx2="http://schemas.microsoft.com/office/drawing/2015/10/21/chartex" xmlns:cx3="http://schemas.microsoft.com/office/drawing/2016/5/9/chartex" xmlns:cx4="http://schemas.microsoft.com/office/drawing/2016/5/10/chartex" xmlns:cx5="http://schemas.microsoft.com/office/drawing/2016/5/11/chartex" xmlns:cx6="http://schemas.microsoft.com/office/drawing/2016/5/12/chartex" xmlns:cx7="http://schemas.microsoft.com/office/drawing/2016/5/13/chartex" xmlns:cx8="http://schemas.microsoft.com/office/drawing/2016/5/14/chartex" xmlns:mc="http://schemas.openxmlformats.org/markup-compatibility/2006" xmlns:aink="http://schemas.microsoft.com/office/drawing/2016/ink" xmlns:am3d="http://schemas.microsoft.com/office/drawing/2017/model3d" xmlns:o="urn:schemas-microsoft-com:office:office" xmlns:r="http://schemas.openxmlformats.org/officeDocument/2006/relationships" xmlns:m="http://schemas.openxmlformats.org/officeDocument/2006/math" xmlns:v="urn:schemas-microsoft-com:vml" xmlns:wp14="http://schemas.microsoft.com/office/word/2010/wordprocessingDrawing" xmlns:wp="http://schemas.openxmlformats.org/drawingml/2006/wordprocessingDrawing" xmlns:w10="urn:schemas-microsoft-com:office:word" xmlns:w="http://schemas.openxmlformats.org/wordprocessingml/2006/main" xmlns:w14="http://schemas.microsoft.com/office/word/2010/wordml" xmlns:w15="http://schemas.microsoft.com/office/word/2012/wordml" xmlns:w16cex="http://schemas.microsoft.com/office/word/2018/wordml/cex" xmlns:w16cid="http://schemas.microsoft.com/office/word/2016/wordml/cid" xmlns:w16="http://schemas.microsoft.com/office/word/2018/wordml" xmlns:w16se="http://schemas.microsoft.com/office/word/2015/wordml/symex" xmlns:wpg="http://schemas.microsoft.com/office/word/2010/wordprocessingGroup" xmlns:wpi="http://schemas.microsoft.com/office/word/2010/wordprocessingInk" xmlns:wne="http://schemas.microsoft.com/office/word/2006/wordml" xmlns:wps="http://schemas.microsoft.com/office/word/2010/wordprocessingShape" mc:Ignorable="w14 w15 w16se w16cid w16 w16cex wp14">
   <w:abstractNum w:abstractNumId="0" w15:restartNumberingAfterBreak="0">
+    <w:nsid w:val="EA454B4C"/>
+    <w:multiLevelType w:val="multilevel"/>
+    <w:tmpl w:val="71C88014"/>
+    <w:lvl w:ilvl="0">
+      <w:numFmt w:val="bullet"/>
+      <w:lvlText w:val="•"/>
+      <w:lvlJc w:val="left"/>
+      <w:pPr>
+        <w:tabs>
+          <w:tab w:val="num" w:pos="0"/>
+        </w:tabs>
+        <w:ind w:left="480" w:hanging="480"/>
+      </w:pPr>
+    </w:lvl>
+    <w:lvl w:ilvl="1">
+      <w:numFmt w:val="bullet"/>
+      <w:lvlText w:val="–"/>
+      <w:lvlJc w:val="left"/>
+      <w:pPr>
+        <w:tabs>
+          <w:tab w:val="num" w:pos="720"/>
+        </w:tabs>
+        <w:ind w:left="1200" w:hanging="480"/>
+      </w:pPr>
+    </w:lvl>
+    <w:lvl w:ilvl="2">
+      <w:numFmt w:val="bullet"/>
+      <w:lvlText w:val="•"/>
+      <w:lvlJc w:val="left"/>
+      <w:pPr>
+        <w:tabs>
+          <w:tab w:val="num" w:pos="1440"/>
+        </w:tabs>
+        <w:ind w:left="1920" w:hanging="480"/>
+      </w:pPr>
+    </w:lvl>
+    <w:lvl w:ilvl="3">
+      <w:numFmt w:val="bullet"/>
+      <w:lvlText w:val="–"/>
+      <w:lvlJc w:val="left"/>
+      <w:pPr>
+        <w:tabs>
+          <w:tab w:val="num" w:pos="2160"/>
+        </w:tabs>
+        <w:ind w:left="2640" w:hanging="480"/>
+      </w:pPr>
+    </w:lvl>
+    <w:lvl w:ilvl="4">
+      <w:numFmt w:val="bullet"/>
+      <w:lvlText w:val="•"/>
+      <w:lvlJc w:val="left"/>
+      <w:pPr>
+        <w:tabs>
+          <w:tab w:val="num" w:pos="2880"/>
+        </w:tabs>
+        <w:ind w:left="3360" w:hanging="480"/>
+      </w:pPr>
+    </w:lvl>
+    <w:lvl w:ilvl="5">
+      <w:numFmt w:val="bullet"/>
+      <w:lvlText w:val="–"/>
+      <w:lvlJc w:val="left"/>
+      <w:pPr>
+        <w:tabs>
+          <w:tab w:val="num" w:pos="3600"/>
+        </w:tabs>
+        <w:ind w:left="4080" w:hanging="480"/>
+      </w:pPr>
+    </w:lvl>
+    <w:lvl w:ilvl="6">
+      <w:numFmt w:val="bullet"/>
+      <w:lvlText w:val="•"/>
+      <w:lvlJc w:val="left"/>
+      <w:pPr>
+        <w:tabs>
+          <w:tab w:val="num" w:pos="4320"/>
+        </w:tabs>
+        <w:ind w:left="4800" w:hanging="480"/>
+      </w:pPr>
+    </w:lvl>
+    <w:lvl w:ilvl="7">
+      <w:numFmt w:val="bullet"/>
+      <w:lvlText w:val="–"/>
+      <w:lvlJc w:val="left"/>
+      <w:pPr>
+        <w:tabs>
+          <w:tab w:val="num" w:pos="5040"/>
+        </w:tabs>
+        <w:ind w:left="5520" w:hanging="480"/>
+      </w:pPr>
+    </w:lvl>
+    <w:lvl w:ilvl="8">
+      <w:numFmt w:val="bullet"/>
+      <w:lvlText w:val="•"/>
+      <w:lvlJc w:val="left"/>
+      <w:pPr>
+        <w:tabs>
+          <w:tab w:val="num" w:pos="5760"/>
+        </w:tabs>
+        <w:ind w:left="6240" w:hanging="480"/>
+      </w:pPr>
+    </w:lvl>
+  </w:abstractNum>
+  <w:abstractNum w:abstractNumId="1" w15:restartNumberingAfterBreak="0">
     <w:nsid w:val="099847E8"/>
     <w:multiLevelType w:val="hybridMultilevel"/>
     <w:tmpl w:val="C9E60208"/>
@@ -8172,7 +9400,7 @@
       </w:rPr>
     </w:lvl>
   </w:abstractNum>
-  <w:abstractNum w:abstractNumId="1" w15:restartNumberingAfterBreak="0">
+  <w:abstractNum w:abstractNumId="2" w15:restartNumberingAfterBreak="0">
     <w:nsid w:val="0E493A83"/>
     <w:multiLevelType w:val="hybridMultilevel"/>
     <w:tmpl w:val="DE68D50C"/>
@@ -8439,19 +9667,19 @@
       </w:rPr>
     </w:lvl>
   </w:abstractNum>
-  <w:abstractNum w:abstractNumId="2" w15:restartNumberingAfterBreak="0">
+  <w:abstractNum w:abstractNumId="3" w15:restartNumberingAfterBreak="0">
     <w:nsid w:val="134F02EA"/>
     <w:multiLevelType w:val="hybridMultilevel"/>
     <w:tmpl w:val="3DF09950"/>
     <w:numStyleLink w:val="ImportedStyle4"/>
   </w:abstractNum>
-  <w:abstractNum w:abstractNumId="3" w15:restartNumberingAfterBreak="0">
+  <w:abstractNum w:abstractNumId="4" w15:restartNumberingAfterBreak="0">
     <w:nsid w:val="1AEE4EC5"/>
     <w:multiLevelType w:val="hybridMultilevel"/>
     <w:tmpl w:val="062E6EDE"/>
     <w:numStyleLink w:val="ImportedStyle9"/>
   </w:abstractNum>
-  <w:abstractNum w:abstractNumId="4" w15:restartNumberingAfterBreak="0">
+  <w:abstractNum w:abstractNumId="5" w15:restartNumberingAfterBreak="0">
     <w:nsid w:val="219B6576"/>
     <w:multiLevelType w:val="hybridMultilevel"/>
     <w:tmpl w:val="3DF09950"/>
@@ -8718,7 +9946,7 @@
       </w:rPr>
     </w:lvl>
   </w:abstractNum>
-  <w:abstractNum w:abstractNumId="5" w15:restartNumberingAfterBreak="0">
+  <w:abstractNum w:abstractNumId="6" w15:restartNumberingAfterBreak="0">
     <w:nsid w:val="2AE25500"/>
     <w:multiLevelType w:val="hybridMultilevel"/>
     <w:tmpl w:val="31BA01C8"/>
@@ -8985,20 +10213,33 @@
       </w:rPr>
     </w:lvl>
   </w:abstractNum>
-  <w:abstractNum w:abstractNumId="6" w15:restartNumberingAfterBreak="0">
+  <w:abstractNum w:abstractNumId="7" w15:restartNumberingAfterBreak="0">
     <w:nsid w:val="31D9091E"/>
     <w:multiLevelType w:val="multilevel"/>
-    <w:tmpl w:val="FA32D3EA"/>
+    <w:tmpl w:val="2E0A8FFE"/>
     <w:lvl w:ilvl="0">
-      <w:start w:val="4"/>
+      <w:start w:val="1"/>
       <w:numFmt w:val="decimal"/>
-      <w:lvlText w:val="%1"/>
+      <w:lvlText w:val="%1."/>
       <w:lvlJc w:val="left"/>
       <w:pPr>
         <w:ind w:left="360" w:hanging="360"/>
       </w:pPr>
       <w:rPr>
-        <w:rFonts w:hint="default"/>
+        <w:rFonts w:hAnsi="Arial Unicode MS" w:hint="default"/>
+        <w:caps w:val="0"/>
+        <w:smallCaps w:val="0"/>
+        <w:strike w:val="0"/>
+        <w:dstrike w:val="0"/>
+        <w:outline w:val="0"/>
+        <w:emboss w:val="0"/>
+        <w:imprint w:val="0"/>
+        <w:spacing w:val="0"/>
+        <w:w w:val="100"/>
+        <w:kern w:val="0"/>
+        <w:position w:val="0"/>
+        <w:highlight w:val="none"/>
+        <w:vertAlign w:val="baseline"/>
       </w:rPr>
     </w:lvl>
     <w:lvl w:ilvl="1">
@@ -9098,7 +10339,7 @@
       </w:rPr>
     </w:lvl>
   </w:abstractNum>
-  <w:abstractNum w:abstractNumId="7" w15:restartNumberingAfterBreak="0">
+  <w:abstractNum w:abstractNumId="8" w15:restartNumberingAfterBreak="0">
     <w:nsid w:val="35B4759E"/>
     <w:multiLevelType w:val="hybridMultilevel"/>
     <w:tmpl w:val="062E6EDE"/>
@@ -9365,19 +10606,19 @@
       </w:rPr>
     </w:lvl>
   </w:abstractNum>
-  <w:abstractNum w:abstractNumId="8" w15:restartNumberingAfterBreak="0">
+  <w:abstractNum w:abstractNumId="9" w15:restartNumberingAfterBreak="0">
     <w:nsid w:val="369D74F0"/>
     <w:multiLevelType w:val="hybridMultilevel"/>
     <w:tmpl w:val="C9E60208"/>
     <w:numStyleLink w:val="ImportedStyle3"/>
   </w:abstractNum>
-  <w:abstractNum w:abstractNumId="9" w15:restartNumberingAfterBreak="0">
+  <w:abstractNum w:abstractNumId="10" w15:restartNumberingAfterBreak="0">
     <w:nsid w:val="3C455047"/>
     <w:multiLevelType w:val="hybridMultilevel"/>
     <w:tmpl w:val="7AFECBB6"/>
     <w:numStyleLink w:val="ImportedStyle13"/>
   </w:abstractNum>
-  <w:abstractNum w:abstractNumId="10" w15:restartNumberingAfterBreak="0">
+  <w:abstractNum w:abstractNumId="11" w15:restartNumberingAfterBreak="0">
     <w:nsid w:val="3CC107D2"/>
     <w:multiLevelType w:val="hybridMultilevel"/>
     <w:tmpl w:val="7AFECBB6"/>
@@ -9644,7 +10885,7 @@
       </w:rPr>
     </w:lvl>
   </w:abstractNum>
-  <w:abstractNum w:abstractNumId="11" w15:restartNumberingAfterBreak="0">
+  <w:abstractNum w:abstractNumId="12" w15:restartNumberingAfterBreak="0">
     <w:nsid w:val="43C06692"/>
     <w:multiLevelType w:val="hybridMultilevel"/>
     <w:tmpl w:val="52200F0A"/>
@@ -9911,7 +11152,7 @@
       </w:rPr>
     </w:lvl>
   </w:abstractNum>
-  <w:abstractNum w:abstractNumId="12" w15:restartNumberingAfterBreak="0">
+  <w:abstractNum w:abstractNumId="13" w15:restartNumberingAfterBreak="0">
     <w:nsid w:val="47CD52BB"/>
     <w:multiLevelType w:val="hybridMultilevel"/>
     <w:tmpl w:val="4B2057BC"/>
@@ -10178,7 +11419,7 @@
       </w:rPr>
     </w:lvl>
   </w:abstractNum>
-  <w:abstractNum w:abstractNumId="13" w15:restartNumberingAfterBreak="0">
+  <w:abstractNum w:abstractNumId="14" w15:restartNumberingAfterBreak="0">
     <w:nsid w:val="490516E4"/>
     <w:multiLevelType w:val="hybridMultilevel"/>
     <w:tmpl w:val="A41E942A"/>
@@ -10409,25 +11650,25 @@
       </w:rPr>
     </w:lvl>
   </w:abstractNum>
-  <w:abstractNum w:abstractNumId="14" w15:restartNumberingAfterBreak="0">
+  <w:abstractNum w:abstractNumId="15" w15:restartNumberingAfterBreak="0">
     <w:nsid w:val="4AF30DD4"/>
     <w:multiLevelType w:val="hybridMultilevel"/>
     <w:tmpl w:val="51BE5E64"/>
     <w:numStyleLink w:val="ImportedStyle7"/>
   </w:abstractNum>
-  <w:abstractNum w:abstractNumId="15" w15:restartNumberingAfterBreak="0">
+  <w:abstractNum w:abstractNumId="16" w15:restartNumberingAfterBreak="0">
     <w:nsid w:val="4E6B349E"/>
     <w:multiLevelType w:val="hybridMultilevel"/>
     <w:tmpl w:val="5350B854"/>
     <w:numStyleLink w:val="ImportedStyle14"/>
   </w:abstractNum>
-  <w:abstractNum w:abstractNumId="16" w15:restartNumberingAfterBreak="0">
+  <w:abstractNum w:abstractNumId="17" w15:restartNumberingAfterBreak="0">
     <w:nsid w:val="4F5D5DFF"/>
     <w:multiLevelType w:val="hybridMultilevel"/>
     <w:tmpl w:val="4B2057BC"/>
     <w:numStyleLink w:val="ImportedStyle8"/>
   </w:abstractNum>
-  <w:abstractNum w:abstractNumId="17" w15:restartNumberingAfterBreak="0">
+  <w:abstractNum w:abstractNumId="18" w15:restartNumberingAfterBreak="0">
     <w:nsid w:val="4F967061"/>
     <w:multiLevelType w:val="hybridMultilevel"/>
     <w:tmpl w:val="FA0C4DAA"/>
@@ -10694,19 +11935,234 @@
       </w:rPr>
     </w:lvl>
   </w:abstractNum>
-  <w:abstractNum w:abstractNumId="18" w15:restartNumberingAfterBreak="0">
+  <w:abstractNum w:abstractNumId="19" w15:restartNumberingAfterBreak="0">
     <w:nsid w:val="50F50D75"/>
-    <w:multiLevelType w:val="hybridMultilevel"/>
-    <w:tmpl w:val="A41E942A"/>
-    <w:numStyleLink w:val="ImportedStyle1"/>
+    <w:multiLevelType w:val="multilevel"/>
+    <w:tmpl w:val="0407001F"/>
+    <w:lvl w:ilvl="0">
+      <w:start w:val="1"/>
+      <w:numFmt w:val="decimal"/>
+      <w:lvlText w:val="%1."/>
+      <w:lvlJc w:val="left"/>
+      <w:pPr>
+        <w:ind w:left="360" w:hanging="360"/>
+      </w:pPr>
+      <w:rPr>
+        <w:caps w:val="0"/>
+        <w:smallCaps w:val="0"/>
+        <w:strike w:val="0"/>
+        <w:dstrike w:val="0"/>
+        <w:outline w:val="0"/>
+        <w:emboss w:val="0"/>
+        <w:imprint w:val="0"/>
+        <w:spacing w:val="0"/>
+        <w:w w:val="100"/>
+        <w:kern w:val="0"/>
+        <w:position w:val="0"/>
+        <w:highlight w:val="none"/>
+        <w:vertAlign w:val="baseline"/>
+      </w:rPr>
+    </w:lvl>
+    <w:lvl w:ilvl="1">
+      <w:start w:val="1"/>
+      <w:numFmt w:val="decimal"/>
+      <w:lvlText w:val="%1.%2."/>
+      <w:lvlJc w:val="left"/>
+      <w:pPr>
+        <w:ind w:left="792" w:hanging="432"/>
+      </w:pPr>
+      <w:rPr>
+        <w:caps w:val="0"/>
+        <w:smallCaps w:val="0"/>
+        <w:strike w:val="0"/>
+        <w:dstrike w:val="0"/>
+        <w:outline w:val="0"/>
+        <w:emboss w:val="0"/>
+        <w:imprint w:val="0"/>
+        <w:spacing w:val="0"/>
+        <w:w w:val="100"/>
+        <w:kern w:val="0"/>
+        <w:position w:val="0"/>
+        <w:highlight w:val="none"/>
+        <w:vertAlign w:val="baseline"/>
+      </w:rPr>
+    </w:lvl>
+    <w:lvl w:ilvl="2">
+      <w:start w:val="1"/>
+      <w:numFmt w:val="decimal"/>
+      <w:lvlText w:val="%1.%2.%3."/>
+      <w:lvlJc w:val="left"/>
+      <w:pPr>
+        <w:ind w:left="1224" w:hanging="504"/>
+      </w:pPr>
+      <w:rPr>
+        <w:caps w:val="0"/>
+        <w:smallCaps w:val="0"/>
+        <w:strike w:val="0"/>
+        <w:dstrike w:val="0"/>
+        <w:outline w:val="0"/>
+        <w:emboss w:val="0"/>
+        <w:imprint w:val="0"/>
+        <w:spacing w:val="0"/>
+        <w:w w:val="100"/>
+        <w:kern w:val="0"/>
+        <w:position w:val="0"/>
+        <w:highlight w:val="none"/>
+        <w:vertAlign w:val="baseline"/>
+      </w:rPr>
+    </w:lvl>
+    <w:lvl w:ilvl="3">
+      <w:start w:val="1"/>
+      <w:numFmt w:val="decimal"/>
+      <w:lvlText w:val="%1.%2.%3.%4."/>
+      <w:lvlJc w:val="left"/>
+      <w:pPr>
+        <w:ind w:left="1728" w:hanging="648"/>
+      </w:pPr>
+      <w:rPr>
+        <w:caps w:val="0"/>
+        <w:smallCaps w:val="0"/>
+        <w:strike w:val="0"/>
+        <w:dstrike w:val="0"/>
+        <w:outline w:val="0"/>
+        <w:emboss w:val="0"/>
+        <w:imprint w:val="0"/>
+        <w:spacing w:val="0"/>
+        <w:w w:val="100"/>
+        <w:kern w:val="0"/>
+        <w:position w:val="0"/>
+        <w:highlight w:val="none"/>
+        <w:vertAlign w:val="baseline"/>
+      </w:rPr>
+    </w:lvl>
+    <w:lvl w:ilvl="4">
+      <w:start w:val="1"/>
+      <w:numFmt w:val="decimal"/>
+      <w:lvlText w:val="%1.%2.%3.%4.%5."/>
+      <w:lvlJc w:val="left"/>
+      <w:pPr>
+        <w:ind w:left="2232" w:hanging="792"/>
+      </w:pPr>
+      <w:rPr>
+        <w:caps w:val="0"/>
+        <w:smallCaps w:val="0"/>
+        <w:strike w:val="0"/>
+        <w:dstrike w:val="0"/>
+        <w:outline w:val="0"/>
+        <w:emboss w:val="0"/>
+        <w:imprint w:val="0"/>
+        <w:spacing w:val="0"/>
+        <w:w w:val="100"/>
+        <w:kern w:val="0"/>
+        <w:position w:val="0"/>
+        <w:highlight w:val="none"/>
+        <w:vertAlign w:val="baseline"/>
+      </w:rPr>
+    </w:lvl>
+    <w:lvl w:ilvl="5">
+      <w:start w:val="1"/>
+      <w:numFmt w:val="decimal"/>
+      <w:lvlText w:val="%1.%2.%3.%4.%5.%6."/>
+      <w:lvlJc w:val="left"/>
+      <w:pPr>
+        <w:ind w:left="2736" w:hanging="936"/>
+      </w:pPr>
+      <w:rPr>
+        <w:caps w:val="0"/>
+        <w:smallCaps w:val="0"/>
+        <w:strike w:val="0"/>
+        <w:dstrike w:val="0"/>
+        <w:outline w:val="0"/>
+        <w:emboss w:val="0"/>
+        <w:imprint w:val="0"/>
+        <w:spacing w:val="0"/>
+        <w:w w:val="100"/>
+        <w:kern w:val="0"/>
+        <w:position w:val="0"/>
+        <w:highlight w:val="none"/>
+        <w:vertAlign w:val="baseline"/>
+      </w:rPr>
+    </w:lvl>
+    <w:lvl w:ilvl="6">
+      <w:start w:val="1"/>
+      <w:numFmt w:val="decimal"/>
+      <w:lvlText w:val="%1.%2.%3.%4.%5.%6.%7."/>
+      <w:lvlJc w:val="left"/>
+      <w:pPr>
+        <w:ind w:left="3240" w:hanging="1080"/>
+      </w:pPr>
+      <w:rPr>
+        <w:caps w:val="0"/>
+        <w:smallCaps w:val="0"/>
+        <w:strike w:val="0"/>
+        <w:dstrike w:val="0"/>
+        <w:outline w:val="0"/>
+        <w:emboss w:val="0"/>
+        <w:imprint w:val="0"/>
+        <w:spacing w:val="0"/>
+        <w:w w:val="100"/>
+        <w:kern w:val="0"/>
+        <w:position w:val="0"/>
+        <w:highlight w:val="none"/>
+        <w:vertAlign w:val="baseline"/>
+      </w:rPr>
+    </w:lvl>
+    <w:lvl w:ilvl="7">
+      <w:start w:val="1"/>
+      <w:numFmt w:val="decimal"/>
+      <w:lvlText w:val="%1.%2.%3.%4.%5.%6.%7.%8."/>
+      <w:lvlJc w:val="left"/>
+      <w:pPr>
+        <w:ind w:left="3744" w:hanging="1224"/>
+      </w:pPr>
+      <w:rPr>
+        <w:caps w:val="0"/>
+        <w:smallCaps w:val="0"/>
+        <w:strike w:val="0"/>
+        <w:dstrike w:val="0"/>
+        <w:outline w:val="0"/>
+        <w:emboss w:val="0"/>
+        <w:imprint w:val="0"/>
+        <w:spacing w:val="0"/>
+        <w:w w:val="100"/>
+        <w:kern w:val="0"/>
+        <w:position w:val="0"/>
+        <w:highlight w:val="none"/>
+        <w:vertAlign w:val="baseline"/>
+      </w:rPr>
+    </w:lvl>
+    <w:lvl w:ilvl="8">
+      <w:start w:val="1"/>
+      <w:numFmt w:val="decimal"/>
+      <w:lvlText w:val="%1.%2.%3.%4.%5.%6.%7.%8.%9."/>
+      <w:lvlJc w:val="left"/>
+      <w:pPr>
+        <w:ind w:left="4320" w:hanging="1440"/>
+      </w:pPr>
+      <w:rPr>
+        <w:caps w:val="0"/>
+        <w:smallCaps w:val="0"/>
+        <w:strike w:val="0"/>
+        <w:dstrike w:val="0"/>
+        <w:outline w:val="0"/>
+        <w:emboss w:val="0"/>
+        <w:imprint w:val="0"/>
+        <w:spacing w:val="0"/>
+        <w:w w:val="100"/>
+        <w:kern w:val="0"/>
+        <w:position w:val="0"/>
+        <w:highlight w:val="none"/>
+        <w:vertAlign w:val="baseline"/>
+      </w:rPr>
+    </w:lvl>
   </w:abstractNum>
-  <w:abstractNum w:abstractNumId="19" w15:restartNumberingAfterBreak="0">
+  <w:abstractNum w:abstractNumId="20" w15:restartNumberingAfterBreak="0">
     <w:nsid w:val="516D146D"/>
     <w:multiLevelType w:val="hybridMultilevel"/>
     <w:tmpl w:val="FA0C4DAA"/>
     <w:numStyleLink w:val="ImportedStyle11"/>
   </w:abstractNum>
-  <w:abstractNum w:abstractNumId="20" w15:restartNumberingAfterBreak="0">
+  <w:abstractNum w:abstractNumId="21" w15:restartNumberingAfterBreak="0">
     <w:nsid w:val="53C3292C"/>
     <w:multiLevelType w:val="hybridMultilevel"/>
     <w:tmpl w:val="5350B854"/>
@@ -10973,7 +12429,7 @@
       </w:rPr>
     </w:lvl>
   </w:abstractNum>
-  <w:abstractNum w:abstractNumId="21" w15:restartNumberingAfterBreak="0">
+  <w:abstractNum w:abstractNumId="22" w15:restartNumberingAfterBreak="0">
     <w:nsid w:val="55DA42BA"/>
     <w:multiLevelType w:val="hybridMultilevel"/>
     <w:tmpl w:val="4A8C5018"/>
@@ -11240,7 +12696,7 @@
       </w:rPr>
     </w:lvl>
   </w:abstractNum>
-  <w:abstractNum w:abstractNumId="22" w15:restartNumberingAfterBreak="0">
+  <w:abstractNum w:abstractNumId="23" w15:restartNumberingAfterBreak="0">
     <w:nsid w:val="5936473A"/>
     <w:multiLevelType w:val="hybridMultilevel"/>
     <w:tmpl w:val="9A5AF940"/>
@@ -11516,19 +12972,19 @@
       </w:rPr>
     </w:lvl>
   </w:abstractNum>
-  <w:abstractNum w:abstractNumId="23" w15:restartNumberingAfterBreak="0">
+  <w:abstractNum w:abstractNumId="24" w15:restartNumberingAfterBreak="0">
     <w:nsid w:val="5B215C64"/>
     <w:multiLevelType w:val="hybridMultilevel"/>
     <w:tmpl w:val="31BA01C8"/>
     <w:numStyleLink w:val="ImportedStyle5"/>
   </w:abstractNum>
-  <w:abstractNum w:abstractNumId="24" w15:restartNumberingAfterBreak="0">
+  <w:abstractNum w:abstractNumId="25" w15:restartNumberingAfterBreak="0">
     <w:nsid w:val="66174355"/>
     <w:multiLevelType w:val="hybridMultilevel"/>
     <w:tmpl w:val="DE68D50C"/>
     <w:numStyleLink w:val="ImportedStyle12"/>
   </w:abstractNum>
-  <w:abstractNum w:abstractNumId="25" w15:restartNumberingAfterBreak="0">
+  <w:abstractNum w:abstractNumId="26" w15:restartNumberingAfterBreak="0">
     <w:nsid w:val="69F529F3"/>
     <w:multiLevelType w:val="hybridMultilevel"/>
     <w:tmpl w:val="33E8C2C0"/>
@@ -11795,25 +13251,138 @@
       </w:rPr>
     </w:lvl>
   </w:abstractNum>
-  <w:abstractNum w:abstractNumId="26" w15:restartNumberingAfterBreak="0">
+  <w:abstractNum w:abstractNumId="27" w15:restartNumberingAfterBreak="0">
     <w:nsid w:val="6D423B83"/>
     <w:multiLevelType w:val="hybridMultilevel"/>
     <w:tmpl w:val="52200F0A"/>
     <w:numStyleLink w:val="ImportedStyle10"/>
   </w:abstractNum>
-  <w:abstractNum w:abstractNumId="27" w15:restartNumberingAfterBreak="0">
+  <w:abstractNum w:abstractNumId="28" w15:restartNumberingAfterBreak="0">
+    <w:nsid w:val="71315DCA"/>
+    <w:multiLevelType w:val="multilevel"/>
+    <w:tmpl w:val="E3EC8676"/>
+    <w:lvl w:ilvl="0">
+      <w:start w:val="1"/>
+      <w:numFmt w:val="decimal"/>
+      <w:lvlText w:val="%1."/>
+      <w:lvlJc w:val="left"/>
+      <w:pPr>
+        <w:tabs>
+          <w:tab w:val="num" w:pos="0"/>
+        </w:tabs>
+        <w:ind w:left="480" w:hanging="480"/>
+      </w:pPr>
+    </w:lvl>
+    <w:lvl w:ilvl="1">
+      <w:start w:val="1"/>
+      <w:numFmt w:val="decimal"/>
+      <w:lvlText w:val="%2."/>
+      <w:lvlJc w:val="left"/>
+      <w:pPr>
+        <w:tabs>
+          <w:tab w:val="num" w:pos="720"/>
+        </w:tabs>
+        <w:ind w:left="1200" w:hanging="480"/>
+      </w:pPr>
+    </w:lvl>
+    <w:lvl w:ilvl="2">
+      <w:start w:val="1"/>
+      <w:numFmt w:val="decimal"/>
+      <w:lvlText w:val="%3."/>
+      <w:lvlJc w:val="left"/>
+      <w:pPr>
+        <w:tabs>
+          <w:tab w:val="num" w:pos="1440"/>
+        </w:tabs>
+        <w:ind w:left="1920" w:hanging="480"/>
+      </w:pPr>
+    </w:lvl>
+    <w:lvl w:ilvl="3">
+      <w:start w:val="1"/>
+      <w:numFmt w:val="decimal"/>
+      <w:lvlText w:val="%4."/>
+      <w:lvlJc w:val="left"/>
+      <w:pPr>
+        <w:tabs>
+          <w:tab w:val="num" w:pos="2160"/>
+        </w:tabs>
+        <w:ind w:left="2640" w:hanging="480"/>
+      </w:pPr>
+    </w:lvl>
+    <w:lvl w:ilvl="4">
+      <w:start w:val="1"/>
+      <w:numFmt w:val="decimal"/>
+      <w:lvlText w:val="%5."/>
+      <w:lvlJc w:val="left"/>
+      <w:pPr>
+        <w:tabs>
+          <w:tab w:val="num" w:pos="2880"/>
+        </w:tabs>
+        <w:ind w:left="3360" w:hanging="480"/>
+      </w:pPr>
+    </w:lvl>
+    <w:lvl w:ilvl="5">
+      <w:start w:val="1"/>
+      <w:numFmt w:val="decimal"/>
+      <w:lvlText w:val="%6."/>
+      <w:lvlJc w:val="left"/>
+      <w:pPr>
+        <w:tabs>
+          <w:tab w:val="num" w:pos="3600"/>
+        </w:tabs>
+        <w:ind w:left="4080" w:hanging="480"/>
+      </w:pPr>
+    </w:lvl>
+    <w:lvl w:ilvl="6">
+      <w:start w:val="1"/>
+      <w:numFmt w:val="decimal"/>
+      <w:lvlText w:val="%7."/>
+      <w:lvlJc w:val="left"/>
+      <w:pPr>
+        <w:tabs>
+          <w:tab w:val="num" w:pos="4320"/>
+        </w:tabs>
+        <w:ind w:left="4800" w:hanging="480"/>
+      </w:pPr>
+    </w:lvl>
+    <w:lvl w:ilvl="7">
+      <w:start w:val="1"/>
+      <w:numFmt w:val="decimal"/>
+      <w:lvlText w:val="%8."/>
+      <w:lvlJc w:val="left"/>
+      <w:pPr>
+        <w:tabs>
+          <w:tab w:val="num" w:pos="5040"/>
+        </w:tabs>
+        <w:ind w:left="5520" w:hanging="480"/>
+      </w:pPr>
+    </w:lvl>
+    <w:lvl w:ilvl="8">
+      <w:start w:val="1"/>
+      <w:numFmt w:val="decimal"/>
+      <w:lvlText w:val="%9."/>
+      <w:lvlJc w:val="left"/>
+      <w:pPr>
+        <w:tabs>
+          <w:tab w:val="num" w:pos="5760"/>
+        </w:tabs>
+        <w:ind w:left="6240" w:hanging="480"/>
+      </w:pPr>
+    </w:lvl>
+  </w:abstractNum>
+  <w:abstractNum w:abstractNumId="29" w15:restartNumberingAfterBreak="0">
     <w:nsid w:val="72810F6A"/>
     <w:multiLevelType w:val="hybridMultilevel"/>
     <w:tmpl w:val="33E8C2C0"/>
     <w:numStyleLink w:val="ImportedStyle6"/>
   </w:abstractNum>
-  <w:abstractNum w:abstractNumId="28" w15:restartNumberingAfterBreak="0">
+  <w:abstractNum w:abstractNumId="30" w15:restartNumberingAfterBreak="0">
     <w:nsid w:val="72AF7A32"/>
     <w:multiLevelType w:val="hybridMultilevel"/>
     <w:tmpl w:val="4A8C5018"/>
     <w:numStyleLink w:val="ImportedStyle2"/>
   </w:abstractNum>
-  <w:abstractNum w:abstractNumId="29" w15:restartNumberingAfterBreak="0">
+  <w:abstractNum w:abstractNumId="31" w15:restartNumberingAfterBreak="0">
     <w:nsid w:val="769E693E"/>
     <w:multiLevelType w:val="hybridMultilevel"/>
     <w:tmpl w:val="9B70BAFE"/>
@@ -12080,7 +13649,7 @@
       </w:rPr>
     </w:lvl>
   </w:abstractNum>
-  <w:abstractNum w:abstractNumId="30" w15:restartNumberingAfterBreak="0">
+  <w:abstractNum w:abstractNumId="32" w15:restartNumberingAfterBreak="0">
     <w:nsid w:val="772521F0"/>
     <w:multiLevelType w:val="hybridMultilevel"/>
     <w:tmpl w:val="51BE5E64"/>
@@ -12347,128 +13916,161 @@
       </w:rPr>
     </w:lvl>
   </w:abstractNum>
-  <w:abstractNum w:abstractNumId="31" w15:restartNumberingAfterBreak="0">
+  <w:abstractNum w:abstractNumId="33" w15:restartNumberingAfterBreak="0">
     <w:nsid w:val="79730AB9"/>
     <w:multiLevelType w:val="hybridMultilevel"/>
     <w:tmpl w:val="9A5AF940"/>
     <w:numStyleLink w:val="Bullet"/>
   </w:abstractNum>
-  <w:abstractNum w:abstractNumId="32" w15:restartNumberingAfterBreak="0">
+  <w:abstractNum w:abstractNumId="34" w15:restartNumberingAfterBreak="0">
     <w:nsid w:val="7D351B47"/>
     <w:multiLevelType w:val="hybridMultilevel"/>
     <w:tmpl w:val="9B70BAFE"/>
     <w:numStyleLink w:val="ImportedStyle15"/>
   </w:abstractNum>
   <w:num w:numId="1">
+    <w:abstractNumId w:val="14"/>
+  </w:num>
+  <w:num w:numId="2">
+    <w:abstractNumId w:val="19"/>
+  </w:num>
+  <w:num w:numId="3">
+    <w:abstractNumId w:val="22"/>
+  </w:num>
+  <w:num w:numId="4">
+    <w:abstractNumId w:val="30"/>
+  </w:num>
+  <w:num w:numId="5">
+    <w:abstractNumId w:val="1"/>
+  </w:num>
+  <w:num w:numId="6">
+    <w:abstractNumId w:val="9"/>
+  </w:num>
+  <w:num w:numId="7">
+    <w:abstractNumId w:val="5"/>
+  </w:num>
+  <w:num w:numId="8">
+    <w:abstractNumId w:val="3"/>
+  </w:num>
+  <w:num w:numId="9">
+    <w:abstractNumId w:val="6"/>
+  </w:num>
+  <w:num w:numId="10">
+    <w:abstractNumId w:val="24"/>
+  </w:num>
+  <w:num w:numId="11">
+    <w:abstractNumId w:val="26"/>
+  </w:num>
+  <w:num w:numId="12">
+    <w:abstractNumId w:val="29"/>
+  </w:num>
+  <w:num w:numId="13">
+    <w:abstractNumId w:val="32"/>
+  </w:num>
+  <w:num w:numId="14">
+    <w:abstractNumId w:val="15"/>
+  </w:num>
+  <w:num w:numId="15">
     <w:abstractNumId w:val="13"/>
   </w:num>
-  <w:num w:numId="2">
+  <w:num w:numId="16">
+    <w:abstractNumId w:val="17"/>
+  </w:num>
+  <w:num w:numId="17">
+    <w:abstractNumId w:val="8"/>
+  </w:num>
+  <w:num w:numId="18">
+    <w:abstractNumId w:val="4"/>
+  </w:num>
+  <w:num w:numId="19">
+    <w:abstractNumId w:val="12"/>
+  </w:num>
+  <w:num w:numId="20">
+    <w:abstractNumId w:val="27"/>
+  </w:num>
+  <w:num w:numId="21">
     <w:abstractNumId w:val="18"/>
   </w:num>
-  <w:num w:numId="3">
+  <w:num w:numId="22">
+    <w:abstractNumId w:val="20"/>
+  </w:num>
+  <w:num w:numId="23">
+    <w:abstractNumId w:val="2"/>
+  </w:num>
+  <w:num w:numId="24">
+    <w:abstractNumId w:val="25"/>
+  </w:num>
+  <w:num w:numId="25">
+    <w:abstractNumId w:val="11"/>
+  </w:num>
+  <w:num w:numId="26">
+    <w:abstractNumId w:val="10"/>
+  </w:num>
+  <w:num w:numId="27">
     <w:abstractNumId w:val="21"/>
   </w:num>
-  <w:num w:numId="4">
-    <w:abstractNumId w:val="28"/>
-  </w:num>
-  <w:num w:numId="5">
-    <w:abstractNumId w:val="0"/>
-  </w:num>
-  <w:num w:numId="6">
-    <w:abstractNumId w:val="8"/>
-  </w:num>
-  <w:num w:numId="7">
-    <w:abstractNumId w:val="4"/>
-  </w:num>
-  <w:num w:numId="8">
-    <w:abstractNumId w:val="2"/>
-  </w:num>
-  <w:num w:numId="9">
-    <w:abstractNumId w:val="5"/>
-  </w:num>
-  <w:num w:numId="10">
-    <w:abstractNumId w:val="23"/>
-  </w:num>
-  <w:num w:numId="11">
-    <w:abstractNumId w:val="25"/>
-  </w:num>
-  <w:num w:numId="12">
-    <w:abstractNumId w:val="27"/>
-  </w:num>
-  <w:num w:numId="13">
-    <w:abstractNumId w:val="30"/>
-  </w:num>
-  <w:num w:numId="14">
-    <w:abstractNumId w:val="14"/>
-  </w:num>
-  <w:num w:numId="15">
-    <w:abstractNumId w:val="12"/>
-  </w:num>
-  <w:num w:numId="16">
+  <w:num w:numId="28">
     <w:abstractNumId w:val="16"/>
   </w:num>
-  <w:num w:numId="17">
-    <w:abstractNumId w:val="7"/>
-  </w:num>
-  <w:num w:numId="18">
-    <w:abstractNumId w:val="3"/>
-  </w:num>
-  <w:num w:numId="19">
-    <w:abstractNumId w:val="11"/>
-  </w:num>
-  <w:num w:numId="20">
-    <w:abstractNumId w:val="26"/>
-  </w:num>
-  <w:num w:numId="21">
-    <w:abstractNumId w:val="17"/>
-  </w:num>
-  <w:num w:numId="22">
-    <w:abstractNumId w:val="19"/>
-  </w:num>
-  <w:num w:numId="23">
-    <w:abstractNumId w:val="1"/>
-  </w:num>
-  <w:num w:numId="24">
-    <w:abstractNumId w:val="24"/>
-  </w:num>
-  <w:num w:numId="25">
-    <w:abstractNumId w:val="10"/>
-  </w:num>
-  <w:num w:numId="26">
-    <w:abstractNumId w:val="9"/>
-  </w:num>
-  <w:num w:numId="27">
-    <w:abstractNumId w:val="20"/>
-  </w:num>
-  <w:num w:numId="28">
-    <w:abstractNumId w:val="15"/>
-  </w:num>
   <w:num w:numId="29">
-    <w:abstractNumId w:val="29"/>
+    <w:abstractNumId w:val="31"/>
   </w:num>
   <w:num w:numId="30">
-    <w:abstractNumId w:val="32"/>
+    <w:abstractNumId w:val="34"/>
   </w:num>
   <w:num w:numId="31">
-    <w:abstractNumId w:val="18"/>
+    <w:abstractNumId w:val="19"/>
     <w:lvlOverride w:ilvl="0">
       <w:startOverride w:val="3"/>
     </w:lvlOverride>
   </w:num>
   <w:num w:numId="32">
-    <w:abstractNumId w:val="22"/>
+    <w:abstractNumId w:val="23"/>
   </w:num>
   <w:num w:numId="33">
-    <w:abstractNumId w:val="31"/>
+    <w:abstractNumId w:val="33"/>
   </w:num>
   <w:num w:numId="34">
-    <w:abstractNumId w:val="18"/>
+    <w:abstractNumId w:val="19"/>
     <w:lvlOverride w:ilvl="0">
       <w:startOverride w:val="6"/>
     </w:lvlOverride>
   </w:num>
   <w:num w:numId="35">
-    <w:abstractNumId w:val="6"/>
+    <w:abstractNumId w:val="7"/>
+  </w:num>
+  <w:num w:numId="36">
+    <w:abstractNumId w:val="0"/>
+  </w:num>
+  <w:num w:numId="37">
+    <w:abstractNumId w:val="28"/>
+    <w:lvlOverride w:ilvl="0">
+      <w:startOverride w:val="1"/>
+    </w:lvlOverride>
+    <w:lvlOverride w:ilvl="1">
+      <w:startOverride w:val="1"/>
+    </w:lvlOverride>
+    <w:lvlOverride w:ilvl="2">
+      <w:startOverride w:val="1"/>
+    </w:lvlOverride>
+    <w:lvlOverride w:ilvl="3">
+      <w:startOverride w:val="1"/>
+    </w:lvlOverride>
+    <w:lvlOverride w:ilvl="4">
+      <w:startOverride w:val="1"/>
+    </w:lvlOverride>
+    <w:lvlOverride w:ilvl="5">
+      <w:startOverride w:val="1"/>
+    </w:lvlOverride>
+    <w:lvlOverride w:ilvl="6">
+      <w:startOverride w:val="1"/>
+    </w:lvlOverride>
+    <w:lvlOverride w:ilvl="7">
+      <w:startOverride w:val="1"/>
+    </w:lvlOverride>
+    <w:lvlOverride w:ilvl="8">
+      <w:startOverride w:val="1"/>
+    </w:lvlOverride>
   </w:num>
 </w:numbering>
 </file>
@@ -12563,7 +14165,7 @@
     <w:lsdException w:name="Closing" w:semiHidden="1" w:unhideWhenUsed="1"/>
     <w:lsdException w:name="Signature" w:semiHidden="1" w:unhideWhenUsed="1"/>
     <w:lsdException w:name="Default Paragraph Font" w:semiHidden="1" w:uiPriority="1" w:unhideWhenUsed="1"/>
-    <w:lsdException w:name="Body Text" w:semiHidden="1" w:unhideWhenUsed="1"/>
+    <w:lsdException w:name="Body Text" w:semiHidden="1" w:uiPriority="0" w:unhideWhenUsed="1" w:qFormat="1"/>
     <w:lsdException w:name="Body Text Indent" w:semiHidden="1" w:unhideWhenUsed="1"/>
     <w:lsdException w:name="List Continue" w:semiHidden="1" w:unhideWhenUsed="1"/>
     <w:lsdException w:name="List Continue 2" w:semiHidden="1" w:unhideWhenUsed="1"/>
@@ -12884,9 +14486,31 @@
       <w:lang w:val="en-US" w:eastAsia="en-US"/>
     </w:rPr>
   </w:style>
+  <w:style w:type="paragraph" w:styleId="Heading1">
+    <w:name w:val="heading 1"/>
+    <w:basedOn w:val="Normal"/>
+    <w:next w:val="Normal"/>
+    <w:link w:val="Heading1Char"/>
+    <w:uiPriority w:val="9"/>
+    <w:qFormat/>
+    <w:rsid w:val="0092122C"/>
+    <w:pPr>
+      <w:keepNext/>
+      <w:keepLines/>
+      <w:spacing w:before="240"/>
+      <w:outlineLvl w:val="0"/>
+    </w:pPr>
+    <w:rPr>
+      <w:rFonts w:asciiTheme="majorHAnsi" w:eastAsiaTheme="majorEastAsia" w:hAnsiTheme="majorHAnsi" w:cstheme="majorBidi"/>
+      <w:color w:val="2E74B5" w:themeColor="accent1" w:themeShade="BF"/>
+      <w:sz w:val="32"/>
+      <w:szCs w:val="32"/>
+    </w:rPr>
+  </w:style>
   <w:style w:type="paragraph" w:styleId="Heading2">
     <w:name w:val="heading 2"/>
     <w:next w:val="Body"/>
+    <w:link w:val="Heading2Char"/>
     <w:uiPriority w:val="9"/>
     <w:unhideWhenUsed/>
     <w:qFormat/>
@@ -12934,6 +14558,48 @@
         <w14:prstDash w14:val="solid"/>
         <w14:bevel/>
       </w14:textOutline>
+    </w:rPr>
+  </w:style>
+  <w:style w:type="paragraph" w:styleId="Heading4">
+    <w:name w:val="heading 4"/>
+    <w:basedOn w:val="Normal"/>
+    <w:next w:val="Normal"/>
+    <w:link w:val="Heading4Char"/>
+    <w:uiPriority w:val="9"/>
+    <w:unhideWhenUsed/>
+    <w:qFormat/>
+    <w:rsid w:val="00386597"/>
+    <w:pPr>
+      <w:keepNext/>
+      <w:keepLines/>
+      <w:spacing w:before="40"/>
+      <w:outlineLvl w:val="3"/>
+    </w:pPr>
+    <w:rPr>
+      <w:rFonts w:asciiTheme="majorHAnsi" w:eastAsiaTheme="majorEastAsia" w:hAnsiTheme="majorHAnsi" w:cstheme="majorBidi"/>
+      <w:i/>
+      <w:iCs/>
+      <w:color w:val="2E74B5" w:themeColor="accent1" w:themeShade="BF"/>
+    </w:rPr>
+  </w:style>
+  <w:style w:type="paragraph" w:styleId="Heading5">
+    <w:name w:val="heading 5"/>
+    <w:basedOn w:val="Normal"/>
+    <w:next w:val="Normal"/>
+    <w:link w:val="Heading5Char"/>
+    <w:uiPriority w:val="9"/>
+    <w:unhideWhenUsed/>
+    <w:qFormat/>
+    <w:rsid w:val="00D12254"/>
+    <w:pPr>
+      <w:keepNext/>
+      <w:keepLines/>
+      <w:spacing w:before="40"/>
+      <w:outlineLvl w:val="4"/>
+    </w:pPr>
+    <w:rPr>
+      <w:rFonts w:asciiTheme="majorHAnsi" w:eastAsiaTheme="majorEastAsia" w:hAnsiTheme="majorHAnsi" w:cstheme="majorBidi"/>
+      <w:color w:val="2E74B5" w:themeColor="accent1" w:themeShade="BF"/>
     </w:rPr>
   </w:style>
   <w:style w:type="character" w:default="1" w:styleId="DefaultParagraphFont">
@@ -13079,6 +14745,7 @@
   </w:style>
   <w:style w:type="character" w:customStyle="1" w:styleId="Heading3Char">
     <w:name w:val="Heading 3 Char"/>
+    <w:uiPriority w:val="9"/>
     <w:rPr>
       <w:rFonts w:ascii="Calibri Light" w:hAnsi="Calibri Light"/>
       <w:outline w:val="0"/>
@@ -13263,6 +14930,197 @@
     <w:qFormat/>
     <w:rsid w:val="001B0256"/>
     <w:rPr>
+      <w:sz w:val="24"/>
+      <w:szCs w:val="24"/>
+      <w:lang w:val="en-US" w:eastAsia="en-US"/>
+    </w:rPr>
+  </w:style>
+  <w:style w:type="character" w:customStyle="1" w:styleId="Heading1Char">
+    <w:name w:val="Heading 1 Char"/>
+    <w:basedOn w:val="DefaultParagraphFont"/>
+    <w:link w:val="Heading1"/>
+    <w:uiPriority w:val="9"/>
+    <w:rsid w:val="0092122C"/>
+    <w:rPr>
+      <w:rFonts w:asciiTheme="majorHAnsi" w:eastAsiaTheme="majorEastAsia" w:hAnsiTheme="majorHAnsi" w:cstheme="majorBidi"/>
+      <w:color w:val="2E74B5" w:themeColor="accent1" w:themeShade="BF"/>
+      <w:sz w:val="32"/>
+      <w:szCs w:val="32"/>
+      <w:lang w:val="en-US" w:eastAsia="en-US"/>
+    </w:rPr>
+  </w:style>
+  <w:style w:type="character" w:customStyle="1" w:styleId="Heading2Char">
+    <w:name w:val="Heading 2 Char"/>
+    <w:basedOn w:val="DefaultParagraphFont"/>
+    <w:link w:val="Heading2"/>
+    <w:uiPriority w:val="9"/>
+    <w:rsid w:val="0092122C"/>
+    <w:rPr>
+      <w:rFonts w:ascii="Calibri Light" w:hAnsi="Calibri Light" w:cs="Arial Unicode MS"/>
+      <w:color w:val="2E74B5"/>
+      <w:sz w:val="26"/>
+      <w:szCs w:val="26"/>
+      <w:u w:color="2E74B5"/>
+      <w14:textOutline w14:w="0" w14:cap="flat" w14:cmpd="sng" w14:algn="ctr">
+        <w14:noFill/>
+        <w14:prstDash w14:val="solid"/>
+        <w14:bevel/>
+      </w14:textOutline>
+    </w:rPr>
+  </w:style>
+  <w:style w:type="character" w:customStyle="1" w:styleId="Heading4Char">
+    <w:name w:val="Heading 4 Char"/>
+    <w:basedOn w:val="DefaultParagraphFont"/>
+    <w:link w:val="Heading4"/>
+    <w:uiPriority w:val="9"/>
+    <w:rsid w:val="00386597"/>
+    <w:rPr>
+      <w:rFonts w:asciiTheme="majorHAnsi" w:eastAsiaTheme="majorEastAsia" w:hAnsiTheme="majorHAnsi" w:cstheme="majorBidi"/>
+      <w:i/>
+      <w:iCs/>
+      <w:color w:val="2E74B5" w:themeColor="accent1" w:themeShade="BF"/>
+      <w:sz w:val="24"/>
+      <w:szCs w:val="24"/>
+      <w:lang w:val="en-US" w:eastAsia="en-US"/>
+    </w:rPr>
+  </w:style>
+  <w:style w:type="paragraph" w:styleId="BodyText">
+    <w:name w:val="Body Text"/>
+    <w:basedOn w:val="Normal"/>
+    <w:link w:val="BodyTextChar"/>
+    <w:qFormat/>
+    <w:rsid w:val="008A06C7"/>
+    <w:pPr>
+      <w:pBdr>
+        <w:top w:val="none" w:sz="0" w:space="0" w:color="auto"/>
+        <w:left w:val="none" w:sz="0" w:space="0" w:color="auto"/>
+        <w:bottom w:val="none" w:sz="0" w:space="0" w:color="auto"/>
+        <w:right w:val="none" w:sz="0" w:space="0" w:color="auto"/>
+        <w:between w:val="none" w:sz="0" w:space="0" w:color="auto"/>
+        <w:bar w:val="none" w:sz="0" w:color="auto"/>
+      </w:pBdr>
+      <w:spacing w:before="180" w:after="180"/>
+    </w:pPr>
+    <w:rPr>
+      <w:rFonts w:asciiTheme="minorHAnsi" w:eastAsiaTheme="minorHAnsi" w:hAnsiTheme="minorHAnsi" w:cstheme="minorBidi"/>
+      <w:bdr w:val="none" w:sz="0" w:space="0" w:color="auto"/>
+    </w:rPr>
+  </w:style>
+  <w:style w:type="character" w:customStyle="1" w:styleId="BodyTextChar">
+    <w:name w:val="Body Text Char"/>
+    <w:basedOn w:val="DefaultParagraphFont"/>
+    <w:link w:val="BodyText"/>
+    <w:rsid w:val="008A06C7"/>
+    <w:rPr>
+      <w:rFonts w:asciiTheme="minorHAnsi" w:eastAsiaTheme="minorHAnsi" w:hAnsiTheme="minorHAnsi" w:cstheme="minorBidi"/>
+      <w:sz w:val="24"/>
+      <w:szCs w:val="24"/>
+      <w:bdr w:val="none" w:sz="0" w:space="0" w:color="auto"/>
+      <w:lang w:val="en-US" w:eastAsia="en-US"/>
+    </w:rPr>
+  </w:style>
+  <w:style w:type="paragraph" w:customStyle="1" w:styleId="FirstParagraph">
+    <w:name w:val="First Paragraph"/>
+    <w:basedOn w:val="BodyText"/>
+    <w:next w:val="BodyText"/>
+    <w:qFormat/>
+    <w:rsid w:val="008A06C7"/>
+  </w:style>
+  <w:style w:type="paragraph" w:customStyle="1" w:styleId="Compact">
+    <w:name w:val="Compact"/>
+    <w:basedOn w:val="BodyText"/>
+    <w:qFormat/>
+    <w:rsid w:val="008A06C7"/>
+    <w:pPr>
+      <w:spacing w:before="36" w:after="36"/>
+    </w:pPr>
+  </w:style>
+  <w:style w:type="table" w:customStyle="1" w:styleId="Table">
+    <w:name w:val="Table"/>
+    <w:semiHidden/>
+    <w:unhideWhenUsed/>
+    <w:qFormat/>
+    <w:rsid w:val="008A06C7"/>
+    <w:pPr>
+      <w:pBdr>
+        <w:top w:val="none" w:sz="0" w:space="0" w:color="auto"/>
+        <w:left w:val="none" w:sz="0" w:space="0" w:color="auto"/>
+        <w:bottom w:val="none" w:sz="0" w:space="0" w:color="auto"/>
+        <w:right w:val="none" w:sz="0" w:space="0" w:color="auto"/>
+        <w:between w:val="none" w:sz="0" w:space="0" w:color="auto"/>
+        <w:bar w:val="none" w:sz="0" w:color="auto"/>
+      </w:pBdr>
+      <w:spacing w:after="200"/>
+    </w:pPr>
+    <w:rPr>
+      <w:rFonts w:asciiTheme="minorHAnsi" w:eastAsiaTheme="minorHAnsi" w:hAnsiTheme="minorHAnsi" w:cstheme="minorBidi"/>
+      <w:sz w:val="24"/>
+      <w:szCs w:val="24"/>
+      <w:bdr w:val="none" w:sz="0" w:space="0" w:color="auto"/>
+      <w:lang w:val="en-US" w:eastAsia="en-US"/>
+    </w:rPr>
+    <w:tblPr>
+      <w:tblInd w:w="0" w:type="dxa"/>
+      <w:tblCellMar>
+        <w:top w:w="0" w:type="dxa"/>
+        <w:left w:w="108" w:type="dxa"/>
+        <w:bottom w:w="0" w:type="dxa"/>
+        <w:right w:w="108" w:type="dxa"/>
+      </w:tblCellMar>
+    </w:tblPr>
+  </w:style>
+  <w:style w:type="paragraph" w:customStyle="1" w:styleId="DefinitionTerm">
+    <w:name w:val="Definition Term"/>
+    <w:basedOn w:val="Normal"/>
+    <w:next w:val="Definition"/>
+    <w:rsid w:val="008A06C7"/>
+    <w:pPr>
+      <w:keepNext/>
+      <w:keepLines/>
+      <w:pBdr>
+        <w:top w:val="none" w:sz="0" w:space="0" w:color="auto"/>
+        <w:left w:val="none" w:sz="0" w:space="0" w:color="auto"/>
+        <w:bottom w:val="none" w:sz="0" w:space="0" w:color="auto"/>
+        <w:right w:val="none" w:sz="0" w:space="0" w:color="auto"/>
+        <w:between w:val="none" w:sz="0" w:space="0" w:color="auto"/>
+        <w:bar w:val="none" w:sz="0" w:color="auto"/>
+      </w:pBdr>
+    </w:pPr>
+    <w:rPr>
+      <w:rFonts w:asciiTheme="minorHAnsi" w:eastAsiaTheme="minorHAnsi" w:hAnsiTheme="minorHAnsi" w:cstheme="minorBidi"/>
+      <w:b/>
+      <w:bdr w:val="none" w:sz="0" w:space="0" w:color="auto"/>
+    </w:rPr>
+  </w:style>
+  <w:style w:type="paragraph" w:customStyle="1" w:styleId="Definition">
+    <w:name w:val="Definition"/>
+    <w:basedOn w:val="Normal"/>
+    <w:rsid w:val="008A06C7"/>
+    <w:pPr>
+      <w:pBdr>
+        <w:top w:val="none" w:sz="0" w:space="0" w:color="auto"/>
+        <w:left w:val="none" w:sz="0" w:space="0" w:color="auto"/>
+        <w:bottom w:val="none" w:sz="0" w:space="0" w:color="auto"/>
+        <w:right w:val="none" w:sz="0" w:space="0" w:color="auto"/>
+        <w:between w:val="none" w:sz="0" w:space="0" w:color="auto"/>
+        <w:bar w:val="none" w:sz="0" w:color="auto"/>
+      </w:pBdr>
+      <w:spacing w:after="200"/>
+    </w:pPr>
+    <w:rPr>
+      <w:rFonts w:asciiTheme="minorHAnsi" w:eastAsiaTheme="minorHAnsi" w:hAnsiTheme="minorHAnsi" w:cstheme="minorBidi"/>
+      <w:bdr w:val="none" w:sz="0" w:space="0" w:color="auto"/>
+    </w:rPr>
+  </w:style>
+  <w:style w:type="character" w:customStyle="1" w:styleId="Heading5Char">
+    <w:name w:val="Heading 5 Char"/>
+    <w:basedOn w:val="DefaultParagraphFont"/>
+    <w:link w:val="Heading5"/>
+    <w:uiPriority w:val="9"/>
+    <w:rsid w:val="00D12254"/>
+    <w:rPr>
+      <w:rFonts w:asciiTheme="majorHAnsi" w:eastAsiaTheme="majorEastAsia" w:hAnsiTheme="majorHAnsi" w:cstheme="majorBidi"/>
+      <w:color w:val="2E74B5" w:themeColor="accent1" w:themeShade="BF"/>
       <w:sz w:val="24"/>
       <w:szCs w:val="24"/>
       <w:lang w:val="en-US" w:eastAsia="en-US"/>
@@ -14342,4 +16200,16 @@
   </a:objectDefaults>
   <a:extraClrSchemeLst/>
 </a:theme>
+</file>
+
+<file path=customXml/item1.xml><?xml version="1.0" encoding="utf-8"?>
+<b:Sources xmlns:b="http://schemas.openxmlformats.org/officeDocument/2006/bibliography" xmlns="http://schemas.openxmlformats.org/officeDocument/2006/bibliography" SelectedStyle="\APASixthEditionOfficeOnline.xsl" StyleName="APA" Version="6"/>
+</file>
+
+<file path=customXml/itemProps1.xml><?xml version="1.0" encoding="utf-8"?>
+<ds:datastoreItem xmlns:ds="http://schemas.openxmlformats.org/officeDocument/2006/customXml" ds:itemID="{0641BE7C-F190-4F61-9B80-A121052B2198}">
+  <ds:schemaRefs>
+    <ds:schemaRef ds:uri="http://schemas.openxmlformats.org/officeDocument/2006/bibliography"/>
+  </ds:schemaRefs>
+</ds:datastoreItem>
 </file>
</xml_diff>

<commit_message>
Update Concept arc42 done
</commit_message>
<xml_diff>
--- a/documentation/1-Konzeptbeschreibung_Team_g6t3.docx
+++ b/documentation/1-Konzeptbeschreibung_Team_g6t3.docx
@@ -1,6 +1,6 @@
 
 <file path=word/document.xml><?xml version="1.0" encoding="utf-8"?>
-<w:document xmlns:wpc="http://schemas.microsoft.com/office/word/2010/wordprocessingCanvas" xmlns:cx="http://schemas.microsoft.com/office/drawing/2014/chartex" xmlns:cx1="http://schemas.microsoft.com/office/drawing/2015/9/8/chartex" xmlns:cx2="http://schemas.microsoft.com/office/drawing/2015/10/21/chartex" xmlns:cx3="http://schemas.microsoft.com/office/drawing/2016/5/9/chartex" xmlns:cx4="http://schemas.microsoft.com/office/drawing/2016/5/10/chartex" xmlns:cx5="http://schemas.microsoft.com/office/drawing/2016/5/11/chartex" xmlns:cx6="http://schemas.microsoft.com/office/drawing/2016/5/12/chartex" xmlns:cx7="http://schemas.microsoft.com/office/drawing/2016/5/13/chartex" xmlns:cx8="http://schemas.microsoft.com/office/drawing/2016/5/14/chartex" xmlns:mc="http://schemas.openxmlformats.org/markup-compatibility/2006" xmlns:aink="http://schemas.microsoft.com/office/drawing/2016/ink" xmlns:am3d="http://schemas.microsoft.com/office/drawing/2017/model3d" xmlns:o="urn:schemas-microsoft-com:office:office" xmlns:r="http://schemas.openxmlformats.org/officeDocument/2006/relationships" xmlns:m="http://schemas.openxmlformats.org/officeDocument/2006/math" xmlns:v="urn:schemas-microsoft-com:vml" xmlns:wp14="http://schemas.microsoft.com/office/word/2010/wordprocessingDrawing" xmlns:wp="http://schemas.openxmlformats.org/drawingml/2006/wordprocessingDrawing" xmlns:w10="urn:schemas-microsoft-com:office:word" xmlns:w="http://schemas.openxmlformats.org/wordprocessingml/2006/main" xmlns:w14="http://schemas.microsoft.com/office/word/2010/wordml" xmlns:w15="http://schemas.microsoft.com/office/word/2012/wordml" xmlns:w16cex="http://schemas.microsoft.com/office/word/2018/wordml/cex" xmlns:w16cid="http://schemas.microsoft.com/office/word/2016/wordml/cid" xmlns:w16="http://schemas.microsoft.com/office/word/2018/wordml" xmlns:w16se="http://schemas.microsoft.com/office/word/2015/wordml/symex" xmlns:wpg="http://schemas.microsoft.com/office/word/2010/wordprocessingGroup" xmlns:wpi="http://schemas.microsoft.com/office/word/2010/wordprocessingInk" xmlns:wne="http://schemas.microsoft.com/office/word/2006/wordml" xmlns:wps="http://schemas.microsoft.com/office/word/2010/wordprocessingShape" mc:Ignorable="w14 w15 w16se w16cid w16 w16cex wp14">
+<w:document xmlns:wpc="http://schemas.microsoft.com/office/word/2010/wordprocessingCanvas" xmlns:cx="http://schemas.microsoft.com/office/drawing/2014/chartex" xmlns:cx1="http://schemas.microsoft.com/office/drawing/2015/9/8/chartex" xmlns:cx2="http://schemas.microsoft.com/office/drawing/2015/10/21/chartex" xmlns:cx3="http://schemas.microsoft.com/office/drawing/2016/5/9/chartex" xmlns:cx4="http://schemas.microsoft.com/office/drawing/2016/5/10/chartex" xmlns:cx5="http://schemas.microsoft.com/office/drawing/2016/5/11/chartex" xmlns:cx6="http://schemas.microsoft.com/office/drawing/2016/5/12/chartex" xmlns:cx7="http://schemas.microsoft.com/office/drawing/2016/5/13/chartex" xmlns:cx8="http://schemas.microsoft.com/office/drawing/2016/5/14/chartex" xmlns:mc="http://schemas.openxmlformats.org/markup-compatibility/2006" xmlns:aink="http://schemas.microsoft.com/office/drawing/2016/ink" xmlns:am3d="http://schemas.microsoft.com/office/drawing/2017/model3d" xmlns:o="urn:schemas-microsoft-com:office:office" xmlns:r="http://schemas.openxmlformats.org/officeDocument/2006/relationships" xmlns:m="http://schemas.openxmlformats.org/officeDocument/2006/math" xmlns:v="urn:schemas-microsoft-com:vml" xmlns:wp14="http://schemas.microsoft.com/office/word/2010/wordprocessingDrawing" xmlns:wp="http://schemas.openxmlformats.org/drawingml/2006/wordprocessingDrawing" xmlns:w10="urn:schemas-microsoft-com:office:word" xmlns:w="http://schemas.openxmlformats.org/wordprocessingml/2006/main" xmlns:w14="http://schemas.microsoft.com/office/word/2010/wordml" xmlns:w15="http://schemas.microsoft.com/office/word/2012/wordml" xmlns:w16cex="http://schemas.microsoft.com/office/word/2018/wordml/cex" xmlns:w16cid="http://schemas.microsoft.com/office/word/2016/wordml/cid" xmlns:w16="http://schemas.microsoft.com/office/word/2018/wordml" xmlns:w16sdtdh="http://schemas.microsoft.com/office/word/2020/wordml/sdtdatahash" xmlns:w16se="http://schemas.microsoft.com/office/word/2015/wordml/symex" xmlns:wpg="http://schemas.microsoft.com/office/word/2010/wordprocessingGroup" xmlns:wpi="http://schemas.microsoft.com/office/word/2010/wordprocessingInk" xmlns:wne="http://schemas.microsoft.com/office/word/2006/wordml" xmlns:wps="http://schemas.microsoft.com/office/word/2010/wordprocessingShape" mc:Ignorable="w14 w15 w16se w16cid w16 w16cex w16sdtdh wp14">
   <w:body>
     <w:p>
       <w:pPr>
@@ -49,7 +49,23 @@
           <w:b/>
           <w:bCs/>
         </w:rPr>
-        <w:t>Team: SpeziRangers/NR.3</w:t>
+        <w:t xml:space="preserve">Team: </w:t>
+      </w:r>
+      <w:proofErr w:type="spellStart"/>
+      <w:r>
+        <w:rPr>
+          <w:b/>
+          <w:bCs/>
+        </w:rPr>
+        <w:t>SpeziRangers</w:t>
+      </w:r>
+      <w:proofErr w:type="spellEnd"/>
+      <w:r>
+        <w:rPr>
+          <w:b/>
+          <w:bCs/>
+        </w:rPr>
+        <w:t>/NR.3</w:t>
       </w:r>
     </w:p>
     <w:p>
@@ -97,13 +113,21 @@
         <w:t>3</w:t>
       </w:r>
       <w:r>
-        <w:t>: (Islam Mecht</w:t>
+        <w:t xml:space="preserve">: (Islam </w:t>
+      </w:r>
+      <w:proofErr w:type="spellStart"/>
+      <w:r>
+        <w:t>Mecht</w:t>
       </w:r>
       <w:r>
         <w:t>i</w:t>
       </w:r>
       <w:r>
-        <w:t>jev, 11910366)</w:t>
+        <w:t>jev</w:t>
+      </w:r>
+      <w:proofErr w:type="spellEnd"/>
+      <w:r>
+        <w:t>, 11910366)</w:t>
       </w:r>
     </w:p>
     <w:p>
@@ -135,7 +159,15 @@
         <w:t>5</w:t>
       </w:r>
       <w:r>
-        <w:t>: (Clemens Prosser, 11907449)</w:t>
+        <w:t xml:space="preserve">: (Clemens </w:t>
+      </w:r>
+      <w:proofErr w:type="spellStart"/>
+      <w:r>
+        <w:t>Prosser</w:t>
+      </w:r>
+      <w:proofErr w:type="spellEnd"/>
+      <w:r>
+        <w:t>, 11907449)</w:t>
       </w:r>
     </w:p>
     <w:p>
@@ -741,7 +773,31 @@
         <w:t>Vorbedingung</w:t>
       </w:r>
       <w:r>
-        <w:t>: Es existiert ein TimeFlip Würfel und ein RaspberryPi, auf welchem das TimeCube Setup durchgeführt wurde</w:t>
+        <w:t xml:space="preserve">: Es existiert ein </w:t>
+      </w:r>
+      <w:proofErr w:type="spellStart"/>
+      <w:r>
+        <w:t>TimeFlip</w:t>
+      </w:r>
+      <w:proofErr w:type="spellEnd"/>
+      <w:r>
+        <w:t xml:space="preserve"> Würfel und ein </w:t>
+      </w:r>
+      <w:proofErr w:type="spellStart"/>
+      <w:r>
+        <w:t>RaspberryPi</w:t>
+      </w:r>
+      <w:proofErr w:type="spellEnd"/>
+      <w:r>
+        <w:t xml:space="preserve">, auf welchem das </w:t>
+      </w:r>
+      <w:proofErr w:type="spellStart"/>
+      <w:r>
+        <w:t>TimeCube</w:t>
+      </w:r>
+      <w:proofErr w:type="spellEnd"/>
+      <w:r>
+        <w:t xml:space="preserve"> Setup durchgeführt wurde</w:t>
       </w:r>
     </w:p>
     <w:p>
@@ -787,7 +843,15 @@
         <w:t xml:space="preserve">Erfolg: </w:t>
       </w:r>
       <w:r>
-        <w:t>In der Raum Auswahl kann man einen Würfel / RaspberryPi mit dem eingegebenen Namen auswählen und somit mit einem Raum verbinden.</w:t>
+        <w:t xml:space="preserve">In der Raum Auswahl kann man einen Würfel / </w:t>
+      </w:r>
+      <w:proofErr w:type="spellStart"/>
+      <w:r>
+        <w:t>RaspberryPi</w:t>
+      </w:r>
+      <w:proofErr w:type="spellEnd"/>
+      <w:r>
+        <w:t xml:space="preserve"> mit dem eingegebenen Namen auswählen und somit mit einem Raum verbinden.</w:t>
       </w:r>
     </w:p>
     <w:p>
@@ -810,7 +874,15 @@
         <w:t>Kein Erfolg</w:t>
       </w:r>
       <w:r>
-        <w:t>: Der RaspberryPi verbindet sich nicht mit dem Backend. (Daten</w:t>
+        <w:t xml:space="preserve">: Der </w:t>
+      </w:r>
+      <w:proofErr w:type="spellStart"/>
+      <w:r>
+        <w:t>RaspberryPi</w:t>
+      </w:r>
+      <w:proofErr w:type="spellEnd"/>
+      <w:r>
+        <w:t xml:space="preserve"> verbindet sich nicht mit dem Backend. (Daten</w:t>
       </w:r>
       <w:r>
         <w:t>eingabe falsch? Firewall offen?)</w:t>
@@ -917,8 +989,13 @@
         <w:t xml:space="preserve"> Die/Der Benutzer/in gibt Benutzernamen</w:t>
       </w:r>
       <w:r>
-        <w:t>, Email</w:t>
-      </w:r>
+        <w:t xml:space="preserve">, </w:t>
+      </w:r>
+      <w:proofErr w:type="gramStart"/>
+      <w:r>
+        <w:t>Email</w:t>
+      </w:r>
+      <w:proofErr w:type="gramEnd"/>
       <w:r>
         <w:t>-</w:t>
       </w:r>
@@ -2333,7 +2410,23 @@
         <w:t>Ablauf</w:t>
       </w:r>
       <w:r>
-        <w:t>: Jedes Mitglied hat zu jeder Zeit des Spiels Einsicht auf den aktuellen Punktestand (Anzeige in der web-app)</w:t>
+        <w:t xml:space="preserve">: Jedes Mitglied hat zu jeder Zeit des Spiels Einsicht auf den aktuellen Punktestand (Anzeige in der </w:t>
+      </w:r>
+      <w:proofErr w:type="spellStart"/>
+      <w:r>
+        <w:t>web</w:t>
+      </w:r>
+      <w:proofErr w:type="spellEnd"/>
+      <w:r>
+        <w:t>-</w:t>
+      </w:r>
+      <w:proofErr w:type="spellStart"/>
+      <w:r>
+        <w:t>app</w:t>
+      </w:r>
+      <w:proofErr w:type="spellEnd"/>
+      <w:r>
+        <w:t>)</w:t>
       </w:r>
     </w:p>
     <w:p>
@@ -2467,7 +2560,15 @@
         <w:t>Ablauf</w:t>
       </w:r>
       <w:r>
-        <w:t>: Man tritt einem Raum bei, bei dem bereits ein Spiel läuft. Der User hat die Möglichkeit, dem Spiel zuzusehen (Punkte sehen, Begriff sehen, Verbleibende Zeit etc)</w:t>
+        <w:t xml:space="preserve">: Man tritt einem Raum bei, bei dem bereits ein Spiel läuft. Der User hat die Möglichkeit, dem Spiel zuzusehen (Punkte sehen, Begriff sehen, Verbleibende Zeit </w:t>
+      </w:r>
+      <w:proofErr w:type="spellStart"/>
+      <w:r>
+        <w:t>etc</w:t>
+      </w:r>
+      <w:proofErr w:type="spellEnd"/>
+      <w:r>
+        <w:t>)</w:t>
       </w:r>
     </w:p>
     <w:p>
@@ -2592,7 +2693,15 @@
         <w:t>: Das Spiel läuft; man befindet sich in einem Raum; man befindet sich in der Rolle eines NICHT-ratenden Teams</w:t>
       </w:r>
       <w:r>
-        <w:t>; ein RaspberryPi ist ausgewählt (somit ist der Würfel mit diesem verbunden)</w:t>
+        <w:t xml:space="preserve">; ein </w:t>
+      </w:r>
+      <w:proofErr w:type="spellStart"/>
+      <w:r>
+        <w:t>RaspberryPi</w:t>
+      </w:r>
+      <w:proofErr w:type="spellEnd"/>
+      <w:r>
+        <w:t xml:space="preserve"> ist ausgewählt (somit ist der Würfel mit diesem verbunden)</w:t>
       </w:r>
     </w:p>
     <w:p>
@@ -2991,7 +3100,15 @@
         </w:rPr>
       </w:pPr>
       <w:r>
-        <w:t>Die nach oben zeigende Fläche wird erkannt und registriert (Punkte, Zeit, Art der Aktivität)</w:t>
+        <w:t xml:space="preserve">Die </w:t>
+      </w:r>
+      <w:proofErr w:type="gramStart"/>
+      <w:r>
+        <w:t>nach oben zeigende Fläche</w:t>
+      </w:r>
+      <w:proofErr w:type="gramEnd"/>
+      <w:r>
+        <w:t xml:space="preserve"> wird erkannt und registriert (Punkte, Zeit, Art der Aktivität)</w:t>
       </w:r>
     </w:p>
     <w:p>
@@ -3007,7 +3124,15 @@
         </w:rPr>
       </w:pPr>
       <w:r>
-        <w:t>Die Informationen werden an den RaspberryPi gesendet</w:t>
+        <w:t xml:space="preserve">Die Informationen werden an den </w:t>
+      </w:r>
+      <w:proofErr w:type="spellStart"/>
+      <w:r>
+        <w:t>RaspberryPi</w:t>
+      </w:r>
+      <w:proofErr w:type="spellEnd"/>
+      <w:r>
+        <w:t xml:space="preserve"> gesendet</w:t>
       </w:r>
     </w:p>
     <w:p>
@@ -3994,7 +4119,15 @@
         <w:pStyle w:val="Heading3"/>
       </w:pPr>
       <w:r>
-        <w:t>3.1.1 Entities (Models)</w:t>
+        <w:t xml:space="preserve">3.1.1 </w:t>
+      </w:r>
+      <w:proofErr w:type="spellStart"/>
+      <w:r>
+        <w:t>Entities</w:t>
+      </w:r>
+      <w:proofErr w:type="spellEnd"/>
+      <w:r>
+        <w:t xml:space="preserve"> (Models)</w:t>
       </w:r>
     </w:p>
     <w:p>
@@ -4020,7 +4153,15 @@
         <w:jc w:val="left"/>
       </w:pPr>
       <w:r>
-        <w:t>Speichert alle wichtigen Daten die normale Spieler betreffen (Benutzername, Passwort, Email, Spieldaten, etc...)</w:t>
+        <w:t xml:space="preserve">Speichert alle wichtigen Daten die normale Spieler betreffen (Benutzername, Passwort, Email, Spieldaten, </w:t>
+      </w:r>
+      <w:proofErr w:type="gramStart"/>
+      <w:r>
+        <w:t>etc...</w:t>
+      </w:r>
+      <w:proofErr w:type="gramEnd"/>
+      <w:r>
+        <w:t>)</w:t>
       </w:r>
     </w:p>
     <w:p>
@@ -4072,7 +4213,15 @@
         <w:jc w:val="left"/>
       </w:pPr>
       <w:r>
-        <w:t>Enthält die ID des zugehörigen TimeFlip-Würfels, Daten über die sich darin befindlichen Teams, sowie Daten bezüglich des Themengebietes.</w:t>
+        <w:t xml:space="preserve">Enthält die ID des zugehörigen </w:t>
+      </w:r>
+      <w:proofErr w:type="spellStart"/>
+      <w:r>
+        <w:t>TimeFlip</w:t>
+      </w:r>
+      <w:proofErr w:type="spellEnd"/>
+      <w:r>
+        <w:t>-Würfels, Daten über die sich darin befindlichen Teams, sowie Daten bezüglich des Themengebietes.</w:t>
       </w:r>
     </w:p>
     <w:p>
@@ -4151,7 +4300,15 @@
         <w:jc w:val="left"/>
       </w:pPr>
       <w:r>
-        <w:t>Jeder TimeFlip Würfel hat eine eindeutige ID, sowie 12 Seiten für 12 verschiedene Funktionen. Diese Funktionen werden in der Würfel Kalibrierung erfasst und verarbeitet.</w:t>
+        <w:t xml:space="preserve">Jeder </w:t>
+      </w:r>
+      <w:proofErr w:type="spellStart"/>
+      <w:r>
+        <w:t>TimeFlip</w:t>
+      </w:r>
+      <w:proofErr w:type="spellEnd"/>
+      <w:r>
+        <w:t xml:space="preserve"> Würfel hat eine eindeutige ID, sowie 12 Seiten für 12 verschiedene Funktionen. Diese Funktionen werden in der Würfel Kalibrierung erfasst und verarbeitet.</w:t>
       </w:r>
     </w:p>
     <w:p>
@@ -4186,6 +4343,7 @@
           <w:bCs/>
         </w:rPr>
       </w:pPr>
+      <w:proofErr w:type="spellStart"/>
       <w:r>
         <w:rPr>
           <w:rFonts w:eastAsia="Arial Unicode MS" w:cs="Arial Unicode MS"/>
@@ -4194,6 +4352,7 @@
         </w:rPr>
         <w:t>Repositories</w:t>
       </w:r>
+      <w:proofErr w:type="spellEnd"/>
     </w:p>
     <w:p>
       <w:pPr>
@@ -4201,7 +4360,15 @@
         <w:jc w:val="left"/>
       </w:pPr>
       <w:r>
-        <w:t>Zu jeder Entity-Klasse (Model) gibt es ein Repository. Dieses enthält SQL-Queries welche sich auf Suchanfragen im Entsprechenden Table beschränken.</w:t>
+        <w:t>Zu jeder Entity-Klasse (Model) gibt es ein Repository. Dieses enthält SQL-</w:t>
+      </w:r>
+      <w:proofErr w:type="spellStart"/>
+      <w:r>
+        <w:t>Queries</w:t>
+      </w:r>
+      <w:proofErr w:type="spellEnd"/>
+      <w:r>
+        <w:t xml:space="preserve"> welche sich auf Suchanfragen im Entsprechenden Table beschränken.</w:t>
       </w:r>
     </w:p>
     <w:p>
@@ -4227,7 +4394,15 @@
         <w:jc w:val="left"/>
       </w:pPr>
       <w:r>
-        <w:t>Klassen welche als Schnittstelle zwischen der Java Anwendung und der Datenbank dienten. Verwenden Funktionen aus Repositories wie z. B. Löschen und Erstellen von User.</w:t>
+        <w:t xml:space="preserve">Klassen welche als Schnittstelle zwischen der Java Anwendung und der Datenbank dienten. Verwenden Funktionen aus </w:t>
+      </w:r>
+      <w:proofErr w:type="spellStart"/>
+      <w:r>
+        <w:t>Repositories</w:t>
+      </w:r>
+      <w:proofErr w:type="spellEnd"/>
+      <w:r>
+        <w:t xml:space="preserve"> wie z. B. Löschen und Erstellen von User.</w:t>
       </w:r>
     </w:p>
     <w:p>
@@ -4251,7 +4426,21 @@
         <w:rPr>
           <w:rFonts w:eastAsia="Arial Unicode MS" w:cs="Arial Unicode MS"/>
         </w:rPr>
-        <w:t>Kommunikationsschnittstelle zwischen Front- und Backend (auch RaspberryPi)</w:t>
+        <w:t xml:space="preserve">Kommunikationsschnittstelle zwischen Front- und Backend (auch </w:t>
+      </w:r>
+      <w:proofErr w:type="spellStart"/>
+      <w:r>
+        <w:rPr>
+          <w:rFonts w:eastAsia="Arial Unicode MS" w:cs="Arial Unicode MS"/>
+        </w:rPr>
+        <w:t>RaspberryPi</w:t>
+      </w:r>
+      <w:proofErr w:type="spellEnd"/>
+      <w:r>
+        <w:rPr>
+          <w:rFonts w:eastAsia="Arial Unicode MS" w:cs="Arial Unicode MS"/>
+        </w:rPr>
+        <w:t>)</w:t>
       </w:r>
     </w:p>
     <w:p>
@@ -4262,6 +4451,7 @@
           <w:bCs/>
         </w:rPr>
       </w:pPr>
+      <w:proofErr w:type="spellStart"/>
       <w:r>
         <w:rPr>
           <w:rFonts w:eastAsia="Arial Unicode MS" w:cs="Arial Unicode MS"/>
@@ -4270,6 +4460,7 @@
         </w:rPr>
         <w:t>RESTService</w:t>
       </w:r>
+      <w:proofErr w:type="spellEnd"/>
     </w:p>
     <w:p>
       <w:pPr>
@@ -4416,7 +4607,15 @@
       </w:r>
       <w:r>
         <w:br/>
-        <w:t xml:space="preserve">Das Frontend läuft im Browser des Users und interagiert teils über eine REST API und teils über einen Websocket mit dem Server Backend. Die REST API dient zur einfachen Datenabfrage, während der Websocket den Echtzeitaustausch während eines Spiels übernimmt. </w:t>
+        <w:t xml:space="preserve">Das Frontend läuft im Browser des Users und interagiert teils über eine REST API und teils über einen Websocket mit dem Server </w:t>
+      </w:r>
+      <w:proofErr w:type="gramStart"/>
+      <w:r>
+        <w:t>Backend</w:t>
+      </w:r>
+      <w:proofErr w:type="gramEnd"/>
+      <w:r>
+        <w:t xml:space="preserve">. Die REST API dient zur einfachen Datenabfrage, während der Websocket den Echtzeitaustausch während eines Spiels übernimmt. </w:t>
       </w:r>
       <w:r>
         <w:t>Das Frontend nutzt das JavaScript Framework Vue.js und dessen Komponenten-Architektur.</w:t>
@@ -4426,7 +4625,15 @@
         <w:t xml:space="preserve">Der Würfel (Cube) liegt bei den Spielern und </w:t>
       </w:r>
       <w:r>
-        <w:t>kommuniziert über eine Bluetooth Schnittstelle mit dem RasberryPi (Controller).</w:t>
+        <w:t xml:space="preserve">kommuniziert über eine Bluetooth Schnittstelle mit dem </w:t>
+      </w:r>
+      <w:proofErr w:type="spellStart"/>
+      <w:r>
+        <w:t>RasberryPi</w:t>
+      </w:r>
+      <w:proofErr w:type="spellEnd"/>
+      <w:r>
+        <w:t xml:space="preserve"> (Controller).</w:t>
       </w:r>
       <w:r>
         <w:br/>
@@ -4446,14 +4653,62 @@
       </w:r>
       <w:r>
         <w:br/>
-        <w:t>Das Server Backend nutzt das Java Framework Spring. Über dieses werden die REST API sowie die Websockets für Frontend und RasberryPi implementiert. Die Spring Security verwaltet die Rollen. Das GameManagment definiert die Spiellogi</w:t>
+        <w:t xml:space="preserve">Das Server </w:t>
+      </w:r>
+      <w:proofErr w:type="gramStart"/>
+      <w:r>
+        <w:t>Backend</w:t>
+      </w:r>
+      <w:proofErr w:type="gramEnd"/>
+      <w:r>
+        <w:t xml:space="preserve"> nutzt das Java Framework Spring. Über dieses werden die REST API sowie die </w:t>
+      </w:r>
+      <w:proofErr w:type="spellStart"/>
+      <w:r>
+        <w:t>Websockets</w:t>
+      </w:r>
+      <w:proofErr w:type="spellEnd"/>
+      <w:r>
+        <w:t xml:space="preserve"> für Frontend und </w:t>
+      </w:r>
+      <w:proofErr w:type="spellStart"/>
+      <w:r>
+        <w:t>RasberryPi</w:t>
+      </w:r>
+      <w:proofErr w:type="spellEnd"/>
+      <w:r>
+        <w:t xml:space="preserve"> implementiert. Die Spring Security verwaltet die Rollen. Das </w:t>
+      </w:r>
+      <w:proofErr w:type="spellStart"/>
+      <w:r>
+        <w:t>GameManagment</w:t>
+      </w:r>
+      <w:proofErr w:type="spellEnd"/>
+      <w:r>
+        <w:t xml:space="preserve"> definiert die Spiellogi</w:t>
       </w:r>
       <w:r>
         <w:t>k, die Einstellungen für den Spieleverwalter und die Spielstatistiken.</w:t>
       </w:r>
       <w:r>
         <w:br/>
-        <w:t>Der Controller ist ein externes Modul, welches auf einem RaspberryPi bei den Spielern liegt. Es bekommt Daten über die Bluetooth Schnittstelle des Würfels und leitet diese an den Websocket des Server Backends weiter.</w:t>
+        <w:t xml:space="preserve">Der Controller ist ein externes Modul, welches auf einem </w:t>
+      </w:r>
+      <w:proofErr w:type="spellStart"/>
+      <w:r>
+        <w:t>RaspberryPi</w:t>
+      </w:r>
+      <w:proofErr w:type="spellEnd"/>
+      <w:r>
+        <w:t xml:space="preserve"> bei den Spielern liegt. Es bekommt Daten über die Bluetooth Schnittstelle des Würfels und leitet diese an den Websocket des Server </w:t>
+      </w:r>
+      <w:proofErr w:type="spellStart"/>
+      <w:r>
+        <w:t>Backends</w:t>
+      </w:r>
+      <w:proofErr w:type="spellEnd"/>
+      <w:r>
+        <w:t xml:space="preserve"> weiter.</w:t>
       </w:r>
       <w:r>
         <w:br/>
@@ -4468,12 +4723,25 @@
         </w:numPr>
         <w:jc w:val="left"/>
       </w:pPr>
-      <w:r>
-        <w:t>Persistenzschicht:</w:t>
+      <w:proofErr w:type="spellStart"/>
+      <w:r>
+        <w:t>Persistenzschicht</w:t>
+      </w:r>
+      <w:proofErr w:type="spellEnd"/>
+      <w:r>
+        <w:t>:</w:t>
       </w:r>
       <w:r>
         <w:br/>
-        <w:t>Als Datenbank wird eine MySQL Datenbank verwendet. Die Anbindung an das ServerBackend erfolgt über die Spring Data JPA.</w:t>
+        <w:t xml:space="preserve">Als Datenbank wird eine MySQL Datenbank verwendet. Die Anbindung an das </w:t>
+      </w:r>
+      <w:proofErr w:type="spellStart"/>
+      <w:r>
+        <w:t>ServerBackend</w:t>
+      </w:r>
+      <w:proofErr w:type="spellEnd"/>
+      <w:r>
+        <w:t xml:space="preserve"> erfolgt über die Spring Data JPA.</w:t>
       </w:r>
     </w:p>
     <w:p>
@@ -4521,19 +4789,51 @@
         <w:t>Dodekaeder</w:t>
       </w:r>
       <w:r>
-        <w:t xml:space="preserve">s abzufragen, wird ein MiniComputer mit Bluetooth Schnittstelle benötigt. Da ein RaspberryPi </w:t>
+        <w:t xml:space="preserve">s abzufragen, wird ein </w:t>
+      </w:r>
+      <w:proofErr w:type="spellStart"/>
+      <w:r>
+        <w:t>MiniComputer</w:t>
+      </w:r>
+      <w:proofErr w:type="spellEnd"/>
+      <w:r>
+        <w:t xml:space="preserve"> mit Bluetooth Schnittstelle benötigt. Da ein </w:t>
+      </w:r>
+      <w:proofErr w:type="spellStart"/>
+      <w:r>
+        <w:t>RaspberryPi</w:t>
+      </w:r>
+      <w:proofErr w:type="spellEnd"/>
+      <w:r>
+        <w:t xml:space="preserve"> </w:t>
       </w:r>
       <w:r>
         <w:t>benutzt</w:t>
       </w:r>
       <w:r>
-        <w:t xml:space="preserve"> wird, wird hier einfach nur „Pi“ als Bezeichnung dieses MiniComputers </w:t>
+        <w:t xml:space="preserve"> wird, wird hier einfach nur „Pi“ als Bezeichnung dieses </w:t>
+      </w:r>
+      <w:proofErr w:type="spellStart"/>
+      <w:r>
+        <w:t>MiniComputers</w:t>
+      </w:r>
+      <w:proofErr w:type="spellEnd"/>
+      <w:r>
+        <w:t xml:space="preserve"> </w:t>
       </w:r>
       <w:r>
         <w:t>benutzt</w:t>
       </w:r>
       <w:r>
-        <w:t>. Der Pi braucht ebenfalls eine funktionierende Internetanbindung (Intranet, wenn das Backend im lokalen Netzsteht).</w:t>
+        <w:t xml:space="preserve">. </w:t>
+      </w:r>
+      <w:proofErr w:type="gramStart"/>
+      <w:r>
+        <w:t>Der Pi</w:t>
+      </w:r>
+      <w:proofErr w:type="gramEnd"/>
+      <w:r>
+        <w:t xml:space="preserve"> braucht ebenfalls eine funktionierende Internetanbindung (Intranet, wenn das Backend im lokalen Netzsteht).</w:t>
       </w:r>
     </w:p>
     <w:p>
@@ -4550,7 +4850,31 @@
         <w:t xml:space="preserve"> Gameplay die </w:t>
       </w:r>
       <w:r>
-        <w:t xml:space="preserve">Benachrichtigung einer Würfelseitenänderung einschaltet und diese bekommt. Da der Pi hier schon mit einem Raum verbunden ist, ist dem MiniComputer somit schon die RaumId bekannt. Hiermit wird gewährleistet, dass nur der aktuelle Raum die Benachrichtigung bekommt und nicht ein anderer. </w:t>
+        <w:t xml:space="preserve">Benachrichtigung einer Würfelseitenänderung einschaltet und diese bekommt. Da </w:t>
+      </w:r>
+      <w:proofErr w:type="gramStart"/>
+      <w:r>
+        <w:t>der Pi</w:t>
+      </w:r>
+      <w:proofErr w:type="gramEnd"/>
+      <w:r>
+        <w:t xml:space="preserve"> hier schon mit einem Raum verbunden ist, ist dem </w:t>
+      </w:r>
+      <w:proofErr w:type="spellStart"/>
+      <w:r>
+        <w:t>MiniComputer</w:t>
+      </w:r>
+      <w:proofErr w:type="spellEnd"/>
+      <w:r>
+        <w:t xml:space="preserve"> somit schon die </w:t>
+      </w:r>
+      <w:proofErr w:type="spellStart"/>
+      <w:r>
+        <w:t>RaumId</w:t>
+      </w:r>
+      <w:proofErr w:type="spellEnd"/>
+      <w:r>
+        <w:t xml:space="preserve"> bekannt. Hiermit wird gewährleistet, dass nur der aktuelle Raum die Benachrichtigung bekommt und nicht ein anderer. </w:t>
       </w:r>
     </w:p>
     <w:p>
@@ -4665,7 +4989,49 @@
           <w:lang w:val="de-DE"/>
         </w:rPr>
         <w:br/>
-        <w:t>Aus Platzgründgen ist das Wort „Notification“ oft mir „Notif“ abgekürzt.</w:t>
+        <w:t xml:space="preserve">Aus </w:t>
+      </w:r>
+      <w:proofErr w:type="spellStart"/>
+      <w:r>
+        <w:rPr>
+          <w:lang w:val="de-DE"/>
+        </w:rPr>
+        <w:t>Platzgründgen</w:t>
+      </w:r>
+      <w:proofErr w:type="spellEnd"/>
+      <w:r>
+        <w:rPr>
+          <w:lang w:val="de-DE"/>
+        </w:rPr>
+        <w:t xml:space="preserve"> ist das Wort „</w:t>
+      </w:r>
+      <w:proofErr w:type="spellStart"/>
+      <w:r>
+        <w:rPr>
+          <w:lang w:val="de-DE"/>
+        </w:rPr>
+        <w:t>Notification</w:t>
+      </w:r>
+      <w:proofErr w:type="spellEnd"/>
+      <w:r>
+        <w:rPr>
+          <w:lang w:val="de-DE"/>
+        </w:rPr>
+        <w:t>“ oft mir „</w:t>
+      </w:r>
+      <w:proofErr w:type="spellStart"/>
+      <w:r>
+        <w:rPr>
+          <w:lang w:val="de-DE"/>
+        </w:rPr>
+        <w:t>Notif</w:t>
+      </w:r>
+      <w:proofErr w:type="spellEnd"/>
+      <w:r>
+        <w:rPr>
+          <w:lang w:val="de-DE"/>
+        </w:rPr>
+        <w:t>“ abgekürzt.</w:t>
       </w:r>
     </w:p>
     <w:p>
@@ -4701,8 +5067,9 @@
             <w14:bevel/>
           </w14:textOutline>
         </w:rPr>
-        <w:t xml:space="preserve">Der GameplayController steuert die einzelnen Spiele. Nachdem das Spiel gestartet wurde, Teams und Personen zum Raten ausgewählt wurde, wird eine Websocket Nachricht </w:t>
-      </w:r>
+        <w:t xml:space="preserve">Der </w:t>
+      </w:r>
+      <w:proofErr w:type="spellStart"/>
       <w:r>
         <w:rPr>
           <w:rFonts w:ascii="Calibri" w:eastAsia="Calibri" w:hAnsi="Calibri" w:cs="Calibri"/>
@@ -4718,8 +5085,9 @@
             <w14:bevel/>
           </w14:textOutline>
         </w:rPr>
-        <w:t>an den Pi</w:t>
-      </w:r>
+        <w:t>GameplayController</w:t>
+      </w:r>
+      <w:proofErr w:type="spellEnd"/>
       <w:r>
         <w:rPr>
           <w:rFonts w:ascii="Calibri" w:eastAsia="Calibri" w:hAnsi="Calibri" w:cs="Calibri"/>
@@ -4735,8 +5103,9 @@
             <w14:bevel/>
           </w14:textOutline>
         </w:rPr>
-        <w:t xml:space="preserve"> geschickt, dass er den Raum zu jeder Änderung der Würfelseite benachrichtigen soll. Beim Pi, bearbeitet der LogicController alle Websocket Anfragen, in diesem Fall, wird der (zuvor verbundene) TimeCubeService benutzt, um die </w:t>
-      </w:r>
+        <w:t xml:space="preserve"> steuert die einzelnen Spiele. Nachdem das Spiel gestartet wurde, Teams und Personen zum Raten ausgewählt wurde, wird eine Websocket Nachricht </w:t>
+      </w:r>
+      <w:proofErr w:type="gramStart"/>
       <w:r>
         <w:rPr>
           <w:rFonts w:ascii="Calibri" w:eastAsia="Calibri" w:hAnsi="Calibri" w:cs="Calibri"/>
@@ -4752,12 +5121,10 @@
             <w14:bevel/>
           </w14:textOutline>
         </w:rPr>
-        <w:t>FacetValueNotification einzuschalten.</w:t>
-      </w:r>
-    </w:p>
-    <w:p>
-      <w:pPr>
-        <w:pStyle w:val="FirstParagraph"/>
+        <w:t>an den Pi</w:t>
+      </w:r>
+      <w:proofErr w:type="gramEnd"/>
+      <w:r>
         <w:rPr>
           <w:rFonts w:ascii="Calibri" w:eastAsia="Calibri" w:hAnsi="Calibri" w:cs="Calibri"/>
           <w:color w:val="000000"/>
@@ -4772,7 +5139,9 @@
             <w14:bevel/>
           </w14:textOutline>
         </w:rPr>
-      </w:pPr>
+        <w:t xml:space="preserve"> geschickt, dass er den Raum zu jeder Änderung der Würfelseite benachrichtigen soll. Beim Pi, bearbeitet der </w:t>
+      </w:r>
+      <w:proofErr w:type="spellStart"/>
       <w:r>
         <w:rPr>
           <w:rFonts w:ascii="Calibri" w:eastAsia="Calibri" w:hAnsi="Calibri" w:cs="Calibri"/>
@@ -4788,8 +5157,9 @@
             <w14:bevel/>
           </w14:textOutline>
         </w:rPr>
-        <w:t xml:space="preserve">Wenn </w:t>
-      </w:r>
+        <w:t>LogicController</w:t>
+      </w:r>
+      <w:proofErr w:type="spellEnd"/>
       <w:r>
         <w:rPr>
           <w:rFonts w:ascii="Calibri" w:eastAsia="Calibri" w:hAnsi="Calibri" w:cs="Calibri"/>
@@ -4805,8 +5175,9 @@
             <w14:bevel/>
           </w14:textOutline>
         </w:rPr>
-        <w:t xml:space="preserve">nun eine Änderung der Würfelseite erfolgt, sendet der Würfel an den Pi eine Benachrichtigung. Der Pi liest die aktuelle </w:t>
-      </w:r>
+        <w:t xml:space="preserve"> alle Websocket Anfragen, in diesem Fall, wird der (zuvor verbundene) </w:t>
+      </w:r>
+      <w:proofErr w:type="spellStart"/>
       <w:r>
         <w:rPr>
           <w:rFonts w:ascii="Calibri" w:eastAsia="Calibri" w:hAnsi="Calibri" w:cs="Calibri"/>
@@ -4822,8 +5193,9 @@
             <w14:bevel/>
           </w14:textOutline>
         </w:rPr>
-        <w:t xml:space="preserve">Seite aus der Characteristic </w:t>
-      </w:r>
+        <w:t>TimeCubeService</w:t>
+      </w:r>
+      <w:proofErr w:type="spellEnd"/>
       <w:r>
         <w:rPr>
           <w:rFonts w:ascii="Calibri" w:eastAsia="Calibri" w:hAnsi="Calibri" w:cs="Calibri"/>
@@ -4839,12 +5211,10 @@
             <w14:bevel/>
           </w14:textOutline>
         </w:rPr>
-        <w:t>des Würfels. Danach wird die zuvor Durchgeführte WürfelKalibierung (hier nicht dargestellt) benutzt, um genau eine der 12 möglichen Würfelseiten zuzuweisen. Diese wird schließlich der WebsocketVerbindung gegeben, um ein WürfelObjekt an das Backend mittzuteilen.</w:t>
-      </w:r>
-    </w:p>
-    <w:p>
-      <w:pPr>
-        <w:pStyle w:val="FirstParagraph"/>
+        <w:t xml:space="preserve"> benutzt, um die </w:t>
+      </w:r>
+      <w:proofErr w:type="spellStart"/>
+      <w:r>
         <w:rPr>
           <w:rFonts w:ascii="Calibri" w:eastAsia="Calibri" w:hAnsi="Calibri" w:cs="Calibri"/>
           <w:color w:val="000000"/>
@@ -4859,7 +5229,9 @@
             <w14:bevel/>
           </w14:textOutline>
         </w:rPr>
-      </w:pPr>
+        <w:t>FacetValueNotification</w:t>
+      </w:r>
+      <w:proofErr w:type="spellEnd"/>
       <w:r>
         <w:rPr>
           <w:rFonts w:ascii="Calibri" w:eastAsia="Calibri" w:hAnsi="Calibri" w:cs="Calibri"/>
@@ -4875,9 +5247,12 @@
             <w14:bevel/>
           </w14:textOutline>
         </w:rPr>
-        <w:t>Zwischen dem CubeController und dem Room liegt noch ein RoomService, welcher alle Roomobjekte verwaltet und anhand von der Id den entsprechenden Room zurückgibt</w:t>
-      </w:r>
-      <w:r>
+        <w:t xml:space="preserve"> einzuschalten.</w:t>
+      </w:r>
+    </w:p>
+    <w:p>
+      <w:pPr>
+        <w:pStyle w:val="FirstParagraph"/>
         <w:rPr>
           <w:rFonts w:ascii="Calibri" w:eastAsia="Calibri" w:hAnsi="Calibri" w:cs="Calibri"/>
           <w:color w:val="000000"/>
@@ -4892,15 +5267,6 @@
             <w14:bevel/>
           </w14:textOutline>
         </w:rPr>
-        <w:t>.</w:t>
-      </w:r>
-    </w:p>
-    <w:p>
-      <w:pPr>
-        <w:pStyle w:val="FirstParagraph"/>
-        <w:rPr>
-          <w:lang w:val="de-DE"/>
-        </w:rPr>
       </w:pPr>
       <w:r>
         <w:rPr>
@@ -4917,334 +5283,505 @@
             <w14:bevel/>
           </w14:textOutline>
         </w:rPr>
+        <w:t xml:space="preserve">Wenn </w:t>
+      </w:r>
+      <w:r>
+        <w:rPr>
+          <w:rFonts w:ascii="Calibri" w:eastAsia="Calibri" w:hAnsi="Calibri" w:cs="Calibri"/>
+          <w:color w:val="000000"/>
+          <w:sz w:val="22"/>
+          <w:szCs w:val="22"/>
+          <w:u w:color="000000"/>
+          <w:bdr w:val="nil"/>
+          <w:lang w:val="de-DE" w:eastAsia="de-DE"/>
+          <w14:textOutline w14:w="0" w14:cap="flat" w14:cmpd="sng" w14:algn="ctr">
+            <w14:noFill/>
+            <w14:prstDash w14:val="solid"/>
+            <w14:bevel/>
+          </w14:textOutline>
+        </w:rPr>
+        <w:t xml:space="preserve">nun eine Änderung der Würfelseite erfolgt, sendet der Würfel </w:t>
+      </w:r>
+      <w:proofErr w:type="gramStart"/>
+      <w:r>
+        <w:rPr>
+          <w:rFonts w:ascii="Calibri" w:eastAsia="Calibri" w:hAnsi="Calibri" w:cs="Calibri"/>
+          <w:color w:val="000000"/>
+          <w:sz w:val="22"/>
+          <w:szCs w:val="22"/>
+          <w:u w:color="000000"/>
+          <w:bdr w:val="nil"/>
+          <w:lang w:val="de-DE" w:eastAsia="de-DE"/>
+          <w14:textOutline w14:w="0" w14:cap="flat" w14:cmpd="sng" w14:algn="ctr">
+            <w14:noFill/>
+            <w14:prstDash w14:val="solid"/>
+            <w14:bevel/>
+          </w14:textOutline>
+        </w:rPr>
+        <w:t>an den Pi</w:t>
+      </w:r>
+      <w:proofErr w:type="gramEnd"/>
+      <w:r>
+        <w:rPr>
+          <w:rFonts w:ascii="Calibri" w:eastAsia="Calibri" w:hAnsi="Calibri" w:cs="Calibri"/>
+          <w:color w:val="000000"/>
+          <w:sz w:val="22"/>
+          <w:szCs w:val="22"/>
+          <w:u w:color="000000"/>
+          <w:bdr w:val="nil"/>
+          <w:lang w:val="de-DE" w:eastAsia="de-DE"/>
+          <w14:textOutline w14:w="0" w14:cap="flat" w14:cmpd="sng" w14:algn="ctr">
+            <w14:noFill/>
+            <w14:prstDash w14:val="solid"/>
+            <w14:bevel/>
+          </w14:textOutline>
+        </w:rPr>
+        <w:t xml:space="preserve"> eine Benachrichtigung. </w:t>
+      </w:r>
+      <w:proofErr w:type="gramStart"/>
+      <w:r>
+        <w:rPr>
+          <w:rFonts w:ascii="Calibri" w:eastAsia="Calibri" w:hAnsi="Calibri" w:cs="Calibri"/>
+          <w:color w:val="000000"/>
+          <w:sz w:val="22"/>
+          <w:szCs w:val="22"/>
+          <w:u w:color="000000"/>
+          <w:bdr w:val="nil"/>
+          <w:lang w:val="de-DE" w:eastAsia="de-DE"/>
+          <w14:textOutline w14:w="0" w14:cap="flat" w14:cmpd="sng" w14:algn="ctr">
+            <w14:noFill/>
+            <w14:prstDash w14:val="solid"/>
+            <w14:bevel/>
+          </w14:textOutline>
+        </w:rPr>
+        <w:t>Der Pi</w:t>
+      </w:r>
+      <w:proofErr w:type="gramEnd"/>
+      <w:r>
+        <w:rPr>
+          <w:rFonts w:ascii="Calibri" w:eastAsia="Calibri" w:hAnsi="Calibri" w:cs="Calibri"/>
+          <w:color w:val="000000"/>
+          <w:sz w:val="22"/>
+          <w:szCs w:val="22"/>
+          <w:u w:color="000000"/>
+          <w:bdr w:val="nil"/>
+          <w:lang w:val="de-DE" w:eastAsia="de-DE"/>
+          <w14:textOutline w14:w="0" w14:cap="flat" w14:cmpd="sng" w14:algn="ctr">
+            <w14:noFill/>
+            <w14:prstDash w14:val="solid"/>
+            <w14:bevel/>
+          </w14:textOutline>
+        </w:rPr>
+        <w:t xml:space="preserve"> liest die aktuelle </w:t>
+      </w:r>
+      <w:r>
+        <w:rPr>
+          <w:rFonts w:ascii="Calibri" w:eastAsia="Calibri" w:hAnsi="Calibri" w:cs="Calibri"/>
+          <w:color w:val="000000"/>
+          <w:sz w:val="22"/>
+          <w:szCs w:val="22"/>
+          <w:u w:color="000000"/>
+          <w:bdr w:val="nil"/>
+          <w:lang w:val="de-DE" w:eastAsia="de-DE"/>
+          <w14:textOutline w14:w="0" w14:cap="flat" w14:cmpd="sng" w14:algn="ctr">
+            <w14:noFill/>
+            <w14:prstDash w14:val="solid"/>
+            <w14:bevel/>
+          </w14:textOutline>
+        </w:rPr>
+        <w:t xml:space="preserve">Seite aus der </w:t>
+      </w:r>
+      <w:proofErr w:type="spellStart"/>
+      <w:r>
+        <w:rPr>
+          <w:rFonts w:ascii="Calibri" w:eastAsia="Calibri" w:hAnsi="Calibri" w:cs="Calibri"/>
+          <w:color w:val="000000"/>
+          <w:sz w:val="22"/>
+          <w:szCs w:val="22"/>
+          <w:u w:color="000000"/>
+          <w:bdr w:val="nil"/>
+          <w:lang w:val="de-DE" w:eastAsia="de-DE"/>
+          <w14:textOutline w14:w="0" w14:cap="flat" w14:cmpd="sng" w14:algn="ctr">
+            <w14:noFill/>
+            <w14:prstDash w14:val="solid"/>
+            <w14:bevel/>
+          </w14:textOutline>
+        </w:rPr>
+        <w:t>Characteristic</w:t>
+      </w:r>
+      <w:proofErr w:type="spellEnd"/>
+      <w:r>
+        <w:rPr>
+          <w:rFonts w:ascii="Calibri" w:eastAsia="Calibri" w:hAnsi="Calibri" w:cs="Calibri"/>
+          <w:color w:val="000000"/>
+          <w:sz w:val="22"/>
+          <w:szCs w:val="22"/>
+          <w:u w:color="000000"/>
+          <w:bdr w:val="nil"/>
+          <w:lang w:val="de-DE" w:eastAsia="de-DE"/>
+          <w14:textOutline w14:w="0" w14:cap="flat" w14:cmpd="sng" w14:algn="ctr">
+            <w14:noFill/>
+            <w14:prstDash w14:val="solid"/>
+            <w14:bevel/>
+          </w14:textOutline>
+        </w:rPr>
+        <w:t xml:space="preserve"> </w:t>
+      </w:r>
+      <w:r>
+        <w:rPr>
+          <w:rFonts w:ascii="Calibri" w:eastAsia="Calibri" w:hAnsi="Calibri" w:cs="Calibri"/>
+          <w:color w:val="000000"/>
+          <w:sz w:val="22"/>
+          <w:szCs w:val="22"/>
+          <w:u w:color="000000"/>
+          <w:bdr w:val="nil"/>
+          <w:lang w:val="de-DE" w:eastAsia="de-DE"/>
+          <w14:textOutline w14:w="0" w14:cap="flat" w14:cmpd="sng" w14:algn="ctr">
+            <w14:noFill/>
+            <w14:prstDash w14:val="solid"/>
+            <w14:bevel/>
+          </w14:textOutline>
+        </w:rPr>
+        <w:t xml:space="preserve">des Würfels. Danach wird die zuvor Durchgeführte </w:t>
+      </w:r>
+      <w:proofErr w:type="spellStart"/>
+      <w:r>
+        <w:rPr>
+          <w:rFonts w:ascii="Calibri" w:eastAsia="Calibri" w:hAnsi="Calibri" w:cs="Calibri"/>
+          <w:color w:val="000000"/>
+          <w:sz w:val="22"/>
+          <w:szCs w:val="22"/>
+          <w:u w:color="000000"/>
+          <w:bdr w:val="nil"/>
+          <w:lang w:val="de-DE" w:eastAsia="de-DE"/>
+          <w14:textOutline w14:w="0" w14:cap="flat" w14:cmpd="sng" w14:algn="ctr">
+            <w14:noFill/>
+            <w14:prstDash w14:val="solid"/>
+            <w14:bevel/>
+          </w14:textOutline>
+        </w:rPr>
+        <w:t>WürfelKalibierung</w:t>
+      </w:r>
+      <w:proofErr w:type="spellEnd"/>
+      <w:r>
+        <w:rPr>
+          <w:rFonts w:ascii="Calibri" w:eastAsia="Calibri" w:hAnsi="Calibri" w:cs="Calibri"/>
+          <w:color w:val="000000"/>
+          <w:sz w:val="22"/>
+          <w:szCs w:val="22"/>
+          <w:u w:color="000000"/>
+          <w:bdr w:val="nil"/>
+          <w:lang w:val="de-DE" w:eastAsia="de-DE"/>
+          <w14:textOutline w14:w="0" w14:cap="flat" w14:cmpd="sng" w14:algn="ctr">
+            <w14:noFill/>
+            <w14:prstDash w14:val="solid"/>
+            <w14:bevel/>
+          </w14:textOutline>
+        </w:rPr>
+        <w:t xml:space="preserve"> (hier nicht dargestellt) benutzt, um genau eine der 12 möglichen Würfelseiten zuzuweisen. Diese wird schließlich der </w:t>
+      </w:r>
+      <w:proofErr w:type="spellStart"/>
+      <w:r>
+        <w:rPr>
+          <w:rFonts w:ascii="Calibri" w:eastAsia="Calibri" w:hAnsi="Calibri" w:cs="Calibri"/>
+          <w:color w:val="000000"/>
+          <w:sz w:val="22"/>
+          <w:szCs w:val="22"/>
+          <w:u w:color="000000"/>
+          <w:bdr w:val="nil"/>
+          <w:lang w:val="de-DE" w:eastAsia="de-DE"/>
+          <w14:textOutline w14:w="0" w14:cap="flat" w14:cmpd="sng" w14:algn="ctr">
+            <w14:noFill/>
+            <w14:prstDash w14:val="solid"/>
+            <w14:bevel/>
+          </w14:textOutline>
+        </w:rPr>
+        <w:t>WebsocketVerbindung</w:t>
+      </w:r>
+      <w:proofErr w:type="spellEnd"/>
+      <w:r>
+        <w:rPr>
+          <w:rFonts w:ascii="Calibri" w:eastAsia="Calibri" w:hAnsi="Calibri" w:cs="Calibri"/>
+          <w:color w:val="000000"/>
+          <w:sz w:val="22"/>
+          <w:szCs w:val="22"/>
+          <w:u w:color="000000"/>
+          <w:bdr w:val="nil"/>
+          <w:lang w:val="de-DE" w:eastAsia="de-DE"/>
+          <w14:textOutline w14:w="0" w14:cap="flat" w14:cmpd="sng" w14:algn="ctr">
+            <w14:noFill/>
+            <w14:prstDash w14:val="solid"/>
+            <w14:bevel/>
+          </w14:textOutline>
+        </w:rPr>
+        <w:t xml:space="preserve"> gegeben, um ein </w:t>
+      </w:r>
+      <w:proofErr w:type="spellStart"/>
+      <w:r>
+        <w:rPr>
+          <w:rFonts w:ascii="Calibri" w:eastAsia="Calibri" w:hAnsi="Calibri" w:cs="Calibri"/>
+          <w:color w:val="000000"/>
+          <w:sz w:val="22"/>
+          <w:szCs w:val="22"/>
+          <w:u w:color="000000"/>
+          <w:bdr w:val="nil"/>
+          <w:lang w:val="de-DE" w:eastAsia="de-DE"/>
+          <w14:textOutline w14:w="0" w14:cap="flat" w14:cmpd="sng" w14:algn="ctr">
+            <w14:noFill/>
+            <w14:prstDash w14:val="solid"/>
+            <w14:bevel/>
+          </w14:textOutline>
+        </w:rPr>
+        <w:t>WürfelObjekt</w:t>
+      </w:r>
+      <w:proofErr w:type="spellEnd"/>
+      <w:r>
+        <w:rPr>
+          <w:rFonts w:ascii="Calibri" w:eastAsia="Calibri" w:hAnsi="Calibri" w:cs="Calibri"/>
+          <w:color w:val="000000"/>
+          <w:sz w:val="22"/>
+          <w:szCs w:val="22"/>
+          <w:u w:color="000000"/>
+          <w:bdr w:val="nil"/>
+          <w:lang w:val="de-DE" w:eastAsia="de-DE"/>
+          <w14:textOutline w14:w="0" w14:cap="flat" w14:cmpd="sng" w14:algn="ctr">
+            <w14:noFill/>
+            <w14:prstDash w14:val="solid"/>
+            <w14:bevel/>
+          </w14:textOutline>
+        </w:rPr>
+        <w:t xml:space="preserve"> an das Backend mittzuteilen.</w:t>
+      </w:r>
+    </w:p>
+    <w:p>
+      <w:pPr>
+        <w:pStyle w:val="FirstParagraph"/>
+        <w:rPr>
+          <w:rFonts w:ascii="Calibri" w:eastAsia="Calibri" w:hAnsi="Calibri" w:cs="Calibri"/>
+          <w:color w:val="000000"/>
+          <w:sz w:val="22"/>
+          <w:szCs w:val="22"/>
+          <w:u w:color="000000"/>
+          <w:bdr w:val="nil"/>
+          <w:lang w:val="de-DE" w:eastAsia="de-DE"/>
+          <w14:textOutline w14:w="0" w14:cap="flat" w14:cmpd="sng" w14:algn="ctr">
+            <w14:noFill/>
+            <w14:prstDash w14:val="solid"/>
+            <w14:bevel/>
+          </w14:textOutline>
+        </w:rPr>
+      </w:pPr>
+      <w:r>
+        <w:rPr>
+          <w:rFonts w:ascii="Calibri" w:eastAsia="Calibri" w:hAnsi="Calibri" w:cs="Calibri"/>
+          <w:color w:val="000000"/>
+          <w:sz w:val="22"/>
+          <w:szCs w:val="22"/>
+          <w:u w:color="000000"/>
+          <w:bdr w:val="nil"/>
+          <w:lang w:val="de-DE" w:eastAsia="de-DE"/>
+          <w14:textOutline w14:w="0" w14:cap="flat" w14:cmpd="sng" w14:algn="ctr">
+            <w14:noFill/>
+            <w14:prstDash w14:val="solid"/>
+            <w14:bevel/>
+          </w14:textOutline>
+        </w:rPr>
+        <w:t xml:space="preserve">Zwischen dem </w:t>
+      </w:r>
+      <w:proofErr w:type="spellStart"/>
+      <w:r>
+        <w:rPr>
+          <w:rFonts w:ascii="Calibri" w:eastAsia="Calibri" w:hAnsi="Calibri" w:cs="Calibri"/>
+          <w:color w:val="000000"/>
+          <w:sz w:val="22"/>
+          <w:szCs w:val="22"/>
+          <w:u w:color="000000"/>
+          <w:bdr w:val="nil"/>
+          <w:lang w:val="de-DE" w:eastAsia="de-DE"/>
+          <w14:textOutline w14:w="0" w14:cap="flat" w14:cmpd="sng" w14:algn="ctr">
+            <w14:noFill/>
+            <w14:prstDash w14:val="solid"/>
+            <w14:bevel/>
+          </w14:textOutline>
+        </w:rPr>
+        <w:t>CubeController</w:t>
+      </w:r>
+      <w:proofErr w:type="spellEnd"/>
+      <w:r>
+        <w:rPr>
+          <w:rFonts w:ascii="Calibri" w:eastAsia="Calibri" w:hAnsi="Calibri" w:cs="Calibri"/>
+          <w:color w:val="000000"/>
+          <w:sz w:val="22"/>
+          <w:szCs w:val="22"/>
+          <w:u w:color="000000"/>
+          <w:bdr w:val="nil"/>
+          <w:lang w:val="de-DE" w:eastAsia="de-DE"/>
+          <w14:textOutline w14:w="0" w14:cap="flat" w14:cmpd="sng" w14:algn="ctr">
+            <w14:noFill/>
+            <w14:prstDash w14:val="solid"/>
+            <w14:bevel/>
+          </w14:textOutline>
+        </w:rPr>
+        <w:t xml:space="preserve"> und dem Room liegt noch ein </w:t>
+      </w:r>
+      <w:proofErr w:type="spellStart"/>
+      <w:r>
+        <w:rPr>
+          <w:rFonts w:ascii="Calibri" w:eastAsia="Calibri" w:hAnsi="Calibri" w:cs="Calibri"/>
+          <w:color w:val="000000"/>
+          <w:sz w:val="22"/>
+          <w:szCs w:val="22"/>
+          <w:u w:color="000000"/>
+          <w:bdr w:val="nil"/>
+          <w:lang w:val="de-DE" w:eastAsia="de-DE"/>
+          <w14:textOutline w14:w="0" w14:cap="flat" w14:cmpd="sng" w14:algn="ctr">
+            <w14:noFill/>
+            <w14:prstDash w14:val="solid"/>
+            <w14:bevel/>
+          </w14:textOutline>
+        </w:rPr>
+        <w:t>RoomService</w:t>
+      </w:r>
+      <w:proofErr w:type="spellEnd"/>
+      <w:r>
+        <w:rPr>
+          <w:rFonts w:ascii="Calibri" w:eastAsia="Calibri" w:hAnsi="Calibri" w:cs="Calibri"/>
+          <w:color w:val="000000"/>
+          <w:sz w:val="22"/>
+          <w:szCs w:val="22"/>
+          <w:u w:color="000000"/>
+          <w:bdr w:val="nil"/>
+          <w:lang w:val="de-DE" w:eastAsia="de-DE"/>
+          <w14:textOutline w14:w="0" w14:cap="flat" w14:cmpd="sng" w14:algn="ctr">
+            <w14:noFill/>
+            <w14:prstDash w14:val="solid"/>
+            <w14:bevel/>
+          </w14:textOutline>
+        </w:rPr>
+        <w:t xml:space="preserve">, welcher alle </w:t>
+      </w:r>
+      <w:proofErr w:type="spellStart"/>
+      <w:r>
+        <w:rPr>
+          <w:rFonts w:ascii="Calibri" w:eastAsia="Calibri" w:hAnsi="Calibri" w:cs="Calibri"/>
+          <w:color w:val="000000"/>
+          <w:sz w:val="22"/>
+          <w:szCs w:val="22"/>
+          <w:u w:color="000000"/>
+          <w:bdr w:val="nil"/>
+          <w:lang w:val="de-DE" w:eastAsia="de-DE"/>
+          <w14:textOutline w14:w="0" w14:cap="flat" w14:cmpd="sng" w14:algn="ctr">
+            <w14:noFill/>
+            <w14:prstDash w14:val="solid"/>
+            <w14:bevel/>
+          </w14:textOutline>
+        </w:rPr>
+        <w:t>Roomobjekte</w:t>
+      </w:r>
+      <w:proofErr w:type="spellEnd"/>
+      <w:r>
+        <w:rPr>
+          <w:rFonts w:ascii="Calibri" w:eastAsia="Calibri" w:hAnsi="Calibri" w:cs="Calibri"/>
+          <w:color w:val="000000"/>
+          <w:sz w:val="22"/>
+          <w:szCs w:val="22"/>
+          <w:u w:color="000000"/>
+          <w:bdr w:val="nil"/>
+          <w:lang w:val="de-DE" w:eastAsia="de-DE"/>
+          <w14:textOutline w14:w="0" w14:cap="flat" w14:cmpd="sng" w14:algn="ctr">
+            <w14:noFill/>
+            <w14:prstDash w14:val="solid"/>
+            <w14:bevel/>
+          </w14:textOutline>
+        </w:rPr>
+        <w:t xml:space="preserve"> verwaltet und anhand von der </w:t>
+      </w:r>
+      <w:proofErr w:type="spellStart"/>
+      <w:r>
+        <w:rPr>
+          <w:rFonts w:ascii="Calibri" w:eastAsia="Calibri" w:hAnsi="Calibri" w:cs="Calibri"/>
+          <w:color w:val="000000"/>
+          <w:sz w:val="22"/>
+          <w:szCs w:val="22"/>
+          <w:u w:color="000000"/>
+          <w:bdr w:val="nil"/>
+          <w:lang w:val="de-DE" w:eastAsia="de-DE"/>
+          <w14:textOutline w14:w="0" w14:cap="flat" w14:cmpd="sng" w14:algn="ctr">
+            <w14:noFill/>
+            <w14:prstDash w14:val="solid"/>
+            <w14:bevel/>
+          </w14:textOutline>
+        </w:rPr>
+        <w:t>Id</w:t>
+      </w:r>
+      <w:proofErr w:type="spellEnd"/>
+      <w:r>
+        <w:rPr>
+          <w:rFonts w:ascii="Calibri" w:eastAsia="Calibri" w:hAnsi="Calibri" w:cs="Calibri"/>
+          <w:color w:val="000000"/>
+          <w:sz w:val="22"/>
+          <w:szCs w:val="22"/>
+          <w:u w:color="000000"/>
+          <w:bdr w:val="nil"/>
+          <w:lang w:val="de-DE" w:eastAsia="de-DE"/>
+          <w14:textOutline w14:w="0" w14:cap="flat" w14:cmpd="sng" w14:algn="ctr">
+            <w14:noFill/>
+            <w14:prstDash w14:val="solid"/>
+            <w14:bevel/>
+          </w14:textOutline>
+        </w:rPr>
+        <w:t xml:space="preserve"> den entsprechenden Room zurückgibt</w:t>
+      </w:r>
+      <w:r>
+        <w:rPr>
+          <w:rFonts w:ascii="Calibri" w:eastAsia="Calibri" w:hAnsi="Calibri" w:cs="Calibri"/>
+          <w:color w:val="000000"/>
+          <w:sz w:val="22"/>
+          <w:szCs w:val="22"/>
+          <w:u w:color="000000"/>
+          <w:bdr w:val="nil"/>
+          <w:lang w:val="de-DE" w:eastAsia="de-DE"/>
+          <w14:textOutline w14:w="0" w14:cap="flat" w14:cmpd="sng" w14:algn="ctr">
+            <w14:noFill/>
+            <w14:prstDash w14:val="solid"/>
+            <w14:bevel/>
+          </w14:textOutline>
+        </w:rPr>
+        <w:t>.</w:t>
+      </w:r>
+    </w:p>
+    <w:p>
+      <w:pPr>
+        <w:pStyle w:val="FirstParagraph"/>
+        <w:rPr>
+          <w:lang w:val="de-DE"/>
+        </w:rPr>
+      </w:pPr>
+      <w:r>
+        <w:rPr>
+          <w:rFonts w:ascii="Calibri" w:eastAsia="Calibri" w:hAnsi="Calibri" w:cs="Calibri"/>
+          <w:color w:val="000000"/>
+          <w:sz w:val="22"/>
+          <w:szCs w:val="22"/>
+          <w:u w:color="000000"/>
+          <w:bdr w:val="nil"/>
+          <w:lang w:val="de-DE" w:eastAsia="de-DE"/>
+          <w14:textOutline w14:w="0" w14:cap="flat" w14:cmpd="sng" w14:algn="ctr">
+            <w14:noFill/>
+            <w14:prstDash w14:val="solid"/>
+            <w14:bevel/>
+          </w14:textOutline>
+        </w:rPr>
         <w:br/>
       </w:r>
     </w:p>
     <w:p>
       <w:pPr>
-        <w:pStyle w:val="BodyText"/>
-        <w:rPr>
-          <w:lang w:val="de-DE"/>
-        </w:rPr>
-      </w:pPr>
-    </w:p>
-    <w:p>
-      <w:pPr>
-        <w:pStyle w:val="BodyText"/>
-        <w:rPr>
-          <w:lang w:val="de-DE"/>
-        </w:rPr>
-      </w:pPr>
-      <w:r>
-        <w:rPr>
-          <w:lang w:val="de-DE"/>
-        </w:rPr>
-        <w:t>Sie sollten verstehen, wie (Instanzen von) Bausteine(n) Ihres Systems ihre jeweiligen Aufgaben erfüllen und zur Laufzeit miteinander kommunizieren.</w:t>
-      </w:r>
-    </w:p>
-    <w:p>
-      <w:pPr>
-        <w:pStyle w:val="BodyText"/>
-        <w:rPr>
-          <w:lang w:val="de-DE"/>
-        </w:rPr>
-      </w:pPr>
-      <w:r>
-        <w:rPr>
-          <w:lang w:val="de-DE"/>
-        </w:rPr>
+        <w:pStyle w:val="Heading2"/>
+      </w:pPr>
+      <w:r>
         <w:lastRenderedPageBreak/>
-        <w:t>Nutzen Sie diese Szenarien in der Dokumentation hauptsächlich für eine verständlichere Kommunikation mit denjenigen Stakeholdern, die die statischen Modelle (z.B. Bausteinsicht, Verteilungssicht) weniger verständlich finden.</w:t>
-      </w:r>
-    </w:p>
-    <w:p>
-      <w:pPr>
-        <w:pStyle w:val="BodyText"/>
-        <w:rPr>
-          <w:lang w:val="de-DE"/>
-        </w:rPr>
-      </w:pPr>
-      <w:r>
-        <w:rPr>
-          <w:b/>
-          <w:lang w:val="de-DE"/>
-        </w:rPr>
-        <w:t>Form.</w:t>
-      </w:r>
-    </w:p>
-    <w:p>
-      <w:pPr>
-        <w:pStyle w:val="BodyText"/>
-      </w:pPr>
-      <w:r>
-        <w:rPr>
-          <w:lang w:val="de-DE"/>
-        </w:rPr>
-        <w:t xml:space="preserve">Für die Beschreibung von Szenarien gibt es zahlreiche Ausdrucksmöglichkeiten. </w:t>
-      </w:r>
-      <w:r>
-        <w:t>Nutzen Sie beispielsweise:</w:t>
-      </w:r>
-    </w:p>
-    <w:p>
-      <w:pPr>
-        <w:numPr>
-          <w:ilvl w:val="0"/>
-          <w:numId w:val="36"/>
-        </w:numPr>
-        <w:pBdr>
-          <w:top w:val="none" w:sz="0" w:space="0" w:color="auto"/>
-          <w:left w:val="none" w:sz="0" w:space="0" w:color="auto"/>
-          <w:bottom w:val="none" w:sz="0" w:space="0" w:color="auto"/>
-          <w:right w:val="none" w:sz="0" w:space="0" w:color="auto"/>
-          <w:between w:val="none" w:sz="0" w:space="0" w:color="auto"/>
-          <w:bar w:val="none" w:sz="0" w:color="auto"/>
-        </w:pBdr>
-        <w:spacing w:after="200"/>
-        <w:rPr>
-          <w:lang w:val="de-DE"/>
-        </w:rPr>
-      </w:pPr>
-      <w:r>
-        <w:rPr>
-          <w:lang w:val="de-DE"/>
-        </w:rPr>
-        <w:t>Nummerierte Schrittfolgen oder Aufzählungen in Umgangssprache</w:t>
-      </w:r>
-    </w:p>
-    <w:p>
-      <w:pPr>
-        <w:numPr>
-          <w:ilvl w:val="0"/>
-          <w:numId w:val="36"/>
-        </w:numPr>
-        <w:pBdr>
-          <w:top w:val="none" w:sz="0" w:space="0" w:color="auto"/>
-          <w:left w:val="none" w:sz="0" w:space="0" w:color="auto"/>
-          <w:bottom w:val="none" w:sz="0" w:space="0" w:color="auto"/>
-          <w:right w:val="none" w:sz="0" w:space="0" w:color="auto"/>
-          <w:between w:val="none" w:sz="0" w:space="0" w:color="auto"/>
-          <w:bar w:val="none" w:sz="0" w:color="auto"/>
-        </w:pBdr>
-        <w:spacing w:after="200"/>
-      </w:pPr>
-      <w:r>
-        <w:t>Aktivitäts- oder Flussdiagramme</w:t>
-      </w:r>
-    </w:p>
-    <w:p>
-      <w:pPr>
-        <w:numPr>
-          <w:ilvl w:val="0"/>
-          <w:numId w:val="36"/>
-        </w:numPr>
-        <w:pBdr>
-          <w:top w:val="none" w:sz="0" w:space="0" w:color="auto"/>
-          <w:left w:val="none" w:sz="0" w:space="0" w:color="auto"/>
-          <w:bottom w:val="none" w:sz="0" w:space="0" w:color="auto"/>
-          <w:right w:val="none" w:sz="0" w:space="0" w:color="auto"/>
-          <w:between w:val="none" w:sz="0" w:space="0" w:color="auto"/>
-          <w:bar w:val="none" w:sz="0" w:color="auto"/>
-        </w:pBdr>
-        <w:spacing w:after="200"/>
-      </w:pPr>
-      <w:r>
-        <w:t>Sequenzdiagramme</w:t>
-      </w:r>
-    </w:p>
-    <w:p>
-      <w:pPr>
-        <w:numPr>
-          <w:ilvl w:val="0"/>
-          <w:numId w:val="36"/>
-        </w:numPr>
-        <w:pBdr>
-          <w:top w:val="none" w:sz="0" w:space="0" w:color="auto"/>
-          <w:left w:val="none" w:sz="0" w:space="0" w:color="auto"/>
-          <w:bottom w:val="none" w:sz="0" w:space="0" w:color="auto"/>
-          <w:right w:val="none" w:sz="0" w:space="0" w:color="auto"/>
-          <w:between w:val="none" w:sz="0" w:space="0" w:color="auto"/>
-          <w:bar w:val="none" w:sz="0" w:color="auto"/>
-        </w:pBdr>
-        <w:spacing w:after="200"/>
-        <w:rPr>
-          <w:lang w:val="de-DE"/>
-        </w:rPr>
-      </w:pPr>
-      <w:r>
-        <w:rPr>
-          <w:lang w:val="de-DE"/>
-        </w:rPr>
-        <w:t>BPMN (Geschäftsprozessmodell und -notation) oder EPKs (Ereignis-Prozessketten)</w:t>
-      </w:r>
-    </w:p>
-    <w:p>
-      <w:pPr>
-        <w:numPr>
-          <w:ilvl w:val="0"/>
-          <w:numId w:val="36"/>
-        </w:numPr>
-        <w:pBdr>
-          <w:top w:val="none" w:sz="0" w:space="0" w:color="auto"/>
-          <w:left w:val="none" w:sz="0" w:space="0" w:color="auto"/>
-          <w:bottom w:val="none" w:sz="0" w:space="0" w:color="auto"/>
-          <w:right w:val="none" w:sz="0" w:space="0" w:color="auto"/>
-          <w:between w:val="none" w:sz="0" w:space="0" w:color="auto"/>
-          <w:bar w:val="none" w:sz="0" w:color="auto"/>
-        </w:pBdr>
-        <w:spacing w:after="200"/>
-      </w:pPr>
-      <w:r>
-        <w:t>Zustandsautomaten</w:t>
-      </w:r>
-    </w:p>
-    <w:p>
-      <w:pPr>
-        <w:numPr>
-          <w:ilvl w:val="0"/>
-          <w:numId w:val="36"/>
-        </w:numPr>
-        <w:pBdr>
-          <w:top w:val="none" w:sz="0" w:space="0" w:color="auto"/>
-          <w:left w:val="none" w:sz="0" w:space="0" w:color="auto"/>
-          <w:bottom w:val="none" w:sz="0" w:space="0" w:color="auto"/>
-          <w:right w:val="none" w:sz="0" w:space="0" w:color="auto"/>
-          <w:between w:val="none" w:sz="0" w:space="0" w:color="auto"/>
-          <w:bar w:val="none" w:sz="0" w:color="auto"/>
-        </w:pBdr>
-        <w:spacing w:after="200"/>
-      </w:pPr>
-      <w:r>
-        <w:t>…</w:t>
-      </w:r>
-    </w:p>
-    <w:p>
-      <w:pPr>
-        <w:pStyle w:val="BodyText"/>
-        <w:rPr>
-          <w:b/>
-          <w:lang w:val="de-DE"/>
-        </w:rPr>
-      </w:pPr>
-      <w:bookmarkStart w:id="1" w:name="X52e01976cb8bd81cdfc928260366a9d2693f2df"/>
-      <w:r>
-        <w:rPr>
-          <w:b/>
-          <w:lang w:val="de-DE"/>
-        </w:rPr>
-        <w:t>&lt;Bezeichnung Laufzeitszenario 1&gt;</w:t>
-      </w:r>
-      <w:bookmarkEnd w:id="1"/>
-    </w:p>
-    <w:p>
-      <w:pPr>
-        <w:numPr>
-          <w:ilvl w:val="0"/>
-          <w:numId w:val="36"/>
-        </w:numPr>
-        <w:pBdr>
-          <w:top w:val="none" w:sz="0" w:space="0" w:color="auto"/>
-          <w:left w:val="none" w:sz="0" w:space="0" w:color="auto"/>
-          <w:bottom w:val="none" w:sz="0" w:space="0" w:color="auto"/>
-          <w:right w:val="none" w:sz="0" w:space="0" w:color="auto"/>
-          <w:between w:val="none" w:sz="0" w:space="0" w:color="auto"/>
-          <w:bar w:val="none" w:sz="0" w:color="auto"/>
-        </w:pBdr>
-        <w:spacing w:after="200"/>
-        <w:rPr>
-          <w:lang w:val="de-DE"/>
-        </w:rPr>
-      </w:pPr>
-      <w:r>
-        <w:rPr>
-          <w:lang w:val="de-DE"/>
-        </w:rPr>
-        <w:t>&lt;hier Laufzeitdiagramm oder Ablaufbeschreibung einfügen&gt;</w:t>
-      </w:r>
-    </w:p>
-    <w:p>
-      <w:pPr>
-        <w:numPr>
-          <w:ilvl w:val="0"/>
-          <w:numId w:val="36"/>
-        </w:numPr>
-        <w:pBdr>
-          <w:top w:val="none" w:sz="0" w:space="0" w:color="auto"/>
-          <w:left w:val="none" w:sz="0" w:space="0" w:color="auto"/>
-          <w:bottom w:val="none" w:sz="0" w:space="0" w:color="auto"/>
-          <w:right w:val="none" w:sz="0" w:space="0" w:color="auto"/>
-          <w:between w:val="none" w:sz="0" w:space="0" w:color="auto"/>
-          <w:bar w:val="none" w:sz="0" w:color="auto"/>
-        </w:pBdr>
-        <w:spacing w:after="200"/>
-        <w:rPr>
-          <w:lang w:val="de-DE"/>
-        </w:rPr>
-      </w:pPr>
-      <w:r>
-        <w:rPr>
-          <w:lang w:val="de-DE"/>
-        </w:rPr>
-        <w:t>&lt;hier Besonderheiten bei dem Zusammenspiel der Bausteine in diesem Szenario erläutern&gt;</w:t>
-      </w:r>
-    </w:p>
-    <w:p>
-      <w:pPr>
-        <w:pStyle w:val="BodyText"/>
-        <w:rPr>
-          <w:b/>
-          <w:lang w:val="de-DE"/>
-        </w:rPr>
-      </w:pPr>
-      <w:bookmarkStart w:id="2" w:name="X4ae5b5c571db2b577743cc139fc1cd512f72cc6"/>
-      <w:r>
-        <w:rPr>
-          <w:b/>
-          <w:lang w:val="de-DE"/>
-        </w:rPr>
-        <w:t>&lt;Bezeichnung Laufzeitszenario 2&gt;</w:t>
-      </w:r>
-      <w:bookmarkEnd w:id="2"/>
-    </w:p>
-    <w:p>
-      <w:pPr>
-        <w:pStyle w:val="FirstParagraph"/>
-        <w:rPr>
-          <w:lang w:val="de-DE"/>
-        </w:rPr>
-      </w:pPr>
-      <w:r>
-        <w:rPr>
-          <w:lang w:val="de-DE"/>
-        </w:rPr>
-        <w:t>…</w:t>
-      </w:r>
-    </w:p>
-    <w:p>
-      <w:pPr>
-        <w:pStyle w:val="Heading2"/>
-        <w:rPr>
-          <w:i/>
-        </w:rPr>
-      </w:pPr>
-      <w:r>
-        <w:rPr>
-          <w:i/>
-        </w:rPr>
         <w:t xml:space="preserve">Verteilungssicht </w:t>
-      </w:r>
-    </w:p>
-    <w:p>
-      <w:pPr>
-        <w:pStyle w:val="Heading3"/>
-      </w:pPr>
-      <w:bookmarkStart w:id="3" w:name="section-deployment-view"/>
-      <w:r>
-        <w:t>Verteilungssicht</w:t>
-      </w:r>
-      <w:bookmarkEnd w:id="3"/>
-      <w:r>
-        <w:t xml:space="preserve"> – Deployment view</w:t>
       </w:r>
     </w:p>
     <w:p>
@@ -5260,10 +5797,10 @@
           <w:noProof/>
         </w:rPr>
         <w:drawing>
-          <wp:inline distT="0" distB="0" distL="0" distR="0" wp14:anchorId="1E08EB22" wp14:editId="57312B5A">
-            <wp:extent cx="5718175" cy="3206115"/>
-            <wp:effectExtent l="0" t="0" r="0" b="0"/>
-            <wp:docPr id="3" name="Picture 3"/>
+          <wp:inline distT="0" distB="0" distL="0" distR="0" wp14:anchorId="34012525" wp14:editId="59AF1567">
+            <wp:extent cx="5720715" cy="3248025"/>
+            <wp:effectExtent l="0" t="0" r="0" b="9525"/>
+            <wp:docPr id="4" name="Picture 4"/>
             <wp:cNvGraphicFramePr>
               <a:graphicFrameLocks xmlns:a="http://schemas.openxmlformats.org/drawingml/2006/main" noChangeAspect="1"/>
             </wp:cNvGraphicFramePr>
@@ -5271,7 +5808,7 @@
               <a:graphicData uri="http://schemas.openxmlformats.org/drawingml/2006/picture">
                 <pic:pic xmlns:pic="http://schemas.openxmlformats.org/drawingml/2006/picture">
                   <pic:nvPicPr>
-                    <pic:cNvPr id="0" name="Picture 1"/>
+                    <pic:cNvPr id="0" name="Picture 2"/>
                     <pic:cNvPicPr>
                       <a:picLocks noChangeAspect="1" noChangeArrowheads="1"/>
                     </pic:cNvPicPr>
@@ -5292,7 +5829,7 @@
                   <pic:spPr bwMode="auto">
                     <a:xfrm>
                       <a:off x="0" y="0"/>
-                      <a:ext cx="5718175" cy="3206115"/>
+                      <a:ext cx="5720715" cy="3248025"/>
                     </a:xfrm>
                     <a:prstGeom prst="rect">
                       <a:avLst/>
@@ -5311,525 +5848,481 @@
     </w:p>
     <w:p>
       <w:pPr>
-        <w:pStyle w:val="BodyText"/>
+        <w:pStyle w:val="FirstParagraph"/>
+        <w:rPr>
+          <w:rFonts w:ascii="Calibri" w:eastAsia="Calibri" w:hAnsi="Calibri" w:cs="Calibri"/>
+          <w:color w:val="000000"/>
+          <w:sz w:val="22"/>
+          <w:szCs w:val="22"/>
+          <w:u w:color="000000"/>
+          <w:bdr w:val="nil"/>
+          <w:lang w:val="de-DE" w:eastAsia="de-DE"/>
+          <w14:textOutline w14:w="0" w14:cap="flat" w14:cmpd="sng" w14:algn="ctr">
+            <w14:noFill/>
+            <w14:prstDash w14:val="solid"/>
+            <w14:bevel/>
+          </w14:textOutline>
+        </w:rPr>
+      </w:pPr>
+      <w:r>
+        <w:rPr>
+          <w:rFonts w:ascii="Calibri" w:eastAsia="Calibri" w:hAnsi="Calibri" w:cs="Calibri"/>
+          <w:color w:val="000000"/>
+          <w:sz w:val="22"/>
+          <w:szCs w:val="22"/>
+          <w:u w:color="000000"/>
+          <w:bdr w:val="nil"/>
+          <w:lang w:val="de-DE" w:eastAsia="de-DE"/>
+          <w14:textOutline w14:w="0" w14:cap="flat" w14:cmpd="sng" w14:algn="ctr">
+            <w14:noFill/>
+            <w14:prstDash w14:val="solid"/>
+            <w14:bevel/>
+          </w14:textOutline>
+        </w:rPr>
+        <w:t xml:space="preserve">Das System besteht aus drei Geräten. Der Würfel, ein </w:t>
+      </w:r>
+      <w:proofErr w:type="spellStart"/>
+      <w:r>
+        <w:rPr>
+          <w:rFonts w:ascii="Calibri" w:eastAsia="Calibri" w:hAnsi="Calibri" w:cs="Calibri"/>
+          <w:color w:val="000000"/>
+          <w:sz w:val="22"/>
+          <w:szCs w:val="22"/>
+          <w:u w:color="000000"/>
+          <w:bdr w:val="nil"/>
+          <w:lang w:val="de-DE" w:eastAsia="de-DE"/>
+          <w14:textOutline w14:w="0" w14:cap="flat" w14:cmpd="sng" w14:algn="ctr">
+            <w14:noFill/>
+            <w14:prstDash w14:val="solid"/>
+            <w14:bevel/>
+          </w14:textOutline>
+        </w:rPr>
+        <w:t>RaspberryPi</w:t>
+      </w:r>
+      <w:proofErr w:type="spellEnd"/>
+      <w:r>
+        <w:rPr>
+          <w:rFonts w:ascii="Calibri" w:eastAsia="Calibri" w:hAnsi="Calibri" w:cs="Calibri"/>
+          <w:color w:val="000000"/>
+          <w:sz w:val="22"/>
+          <w:szCs w:val="22"/>
+          <w:u w:color="000000"/>
+          <w:bdr w:val="nil"/>
+          <w:lang w:val="de-DE" w:eastAsia="de-DE"/>
+          <w14:textOutline w14:w="0" w14:cap="flat" w14:cmpd="sng" w14:algn="ctr">
+            <w14:noFill/>
+            <w14:prstDash w14:val="solid"/>
+            <w14:bevel/>
+          </w14:textOutline>
+        </w:rPr>
+        <w:t xml:space="preserve"> 4 Model B und ein Server</w:t>
+      </w:r>
+      <w:r>
+        <w:rPr>
+          <w:rFonts w:ascii="Calibri" w:eastAsia="Calibri" w:hAnsi="Calibri" w:cs="Calibri"/>
+          <w:color w:val="000000"/>
+          <w:sz w:val="22"/>
+          <w:szCs w:val="22"/>
+          <w:u w:color="000000"/>
+          <w:bdr w:val="nil"/>
+          <w:lang w:val="de-DE" w:eastAsia="de-DE"/>
+          <w14:textOutline w14:w="0" w14:cap="flat" w14:cmpd="sng" w14:algn="ctr">
+            <w14:noFill/>
+            <w14:prstDash w14:val="solid"/>
+            <w14:bevel/>
+          </w14:textOutline>
+        </w:rPr>
+        <w:t xml:space="preserve">. Auf dem Server ist ein </w:t>
+      </w:r>
+      <w:proofErr w:type="spellStart"/>
+      <w:r>
+        <w:rPr>
+          <w:rFonts w:ascii="Calibri" w:eastAsia="Calibri" w:hAnsi="Calibri" w:cs="Calibri"/>
+          <w:color w:val="000000"/>
+          <w:sz w:val="22"/>
+          <w:szCs w:val="22"/>
+          <w:u w:color="000000"/>
+          <w:bdr w:val="nil"/>
+          <w:lang w:val="de-DE" w:eastAsia="de-DE"/>
+          <w14:textOutline w14:w="0" w14:cap="flat" w14:cmpd="sng" w14:algn="ctr">
+            <w14:noFill/>
+            <w14:prstDash w14:val="solid"/>
+            <w14:bevel/>
+          </w14:textOutline>
+        </w:rPr>
+        <w:t>Dockercontainer</w:t>
+      </w:r>
+      <w:proofErr w:type="spellEnd"/>
+      <w:r>
+        <w:rPr>
+          <w:rFonts w:ascii="Calibri" w:eastAsia="Calibri" w:hAnsi="Calibri" w:cs="Calibri"/>
+          <w:color w:val="000000"/>
+          <w:sz w:val="22"/>
+          <w:szCs w:val="22"/>
+          <w:u w:color="000000"/>
+          <w:bdr w:val="nil"/>
+          <w:lang w:val="de-DE" w:eastAsia="de-DE"/>
+          <w14:textOutline w14:w="0" w14:cap="flat" w14:cmpd="sng" w14:algn="ctr">
+            <w14:noFill/>
+            <w14:prstDash w14:val="solid"/>
+            <w14:bevel/>
+          </w14:textOutline>
+        </w:rPr>
+        <w:t xml:space="preserve"> mit der Anwendung in einer Java Laufzeitumgebung.</w:t>
+      </w:r>
+      <w:r>
+        <w:rPr>
+          <w:rFonts w:ascii="Calibri" w:eastAsia="Calibri" w:hAnsi="Calibri" w:cs="Calibri"/>
+          <w:color w:val="000000"/>
+          <w:sz w:val="22"/>
+          <w:szCs w:val="22"/>
+          <w:u w:color="000000"/>
+          <w:bdr w:val="nil"/>
+          <w:lang w:val="de-DE" w:eastAsia="de-DE"/>
+          <w14:textOutline w14:w="0" w14:cap="flat" w14:cmpd="sng" w14:algn="ctr">
+            <w14:noFill/>
+            <w14:prstDash w14:val="solid"/>
+            <w14:bevel/>
+          </w14:textOutline>
+        </w:rPr>
+        <w:t xml:space="preserve"> Die Datenbank befindet sich ebenfalls in dem Container</w:t>
+      </w:r>
+      <w:r>
+        <w:rPr>
+          <w:rFonts w:ascii="Calibri" w:eastAsia="Calibri" w:hAnsi="Calibri" w:cs="Calibri"/>
+          <w:color w:val="000000"/>
+          <w:sz w:val="22"/>
+          <w:szCs w:val="22"/>
+          <w:u w:color="000000"/>
+          <w:bdr w:val="nil"/>
+          <w:lang w:val="de-DE" w:eastAsia="de-DE"/>
+          <w14:textOutline w14:w="0" w14:cap="flat" w14:cmpd="sng" w14:algn="ctr">
+            <w14:noFill/>
+            <w14:prstDash w14:val="solid"/>
+            <w14:bevel/>
+          </w14:textOutline>
+        </w:rPr>
+        <w:t>.</w:t>
+      </w:r>
+      <w:r>
+        <w:rPr>
+          <w:rFonts w:ascii="Calibri" w:eastAsia="Calibri" w:hAnsi="Calibri" w:cs="Calibri"/>
+          <w:color w:val="000000"/>
+          <w:sz w:val="22"/>
+          <w:szCs w:val="22"/>
+          <w:u w:color="000000"/>
+          <w:bdr w:val="nil"/>
+          <w:lang w:val="de-DE" w:eastAsia="de-DE"/>
+          <w14:textOutline w14:w="0" w14:cap="flat" w14:cmpd="sng" w14:algn="ctr">
+            <w14:noFill/>
+            <w14:prstDash w14:val="solid"/>
+            <w14:bevel/>
+          </w14:textOutline>
+        </w:rPr>
+        <w:t xml:space="preserve"> </w:t>
+      </w:r>
+      <w:r>
+        <w:rPr>
+          <w:rFonts w:ascii="Calibri" w:eastAsia="Calibri" w:hAnsi="Calibri" w:cs="Calibri"/>
+          <w:color w:val="000000"/>
+          <w:sz w:val="22"/>
+          <w:szCs w:val="22"/>
+          <w:u w:color="000000"/>
+          <w:bdr w:val="nil"/>
+          <w:lang w:val="de-DE" w:eastAsia="de-DE"/>
+          <w14:textOutline w14:w="0" w14:cap="flat" w14:cmpd="sng" w14:algn="ctr">
+            <w14:noFill/>
+            <w14:prstDash w14:val="solid"/>
+            <w14:bevel/>
+          </w14:textOutline>
+        </w:rPr>
+        <w:t>D</w:t>
+      </w:r>
+      <w:r>
+        <w:rPr>
+          <w:rFonts w:ascii="Calibri" w:eastAsia="Calibri" w:hAnsi="Calibri" w:cs="Calibri"/>
+          <w:color w:val="000000"/>
+          <w:sz w:val="22"/>
+          <w:szCs w:val="22"/>
+          <w:u w:color="000000"/>
+          <w:bdr w:val="nil"/>
+          <w:lang w:val="de-DE" w:eastAsia="de-DE"/>
+          <w14:textOutline w14:w="0" w14:cap="flat" w14:cmpd="sng" w14:algn="ctr">
+            <w14:noFill/>
+            <w14:prstDash w14:val="solid"/>
+            <w14:bevel/>
+          </w14:textOutline>
+        </w:rPr>
+        <w:t>ie Services realisieren die Transaktionen zwischen der Datenbank und der Anwendung. Die Controller stellen die Schnittstellen für die Kommunikation mit den anderen Geräten.</w:t>
+      </w:r>
+    </w:p>
+    <w:p>
+      <w:pPr>
+        <w:pStyle w:val="FirstParagraph"/>
         <w:rPr>
           <w:lang w:val="de-DE"/>
         </w:rPr>
       </w:pPr>
       <w:r>
         <w:rPr>
-          <w:lang w:val="de-DE"/>
-        </w:rPr>
-        <w:t>Die Verteilungssicht beschreibt:</w:t>
-      </w:r>
-    </w:p>
-    <w:p>
-      <w:pPr>
-        <w:numPr>
-          <w:ilvl w:val="0"/>
-          <w:numId w:val="37"/>
-        </w:numPr>
-        <w:pBdr>
-          <w:top w:val="none" w:sz="0" w:space="0" w:color="auto"/>
-          <w:left w:val="none" w:sz="0" w:space="0" w:color="auto"/>
-          <w:bottom w:val="none" w:sz="0" w:space="0" w:color="auto"/>
-          <w:right w:val="none" w:sz="0" w:space="0" w:color="auto"/>
-          <w:between w:val="none" w:sz="0" w:space="0" w:color="auto"/>
-          <w:bar w:val="none" w:sz="0" w:color="auto"/>
-        </w:pBdr>
-        <w:spacing w:after="200"/>
-        <w:rPr>
-          <w:lang w:val="de-DE"/>
-        </w:rPr>
-      </w:pPr>
-      <w:r>
-        <w:rPr>
-          <w:lang w:val="de-DE"/>
-        </w:rPr>
-        <w:lastRenderedPageBreak/>
-        <w:t>die technische Infrastruktur, auf der Ihr System ausgeführt wird, mit Infrastrukturelementen wie Standorten, Umgebungen, Rechnern, Prozessoren, Kanälen und Netztopologien sowie sonstigen Bestandteilen, und</w:t>
-      </w:r>
-    </w:p>
-    <w:p>
-      <w:pPr>
-        <w:numPr>
-          <w:ilvl w:val="0"/>
-          <w:numId w:val="37"/>
-        </w:numPr>
-        <w:pBdr>
-          <w:top w:val="none" w:sz="0" w:space="0" w:color="auto"/>
-          <w:left w:val="none" w:sz="0" w:space="0" w:color="auto"/>
-          <w:bottom w:val="none" w:sz="0" w:space="0" w:color="auto"/>
-          <w:right w:val="none" w:sz="0" w:space="0" w:color="auto"/>
-          <w:between w:val="none" w:sz="0" w:space="0" w:color="auto"/>
-          <w:bar w:val="none" w:sz="0" w:color="auto"/>
-        </w:pBdr>
-        <w:spacing w:after="200"/>
-        <w:rPr>
-          <w:lang w:val="de-DE"/>
-        </w:rPr>
-      </w:pPr>
-      <w:r>
-        <w:rPr>
-          <w:lang w:val="de-DE"/>
-        </w:rPr>
-        <w:t>die Abbildung von (Software-)Bausteinen auf diese Infrastruktur.</w:t>
-      </w:r>
-    </w:p>
-    <w:p>
-      <w:pPr>
-        <w:pStyle w:val="FirstParagraph"/>
-        <w:rPr>
-          <w:lang w:val="de-DE"/>
-        </w:rPr>
-      </w:pPr>
-      <w:r>
-        <w:rPr>
-          <w:lang w:val="de-DE"/>
-        </w:rPr>
-        <w:t>Häufig laufen Systeme in unterschiedlichen Umgebungen, beispielsweise Entwicklung-/Test- oder Produktionsumgebungen. In solchen Fällen sollten Sie alle relevanten Umgebungen aufzeigen.</w:t>
-      </w:r>
-    </w:p>
-    <w:p>
-      <w:pPr>
-        <w:pStyle w:val="BodyText"/>
-        <w:rPr>
-          <w:lang w:val="de-DE"/>
-        </w:rPr>
-      </w:pPr>
-      <w:r>
-        <w:rPr>
-          <w:lang w:val="de-DE"/>
-        </w:rPr>
-        <w:t>Nutzen Sie die Verteilungssicht insbesondere dann, wenn Ihre Software auf mehr als einem Rechner, Prozessor, Server oder Container abläuft oder Sie Ihre Hardware sogar selbst konstruieren.</w:t>
-      </w:r>
-    </w:p>
-    <w:p>
-      <w:pPr>
-        <w:pStyle w:val="BodyText"/>
-        <w:rPr>
-          <w:lang w:val="de-DE"/>
-        </w:rPr>
-      </w:pPr>
-      <w:r>
-        <w:rPr>
-          <w:lang w:val="de-DE"/>
-        </w:rPr>
-        <w:t>Aus Softwaresicht genügt es, auf die Aspekte zu achten, die für die Softwareverteilung relevant sind. Insbesondere bei der Hardwareentwicklung kann es notwendig sein, die Infrastruktur mit beliebigen Details zu beschreiben.</w:t>
-      </w:r>
-    </w:p>
-    <w:p>
-      <w:pPr>
-        <w:pStyle w:val="BodyText"/>
-        <w:rPr>
-          <w:lang w:val="de-DE"/>
-        </w:rPr>
-      </w:pPr>
-      <w:r>
-        <w:rPr>
-          <w:b/>
-          <w:lang w:val="de-DE"/>
-        </w:rPr>
-        <w:t>Motivation.</w:t>
-      </w:r>
-    </w:p>
-    <w:p>
-      <w:pPr>
-        <w:pStyle w:val="BodyText"/>
-        <w:rPr>
-          <w:lang w:val="de-DE"/>
-        </w:rPr>
-      </w:pPr>
-      <w:r>
-        <w:rPr>
-          <w:lang w:val="de-DE"/>
-        </w:rPr>
-        <w:t>Software läuft nicht ohne Infrastruktur. Diese zugrundeliegende Infrastruktur beeinflusst Ihr System und/oder querschnittliche Lösungskonzepte, daher müssen Sie diese Infrastruktur kennen.</w:t>
-      </w:r>
-    </w:p>
-    <w:p>
-      <w:pPr>
-        <w:pStyle w:val="BodyText"/>
-        <w:rPr>
-          <w:lang w:val="de-DE"/>
-        </w:rPr>
-      </w:pPr>
-      <w:r>
-        <w:rPr>
-          <w:b/>
-          <w:lang w:val="de-DE"/>
-        </w:rPr>
-        <w:t>Form.</w:t>
-      </w:r>
-    </w:p>
-    <w:p>
-      <w:pPr>
-        <w:pStyle w:val="BodyText"/>
-        <w:rPr>
-          <w:lang w:val="de-DE"/>
-        </w:rPr>
-      </w:pPr>
-      <w:r>
-        <w:rPr>
-          <w:lang w:val="de-DE"/>
-        </w:rPr>
-        <w:t>Das oberste Verteilungsdiagramm könnte bereits in Ihrem technischen Kontext enthalten sein, mit Ihrer Infrastruktur als EINE Blackbox. Jetzt zoomen Sie in diese Infrastruktur mit weiteren Verteilungsdiagrammen hinein:</w:t>
-      </w:r>
-    </w:p>
-    <w:p>
-      <w:pPr>
-        <w:numPr>
-          <w:ilvl w:val="0"/>
-          <w:numId w:val="36"/>
-        </w:numPr>
-        <w:pBdr>
-          <w:top w:val="none" w:sz="0" w:space="0" w:color="auto"/>
-          <w:left w:val="none" w:sz="0" w:space="0" w:color="auto"/>
-          <w:bottom w:val="none" w:sz="0" w:space="0" w:color="auto"/>
-          <w:right w:val="none" w:sz="0" w:space="0" w:color="auto"/>
-          <w:between w:val="none" w:sz="0" w:space="0" w:color="auto"/>
-          <w:bar w:val="none" w:sz="0" w:color="auto"/>
-        </w:pBdr>
-        <w:spacing w:after="200"/>
-        <w:rPr>
-          <w:lang w:val="de-DE"/>
-        </w:rPr>
-      </w:pPr>
-      <w:r>
-        <w:rPr>
-          <w:lang w:val="de-DE"/>
-        </w:rPr>
-        <w:t>Die UML stellt mit Verteilungsdiagrammen (Deployment diagrams) eine Diagrammart zur Verfügung, um diese Sicht auszudrücken. Nutzen Sie diese, evtl. auch geschachtelt, wenn Ihre Verteilungsstruktur es verlangt.</w:t>
-      </w:r>
-    </w:p>
-    <w:p>
-      <w:pPr>
-        <w:numPr>
-          <w:ilvl w:val="0"/>
-          <w:numId w:val="36"/>
-        </w:numPr>
-        <w:pBdr>
-          <w:top w:val="none" w:sz="0" w:space="0" w:color="auto"/>
-          <w:left w:val="none" w:sz="0" w:space="0" w:color="auto"/>
-          <w:bottom w:val="none" w:sz="0" w:space="0" w:color="auto"/>
-          <w:right w:val="none" w:sz="0" w:space="0" w:color="auto"/>
-          <w:between w:val="none" w:sz="0" w:space="0" w:color="auto"/>
-          <w:bar w:val="none" w:sz="0" w:color="auto"/>
-        </w:pBdr>
-        <w:spacing w:after="200"/>
-        <w:rPr>
-          <w:lang w:val="de-DE"/>
-        </w:rPr>
-      </w:pPr>
-      <w:r>
-        <w:rPr>
-          <w:lang w:val="de-DE"/>
-        </w:rPr>
-        <w:t>Falls Ihre Infrastruktur-Stakeholder andere Diagrammarten bevorzugen, die beispielsweise Prozessoren und Kanäle zeigen, sind diese hier ebenfalls einsetzbar.</w:t>
-      </w:r>
-    </w:p>
-    <w:p>
-      <w:pPr>
-        <w:pStyle w:val="Heading4"/>
-        <w:rPr>
-          <w:lang w:val="de-DE"/>
-        </w:rPr>
-      </w:pPr>
-      <w:bookmarkStart w:id="4" w:name="X7707173214a6cfeab3000c44fbffb3a803d5d5a"/>
-      <w:r>
-        <w:rPr>
-          <w:lang w:val="de-DE"/>
-        </w:rPr>
-        <w:t>Infrastruktur Ebene 1</w:t>
-      </w:r>
-      <w:bookmarkEnd w:id="4"/>
-    </w:p>
-    <w:p>
-      <w:pPr>
-        <w:pStyle w:val="FirstParagraph"/>
-        <w:rPr>
-          <w:lang w:val="de-DE"/>
-        </w:rPr>
-      </w:pPr>
-      <w:r>
-        <w:rPr>
-          <w:lang w:val="de-DE"/>
-        </w:rPr>
-        <w:t>An dieser Stelle beschreiben Sie (als Kombination von Diagrammen mit Tabellen oder Texten):</w:t>
-      </w:r>
-    </w:p>
-    <w:p>
-      <w:pPr>
-        <w:numPr>
-          <w:ilvl w:val="0"/>
-          <w:numId w:val="36"/>
-        </w:numPr>
-        <w:pBdr>
-          <w:top w:val="none" w:sz="0" w:space="0" w:color="auto"/>
-          <w:left w:val="none" w:sz="0" w:space="0" w:color="auto"/>
-          <w:bottom w:val="none" w:sz="0" w:space="0" w:color="auto"/>
-          <w:right w:val="none" w:sz="0" w:space="0" w:color="auto"/>
-          <w:between w:val="none" w:sz="0" w:space="0" w:color="auto"/>
-          <w:bar w:val="none" w:sz="0" w:color="auto"/>
-        </w:pBdr>
-        <w:spacing w:after="200"/>
-        <w:rPr>
-          <w:lang w:val="de-DE"/>
-        </w:rPr>
-      </w:pPr>
-      <w:r>
-        <w:rPr>
-          <w:lang w:val="de-DE"/>
-        </w:rPr>
-        <w:t>die Verteilung des Gesamtsystems auf mehrere Standorte, Umgebungen, Rechner, Prozessoren o. Ä., sowie die physischen Verbindungskanäle zwischen diesen,</w:t>
-      </w:r>
-    </w:p>
-    <w:p>
-      <w:pPr>
-        <w:numPr>
-          <w:ilvl w:val="0"/>
-          <w:numId w:val="36"/>
-        </w:numPr>
-        <w:pBdr>
-          <w:top w:val="none" w:sz="0" w:space="0" w:color="auto"/>
-          <w:left w:val="none" w:sz="0" w:space="0" w:color="auto"/>
-          <w:bottom w:val="none" w:sz="0" w:space="0" w:color="auto"/>
-          <w:right w:val="none" w:sz="0" w:space="0" w:color="auto"/>
-          <w:between w:val="none" w:sz="0" w:space="0" w:color="auto"/>
-          <w:bar w:val="none" w:sz="0" w:color="auto"/>
-        </w:pBdr>
-        <w:spacing w:after="200"/>
-        <w:rPr>
-          <w:lang w:val="de-DE"/>
-        </w:rPr>
-      </w:pPr>
-      <w:r>
-        <w:rPr>
-          <w:lang w:val="de-DE"/>
-        </w:rPr>
-        <w:t>wichtige Begründungen für diese Verteilungsstruktur,</w:t>
-      </w:r>
-    </w:p>
-    <w:p>
-      <w:pPr>
-        <w:numPr>
-          <w:ilvl w:val="0"/>
-          <w:numId w:val="36"/>
-        </w:numPr>
-        <w:pBdr>
-          <w:top w:val="none" w:sz="0" w:space="0" w:color="auto"/>
-          <w:left w:val="none" w:sz="0" w:space="0" w:color="auto"/>
-          <w:bottom w:val="none" w:sz="0" w:space="0" w:color="auto"/>
-          <w:right w:val="none" w:sz="0" w:space="0" w:color="auto"/>
-          <w:between w:val="none" w:sz="0" w:space="0" w:color="auto"/>
-          <w:bar w:val="none" w:sz="0" w:color="auto"/>
-        </w:pBdr>
-        <w:spacing w:after="200"/>
-        <w:rPr>
-          <w:lang w:val="de-DE"/>
-        </w:rPr>
-      </w:pPr>
-      <w:r>
-        <w:rPr>
-          <w:lang w:val="de-DE"/>
-        </w:rPr>
-        <w:t>Qualitäts- und/oder Leistungsmerkmale dieser Infrastruktur,</w:t>
-      </w:r>
-    </w:p>
-    <w:p>
-      <w:pPr>
-        <w:numPr>
-          <w:ilvl w:val="0"/>
-          <w:numId w:val="36"/>
-        </w:numPr>
-        <w:pBdr>
-          <w:top w:val="none" w:sz="0" w:space="0" w:color="auto"/>
-          <w:left w:val="none" w:sz="0" w:space="0" w:color="auto"/>
-          <w:bottom w:val="none" w:sz="0" w:space="0" w:color="auto"/>
-          <w:right w:val="none" w:sz="0" w:space="0" w:color="auto"/>
-          <w:between w:val="none" w:sz="0" w:space="0" w:color="auto"/>
-          <w:bar w:val="none" w:sz="0" w:color="auto"/>
-        </w:pBdr>
-        <w:spacing w:after="200"/>
-        <w:rPr>
-          <w:lang w:val="de-DE"/>
-        </w:rPr>
-      </w:pPr>
-      <w:r>
-        <w:rPr>
-          <w:lang w:val="de-DE"/>
-        </w:rPr>
-        <w:t>Zuordnung von Softwareartefakten zu Bestandteilen der Infrastruktur</w:t>
-      </w:r>
-    </w:p>
-    <w:p>
-      <w:pPr>
-        <w:pStyle w:val="FirstParagraph"/>
-        <w:rPr>
-          <w:lang w:val="de-DE"/>
-        </w:rPr>
-      </w:pPr>
-      <w:r>
-        <w:rPr>
-          <w:lang w:val="de-DE"/>
-        </w:rPr>
-        <w:t>Für mehrere Umgebungen oder alternative Deployments kopieren Sie diesen Teil von arc42 für alle wichtigen Umgebungen/Varianten.</w:t>
-      </w:r>
-    </w:p>
-    <w:p>
-      <w:pPr>
-        <w:pStyle w:val="BodyText"/>
-        <w:rPr>
-          <w:lang w:val="de-DE"/>
-        </w:rPr>
-      </w:pPr>
-      <w:r>
-        <w:rPr>
-          <w:b/>
-          <w:i/>
-          <w:lang w:val="de-DE"/>
-        </w:rPr>
-        <w:t>&lt;Übersichtsdiagramm&gt;</w:t>
-      </w:r>
-    </w:p>
-    <w:p>
-      <w:pPr>
-        <w:pStyle w:val="DefinitionTerm"/>
-        <w:rPr>
-          <w:lang w:val="de-DE"/>
-        </w:rPr>
-      </w:pPr>
-      <w:r>
-        <w:rPr>
-          <w:lang w:val="de-DE"/>
-        </w:rPr>
-        <w:lastRenderedPageBreak/>
-        <w:t>Begründung</w:t>
-      </w:r>
-    </w:p>
-    <w:p>
-      <w:pPr>
-        <w:pStyle w:val="Definition"/>
-        <w:rPr>
-          <w:lang w:val="de-DE"/>
-        </w:rPr>
-      </w:pPr>
-      <w:r>
-        <w:rPr>
-          <w:i/>
-          <w:lang w:val="de-DE"/>
-        </w:rPr>
-        <w:t>&lt;Erläuternder Text&gt;</w:t>
-      </w:r>
-    </w:p>
-    <w:p>
-      <w:pPr>
-        <w:pStyle w:val="DefinitionTerm"/>
-        <w:rPr>
-          <w:lang w:val="de-DE"/>
-        </w:rPr>
-      </w:pPr>
-      <w:r>
-        <w:rPr>
-          <w:lang w:val="de-DE"/>
-        </w:rPr>
-        <w:t>Qualitäts- und/oder Leistungsmerkmale</w:t>
-      </w:r>
-    </w:p>
-    <w:p>
-      <w:pPr>
-        <w:pStyle w:val="Definition"/>
-        <w:rPr>
-          <w:lang w:val="de-DE"/>
-        </w:rPr>
-      </w:pPr>
-      <w:r>
-        <w:rPr>
-          <w:i/>
-          <w:lang w:val="de-DE"/>
-        </w:rPr>
-        <w:t>&lt;Erläuternder Text&gt;</w:t>
-      </w:r>
-    </w:p>
-    <w:p>
-      <w:pPr>
-        <w:pStyle w:val="DefinitionTerm"/>
-        <w:rPr>
-          <w:lang w:val="de-DE"/>
-        </w:rPr>
-      </w:pPr>
-      <w:r>
-        <w:rPr>
-          <w:lang w:val="de-DE"/>
-        </w:rPr>
-        <w:t>Zuordnung von Bausteinen zu Infrastruktur</w:t>
-      </w:r>
-    </w:p>
-    <w:p>
-      <w:pPr>
-        <w:pStyle w:val="Definition"/>
-        <w:rPr>
-          <w:lang w:val="de-DE"/>
-        </w:rPr>
-      </w:pPr>
-      <w:r>
-        <w:rPr>
-          <w:i/>
-          <w:lang w:val="de-DE"/>
-        </w:rPr>
-        <w:t>&lt;Beschreibung der Zuordnung&gt;</w:t>
-      </w:r>
-    </w:p>
-    <w:p>
-      <w:pPr>
-        <w:pStyle w:val="Heading4"/>
-        <w:rPr>
-          <w:lang w:val="de-DE"/>
-        </w:rPr>
-      </w:pPr>
-      <w:bookmarkStart w:id="5" w:name="Xff8313a15ecec4f472bfa3b76a39372d4ee39b9"/>
-      <w:r>
-        <w:rPr>
-          <w:lang w:val="de-DE"/>
-        </w:rPr>
-        <w:t>Infrastruktur Ebene 2</w:t>
-      </w:r>
-      <w:bookmarkEnd w:id="5"/>
-    </w:p>
-    <w:p>
-      <w:pPr>
-        <w:pStyle w:val="FirstParagraph"/>
-        <w:rPr>
-          <w:lang w:val="de-DE"/>
-        </w:rPr>
-      </w:pPr>
-      <w:r>
-        <w:rPr>
-          <w:lang w:val="de-DE"/>
-        </w:rPr>
-        <w:t>An dieser Stelle können Sie den inneren Aufbau (einiger) Infrastrukturelemente aus Ebene 1 beschreiben.</w:t>
-      </w:r>
-    </w:p>
-    <w:p>
-      <w:pPr>
-        <w:pStyle w:val="BodyText"/>
-        <w:rPr>
-          <w:lang w:val="de-DE"/>
-        </w:rPr>
-      </w:pPr>
-      <w:r>
-        <w:rPr>
-          <w:lang w:val="de-DE"/>
-        </w:rPr>
-        <w:t>Für jedes Infrastrukturelement kopieren Sie die Struktur aus Ebene 1.</w:t>
-      </w:r>
-    </w:p>
-    <w:p>
-      <w:pPr>
-        <w:rPr>
-          <w:rFonts w:asciiTheme="minorHAnsi" w:eastAsiaTheme="minorHAnsi" w:hAnsiTheme="minorHAnsi" w:cstheme="minorBidi"/>
-          <w:bdr w:val="none" w:sz="0" w:space="0" w:color="auto"/>
-          <w:lang w:val="de-DE"/>
+          <w:rFonts w:ascii="Calibri" w:eastAsia="Calibri" w:hAnsi="Calibri" w:cs="Calibri"/>
+          <w:color w:val="000000"/>
+          <w:sz w:val="22"/>
+          <w:szCs w:val="22"/>
+          <w:u w:color="000000"/>
+          <w:bdr w:val="nil"/>
+          <w:lang w:val="de-DE" w:eastAsia="de-DE"/>
+          <w14:textOutline w14:w="0" w14:cap="flat" w14:cmpd="sng" w14:algn="ctr">
+            <w14:noFill/>
+            <w14:prstDash w14:val="solid"/>
+            <w14:bevel/>
+          </w14:textOutline>
+        </w:rPr>
+        <w:t xml:space="preserve">Zum einen </w:t>
+      </w:r>
+      <w:r>
+        <w:rPr>
+          <w:rFonts w:ascii="Calibri" w:eastAsia="Calibri" w:hAnsi="Calibri" w:cs="Calibri"/>
+          <w:color w:val="000000"/>
+          <w:sz w:val="22"/>
+          <w:szCs w:val="22"/>
+          <w:u w:color="000000"/>
+          <w:bdr w:val="nil"/>
+          <w:lang w:val="de-DE" w:eastAsia="de-DE"/>
+          <w14:textOutline w14:w="0" w14:cap="flat" w14:cmpd="sng" w14:algn="ctr">
+            <w14:noFill/>
+            <w14:prstDash w14:val="solid"/>
+            <w14:bevel/>
+          </w14:textOutline>
+        </w:rPr>
+        <w:t xml:space="preserve">greifen User des Systems auf das Frontend zu. Dieses läuft im Browser und benutzt die Rest </w:t>
+      </w:r>
+      <w:r>
+        <w:rPr>
+          <w:rFonts w:ascii="Calibri" w:eastAsia="Calibri" w:hAnsi="Calibri" w:cs="Calibri"/>
+          <w:color w:val="000000"/>
+          <w:sz w:val="22"/>
+          <w:szCs w:val="22"/>
+          <w:u w:color="000000"/>
+          <w:bdr w:val="nil"/>
+          <w:lang w:val="de-DE" w:eastAsia="de-DE"/>
+          <w14:textOutline w14:w="0" w14:cap="flat" w14:cmpd="sng" w14:algn="ctr">
+            <w14:noFill/>
+            <w14:prstDash w14:val="solid"/>
+            <w14:bevel/>
+          </w14:textOutline>
+        </w:rPr>
+        <w:t xml:space="preserve">Schnittstelle </w:t>
+      </w:r>
+      <w:r>
+        <w:rPr>
+          <w:rFonts w:ascii="Calibri" w:eastAsia="Calibri" w:hAnsi="Calibri" w:cs="Calibri"/>
+          <w:color w:val="000000"/>
+          <w:sz w:val="22"/>
+          <w:szCs w:val="22"/>
+          <w:u w:color="000000"/>
+          <w:bdr w:val="nil"/>
+          <w:lang w:val="de-DE" w:eastAsia="de-DE"/>
+          <w14:textOutline w14:w="0" w14:cap="flat" w14:cmpd="sng" w14:algn="ctr">
+            <w14:noFill/>
+            <w14:prstDash w14:val="solid"/>
+            <w14:bevel/>
+          </w14:textOutline>
+        </w:rPr>
+        <w:t xml:space="preserve">und </w:t>
+      </w:r>
+      <w:proofErr w:type="spellStart"/>
+      <w:r>
+        <w:rPr>
+          <w:rFonts w:ascii="Calibri" w:eastAsia="Calibri" w:hAnsi="Calibri" w:cs="Calibri"/>
+          <w:color w:val="000000"/>
+          <w:sz w:val="22"/>
+          <w:szCs w:val="22"/>
+          <w:u w:color="000000"/>
+          <w:bdr w:val="nil"/>
+          <w:lang w:val="de-DE" w:eastAsia="de-DE"/>
+          <w14:textOutline w14:w="0" w14:cap="flat" w14:cmpd="sng" w14:algn="ctr">
+            <w14:noFill/>
+            <w14:prstDash w14:val="solid"/>
+            <w14:bevel/>
+          </w14:textOutline>
+        </w:rPr>
+        <w:t>Websockets</w:t>
+      </w:r>
+      <w:proofErr w:type="spellEnd"/>
+      <w:r>
+        <w:rPr>
+          <w:rFonts w:ascii="Calibri" w:eastAsia="Calibri" w:hAnsi="Calibri" w:cs="Calibri"/>
+          <w:color w:val="000000"/>
+          <w:sz w:val="22"/>
+          <w:szCs w:val="22"/>
+          <w:u w:color="000000"/>
+          <w:bdr w:val="nil"/>
+          <w:lang w:val="de-DE" w:eastAsia="de-DE"/>
+          <w14:textOutline w14:w="0" w14:cap="flat" w14:cmpd="sng" w14:algn="ctr">
+            <w14:noFill/>
+            <w14:prstDash w14:val="solid"/>
+            <w14:bevel/>
+          </w14:textOutline>
+        </w:rPr>
+        <w:t>, welche vo</w:t>
+      </w:r>
+      <w:r>
+        <w:rPr>
+          <w:rFonts w:ascii="Calibri" w:eastAsia="Calibri" w:hAnsi="Calibri" w:cs="Calibri"/>
+          <w:color w:val="000000"/>
+          <w:sz w:val="22"/>
+          <w:szCs w:val="22"/>
+          <w:u w:color="000000"/>
+          <w:bdr w:val="nil"/>
+          <w:lang w:val="de-DE" w:eastAsia="de-DE"/>
+          <w14:textOutline w14:w="0" w14:cap="flat" w14:cmpd="sng" w14:algn="ctr">
+            <w14:noFill/>
+            <w14:prstDash w14:val="solid"/>
+            <w14:bevel/>
+          </w14:textOutline>
+        </w:rPr>
+        <w:t>n den Controllern im</w:t>
+      </w:r>
+      <w:r>
+        <w:rPr>
+          <w:rFonts w:ascii="Calibri" w:eastAsia="Calibri" w:hAnsi="Calibri" w:cs="Calibri"/>
+          <w:color w:val="000000"/>
+          <w:sz w:val="22"/>
+          <w:szCs w:val="22"/>
+          <w:u w:color="000000"/>
+          <w:bdr w:val="nil"/>
+          <w:lang w:val="de-DE" w:eastAsia="de-DE"/>
+          <w14:textOutline w14:w="0" w14:cap="flat" w14:cmpd="sng" w14:algn="ctr">
+            <w14:noFill/>
+            <w14:prstDash w14:val="solid"/>
+            <w14:bevel/>
+          </w14:textOutline>
+        </w:rPr>
+        <w:t xml:space="preserve"> Backend zur Verfügung gestellt</w:t>
+      </w:r>
+      <w:r>
+        <w:rPr>
+          <w:rFonts w:ascii="Calibri" w:eastAsia="Calibri" w:hAnsi="Calibri" w:cs="Calibri"/>
+          <w:color w:val="000000"/>
+          <w:sz w:val="22"/>
+          <w:szCs w:val="22"/>
+          <w:u w:color="000000"/>
+          <w:bdr w:val="nil"/>
+          <w:lang w:val="de-DE" w:eastAsia="de-DE"/>
+          <w14:textOutline w14:w="0" w14:cap="flat" w14:cmpd="sng" w14:algn="ctr">
+            <w14:noFill/>
+            <w14:prstDash w14:val="solid"/>
+            <w14:bevel/>
+          </w14:textOutline>
+        </w:rPr>
+        <w:t xml:space="preserve"> werden.</w:t>
+      </w:r>
+      <w:r>
+        <w:rPr>
+          <w:rFonts w:ascii="Calibri" w:eastAsia="Calibri" w:hAnsi="Calibri" w:cs="Calibri"/>
+          <w:color w:val="000000"/>
+          <w:sz w:val="22"/>
+          <w:szCs w:val="22"/>
+          <w:u w:color="000000"/>
+          <w:bdr w:val="nil"/>
+          <w:lang w:val="de-DE" w:eastAsia="de-DE"/>
+          <w14:textOutline w14:w="0" w14:cap="flat" w14:cmpd="sng" w14:algn="ctr">
+            <w14:noFill/>
+            <w14:prstDash w14:val="solid"/>
+            <w14:bevel/>
+          </w14:textOutline>
+        </w:rPr>
+        <w:br/>
+        <w:t xml:space="preserve">Der </w:t>
+      </w:r>
+      <w:proofErr w:type="spellStart"/>
+      <w:r>
+        <w:rPr>
+          <w:rFonts w:ascii="Calibri" w:eastAsia="Calibri" w:hAnsi="Calibri" w:cs="Calibri"/>
+          <w:color w:val="000000"/>
+          <w:sz w:val="22"/>
+          <w:szCs w:val="22"/>
+          <w:u w:color="000000"/>
+          <w:bdr w:val="nil"/>
+          <w:lang w:val="de-DE" w:eastAsia="de-DE"/>
+          <w14:textOutline w14:w="0" w14:cap="flat" w14:cmpd="sng" w14:algn="ctr">
+            <w14:noFill/>
+            <w14:prstDash w14:val="solid"/>
+            <w14:bevel/>
+          </w14:textOutline>
+        </w:rPr>
+        <w:t>CubeController</w:t>
+      </w:r>
+      <w:proofErr w:type="spellEnd"/>
+      <w:r>
+        <w:rPr>
+          <w:rFonts w:ascii="Calibri" w:eastAsia="Calibri" w:hAnsi="Calibri" w:cs="Calibri"/>
+          <w:color w:val="000000"/>
+          <w:sz w:val="22"/>
+          <w:szCs w:val="22"/>
+          <w:u w:color="000000"/>
+          <w:bdr w:val="nil"/>
+          <w:lang w:val="de-DE" w:eastAsia="de-DE"/>
+          <w14:textOutline w14:w="0" w14:cap="flat" w14:cmpd="sng" w14:algn="ctr">
+            <w14:noFill/>
+            <w14:prstDash w14:val="solid"/>
+            <w14:bevel/>
+          </w14:textOutline>
+        </w:rPr>
+        <w:t xml:space="preserve"> bietet einen zweiten Websocket Chanel an, welcher die Kommunikation mit dem Pi übernimmt. Auf dem Pi läuft ebenfalls eine Java Laufzeitumgebung, jedoch auf Java 1.8.0 damit der Bluetooth Adapter </w:t>
+      </w:r>
+      <w:proofErr w:type="spellStart"/>
+      <w:r>
+        <w:rPr>
+          <w:rFonts w:ascii="Calibri" w:eastAsia="Calibri" w:hAnsi="Calibri" w:cs="Calibri"/>
+          <w:color w:val="000000"/>
+          <w:sz w:val="22"/>
+          <w:szCs w:val="22"/>
+          <w:u w:color="000000"/>
+          <w:bdr w:val="nil"/>
+          <w:lang w:val="de-DE" w:eastAsia="de-DE"/>
+          <w14:textOutline w14:w="0" w14:cap="flat" w14:cmpd="sng" w14:algn="ctr">
+            <w14:noFill/>
+            <w14:prstDash w14:val="solid"/>
+            <w14:bevel/>
+          </w14:textOutline>
+        </w:rPr>
+        <w:t>tinyb</w:t>
+      </w:r>
+      <w:proofErr w:type="spellEnd"/>
+      <w:r>
+        <w:rPr>
+          <w:rFonts w:ascii="Calibri" w:eastAsia="Calibri" w:hAnsi="Calibri" w:cs="Calibri"/>
+          <w:color w:val="000000"/>
+          <w:sz w:val="22"/>
+          <w:szCs w:val="22"/>
+          <w:u w:color="000000"/>
+          <w:bdr w:val="nil"/>
+          <w:lang w:val="de-DE" w:eastAsia="de-DE"/>
+          <w14:textOutline w14:w="0" w14:cap="flat" w14:cmpd="sng" w14:algn="ctr">
+            <w14:noFill/>
+            <w14:prstDash w14:val="solid"/>
+            <w14:bevel/>
+          </w14:textOutline>
+        </w:rPr>
+        <w:t xml:space="preserve"> korrekt läuft.</w:t>
+      </w:r>
+    </w:p>
+    <w:p>
+      <w:pPr>
+        <w:rPr>
+          <w:rFonts w:ascii="Calibri Light" w:hAnsi="Calibri Light" w:cs="Arial Unicode MS"/>
+          <w:color w:val="2E74B5"/>
+          <w:sz w:val="32"/>
+          <w:szCs w:val="32"/>
+          <w:u w:color="2E74B5"/>
+          <w:lang w:val="de-DE" w:eastAsia="de-DE"/>
+          <w14:textOutline w14:w="0" w14:cap="flat" w14:cmpd="sng" w14:algn="ctr">
+            <w14:noFill/>
+            <w14:prstDash w14:val="solid"/>
+            <w14:bevel/>
+          </w14:textOutline>
         </w:rPr>
       </w:pPr>
       <w:r>
@@ -6056,6 +6549,7 @@
           <w:szCs w:val="22"/>
         </w:rPr>
       </w:pPr>
+      <w:proofErr w:type="spellStart"/>
       <w:r>
         <w:rPr>
           <w:rFonts w:ascii="Calibri" w:hAnsi="Calibri"/>
@@ -6064,6 +6558,7 @@
         </w:rPr>
         <w:t>Overview</w:t>
       </w:r>
+      <w:proofErr w:type="spellEnd"/>
     </w:p>
     <w:p>
       <w:pPr>
@@ -6332,6 +6827,7 @@
           <w:szCs w:val="22"/>
         </w:rPr>
       </w:pPr>
+      <w:proofErr w:type="spellStart"/>
       <w:r>
         <w:rPr>
           <w:rFonts w:ascii="Calibri" w:hAnsi="Calibri"/>
@@ -6340,6 +6836,7 @@
         </w:rPr>
         <w:t>Begriffauswahl</w:t>
       </w:r>
+      <w:proofErr w:type="spellEnd"/>
     </w:p>
     <w:p>
       <w:pPr>
@@ -7395,7 +7892,21 @@
         <w:rPr>
           <w:lang w:val="en-US"/>
         </w:rPr>
-        <w:t xml:space="preserve">Hardware / Bluetooth Architekt: </w:t>
+        <w:t xml:space="preserve">Hardware / Bluetooth </w:t>
+      </w:r>
+      <w:proofErr w:type="spellStart"/>
+      <w:r>
+        <w:rPr>
+          <w:lang w:val="en-US"/>
+        </w:rPr>
+        <w:t>Architekt</w:t>
+      </w:r>
+      <w:proofErr w:type="spellEnd"/>
+      <w:r>
+        <w:rPr>
+          <w:lang w:val="en-US"/>
+        </w:rPr>
+        <w:t xml:space="preserve">: </w:t>
       </w:r>
       <w:r>
         <w:rPr>
@@ -7420,8 +7931,13 @@
         <w:t xml:space="preserve">Frontend Architekt: </w:t>
       </w:r>
       <w:r>
-        <w:t>Islam Mechtijev</w:t>
-      </w:r>
+        <w:t xml:space="preserve">Islam </w:t>
+      </w:r>
+      <w:proofErr w:type="spellStart"/>
+      <w:r>
+        <w:t>Mechtijev</w:t>
+      </w:r>
+      <w:proofErr w:type="spellEnd"/>
     </w:p>
     <w:p>
       <w:pPr>
@@ -7458,8 +7974,13 @@
         <w:t>GIT</w:t>
       </w:r>
       <w:r>
-        <w:t xml:space="preserve"> Architekt: Clemens Prosser</w:t>
-      </w:r>
+        <w:t xml:space="preserve"> Architekt: Clemens </w:t>
+      </w:r>
+      <w:proofErr w:type="spellStart"/>
+      <w:r>
+        <w:t>Prosser</w:t>
+      </w:r>
+      <w:proofErr w:type="spellEnd"/>
     </w:p>
     <w:p>
       <w:pPr>
@@ -7479,7 +8000,15 @@
         <w:jc w:val="left"/>
       </w:pPr>
       <w:r>
-        <w:t>Die jeweiligen Architekten sind für die zeitliche Koordination von Issues sowie</w:t>
+        <w:t xml:space="preserve">Die jeweiligen Architekten sind für die zeitliche Koordination von </w:t>
+      </w:r>
+      <w:proofErr w:type="spellStart"/>
+      <w:r>
+        <w:t>Issues</w:t>
+      </w:r>
+      <w:proofErr w:type="spellEnd"/>
+      <w:r>
+        <w:t xml:space="preserve"> sowie</w:t>
       </w:r>
       <w:r>
         <w:t xml:space="preserve"> </w:t>
@@ -7518,8 +8047,13 @@
         </w:numPr>
       </w:pPr>
       <w:r>
-        <w:t>Wöchentliche JourFixe</w:t>
-      </w:r>
+        <w:t xml:space="preserve">Wöchentliche </w:t>
+      </w:r>
+      <w:proofErr w:type="spellStart"/>
+      <w:r>
+        <w:t>JourFixe</w:t>
+      </w:r>
+      <w:proofErr w:type="spellEnd"/>
       <w:r>
         <w:t xml:space="preserve"> am Montag 19:00 sowie optionalen Termin Freitag 16:00</w:t>
       </w:r>
@@ -8101,10 +8635,42 @@
       </w:r>
       <w:r>
         <w:br/>
-        <w:t>ER-Diagramm, Glossar, Issues einpflegen, git workflow, Dummy Projekt, Frontend Build Integration</w:t>
-      </w:r>
-      <w:r>
-        <w:t>, Swagger Planung</w:t>
+        <w:t xml:space="preserve">ER-Diagramm, Glossar, </w:t>
+      </w:r>
+      <w:proofErr w:type="spellStart"/>
+      <w:r>
+        <w:t>Issues</w:t>
+      </w:r>
+      <w:proofErr w:type="spellEnd"/>
+      <w:r>
+        <w:t xml:space="preserve"> einpflegen, git </w:t>
+      </w:r>
+      <w:proofErr w:type="spellStart"/>
+      <w:r>
+        <w:t>workflow</w:t>
+      </w:r>
+      <w:proofErr w:type="spellEnd"/>
+      <w:r>
+        <w:t xml:space="preserve">, Dummy Projekt, Frontend </w:t>
+      </w:r>
+      <w:proofErr w:type="spellStart"/>
+      <w:r>
+        <w:t>Build</w:t>
+      </w:r>
+      <w:proofErr w:type="spellEnd"/>
+      <w:r>
+        <w:t xml:space="preserve"> Integration</w:t>
+      </w:r>
+      <w:r>
+        <w:t xml:space="preserve">, </w:t>
+      </w:r>
+      <w:proofErr w:type="spellStart"/>
+      <w:r>
+        <w:t>Swagger</w:t>
+      </w:r>
+      <w:proofErr w:type="spellEnd"/>
+      <w:r>
+        <w:t xml:space="preserve"> Planung</w:t>
       </w:r>
     </w:p>
     <w:p>
@@ -8121,10 +8687,34 @@
       </w:r>
       <w:r>
         <w:br/>
-        <w:t>Kommunikation RaspberryPi und TimeCube, REST und Websocket Kommunikation,</w:t>
-      </w:r>
-      <w:r>
-        <w:t xml:space="preserve"> REST Endpoint Implementierung,</w:t>
+        <w:t xml:space="preserve">Kommunikation </w:t>
+      </w:r>
+      <w:proofErr w:type="spellStart"/>
+      <w:r>
+        <w:t>RaspberryPi</w:t>
+      </w:r>
+      <w:proofErr w:type="spellEnd"/>
+      <w:r>
+        <w:t xml:space="preserve"> und </w:t>
+      </w:r>
+      <w:proofErr w:type="spellStart"/>
+      <w:r>
+        <w:t>TimeCube</w:t>
+      </w:r>
+      <w:proofErr w:type="spellEnd"/>
+      <w:r>
+        <w:t>, REST und Websocket Kommunikation,</w:t>
+      </w:r>
+      <w:r>
+        <w:t xml:space="preserve"> REST </w:t>
+      </w:r>
+      <w:proofErr w:type="spellStart"/>
+      <w:r>
+        <w:t>Endpoint</w:t>
+      </w:r>
+      <w:proofErr w:type="spellEnd"/>
+      <w:r>
+        <w:t xml:space="preserve"> Implementierung,</w:t>
       </w:r>
       <w:r>
         <w:t xml:space="preserve"> Datenbank Setup, Authenti</w:t>
@@ -8177,11 +8767,16 @@
         <w:br/>
       </w:r>
       <w:r>
-        <w:t>Frontend Views (Admin</w:t>
+        <w:t>Frontend Views (</w:t>
+      </w:r>
+      <w:proofErr w:type="spellStart"/>
+      <w:r>
+        <w:t>Admin</w:t>
       </w:r>
       <w:r>
         <w:t>oberfläche</w:t>
       </w:r>
+      <w:proofErr w:type="spellEnd"/>
       <w:r>
         <w:t>),</w:t>
       </w:r>
@@ -8211,12 +8806,14 @@
         <w:br/>
         <w:t xml:space="preserve">Feinschliff, </w:t>
       </w:r>
+      <w:proofErr w:type="spellStart"/>
       <w:r>
         <w:rPr>
           <w:rFonts w:cs="Calibri"/>
         </w:rPr>
         <w:t>Bugtesting</w:t>
       </w:r>
+      <w:proofErr w:type="spellEnd"/>
     </w:p>
     <w:p>
       <w:pPr>
@@ -8257,8 +8854,9 @@
             <w14:bevel/>
           </w14:textOutline>
         </w:rPr>
-        <w:t>Um stets über den Status anderer Branches</w:t>
-      </w:r>
+        <w:t xml:space="preserve">Um stets über den Status anderer </w:t>
+      </w:r>
+      <w:proofErr w:type="spellStart"/>
       <w:r>
         <w:rPr>
           <w:rFonts w:ascii="Calibri" w:eastAsia="Calibri" w:hAnsi="Calibri" w:cs="Calibri"/>
@@ -8273,8 +8871,9 @@
             <w14:bevel/>
           </w14:textOutline>
         </w:rPr>
-        <w:t xml:space="preserve"> </w:t>
-      </w:r>
+        <w:t>Branches</w:t>
+      </w:r>
+      <w:proofErr w:type="spellEnd"/>
       <w:r>
         <w:rPr>
           <w:rFonts w:ascii="Calibri" w:eastAsia="Calibri" w:hAnsi="Calibri" w:cs="Calibri"/>
@@ -8289,7 +8888,7 @@
             <w14:bevel/>
           </w14:textOutline>
         </w:rPr>
-        <w:t>/</w:t>
+        <w:t xml:space="preserve"> </w:t>
       </w:r>
       <w:r>
         <w:rPr>
@@ -8305,7 +8904,7 @@
             <w14:bevel/>
           </w14:textOutline>
         </w:rPr>
-        <w:t xml:space="preserve"> </w:t>
+        <w:t>/</w:t>
       </w:r>
       <w:r>
         <w:rPr>
@@ -8321,8 +8920,9 @@
             <w14:bevel/>
           </w14:textOutline>
         </w:rPr>
-        <w:t xml:space="preserve">Issues informiert zu sein, wird der Status der Entwicklung von jeder Person manuell </w:t>
-      </w:r>
+        <w:t xml:space="preserve"> </w:t>
+      </w:r>
+      <w:proofErr w:type="spellStart"/>
       <w:r>
         <w:rPr>
           <w:rFonts w:ascii="Calibri" w:eastAsia="Calibri" w:hAnsi="Calibri" w:cs="Calibri"/>
@@ -8337,8 +8937,9 @@
             <w14:bevel/>
           </w14:textOutline>
         </w:rPr>
-        <w:t>mittels Checkin - Checkout Messages</w:t>
-      </w:r>
+        <w:t>Issues</w:t>
+      </w:r>
+      <w:proofErr w:type="spellEnd"/>
       <w:r>
         <w:rPr>
           <w:rFonts w:ascii="Calibri" w:eastAsia="Calibri" w:hAnsi="Calibri" w:cs="Calibri"/>
@@ -8353,7 +8954,7 @@
             <w14:bevel/>
           </w14:textOutline>
         </w:rPr>
-        <w:t xml:space="preserve"> (in diesem Fall </w:t>
+        <w:t xml:space="preserve"> informiert zu sein, wird der Status der Entwicklung von jeder Person manuell </w:t>
       </w:r>
       <w:r>
         <w:rPr>
@@ -8369,8 +8970,9 @@
             <w14:bevel/>
           </w14:textOutline>
         </w:rPr>
-        <w:t xml:space="preserve">über </w:t>
-      </w:r>
+        <w:t xml:space="preserve">mittels </w:t>
+      </w:r>
+      <w:proofErr w:type="spellStart"/>
       <w:r>
         <w:rPr>
           <w:rFonts w:ascii="Calibri" w:eastAsia="Calibri" w:hAnsi="Calibri" w:cs="Calibri"/>
@@ -8385,14 +8987,9 @@
             <w14:bevel/>
           </w14:textOutline>
         </w:rPr>
-        <w:t>Slack) festgehalten</w:t>
-      </w:r>
-      <w:r>
-        <w:rPr>
-          <w:lang w:val="de-DE"/>
-        </w:rPr>
-        <w:t xml:space="preserve">. </w:t>
-      </w:r>
+        <w:t>Checkin</w:t>
+      </w:r>
+      <w:proofErr w:type="spellEnd"/>
       <w:r>
         <w:rPr>
           <w:rFonts w:ascii="Calibri" w:eastAsia="Calibri" w:hAnsi="Calibri" w:cs="Calibri"/>
@@ -8407,6 +9004,128 @@
             <w14:bevel/>
           </w14:textOutline>
         </w:rPr>
+        <w:t xml:space="preserve"> - </w:t>
+      </w:r>
+      <w:proofErr w:type="spellStart"/>
+      <w:r>
+        <w:rPr>
+          <w:rFonts w:ascii="Calibri" w:eastAsia="Calibri" w:hAnsi="Calibri" w:cs="Calibri"/>
+          <w:color w:val="000000"/>
+          <w:sz w:val="22"/>
+          <w:szCs w:val="22"/>
+          <w:u w:color="000000"/>
+          <w:lang w:val="de-DE" w:eastAsia="de-DE"/>
+          <w14:textOutline w14:w="0" w14:cap="flat" w14:cmpd="sng" w14:algn="ctr">
+            <w14:noFill/>
+            <w14:prstDash w14:val="solid"/>
+            <w14:bevel/>
+          </w14:textOutline>
+        </w:rPr>
+        <w:t>Checkout</w:t>
+      </w:r>
+      <w:proofErr w:type="spellEnd"/>
+      <w:r>
+        <w:rPr>
+          <w:rFonts w:ascii="Calibri" w:eastAsia="Calibri" w:hAnsi="Calibri" w:cs="Calibri"/>
+          <w:color w:val="000000"/>
+          <w:sz w:val="22"/>
+          <w:szCs w:val="22"/>
+          <w:u w:color="000000"/>
+          <w:lang w:val="de-DE" w:eastAsia="de-DE"/>
+          <w14:textOutline w14:w="0" w14:cap="flat" w14:cmpd="sng" w14:algn="ctr">
+            <w14:noFill/>
+            <w14:prstDash w14:val="solid"/>
+            <w14:bevel/>
+          </w14:textOutline>
+        </w:rPr>
+        <w:t xml:space="preserve"> Messages</w:t>
+      </w:r>
+      <w:r>
+        <w:rPr>
+          <w:rFonts w:ascii="Calibri" w:eastAsia="Calibri" w:hAnsi="Calibri" w:cs="Calibri"/>
+          <w:color w:val="000000"/>
+          <w:sz w:val="22"/>
+          <w:szCs w:val="22"/>
+          <w:u w:color="000000"/>
+          <w:lang w:val="de-DE" w:eastAsia="de-DE"/>
+          <w14:textOutline w14:w="0" w14:cap="flat" w14:cmpd="sng" w14:algn="ctr">
+            <w14:noFill/>
+            <w14:prstDash w14:val="solid"/>
+            <w14:bevel/>
+          </w14:textOutline>
+        </w:rPr>
+        <w:t xml:space="preserve"> (in diesem Fall </w:t>
+      </w:r>
+      <w:r>
+        <w:rPr>
+          <w:rFonts w:ascii="Calibri" w:eastAsia="Calibri" w:hAnsi="Calibri" w:cs="Calibri"/>
+          <w:color w:val="000000"/>
+          <w:sz w:val="22"/>
+          <w:szCs w:val="22"/>
+          <w:u w:color="000000"/>
+          <w:lang w:val="de-DE" w:eastAsia="de-DE"/>
+          <w14:textOutline w14:w="0" w14:cap="flat" w14:cmpd="sng" w14:algn="ctr">
+            <w14:noFill/>
+            <w14:prstDash w14:val="solid"/>
+            <w14:bevel/>
+          </w14:textOutline>
+        </w:rPr>
+        <w:t xml:space="preserve">über </w:t>
+      </w:r>
+      <w:proofErr w:type="spellStart"/>
+      <w:r>
+        <w:rPr>
+          <w:rFonts w:ascii="Calibri" w:eastAsia="Calibri" w:hAnsi="Calibri" w:cs="Calibri"/>
+          <w:color w:val="000000"/>
+          <w:sz w:val="22"/>
+          <w:szCs w:val="22"/>
+          <w:u w:color="000000"/>
+          <w:lang w:val="de-DE" w:eastAsia="de-DE"/>
+          <w14:textOutline w14:w="0" w14:cap="flat" w14:cmpd="sng" w14:algn="ctr">
+            <w14:noFill/>
+            <w14:prstDash w14:val="solid"/>
+            <w14:bevel/>
+          </w14:textOutline>
+        </w:rPr>
+        <w:t>Slack</w:t>
+      </w:r>
+      <w:proofErr w:type="spellEnd"/>
+      <w:r>
+        <w:rPr>
+          <w:rFonts w:ascii="Calibri" w:eastAsia="Calibri" w:hAnsi="Calibri" w:cs="Calibri"/>
+          <w:color w:val="000000"/>
+          <w:sz w:val="22"/>
+          <w:szCs w:val="22"/>
+          <w:u w:color="000000"/>
+          <w:lang w:val="de-DE" w:eastAsia="de-DE"/>
+          <w14:textOutline w14:w="0" w14:cap="flat" w14:cmpd="sng" w14:algn="ctr">
+            <w14:noFill/>
+            <w14:prstDash w14:val="solid"/>
+            <w14:bevel/>
+          </w14:textOutline>
+        </w:rPr>
+        <w:t>) festgehalten</w:t>
+      </w:r>
+      <w:r>
+        <w:rPr>
+          <w:lang w:val="de-DE"/>
+        </w:rPr>
+        <w:t xml:space="preserve">. </w:t>
+      </w:r>
+      <w:r>
+        <w:rPr>
+          <w:rFonts w:ascii="Calibri" w:eastAsia="Calibri" w:hAnsi="Calibri" w:cs="Calibri"/>
+          <w:color w:val="000000"/>
+          <w:sz w:val="22"/>
+          <w:szCs w:val="22"/>
+          <w:u w:color="000000"/>
+          <w:lang w:val="de-DE" w:eastAsia="de-DE"/>
+          <w14:textOutline w14:w="0" w14:cap="flat" w14:cmpd="sng" w14:algn="ctr">
+            <w14:noFill/>
+            <w14:prstDash w14:val="solid"/>
+            <w14:bevel/>
+          </w14:textOutline>
+        </w:rPr>
         <w:lastRenderedPageBreak/>
         <w:t>Andere Teammitglieder müssen so nicht explizit nachfragen, zusätzlich erhält man wesentlich öfter Statusupdates (als lediglich mit Jour Fixe).</w:t>
       </w:r>
@@ -8442,7 +9161,63 @@
         <w:jc w:val="left"/>
       </w:pPr>
       <w:r>
-        <w:t>An jedem Sonntag (bis spätestens Montag 08:00) wird ein Release angelegt. Dazu werden gegebenenfalls noch offene Merge Requests nach Dev gemerged und anschließend der Release inklusive Tag angelegt. Damit noch Zeit besteht, Merge Conflicts o.</w:t>
+        <w:t xml:space="preserve">An jedem Sonntag (bis spätestens Montag 08:00) wird ein Release angelegt. Dazu werden gegebenenfalls noch offene </w:t>
+      </w:r>
+      <w:proofErr w:type="spellStart"/>
+      <w:r>
+        <w:t>Merge</w:t>
+      </w:r>
+      <w:proofErr w:type="spellEnd"/>
+      <w:r>
+        <w:t xml:space="preserve"> </w:t>
+      </w:r>
+      <w:proofErr w:type="spellStart"/>
+      <w:r>
+        <w:t>Requests</w:t>
+      </w:r>
+      <w:proofErr w:type="spellEnd"/>
+      <w:r>
+        <w:t xml:space="preserve"> nach </w:t>
+      </w:r>
+      <w:proofErr w:type="spellStart"/>
+      <w:r>
+        <w:t>Dev</w:t>
+      </w:r>
+      <w:proofErr w:type="spellEnd"/>
+      <w:r>
+        <w:t xml:space="preserve"> </w:t>
+      </w:r>
+      <w:proofErr w:type="spellStart"/>
+      <w:r>
+        <w:t>gemerged</w:t>
+      </w:r>
+      <w:proofErr w:type="spellEnd"/>
+      <w:r>
+        <w:t xml:space="preserve"> und anschließend der Release </w:t>
+      </w:r>
+      <w:proofErr w:type="gramStart"/>
+      <w:r>
+        <w:t>inklusive Tag</w:t>
+      </w:r>
+      <w:proofErr w:type="gramEnd"/>
+      <w:r>
+        <w:t xml:space="preserve"> angelegt. Damit noch Zeit besteht, </w:t>
+      </w:r>
+      <w:proofErr w:type="spellStart"/>
+      <w:r>
+        <w:t>Merge</w:t>
+      </w:r>
+      <w:proofErr w:type="spellEnd"/>
+      <w:r>
+        <w:t xml:space="preserve"> </w:t>
+      </w:r>
+      <w:proofErr w:type="spellStart"/>
+      <w:r>
+        <w:t>Conflicts</w:t>
+      </w:r>
+      <w:proofErr w:type="spellEnd"/>
+      <w:r>
+        <w:t xml:space="preserve"> o.</w:t>
       </w:r>
       <w:r>
         <w:t xml:space="preserve"> </w:t>
@@ -8501,7 +9276,7 @@
 </file>
 
 <file path=word/endnotes.xml><?xml version="1.0" encoding="utf-8"?>
-<w:endnotes xmlns:wpc="http://schemas.microsoft.com/office/word/2010/wordprocessingCanvas" xmlns:cx="http://schemas.microsoft.com/office/drawing/2014/chartex" xmlns:cx1="http://schemas.microsoft.com/office/drawing/2015/9/8/chartex" xmlns:cx2="http://schemas.microsoft.com/office/drawing/2015/10/21/chartex" xmlns:cx3="http://schemas.microsoft.com/office/drawing/2016/5/9/chartex" xmlns:cx4="http://schemas.microsoft.com/office/drawing/2016/5/10/chartex" xmlns:cx5="http://schemas.microsoft.com/office/drawing/2016/5/11/chartex" xmlns:cx6="http://schemas.microsoft.com/office/drawing/2016/5/12/chartex" xmlns:cx7="http://schemas.microsoft.com/office/drawing/2016/5/13/chartex" xmlns:cx8="http://schemas.microsoft.com/office/drawing/2016/5/14/chartex" xmlns:mc="http://schemas.openxmlformats.org/markup-compatibility/2006" xmlns:aink="http://schemas.microsoft.com/office/drawing/2016/ink" xmlns:am3d="http://schemas.microsoft.com/office/drawing/2017/model3d" xmlns:o="urn:schemas-microsoft-com:office:office" xmlns:r="http://schemas.openxmlformats.org/officeDocument/2006/relationships" xmlns:m="http://schemas.openxmlformats.org/officeDocument/2006/math" xmlns:v="urn:schemas-microsoft-com:vml" xmlns:wp14="http://schemas.microsoft.com/office/word/2010/wordprocessingDrawing" xmlns:wp="http://schemas.openxmlformats.org/drawingml/2006/wordprocessingDrawing" xmlns:w10="urn:schemas-microsoft-com:office:word" xmlns:w="http://schemas.openxmlformats.org/wordprocessingml/2006/main" xmlns:w14="http://schemas.microsoft.com/office/word/2010/wordml" xmlns:w15="http://schemas.microsoft.com/office/word/2012/wordml" xmlns:w16cex="http://schemas.microsoft.com/office/word/2018/wordml/cex" xmlns:w16cid="http://schemas.microsoft.com/office/word/2016/wordml/cid" xmlns:w16="http://schemas.microsoft.com/office/word/2018/wordml" xmlns:w16se="http://schemas.microsoft.com/office/word/2015/wordml/symex" xmlns:wpg="http://schemas.microsoft.com/office/word/2010/wordprocessingGroup" xmlns:wpi="http://schemas.microsoft.com/office/word/2010/wordprocessingInk" xmlns:wne="http://schemas.microsoft.com/office/word/2006/wordml" xmlns:wps="http://schemas.microsoft.com/office/word/2010/wordprocessingShape" mc:Ignorable="w14 w15 w16se w16cid w16 w16cex wp14">
+<w:endnotes xmlns:wpc="http://schemas.microsoft.com/office/word/2010/wordprocessingCanvas" xmlns:cx="http://schemas.microsoft.com/office/drawing/2014/chartex" xmlns:cx1="http://schemas.microsoft.com/office/drawing/2015/9/8/chartex" xmlns:cx2="http://schemas.microsoft.com/office/drawing/2015/10/21/chartex" xmlns:cx3="http://schemas.microsoft.com/office/drawing/2016/5/9/chartex" xmlns:cx4="http://schemas.microsoft.com/office/drawing/2016/5/10/chartex" xmlns:cx5="http://schemas.microsoft.com/office/drawing/2016/5/11/chartex" xmlns:cx6="http://schemas.microsoft.com/office/drawing/2016/5/12/chartex" xmlns:cx7="http://schemas.microsoft.com/office/drawing/2016/5/13/chartex" xmlns:cx8="http://schemas.microsoft.com/office/drawing/2016/5/14/chartex" xmlns:mc="http://schemas.openxmlformats.org/markup-compatibility/2006" xmlns:aink="http://schemas.microsoft.com/office/drawing/2016/ink" xmlns:am3d="http://schemas.microsoft.com/office/drawing/2017/model3d" xmlns:o="urn:schemas-microsoft-com:office:office" xmlns:r="http://schemas.openxmlformats.org/officeDocument/2006/relationships" xmlns:m="http://schemas.openxmlformats.org/officeDocument/2006/math" xmlns:v="urn:schemas-microsoft-com:vml" xmlns:wp14="http://schemas.microsoft.com/office/word/2010/wordprocessingDrawing" xmlns:wp="http://schemas.openxmlformats.org/drawingml/2006/wordprocessingDrawing" xmlns:w10="urn:schemas-microsoft-com:office:word" xmlns:w="http://schemas.openxmlformats.org/wordprocessingml/2006/main" xmlns:w14="http://schemas.microsoft.com/office/word/2010/wordml" xmlns:w15="http://schemas.microsoft.com/office/word/2012/wordml" xmlns:w16cex="http://schemas.microsoft.com/office/word/2018/wordml/cex" xmlns:w16cid="http://schemas.microsoft.com/office/word/2016/wordml/cid" xmlns:w16="http://schemas.microsoft.com/office/word/2018/wordml" xmlns:w16sdtdh="http://schemas.microsoft.com/office/word/2020/wordml/sdtdatahash" xmlns:w16se="http://schemas.microsoft.com/office/word/2015/wordml/symex" xmlns:wpg="http://schemas.microsoft.com/office/word/2010/wordprocessingGroup" xmlns:wpi="http://schemas.microsoft.com/office/word/2010/wordprocessingInk" xmlns:wne="http://schemas.microsoft.com/office/word/2006/wordml" xmlns:wps="http://schemas.microsoft.com/office/word/2010/wordprocessingShape" mc:Ignorable="w14 w15 w16se w16cid w16 w16cex w16sdtdh wp14">
   <w:endnote w:type="separator" w:id="-1">
     <w:p>
       <w:r>
@@ -8520,7 +9295,7 @@
 </file>
 
 <file path=word/footer1.xml><?xml version="1.0" encoding="utf-8"?>
-<w:ftr xmlns:wpc="http://schemas.microsoft.com/office/word/2010/wordprocessingCanvas" xmlns:cx="http://schemas.microsoft.com/office/drawing/2014/chartex" xmlns:cx1="http://schemas.microsoft.com/office/drawing/2015/9/8/chartex" xmlns:cx2="http://schemas.microsoft.com/office/drawing/2015/10/21/chartex" xmlns:cx3="http://schemas.microsoft.com/office/drawing/2016/5/9/chartex" xmlns:cx4="http://schemas.microsoft.com/office/drawing/2016/5/10/chartex" xmlns:cx5="http://schemas.microsoft.com/office/drawing/2016/5/11/chartex" xmlns:cx6="http://schemas.microsoft.com/office/drawing/2016/5/12/chartex" xmlns:cx7="http://schemas.microsoft.com/office/drawing/2016/5/13/chartex" xmlns:cx8="http://schemas.microsoft.com/office/drawing/2016/5/14/chartex" xmlns:mc="http://schemas.openxmlformats.org/markup-compatibility/2006" xmlns:aink="http://schemas.microsoft.com/office/drawing/2016/ink" xmlns:am3d="http://schemas.microsoft.com/office/drawing/2017/model3d" xmlns:o="urn:schemas-microsoft-com:office:office" xmlns:r="http://schemas.openxmlformats.org/officeDocument/2006/relationships" xmlns:m="http://schemas.openxmlformats.org/officeDocument/2006/math" xmlns:v="urn:schemas-microsoft-com:vml" xmlns:wp14="http://schemas.microsoft.com/office/word/2010/wordprocessingDrawing" xmlns:wp="http://schemas.openxmlformats.org/drawingml/2006/wordprocessingDrawing" xmlns:w10="urn:schemas-microsoft-com:office:word" xmlns:w="http://schemas.openxmlformats.org/wordprocessingml/2006/main" xmlns:w14="http://schemas.microsoft.com/office/word/2010/wordml" xmlns:w15="http://schemas.microsoft.com/office/word/2012/wordml" xmlns:w16cex="http://schemas.microsoft.com/office/word/2018/wordml/cex" xmlns:w16cid="http://schemas.microsoft.com/office/word/2016/wordml/cid" xmlns:w16="http://schemas.microsoft.com/office/word/2018/wordml" xmlns:w16se="http://schemas.microsoft.com/office/word/2015/wordml/symex" xmlns:wpg="http://schemas.microsoft.com/office/word/2010/wordprocessingGroup" xmlns:wpi="http://schemas.microsoft.com/office/word/2010/wordprocessingInk" xmlns:wne="http://schemas.microsoft.com/office/word/2006/wordml" xmlns:wps="http://schemas.microsoft.com/office/word/2010/wordprocessingShape" mc:Ignorable="w14 w15 w16se w16cid w16 w16cex wp14">
+<w:ftr xmlns:wpc="http://schemas.microsoft.com/office/word/2010/wordprocessingCanvas" xmlns:cx="http://schemas.microsoft.com/office/drawing/2014/chartex" xmlns:cx1="http://schemas.microsoft.com/office/drawing/2015/9/8/chartex" xmlns:cx2="http://schemas.microsoft.com/office/drawing/2015/10/21/chartex" xmlns:cx3="http://schemas.microsoft.com/office/drawing/2016/5/9/chartex" xmlns:cx4="http://schemas.microsoft.com/office/drawing/2016/5/10/chartex" xmlns:cx5="http://schemas.microsoft.com/office/drawing/2016/5/11/chartex" xmlns:cx6="http://schemas.microsoft.com/office/drawing/2016/5/12/chartex" xmlns:cx7="http://schemas.microsoft.com/office/drawing/2016/5/13/chartex" xmlns:cx8="http://schemas.microsoft.com/office/drawing/2016/5/14/chartex" xmlns:mc="http://schemas.openxmlformats.org/markup-compatibility/2006" xmlns:aink="http://schemas.microsoft.com/office/drawing/2016/ink" xmlns:am3d="http://schemas.microsoft.com/office/drawing/2017/model3d" xmlns:o="urn:schemas-microsoft-com:office:office" xmlns:r="http://schemas.openxmlformats.org/officeDocument/2006/relationships" xmlns:m="http://schemas.openxmlformats.org/officeDocument/2006/math" xmlns:v="urn:schemas-microsoft-com:vml" xmlns:wp14="http://schemas.microsoft.com/office/word/2010/wordprocessingDrawing" xmlns:wp="http://schemas.openxmlformats.org/drawingml/2006/wordprocessingDrawing" xmlns:w10="urn:schemas-microsoft-com:office:word" xmlns:w="http://schemas.openxmlformats.org/wordprocessingml/2006/main" xmlns:w14="http://schemas.microsoft.com/office/word/2010/wordml" xmlns:w15="http://schemas.microsoft.com/office/word/2012/wordml" xmlns:w16cex="http://schemas.microsoft.com/office/word/2018/wordml/cex" xmlns:w16cid="http://schemas.microsoft.com/office/word/2016/wordml/cid" xmlns:w16="http://schemas.microsoft.com/office/word/2018/wordml" xmlns:w16sdtdh="http://schemas.microsoft.com/office/word/2020/wordml/sdtdatahash" xmlns:w16se="http://schemas.microsoft.com/office/word/2015/wordml/symex" xmlns:wpg="http://schemas.microsoft.com/office/word/2010/wordprocessingGroup" xmlns:wpi="http://schemas.microsoft.com/office/word/2010/wordprocessingInk" xmlns:wne="http://schemas.microsoft.com/office/word/2006/wordml" xmlns:wps="http://schemas.microsoft.com/office/word/2010/wordprocessingShape" mc:Ignorable="w14 w15 w16se w16cid w16 w16cex w16sdtdh wp14">
   <w:p>
     <w:pPr>
       <w:pStyle w:val="Footer"/>
@@ -8530,7 +9305,15 @@
       </w:tabs>
     </w:pPr>
     <w:r>
-      <w:t>Team SpeziRangers/NR.3</w:t>
+      <w:t xml:space="preserve">Team </w:t>
+    </w:r>
+    <w:proofErr w:type="spellStart"/>
+    <w:r>
+      <w:t>SpeziRangers</w:t>
+    </w:r>
+    <w:proofErr w:type="spellEnd"/>
+    <w:r>
+      <w:t>/NR.3</w:t>
     </w:r>
     <w:r>
       <w:tab/>
@@ -8574,7 +9357,7 @@
 </file>
 
 <file path=word/footnotes.xml><?xml version="1.0" encoding="utf-8"?>
-<w:footnotes xmlns:wpc="http://schemas.microsoft.com/office/word/2010/wordprocessingCanvas" xmlns:cx="http://schemas.microsoft.com/office/drawing/2014/chartex" xmlns:cx1="http://schemas.microsoft.com/office/drawing/2015/9/8/chartex" xmlns:cx2="http://schemas.microsoft.com/office/drawing/2015/10/21/chartex" xmlns:cx3="http://schemas.microsoft.com/office/drawing/2016/5/9/chartex" xmlns:cx4="http://schemas.microsoft.com/office/drawing/2016/5/10/chartex" xmlns:cx5="http://schemas.microsoft.com/office/drawing/2016/5/11/chartex" xmlns:cx6="http://schemas.microsoft.com/office/drawing/2016/5/12/chartex" xmlns:cx7="http://schemas.microsoft.com/office/drawing/2016/5/13/chartex" xmlns:cx8="http://schemas.microsoft.com/office/drawing/2016/5/14/chartex" xmlns:mc="http://schemas.openxmlformats.org/markup-compatibility/2006" xmlns:aink="http://schemas.microsoft.com/office/drawing/2016/ink" xmlns:am3d="http://schemas.microsoft.com/office/drawing/2017/model3d" xmlns:o="urn:schemas-microsoft-com:office:office" xmlns:r="http://schemas.openxmlformats.org/officeDocument/2006/relationships" xmlns:m="http://schemas.openxmlformats.org/officeDocument/2006/math" xmlns:v="urn:schemas-microsoft-com:vml" xmlns:wp14="http://schemas.microsoft.com/office/word/2010/wordprocessingDrawing" xmlns:wp="http://schemas.openxmlformats.org/drawingml/2006/wordprocessingDrawing" xmlns:w10="urn:schemas-microsoft-com:office:word" xmlns:w="http://schemas.openxmlformats.org/wordprocessingml/2006/main" xmlns:w14="http://schemas.microsoft.com/office/word/2010/wordml" xmlns:w15="http://schemas.microsoft.com/office/word/2012/wordml" xmlns:w16cex="http://schemas.microsoft.com/office/word/2018/wordml/cex" xmlns:w16cid="http://schemas.microsoft.com/office/word/2016/wordml/cid" xmlns:w16="http://schemas.microsoft.com/office/word/2018/wordml" xmlns:w16se="http://schemas.microsoft.com/office/word/2015/wordml/symex" xmlns:wpg="http://schemas.microsoft.com/office/word/2010/wordprocessingGroup" xmlns:wpi="http://schemas.microsoft.com/office/word/2010/wordprocessingInk" xmlns:wne="http://schemas.microsoft.com/office/word/2006/wordml" xmlns:wps="http://schemas.microsoft.com/office/word/2010/wordprocessingShape" mc:Ignorable="w14 w15 w16se w16cid w16 w16cex wp14">
+<w:footnotes xmlns:wpc="http://schemas.microsoft.com/office/word/2010/wordprocessingCanvas" xmlns:cx="http://schemas.microsoft.com/office/drawing/2014/chartex" xmlns:cx1="http://schemas.microsoft.com/office/drawing/2015/9/8/chartex" xmlns:cx2="http://schemas.microsoft.com/office/drawing/2015/10/21/chartex" xmlns:cx3="http://schemas.microsoft.com/office/drawing/2016/5/9/chartex" xmlns:cx4="http://schemas.microsoft.com/office/drawing/2016/5/10/chartex" xmlns:cx5="http://schemas.microsoft.com/office/drawing/2016/5/11/chartex" xmlns:cx6="http://schemas.microsoft.com/office/drawing/2016/5/12/chartex" xmlns:cx7="http://schemas.microsoft.com/office/drawing/2016/5/13/chartex" xmlns:cx8="http://schemas.microsoft.com/office/drawing/2016/5/14/chartex" xmlns:mc="http://schemas.openxmlformats.org/markup-compatibility/2006" xmlns:aink="http://schemas.microsoft.com/office/drawing/2016/ink" xmlns:am3d="http://schemas.microsoft.com/office/drawing/2017/model3d" xmlns:o="urn:schemas-microsoft-com:office:office" xmlns:r="http://schemas.openxmlformats.org/officeDocument/2006/relationships" xmlns:m="http://schemas.openxmlformats.org/officeDocument/2006/math" xmlns:v="urn:schemas-microsoft-com:vml" xmlns:wp14="http://schemas.microsoft.com/office/word/2010/wordprocessingDrawing" xmlns:wp="http://schemas.openxmlformats.org/drawingml/2006/wordprocessingDrawing" xmlns:w10="urn:schemas-microsoft-com:office:word" xmlns:w="http://schemas.openxmlformats.org/wordprocessingml/2006/main" xmlns:w14="http://schemas.microsoft.com/office/word/2010/wordml" xmlns:w15="http://schemas.microsoft.com/office/word/2012/wordml" xmlns:w16cex="http://schemas.microsoft.com/office/word/2018/wordml/cex" xmlns:w16cid="http://schemas.microsoft.com/office/word/2016/wordml/cid" xmlns:w16="http://schemas.microsoft.com/office/word/2018/wordml" xmlns:w16sdtdh="http://schemas.microsoft.com/office/word/2020/wordml/sdtdatahash" xmlns:w16se="http://schemas.microsoft.com/office/word/2015/wordml/symex" xmlns:wpg="http://schemas.microsoft.com/office/word/2010/wordprocessingGroup" xmlns:wpi="http://schemas.microsoft.com/office/word/2010/wordprocessingInk" xmlns:wne="http://schemas.microsoft.com/office/word/2006/wordml" xmlns:wps="http://schemas.microsoft.com/office/word/2010/wordprocessingShape" mc:Ignorable="w14 w15 w16se w16cid w16 w16cex w16sdtdh wp14">
   <w:footnote w:type="separator" w:id="-1">
     <w:p>
       <w:r>
@@ -8593,7 +9376,7 @@
 </file>
 
 <file path=word/header1.xml><?xml version="1.0" encoding="utf-8"?>
-<w:hdr xmlns:wpc="http://schemas.microsoft.com/office/word/2010/wordprocessingCanvas" xmlns:cx="http://schemas.microsoft.com/office/drawing/2014/chartex" xmlns:cx1="http://schemas.microsoft.com/office/drawing/2015/9/8/chartex" xmlns:cx2="http://schemas.microsoft.com/office/drawing/2015/10/21/chartex" xmlns:cx3="http://schemas.microsoft.com/office/drawing/2016/5/9/chartex" xmlns:cx4="http://schemas.microsoft.com/office/drawing/2016/5/10/chartex" xmlns:cx5="http://schemas.microsoft.com/office/drawing/2016/5/11/chartex" xmlns:cx6="http://schemas.microsoft.com/office/drawing/2016/5/12/chartex" xmlns:cx7="http://schemas.microsoft.com/office/drawing/2016/5/13/chartex" xmlns:cx8="http://schemas.microsoft.com/office/drawing/2016/5/14/chartex" xmlns:mc="http://schemas.openxmlformats.org/markup-compatibility/2006" xmlns:aink="http://schemas.microsoft.com/office/drawing/2016/ink" xmlns:am3d="http://schemas.microsoft.com/office/drawing/2017/model3d" xmlns:o="urn:schemas-microsoft-com:office:office" xmlns:r="http://schemas.openxmlformats.org/officeDocument/2006/relationships" xmlns:m="http://schemas.openxmlformats.org/officeDocument/2006/math" xmlns:v="urn:schemas-microsoft-com:vml" xmlns:wp14="http://schemas.microsoft.com/office/word/2010/wordprocessingDrawing" xmlns:wp="http://schemas.openxmlformats.org/drawingml/2006/wordprocessingDrawing" xmlns:w10="urn:schemas-microsoft-com:office:word" xmlns:w="http://schemas.openxmlformats.org/wordprocessingml/2006/main" xmlns:w14="http://schemas.microsoft.com/office/word/2010/wordml" xmlns:w15="http://schemas.microsoft.com/office/word/2012/wordml" xmlns:w16cex="http://schemas.microsoft.com/office/word/2018/wordml/cex" xmlns:w16cid="http://schemas.microsoft.com/office/word/2016/wordml/cid" xmlns:w16="http://schemas.microsoft.com/office/word/2018/wordml" xmlns:w16se="http://schemas.microsoft.com/office/word/2015/wordml/symex" xmlns:wpg="http://schemas.microsoft.com/office/word/2010/wordprocessingGroup" xmlns:wpi="http://schemas.microsoft.com/office/word/2010/wordprocessingInk" xmlns:wne="http://schemas.microsoft.com/office/word/2006/wordml" xmlns:wps="http://schemas.microsoft.com/office/word/2010/wordprocessingShape" mc:Ignorable="w14 w15 w16se w16cid w16 w16cex wp14">
+<w:hdr xmlns:wpc="http://schemas.microsoft.com/office/word/2010/wordprocessingCanvas" xmlns:cx="http://schemas.microsoft.com/office/drawing/2014/chartex" xmlns:cx1="http://schemas.microsoft.com/office/drawing/2015/9/8/chartex" xmlns:cx2="http://schemas.microsoft.com/office/drawing/2015/10/21/chartex" xmlns:cx3="http://schemas.microsoft.com/office/drawing/2016/5/9/chartex" xmlns:cx4="http://schemas.microsoft.com/office/drawing/2016/5/10/chartex" xmlns:cx5="http://schemas.microsoft.com/office/drawing/2016/5/11/chartex" xmlns:cx6="http://schemas.microsoft.com/office/drawing/2016/5/12/chartex" xmlns:cx7="http://schemas.microsoft.com/office/drawing/2016/5/13/chartex" xmlns:cx8="http://schemas.microsoft.com/office/drawing/2016/5/14/chartex" xmlns:mc="http://schemas.openxmlformats.org/markup-compatibility/2006" xmlns:aink="http://schemas.microsoft.com/office/drawing/2016/ink" xmlns:am3d="http://schemas.microsoft.com/office/drawing/2017/model3d" xmlns:o="urn:schemas-microsoft-com:office:office" xmlns:r="http://schemas.openxmlformats.org/officeDocument/2006/relationships" xmlns:m="http://schemas.openxmlformats.org/officeDocument/2006/math" xmlns:v="urn:schemas-microsoft-com:vml" xmlns:wp14="http://schemas.microsoft.com/office/word/2010/wordprocessingDrawing" xmlns:wp="http://schemas.openxmlformats.org/drawingml/2006/wordprocessingDrawing" xmlns:w10="urn:schemas-microsoft-com:office:word" xmlns:w="http://schemas.openxmlformats.org/wordprocessingml/2006/main" xmlns:w14="http://schemas.microsoft.com/office/word/2010/wordml" xmlns:w15="http://schemas.microsoft.com/office/word/2012/wordml" xmlns:w16cex="http://schemas.microsoft.com/office/word/2018/wordml/cex" xmlns:w16cid="http://schemas.microsoft.com/office/word/2016/wordml/cid" xmlns:w16="http://schemas.microsoft.com/office/word/2018/wordml" xmlns:w16sdtdh="http://schemas.microsoft.com/office/word/2020/wordml/sdtdatahash" xmlns:w16se="http://schemas.microsoft.com/office/word/2015/wordml/symex" xmlns:wpg="http://schemas.microsoft.com/office/word/2010/wordprocessingGroup" xmlns:wpi="http://schemas.microsoft.com/office/word/2010/wordprocessingInk" xmlns:wne="http://schemas.microsoft.com/office/word/2006/wordml" xmlns:wps="http://schemas.microsoft.com/office/word/2010/wordprocessingShape" mc:Ignorable="w14 w15 w16se w16cid w16 w16cex w16sdtdh wp14">
   <w:p>
     <w:pPr>
       <w:pStyle w:val="Header"/>
@@ -8618,7 +9401,7 @@
 </file>
 
 <file path=word/numbering.xml><?xml version="1.0" encoding="utf-8"?>
-<w:numbering xmlns:wpc="http://schemas.microsoft.com/office/word/2010/wordprocessingCanvas" xmlns:cx="http://schemas.microsoft.com/office/drawing/2014/chartex" xmlns:cx1="http://schemas.microsoft.com/office/drawing/2015/9/8/chartex" xmlns:cx2="http://schemas.microsoft.com/office/drawing/2015/10/21/chartex" xmlns:cx3="http://schemas.microsoft.com/office/drawing/2016/5/9/chartex" xmlns:cx4="http://schemas.microsoft.com/office/drawing/2016/5/10/chartex" xmlns:cx5="http://schemas.microsoft.com/office/drawing/2016/5/11/chartex" xmlns:cx6="http://schemas.microsoft.com/office/drawing/2016/5/12/chartex" xmlns:cx7="http://schemas.microsoft.com/office/drawing/2016/5/13/chartex" xmlns:cx8="http://schemas.microsoft.com/office/drawing/2016/5/14/chartex" xmlns:mc="http://schemas.openxmlformats.org/markup-compatibility/2006" xmlns:aink="http://schemas.microsoft.com/office/drawing/2016/ink" xmlns:am3d="http://schemas.microsoft.com/office/drawing/2017/model3d" xmlns:o="urn:schemas-microsoft-com:office:office" xmlns:r="http://schemas.openxmlformats.org/officeDocument/2006/relationships" xmlns:m="http://schemas.openxmlformats.org/officeDocument/2006/math" xmlns:v="urn:schemas-microsoft-com:vml" xmlns:wp14="http://schemas.microsoft.com/office/word/2010/wordprocessingDrawing" xmlns:wp="http://schemas.openxmlformats.org/drawingml/2006/wordprocessingDrawing" xmlns:w10="urn:schemas-microsoft-com:office:word" xmlns:w="http://schemas.openxmlformats.org/wordprocessingml/2006/main" xmlns:w14="http://schemas.microsoft.com/office/word/2010/wordml" xmlns:w15="http://schemas.microsoft.com/office/word/2012/wordml" xmlns:w16cex="http://schemas.microsoft.com/office/word/2018/wordml/cex" xmlns:w16cid="http://schemas.microsoft.com/office/word/2016/wordml/cid" xmlns:w16="http://schemas.microsoft.com/office/word/2018/wordml" xmlns:w16se="http://schemas.microsoft.com/office/word/2015/wordml/symex" xmlns:wpg="http://schemas.microsoft.com/office/word/2010/wordprocessingGroup" xmlns:wpi="http://schemas.microsoft.com/office/word/2010/wordprocessingInk" xmlns:wne="http://schemas.microsoft.com/office/word/2006/wordml" xmlns:wps="http://schemas.microsoft.com/office/word/2010/wordprocessingShape" mc:Ignorable="w14 w15 w16se w16cid w16 w16cex wp14">
+<w:numbering xmlns:wpc="http://schemas.microsoft.com/office/word/2010/wordprocessingCanvas" xmlns:cx="http://schemas.microsoft.com/office/drawing/2014/chartex" xmlns:cx1="http://schemas.microsoft.com/office/drawing/2015/9/8/chartex" xmlns:cx2="http://schemas.microsoft.com/office/drawing/2015/10/21/chartex" xmlns:cx3="http://schemas.microsoft.com/office/drawing/2016/5/9/chartex" xmlns:cx4="http://schemas.microsoft.com/office/drawing/2016/5/10/chartex" xmlns:cx5="http://schemas.microsoft.com/office/drawing/2016/5/11/chartex" xmlns:cx6="http://schemas.microsoft.com/office/drawing/2016/5/12/chartex" xmlns:cx7="http://schemas.microsoft.com/office/drawing/2016/5/13/chartex" xmlns:cx8="http://schemas.microsoft.com/office/drawing/2016/5/14/chartex" xmlns:mc="http://schemas.openxmlformats.org/markup-compatibility/2006" xmlns:aink="http://schemas.microsoft.com/office/drawing/2016/ink" xmlns:am3d="http://schemas.microsoft.com/office/drawing/2017/model3d" xmlns:o="urn:schemas-microsoft-com:office:office" xmlns:r="http://schemas.openxmlformats.org/officeDocument/2006/relationships" xmlns:m="http://schemas.openxmlformats.org/officeDocument/2006/math" xmlns:v="urn:schemas-microsoft-com:vml" xmlns:wp14="http://schemas.microsoft.com/office/word/2010/wordprocessingDrawing" xmlns:wp="http://schemas.openxmlformats.org/drawingml/2006/wordprocessingDrawing" xmlns:w10="urn:schemas-microsoft-com:office:word" xmlns:w="http://schemas.openxmlformats.org/wordprocessingml/2006/main" xmlns:w14="http://schemas.microsoft.com/office/word/2010/wordml" xmlns:w15="http://schemas.microsoft.com/office/word/2012/wordml" xmlns:w16cex="http://schemas.microsoft.com/office/word/2018/wordml/cex" xmlns:w16cid="http://schemas.microsoft.com/office/word/2016/wordml/cid" xmlns:w16="http://schemas.microsoft.com/office/word/2018/wordml" xmlns:w16sdtdh="http://schemas.microsoft.com/office/word/2020/wordml/sdtdatahash" xmlns:w16se="http://schemas.microsoft.com/office/word/2015/wordml/symex" xmlns:wpg="http://schemas.microsoft.com/office/word/2010/wordprocessingGroup" xmlns:wpi="http://schemas.microsoft.com/office/word/2010/wordprocessingInk" xmlns:wne="http://schemas.microsoft.com/office/word/2006/wordml" xmlns:wps="http://schemas.microsoft.com/office/word/2010/wordprocessingShape" mc:Ignorable="w14 w15 w16se w16cid w16 w16cex w16sdtdh wp14">
   <w:abstractNum w:abstractNumId="0" w15:restartNumberingAfterBreak="0">
     <w:nsid w:val="EA454B4C"/>
     <w:multiLevelType w:val="multilevel"/>
@@ -13666,7 +14449,7 @@
 </file>
 
 <file path=word/styles.xml><?xml version="1.0" encoding="utf-8"?>
-<w:styles xmlns:mc="http://schemas.openxmlformats.org/markup-compatibility/2006" xmlns:r="http://schemas.openxmlformats.org/officeDocument/2006/relationships" xmlns:w="http://schemas.openxmlformats.org/wordprocessingml/2006/main" xmlns:w14="http://schemas.microsoft.com/office/word/2010/wordml" xmlns:w15="http://schemas.microsoft.com/office/word/2012/wordml" xmlns:w16cex="http://schemas.microsoft.com/office/word/2018/wordml/cex" xmlns:w16cid="http://schemas.microsoft.com/office/word/2016/wordml/cid" xmlns:w16="http://schemas.microsoft.com/office/word/2018/wordml" xmlns:w16se="http://schemas.microsoft.com/office/word/2015/wordml/symex" mc:Ignorable="w14 w15 w16se w16cid w16 w16cex">
+<w:styles xmlns:mc="http://schemas.openxmlformats.org/markup-compatibility/2006" xmlns:r="http://schemas.openxmlformats.org/officeDocument/2006/relationships" xmlns:w="http://schemas.openxmlformats.org/wordprocessingml/2006/main" xmlns:w14="http://schemas.microsoft.com/office/word/2010/wordml" xmlns:w15="http://schemas.microsoft.com/office/word/2012/wordml" xmlns:w16cex="http://schemas.microsoft.com/office/word/2018/wordml/cex" xmlns:w16cid="http://schemas.microsoft.com/office/word/2016/wordml/cid" xmlns:w16="http://schemas.microsoft.com/office/word/2018/wordml" xmlns:w16sdtdh="http://schemas.microsoft.com/office/word/2020/wordml/sdtdatahash" xmlns:w16se="http://schemas.microsoft.com/office/word/2015/wordml/symex" mc:Ignorable="w14 w15 w16se w16cid w16 w16cex w16sdtdh">
   <w:docDefaults>
     <w:rPrDefault>
       <w:rPr>

</xml_diff>

<commit_message>
Update concept use cases
</commit_message>
<xml_diff>
--- a/documentation/1-Konzeptbeschreibung_Team_g6t3.docx
+++ b/documentation/1-Konzeptbeschreibung_Team_g6t3.docx
@@ -371,120 +371,12 @@
     <w:p>
       <w:pPr>
         <w:pStyle w:val="Body"/>
-        <w:rPr>
-          <w:rFonts w:eastAsia="Arial Unicode MS" w:cs="Arial Unicode MS"/>
-        </w:rPr>
-      </w:pPr>
-      <w:r>
+        <w:spacing w:after="0"/>
         <w:rPr>
           <w:rFonts w:eastAsia="Arial Unicode MS" w:cs="Arial Unicode MS"/>
           <w:b/>
           <w:bCs/>
         </w:rPr>
-        <w:t>User</w:t>
-      </w:r>
-      <w:r>
-        <w:br/>
-      </w:r>
-      <w:r>
-        <w:rPr>
-          <w:rFonts w:eastAsia="Arial Unicode MS" w:cs="Arial Unicode MS"/>
-        </w:rPr>
-        <w:t>Ein User ist Mitglied eines Teams und besitzt ein Gerät mit Internetzugang und Browser. Er kann sich anmelden, Spiele betreten</w:t>
-      </w:r>
-      <w:r>
-        <w:rPr>
-          <w:rFonts w:eastAsia="Arial Unicode MS" w:cs="Arial Unicode MS"/>
-        </w:rPr>
-        <w:t>/</w:t>
-      </w:r>
-      <w:r>
-        <w:rPr>
-          <w:rFonts w:eastAsia="Arial Unicode MS" w:cs="Arial Unicode MS"/>
-        </w:rPr>
-        <w:t>verlassen, würfeln und erklären. Er besitzt ein Userprofil mit zahlreichen Statistiken.</w:t>
-      </w:r>
-      <w:r>
-        <w:rPr>
-          <w:rFonts w:eastAsia="Arial Unicode MS" w:cs="Arial Unicode MS"/>
-        </w:rPr>
-        <w:t xml:space="preserve"> Ein </w:t>
-      </w:r>
-      <w:r>
-        <w:rPr>
-          <w:rFonts w:eastAsia="Arial Unicode MS" w:cs="Arial Unicode MS"/>
-        </w:rPr>
-        <w:t>User</w:t>
-      </w:r>
-      <w:r>
-        <w:rPr>
-          <w:rFonts w:eastAsia="Arial Unicode MS" w:cs="Arial Unicode MS"/>
-        </w:rPr>
-        <w:t xml:space="preserve"> kann (gegebenenfalls mehrere) </w:t>
-      </w:r>
-      <w:r>
-        <w:rPr>
-          <w:rFonts w:eastAsia="Arial Unicode MS" w:cs="Arial Unicode MS"/>
-        </w:rPr>
-        <w:t>lokale Mitspieler</w:t>
-      </w:r>
-      <w:r>
-        <w:rPr>
-          <w:rFonts w:eastAsia="Arial Unicode MS" w:cs="Arial Unicode MS"/>
-        </w:rPr>
-        <w:t xml:space="preserve"> erstellen.</w:t>
-      </w:r>
-      <w:r>
-        <w:rPr>
-          <w:rFonts w:eastAsia="Arial Unicode MS" w:cs="Arial Unicode MS"/>
-        </w:rPr>
-        <w:t xml:space="preserve"> Im Browser ist die Weboberfläche zu sehen – wichtige Informationen, wie relevante Spielgeschehnisse, können hier gefunden werden.</w:t>
-      </w:r>
-    </w:p>
-    <w:p>
-      <w:pPr>
-        <w:pStyle w:val="Body"/>
-        <w:jc w:val="left"/>
-      </w:pPr>
-      <w:r>
-        <w:rPr>
-          <w:rFonts w:eastAsia="Arial Unicode MS" w:cs="Arial Unicode MS"/>
-          <w:b/>
-        </w:rPr>
-        <w:t>Lokaler Mitspieler</w:t>
-      </w:r>
-      <w:r>
-        <w:rPr>
-          <w:rFonts w:eastAsia="Arial Unicode MS" w:cs="Arial Unicode MS"/>
-          <w:b/>
-        </w:rPr>
-        <w:br/>
-      </w:r>
-      <w:r>
-        <w:t xml:space="preserve">Ein </w:t>
-      </w:r>
-      <w:r>
-        <w:t>lokaler Mitspieler</w:t>
-      </w:r>
-      <w:r>
-        <w:t xml:space="preserve"> entspricht einem nicht registrieren Nutzer. Dieser teilt sich ein Endgerät mit einem User und wird von einem User erstellt. </w:t>
-      </w:r>
-      <w:r>
-        <w:t xml:space="preserve">Er wird lediglich bei der zufälligen Auswahl des erklärenden Nutzers berücksichtigt – andere Aktionen werden vom dazugehörigen </w:t>
-      </w:r>
-      <w:r>
-        <w:rPr>
-          <w:b/>
-        </w:rPr>
-        <w:t>User</w:t>
-      </w:r>
-      <w:r>
-        <w:t xml:space="preserve"> ausgelöst. </w:t>
-      </w:r>
-    </w:p>
-    <w:p>
-      <w:pPr>
-        <w:pStyle w:val="Body"/>
       </w:pPr>
       <w:r>
         <w:rPr>
@@ -492,214 +384,123 @@
           <w:b/>
           <w:bCs/>
         </w:rPr>
-        <w:t>Teams</w:t>
-      </w:r>
-      <w:r>
-        <w:br/>
-      </w:r>
-      <w:r>
+        <w:t>User</w:t>
+      </w:r>
+    </w:p>
+    <w:p>
+      <w:pPr>
+        <w:pStyle w:val="Body"/>
         <w:rPr>
           <w:rFonts w:eastAsia="Arial Unicode MS" w:cs="Arial Unicode MS"/>
         </w:rPr>
-        <w:t xml:space="preserve">In einem Team muss mindestens ein User </w:t>
-      </w:r>
+      </w:pPr>
       <w:r>
         <w:rPr>
           <w:rFonts w:eastAsia="Arial Unicode MS" w:cs="Arial Unicode MS"/>
         </w:rPr>
-        <w:t>beigetreten</w:t>
+        <w:t>Ein User ist Mitglied eines Teams und besitzt ein Gerät mit Internetzugang und Browser. Er kann sich anmelden, Spiele betreten</w:t>
       </w:r>
       <w:r>
         <w:rPr>
           <w:rFonts w:eastAsia="Arial Unicode MS" w:cs="Arial Unicode MS"/>
         </w:rPr>
-        <w:t xml:space="preserve"> sein (wobei zum Start</w:t>
+        <w:t>/</w:t>
       </w:r>
       <w:r>
         <w:rPr>
           <w:rFonts w:eastAsia="Arial Unicode MS" w:cs="Arial Unicode MS"/>
         </w:rPr>
-        <w:t xml:space="preserve"> </w:t>
+        <w:t>verlassen, würfeln und erklären. Er besitzt ein Userprofil mit zahlreichen Statistiken.</w:t>
       </w:r>
       <w:r>
         <w:rPr>
           <w:rFonts w:eastAsia="Arial Unicode MS" w:cs="Arial Unicode MS"/>
         </w:rPr>
-        <w:t>eines Spieles</w:t>
+        <w:t xml:space="preserve"> Ein </w:t>
       </w:r>
       <w:r>
         <w:rPr>
           <w:rFonts w:eastAsia="Arial Unicode MS" w:cs="Arial Unicode MS"/>
         </w:rPr>
-        <w:t xml:space="preserve"> mindestens zwei </w:t>
+        <w:t>User</w:t>
       </w:r>
       <w:r>
         <w:rPr>
           <w:rFonts w:eastAsia="Arial Unicode MS" w:cs="Arial Unicode MS"/>
         </w:rPr>
+        <w:t xml:space="preserve"> kann (gegebenenfalls mehrere) </w:t>
+      </w:r>
+      <w:r>
+        <w:rPr>
+          <w:rFonts w:eastAsia="Arial Unicode MS" w:cs="Arial Unicode MS"/>
+        </w:rPr>
+        <w:t>lokale Mitspieler</w:t>
+      </w:r>
+      <w:r>
+        <w:rPr>
+          <w:rFonts w:eastAsia="Arial Unicode MS" w:cs="Arial Unicode MS"/>
+        </w:rPr>
+        <w:t xml:space="preserve"> erstellen.</w:t>
+      </w:r>
+      <w:r>
+        <w:rPr>
+          <w:rFonts w:eastAsia="Arial Unicode MS" w:cs="Arial Unicode MS"/>
+        </w:rPr>
+        <w:t xml:space="preserve"> Im Browser ist die Weboberfläche zu sehen – wichtige Informationen, wie relevante Spielgeschehnisse, können hier gefunden werden.</w:t>
+      </w:r>
+    </w:p>
+    <w:p>
+      <w:pPr>
+        <w:pStyle w:val="Body"/>
+        <w:spacing w:after="0"/>
+        <w:rPr>
+          <w:rFonts w:eastAsia="Arial Unicode MS" w:cs="Arial Unicode MS"/>
+          <w:b/>
+        </w:rPr>
+      </w:pPr>
+      <w:r>
+        <w:rPr>
+          <w:rFonts w:eastAsia="Arial Unicode MS" w:cs="Arial Unicode MS"/>
+          <w:b/>
+        </w:rPr>
+        <w:t>Lokaler Mitspieler</w:t>
+      </w:r>
+    </w:p>
+    <w:p>
+      <w:pPr>
+        <w:pStyle w:val="Body"/>
+      </w:pPr>
+      <w:r>
+        <w:t xml:space="preserve">Ein </w:t>
+      </w:r>
+      <w:r>
+        <w:t>lokaler Mitspieler</w:t>
+      </w:r>
+      <w:r>
+        <w:t xml:space="preserve"> entspricht einem nicht registrieren Nutzer. Dieser teilt sich ein Endgerät mit einem User und wird von einem User erstellt. </w:t>
+      </w:r>
+      <w:r>
+        <w:t xml:space="preserve">Er wird lediglich bei der zufälligen Auswahl des erklärenden Nutzers berücksichtigt – andere Aktionen werden vom dazugehörigen </w:t>
+      </w:r>
+      <w:r>
+        <w:rPr>
+          <w:b/>
+        </w:rPr>
         <w:t>User</w:t>
       </w:r>
       <w:r>
-        <w:rPr>
-          <w:rFonts w:eastAsia="Arial Unicode MS" w:cs="Arial Unicode MS"/>
-        </w:rPr>
-        <w:t xml:space="preserve"> </w:t>
-      </w:r>
-      <w:r>
-        <w:rPr>
-          <w:rFonts w:eastAsia="Arial Unicode MS" w:cs="Arial Unicode MS"/>
-        </w:rPr>
-        <w:t>pro Team benötigt werden)</w:t>
-      </w:r>
-      <w:r>
-        <w:rPr>
-          <w:rFonts w:eastAsia="Arial Unicode MS" w:cs="Arial Unicode MS"/>
-        </w:rPr>
-        <w:t xml:space="preserve">. </w:t>
-      </w:r>
-      <w:r>
-        <w:rPr>
-          <w:rFonts w:eastAsia="Arial Unicode MS" w:cs="Arial Unicode MS"/>
-        </w:rPr>
-        <w:t xml:space="preserve">Zu den Teammitgliedern zählen Nutzer und lokale Mitspieler (diese benötigen allerdings einen dazugehörigen User). </w:t>
-      </w:r>
-      <w:r>
-        <w:rPr>
-          <w:rFonts w:eastAsia="Arial Unicode MS" w:cs="Arial Unicode MS"/>
-        </w:rPr>
-        <w:t xml:space="preserve">Die Anzahl der </w:t>
-      </w:r>
-      <w:r>
-        <w:rPr>
-          <w:rFonts w:eastAsia="Arial Unicode MS" w:cs="Arial Unicode MS"/>
-        </w:rPr>
-        <w:t>Teammitglieder</w:t>
-      </w:r>
-      <w:r>
-        <w:rPr>
-          <w:rFonts w:eastAsia="Arial Unicode MS" w:cs="Arial Unicode MS"/>
-        </w:rPr>
-        <w:t xml:space="preserve"> </w:t>
-      </w:r>
-      <w:r>
-        <w:rPr>
-          <w:rFonts w:eastAsia="Arial Unicode MS" w:cs="Arial Unicode MS"/>
-        </w:rPr>
-        <w:t>resultiert</w:t>
-      </w:r>
-      <w:r>
-        <w:rPr>
-          <w:rFonts w:eastAsia="Arial Unicode MS" w:cs="Arial Unicode MS"/>
-        </w:rPr>
-        <w:t xml:space="preserve"> aus der Anzahl der beigetretenen Nutzer inklusive lokaler Mitspieler. </w:t>
+        <w:t xml:space="preserve"> ausgelöst. </w:t>
       </w:r>
     </w:p>
     <w:p>
       <w:pPr>
         <w:pStyle w:val="Body"/>
-        <w:ind w:left="720"/>
-        <w:jc w:val="left"/>
-      </w:pPr>
-      <w:r>
-        <w:rPr>
-          <w:b/>
-          <w:bCs/>
-        </w:rPr>
-        <w:t>Erklärendes / Ratendes Team</w:t>
-      </w:r>
-      <w:r>
-        <w:rPr>
-          <w:b/>
-          <w:bCs/>
-        </w:rPr>
-        <w:br/>
-      </w:r>
-      <w:r>
-        <w:t xml:space="preserve">Das erklärende / ratende Team ist jenes Team, wovon ein Teammitglied den aktuellen Begriff erklärt und alle anderen Teammitglieder versuchen, den Begriff zu erraten. Zu jedem Zeitpunkt eines Spieles existiert maximal ein erklärendes / ratendes Team. </w:t>
-      </w:r>
-    </w:p>
-    <w:p>
-      <w:pPr>
-        <w:pStyle w:val="Body"/>
-        <w:ind w:left="720"/>
-        <w:jc w:val="left"/>
-      </w:pPr>
-      <w:r>
-        <w:rPr>
-          <w:b/>
-          <w:bCs/>
-        </w:rPr>
-        <w:t>Bestätigende Team</w:t>
-      </w:r>
-      <w:r>
-        <w:rPr>
-          <w:b/>
-          <w:bCs/>
-        </w:rPr>
-        <w:t>s</w:t>
-      </w:r>
-      <w:r>
-        <w:rPr>
-          <w:b/>
-          <w:bCs/>
-        </w:rPr>
-        <w:br/>
-      </w:r>
-      <w:r>
-        <w:t>Als bestätigendes Team bezeichnet man alle Teams exklusive dem erklärenden/ratendem Team. Sie</w:t>
-      </w:r>
-      <w:r>
-        <w:t xml:space="preserve"> bestätigen </w:t>
-      </w:r>
-      <w:r>
-        <w:t>ein vorzeitiges Ende der Runde (sofern Begriff erraten / Regelverstoß eingetreten) und entscheiden anschließend demokratisch, ob ein Begriff erfolgreich und fair erraten wurde oder etwaige Regelbrüche eingetreten sind.</w:t>
-      </w:r>
-    </w:p>
-    <w:p>
-      <w:pPr>
-        <w:pStyle w:val="Body"/>
-        <w:rPr>
-          <w:rFonts w:eastAsia="Arial Unicode MS" w:cs="Arial Unicode MS"/>
-        </w:rPr>
-      </w:pPr>
-      <w:r>
+        <w:spacing w:after="0"/>
         <w:rPr>
           <w:rFonts w:eastAsia="Arial Unicode MS" w:cs="Arial Unicode MS"/>
           <w:b/>
           <w:bCs/>
         </w:rPr>
-        <w:lastRenderedPageBreak/>
-        <w:t>Spieleverwalter</w:t>
-      </w:r>
-      <w:r>
-        <w:br/>
-      </w:r>
-      <w:r>
-        <w:rPr>
-          <w:rFonts w:eastAsia="Arial Unicode MS" w:cs="Arial Unicode MS"/>
-        </w:rPr>
-        <w:t>Ein Spieleverwalter stellt einen Nutzer mit erhöhten Berechtigungen dar (er kann somit in der Theorie genauso an einem Spiel regulär teilnehmen; es muss kein neuer User erstellt werden). Dieser</w:t>
-      </w:r>
-      <w:r>
-        <w:rPr>
-          <w:rFonts w:eastAsia="Arial Unicode MS" w:cs="Arial Unicode MS"/>
-        </w:rPr>
-        <w:t xml:space="preserve"> sieht alle aktuell laufenden Spiele und deren Zwischenstände. </w:t>
-      </w:r>
-      <w:r>
-        <w:rPr>
-          <w:rFonts w:eastAsia="Arial Unicode MS" w:cs="Arial Unicode MS"/>
-        </w:rPr>
-        <w:t xml:space="preserve">Ebenso darf dieser neue Themengebiete erfassen und erweitern. </w:t>
-      </w:r>
-    </w:p>
-    <w:p>
-      <w:pPr>
-        <w:pStyle w:val="Body"/>
-        <w:jc w:val="left"/>
-        <w:rPr>
-          <w:rFonts w:eastAsia="Arial Unicode MS" w:cs="Arial Unicode MS"/>
-        </w:rPr>
       </w:pPr>
       <w:r>
         <w:rPr>
@@ -707,6 +508,229 @@
           <w:b/>
           <w:bCs/>
         </w:rPr>
+        <w:t>Teams</w:t>
+      </w:r>
+    </w:p>
+    <w:p>
+      <w:pPr>
+        <w:pStyle w:val="Body"/>
+      </w:pPr>
+      <w:r>
+        <w:rPr>
+          <w:rFonts w:eastAsia="Arial Unicode MS" w:cs="Arial Unicode MS"/>
+        </w:rPr>
+        <w:t xml:space="preserve">In einem Team muss mindestens ein User </w:t>
+      </w:r>
+      <w:r>
+        <w:rPr>
+          <w:rFonts w:eastAsia="Arial Unicode MS" w:cs="Arial Unicode MS"/>
+        </w:rPr>
+        <w:t>beigetreten</w:t>
+      </w:r>
+      <w:r>
+        <w:rPr>
+          <w:rFonts w:eastAsia="Arial Unicode MS" w:cs="Arial Unicode MS"/>
+        </w:rPr>
+        <w:t xml:space="preserve"> sein (wobei zum Start</w:t>
+      </w:r>
+      <w:r>
+        <w:rPr>
+          <w:rFonts w:eastAsia="Arial Unicode MS" w:cs="Arial Unicode MS"/>
+        </w:rPr>
+        <w:t xml:space="preserve"> </w:t>
+      </w:r>
+      <w:r>
+        <w:rPr>
+          <w:rFonts w:eastAsia="Arial Unicode MS" w:cs="Arial Unicode MS"/>
+        </w:rPr>
+        <w:t>eines Spieles</w:t>
+      </w:r>
+      <w:r>
+        <w:rPr>
+          <w:rFonts w:eastAsia="Arial Unicode MS" w:cs="Arial Unicode MS"/>
+        </w:rPr>
+        <w:t xml:space="preserve"> mindestens zwei </w:t>
+      </w:r>
+      <w:r>
+        <w:rPr>
+          <w:rFonts w:eastAsia="Arial Unicode MS" w:cs="Arial Unicode MS"/>
+        </w:rPr>
+        <w:t>User</w:t>
+      </w:r>
+      <w:r>
+        <w:rPr>
+          <w:rFonts w:eastAsia="Arial Unicode MS" w:cs="Arial Unicode MS"/>
+        </w:rPr>
+        <w:t xml:space="preserve"> </w:t>
+      </w:r>
+      <w:r>
+        <w:rPr>
+          <w:rFonts w:eastAsia="Arial Unicode MS" w:cs="Arial Unicode MS"/>
+        </w:rPr>
+        <w:t>pro Team benötigt werden)</w:t>
+      </w:r>
+      <w:r>
+        <w:rPr>
+          <w:rFonts w:eastAsia="Arial Unicode MS" w:cs="Arial Unicode MS"/>
+        </w:rPr>
+        <w:t xml:space="preserve">. </w:t>
+      </w:r>
+      <w:r>
+        <w:rPr>
+          <w:rFonts w:eastAsia="Arial Unicode MS" w:cs="Arial Unicode MS"/>
+        </w:rPr>
+        <w:t xml:space="preserve">Zu den Teammitgliedern zählen Nutzer und lokale Mitspieler (diese benötigen allerdings einen dazugehörigen User). </w:t>
+      </w:r>
+      <w:r>
+        <w:rPr>
+          <w:rFonts w:eastAsia="Arial Unicode MS" w:cs="Arial Unicode MS"/>
+        </w:rPr>
+        <w:t xml:space="preserve">Die Anzahl der </w:t>
+      </w:r>
+      <w:r>
+        <w:rPr>
+          <w:rFonts w:eastAsia="Arial Unicode MS" w:cs="Arial Unicode MS"/>
+        </w:rPr>
+        <w:t>Teammitglieder</w:t>
+      </w:r>
+      <w:r>
+        <w:rPr>
+          <w:rFonts w:eastAsia="Arial Unicode MS" w:cs="Arial Unicode MS"/>
+        </w:rPr>
+        <w:t xml:space="preserve"> </w:t>
+      </w:r>
+      <w:r>
+        <w:rPr>
+          <w:rFonts w:eastAsia="Arial Unicode MS" w:cs="Arial Unicode MS"/>
+        </w:rPr>
+        <w:t>resultiert</w:t>
+      </w:r>
+      <w:r>
+        <w:rPr>
+          <w:rFonts w:eastAsia="Arial Unicode MS" w:cs="Arial Unicode MS"/>
+        </w:rPr>
+        <w:t xml:space="preserve"> aus der Anzahl der beigetretenen Nutzer inklusive lokaler Mitspieler. </w:t>
+      </w:r>
+    </w:p>
+    <w:p>
+      <w:pPr>
+        <w:pStyle w:val="Body"/>
+        <w:spacing w:after="0"/>
+        <w:ind w:left="720"/>
+        <w:rPr>
+          <w:b/>
+          <w:bCs/>
+        </w:rPr>
+      </w:pPr>
+      <w:r>
+        <w:rPr>
+          <w:b/>
+          <w:bCs/>
+        </w:rPr>
+        <w:t>Erklärendes / Ratendes Team</w:t>
+      </w:r>
+    </w:p>
+    <w:p>
+      <w:pPr>
+        <w:pStyle w:val="Body"/>
+        <w:ind w:left="720"/>
+      </w:pPr>
+      <w:r>
+        <w:t xml:space="preserve">Das erklärende / ratende Team ist jenes Team, wovon ein Teammitglied den aktuellen Begriff erklärt und alle anderen Teammitglieder versuchen, den Begriff zu erraten. Zu jedem Zeitpunkt eines Spieles existiert maximal ein erklärendes / ratendes Team. </w:t>
+      </w:r>
+    </w:p>
+    <w:p>
+      <w:pPr>
+        <w:pStyle w:val="Body"/>
+        <w:spacing w:after="0"/>
+        <w:ind w:left="720"/>
+        <w:jc w:val="left"/>
+        <w:rPr>
+          <w:b/>
+          <w:bCs/>
+        </w:rPr>
+      </w:pPr>
+      <w:r>
+        <w:rPr>
+          <w:b/>
+          <w:bCs/>
+        </w:rPr>
+        <w:t>Bestätigende Team</w:t>
+      </w:r>
+      <w:r>
+        <w:rPr>
+          <w:b/>
+          <w:bCs/>
+        </w:rPr>
+        <w:t>s</w:t>
+      </w:r>
+    </w:p>
+    <w:p>
+      <w:pPr>
+        <w:pStyle w:val="Body"/>
+        <w:ind w:left="720"/>
+      </w:pPr>
+      <w:r>
+        <w:t>Als bestätigendes Team bezeichnet man alle Teams exklusive dem erklärenden/ratendem Team. Sie</w:t>
+      </w:r>
+      <w:r>
+        <w:t xml:space="preserve"> bestätigen </w:t>
+      </w:r>
+      <w:r>
+        <w:t>ein vorzeitiges Ende der Runde (sofern Begriff erraten / Regelverstoß eingetreten) und entscheiden anschließend demokratisch, ob ein Begriff erfolgreich und fair erraten wurde oder etwaige Regelbrüche eingetreten sind.</w:t>
+      </w:r>
+    </w:p>
+    <w:p>
+      <w:pPr>
+        <w:pStyle w:val="Body"/>
+        <w:rPr>
+          <w:rFonts w:eastAsia="Arial Unicode MS" w:cs="Arial Unicode MS"/>
+        </w:rPr>
+      </w:pPr>
+      <w:r>
+        <w:rPr>
+          <w:rFonts w:eastAsia="Arial Unicode MS" w:cs="Arial Unicode MS"/>
+          <w:b/>
+          <w:bCs/>
+        </w:rPr>
+        <w:lastRenderedPageBreak/>
+        <w:t>Spieleverwalter</w:t>
+      </w:r>
+      <w:r>
+        <w:br/>
+      </w:r>
+      <w:r>
+        <w:rPr>
+          <w:rFonts w:eastAsia="Arial Unicode MS" w:cs="Arial Unicode MS"/>
+        </w:rPr>
+        <w:t>Ein Spieleverwalter stellt einen Nutzer mit erhöhten Berechtigungen dar (er kann somit in der Theorie genauso an einem Spiel regulär teilnehmen; es muss kein neuer User erstellt werden). Dieser</w:t>
+      </w:r>
+      <w:r>
+        <w:rPr>
+          <w:rFonts w:eastAsia="Arial Unicode MS" w:cs="Arial Unicode MS"/>
+        </w:rPr>
+        <w:t xml:space="preserve"> sieht alle aktuell laufenden Spiele und deren Zwischenstände. </w:t>
+      </w:r>
+      <w:r>
+        <w:rPr>
+          <w:rFonts w:eastAsia="Arial Unicode MS" w:cs="Arial Unicode MS"/>
+        </w:rPr>
+        <w:t xml:space="preserve">Ebenso darf dieser neue Themengebiete erfassen und erweitern. </w:t>
+      </w:r>
+    </w:p>
+    <w:p>
+      <w:pPr>
+        <w:pStyle w:val="Body"/>
+        <w:rPr>
+          <w:rFonts w:eastAsia="Arial Unicode MS" w:cs="Arial Unicode MS"/>
+        </w:rPr>
+      </w:pPr>
+      <w:r>
+        <w:rPr>
+          <w:rFonts w:eastAsia="Arial Unicode MS" w:cs="Arial Unicode MS"/>
+          <w:b/>
+          <w:bCs/>
+        </w:rPr>
         <w:t>Admin</w:t>
       </w:r>
       <w:r>
@@ -805,18 +829,23 @@
       <w:pPr>
         <w:pStyle w:val="KeinLeerraum"/>
       </w:pPr>
+    </w:p>
+    <w:p>
+      <w:pPr>
+        <w:pStyle w:val="Body"/>
+      </w:pPr>
       <w:r>
         <w:rPr>
           <w:noProof/>
         </w:rPr>
         <w:drawing>
-          <wp:anchor distT="0" distB="0" distL="114300" distR="114300" simplePos="0" relativeHeight="251659264" behindDoc="0" locked="0" layoutInCell="1" allowOverlap="1" wp14:anchorId="4DAA4EE1" wp14:editId="3114C363">
+          <wp:anchor distT="0" distB="0" distL="114300" distR="114300" simplePos="0" relativeHeight="251659264" behindDoc="0" locked="0" layoutInCell="1" allowOverlap="1" wp14:anchorId="4DAA4EE1" wp14:editId="20A0C6E7">
             <wp:simplePos x="0" y="0"/>
-            <wp:positionH relativeFrom="column">
-              <wp:posOffset>-9856</wp:posOffset>
+            <wp:positionH relativeFrom="margin">
+              <wp:posOffset>-1574</wp:posOffset>
             </wp:positionH>
             <wp:positionV relativeFrom="paragraph">
-              <wp:posOffset>201957</wp:posOffset>
+              <wp:posOffset>736075</wp:posOffset>
             </wp:positionV>
             <wp:extent cx="5756910" cy="4015105"/>
             <wp:effectExtent l="0" t="0" r="0" b="4445"/>
@@ -866,6 +895,56 @@
           </wp:anchor>
         </w:drawing>
       </w:r>
+      <w:r>
+        <w:t xml:space="preserve">Nachfolgend befindet sich das Use Case Diagramm. Dieses beinhaltet </w:t>
+      </w:r>
+      <w:r>
+        <w:t>die Funktionalitäten der jeweiligen Akteure. Zur Vereinfachung wurde in diesem Diagramm auf Vererbung verzichtet (z.</w:t>
+      </w:r>
+      <w:r>
+        <w:t>B</w:t>
+      </w:r>
+      <w:r>
+        <w:t xml:space="preserve">.: Administratoren </w:t>
+      </w:r>
+      <m:oMath>
+        <m:r>
+          <w:rPr>
+            <w:rFonts w:ascii="Cambria Math" w:hAnsi="Cambria Math"/>
+          </w:rPr>
+          <m:t>⊆</m:t>
+        </m:r>
+      </m:oMath>
+      <w:r>
+        <w:t xml:space="preserve"> Spieleverwalter </w:t>
+      </w:r>
+      <m:oMath>
+        <m:r>
+          <w:rPr>
+            <w:rFonts w:ascii="Cambria Math" w:hAnsi="Cambria Math"/>
+          </w:rPr>
+          <m:t>⊆</m:t>
+        </m:r>
+      </m:oMath>
+      <w:r>
+        <w:t xml:space="preserve"> Nutzer). </w:t>
+      </w:r>
+    </w:p>
+    <w:p>
+      <w:pPr>
+        <w:pStyle w:val="KeinLeerraum"/>
+        <w:rPr>
+          <w:lang w:val="de-DE"/>
+        </w:rPr>
+      </w:pPr>
+    </w:p>
+    <w:p>
+      <w:pPr>
+        <w:pStyle w:val="KeinLeerraum"/>
+        <w:rPr>
+          <w:lang w:val="de-DE"/>
+        </w:rPr>
+      </w:pPr>
     </w:p>
     <w:p>
       <w:pPr>
@@ -943,7 +1022,10 @@
         <w:t>Ablauf:</w:t>
       </w:r>
       <w:r>
-        <w:t xml:space="preserve"> Die Anwendung wird per Konsole gestartet, die Konfiguration wird korrekt ausgeführt</w:t>
+        <w:t xml:space="preserve"> Die Anwendung wird per Konsole gestartet, die Konfiguration wird korrekt </w:t>
+      </w:r>
+      <w:r>
+        <w:t>durchgeführt</w:t>
       </w:r>
     </w:p>
     <w:p>
@@ -966,7 +1048,22 @@
         <w:t xml:space="preserve">Erfolg: </w:t>
       </w:r>
       <w:r>
-        <w:t>In der Raum Auswahl kann man einen Würfel / RaspberryPi mit dem eingegebenen Namen auswählen und somit mit einem Raum verbinden.</w:t>
+        <w:t>I</w:t>
+      </w:r>
+      <w:r>
+        <w:t xml:space="preserve">m jeweiligen Raum existiert eine Auswahl der Würfel. Es existiert ein Eintrag des </w:t>
+      </w:r>
+      <w:r>
+        <w:t>Würfel</w:t>
+      </w:r>
+      <w:r>
+        <w:t>s</w:t>
+      </w:r>
+      <w:r>
+        <w:t xml:space="preserve"> mit dem eingegebenen Name</w:t>
+      </w:r>
+      <w:r>
+        <w:t>n. Durch Auswahl wird der Würfel dem Raum zugewiesen.</w:t>
       </w:r>
     </w:p>
     <w:p>
@@ -1025,7 +1122,16 @@
         <w:t>Klassen</w:t>
       </w:r>
       <w:r>
-        <w:t xml:space="preserve">: Raum, </w:t>
+        <w:t xml:space="preserve">: </w:t>
+      </w:r>
+      <w:r>
+        <w:t xml:space="preserve">Room, </w:t>
+      </w:r>
+      <w:r>
+        <w:t>C</w:t>
+      </w:r>
+      <w:r>
+        <w:t>ube, CubeCalibration</w:t>
       </w:r>
     </w:p>
     <w:p>
@@ -1070,7 +1176,13 @@
         <w:t>Vorbedingung</w:t>
       </w:r>
       <w:r>
-        <w:t>: Der User hat noch keinen Account, das System läuft, man ist auf der Startseite (Spielauswahl).</w:t>
+        <w:t>: Der User hat noch keinen Account</w:t>
+      </w:r>
+      <w:r>
+        <w:t>. Das System läuft und man befindet sich auf der Startseite (Spielauswahl)</w:t>
+      </w:r>
+      <w:r>
+        <w:t>.</w:t>
       </w:r>
     </w:p>
     <w:p>
@@ -1090,40 +1202,77 @@
           <w:i/>
           <w:iCs/>
         </w:rPr>
-        <w:t>Ablauf:</w:t>
-      </w:r>
-      <w:r>
-        <w:t xml:space="preserve"> Die/Der Benutzer/in gibt Benutzernamen</w:t>
-      </w:r>
-      <w:r>
-        <w:t>, Email</w:t>
-      </w:r>
-      <w:r>
-        <w:t>-</w:t>
-      </w:r>
-      <w:r>
-        <w:t xml:space="preserve">Adresse </w:t>
-      </w:r>
-      <w:r>
-        <w:t>und Passwort ein,</w:t>
-      </w:r>
-      <w:r>
-        <w:t xml:space="preserve"> welches bestätigt werden muss</w:t>
-      </w:r>
-      <w:r>
-        <w:t xml:space="preserve"> daraufhin klickt er</w:t>
-      </w:r>
-      <w:r>
-        <w:t>*sie</w:t>
-      </w:r>
-      <w:r>
-        <w:t xml:space="preserve"> auf „</w:t>
+        <w:t>Ablauf</w:t>
+      </w:r>
+      <w:r>
+        <w:rPr>
+          <w:i/>
+          <w:iCs/>
+        </w:rPr>
+        <w:t>:</w:t>
+      </w:r>
+      <w:r>
+        <w:t xml:space="preserve"> </w:t>
+      </w:r>
+      <w:r>
+        <w:t xml:space="preserve">Es wird auf </w:t>
+      </w:r>
+      <w:r>
+        <w:t>„</w:t>
+      </w:r>
+      <w:r>
+        <w:t>Registrieren</w:t>
+      </w:r>
+      <w:r>
+        <w:t>“</w:t>
+      </w:r>
+      <w:r>
+        <w:t xml:space="preserve"> gedrückt</w:t>
+      </w:r>
+      <w:r>
+        <w:t xml:space="preserve">. </w:t>
+      </w:r>
+      <w:r>
+        <w:t xml:space="preserve">Der </w:t>
+      </w:r>
+      <w:r>
+        <w:t xml:space="preserve">zukünftige </w:t>
+      </w:r>
+      <w:r>
+        <w:t xml:space="preserve">User </w:t>
+      </w:r>
+      <w:r>
+        <w:t>gibt Benutzernamen</w:t>
+      </w:r>
+      <w:r>
+        <w:t>, E</w:t>
+      </w:r>
+      <w:r>
+        <w:t>-M</w:t>
+      </w:r>
+      <w:r>
+        <w:t xml:space="preserve">ail </w:t>
+      </w:r>
+      <w:r>
+        <w:t>und Passwort ein</w:t>
+      </w:r>
+      <w:r>
+        <w:t xml:space="preserve">. Nach Bestätigung des Passworts </w:t>
+      </w:r>
+      <w:r>
+        <w:t xml:space="preserve">wird auf </w:t>
+      </w:r>
+      <w:r>
+        <w:t>„</w:t>
       </w:r>
       <w:r>
         <w:t>Benutzerkonto erstellen</w:t>
       </w:r>
       <w:r>
         <w:t>”</w:t>
+      </w:r>
+      <w:r>
+        <w:t xml:space="preserve"> geklickt.</w:t>
       </w:r>
     </w:p>
     <w:p>
@@ -1139,11 +1288,19 @@
           <w:i/>
           <w:iCs/>
         </w:rPr>
-        <w:lastRenderedPageBreak/>
         <w:t xml:space="preserve">Erfolg: </w:t>
       </w:r>
       <w:r>
-        <w:t>Der User erhält eine Bestätigungsmeldung und wird zur Startseite weitergeleitet</w:t>
+        <w:t xml:space="preserve">Der User erhält eine Bestätigungsmeldung und wird </w:t>
+      </w:r>
+      <w:r>
+        <w:t>zum Login</w:t>
+      </w:r>
+      <w:r>
+        <w:t xml:space="preserve"> weitergeleitet</w:t>
+      </w:r>
+      <w:r>
+        <w:t>.</w:t>
       </w:r>
     </w:p>
     <w:p>
@@ -1242,13 +1399,16 @@
         <w:t>Vorbedingung</w:t>
       </w:r>
       <w:r>
-        <w:t>: Der User hat einen Account, das System läuft, man ist auf der Startseite (</w:t>
-      </w:r>
-      <w:r>
-        <w:t>Spielauswahl</w:t>
-      </w:r>
-      <w:r>
-        <w:t>), der anzumeldende Benutzer existiert.</w:t>
+        <w:t>: Der User hat einen Account</w:t>
+      </w:r>
+      <w:r>
+        <w:t xml:space="preserve">. </w:t>
+      </w:r>
+      <w:r>
+        <w:t>Das System läuft und man befindet sich auf der Startseite (Spielauswahl)</w:t>
+      </w:r>
+      <w:r>
+        <w:t>.</w:t>
       </w:r>
     </w:p>
     <w:p>
@@ -1271,7 +1431,25 @@
         <w:t>Ablauf:</w:t>
       </w:r>
       <w:r>
-        <w:t xml:space="preserve"> Die/Der Angestellte gibt seinen Benutzernamen und sein Passwort ein, daraufhin klickt er auf „Login”</w:t>
+        <w:t xml:space="preserve"> </w:t>
+      </w:r>
+      <w:r>
+        <w:t xml:space="preserve">Es wird auf „Einloggen“ gedrückt. </w:t>
+      </w:r>
+      <w:r>
+        <w:t>Der User</w:t>
+      </w:r>
+      <w:r>
+        <w:t xml:space="preserve"> gibt seinen Benutzernamen und sein Passwort ein, daraufhin klickt er auf „</w:t>
+      </w:r>
+      <w:r>
+        <w:t>Einloggen</w:t>
+      </w:r>
+      <w:r>
+        <w:t xml:space="preserve"> </w:t>
+      </w:r>
+      <w:r>
+        <w:t>”</w:t>
       </w:r>
     </w:p>
     <w:p>
@@ -1414,7 +1592,16 @@
         <w:t>Vorbedingung</w:t>
       </w:r>
       <w:r>
-        <w:t>: Der User hat einen Account, das System läuft, man ist eingeloggt, der anzumeldende Benutzer existiert</w:t>
+        <w:t>: Der User hat einen Account</w:t>
+      </w:r>
+      <w:r>
+        <w:t xml:space="preserve">. </w:t>
+      </w:r>
+      <w:r>
+        <w:t>Das System läuft und man befindet sich auf der Startseite (Spielauswahl)</w:t>
+      </w:r>
+      <w:r>
+        <w:t>.</w:t>
       </w:r>
     </w:p>
     <w:p>
@@ -1433,7 +1620,10 @@
         <w:t>Ablauf</w:t>
       </w:r>
       <w:r>
-        <w:t>: Der User wählt die Aktion Logout und bestätigt seine Aktion in einem separaten Popupfenster</w:t>
+        <w:t xml:space="preserve">: Der User wählt die Aktion </w:t>
+      </w:r>
+      <w:r>
+        <w:t>„Ausloggen“</w:t>
       </w:r>
     </w:p>
     <w:p>
@@ -1452,7 +1642,16 @@
         <w:t>Erfolg</w:t>
       </w:r>
       <w:r>
-        <w:t>: Der User ist abgemeldet zurück auf der Startseite</w:t>
+        <w:t xml:space="preserve">: Der User ist abgemeldet </w:t>
+      </w:r>
+      <w:r>
+        <w:t xml:space="preserve">und </w:t>
+      </w:r>
+      <w:r>
+        <w:t>zurück auf der Startseite</w:t>
+      </w:r>
+      <w:r>
+        <w:t>.</w:t>
       </w:r>
     </w:p>
     <w:p>
@@ -1530,7 +1729,19 @@
         <w:t xml:space="preserve">Vorbedingung: </w:t>
       </w:r>
       <w:r>
-        <w:t>Der Spieler ist eingeloggt, das System läuft, ein Würfel ist verfügbar</w:t>
+        <w:t>Der Spieler ist eingeloggt</w:t>
+      </w:r>
+      <w:r>
+        <w:t xml:space="preserve">. </w:t>
+      </w:r>
+      <w:r>
+        <w:t>Das System läuft und man befindet sich auf der Startseite (Spielauswahl)</w:t>
+      </w:r>
+      <w:r>
+        <w:t>.</w:t>
+      </w:r>
+      <w:r>
+        <w:t xml:space="preserve"> Ein Würfel ist verfügbar.</w:t>
       </w:r>
     </w:p>
     <w:p>
@@ -1573,10 +1784,23 @@
           <w:i/>
           <w:iCs/>
         </w:rPr>
+        <w:lastRenderedPageBreak/>
         <w:t>Erfolg:</w:t>
       </w:r>
       <w:r>
-        <w:t xml:space="preserve"> Der neue Raum ist erstellt und der User ist dessen Host. Dem User wird der Raum mit allen Spielern und Konfigurationsoptionen angezeigt.</w:t>
+        <w:t xml:space="preserve"> Der neue Raum ist erstellt und der User ist dessen Host. Dem User wird der Raum mit allen </w:t>
+      </w:r>
+      <w:r>
+        <w:t xml:space="preserve">beigetretenen </w:t>
+      </w:r>
+      <w:r>
+        <w:t xml:space="preserve">Spielern </w:t>
+      </w:r>
+      <w:r>
+        <w:t xml:space="preserve">(und erstellten lokalen Mitspielern) </w:t>
+      </w:r>
+      <w:r>
+        <w:t>und Konfigurationsoptionen angezeigt.</w:t>
       </w:r>
     </w:p>
     <w:p>
@@ -1619,7 +1843,16 @@
         <w:t>Involvierte Klassen:</w:t>
       </w:r>
       <w:r>
-        <w:t xml:space="preserve"> User, Raum, Würfel</w:t>
+        <w:t xml:space="preserve"> User, </w:t>
+      </w:r>
+      <w:r>
+        <w:t>Room</w:t>
+      </w:r>
+      <w:r>
+        <w:t xml:space="preserve">, </w:t>
+      </w:r>
+      <w:r>
+        <w:t>Cube</w:t>
       </w:r>
     </w:p>
     <w:p>
@@ -1649,7 +1882,7 @@
         <w:pStyle w:val="Listenabsatz"/>
         <w:numPr>
           <w:ilvl w:val="0"/>
-          <w:numId w:val="4"/>
+          <w:numId w:val="6"/>
         </w:numPr>
       </w:pPr>
       <w:r>
@@ -1660,7 +1893,47 @@
         <w:t>Vorbedingung</w:t>
       </w:r>
       <w:r>
-        <w:t>: Der User ist eingeloggt, das System läuft, ein virtueller Spieleraum ist frei verfügbar</w:t>
+        <w:t>: Der User ist eingeloggt</w:t>
+      </w:r>
+      <w:r>
+        <w:t xml:space="preserve">. </w:t>
+      </w:r>
+      <w:r>
+        <w:t>Das System läuft und man befindet sich auf der Startseite (Spielauswahl)</w:t>
+      </w:r>
+      <w:r>
+        <w:t>.</w:t>
+      </w:r>
+      <w:r>
+        <w:t xml:space="preserve"> Ein </w:t>
+      </w:r>
+      <w:r>
+        <w:t xml:space="preserve">virtueller Spielraum ist </w:t>
+      </w:r>
+      <w:r>
+        <w:t>verfügbar</w:t>
+      </w:r>
+      <w:r>
+        <w:t>.</w:t>
+      </w:r>
+    </w:p>
+    <w:p>
+      <w:pPr>
+        <w:pStyle w:val="Listenabsatz"/>
+        <w:numPr>
+          <w:ilvl w:val="0"/>
+          <w:numId w:val="6"/>
+        </w:numPr>
+      </w:pPr>
+      <w:r>
+        <w:rPr>
+          <w:i/>
+          <w:iCs/>
+        </w:rPr>
+        <w:t>Ablauf</w:t>
+      </w:r>
+      <w:r>
+        <w:t>: Der User wählt die Aktion “Spiel beitreten”</w:t>
       </w:r>
     </w:p>
     <w:p>
@@ -1676,11 +1949,10 @@
           <w:i/>
           <w:iCs/>
         </w:rPr>
-        <w:lastRenderedPageBreak/>
-        <w:t>Ablauf</w:t>
-      </w:r>
-      <w:r>
-        <w:t>: Der User wählt die Aktion “Spiel beitreten”</w:t>
+        <w:t>Erfolg</w:t>
+      </w:r>
+      <w:r>
+        <w:t>: Der User wird auf die Oberfläche des Spieleraumes weitergeleitet</w:t>
       </w:r>
     </w:p>
     <w:p>
@@ -1696,10 +1968,10 @@
           <w:i/>
           <w:iCs/>
         </w:rPr>
-        <w:t>Erfolg</w:t>
-      </w:r>
-      <w:r>
-        <w:t>: Der User wird auf die Oberfläche des Spieleraumes weitergeleitet</w:t>
+        <w:t>Kein Erfolg</w:t>
+      </w:r>
+      <w:r>
+        <w:t xml:space="preserve">: Der User erhält eine Fehlermeldung </w:t>
       </w:r>
     </w:p>
     <w:p>
@@ -1715,29 +1987,13 @@
           <w:i/>
           <w:iCs/>
         </w:rPr>
-        <w:t>Kein Erfolg</w:t>
-      </w:r>
-      <w:r>
-        <w:t xml:space="preserve">: Der User erhält eine Fehlermeldung </w:t>
-      </w:r>
-    </w:p>
-    <w:p>
-      <w:pPr>
-        <w:pStyle w:val="Listenabsatz"/>
-        <w:numPr>
-          <w:ilvl w:val="0"/>
-          <w:numId w:val="4"/>
-        </w:numPr>
-      </w:pPr>
-      <w:r>
-        <w:rPr>
-          <w:i/>
-          <w:iCs/>
-        </w:rPr>
         <w:t>Involvierte Klassen</w:t>
       </w:r>
       <w:r>
-        <w:t>: User, Raum</w:t>
+        <w:t xml:space="preserve">: User, </w:t>
+      </w:r>
+      <w:r>
+        <w:t>Room</w:t>
       </w:r>
     </w:p>
     <w:p>
@@ -1778,7 +2034,16 @@
         <w:t>Vorbedingung</w:t>
       </w:r>
       <w:r>
-        <w:t>: Der User ist eingeloggt, das System läuft, der User ist aktuell in einem Spielraum</w:t>
+        <w:t>: Der User ist eingeloggt</w:t>
+      </w:r>
+      <w:r>
+        <w:t xml:space="preserve">. </w:t>
+      </w:r>
+      <w:r>
+        <w:t xml:space="preserve">Das System läuft und man befindet sich </w:t>
+      </w:r>
+      <w:r>
+        <w:t>in einem Spielraum.</w:t>
       </w:r>
     </w:p>
     <w:p>
@@ -1797,7 +2062,10 @@
         <w:t>Ablauf</w:t>
       </w:r>
       <w:r>
-        <w:t>: Der User wählt die Aktion “Spiel verlassen” und bestätigt seine Aktion in einem separaten Popupfenster</w:t>
+        <w:t>: Der User wählt die Aktion “Spiel verlassen</w:t>
+      </w:r>
+      <w:r>
+        <w:t>“</w:t>
       </w:r>
     </w:p>
     <w:p>
@@ -1866,7 +2134,10 @@
         <w:t>Involvierte Klassen:</w:t>
       </w:r>
       <w:r>
-        <w:t xml:space="preserve"> User, Raum</w:t>
+        <w:t xml:space="preserve"> User, </w:t>
+      </w:r>
+      <w:r>
+        <w:t>Room</w:t>
       </w:r>
     </w:p>
     <w:p>
@@ -1908,7 +2179,22 @@
         <w:t>Vorbedingung</w:t>
       </w:r>
       <w:r>
-        <w:t>: Der User ist eingeloggt, der User ist der Spielhost, der User leitet aktuell einen Spielraum</w:t>
+        <w:t>: Der User ist eingeloggt</w:t>
+      </w:r>
+      <w:r>
+        <w:t xml:space="preserve">. </w:t>
+      </w:r>
+      <w:r>
+        <w:t>Das System läuft und man befindet sich in einem Spielraum.</w:t>
+      </w:r>
+      <w:r>
+        <w:t xml:space="preserve"> Der User ist der Spielhost und leitet somit den aktuellen</w:t>
+      </w:r>
+      <w:r>
+        <w:t xml:space="preserve"> Spielraum</w:t>
+      </w:r>
+      <w:r>
+        <w:t>.</w:t>
       </w:r>
     </w:p>
     <w:p>
@@ -2029,10 +2315,20 @@
           <w:i/>
           <w:iCs/>
         </w:rPr>
+        <w:lastRenderedPageBreak/>
         <w:t>Vorbedingung</w:t>
       </w:r>
       <w:r>
-        <w:t>: Der User ist eingeloggt, der User ist in einem aktiven Spielraum, Spiel läuft noch nicht.</w:t>
+        <w:t>: Der User ist eingeloggt</w:t>
+      </w:r>
+      <w:r>
+        <w:t xml:space="preserve">. </w:t>
+      </w:r>
+      <w:r>
+        <w:t>Das System läuft und man befindet sich in einem Spielraum.</w:t>
+      </w:r>
+      <w:r>
+        <w:t xml:space="preserve"> Das Spiel läuft noch nicht.</w:t>
       </w:r>
     </w:p>
     <w:p>
@@ -2046,7 +2342,13 @@
         <w:jc w:val="left"/>
       </w:pPr>
       <w:r>
-        <w:t>Ablauf: Der User wird zu Anfang zufällig einem Team zugelost. Dieses kann er auf Wunsch wechseln. (Der Host hat das letzte Wort, siehe “Spiel starten”)</w:t>
+        <w:t xml:space="preserve">Ablauf: </w:t>
+      </w:r>
+      <w:r>
+        <w:t>Der User tritt einem existierenden Team bei, von welchem er noch kein Mitglied ist.</w:t>
+      </w:r>
+      <w:r>
+        <w:t xml:space="preserve"> </w:t>
       </w:r>
     </w:p>
     <w:p>
@@ -2088,7 +2390,10 @@
         <w:jc w:val="left"/>
       </w:pPr>
       <w:r>
-        <w:t>Involvierte Klassen: User, Team, Raum</w:t>
+        <w:t xml:space="preserve">Involvierte Klassen: User, Team, </w:t>
+      </w:r>
+      <w:r>
+        <w:t>Room</w:t>
       </w:r>
     </w:p>
     <w:p>
@@ -2124,11 +2429,28 @@
           <w:i/>
           <w:iCs/>
         </w:rPr>
-        <w:lastRenderedPageBreak/>
         <w:t xml:space="preserve">Vorbedingung: </w:t>
       </w:r>
       <w:r>
-        <w:t>Der User ist eingeloggt, das System läuft, der User ist Host eines Spieleraums, der Spielraum wurde noch nicht gestartet</w:t>
+        <w:t>Der User ist eingeloggt</w:t>
+      </w:r>
+      <w:r>
+        <w:t>.</w:t>
+      </w:r>
+      <w:r>
+        <w:t xml:space="preserve"> </w:t>
+      </w:r>
+      <w:r>
+        <w:t>Das System läuft und man befindet sich in einem Spielraum. Der User ist der Spielhost und leitet somit den aktuellen</w:t>
+      </w:r>
+      <w:r>
+        <w:t xml:space="preserve"> </w:t>
+      </w:r>
+      <w:r>
+        <w:t>Spielraum</w:t>
+      </w:r>
+      <w:r>
+        <w:t>.</w:t>
       </w:r>
     </w:p>
     <w:p>
@@ -2147,7 +2469,13 @@
         <w:t xml:space="preserve">Ablauf: </w:t>
       </w:r>
       <w:r>
-        <w:t xml:space="preserve">Der Host wähl auf einer Schaltfläche der Themengebiete ein Themengebiet aus. </w:t>
+        <w:t xml:space="preserve">Der Host </w:t>
+      </w:r>
+      <w:r>
+        <w:t>drückt auf „Themengebiet auswählen“ und wählt ein</w:t>
+      </w:r>
+      <w:r>
+        <w:t xml:space="preserve"> Themengebiet aus. </w:t>
       </w:r>
     </w:p>
     <w:p>
@@ -2166,7 +2494,16 @@
         <w:t xml:space="preserve">Erfolg: </w:t>
       </w:r>
       <w:r>
-        <w:t>Allen Spielern im Raum wird das neue Themengebiet angezeigt. In der Lobbyübersicht wird das Thema des Raums aktualisiert.</w:t>
+        <w:t>Allen Spielern im Raum wird das neue Themengebiet angezeigt. In der</w:t>
+      </w:r>
+      <w:r>
+        <w:t xml:space="preserve"> </w:t>
+      </w:r>
+      <w:r>
+        <w:t>Spielauswahl</w:t>
+      </w:r>
+      <w:r>
+        <w:t xml:space="preserve"> wird das Thema des Raums aktualisiert.</w:t>
       </w:r>
     </w:p>
     <w:p>
@@ -2208,7 +2545,16 @@
         <w:t>Involvierte Klassen</w:t>
       </w:r>
       <w:r>
-        <w:t>: Themengebiet, User, Raum</w:t>
+        <w:t xml:space="preserve">: </w:t>
+      </w:r>
+      <w:r>
+        <w:t>Topic</w:t>
+      </w:r>
+      <w:r>
+        <w:t xml:space="preserve">, User, </w:t>
+      </w:r>
+      <w:r>
+        <w:t>Room</w:t>
       </w:r>
     </w:p>
     <w:p>
@@ -2244,7 +2590,22 @@
         <w:t>Vorbedingung:</w:t>
       </w:r>
       <w:r>
-        <w:t xml:space="preserve"> Der Spieler ist eingeloggt, befindet sich in einem Spielraum und ist dessen Host, das Spiel ist noch nicht gestartet, es sind genügend Spieler vorhanden</w:t>
+        <w:t xml:space="preserve"> Der Spieler ist eingeloggt</w:t>
+      </w:r>
+      <w:r>
+        <w:t>.</w:t>
+      </w:r>
+      <w:r>
+        <w:t xml:space="preserve"> </w:t>
+      </w:r>
+      <w:r>
+        <w:t>Das System läuft und man befindet sich in einem Spielraum. Der User ist der Spielhost und leitet somit den aktuellen Spielraum</w:t>
+      </w:r>
+      <w:r>
+        <w:t>. Das Spiel ist nicht gestartet, es sind allerdings alle Bedingungen erfüllt (genügend Spieler + ausgewählter Würfel)</w:t>
+      </w:r>
+      <w:r>
+        <w:t>.</w:t>
       </w:r>
     </w:p>
     <w:p>
@@ -2263,7 +2624,10 @@
         <w:t xml:space="preserve">Ablauf: </w:t>
       </w:r>
       <w:r>
-        <w:t>Der Host klickt auf “Spiel starten” und hat die Möglichkeit die Teamvorauswahl der Spieler zu überschreiben. Danach bestätigt er und startet damit das Spiel.</w:t>
+        <w:t>Der Host klickt auf “Spiel starten”</w:t>
+      </w:r>
+      <w:r>
+        <w:t>.</w:t>
       </w:r>
     </w:p>
     <w:p>
@@ -2282,7 +2646,10 @@
         <w:t xml:space="preserve">Erfolg: </w:t>
       </w:r>
       <w:r>
-        <w:t>Alle eingeloggten Spieler landen in der Spielansicht und das Spiel beginnt.</w:t>
+        <w:t>Alle eingeloggten Spieler</w:t>
+      </w:r>
+      <w:r>
+        <w:t xml:space="preserve"> werden über den Start benachrichtigt und können anschließend durch Bestätigung beitreten. Das Spiel beginnt, wenn genügt Spieler durch Bestätigung beigetreten sind.</w:t>
       </w:r>
     </w:p>
     <w:p>
@@ -2294,7 +2661,19 @@
         </w:numPr>
       </w:pPr>
       <w:r>
-        <w:t>Kein Erfolg: Je nach Fehler erhalten die betroffenen Spieler eine Fehlermeldung.</w:t>
+        <w:t>Kein Erfolg: Je nach Fehler erhalten die betroffenen Spieler</w:t>
+      </w:r>
+      <w:r>
+        <w:t xml:space="preserve"> oder </w:t>
+      </w:r>
+      <w:r>
+        <w:t xml:space="preserve">zumindest </w:t>
+      </w:r>
+      <w:r>
+        <w:t>der Host</w:t>
+      </w:r>
+      <w:r>
+        <w:t xml:space="preserve"> eine Fehlermeldung.</w:t>
       </w:r>
     </w:p>
     <w:p>
@@ -2317,7 +2696,10 @@
         <w:t>Involvierte Klassen</w:t>
       </w:r>
       <w:r>
-        <w:t>: Team, User, Raum, Themengebiet</w:t>
+        <w:t xml:space="preserve">: Team, User, </w:t>
+      </w:r>
+      <w:r>
+        <w:t>Room, Topic</w:t>
       </w:r>
     </w:p>
     <w:p>
@@ -2358,17 +2740,32 @@
         <w:t>Vorbedingung:</w:t>
       </w:r>
       <w:r>
-        <w:t xml:space="preserve"> Das System läuft</w:t>
+        <w:t xml:space="preserve"> </w:t>
+      </w:r>
+      <w:r>
+        <w:t>Der Spieler ist eingeloggt</w:t>
+      </w:r>
+      <w:r>
+        <w:t>.</w:t>
+      </w:r>
+      <w:r>
+        <w:t xml:space="preserve"> </w:t>
+      </w:r>
+      <w:r>
+        <w:t>Das System läuf</w:t>
+      </w:r>
+      <w:r>
+        <w:t>t.</w:t>
       </w:r>
       <w:r>
         <w:rPr>
           <w:i/>
           <w:iCs/>
         </w:rPr>
-        <w:t>, d</w:t>
-      </w:r>
-      <w:r>
-        <w:t>er gesuchte User existiert, der User wurde gefunden</w:t>
+        <w:t xml:space="preserve"> </w:t>
+      </w:r>
+      <w:r>
+        <w:t>Der gesuchte Spieler existiert und kann demnach gefunden werden.</w:t>
       </w:r>
     </w:p>
     <w:p>
@@ -2387,7 +2784,7 @@
         <w:t xml:space="preserve">Ablauf: </w:t>
       </w:r>
       <w:r>
-        <w:t>Der User klickt auf eine Schaltfläche “Profil ansehen”</w:t>
+        <w:t>Der User klickt auf eine Schaltfläche “Profil”</w:t>
       </w:r>
     </w:p>
     <w:p>
@@ -2406,7 +2803,10 @@
         <w:t>Erfolg:</w:t>
       </w:r>
       <w:r>
-        <w:t xml:space="preserve"> Der User sieht die Profilseite des gesuchten Users</w:t>
+        <w:t xml:space="preserve"> Der User sieht die Profilseit</w:t>
+      </w:r>
+      <w:r>
+        <w:t>e.</w:t>
       </w:r>
     </w:p>
     <w:p>
@@ -2486,10 +2886,20 @@
           <w:i/>
           <w:iCs/>
         </w:rPr>
+        <w:lastRenderedPageBreak/>
         <w:t xml:space="preserve">Vorbedingung: </w:t>
       </w:r>
       <w:r>
-        <w:t xml:space="preserve">Man befindet sich in einem Raum; </w:t>
+        <w:t>Der Spieler ist eingeloggt</w:t>
+      </w:r>
+      <w:r>
+        <w:t>.</w:t>
+      </w:r>
+      <w:r>
+        <w:t xml:space="preserve"> </w:t>
+      </w:r>
+      <w:r>
+        <w:t>Das System läuft und man befindet sich in einem Spielraum.</w:t>
       </w:r>
     </w:p>
     <w:p>
@@ -2512,7 +2922,10 @@
         <w:t>Ablauf</w:t>
       </w:r>
       <w:r>
-        <w:t>: Jedes Mitglied hat zu jeder Zeit des Spiels Einsicht auf den aktuellen Punktestand (Anzeige in der web-app)</w:t>
+        <w:t>: Jedes Mitglied hat zu jeder Zeit des Spiels Einsicht auf den aktuellen Punktestand</w:t>
+      </w:r>
+      <w:r>
+        <w:t>.</w:t>
       </w:r>
     </w:p>
     <w:p>
@@ -2581,7 +2994,10 @@
         <w:t>Involvierte Klassen</w:t>
       </w:r>
       <w:r>
-        <w:t>: Team, Raum</w:t>
+        <w:t xml:space="preserve">: Team, </w:t>
+      </w:r>
+      <w:r>
+        <w:t>Room</w:t>
       </w:r>
     </w:p>
     <w:p>
@@ -2622,7 +3038,25 @@
         <w:t>Vorbedingung</w:t>
       </w:r>
       <w:r>
-        <w:t>: Ein Spiel läuft</w:t>
+        <w:t xml:space="preserve">: </w:t>
+      </w:r>
+      <w:r>
+        <w:t>Der Spieler ist eingeloggt</w:t>
+      </w:r>
+      <w:r>
+        <w:t>.</w:t>
+      </w:r>
+      <w:r>
+        <w:t xml:space="preserve"> </w:t>
+      </w:r>
+      <w:r>
+        <w:t xml:space="preserve">Das System läuft und man befindet sich in </w:t>
+      </w:r>
+      <w:r>
+        <w:t>der Spielübersicht</w:t>
+      </w:r>
+      <w:r>
+        <w:t>.</w:t>
       </w:r>
     </w:p>
     <w:p>
@@ -2642,11 +3076,16 @@
           <w:i/>
           <w:iCs/>
         </w:rPr>
-        <w:lastRenderedPageBreak/>
         <w:t>Ablauf</w:t>
       </w:r>
       <w:r>
-        <w:t>: Man tritt einem Raum bei, bei dem bereits ein Spiel läuft. Der User hat die Möglichkeit, dem Spiel zuzusehen (Punkte sehen, Begriff sehen, Verbleibende Zeit etc)</w:t>
+        <w:t>: Man tritt einem Raum bei, bei dem bereits ein Spiel läuft. Der User hat die Möglichkeit, dem Spiel zuzusehen (Punkte sehen, Begriff sehen, Verbleibende Zei</w:t>
+      </w:r>
+      <w:r>
+        <w:t>t, …</w:t>
+      </w:r>
+      <w:r>
+        <w:t>)</w:t>
       </w:r>
     </w:p>
     <w:p>
@@ -2671,6 +3110,9 @@
       <w:r>
         <w:t>: Der User hat Einsicht auf aktuellen Punktestand, Begriff und Verbleibende Zeit, sowie die Teams und deren Mitglieder</w:t>
       </w:r>
+      <w:r>
+        <w:t>.</w:t>
+      </w:r>
     </w:p>
     <w:p>
       <w:pPr>
@@ -2715,7 +3157,13 @@
         <w:t>Involvierte Klassen</w:t>
       </w:r>
       <w:r>
-        <w:t>: Raum, Team, User</w:t>
+        <w:t xml:space="preserve">: </w:t>
+      </w:r>
+      <w:r>
+        <w:t>Room</w:t>
+      </w:r>
+      <w:r>
+        <w:t>, Team, User</w:t>
       </w:r>
     </w:p>
     <w:p>
@@ -2747,178 +3195,13 @@
         </w:rPr>
         <w:t>Regelverstoß melden</w:t>
       </w:r>
-    </w:p>
-    <w:p>
-      <w:pPr>
-        <w:pStyle w:val="Listenabsatz"/>
-        <w:numPr>
-          <w:ilvl w:val="0"/>
-          <w:numId w:val="18"/>
-        </w:numPr>
-        <w:rPr>
-          <w:b/>
-          <w:bCs/>
-        </w:rPr>
-      </w:pPr>
-      <w:r>
-        <w:rPr>
-          <w:i/>
-          <w:iCs/>
-        </w:rPr>
-        <w:t>Vorbedingung</w:t>
-      </w:r>
-      <w:r>
-        <w:t>: Das Spiel läuft; man befindet sich in einem Raum; man befindet sich in der Rolle eines NICHT-ratenden Teams</w:t>
-      </w:r>
-      <w:r>
-        <w:t>; ein RaspberryPi ist ausgewählt (somit ist der Würfel mit diesem verbunden)</w:t>
-      </w:r>
-    </w:p>
-    <w:p>
-      <w:pPr>
-        <w:pStyle w:val="Listenabsatz"/>
-        <w:numPr>
-          <w:ilvl w:val="0"/>
-          <w:numId w:val="18"/>
-        </w:numPr>
-        <w:rPr>
-          <w:b/>
-          <w:bCs/>
-        </w:rPr>
-      </w:pPr>
-      <w:r>
-        <w:rPr>
-          <w:i/>
-          <w:iCs/>
-        </w:rPr>
-        <w:t>Ablauf</w:t>
-      </w:r>
-      <w:r>
-        <w:t>:</w:t>
-      </w:r>
-    </w:p>
-    <w:p>
-      <w:pPr>
-        <w:pStyle w:val="Listenabsatz"/>
-        <w:numPr>
-          <w:ilvl w:val="1"/>
-          <w:numId w:val="18"/>
-        </w:numPr>
-        <w:rPr>
-          <w:b/>
-          <w:bCs/>
-        </w:rPr>
-      </w:pPr>
-      <w:r>
-        <w:t>Einer der Teammitglieder klickt auf den Menüpunkt “Regelverstoß melden”</w:t>
-      </w:r>
-    </w:p>
-    <w:p>
-      <w:pPr>
-        <w:pStyle w:val="Listenabsatz"/>
-        <w:numPr>
-          <w:ilvl w:val="1"/>
-          <w:numId w:val="18"/>
-        </w:numPr>
-        <w:rPr>
-          <w:b/>
-          <w:bCs/>
-        </w:rPr>
-      </w:pPr>
-      <w:r>
-        <w:t>Es wird nach einer erneuten Bestätigung gefragt, welche entweder mit “Regelverstoß senden” bestätigt wird oder mit “Abbrechen” abgebrochen wird.</w:t>
-      </w:r>
-    </w:p>
-    <w:p>
-      <w:pPr>
-        <w:pStyle w:val="Listenabsatz"/>
-        <w:numPr>
-          <w:ilvl w:val="0"/>
-          <w:numId w:val="18"/>
-        </w:numPr>
-        <w:rPr>
-          <w:b/>
-          <w:bCs/>
-        </w:rPr>
-      </w:pPr>
-      <w:r>
-        <w:rPr>
-          <w:i/>
-          <w:iCs/>
-        </w:rPr>
-        <w:t>Erfolg</w:t>
-      </w:r>
-      <w:r>
-        <w:t>: Der Regelverstoß wird bestätigt; Das ratende Team bekommt einen Punkt abgezogen.</w:t>
-      </w:r>
-    </w:p>
-    <w:p>
-      <w:pPr>
-        <w:pStyle w:val="Listenabsatz"/>
-        <w:numPr>
-          <w:ilvl w:val="0"/>
-          <w:numId w:val="18"/>
-        </w:numPr>
-        <w:rPr>
-          <w:b/>
-          <w:bCs/>
-        </w:rPr>
-      </w:pPr>
-      <w:r>
-        <w:rPr>
-          <w:i/>
-          <w:iCs/>
-        </w:rPr>
-        <w:t>Kein Erfolg</w:t>
-      </w:r>
-      <w:r>
-        <w:t>: Die Aktion wird abgebrochen. Es werden keine weiteren Veränderungen vorgenommen.</w:t>
-      </w:r>
-    </w:p>
-    <w:p>
-      <w:pPr>
-        <w:pStyle w:val="Listenabsatz"/>
-        <w:numPr>
-          <w:ilvl w:val="0"/>
-          <w:numId w:val="18"/>
-        </w:numPr>
-        <w:rPr>
-          <w:b/>
-          <w:bCs/>
-        </w:rPr>
-      </w:pPr>
-      <w:r>
-        <w:rPr>
-          <w:i/>
-          <w:iCs/>
-        </w:rPr>
-        <w:t>Involvierte Klassen</w:t>
-      </w:r>
-      <w:r>
-        <w:t>: Team, User</w:t>
-      </w:r>
-    </w:p>
-    <w:p>
-      <w:pPr>
-        <w:pStyle w:val="Body"/>
-      </w:pPr>
-    </w:p>
-    <w:p>
-      <w:pPr>
-        <w:pStyle w:val="Body"/>
-        <w:rPr>
-          <w:b/>
-          <w:bCs/>
-          <w:strike/>
-        </w:rPr>
-      </w:pPr>
       <w:r>
         <w:rPr>
           <w:rFonts w:eastAsia="Arial Unicode MS" w:cs="Arial Unicode MS"/>
           <w:b/>
           <w:bCs/>
         </w:rPr>
-        <w:t>Punkte vergeben</w:t>
+        <w:t xml:space="preserve"> / Punkte vergeben</w:t>
       </w:r>
     </w:p>
     <w:p>
@@ -2926,7 +3209,7 @@
         <w:pStyle w:val="Listenabsatz"/>
         <w:numPr>
           <w:ilvl w:val="0"/>
-          <w:numId w:val="20"/>
+          <w:numId w:val="18"/>
         </w:numPr>
         <w:rPr>
           <w:b/>
@@ -2938,10 +3221,31 @@
           <w:i/>
           <w:iCs/>
         </w:rPr>
-        <w:t xml:space="preserve">Vorbedingung: </w:t>
-      </w:r>
-      <w:r>
-        <w:t>Das Spiel läuft; man befindet sich in einem Raum; man befindet sich in der Rolle des NICHT-ratenden Teams</w:t>
+        <w:t>Vorbedingung</w:t>
+      </w:r>
+      <w:r>
+        <w:t xml:space="preserve">: </w:t>
+      </w:r>
+      <w:r>
+        <w:t>Der Spieler ist eingeloggt</w:t>
+      </w:r>
+      <w:r>
+        <w:t>.</w:t>
+      </w:r>
+      <w:r>
+        <w:t xml:space="preserve"> </w:t>
+      </w:r>
+      <w:r>
+        <w:t>Das System läuft und man befindet sich in</w:t>
+      </w:r>
+      <w:r>
+        <w:t xml:space="preserve"> einer aktiven Spielrunde</w:t>
+      </w:r>
+      <w:r>
+        <w:t>.</w:t>
+      </w:r>
+      <w:r>
+        <w:t xml:space="preserve"> </w:t>
       </w:r>
     </w:p>
     <w:p>
@@ -2949,76 +3253,38 @@
         <w:pStyle w:val="Listenabsatz"/>
         <w:numPr>
           <w:ilvl w:val="0"/>
-          <w:numId w:val="20"/>
-        </w:numPr>
+          <w:numId w:val="18"/>
+        </w:numPr>
+        <w:rPr>
+          <w:b/>
+          <w:bCs/>
+        </w:rPr>
       </w:pPr>
       <w:r>
         <w:rPr>
           <w:i/>
           <w:iCs/>
         </w:rPr>
-        <w:t xml:space="preserve">Ablauf: </w:t>
+        <w:t>Ablauf</w:t>
+      </w:r>
+      <w:r>
+        <w:t>:</w:t>
+      </w:r>
+      <w:r>
+        <w:t xml:space="preserve"> Durch Drehen des Würfels wird die Spielzeit beendet. Alle Spieler (exklusive vom ratenden Team) können demokratisch abstimmen, ob der Begriff fair erraten oder ein Regelverstoß durchgeführt wurde. Sofern alle berechtigten Spieler abgestimmt haben (oder 30 Sekunden verstrichen sind), werden nach Auswertung Punkte hinzugefügt / entfernt. </w:t>
       </w:r>
     </w:p>
     <w:p>
       <w:pPr>
         <w:pStyle w:val="Listenabsatz"/>
         <w:numPr>
-          <w:ilvl w:val="1"/>
-          <w:numId w:val="20"/>
-        </w:numPr>
-      </w:pPr>
-      <w:r>
-        <w:t>Einer der Teammitglieder klickt auf den Menüpunkt “Punkte vergeben”</w:t>
-      </w:r>
-    </w:p>
-    <w:p>
-      <w:pPr>
-        <w:pStyle w:val="Listenabsatz"/>
-        <w:numPr>
-          <w:ilvl w:val="1"/>
-          <w:numId w:val="20"/>
-        </w:numPr>
-        <w:spacing w:after="0"/>
-      </w:pPr>
-      <w:r>
-        <w:t>Die möglichen Optionen werden angezeigt</w:t>
-      </w:r>
-    </w:p>
-    <w:p>
-      <w:pPr>
-        <w:pStyle w:val="Listenabsatz"/>
-        <w:numPr>
-          <w:ilvl w:val="2"/>
-          <w:numId w:val="20"/>
-        </w:numPr>
-        <w:spacing w:after="0"/>
-      </w:pPr>
-      <w:r>
-        <w:t>“Begriff wurde erraten” -&gt; Punkte werden vergeben (abzulesen Anhand des Würfels)</w:t>
-      </w:r>
-    </w:p>
-    <w:p>
-      <w:pPr>
-        <w:pStyle w:val="Listenabsatz"/>
-        <w:numPr>
-          <w:ilvl w:val="2"/>
-          <w:numId w:val="20"/>
-        </w:numPr>
-        <w:spacing w:after="0"/>
-      </w:pPr>
-      <w:r>
-        <w:t>“Begriff wurde NICHT erraten” -&gt; Keine Punkte werden vergeben</w:t>
-      </w:r>
-    </w:p>
-    <w:p>
-      <w:pPr>
-        <w:pStyle w:val="Listenabsatz"/>
-        <w:numPr>
           <w:ilvl w:val="0"/>
-          <w:numId w:val="20"/>
-        </w:numPr>
-        <w:spacing w:after="0"/>
+          <w:numId w:val="18"/>
+        </w:numPr>
+        <w:rPr>
+          <w:b/>
+          <w:bCs/>
+        </w:rPr>
       </w:pPr>
       <w:r>
         <w:rPr>
@@ -3028,7 +3294,13 @@
         <w:t>Erfolg</w:t>
       </w:r>
       <w:r>
-        <w:t>: Der Punktestand wird gegebenenfalls angepasst.</w:t>
+        <w:t xml:space="preserve">: </w:t>
+      </w:r>
+      <w:r>
+        <w:t>Die Punkte werden verändert und die Anzeigen aktualisiert</w:t>
+      </w:r>
+      <w:r>
+        <w:t>.</w:t>
       </w:r>
     </w:p>
     <w:p>
@@ -3036,9 +3308,12 @@
         <w:pStyle w:val="Listenabsatz"/>
         <w:numPr>
           <w:ilvl w:val="0"/>
-          <w:numId w:val="20"/>
-        </w:numPr>
-        <w:spacing w:after="0"/>
+          <w:numId w:val="18"/>
+        </w:numPr>
+        <w:rPr>
+          <w:b/>
+          <w:bCs/>
+        </w:rPr>
       </w:pPr>
       <w:r>
         <w:rPr>
@@ -3048,7 +3323,10 @@
         <w:t>Kein Erfolg</w:t>
       </w:r>
       <w:r>
-        <w:t>: Fehlermeldung wird angezeigt (z.B.: Lobby existiert nicht mehr...)</w:t>
+        <w:t xml:space="preserve">: </w:t>
+      </w:r>
+      <w:r>
+        <w:t>Fehlermeldung wird angezeigt. Sofern 50% für Regelverstoß und 50% für einen fairen Ablauf sind, wird für das ratende Team entschieden (= es werden keine Punkte abgezogen).</w:t>
       </w:r>
     </w:p>
     <w:p>
@@ -3056,9 +3334,12 @@
         <w:pStyle w:val="Listenabsatz"/>
         <w:numPr>
           <w:ilvl w:val="0"/>
-          <w:numId w:val="20"/>
-        </w:numPr>
-        <w:spacing w:after="0"/>
+          <w:numId w:val="18"/>
+        </w:numPr>
+        <w:rPr>
+          <w:b/>
+          <w:bCs/>
+        </w:rPr>
       </w:pPr>
       <w:r>
         <w:rPr>
@@ -3068,7 +3349,7 @@
         <w:t>Involvierte Klassen</w:t>
       </w:r>
       <w:r>
-        <w:t>: Team, User, Raum</w:t>
+        <w:t>: Team, User</w:t>
       </w:r>
     </w:p>
     <w:p>
@@ -3099,7 +3380,7 @@
         <w:pStyle w:val="Listenabsatz"/>
         <w:numPr>
           <w:ilvl w:val="0"/>
-          <w:numId w:val="22"/>
+          <w:numId w:val="18"/>
         </w:numPr>
         <w:rPr>
           <w:b/>
@@ -3114,7 +3395,22 @@
         <w:t>Vorbedingung</w:t>
       </w:r>
       <w:r>
-        <w:t>: Ein Spiel läuft; Man befindet sich in einem Raum; man befindet sich in der Rolle des ratenden Teams;</w:t>
+        <w:t xml:space="preserve">: </w:t>
+      </w:r>
+      <w:r>
+        <w:t>Der Spieler ist eingeloggt</w:t>
+      </w:r>
+      <w:r>
+        <w:t>.</w:t>
+      </w:r>
+      <w:r>
+        <w:t xml:space="preserve"> </w:t>
+      </w:r>
+      <w:r>
+        <w:t>Das System läuft und man befindet sich in einer aktiven Spielrunde</w:t>
+      </w:r>
+      <w:r>
+        <w:t xml:space="preserve"> sowie in der Rolle des erklärenden Teams.</w:t>
       </w:r>
     </w:p>
     <w:p>
@@ -3134,18 +3430,20 @@
           <w:i/>
           <w:iCs/>
         </w:rPr>
-        <w:lastRenderedPageBreak/>
         <w:t>Ablauf</w:t>
       </w:r>
       <w:r>
         <w:t xml:space="preserve">: </w:t>
       </w:r>
+      <w:r>
+        <w:t>Der Würfel wird geworfen, anschließend wird die nach oben zeigende Fläche erkannt (Punkte, Zeit, Art der Aktivität).</w:t>
+      </w:r>
     </w:p>
     <w:p>
       <w:pPr>
         <w:pStyle w:val="Listenabsatz"/>
         <w:numPr>
-          <w:ilvl w:val="1"/>
+          <w:ilvl w:val="0"/>
           <w:numId w:val="22"/>
         </w:numPr>
         <w:rPr>
@@ -3154,14 +3452,31 @@
         </w:rPr>
       </w:pPr>
       <w:r>
-        <w:t>Der Würfel wird geworfen</w:t>
+        <w:rPr>
+          <w:i/>
+          <w:iCs/>
+        </w:rPr>
+        <w:lastRenderedPageBreak/>
+        <w:t>Erfolg</w:t>
+      </w:r>
+      <w:r>
+        <w:t xml:space="preserve">: Die </w:t>
+      </w:r>
+      <w:r>
+        <w:t>Spieler</w:t>
+      </w:r>
+      <w:r>
+        <w:t xml:space="preserve"> </w:t>
+      </w:r>
+      <w:r>
+        <w:t>werden informiert</w:t>
       </w:r>
     </w:p>
     <w:p>
       <w:pPr>
         <w:pStyle w:val="Listenabsatz"/>
         <w:numPr>
-          <w:ilvl w:val="1"/>
+          <w:ilvl w:val="0"/>
           <w:numId w:val="22"/>
         </w:numPr>
         <w:rPr>
@@ -3170,14 +3485,21 @@
         </w:rPr>
       </w:pPr>
       <w:r>
-        <w:t>Die nach oben zeigende Fläche wird erkannt und registriert (Punkte, Zeit, Art der Aktivität)</w:t>
+        <w:rPr>
+          <w:i/>
+          <w:iCs/>
+        </w:rPr>
+        <w:t>Kein Erfolg</w:t>
+      </w:r>
+      <w:r>
+        <w:t>: Fehlermeldung (z.B.: “Batterie ist leer”)</w:t>
       </w:r>
     </w:p>
     <w:p>
       <w:pPr>
         <w:pStyle w:val="Listenabsatz"/>
         <w:numPr>
-          <w:ilvl w:val="1"/>
+          <w:ilvl w:val="0"/>
           <w:numId w:val="22"/>
         </w:numPr>
         <w:rPr>
@@ -3186,92 +3508,17 @@
         </w:rPr>
       </w:pPr>
       <w:r>
-        <w:t>Die Informationen werden an den RaspberryPi gesendet</w:t>
-      </w:r>
-    </w:p>
-    <w:p>
-      <w:pPr>
-        <w:pStyle w:val="Listenabsatz"/>
-        <w:numPr>
-          <w:ilvl w:val="1"/>
-          <w:numId w:val="22"/>
-        </w:numPr>
-        <w:rPr>
-          <w:b/>
-          <w:bCs/>
-        </w:rPr>
-      </w:pPr>
-      <w:r>
-        <w:t>Die Informationen werden verarbeitet und dementsprechend auf den Bildschirmen der Teilnehmer angezeigt (z.B.: “Team 1 muss zeichnen, hat 1 Minute Zeit und kann 3 Punkte erzielen)</w:t>
-      </w:r>
-    </w:p>
-    <w:p>
-      <w:pPr>
-        <w:pStyle w:val="Listenabsatz"/>
-        <w:numPr>
-          <w:ilvl w:val="0"/>
-          <w:numId w:val="22"/>
-        </w:numPr>
-        <w:rPr>
-          <w:b/>
-          <w:bCs/>
-        </w:rPr>
-      </w:pPr>
-      <w:r>
         <w:rPr>
           <w:i/>
           <w:iCs/>
         </w:rPr>
-        <w:t>Erfolg</w:t>
-      </w:r>
-      <w:r>
-        <w:t>: Die Teilnehmer / Teams erfahren, was zu tun ist und erhalten Informationen</w:t>
-      </w:r>
-    </w:p>
-    <w:p>
-      <w:pPr>
-        <w:pStyle w:val="Listenabsatz"/>
-        <w:numPr>
-          <w:ilvl w:val="0"/>
-          <w:numId w:val="22"/>
-        </w:numPr>
-        <w:rPr>
-          <w:b/>
-          <w:bCs/>
-        </w:rPr>
-      </w:pPr>
-      <w:r>
-        <w:rPr>
-          <w:i/>
-          <w:iCs/>
-        </w:rPr>
-        <w:t>Kein Erfolg</w:t>
-      </w:r>
-      <w:r>
-        <w:t>: Fehlermeldung (z.B.: “Batterie ist leer”)</w:t>
-      </w:r>
-    </w:p>
-    <w:p>
-      <w:pPr>
-        <w:pStyle w:val="Listenabsatz"/>
-        <w:numPr>
-          <w:ilvl w:val="0"/>
-          <w:numId w:val="22"/>
-        </w:numPr>
-        <w:rPr>
-          <w:b/>
-          <w:bCs/>
-        </w:rPr>
-      </w:pPr>
-      <w:r>
-        <w:rPr>
-          <w:i/>
-          <w:iCs/>
-        </w:rPr>
         <w:t>Involvierte Klassen</w:t>
       </w:r>
       <w:r>
-        <w:t>: Team, Raum, Würfel</w:t>
+        <w:t xml:space="preserve">: Team, </w:t>
+      </w:r>
+      <w:r>
+        <w:t>Room, Cube</w:t>
       </w:r>
     </w:p>
     <w:p>
@@ -3302,7 +3549,7 @@
         <w:pStyle w:val="Listenabsatz"/>
         <w:numPr>
           <w:ilvl w:val="0"/>
-          <w:numId w:val="24"/>
+          <w:numId w:val="18"/>
         </w:numPr>
         <w:rPr>
           <w:b/>
@@ -3317,7 +3564,22 @@
         <w:t xml:space="preserve">Vorbedingung: </w:t>
       </w:r>
       <w:r>
-        <w:t>Das Spiel läuft; man befindet sich in einem Raum; man befindet sich in der Rolle des ratenden Teams; Man hat bereits gewürfelt und einen Begriff / eine Aktivität zugeordnet bekommen</w:t>
+        <w:t>Das System läuft und man befindet sich in einer aktiven Spielrunde</w:t>
+      </w:r>
+      <w:r>
+        <w:t xml:space="preserve"> </w:t>
+      </w:r>
+      <w:r>
+        <w:t xml:space="preserve">sowie in der Rolle des </w:t>
+      </w:r>
+      <w:r>
+        <w:t>ratenden</w:t>
+      </w:r>
+      <w:r>
+        <w:t xml:space="preserve"> </w:t>
+      </w:r>
+      <w:r>
+        <w:t xml:space="preserve">Teams. Die Zeit zum Raten hat bereits begonnen. </w:t>
       </w:r>
     </w:p>
     <w:p>
@@ -3342,6 +3604,9 @@
       <w:r>
         <w:t>: Ein Teammitglied versucht den Begriff mittels zugeordneter Aktivität seinen Teamkollegen innerhalb der gegebenen Zeit zu erklären</w:t>
       </w:r>
+      <w:r>
+        <w:t>.</w:t>
+      </w:r>
     </w:p>
     <w:p>
       <w:pPr>
@@ -3418,7 +3683,7 @@
         </w:rPr>
       </w:pPr>
       <w:r>
-        <w:t>Regelverstoß (siehe Regelverstoß)</w:t>
+        <w:t>Es wird ein Regelverstoß durchgeführt und man wird bestraft.</w:t>
       </w:r>
     </w:p>
     <w:p>
@@ -3441,7 +3706,10 @@
         <w:t>Involvierte Klassen</w:t>
       </w:r>
       <w:r>
-        <w:t>: Team, Raum</w:t>
+        <w:t xml:space="preserve">: Team, </w:t>
+      </w:r>
+      <w:r>
+        <w:t>Room</w:t>
       </w:r>
     </w:p>
     <w:p>
@@ -3494,7 +3762,13 @@
         <w:t>Vorbedingung</w:t>
       </w:r>
       <w:r>
-        <w:t>: Benutzer mit Recht “Admin” existiert, Ist eingeloggt</w:t>
+        <w:t xml:space="preserve">: </w:t>
+      </w:r>
+      <w:r>
+        <w:t xml:space="preserve">Das System läuft und </w:t>
+      </w:r>
+      <w:r>
+        <w:t>User mit Berechtigung „Admin“ ist vorhanden.</w:t>
       </w:r>
     </w:p>
     <w:p>
@@ -3517,7 +3791,13 @@
         <w:t>Ablauf</w:t>
       </w:r>
       <w:r>
-        <w:t xml:space="preserve">:  Auf seinem Home-Screen sieht er die drei Aktionen (Erstellen, Bearbeiten und Löschen) mit denen er die Spielaccounts verwalten kann. </w:t>
+        <w:t xml:space="preserve">: Auf seinem </w:t>
+      </w:r>
+      <w:r>
+        <w:t>Startbildschirm</w:t>
+      </w:r>
+      <w:r>
+        <w:t xml:space="preserve"> sieht er die drei Aktionen (Erstellen, Bearbeiten und Löschen) mit denen er die Spielaccounts verwalten kann.</w:t>
       </w:r>
     </w:p>
     <w:p>
@@ -3594,7 +3874,6 @@
         <w:pStyle w:val="Body"/>
       </w:pPr>
       <w:r>
-        <w:lastRenderedPageBreak/>
         <w:br/>
       </w:r>
       <w:r>
@@ -3627,7 +3906,10 @@
         <w:t>Vorbedingung</w:t>
       </w:r>
       <w:r>
-        <w:t>: Benutzer mit Recht “Admin” existiert, Ist eingeloggt</w:t>
+        <w:t xml:space="preserve">: </w:t>
+      </w:r>
+      <w:r>
+        <w:t>Das System läuft und User mit Berechtigung „Admin“ ist vorhanden.</w:t>
       </w:r>
     </w:p>
     <w:p>
@@ -3651,10 +3933,18 @@
         <w:t>Ablauf</w:t>
       </w:r>
       <w:r>
-        <w:t>:  Auf seinem Home-Screen sieht er eine Liste der aktiven Spiele. Er kann auf ein Spiel klicken und sich die Details dieses Spieles anschauen.</w:t>
-      </w:r>
-      <w:r>
-        <w:br/>
+        <w:t xml:space="preserve">: Auf seinem </w:t>
+      </w:r>
+      <w:r>
+        <w:t>Startbildschirm</w:t>
+      </w:r>
+      <w:r>
+        <w:t xml:space="preserve"> sieht er eine Liste der aktiven Spiele. Er kann auf ein Spiel klicken und sich die Details dieses Spieles anschauen.</w:t>
+      </w:r>
+      <w:r>
+        <w:t xml:space="preserve"> </w:t>
+      </w:r>
+      <w:r>
         <w:t>In der Detailansicht kann er die Werte des Spiels verändern.</w:t>
       </w:r>
     </w:p>
@@ -3723,7 +4013,13 @@
         <w:t xml:space="preserve">Involvierte Klassen: </w:t>
       </w:r>
       <w:r>
-        <w:t>Admin, Raum, (User)</w:t>
+        <w:t xml:space="preserve">Admin, </w:t>
+      </w:r>
+      <w:r>
+        <w:t>Room</w:t>
+      </w:r>
+      <w:r>
+        <w:t>, User</w:t>
       </w:r>
     </w:p>
     <w:p>
@@ -3740,6 +4036,7 @@
           <w:b/>
           <w:bCs/>
         </w:rPr>
+        <w:lastRenderedPageBreak/>
         <w:t>Spiel überwachen</w:t>
       </w:r>
     </w:p>
@@ -3789,20 +4086,12 @@
         <w:pStyle w:val="Body"/>
         <w:jc w:val="left"/>
       </w:pPr>
-      <w:r>
-        <w:rPr>
-          <w:rStyle w:val="Heading3Char"/>
-          <w:rFonts w:ascii="Arial Unicode MS" w:eastAsia="Arial Unicode MS" w:hAnsi="Arial Unicode MS" w:cs="Arial Unicode MS"/>
-        </w:rPr>
-        <w:br w:type="page"/>
-      </w:r>
     </w:p>
     <w:p>
       <w:pPr>
         <w:pStyle w:val="berschrift3"/>
       </w:pPr>
       <w:r>
-        <w:lastRenderedPageBreak/>
         <w:t>2.3.3 Akteur: Spieleverwalter</w:t>
       </w:r>
     </w:p>
@@ -3830,6 +4119,7 @@
           <w:ilvl w:val="0"/>
           <w:numId w:val="18"/>
         </w:numPr>
+        <w:jc w:val="left"/>
         <w:rPr>
           <w:b/>
           <w:bCs/>
@@ -3843,7 +4133,22 @@
         <w:t>Vorbedingung</w:t>
       </w:r>
       <w:r>
-        <w:t>: Benutzer mit Recht “Spieleverwalter” oder “Admin” existiert, Ist eingeloggt</w:t>
+        <w:t xml:space="preserve">: </w:t>
+      </w:r>
+      <w:r>
+        <w:t>Das System läuft und User mit Berechtigung „</w:t>
+      </w:r>
+      <w:r>
+        <w:t>Spieleverwalter</w:t>
+      </w:r>
+      <w:r>
+        <w:t>“</w:t>
+      </w:r>
+      <w:r>
+        <w:t xml:space="preserve"> oder „Admin“</w:t>
+      </w:r>
+      <w:r>
+        <w:t xml:space="preserve"> ist vorhanden.</w:t>
       </w:r>
     </w:p>
     <w:p>
@@ -3866,7 +4171,19 @@
         <w:t>Ablauf</w:t>
       </w:r>
       <w:r>
-        <w:t>:  Auf seinem Home-Screen sieht er eine Liste der aktiven Spiele. Er kann auf ein Spiel klicken und sich die Details dieses Spieles anschauen.</w:t>
+        <w:t xml:space="preserve">: Auf seinem </w:t>
+      </w:r>
+      <w:r>
+        <w:t>Startbildschirm</w:t>
+      </w:r>
+      <w:r>
+        <w:t xml:space="preserve"> sieht er eine Liste der aktiven Spiele. Er kann auf ein Spiel klicken und sich die Details dieses Spieles </w:t>
+      </w:r>
+      <w:r>
+        <w:t>einsehen</w:t>
+      </w:r>
+      <w:r>
+        <w:t>.</w:t>
       </w:r>
     </w:p>
     <w:p>
@@ -3927,7 +4244,10 @@
         <w:t>Involvierte Klassen:</w:t>
       </w:r>
       <w:r>
-        <w:t xml:space="preserve"> Spieleverwalter, (Admin), Raum</w:t>
+        <w:t xml:space="preserve"> Spieleverwalter, Admin, </w:t>
+      </w:r>
+      <w:r>
+        <w:t>Room</w:t>
       </w:r>
     </w:p>
     <w:p>
@@ -3952,6 +4272,30 @@
         <w:pStyle w:val="Listenabsatz"/>
         <w:numPr>
           <w:ilvl w:val="0"/>
+          <w:numId w:val="18"/>
+        </w:numPr>
+        <w:jc w:val="left"/>
+        <w:rPr>
+          <w:b/>
+          <w:bCs/>
+        </w:rPr>
+      </w:pPr>
+      <w:r>
+        <w:rPr>
+          <w:i/>
+          <w:iCs/>
+        </w:rPr>
+        <w:t xml:space="preserve">Vorbedingung: </w:t>
+      </w:r>
+      <w:r>
+        <w:t>Das System läuft und User mit Berechtigung „Spieleverwalter“ oder „Admin“ ist vorhanden.</w:t>
+      </w:r>
+    </w:p>
+    <w:p>
+      <w:pPr>
+        <w:pStyle w:val="Listenabsatz"/>
+        <w:numPr>
+          <w:ilvl w:val="0"/>
           <w:numId w:val="30"/>
         </w:numPr>
         <w:rPr>
@@ -3965,10 +4309,19 @@
           <w:i/>
           <w:iCs/>
         </w:rPr>
-        <w:t xml:space="preserve">Vorbedingung: </w:t>
-      </w:r>
-      <w:r>
-        <w:t>Benutzer mit Recht “Spieleverwalter” oder “Admin” existiert, Ist eingeloggt</w:t>
+        <w:t xml:space="preserve">Ablauf: </w:t>
+      </w:r>
+      <w:r>
+        <w:t>Der Nutzer</w:t>
+      </w:r>
+      <w:r>
+        <w:t xml:space="preserve"> sieht</w:t>
+      </w:r>
+      <w:r>
+        <w:t xml:space="preserve"> die</w:t>
+      </w:r>
+      <w:r>
+        <w:t xml:space="preserve"> Liste aller Themengebiete und kann diese editieren. Dazu gehörige Begriffe können eingesehen und modifiziert, entfernt oder hinzugefügt werden</w:t>
       </w:r>
     </w:p>
     <w:p>
@@ -3989,10 +4342,10 @@
           <w:i/>
           <w:iCs/>
         </w:rPr>
-        <w:t xml:space="preserve">Ablauf: </w:t>
-      </w:r>
-      <w:r>
-        <w:t>Nutzer sieht Liste aller Themengebiete und kann diese editieren. Dazu gehörige Begriffe können eingesehen und modifiziert, entfernt oder hinzugefügt werden</w:t>
+        <w:t>Erfolg:</w:t>
+      </w:r>
+      <w:r>
+        <w:t xml:space="preserve"> Themenpool wird verändert</w:t>
       </w:r>
     </w:p>
     <w:p>
@@ -4013,10 +4366,10 @@
           <w:i/>
           <w:iCs/>
         </w:rPr>
-        <w:t>Erfolg:</w:t>
-      </w:r>
-      <w:r>
-        <w:t xml:space="preserve"> Themenpool wird verändert</w:t>
+        <w:t>Kein Erfolg:</w:t>
+      </w:r>
+      <w:r>
+        <w:t xml:space="preserve"> Fehlermeldung wird angezeigt. (z.B.: “Themengebiet / Begriff existiert nicht mehr.”)</w:t>
       </w:r>
     </w:p>
     <w:p>
@@ -4029,7 +4382,6 @@
         <w:rPr>
           <w:i/>
           <w:iCs/>
-          <w:color w:val="1F4D78"/>
         </w:rPr>
       </w:pPr>
       <w:r>
@@ -4037,33 +4389,13 @@
           <w:i/>
           <w:iCs/>
         </w:rPr>
-        <w:t>Kein Erfolg:</w:t>
-      </w:r>
-      <w:r>
-        <w:t xml:space="preserve"> Fehlermeldung wird angezeigt. (z. B.: “Themengebiet / Begriff existiert nicht mehr.”)</w:t>
-      </w:r>
-    </w:p>
-    <w:p>
-      <w:pPr>
-        <w:pStyle w:val="Listenabsatz"/>
-        <w:numPr>
-          <w:ilvl w:val="0"/>
-          <w:numId w:val="30"/>
-        </w:numPr>
-        <w:rPr>
-          <w:i/>
-          <w:iCs/>
-        </w:rPr>
-      </w:pPr>
-      <w:r>
-        <w:rPr>
-          <w:i/>
-          <w:iCs/>
-        </w:rPr>
         <w:t>Involvierte Klassen:</w:t>
       </w:r>
       <w:r>
-        <w:t xml:space="preserve"> Spieleverwalter, (Admin), Themengebiet, Begriff</w:t>
+        <w:t xml:space="preserve"> Spieleverwalter, Admin, </w:t>
+      </w:r>
+      <w:r>
+        <w:t>Topic, Term</w:t>
       </w:r>
     </w:p>
     <w:p>
@@ -14683,6 +15015,16 @@
       </w:numPr>
       <w:contextualSpacing/>
     </w:pPr>
+  </w:style>
+  <w:style w:type="character" w:styleId="Platzhaltertext">
+    <w:name w:val="Placeholder Text"/>
+    <w:basedOn w:val="Absatz-Standardschriftart"/>
+    <w:uiPriority w:val="99"/>
+    <w:semiHidden/>
+    <w:rsid w:val="00754FBA"/>
+    <w:rPr>
+      <w:color w:val="808080"/>
+    </w:rPr>
   </w:style>
 </w:styles>
 </file>

</xml_diff>

<commit_message>
Update concept class diagram
</commit_message>
<xml_diff>
--- a/documentation/1-Konzeptbeschreibung_Team_g6t3.docx
+++ b/documentation/1-Konzeptbeschreibung_Team_g6t3.docx
@@ -49,23 +49,7 @@
           <w:b/>
           <w:bCs/>
         </w:rPr>
-        <w:t xml:space="preserve">Team: </w:t>
-      </w:r>
-      <w:proofErr w:type="spellStart"/>
-      <w:r>
-        <w:rPr>
-          <w:b/>
-          <w:bCs/>
-        </w:rPr>
-        <w:t>SpeziRangers</w:t>
-      </w:r>
-      <w:proofErr w:type="spellEnd"/>
-      <w:r>
-        <w:rPr>
-          <w:b/>
-          <w:bCs/>
-        </w:rPr>
-        <w:t>/NR.3</w:t>
+        <w:t>Team: SpeziRangers/NR.3</w:t>
       </w:r>
     </w:p>
     <w:p>
@@ -113,21 +97,13 @@
         <w:t>3</w:t>
       </w:r>
       <w:r>
-        <w:t xml:space="preserve">: (Islam </w:t>
-      </w:r>
-      <w:proofErr w:type="spellStart"/>
-      <w:r>
-        <w:t>Mecht</w:t>
+        <w:t>: (Islam Mecht</w:t>
       </w:r>
       <w:r>
         <w:t>i</w:t>
       </w:r>
       <w:r>
-        <w:t>jev</w:t>
-      </w:r>
-      <w:proofErr w:type="spellEnd"/>
-      <w:r>
-        <w:t>, 11910366)</w:t>
+        <w:t>jev, 11910366)</w:t>
       </w:r>
     </w:p>
     <w:p>
@@ -1051,31 +1027,7 @@
         <w:t xml:space="preserve">Das System läuft und der Nutzer ist angemeldet und hat einen Raum erstellt. </w:t>
       </w:r>
       <w:r>
-        <w:t xml:space="preserve">Es existiert ein </w:t>
-      </w:r>
-      <w:proofErr w:type="spellStart"/>
-      <w:r>
-        <w:t>TimeFlip</w:t>
-      </w:r>
-      <w:proofErr w:type="spellEnd"/>
-      <w:r>
-        <w:t xml:space="preserve"> Würfel und ein </w:t>
-      </w:r>
-      <w:proofErr w:type="spellStart"/>
-      <w:r>
-        <w:t>RaspberryPi</w:t>
-      </w:r>
-      <w:proofErr w:type="spellEnd"/>
-      <w:r>
-        <w:t xml:space="preserve">, auf welchem das </w:t>
-      </w:r>
-      <w:proofErr w:type="spellStart"/>
-      <w:r>
-        <w:t>TimeCube</w:t>
-      </w:r>
-      <w:proofErr w:type="spellEnd"/>
-      <w:r>
-        <w:t xml:space="preserve"> Setup </w:t>
+        <w:t xml:space="preserve">Es existiert ein TimeFlip Würfel und ein RaspberryPi, auf welchem das TimeCube Setup </w:t>
       </w:r>
       <w:r>
         <w:t xml:space="preserve">erfolgreich </w:t>
@@ -1169,15 +1121,7 @@
         <w:t>Kein Erfolg</w:t>
       </w:r>
       <w:r>
-        <w:t xml:space="preserve">: Der </w:t>
-      </w:r>
-      <w:proofErr w:type="spellStart"/>
-      <w:r>
-        <w:t>RaspberryPi</w:t>
-      </w:r>
-      <w:proofErr w:type="spellEnd"/>
-      <w:r>
-        <w:t xml:space="preserve"> verbindet sich nicht mit dem Backend. (Daten</w:t>
+        <w:t>: Der RaspberryPi verbindet sich nicht mit dem Backend. (Daten</w:t>
       </w:r>
       <w:r>
         <w:t>eingabe falsch? Firewall offen?)</w:t>
@@ -1222,13 +1166,8 @@
         <w:t>C</w:t>
       </w:r>
       <w:r>
-        <w:t xml:space="preserve">ube, </w:t>
-      </w:r>
-      <w:proofErr w:type="spellStart"/>
-      <w:r>
-        <w:t>CubeCalibration</w:t>
-      </w:r>
-      <w:proofErr w:type="spellEnd"/>
+        <w:t>ube, CubeCalibration</w:t>
+      </w:r>
     </w:p>
     <w:p>
       <w:pPr>
@@ -4067,15 +4006,7 @@
         <w:t xml:space="preserve">: </w:t>
       </w:r>
       <w:r>
-        <w:t xml:space="preserve">Der Würfel wird geworfen, anschließend wird die </w:t>
-      </w:r>
-      <w:proofErr w:type="gramStart"/>
-      <w:r>
-        <w:t>nach oben zeigende Fläche</w:t>
-      </w:r>
-      <w:proofErr w:type="gramEnd"/>
-      <w:r>
-        <w:t xml:space="preserve"> erkannt (Punkte, Zeit, Art der Aktivität).</w:t>
+        <w:t>Der Würfel wird geworfen, anschließend wird die nach oben zeigende Fläche erkannt (Punkte, Zeit, Art der Aktivität).</w:t>
       </w:r>
     </w:p>
     <w:p>
@@ -5034,11 +4965,23 @@
     </w:p>
     <w:p>
       <w:pPr>
-        <w:pStyle w:val="Body"/>
         <w:rPr>
           <w:rStyle w:val="Heading3Char"/>
-        </w:rPr>
-      </w:pPr>
+          <w:rFonts w:eastAsia="Calibri" w:cs="Calibri"/>
+          <w:lang w:eastAsia="de-DE"/>
+          <w14:textOutline w14:w="0" w14:cap="flat" w14:cmpd="sng" w14:algn="ctr">
+            <w14:noFill/>
+            <w14:prstDash w14:val="solid"/>
+            <w14:bevel/>
+          </w14:textOutline>
+        </w:rPr>
+      </w:pPr>
+      <w:r>
+        <w:rPr>
+          <w:rStyle w:val="Heading3Char"/>
+        </w:rPr>
+        <w:br w:type="page"/>
+      </w:r>
     </w:p>
     <w:p>
       <w:pPr>
@@ -5054,33 +4997,22 @@
       </w:pPr>
       <w:r>
         <w:rPr>
-          <w:lang w:val="de-DE"/>
+          <w:noProof/>
         </w:rPr>
         <w:lastRenderedPageBreak/>
-        <w:t>Klassendiagramm</w:t>
-      </w:r>
-      <w:r>
-        <w:rPr>
-          <w:lang w:val="de-DE"/>
-        </w:rPr>
-        <w:br/>
-      </w:r>
-      <w:r>
-        <w:rPr>
-          <w:lang w:val="de-DE"/>
-        </w:rPr>
-        <w:br/>
-      </w:r>
-      <w:r>
-        <w:rPr>
-          <w:noProof/>
-          <w:lang w:val="de-DE"/>
-        </w:rPr>
         <w:drawing>
-          <wp:inline distT="0" distB="0" distL="0" distR="0" wp14:anchorId="0A13E079" wp14:editId="379735A9">
-            <wp:extent cx="5753100" cy="4705350"/>
-            <wp:effectExtent l="0" t="0" r="0" b="0"/>
-            <wp:docPr id="5" name="Picture 5"/>
+          <wp:anchor distT="0" distB="0" distL="114300" distR="114300" simplePos="0" relativeHeight="251659264" behindDoc="0" locked="0" layoutInCell="1" allowOverlap="1" wp14:anchorId="2B0A7690" wp14:editId="4557EFA1">
+            <wp:simplePos x="0" y="0"/>
+            <wp:positionH relativeFrom="margin">
+              <wp:align>center</wp:align>
+            </wp:positionH>
+            <wp:positionV relativeFrom="paragraph">
+              <wp:posOffset>311330</wp:posOffset>
+            </wp:positionV>
+            <wp:extent cx="7178675" cy="5383530"/>
+            <wp:effectExtent l="0" t="0" r="3175" b="7620"/>
+            <wp:wrapSquare wrapText="bothSides"/>
+            <wp:docPr id="3" name="Grafik 3"/>
             <wp:cNvGraphicFramePr>
               <a:graphicFrameLocks xmlns:a="http://schemas.openxmlformats.org/drawingml/2006/main" noChangeAspect="1"/>
             </wp:cNvGraphicFramePr>
@@ -5088,7 +5020,7 @@
               <a:graphicData uri="http://schemas.openxmlformats.org/drawingml/2006/picture">
                 <pic:pic xmlns:pic="http://schemas.openxmlformats.org/drawingml/2006/picture">
                   <pic:nvPicPr>
-                    <pic:cNvPr id="0" name="Picture 3"/>
+                    <pic:cNvPr id="0" name="Picture 2"/>
                     <pic:cNvPicPr>
                       <a:picLocks noChangeAspect="1" noChangeArrowheads="1"/>
                     </pic:cNvPicPr>
@@ -5109,7 +5041,7 @@
                   <pic:spPr bwMode="auto">
                     <a:xfrm>
                       <a:off x="0" y="0"/>
-                      <a:ext cx="5753100" cy="4705350"/>
+                      <a:ext cx="7178675" cy="5383530"/>
                     </a:xfrm>
                     <a:prstGeom prst="rect">
                       <a:avLst/>
@@ -5122,9 +5054,375 @@
                 </pic:pic>
               </a:graphicData>
             </a:graphic>
-          </wp:inline>
+            <wp14:sizeRelH relativeFrom="margin">
+              <wp14:pctWidth>0</wp14:pctWidth>
+            </wp14:sizeRelH>
+            <wp14:sizeRelV relativeFrom="margin">
+              <wp14:pctHeight>0</wp14:pctHeight>
+            </wp14:sizeRelV>
+          </wp:anchor>
         </w:drawing>
       </w:r>
+      <w:r>
+        <w:rPr>
+          <w:lang w:val="de-DE"/>
+        </w:rPr>
+        <w:t>Klassendiagram</w:t>
+      </w:r>
+    </w:p>
+    <w:p>
+      <w:pPr>
+        <w:pStyle w:val="KeinLeerraum"/>
+        <w:rPr>
+          <w:rFonts w:ascii="Calibri" w:eastAsia="Calibri" w:hAnsi="Calibri" w:cs="Calibri"/>
+          <w:color w:val="000000"/>
+          <w:sz w:val="22"/>
+          <w:szCs w:val="22"/>
+          <w:u w:color="000000"/>
+          <w:lang w:val="de-DE" w:eastAsia="de-DE"/>
+          <w14:textOutline w14:w="0" w14:cap="flat" w14:cmpd="sng" w14:algn="ctr">
+            <w14:noFill/>
+            <w14:prstDash w14:val="solid"/>
+            <w14:bevel/>
+          </w14:textOutline>
+        </w:rPr>
+      </w:pPr>
+    </w:p>
+    <w:p>
+      <w:pPr>
+        <w:pStyle w:val="KeinLeerraum"/>
+        <w:jc w:val="both"/>
+        <w:rPr>
+          <w:rFonts w:ascii="Calibri" w:eastAsia="Calibri" w:hAnsi="Calibri" w:cs="Calibri"/>
+          <w:color w:val="000000"/>
+          <w:sz w:val="22"/>
+          <w:szCs w:val="22"/>
+          <w:u w:color="000000"/>
+          <w:lang w:val="de-DE" w:eastAsia="de-DE"/>
+          <w14:textOutline w14:w="0" w14:cap="flat" w14:cmpd="sng" w14:algn="ctr">
+            <w14:noFill/>
+            <w14:prstDash w14:val="solid"/>
+            <w14:bevel/>
+          </w14:textOutline>
+        </w:rPr>
+      </w:pPr>
+      <w:r>
+        <w:rPr>
+          <w:rFonts w:ascii="Calibri" w:eastAsia="Calibri" w:hAnsi="Calibri" w:cs="Calibri"/>
+          <w:color w:val="000000"/>
+          <w:sz w:val="22"/>
+          <w:szCs w:val="22"/>
+          <w:u w:color="000000"/>
+          <w:lang w:val="de-DE" w:eastAsia="de-DE"/>
+          <w14:textOutline w14:w="0" w14:cap="flat" w14:cmpd="sng" w14:algn="ctr">
+            <w14:noFill/>
+            <w14:prstDash w14:val="solid"/>
+            <w14:bevel/>
+          </w14:textOutline>
+        </w:rPr>
+        <w:t xml:space="preserve">Im angeführten Klassendiagramm werden zur Vereinfachung </w:t>
+      </w:r>
+      <w:r>
+        <w:rPr>
+          <w:rFonts w:ascii="Calibri" w:eastAsia="Calibri" w:hAnsi="Calibri" w:cs="Calibri"/>
+          <w:b/>
+          <w:color w:val="000000"/>
+          <w:sz w:val="22"/>
+          <w:szCs w:val="22"/>
+          <w:u w:color="000000"/>
+          <w:lang w:val="de-DE" w:eastAsia="de-DE"/>
+          <w14:textOutline w14:w="0" w14:cap="flat" w14:cmpd="sng" w14:algn="ctr">
+            <w14:noFill/>
+            <w14:prstDash w14:val="solid"/>
+            <w14:bevel/>
+          </w14:textOutline>
+        </w:rPr>
+        <w:t>keine Setter und Getter</w:t>
+      </w:r>
+      <w:r>
+        <w:rPr>
+          <w:rFonts w:ascii="Calibri" w:eastAsia="Calibri" w:hAnsi="Calibri" w:cs="Calibri"/>
+          <w:color w:val="000000"/>
+          <w:sz w:val="22"/>
+          <w:szCs w:val="22"/>
+          <w:u w:color="000000"/>
+          <w:lang w:val="de-DE" w:eastAsia="de-DE"/>
+          <w14:textOutline w14:w="0" w14:cap="flat" w14:cmpd="sng" w14:algn="ctr">
+            <w14:noFill/>
+            <w14:prstDash w14:val="solid"/>
+            <w14:bevel/>
+          </w14:textOutline>
+        </w:rPr>
+        <w:t xml:space="preserve"> angeführt. Private Variablen weisen in der Regel </w:t>
+      </w:r>
+      <w:r>
+        <w:rPr>
+          <w:rFonts w:ascii="Calibri" w:eastAsia="Calibri" w:hAnsi="Calibri" w:cs="Calibri"/>
+          <w:b/>
+          <w:color w:val="000000"/>
+          <w:sz w:val="22"/>
+          <w:szCs w:val="22"/>
+          <w:u w:color="000000"/>
+          <w:lang w:val="de-DE" w:eastAsia="de-DE"/>
+          <w14:textOutline w14:w="0" w14:cap="flat" w14:cmpd="sng" w14:algn="ctr">
+            <w14:noFill/>
+            <w14:prstDash w14:val="solid"/>
+            <w14:bevel/>
+          </w14:textOutline>
+        </w:rPr>
+        <w:t>öffentlich</w:t>
+      </w:r>
+      <w:r>
+        <w:rPr>
+          <w:rFonts w:ascii="Calibri" w:eastAsia="Calibri" w:hAnsi="Calibri" w:cs="Calibri"/>
+          <w:color w:val="000000"/>
+          <w:sz w:val="22"/>
+          <w:szCs w:val="22"/>
+          <w:u w:color="000000"/>
+          <w:lang w:val="de-DE" w:eastAsia="de-DE"/>
+          <w14:textOutline w14:w="0" w14:cap="flat" w14:cmpd="sng" w14:algn="ctr">
+            <w14:noFill/>
+            <w14:prstDash w14:val="solid"/>
+            <w14:bevel/>
+          </w14:textOutline>
+        </w:rPr>
+        <w:t xml:space="preserve"> </w:t>
+      </w:r>
+      <w:r>
+        <w:rPr>
+          <w:rFonts w:ascii="Calibri" w:eastAsia="Calibri" w:hAnsi="Calibri" w:cs="Calibri"/>
+          <w:b/>
+          <w:color w:val="000000"/>
+          <w:sz w:val="22"/>
+          <w:szCs w:val="22"/>
+          <w:u w:color="000000"/>
+          <w:lang w:val="de-DE" w:eastAsia="de-DE"/>
+          <w14:textOutline w14:w="0" w14:cap="flat" w14:cmpd="sng" w14:algn="ctr">
+            <w14:noFill/>
+            <w14:prstDash w14:val="solid"/>
+            <w14:bevel/>
+          </w14:textOutline>
+        </w:rPr>
+        <w:t>zugängliche Getter / Setter auf</w:t>
+      </w:r>
+      <w:r>
+        <w:rPr>
+          <w:rFonts w:ascii="Calibri" w:eastAsia="Calibri" w:hAnsi="Calibri" w:cs="Calibri"/>
+          <w:color w:val="000000"/>
+          <w:sz w:val="22"/>
+          <w:szCs w:val="22"/>
+          <w:u w:color="000000"/>
+          <w:lang w:val="de-DE" w:eastAsia="de-DE"/>
+          <w14:textOutline w14:w="0" w14:cap="flat" w14:cmpd="sng" w14:algn="ctr">
+            <w14:noFill/>
+            <w14:prstDash w14:val="solid"/>
+            <w14:bevel/>
+          </w14:textOutline>
+        </w:rPr>
+        <w:t xml:space="preserve">. Um eine möglichst </w:t>
+      </w:r>
+      <w:r>
+        <w:rPr>
+          <w:rFonts w:ascii="Calibri" w:eastAsia="Calibri" w:hAnsi="Calibri" w:cs="Calibri"/>
+          <w:b/>
+          <w:color w:val="000000"/>
+          <w:sz w:val="22"/>
+          <w:szCs w:val="22"/>
+          <w:u w:color="000000"/>
+          <w:lang w:val="de-DE" w:eastAsia="de-DE"/>
+          <w14:textOutline w14:w="0" w14:cap="flat" w14:cmpd="sng" w14:algn="ctr">
+            <w14:noFill/>
+            <w14:prstDash w14:val="solid"/>
+            <w14:bevel/>
+          </w14:textOutline>
+        </w:rPr>
+        <w:t>lose Kopplung</w:t>
+      </w:r>
+      <w:r>
+        <w:rPr>
+          <w:rFonts w:ascii="Calibri" w:eastAsia="Calibri" w:hAnsi="Calibri" w:cs="Calibri"/>
+          <w:color w:val="000000"/>
+          <w:sz w:val="22"/>
+          <w:szCs w:val="22"/>
+          <w:u w:color="000000"/>
+          <w:lang w:val="de-DE" w:eastAsia="de-DE"/>
+          <w14:textOutline w14:w="0" w14:cap="flat" w14:cmpd="sng" w14:algn="ctr">
+            <w14:noFill/>
+            <w14:prstDash w14:val="solid"/>
+            <w14:bevel/>
+          </w14:textOutline>
+        </w:rPr>
+        <w:t xml:space="preserve"> zwischen den Schichten zu erzeugen, werden </w:t>
+      </w:r>
+      <w:r>
+        <w:rPr>
+          <w:rFonts w:ascii="Calibri" w:eastAsia="Calibri" w:hAnsi="Calibri" w:cs="Calibri"/>
+          <w:b/>
+          <w:color w:val="000000"/>
+          <w:sz w:val="22"/>
+          <w:szCs w:val="22"/>
+          <w:u w:color="000000"/>
+          <w:lang w:val="de-DE" w:eastAsia="de-DE"/>
+          <w14:textOutline w14:w="0" w14:cap="flat" w14:cmpd="sng" w14:algn="ctr">
+            <w14:noFill/>
+            <w14:prstDash w14:val="solid"/>
+            <w14:bevel/>
+          </w14:textOutline>
+        </w:rPr>
+        <w:t>Data Transport Objects (DTOs)</w:t>
+      </w:r>
+      <w:r>
+        <w:rPr>
+          <w:rFonts w:ascii="Calibri" w:eastAsia="Calibri" w:hAnsi="Calibri" w:cs="Calibri"/>
+          <w:color w:val="000000"/>
+          <w:sz w:val="22"/>
+          <w:szCs w:val="22"/>
+          <w:u w:color="000000"/>
+          <w:lang w:val="de-DE" w:eastAsia="de-DE"/>
+          <w14:textOutline w14:w="0" w14:cap="flat" w14:cmpd="sng" w14:algn="ctr">
+            <w14:noFill/>
+            <w14:prstDash w14:val="solid"/>
+            <w14:bevel/>
+          </w14:textOutline>
+        </w:rPr>
+        <w:t xml:space="preserve"> verwendet. Diese sind ebenso nicht angeführt, allerdings dienen die Daten der angeführten Klassen als Basis. </w:t>
+      </w:r>
+    </w:p>
+    <w:p>
+      <w:pPr>
+        <w:pStyle w:val="KeinLeerraum"/>
+        <w:rPr>
+          <w:rFonts w:ascii="Calibri" w:eastAsia="Calibri" w:hAnsi="Calibri" w:cs="Calibri"/>
+          <w:color w:val="000000"/>
+          <w:sz w:val="22"/>
+          <w:szCs w:val="22"/>
+          <w:u w:color="000000"/>
+          <w:lang w:val="de-DE" w:eastAsia="de-DE"/>
+          <w14:textOutline w14:w="0" w14:cap="flat" w14:cmpd="sng" w14:algn="ctr">
+            <w14:noFill/>
+            <w14:prstDash w14:val="solid"/>
+            <w14:bevel/>
+          </w14:textOutline>
+        </w:rPr>
+      </w:pPr>
+    </w:p>
+    <w:p>
+      <w:pPr>
+        <w:pStyle w:val="KeinLeerraum"/>
+        <w:jc w:val="both"/>
+        <w:rPr>
+          <w:rFonts w:ascii="Calibri" w:eastAsia="Calibri" w:hAnsi="Calibri" w:cs="Calibri"/>
+          <w:color w:val="000000"/>
+          <w:sz w:val="22"/>
+          <w:szCs w:val="22"/>
+          <w:u w:color="000000"/>
+          <w:lang w:val="de-DE" w:eastAsia="de-DE"/>
+          <w14:textOutline w14:w="0" w14:cap="flat" w14:cmpd="sng" w14:algn="ctr">
+            <w14:noFill/>
+            <w14:prstDash w14:val="solid"/>
+            <w14:bevel/>
+          </w14:textOutline>
+        </w:rPr>
+      </w:pPr>
+      <w:r>
+        <w:rPr>
+          <w:rFonts w:ascii="Calibri" w:eastAsia="Calibri" w:hAnsi="Calibri" w:cs="Calibri"/>
+          <w:color w:val="000000"/>
+          <w:sz w:val="22"/>
+          <w:szCs w:val="22"/>
+          <w:u w:color="000000"/>
+          <w:lang w:val="de-DE" w:eastAsia="de-DE"/>
+          <w14:textOutline w14:w="0" w14:cap="flat" w14:cmpd="sng" w14:algn="ctr">
+            <w14:noFill/>
+            <w14:prstDash w14:val="solid"/>
+            <w14:bevel/>
+          </w14:textOutline>
+        </w:rPr>
+        <w:t>Es existieren zahlreiche Use-Beziehungen (strichliert). Grund dafür sind</w:t>
+      </w:r>
+      <w:r>
+        <w:rPr>
+          <w:rFonts w:ascii="Calibri" w:eastAsia="Calibri" w:hAnsi="Calibri" w:cs="Calibri"/>
+          <w:color w:val="000000"/>
+          <w:sz w:val="22"/>
+          <w:szCs w:val="22"/>
+          <w:u w:color="000000"/>
+          <w:lang w:val="de-DE" w:eastAsia="de-DE"/>
+          <w14:textOutline w14:w="0" w14:cap="flat" w14:cmpd="sng" w14:algn="ctr">
+            <w14:noFill/>
+            <w14:prstDash w14:val="solid"/>
+            <w14:bevel/>
+          </w14:textOutline>
+        </w:rPr>
+        <w:t xml:space="preserve"> fortgeschrittene</w:t>
+      </w:r>
+      <w:r>
+        <w:rPr>
+          <w:rFonts w:ascii="Calibri" w:eastAsia="Calibri" w:hAnsi="Calibri" w:cs="Calibri"/>
+          <w:color w:val="000000"/>
+          <w:sz w:val="22"/>
+          <w:szCs w:val="22"/>
+          <w:u w:color="000000"/>
+          <w:lang w:val="de-DE" w:eastAsia="de-DE"/>
+          <w14:textOutline w14:w="0" w14:cap="flat" w14:cmpd="sng" w14:algn="ctr">
+            <w14:noFill/>
+            <w14:prstDash w14:val="solid"/>
+            <w14:bevel/>
+          </w14:textOutline>
+        </w:rPr>
+        <w:t xml:space="preserve"> </w:t>
+      </w:r>
+      <w:r>
+        <w:rPr>
+          <w:rFonts w:ascii="Calibri" w:eastAsia="Calibri" w:hAnsi="Calibri" w:cs="Calibri"/>
+          <w:b/>
+          <w:color w:val="000000"/>
+          <w:sz w:val="22"/>
+          <w:szCs w:val="22"/>
+          <w:u w:color="000000"/>
+          <w:lang w:val="de-DE" w:eastAsia="de-DE"/>
+          <w14:textOutline w14:w="0" w14:cap="flat" w14:cmpd="sng" w14:algn="ctr">
+            <w14:noFill/>
+            <w14:prstDash w14:val="solid"/>
+            <w14:bevel/>
+          </w14:textOutline>
+        </w:rPr>
+        <w:t>In-Memory Implementierungen</w:t>
+      </w:r>
+      <w:r>
+        <w:rPr>
+          <w:rFonts w:ascii="Calibri" w:eastAsia="Calibri" w:hAnsi="Calibri" w:cs="Calibri"/>
+          <w:color w:val="000000"/>
+          <w:sz w:val="22"/>
+          <w:szCs w:val="22"/>
+          <w:u w:color="000000"/>
+          <w:lang w:val="de-DE" w:eastAsia="de-DE"/>
+          <w14:textOutline w14:w="0" w14:cap="flat" w14:cmpd="sng" w14:algn="ctr">
+            <w14:noFill/>
+            <w14:prstDash w14:val="solid"/>
+            <w14:bevel/>
+          </w14:textOutline>
+        </w:rPr>
+        <w:t xml:space="preserve">, welche für abweichende Zugriff- und Speicherstrukturen und Algorithmen sorgen. </w:t>
+      </w:r>
+    </w:p>
+    <w:p>
+      <w:pPr>
+        <w:pStyle w:val="KeinLeerraum"/>
+        <w:rPr>
+          <w:rFonts w:ascii="Calibri" w:eastAsia="Calibri" w:hAnsi="Calibri" w:cs="Calibri"/>
+          <w:color w:val="000000"/>
+          <w:sz w:val="22"/>
+          <w:szCs w:val="22"/>
+          <w:u w:color="000000"/>
+          <w:lang w:val="de-DE" w:eastAsia="de-DE"/>
+          <w14:textOutline w14:w="0" w14:cap="flat" w14:cmpd="sng" w14:algn="ctr">
+            <w14:noFill/>
+            <w14:prstDash w14:val="solid"/>
+            <w14:bevel/>
+          </w14:textOutline>
+        </w:rPr>
+      </w:pPr>
     </w:p>
     <w:p>
       <w:pPr>
@@ -5139,15 +5437,7 @@
         <w:pStyle w:val="berschrift3"/>
       </w:pPr>
       <w:r>
-        <w:t xml:space="preserve">3.1.1 </w:t>
-      </w:r>
-      <w:proofErr w:type="spellStart"/>
-      <w:r>
-        <w:t>Entities</w:t>
-      </w:r>
-      <w:proofErr w:type="spellEnd"/>
-      <w:r>
-        <w:t xml:space="preserve"> (Models)</w:t>
+        <w:t>3.1.1 Entities (Models)</w:t>
       </w:r>
     </w:p>
     <w:p>
@@ -5173,15 +5463,7 @@
         <w:jc w:val="left"/>
       </w:pPr>
       <w:r>
-        <w:t xml:space="preserve">Speichert alle wichtigen Daten die normale Spieler betreffen (Benutzername, Passwort, Email, Spieldaten, </w:t>
-      </w:r>
-      <w:proofErr w:type="gramStart"/>
-      <w:r>
-        <w:t>etc...</w:t>
-      </w:r>
-      <w:proofErr w:type="gramEnd"/>
-      <w:r>
-        <w:t>)</w:t>
+        <w:t>Speichert alle wichtigen Daten die normale Spieler betreffen (Benutzername, Passwort, Email, Spieldaten, etc...)</w:t>
       </w:r>
     </w:p>
     <w:p>
@@ -5207,6 +5489,7 @@
         <w:jc w:val="left"/>
       </w:pPr>
       <w:r>
+        <w:lastRenderedPageBreak/>
         <w:t>Team speichert alle relevanten Daten wie den Punktestand am Ende eines Spieles, verwendeter Raum, Rolle, Teamnamen und User eines Teams.</w:t>
       </w:r>
     </w:p>
@@ -5233,15 +5516,7 @@
         <w:jc w:val="left"/>
       </w:pPr>
       <w:r>
-        <w:t xml:space="preserve">Enthält die ID des zugehörigen </w:t>
-      </w:r>
-      <w:proofErr w:type="spellStart"/>
-      <w:r>
-        <w:t>TimeFlip</w:t>
-      </w:r>
-      <w:proofErr w:type="spellEnd"/>
-      <w:r>
-        <w:t>-Würfels, Daten über die sich darin befindlichen Teams, sowie Daten bezüglich des Themengebietes.</w:t>
+        <w:t>Enthält die ID des zugehörigen TimeFlip-Würfels, Daten über die sich darin befindlichen Teams, sowie Daten bezüglich des Themengebietes.</w:t>
       </w:r>
     </w:p>
     <w:p>
@@ -5293,7 +5568,6 @@
         <w:jc w:val="left"/>
       </w:pPr>
       <w:r>
-        <w:lastRenderedPageBreak/>
         <w:t xml:space="preserve">Begriffe bestehen aus einem Wort und werden verschiedenen Themengebieten zugeordnet. Im Standardfall wird ein Begriff nur einem Themengebiet zugeordnet. </w:t>
       </w:r>
     </w:p>
@@ -5320,15 +5594,7 @@
         <w:jc w:val="left"/>
       </w:pPr>
       <w:r>
-        <w:t xml:space="preserve">Jeder </w:t>
-      </w:r>
-      <w:proofErr w:type="spellStart"/>
-      <w:r>
-        <w:t>TimeFlip</w:t>
-      </w:r>
-      <w:proofErr w:type="spellEnd"/>
-      <w:r>
-        <w:t xml:space="preserve"> Würfel hat eine eindeutige ID, sowie 12 Seiten für 12 verschiedene Funktionen. Diese Funktionen werden in der Würfel Kalibrierung erfasst und verarbeitet.</w:t>
+        <w:t>Jeder TimeFlip Würfel hat eine eindeutige ID, sowie 12 Seiten für 12 verschiedene Funktionen. Diese Funktionen werden in der Würfel Kalibrierung erfasst und verarbeitet.</w:t>
       </w:r>
     </w:p>
     <w:p>
@@ -5363,7 +5629,6 @@
           <w:bCs/>
         </w:rPr>
       </w:pPr>
-      <w:proofErr w:type="spellStart"/>
       <w:r>
         <w:rPr>
           <w:rFonts w:eastAsia="Arial Unicode MS" w:cs="Arial Unicode MS"/>
@@ -5372,7 +5637,6 @@
         </w:rPr>
         <w:t>Repositories</w:t>
       </w:r>
-      <w:proofErr w:type="spellEnd"/>
     </w:p>
     <w:p>
       <w:pPr>
@@ -5380,15 +5644,7 @@
         <w:jc w:val="left"/>
       </w:pPr>
       <w:r>
-        <w:t>Zu jeder Entity-Klasse (Model) gibt es ein Repository. Dieses enthält SQL-</w:t>
-      </w:r>
-      <w:proofErr w:type="spellStart"/>
-      <w:r>
-        <w:t>Queries</w:t>
-      </w:r>
-      <w:proofErr w:type="spellEnd"/>
-      <w:r>
-        <w:t xml:space="preserve"> welche sich auf Suchanfragen im Entsprechenden Table beschränken.</w:t>
+        <w:t>Zu jeder Entity-Klasse (Model) gibt es ein Repository. Dieses enthält SQL-Queries welche sich auf Suchanfragen im Entsprechenden Table beschränken.</w:t>
       </w:r>
     </w:p>
     <w:p>
@@ -5414,15 +5670,7 @@
         <w:jc w:val="left"/>
       </w:pPr>
       <w:r>
-        <w:t xml:space="preserve">Klassen welche als Schnittstelle zwischen der Java Anwendung und der Datenbank dienten. Verwenden Funktionen aus </w:t>
-      </w:r>
-      <w:proofErr w:type="spellStart"/>
-      <w:r>
-        <w:t>Repositories</w:t>
-      </w:r>
-      <w:proofErr w:type="spellEnd"/>
-      <w:r>
-        <w:t xml:space="preserve"> wie z. B. Löschen und Erstellen von User.</w:t>
+        <w:t>Klassen welche als Schnittstelle zwischen der Java Anwendung und der Datenbank dienten. Verwenden Funktionen aus Repositories wie z. B. Löschen und Erstellen von User.</w:t>
       </w:r>
     </w:p>
     <w:p>
@@ -5446,21 +5694,7 @@
         <w:rPr>
           <w:rFonts w:eastAsia="Arial Unicode MS" w:cs="Arial Unicode MS"/>
         </w:rPr>
-        <w:t xml:space="preserve">Kommunikationsschnittstelle zwischen Front- und Backend (auch </w:t>
-      </w:r>
-      <w:proofErr w:type="spellStart"/>
-      <w:r>
-        <w:rPr>
-          <w:rFonts w:eastAsia="Arial Unicode MS" w:cs="Arial Unicode MS"/>
-        </w:rPr>
-        <w:t>RaspberryPi</w:t>
-      </w:r>
-      <w:proofErr w:type="spellEnd"/>
-      <w:r>
-        <w:rPr>
-          <w:rFonts w:eastAsia="Arial Unicode MS" w:cs="Arial Unicode MS"/>
-        </w:rPr>
-        <w:t>)</w:t>
+        <w:t>Kommunikationsschnittstelle zwischen Front- und Backend (auch RaspberryPi)</w:t>
       </w:r>
     </w:p>
     <w:p>
@@ -5471,7 +5705,6 @@
           <w:bCs/>
         </w:rPr>
       </w:pPr>
-      <w:proofErr w:type="spellStart"/>
       <w:r>
         <w:rPr>
           <w:rFonts w:eastAsia="Arial Unicode MS" w:cs="Arial Unicode MS"/>
@@ -5480,7 +5713,6 @@
         </w:rPr>
         <w:t>RESTService</w:t>
       </w:r>
-      <w:proofErr w:type="spellEnd"/>
     </w:p>
     <w:p>
       <w:pPr>
@@ -5630,33 +5862,26 @@
         <w:t xml:space="preserve">Das Frontend läuft im Browser des Users und interagiert teils über eine REST API und teils über </w:t>
       </w:r>
       <w:r>
-        <w:t xml:space="preserve">half-duplex </w:t>
-      </w:r>
-      <w:proofErr w:type="spellStart"/>
+        <w:t>half-duplex websockets</w:t>
+      </w:r>
+      <w:r>
+        <w:t xml:space="preserve"> mit dem Server</w:t>
+      </w:r>
+      <w:r>
+        <w:t>-b</w:t>
+      </w:r>
+      <w:r>
+        <w:t xml:space="preserve">ackend. Die REST API dient zur einfachen Datenabfrage, während </w:t>
+      </w:r>
+      <w:r>
+        <w:t>die</w:t>
+      </w:r>
+      <w:r>
+        <w:t xml:space="preserve"> </w:t>
+      </w:r>
       <w:r>
         <w:t>websockets</w:t>
       </w:r>
-      <w:proofErr w:type="spellEnd"/>
-      <w:r>
-        <w:t xml:space="preserve"> mit dem Server</w:t>
-      </w:r>
-      <w:r>
-        <w:t>-b</w:t>
-      </w:r>
-      <w:r>
-        <w:t xml:space="preserve">ackend. Die REST API dient zur einfachen Datenabfrage, während </w:t>
-      </w:r>
-      <w:r>
-        <w:t>die</w:t>
-      </w:r>
-      <w:r>
-        <w:t xml:space="preserve"> </w:t>
-      </w:r>
-      <w:proofErr w:type="spellStart"/>
-      <w:r>
-        <w:t>websockets</w:t>
-      </w:r>
-      <w:proofErr w:type="spellEnd"/>
       <w:r>
         <w:t xml:space="preserve"> den Echtzeitaustausch eines Spiels übernimmt. </w:t>
       </w:r>
@@ -5668,15 +5893,7 @@
         <w:t xml:space="preserve">Der Würfel (Cube) liegt bei den Spielern und </w:t>
       </w:r>
       <w:r>
-        <w:t xml:space="preserve">kommuniziert über eine Bluetooth Schnittstelle mit dem </w:t>
-      </w:r>
-      <w:proofErr w:type="spellStart"/>
-      <w:r>
-        <w:t>RasberryPi</w:t>
-      </w:r>
-      <w:proofErr w:type="spellEnd"/>
-      <w:r>
-        <w:t xml:space="preserve"> (Controller).</w:t>
+        <w:t>kommuniziert über eine Bluetooth Schnittstelle mit dem RasberryPi (Controller).</w:t>
       </w:r>
       <w:r>
         <w:br/>
@@ -5702,69 +5919,32 @@
         <w:t>-b</w:t>
       </w:r>
       <w:r>
-        <w:t xml:space="preserve">ackend nutzt das Java Framework Spring. Über dieses werden die REST API sowie die </w:t>
-      </w:r>
-      <w:proofErr w:type="spellStart"/>
-      <w:r>
-        <w:t>Websockets</w:t>
-      </w:r>
-      <w:proofErr w:type="spellEnd"/>
-      <w:r>
-        <w:t xml:space="preserve"> für Frontend und </w:t>
-      </w:r>
-      <w:proofErr w:type="spellStart"/>
-      <w:r>
-        <w:t>RasberryPi</w:t>
-      </w:r>
-      <w:proofErr w:type="spellEnd"/>
-      <w:r>
-        <w:t xml:space="preserve"> implementiert. Die Spring Security verwaltet die Rollen. </w:t>
+        <w:t xml:space="preserve">ackend nutzt das Java Framework Spring. Über dieses werden die REST API sowie die Websockets für Frontend und RasberryPi implementiert. Die Spring Security verwaltet die Rollen. </w:t>
       </w:r>
       <w:r>
         <w:br/>
-        <w:t xml:space="preserve">Der Controller ist ein externes Modul, welches auf einem </w:t>
-      </w:r>
-      <w:proofErr w:type="spellStart"/>
-      <w:r>
-        <w:t>RaspberryPi</w:t>
-      </w:r>
-      <w:proofErr w:type="spellEnd"/>
-      <w:r>
-        <w:t xml:space="preserve"> bei den Spielern liegt. Es bekommt Daten über die Bluetooth Schnittstelle des Würfels und leitet diese an </w:t>
+        <w:t xml:space="preserve">Der Controller ist ein externes Modul, welches auf einem RaspberryPi bei den Spielern liegt. Es bekommt Daten über die Bluetooth Schnittstelle des Würfels und leitet diese an </w:t>
       </w:r>
       <w:r>
         <w:t>die</w:t>
       </w:r>
       <w:r>
-        <w:t xml:space="preserve"> </w:t>
-      </w:r>
-      <w:proofErr w:type="spellStart"/>
-      <w:r>
-        <w:t>Websocket</w:t>
+        <w:t xml:space="preserve"> Websocket</w:t>
       </w:r>
       <w:r>
         <w:t>s</w:t>
       </w:r>
-      <w:proofErr w:type="spellEnd"/>
       <w:r>
         <w:t xml:space="preserve"> des Server</w:t>
       </w:r>
       <w:r>
-        <w:t>-</w:t>
-      </w:r>
-      <w:proofErr w:type="spellStart"/>
-      <w:r>
-        <w:t>b</w:t>
+        <w:t>-b</w:t>
       </w:r>
       <w:r>
         <w:t>ackend</w:t>
       </w:r>
       <w:r>
-        <w:t>s</w:t>
-      </w:r>
-      <w:proofErr w:type="spellEnd"/>
-      <w:r>
-        <w:t xml:space="preserve"> </w:t>
+        <w:t xml:space="preserve">s </w:t>
       </w:r>
       <w:r>
         <w:t>weiter.</w:t>
@@ -5782,13 +5962,8 @@
         </w:numPr>
         <w:jc w:val="left"/>
       </w:pPr>
-      <w:proofErr w:type="spellStart"/>
-      <w:r>
-        <w:t>Persistenzschicht</w:t>
-      </w:r>
-      <w:proofErr w:type="spellEnd"/>
-      <w:r>
-        <w:t>:</w:t>
+      <w:r>
+        <w:t>Persistenzschicht:</w:t>
       </w:r>
       <w:r>
         <w:br/>
@@ -5846,56 +6021,24 @@
         <w:t>Dodekaeder</w:t>
       </w:r>
       <w:r>
-        <w:t xml:space="preserve">s abzufragen, wird ein </w:t>
-      </w:r>
-      <w:proofErr w:type="spellStart"/>
-      <w:r>
-        <w:t>MiniComputer</w:t>
-      </w:r>
-      <w:proofErr w:type="spellEnd"/>
-      <w:r>
-        <w:t xml:space="preserve"> mit Bluetooth Schnittstelle benötigt. Da ein </w:t>
-      </w:r>
-      <w:proofErr w:type="spellStart"/>
-      <w:r>
-        <w:t>RaspberryPi</w:t>
-      </w:r>
-      <w:proofErr w:type="spellEnd"/>
+        <w:t xml:space="preserve">s abzufragen, wird ein MiniComputer mit Bluetooth Schnittstelle benötigt. Da ein RaspberryPi </w:t>
+      </w:r>
+      <w:r>
+        <w:t>benutzt</w:t>
+      </w:r>
+      <w:r>
+        <w:t xml:space="preserve"> wird, wird hier einfach nur „Pi“ als Bezeichnung dieses MiniComputers </w:t>
+      </w:r>
+      <w:r>
+        <w:t>benutzt</w:t>
+      </w:r>
+      <w:r>
+        <w:t>. Der Pi braucht ebenfalls eine funktionierende Internetanbindung (Intranet, wenn das Backend im lokalen Netz</w:t>
+      </w:r>
       <w:r>
         <w:t xml:space="preserve"> </w:t>
       </w:r>
       <w:r>
-        <w:t>benutzt</w:t>
-      </w:r>
-      <w:r>
-        <w:t xml:space="preserve"> wird, wird hier einfach nur „Pi“ als Bezeichnung dieses </w:t>
-      </w:r>
-      <w:proofErr w:type="spellStart"/>
-      <w:r>
-        <w:t>MiniComputers</w:t>
-      </w:r>
-      <w:proofErr w:type="spellEnd"/>
-      <w:r>
-        <w:t xml:space="preserve"> </w:t>
-      </w:r>
-      <w:r>
-        <w:t>benutzt</w:t>
-      </w:r>
-      <w:r>
-        <w:t xml:space="preserve">. </w:t>
-      </w:r>
-      <w:proofErr w:type="gramStart"/>
-      <w:r>
-        <w:t>Der Pi</w:t>
-      </w:r>
-      <w:proofErr w:type="gramEnd"/>
-      <w:r>
-        <w:t xml:space="preserve"> braucht ebenfalls eine funktionierende Internetanbindung (Intranet, wenn das Backend im lokalen Netz</w:t>
-      </w:r>
-      <w:r>
-        <w:t xml:space="preserve"> </w:t>
-      </w:r>
-      <w:r>
         <w:t>steht).</w:t>
       </w:r>
     </w:p>
@@ -5913,32 +6056,11 @@
         <w:t xml:space="preserve"> Gameplay die </w:t>
       </w:r>
       <w:r>
-        <w:t xml:space="preserve">Benachrichtigung einer Würfelseitenänderung einschaltet und diese bekommt. Da </w:t>
-      </w:r>
-      <w:proofErr w:type="gramStart"/>
-      <w:r>
-        <w:t>der Pi</w:t>
-      </w:r>
-      <w:proofErr w:type="gramEnd"/>
-      <w:r>
-        <w:t xml:space="preserve"> hier schon mit einem Raum verbunden ist, ist dem </w:t>
-      </w:r>
-      <w:proofErr w:type="spellStart"/>
-      <w:r>
-        <w:t>MiniComputer</w:t>
-      </w:r>
-      <w:proofErr w:type="spellEnd"/>
-      <w:r>
-        <w:t xml:space="preserve"> somit schon die </w:t>
-      </w:r>
-      <w:proofErr w:type="spellStart"/>
-      <w:r>
-        <w:t>Raum</w:t>
+        <w:t>Benachrichtigung einer Würfelseitenänderung einschaltet und diese bekommt. Da der Pi hier schon mit einem Raum verbunden ist, ist dem MiniComputer somit schon die Raum</w:t>
       </w:r>
       <w:r>
         <w:t>_id</w:t>
       </w:r>
-      <w:proofErr w:type="spellEnd"/>
       <w:r>
         <w:t xml:space="preserve"> bekannt. Hiermit wird gewährleistet, dass nur der aktuelle Raum die Benachrichtigung bekommt. </w:t>
       </w:r>
@@ -6055,49 +6177,7 @@
           <w:lang w:val="de-DE"/>
         </w:rPr>
         <w:br/>
-        <w:t xml:space="preserve">Aus </w:t>
-      </w:r>
-      <w:proofErr w:type="spellStart"/>
-      <w:r>
-        <w:rPr>
-          <w:lang w:val="de-DE"/>
-        </w:rPr>
-        <w:t>Platzgründgen</w:t>
-      </w:r>
-      <w:proofErr w:type="spellEnd"/>
-      <w:r>
-        <w:rPr>
-          <w:lang w:val="de-DE"/>
-        </w:rPr>
-        <w:t xml:space="preserve"> ist das Wort „</w:t>
-      </w:r>
-      <w:proofErr w:type="spellStart"/>
-      <w:r>
-        <w:rPr>
-          <w:lang w:val="de-DE"/>
-        </w:rPr>
-        <w:t>Notification</w:t>
-      </w:r>
-      <w:proofErr w:type="spellEnd"/>
-      <w:r>
-        <w:rPr>
-          <w:lang w:val="de-DE"/>
-        </w:rPr>
-        <w:t>“ oft mir „</w:t>
-      </w:r>
-      <w:proofErr w:type="spellStart"/>
-      <w:r>
-        <w:rPr>
-          <w:lang w:val="de-DE"/>
-        </w:rPr>
-        <w:t>Notif</w:t>
-      </w:r>
-      <w:proofErr w:type="spellEnd"/>
-      <w:r>
-        <w:rPr>
-          <w:lang w:val="de-DE"/>
-        </w:rPr>
-        <w:t>“ abgekürzt.</w:t>
+        <w:t>Aus Platzgründgen ist das Wort „Notification“ oft mir „Notif“ abgekürzt.</w:t>
       </w:r>
     </w:p>
     <w:p>
@@ -6133,9 +6213,8 @@
             <w14:bevel/>
           </w14:textOutline>
         </w:rPr>
-        <w:t xml:space="preserve">Der </w:t>
-      </w:r>
-      <w:proofErr w:type="spellStart"/>
+        <w:t>Der GameplayController steuert die einzelnen Spiele. Nachdem das Spiel gestartet wurde, Teams und Personen zum Raten ausgewählt wurde</w:t>
+      </w:r>
       <w:r>
         <w:rPr>
           <w:rFonts w:ascii="Calibri" w:eastAsia="Calibri" w:hAnsi="Calibri" w:cs="Calibri"/>
@@ -6151,9 +6230,8 @@
             <w14:bevel/>
           </w14:textOutline>
         </w:rPr>
-        <w:t>GameplayController</w:t>
-      </w:r>
-      <w:proofErr w:type="spellEnd"/>
+        <w:t>n</w:t>
+      </w:r>
       <w:r>
         <w:rPr>
           <w:rFonts w:ascii="Calibri" w:eastAsia="Calibri" w:hAnsi="Calibri" w:cs="Calibri"/>
@@ -6169,7 +6247,7 @@
             <w14:bevel/>
           </w14:textOutline>
         </w:rPr>
-        <w:t xml:space="preserve"> steuert die einzelnen Spiele. Nachdem das Spiel gestartet wurde, Teams und Personen zum Raten ausgewählt wurde</w:t>
+        <w:t xml:space="preserve">, wird eine Websocket Nachricht </w:t>
       </w:r>
       <w:r>
         <w:rPr>
@@ -6186,7 +6264,7 @@
             <w14:bevel/>
           </w14:textOutline>
         </w:rPr>
-        <w:t>n</w:t>
+        <w:t>an den Pi</w:t>
       </w:r>
       <w:r>
         <w:rPr>
@@ -6203,9 +6281,8 @@
             <w14:bevel/>
           </w14:textOutline>
         </w:rPr>
-        <w:t xml:space="preserve">, wird eine Websocket Nachricht </w:t>
-      </w:r>
-      <w:proofErr w:type="gramStart"/>
+        <w:t xml:space="preserve"> geschickt, </w:t>
+      </w:r>
       <w:r>
         <w:rPr>
           <w:rFonts w:ascii="Calibri" w:eastAsia="Calibri" w:hAnsi="Calibri" w:cs="Calibri"/>
@@ -6221,9 +6298,8 @@
             <w14:bevel/>
           </w14:textOutline>
         </w:rPr>
-        <w:t>an den Pi</w:t>
-      </w:r>
-      <w:proofErr w:type="gramEnd"/>
+        <w:t xml:space="preserve">aus welcher man entnehmen kann, </w:t>
+      </w:r>
       <w:r>
         <w:rPr>
           <w:rFonts w:ascii="Calibri" w:eastAsia="Calibri" w:hAnsi="Calibri" w:cs="Calibri"/>
@@ -6239,7 +6315,7 @@
             <w14:bevel/>
           </w14:textOutline>
         </w:rPr>
-        <w:t xml:space="preserve"> geschickt, </w:t>
+        <w:t xml:space="preserve">dass er den Raum zu jeder Änderung der Würfelseite benachrichtigen soll. Beim Pi, bearbeitet der LogicController alle Websocket Anfragen, in diesem Fall, wird der (zuvor verbundene) TimeCubeService benutzt, um die </w:t>
       </w:r>
       <w:r>
         <w:rPr>
@@ -6256,9 +6332,12 @@
             <w14:bevel/>
           </w14:textOutline>
         </w:rPr>
-        <w:t xml:space="preserve">aus welcher man entnehmen kann, </w:t>
-      </w:r>
-      <w:r>
+        <w:t>FacetValueNotification einzuschalten.</w:t>
+      </w:r>
+    </w:p>
+    <w:p>
+      <w:pPr>
+        <w:pStyle w:val="FirstParagraph"/>
         <w:rPr>
           <w:rFonts w:ascii="Calibri" w:eastAsia="Calibri" w:hAnsi="Calibri" w:cs="Calibri"/>
           <w:color w:val="000000"/>
@@ -6273,9 +6352,7 @@
             <w14:bevel/>
           </w14:textOutline>
         </w:rPr>
-        <w:t xml:space="preserve">dass er den Raum zu jeder Änderung der Würfelseite benachrichtigen soll. Beim Pi, bearbeitet der </w:t>
-      </w:r>
-      <w:proofErr w:type="spellStart"/>
+      </w:pPr>
       <w:r>
         <w:rPr>
           <w:rFonts w:ascii="Calibri" w:eastAsia="Calibri" w:hAnsi="Calibri" w:cs="Calibri"/>
@@ -6291,9 +6368,8 @@
             <w14:bevel/>
           </w14:textOutline>
         </w:rPr>
-        <w:t>LogicController</w:t>
-      </w:r>
-      <w:proofErr w:type="spellEnd"/>
+        <w:t xml:space="preserve">Wenn </w:t>
+      </w:r>
       <w:r>
         <w:rPr>
           <w:rFonts w:ascii="Calibri" w:eastAsia="Calibri" w:hAnsi="Calibri" w:cs="Calibri"/>
@@ -6309,9 +6385,8 @@
             <w14:bevel/>
           </w14:textOutline>
         </w:rPr>
-        <w:t xml:space="preserve"> alle Websocket Anfragen, in diesem Fall, wird der (zuvor verbundene) </w:t>
-      </w:r>
-      <w:proofErr w:type="spellStart"/>
+        <w:t xml:space="preserve">nun eine Änderung der Würfelseite erfolgt, sendet der Würfel an den Pi eine Benachrichtigung. Der Pi liest die aktuelle </w:t>
+      </w:r>
       <w:r>
         <w:rPr>
           <w:rFonts w:ascii="Calibri" w:eastAsia="Calibri" w:hAnsi="Calibri" w:cs="Calibri"/>
@@ -6327,9 +6402,8 @@
             <w14:bevel/>
           </w14:textOutline>
         </w:rPr>
-        <w:t>TimeCubeService</w:t>
-      </w:r>
-      <w:proofErr w:type="spellEnd"/>
+        <w:t xml:space="preserve">Seite </w:t>
+      </w:r>
       <w:r>
         <w:rPr>
           <w:rFonts w:ascii="Calibri" w:eastAsia="Calibri" w:hAnsi="Calibri" w:cs="Calibri"/>
@@ -6345,9 +6419,8 @@
             <w14:bevel/>
           </w14:textOutline>
         </w:rPr>
-        <w:t xml:space="preserve"> benutzt, um die </w:t>
-      </w:r>
-      <w:proofErr w:type="spellStart"/>
+        <w:t>des Würfels</w:t>
+      </w:r>
       <w:r>
         <w:rPr>
           <w:rFonts w:ascii="Calibri" w:eastAsia="Calibri" w:hAnsi="Calibri" w:cs="Calibri"/>
@@ -6363,9 +6436,8 @@
             <w14:bevel/>
           </w14:textOutline>
         </w:rPr>
-        <w:t>FacetValueNotification</w:t>
-      </w:r>
-      <w:proofErr w:type="spellEnd"/>
+        <w:t xml:space="preserve"> aus</w:t>
+      </w:r>
       <w:r>
         <w:rPr>
           <w:rFonts w:ascii="Calibri" w:eastAsia="Calibri" w:hAnsi="Calibri" w:cs="Calibri"/>
@@ -6381,12 +6453,9 @@
             <w14:bevel/>
           </w14:textOutline>
         </w:rPr>
-        <w:t xml:space="preserve"> einzuschalten.</w:t>
-      </w:r>
-    </w:p>
-    <w:p>
-      <w:pPr>
-        <w:pStyle w:val="FirstParagraph"/>
+        <w:t xml:space="preserve">. Danach wird die zuvor Durchgeführte </w:t>
+      </w:r>
+      <w:r>
         <w:rPr>
           <w:rFonts w:ascii="Calibri" w:eastAsia="Calibri" w:hAnsi="Calibri" w:cs="Calibri"/>
           <w:color w:val="000000"/>
@@ -6401,7 +6470,8 @@
             <w14:bevel/>
           </w14:textOutline>
         </w:rPr>
-      </w:pPr>
+        <w:t>Würfelkalibrierung</w:t>
+      </w:r>
       <w:r>
         <w:rPr>
           <w:rFonts w:ascii="Calibri" w:eastAsia="Calibri" w:hAnsi="Calibri" w:cs="Calibri"/>
@@ -6417,7 +6487,7 @@
             <w14:bevel/>
           </w14:textOutline>
         </w:rPr>
-        <w:t xml:space="preserve">Wenn </w:t>
+        <w:t xml:space="preserve"> (hier nicht dargestellt) benutzt, um genau eine der 12 möglichen Würfelseiten zuzuweisen. Diese wird schließlich der WebsocketVerbindung gegeben, um ein WürfelObjekt an das Backend </w:t>
       </w:r>
       <w:r>
         <w:rPr>
@@ -6434,9 +6504,8 @@
             <w14:bevel/>
           </w14:textOutline>
         </w:rPr>
-        <w:t xml:space="preserve">nun eine Änderung der Würfelseite erfolgt, sendet der Würfel </w:t>
-      </w:r>
-      <w:proofErr w:type="gramStart"/>
+        <w:t>zu senden</w:t>
+      </w:r>
       <w:r>
         <w:rPr>
           <w:rFonts w:ascii="Calibri" w:eastAsia="Calibri" w:hAnsi="Calibri" w:cs="Calibri"/>
@@ -6452,10 +6521,12 @@
             <w14:bevel/>
           </w14:textOutline>
         </w:rPr>
-        <w:t>an den Pi</w:t>
-      </w:r>
-      <w:proofErr w:type="gramEnd"/>
-      <w:r>
+        <w:t>.</w:t>
+      </w:r>
+    </w:p>
+    <w:p>
+      <w:pPr>
+        <w:pStyle w:val="FirstParagraph"/>
         <w:rPr>
           <w:rFonts w:ascii="Calibri" w:eastAsia="Calibri" w:hAnsi="Calibri" w:cs="Calibri"/>
           <w:color w:val="000000"/>
@@ -6470,9 +6541,7 @@
             <w14:bevel/>
           </w14:textOutline>
         </w:rPr>
-        <w:t xml:space="preserve"> eine Benachrichtigung. </w:t>
-      </w:r>
-      <w:proofErr w:type="gramStart"/>
+      </w:pPr>
       <w:r>
         <w:rPr>
           <w:rFonts w:ascii="Calibri" w:eastAsia="Calibri" w:hAnsi="Calibri" w:cs="Calibri"/>
@@ -6488,9 +6557,8 @@
             <w14:bevel/>
           </w14:textOutline>
         </w:rPr>
-        <w:t>Der Pi</w:t>
-      </w:r>
-      <w:proofErr w:type="gramEnd"/>
+        <w:t>Zwischen dem CubeController und dem Room liegt noch ein RoomService, welcher alle Room</w:t>
+      </w:r>
       <w:r>
         <w:rPr>
           <w:rFonts w:ascii="Calibri" w:eastAsia="Calibri" w:hAnsi="Calibri" w:cs="Calibri"/>
@@ -6506,7 +6574,7 @@
             <w14:bevel/>
           </w14:textOutline>
         </w:rPr>
-        <w:t xml:space="preserve"> liest die aktuelle </w:t>
+        <w:t xml:space="preserve"> O</w:t>
       </w:r>
       <w:r>
         <w:rPr>
@@ -6523,376 +6591,7 @@
             <w14:bevel/>
           </w14:textOutline>
         </w:rPr>
-        <w:t xml:space="preserve">Seite </w:t>
-      </w:r>
-      <w:r>
-        <w:rPr>
-          <w:rFonts w:ascii="Calibri" w:eastAsia="Calibri" w:hAnsi="Calibri" w:cs="Calibri"/>
-          <w:color w:val="000000"/>
-          <w:sz w:val="22"/>
-          <w:szCs w:val="22"/>
-          <w:u w:color="000000"/>
-          <w:bdr w:val="nil"/>
-          <w:lang w:val="de-DE" w:eastAsia="de-DE"/>
-          <w14:textOutline w14:w="0" w14:cap="flat" w14:cmpd="sng" w14:algn="ctr">
-            <w14:noFill/>
-            <w14:prstDash w14:val="solid"/>
-            <w14:bevel/>
-          </w14:textOutline>
-        </w:rPr>
-        <w:t>des Würfels</w:t>
-      </w:r>
-      <w:r>
-        <w:rPr>
-          <w:rFonts w:ascii="Calibri" w:eastAsia="Calibri" w:hAnsi="Calibri" w:cs="Calibri"/>
-          <w:color w:val="000000"/>
-          <w:sz w:val="22"/>
-          <w:szCs w:val="22"/>
-          <w:u w:color="000000"/>
-          <w:bdr w:val="nil"/>
-          <w:lang w:val="de-DE" w:eastAsia="de-DE"/>
-          <w14:textOutline w14:w="0" w14:cap="flat" w14:cmpd="sng" w14:algn="ctr">
-            <w14:noFill/>
-            <w14:prstDash w14:val="solid"/>
-            <w14:bevel/>
-          </w14:textOutline>
-        </w:rPr>
-        <w:t xml:space="preserve"> aus</w:t>
-      </w:r>
-      <w:r>
-        <w:rPr>
-          <w:rFonts w:ascii="Calibri" w:eastAsia="Calibri" w:hAnsi="Calibri" w:cs="Calibri"/>
-          <w:color w:val="000000"/>
-          <w:sz w:val="22"/>
-          <w:szCs w:val="22"/>
-          <w:u w:color="000000"/>
-          <w:bdr w:val="nil"/>
-          <w:lang w:val="de-DE" w:eastAsia="de-DE"/>
-          <w14:textOutline w14:w="0" w14:cap="flat" w14:cmpd="sng" w14:algn="ctr">
-            <w14:noFill/>
-            <w14:prstDash w14:val="solid"/>
-            <w14:bevel/>
-          </w14:textOutline>
-        </w:rPr>
-        <w:t xml:space="preserve">. Danach wird die zuvor Durchgeführte </w:t>
-      </w:r>
-      <w:r>
-        <w:rPr>
-          <w:rFonts w:ascii="Calibri" w:eastAsia="Calibri" w:hAnsi="Calibri" w:cs="Calibri"/>
-          <w:color w:val="000000"/>
-          <w:sz w:val="22"/>
-          <w:szCs w:val="22"/>
-          <w:u w:color="000000"/>
-          <w:bdr w:val="nil"/>
-          <w:lang w:val="de-DE" w:eastAsia="de-DE"/>
-          <w14:textOutline w14:w="0" w14:cap="flat" w14:cmpd="sng" w14:algn="ctr">
-            <w14:noFill/>
-            <w14:prstDash w14:val="solid"/>
-            <w14:bevel/>
-          </w14:textOutline>
-        </w:rPr>
-        <w:t>Würfelkalibrierung</w:t>
-      </w:r>
-      <w:r>
-        <w:rPr>
-          <w:rFonts w:ascii="Calibri" w:eastAsia="Calibri" w:hAnsi="Calibri" w:cs="Calibri"/>
-          <w:color w:val="000000"/>
-          <w:sz w:val="22"/>
-          <w:szCs w:val="22"/>
-          <w:u w:color="000000"/>
-          <w:bdr w:val="nil"/>
-          <w:lang w:val="de-DE" w:eastAsia="de-DE"/>
-          <w14:textOutline w14:w="0" w14:cap="flat" w14:cmpd="sng" w14:algn="ctr">
-            <w14:noFill/>
-            <w14:prstDash w14:val="solid"/>
-            <w14:bevel/>
-          </w14:textOutline>
-        </w:rPr>
-        <w:t xml:space="preserve"> (hier nicht dargestellt) benutzt, um genau eine der 12 möglichen Würfelseiten zuzuweisen. Diese wird schließlich der </w:t>
-      </w:r>
-      <w:proofErr w:type="spellStart"/>
-      <w:r>
-        <w:rPr>
-          <w:rFonts w:ascii="Calibri" w:eastAsia="Calibri" w:hAnsi="Calibri" w:cs="Calibri"/>
-          <w:color w:val="000000"/>
-          <w:sz w:val="22"/>
-          <w:szCs w:val="22"/>
-          <w:u w:color="000000"/>
-          <w:bdr w:val="nil"/>
-          <w:lang w:val="de-DE" w:eastAsia="de-DE"/>
-          <w14:textOutline w14:w="0" w14:cap="flat" w14:cmpd="sng" w14:algn="ctr">
-            <w14:noFill/>
-            <w14:prstDash w14:val="solid"/>
-            <w14:bevel/>
-          </w14:textOutline>
-        </w:rPr>
-        <w:t>WebsocketVerbindung</w:t>
-      </w:r>
-      <w:proofErr w:type="spellEnd"/>
-      <w:r>
-        <w:rPr>
-          <w:rFonts w:ascii="Calibri" w:eastAsia="Calibri" w:hAnsi="Calibri" w:cs="Calibri"/>
-          <w:color w:val="000000"/>
-          <w:sz w:val="22"/>
-          <w:szCs w:val="22"/>
-          <w:u w:color="000000"/>
-          <w:bdr w:val="nil"/>
-          <w:lang w:val="de-DE" w:eastAsia="de-DE"/>
-          <w14:textOutline w14:w="0" w14:cap="flat" w14:cmpd="sng" w14:algn="ctr">
-            <w14:noFill/>
-            <w14:prstDash w14:val="solid"/>
-            <w14:bevel/>
-          </w14:textOutline>
-        </w:rPr>
-        <w:t xml:space="preserve"> gegeben, um ein </w:t>
-      </w:r>
-      <w:proofErr w:type="spellStart"/>
-      <w:r>
-        <w:rPr>
-          <w:rFonts w:ascii="Calibri" w:eastAsia="Calibri" w:hAnsi="Calibri" w:cs="Calibri"/>
-          <w:color w:val="000000"/>
-          <w:sz w:val="22"/>
-          <w:szCs w:val="22"/>
-          <w:u w:color="000000"/>
-          <w:bdr w:val="nil"/>
-          <w:lang w:val="de-DE" w:eastAsia="de-DE"/>
-          <w14:textOutline w14:w="0" w14:cap="flat" w14:cmpd="sng" w14:algn="ctr">
-            <w14:noFill/>
-            <w14:prstDash w14:val="solid"/>
-            <w14:bevel/>
-          </w14:textOutline>
-        </w:rPr>
-        <w:t>WürfelObjekt</w:t>
-      </w:r>
-      <w:proofErr w:type="spellEnd"/>
-      <w:r>
-        <w:rPr>
-          <w:rFonts w:ascii="Calibri" w:eastAsia="Calibri" w:hAnsi="Calibri" w:cs="Calibri"/>
-          <w:color w:val="000000"/>
-          <w:sz w:val="22"/>
-          <w:szCs w:val="22"/>
-          <w:u w:color="000000"/>
-          <w:bdr w:val="nil"/>
-          <w:lang w:val="de-DE" w:eastAsia="de-DE"/>
-          <w14:textOutline w14:w="0" w14:cap="flat" w14:cmpd="sng" w14:algn="ctr">
-            <w14:noFill/>
-            <w14:prstDash w14:val="solid"/>
-            <w14:bevel/>
-          </w14:textOutline>
-        </w:rPr>
-        <w:t xml:space="preserve"> an das Backend </w:t>
-      </w:r>
-      <w:r>
-        <w:rPr>
-          <w:rFonts w:ascii="Calibri" w:eastAsia="Calibri" w:hAnsi="Calibri" w:cs="Calibri"/>
-          <w:color w:val="000000"/>
-          <w:sz w:val="22"/>
-          <w:szCs w:val="22"/>
-          <w:u w:color="000000"/>
-          <w:bdr w:val="nil"/>
-          <w:lang w:val="de-DE" w:eastAsia="de-DE"/>
-          <w14:textOutline w14:w="0" w14:cap="flat" w14:cmpd="sng" w14:algn="ctr">
-            <w14:noFill/>
-            <w14:prstDash w14:val="solid"/>
-            <w14:bevel/>
-          </w14:textOutline>
-        </w:rPr>
-        <w:t>zu senden</w:t>
-      </w:r>
-      <w:r>
-        <w:rPr>
-          <w:rFonts w:ascii="Calibri" w:eastAsia="Calibri" w:hAnsi="Calibri" w:cs="Calibri"/>
-          <w:color w:val="000000"/>
-          <w:sz w:val="22"/>
-          <w:szCs w:val="22"/>
-          <w:u w:color="000000"/>
-          <w:bdr w:val="nil"/>
-          <w:lang w:val="de-DE" w:eastAsia="de-DE"/>
-          <w14:textOutline w14:w="0" w14:cap="flat" w14:cmpd="sng" w14:algn="ctr">
-            <w14:noFill/>
-            <w14:prstDash w14:val="solid"/>
-            <w14:bevel/>
-          </w14:textOutline>
-        </w:rPr>
-        <w:t>.</w:t>
-      </w:r>
-    </w:p>
-    <w:p>
-      <w:pPr>
-        <w:pStyle w:val="FirstParagraph"/>
-        <w:rPr>
-          <w:rFonts w:ascii="Calibri" w:eastAsia="Calibri" w:hAnsi="Calibri" w:cs="Calibri"/>
-          <w:color w:val="000000"/>
-          <w:sz w:val="22"/>
-          <w:szCs w:val="22"/>
-          <w:u w:color="000000"/>
-          <w:bdr w:val="nil"/>
-          <w:lang w:val="de-DE" w:eastAsia="de-DE"/>
-          <w14:textOutline w14:w="0" w14:cap="flat" w14:cmpd="sng" w14:algn="ctr">
-            <w14:noFill/>
-            <w14:prstDash w14:val="solid"/>
-            <w14:bevel/>
-          </w14:textOutline>
-        </w:rPr>
-      </w:pPr>
-      <w:r>
-        <w:rPr>
-          <w:rFonts w:ascii="Calibri" w:eastAsia="Calibri" w:hAnsi="Calibri" w:cs="Calibri"/>
-          <w:color w:val="000000"/>
-          <w:sz w:val="22"/>
-          <w:szCs w:val="22"/>
-          <w:u w:color="000000"/>
-          <w:bdr w:val="nil"/>
-          <w:lang w:val="de-DE" w:eastAsia="de-DE"/>
-          <w14:textOutline w14:w="0" w14:cap="flat" w14:cmpd="sng" w14:algn="ctr">
-            <w14:noFill/>
-            <w14:prstDash w14:val="solid"/>
-            <w14:bevel/>
-          </w14:textOutline>
-        </w:rPr>
-        <w:t xml:space="preserve">Zwischen dem </w:t>
-      </w:r>
-      <w:proofErr w:type="spellStart"/>
-      <w:r>
-        <w:rPr>
-          <w:rFonts w:ascii="Calibri" w:eastAsia="Calibri" w:hAnsi="Calibri" w:cs="Calibri"/>
-          <w:color w:val="000000"/>
-          <w:sz w:val="22"/>
-          <w:szCs w:val="22"/>
-          <w:u w:color="000000"/>
-          <w:bdr w:val="nil"/>
-          <w:lang w:val="de-DE" w:eastAsia="de-DE"/>
-          <w14:textOutline w14:w="0" w14:cap="flat" w14:cmpd="sng" w14:algn="ctr">
-            <w14:noFill/>
-            <w14:prstDash w14:val="solid"/>
-            <w14:bevel/>
-          </w14:textOutline>
-        </w:rPr>
-        <w:t>CubeController</w:t>
-      </w:r>
-      <w:proofErr w:type="spellEnd"/>
-      <w:r>
-        <w:rPr>
-          <w:rFonts w:ascii="Calibri" w:eastAsia="Calibri" w:hAnsi="Calibri" w:cs="Calibri"/>
-          <w:color w:val="000000"/>
-          <w:sz w:val="22"/>
-          <w:szCs w:val="22"/>
-          <w:u w:color="000000"/>
-          <w:bdr w:val="nil"/>
-          <w:lang w:val="de-DE" w:eastAsia="de-DE"/>
-          <w14:textOutline w14:w="0" w14:cap="flat" w14:cmpd="sng" w14:algn="ctr">
-            <w14:noFill/>
-            <w14:prstDash w14:val="solid"/>
-            <w14:bevel/>
-          </w14:textOutline>
-        </w:rPr>
-        <w:t xml:space="preserve"> und dem Room liegt noch ein </w:t>
-      </w:r>
-      <w:proofErr w:type="spellStart"/>
-      <w:r>
-        <w:rPr>
-          <w:rFonts w:ascii="Calibri" w:eastAsia="Calibri" w:hAnsi="Calibri" w:cs="Calibri"/>
-          <w:color w:val="000000"/>
-          <w:sz w:val="22"/>
-          <w:szCs w:val="22"/>
-          <w:u w:color="000000"/>
-          <w:bdr w:val="nil"/>
-          <w:lang w:val="de-DE" w:eastAsia="de-DE"/>
-          <w14:textOutline w14:w="0" w14:cap="flat" w14:cmpd="sng" w14:algn="ctr">
-            <w14:noFill/>
-            <w14:prstDash w14:val="solid"/>
-            <w14:bevel/>
-          </w14:textOutline>
-        </w:rPr>
-        <w:t>RoomService</w:t>
-      </w:r>
-      <w:proofErr w:type="spellEnd"/>
-      <w:r>
-        <w:rPr>
-          <w:rFonts w:ascii="Calibri" w:eastAsia="Calibri" w:hAnsi="Calibri" w:cs="Calibri"/>
-          <w:color w:val="000000"/>
-          <w:sz w:val="22"/>
-          <w:szCs w:val="22"/>
-          <w:u w:color="000000"/>
-          <w:bdr w:val="nil"/>
-          <w:lang w:val="de-DE" w:eastAsia="de-DE"/>
-          <w14:textOutline w14:w="0" w14:cap="flat" w14:cmpd="sng" w14:algn="ctr">
-            <w14:noFill/>
-            <w14:prstDash w14:val="solid"/>
-            <w14:bevel/>
-          </w14:textOutline>
-        </w:rPr>
-        <w:t>, welcher alle Room</w:t>
-      </w:r>
-      <w:r>
-        <w:rPr>
-          <w:rFonts w:ascii="Calibri" w:eastAsia="Calibri" w:hAnsi="Calibri" w:cs="Calibri"/>
-          <w:color w:val="000000"/>
-          <w:sz w:val="22"/>
-          <w:szCs w:val="22"/>
-          <w:u w:color="000000"/>
-          <w:bdr w:val="nil"/>
-          <w:lang w:val="de-DE" w:eastAsia="de-DE"/>
-          <w14:textOutline w14:w="0" w14:cap="flat" w14:cmpd="sng" w14:algn="ctr">
-            <w14:noFill/>
-            <w14:prstDash w14:val="solid"/>
-            <w14:bevel/>
-          </w14:textOutline>
-        </w:rPr>
-        <w:t xml:space="preserve"> O</w:t>
-      </w:r>
-      <w:r>
-        <w:rPr>
-          <w:rFonts w:ascii="Calibri" w:eastAsia="Calibri" w:hAnsi="Calibri" w:cs="Calibri"/>
-          <w:color w:val="000000"/>
-          <w:sz w:val="22"/>
-          <w:szCs w:val="22"/>
-          <w:u w:color="000000"/>
-          <w:bdr w:val="nil"/>
-          <w:lang w:val="de-DE" w:eastAsia="de-DE"/>
-          <w14:textOutline w14:w="0" w14:cap="flat" w14:cmpd="sng" w14:algn="ctr">
-            <w14:noFill/>
-            <w14:prstDash w14:val="solid"/>
-            <w14:bevel/>
-          </w14:textOutline>
-        </w:rPr>
-        <w:t xml:space="preserve">bjekte verwaltet und anhand der </w:t>
-      </w:r>
-      <w:proofErr w:type="spellStart"/>
-      <w:r>
-        <w:rPr>
-          <w:rFonts w:ascii="Calibri" w:eastAsia="Calibri" w:hAnsi="Calibri" w:cs="Calibri"/>
-          <w:color w:val="000000"/>
-          <w:sz w:val="22"/>
-          <w:szCs w:val="22"/>
-          <w:u w:color="000000"/>
-          <w:bdr w:val="nil"/>
-          <w:lang w:val="de-DE" w:eastAsia="de-DE"/>
-          <w14:textOutline w14:w="0" w14:cap="flat" w14:cmpd="sng" w14:algn="ctr">
-            <w14:noFill/>
-            <w14:prstDash w14:val="solid"/>
-            <w14:bevel/>
-          </w14:textOutline>
-        </w:rPr>
-        <w:t>Id</w:t>
-      </w:r>
-      <w:proofErr w:type="spellEnd"/>
-      <w:r>
-        <w:rPr>
-          <w:rFonts w:ascii="Calibri" w:eastAsia="Calibri" w:hAnsi="Calibri" w:cs="Calibri"/>
-          <w:color w:val="000000"/>
-          <w:sz w:val="22"/>
-          <w:szCs w:val="22"/>
-          <w:u w:color="000000"/>
-          <w:bdr w:val="nil"/>
-          <w:lang w:val="de-DE" w:eastAsia="de-DE"/>
-          <w14:textOutline w14:w="0" w14:cap="flat" w14:cmpd="sng" w14:algn="ctr">
-            <w14:noFill/>
-            <w14:prstDash w14:val="solid"/>
-            <w14:bevel/>
-          </w14:textOutline>
-        </w:rPr>
-        <w:t xml:space="preserve"> den entsprechenden Room zurückgibt</w:t>
+        <w:t>bjekte verwaltet und anhand der Id den entsprechenden Room zurückgibt</w:t>
       </w:r>
       <w:r>
         <w:rPr>
@@ -7041,9 +6740,8 @@
             <w14:bevel/>
           </w14:textOutline>
         </w:rPr>
-        <w:t xml:space="preserve">Das System besteht aus drei Geräten. Der Würfel, ein </w:t>
-      </w:r>
-      <w:proofErr w:type="spellStart"/>
+        <w:t>Das System besteht aus drei Geräten. Der Würfel, ein RaspberryPi 4 Model B und ein Server</w:t>
+      </w:r>
       <w:r>
         <w:rPr>
           <w:rFonts w:ascii="Calibri" w:eastAsia="Calibri" w:hAnsi="Calibri" w:cs="Calibri"/>
@@ -7059,9 +6757,8 @@
             <w14:bevel/>
           </w14:textOutline>
         </w:rPr>
-        <w:t>RaspberryPi</w:t>
-      </w:r>
-      <w:proofErr w:type="spellEnd"/>
+        <w:t>. Auf dem Server ist ein Dockercontainer mit der Anwendung in einer Java Laufzeitumgebung.</w:t>
+      </w:r>
       <w:r>
         <w:rPr>
           <w:rFonts w:ascii="Calibri" w:eastAsia="Calibri" w:hAnsi="Calibri" w:cs="Calibri"/>
@@ -7077,7 +6774,7 @@
             <w14:bevel/>
           </w14:textOutline>
         </w:rPr>
-        <w:t xml:space="preserve"> 4 Model B und ein Server</w:t>
+        <w:t xml:space="preserve"> Die Datenbank befindet sich ebenfalls in dem Container</w:t>
       </w:r>
       <w:r>
         <w:rPr>
@@ -7094,9 +6791,8 @@
             <w14:bevel/>
           </w14:textOutline>
         </w:rPr>
-        <w:t xml:space="preserve">. Auf dem Server ist ein </w:t>
-      </w:r>
-      <w:proofErr w:type="spellStart"/>
+        <w:t>.</w:t>
+      </w:r>
       <w:r>
         <w:rPr>
           <w:rFonts w:ascii="Calibri" w:eastAsia="Calibri" w:hAnsi="Calibri" w:cs="Calibri"/>
@@ -7112,9 +6808,8 @@
             <w14:bevel/>
           </w14:textOutline>
         </w:rPr>
-        <w:t>Dockercontainer</w:t>
-      </w:r>
-      <w:proofErr w:type="spellEnd"/>
+        <w:t xml:space="preserve"> </w:t>
+      </w:r>
       <w:r>
         <w:rPr>
           <w:rFonts w:ascii="Calibri" w:eastAsia="Calibri" w:hAnsi="Calibri" w:cs="Calibri"/>
@@ -7130,7 +6825,7 @@
             <w14:bevel/>
           </w14:textOutline>
         </w:rPr>
-        <w:t xml:space="preserve"> mit der Anwendung in einer Java Laufzeitumgebung.</w:t>
+        <w:t>D</w:t>
       </w:r>
       <w:r>
         <w:rPr>
@@ -7147,8 +6842,16 @@
             <w14:bevel/>
           </w14:textOutline>
         </w:rPr>
-        <w:t xml:space="preserve"> Die Datenbank befindet sich ebenfalls in dem Container</w:t>
-      </w:r>
+        <w:t>ie Services realisieren die Transaktionen zwischen der Datenbank und der Anwendung. Die Controller stellen die Schnittstellen für die Kommunikation mit den anderen Geräten.</w:t>
+      </w:r>
+    </w:p>
+    <w:p>
+      <w:pPr>
+        <w:pStyle w:val="FirstParagraph"/>
+        <w:rPr>
+          <w:lang w:val="de-DE"/>
+        </w:rPr>
+      </w:pPr>
       <w:r>
         <w:rPr>
           <w:rFonts w:ascii="Calibri" w:eastAsia="Calibri" w:hAnsi="Calibri" w:cs="Calibri"/>
@@ -7164,7 +6867,7 @@
             <w14:bevel/>
           </w14:textOutline>
         </w:rPr>
-        <w:t>.</w:t>
+        <w:t xml:space="preserve">Zum einen </w:t>
       </w:r>
       <w:r>
         <w:rPr>
@@ -7181,7 +6884,7 @@
             <w14:bevel/>
           </w14:textOutline>
         </w:rPr>
-        <w:t xml:space="preserve"> </w:t>
+        <w:t xml:space="preserve">greifen User des Systems auf das Frontend zu. Dieses läuft im Browser und benutzt die Rest </w:t>
       </w:r>
       <w:r>
         <w:rPr>
@@ -7198,7 +6901,7 @@
             <w14:bevel/>
           </w14:textOutline>
         </w:rPr>
-        <w:t>D</w:t>
+        <w:t xml:space="preserve">Schnittstelle </w:t>
       </w:r>
       <w:r>
         <w:rPr>
@@ -7215,16 +6918,8 @@
             <w14:bevel/>
           </w14:textOutline>
         </w:rPr>
-        <w:t>ie Services realisieren die Transaktionen zwischen der Datenbank und der Anwendung. Die Controller stellen die Schnittstellen für die Kommunikation mit den anderen Geräten.</w:t>
-      </w:r>
-    </w:p>
-    <w:p>
-      <w:pPr>
-        <w:pStyle w:val="FirstParagraph"/>
-        <w:rPr>
-          <w:lang w:val="de-DE"/>
-        </w:rPr>
-      </w:pPr>
+        <w:t>und Websockets, welche vo</w:t>
+      </w:r>
       <w:r>
         <w:rPr>
           <w:rFonts w:ascii="Calibri" w:eastAsia="Calibri" w:hAnsi="Calibri" w:cs="Calibri"/>
@@ -7240,7 +6935,7 @@
             <w14:bevel/>
           </w14:textOutline>
         </w:rPr>
-        <w:t xml:space="preserve">Zum einen </w:t>
+        <w:t>n den Controllern im</w:t>
       </w:r>
       <w:r>
         <w:rPr>
@@ -7257,7 +6952,7 @@
             <w14:bevel/>
           </w14:textOutline>
         </w:rPr>
-        <w:t xml:space="preserve">greifen User des Systems auf das Frontend zu. Dieses läuft im Browser und benutzt die Rest </w:t>
+        <w:t xml:space="preserve"> Backend zur Verfügung gestellt</w:t>
       </w:r>
       <w:r>
         <w:rPr>
@@ -7274,7 +6969,7 @@
             <w14:bevel/>
           </w14:textOutline>
         </w:rPr>
-        <w:t xml:space="preserve">Schnittstelle </w:t>
+        <w:t xml:space="preserve"> werden.</w:t>
       </w:r>
       <w:r>
         <w:rPr>
@@ -7291,184 +6986,8 @@
             <w14:bevel/>
           </w14:textOutline>
         </w:rPr>
-        <w:t xml:space="preserve">und </w:t>
-      </w:r>
-      <w:proofErr w:type="spellStart"/>
-      <w:r>
-        <w:rPr>
-          <w:rFonts w:ascii="Calibri" w:eastAsia="Calibri" w:hAnsi="Calibri" w:cs="Calibri"/>
-          <w:color w:val="000000"/>
-          <w:sz w:val="22"/>
-          <w:szCs w:val="22"/>
-          <w:u w:color="000000"/>
-          <w:bdr w:val="nil"/>
-          <w:lang w:val="de-DE" w:eastAsia="de-DE"/>
-          <w14:textOutline w14:w="0" w14:cap="flat" w14:cmpd="sng" w14:algn="ctr">
-            <w14:noFill/>
-            <w14:prstDash w14:val="solid"/>
-            <w14:bevel/>
-          </w14:textOutline>
-        </w:rPr>
-        <w:t>Websockets</w:t>
-      </w:r>
-      <w:proofErr w:type="spellEnd"/>
-      <w:r>
-        <w:rPr>
-          <w:rFonts w:ascii="Calibri" w:eastAsia="Calibri" w:hAnsi="Calibri" w:cs="Calibri"/>
-          <w:color w:val="000000"/>
-          <w:sz w:val="22"/>
-          <w:szCs w:val="22"/>
-          <w:u w:color="000000"/>
-          <w:bdr w:val="nil"/>
-          <w:lang w:val="de-DE" w:eastAsia="de-DE"/>
-          <w14:textOutline w14:w="0" w14:cap="flat" w14:cmpd="sng" w14:algn="ctr">
-            <w14:noFill/>
-            <w14:prstDash w14:val="solid"/>
-            <w14:bevel/>
-          </w14:textOutline>
-        </w:rPr>
-        <w:t>, welche vo</w:t>
-      </w:r>
-      <w:r>
-        <w:rPr>
-          <w:rFonts w:ascii="Calibri" w:eastAsia="Calibri" w:hAnsi="Calibri" w:cs="Calibri"/>
-          <w:color w:val="000000"/>
-          <w:sz w:val="22"/>
-          <w:szCs w:val="22"/>
-          <w:u w:color="000000"/>
-          <w:bdr w:val="nil"/>
-          <w:lang w:val="de-DE" w:eastAsia="de-DE"/>
-          <w14:textOutline w14:w="0" w14:cap="flat" w14:cmpd="sng" w14:algn="ctr">
-            <w14:noFill/>
-            <w14:prstDash w14:val="solid"/>
-            <w14:bevel/>
-          </w14:textOutline>
-        </w:rPr>
-        <w:t>n den Controllern im</w:t>
-      </w:r>
-      <w:r>
-        <w:rPr>
-          <w:rFonts w:ascii="Calibri" w:eastAsia="Calibri" w:hAnsi="Calibri" w:cs="Calibri"/>
-          <w:color w:val="000000"/>
-          <w:sz w:val="22"/>
-          <w:szCs w:val="22"/>
-          <w:u w:color="000000"/>
-          <w:bdr w:val="nil"/>
-          <w:lang w:val="de-DE" w:eastAsia="de-DE"/>
-          <w14:textOutline w14:w="0" w14:cap="flat" w14:cmpd="sng" w14:algn="ctr">
-            <w14:noFill/>
-            <w14:prstDash w14:val="solid"/>
-            <w14:bevel/>
-          </w14:textOutline>
-        </w:rPr>
-        <w:t xml:space="preserve"> Backend zur Verfügung gestellt</w:t>
-      </w:r>
-      <w:r>
-        <w:rPr>
-          <w:rFonts w:ascii="Calibri" w:eastAsia="Calibri" w:hAnsi="Calibri" w:cs="Calibri"/>
-          <w:color w:val="000000"/>
-          <w:sz w:val="22"/>
-          <w:szCs w:val="22"/>
-          <w:u w:color="000000"/>
-          <w:bdr w:val="nil"/>
-          <w:lang w:val="de-DE" w:eastAsia="de-DE"/>
-          <w14:textOutline w14:w="0" w14:cap="flat" w14:cmpd="sng" w14:algn="ctr">
-            <w14:noFill/>
-            <w14:prstDash w14:val="solid"/>
-            <w14:bevel/>
-          </w14:textOutline>
-        </w:rPr>
-        <w:t xml:space="preserve"> werden.</w:t>
-      </w:r>
-      <w:r>
-        <w:rPr>
-          <w:rFonts w:ascii="Calibri" w:eastAsia="Calibri" w:hAnsi="Calibri" w:cs="Calibri"/>
-          <w:color w:val="000000"/>
-          <w:sz w:val="22"/>
-          <w:szCs w:val="22"/>
-          <w:u w:color="000000"/>
-          <w:bdr w:val="nil"/>
-          <w:lang w:val="de-DE" w:eastAsia="de-DE"/>
-          <w14:textOutline w14:w="0" w14:cap="flat" w14:cmpd="sng" w14:algn="ctr">
-            <w14:noFill/>
-            <w14:prstDash w14:val="solid"/>
-            <w14:bevel/>
-          </w14:textOutline>
-        </w:rPr>
         <w:br/>
-        <w:t xml:space="preserve">Der </w:t>
-      </w:r>
-      <w:proofErr w:type="spellStart"/>
-      <w:r>
-        <w:rPr>
-          <w:rFonts w:ascii="Calibri" w:eastAsia="Calibri" w:hAnsi="Calibri" w:cs="Calibri"/>
-          <w:color w:val="000000"/>
-          <w:sz w:val="22"/>
-          <w:szCs w:val="22"/>
-          <w:u w:color="000000"/>
-          <w:bdr w:val="nil"/>
-          <w:lang w:val="de-DE" w:eastAsia="de-DE"/>
-          <w14:textOutline w14:w="0" w14:cap="flat" w14:cmpd="sng" w14:algn="ctr">
-            <w14:noFill/>
-            <w14:prstDash w14:val="solid"/>
-            <w14:bevel/>
-          </w14:textOutline>
-        </w:rPr>
-        <w:t>CubeController</w:t>
-      </w:r>
-      <w:proofErr w:type="spellEnd"/>
-      <w:r>
-        <w:rPr>
-          <w:rFonts w:ascii="Calibri" w:eastAsia="Calibri" w:hAnsi="Calibri" w:cs="Calibri"/>
-          <w:color w:val="000000"/>
-          <w:sz w:val="22"/>
-          <w:szCs w:val="22"/>
-          <w:u w:color="000000"/>
-          <w:bdr w:val="nil"/>
-          <w:lang w:val="de-DE" w:eastAsia="de-DE"/>
-          <w14:textOutline w14:w="0" w14:cap="flat" w14:cmpd="sng" w14:algn="ctr">
-            <w14:noFill/>
-            <w14:prstDash w14:val="solid"/>
-            <w14:bevel/>
-          </w14:textOutline>
-        </w:rPr>
-        <w:t xml:space="preserve"> bietet einen zweiten Websocket Chanel an, welcher die Kommunikation mit dem Pi übernimmt. Auf dem Pi läuft ebenfalls eine Java Laufzeitumgebung, jedoch auf Java 1.8.0 damit der Bluetooth Adapter </w:t>
-      </w:r>
-      <w:proofErr w:type="spellStart"/>
-      <w:r>
-        <w:rPr>
-          <w:rFonts w:ascii="Calibri" w:eastAsia="Calibri" w:hAnsi="Calibri" w:cs="Calibri"/>
-          <w:color w:val="000000"/>
-          <w:sz w:val="22"/>
-          <w:szCs w:val="22"/>
-          <w:u w:color="000000"/>
-          <w:bdr w:val="nil"/>
-          <w:lang w:val="de-DE" w:eastAsia="de-DE"/>
-          <w14:textOutline w14:w="0" w14:cap="flat" w14:cmpd="sng" w14:algn="ctr">
-            <w14:noFill/>
-            <w14:prstDash w14:val="solid"/>
-            <w14:bevel/>
-          </w14:textOutline>
-        </w:rPr>
-        <w:t>tinyb</w:t>
-      </w:r>
-      <w:proofErr w:type="spellEnd"/>
-      <w:r>
-        <w:rPr>
-          <w:rFonts w:ascii="Calibri" w:eastAsia="Calibri" w:hAnsi="Calibri" w:cs="Calibri"/>
-          <w:color w:val="000000"/>
-          <w:sz w:val="22"/>
-          <w:szCs w:val="22"/>
-          <w:u w:color="000000"/>
-          <w:bdr w:val="nil"/>
-          <w:lang w:val="de-DE" w:eastAsia="de-DE"/>
-          <w14:textOutline w14:w="0" w14:cap="flat" w14:cmpd="sng" w14:algn="ctr">
-            <w14:noFill/>
-            <w14:prstDash w14:val="solid"/>
-            <w14:bevel/>
-          </w14:textOutline>
-        </w:rPr>
-        <w:t xml:space="preserve"> korrekt läuft.</w:t>
+        <w:t>Der CubeController bietet einen zweiten Websocket Chanel an, welcher die Kommunikation mit dem Pi übernimmt. Auf dem Pi läuft ebenfalls eine Java Laufzeitumgebung, jedoch auf Java 1.8.0 damit der Bluetooth Adapter tinyb korrekt läuft.</w:t>
       </w:r>
     </w:p>
     <w:p>
@@ -7712,7 +7231,6 @@
           <w:szCs w:val="22"/>
         </w:rPr>
       </w:pPr>
-      <w:proofErr w:type="spellStart"/>
       <w:r>
         <w:rPr>
           <w:rFonts w:ascii="Calibri" w:hAnsi="Calibri"/>
@@ -7721,7 +7239,6 @@
         </w:rPr>
         <w:t>Overview</w:t>
       </w:r>
-      <w:proofErr w:type="spellEnd"/>
     </w:p>
     <w:p>
       <w:pPr>
@@ -7990,7 +7507,6 @@
           <w:szCs w:val="22"/>
         </w:rPr>
       </w:pPr>
-      <w:proofErr w:type="spellStart"/>
       <w:r>
         <w:rPr>
           <w:rFonts w:ascii="Calibri" w:hAnsi="Calibri"/>
@@ -7999,7 +7515,6 @@
         </w:rPr>
         <w:t>Begriffauswahl</w:t>
       </w:r>
-      <w:proofErr w:type="spellEnd"/>
     </w:p>
     <w:p>
       <w:pPr>
@@ -9055,21 +8570,7 @@
         <w:rPr>
           <w:lang w:val="en-US"/>
         </w:rPr>
-        <w:t xml:space="preserve">Hardware / Bluetooth </w:t>
-      </w:r>
-      <w:proofErr w:type="spellStart"/>
-      <w:r>
-        <w:rPr>
-          <w:lang w:val="en-US"/>
-        </w:rPr>
-        <w:t>Architekt</w:t>
-      </w:r>
-      <w:proofErr w:type="spellEnd"/>
-      <w:r>
-        <w:rPr>
-          <w:lang w:val="en-US"/>
-        </w:rPr>
-        <w:t xml:space="preserve">: </w:t>
+        <w:t xml:space="preserve">Hardware / Bluetooth Architekt: </w:t>
       </w:r>
       <w:r>
         <w:rPr>
@@ -9094,13 +8595,8 @@
         <w:t xml:space="preserve">Frontend Architekt: </w:t>
       </w:r>
       <w:r>
-        <w:t xml:space="preserve">Islam </w:t>
-      </w:r>
-      <w:proofErr w:type="spellStart"/>
-      <w:r>
-        <w:t>Mechtijev</w:t>
-      </w:r>
-      <w:proofErr w:type="spellEnd"/>
+        <w:t>Islam Mechtijev</w:t>
+      </w:r>
     </w:p>
     <w:p>
       <w:pPr>
@@ -9158,15 +8654,7 @@
         <w:jc w:val="left"/>
       </w:pPr>
       <w:r>
-        <w:t xml:space="preserve">Die jeweiligen Architekten sind für die zeitliche Koordination von </w:t>
-      </w:r>
-      <w:proofErr w:type="spellStart"/>
-      <w:r>
-        <w:t>Issues</w:t>
-      </w:r>
-      <w:proofErr w:type="spellEnd"/>
-      <w:r>
-        <w:t xml:space="preserve"> sowie</w:t>
+        <w:t>Die jeweiligen Architekten sind für die zeitliche Koordination von Issues sowie</w:t>
       </w:r>
       <w:r>
         <w:t xml:space="preserve"> </w:t>
@@ -9205,13 +8693,8 @@
         </w:numPr>
       </w:pPr>
       <w:r>
-        <w:t xml:space="preserve">Wöchentliche </w:t>
-      </w:r>
-      <w:proofErr w:type="spellStart"/>
-      <w:r>
-        <w:t>JourFixe</w:t>
-      </w:r>
-      <w:proofErr w:type="spellEnd"/>
+        <w:t>Wöchentliche JourFixe</w:t>
+      </w:r>
       <w:r>
         <w:t xml:space="preserve"> am Montag 19:00 sowie optionalen Termin Freitag 16:00</w:t>
       </w:r>
@@ -9793,50 +9276,10 @@
       </w:r>
       <w:r>
         <w:br/>
-        <w:t xml:space="preserve">ER-Diagramm, Glossar, </w:t>
-      </w:r>
-      <w:proofErr w:type="spellStart"/>
-      <w:r>
-        <w:t>Issues</w:t>
-      </w:r>
-      <w:proofErr w:type="spellEnd"/>
-      <w:r>
-        <w:t xml:space="preserve"> einpflegen, </w:t>
-      </w:r>
-      <w:proofErr w:type="spellStart"/>
-      <w:r>
-        <w:t>git</w:t>
-      </w:r>
-      <w:proofErr w:type="spellEnd"/>
-      <w:r>
-        <w:t xml:space="preserve"> </w:t>
-      </w:r>
-      <w:proofErr w:type="spellStart"/>
-      <w:r>
-        <w:t>workflow</w:t>
-      </w:r>
-      <w:proofErr w:type="spellEnd"/>
-      <w:r>
-        <w:t xml:space="preserve">, Dummy Projekt, Frontend </w:t>
-      </w:r>
-      <w:proofErr w:type="spellStart"/>
-      <w:r>
-        <w:t>Build</w:t>
-      </w:r>
-      <w:proofErr w:type="spellEnd"/>
-      <w:r>
-        <w:t xml:space="preserve"> Integration</w:t>
-      </w:r>
-      <w:r>
-        <w:t xml:space="preserve">, </w:t>
-      </w:r>
-      <w:proofErr w:type="spellStart"/>
-      <w:r>
-        <w:t>Swagger</w:t>
-      </w:r>
-      <w:proofErr w:type="spellEnd"/>
-      <w:r>
-        <w:t xml:space="preserve"> Planung</w:t>
+        <w:t>ER-Diagramm, Glossar, Issues einpflegen, git workflow, Dummy Projekt, Frontend Build Integration</w:t>
+      </w:r>
+      <w:r>
+        <w:t>, Swagger Planung</w:t>
       </w:r>
     </w:p>
     <w:p>
@@ -9853,34 +9296,10 @@
       </w:r>
       <w:r>
         <w:br/>
-        <w:t xml:space="preserve">Kommunikation </w:t>
-      </w:r>
-      <w:proofErr w:type="spellStart"/>
-      <w:r>
-        <w:t>RaspberryPi</w:t>
-      </w:r>
-      <w:proofErr w:type="spellEnd"/>
-      <w:r>
-        <w:t xml:space="preserve"> und </w:t>
-      </w:r>
-      <w:proofErr w:type="spellStart"/>
-      <w:r>
-        <w:t>TimeCube</w:t>
-      </w:r>
-      <w:proofErr w:type="spellEnd"/>
-      <w:r>
-        <w:t>, REST und Websocket Kommunikation,</w:t>
-      </w:r>
-      <w:r>
-        <w:t xml:space="preserve"> REST </w:t>
-      </w:r>
-      <w:proofErr w:type="spellStart"/>
-      <w:r>
-        <w:t>Endpoint</w:t>
-      </w:r>
-      <w:proofErr w:type="spellEnd"/>
-      <w:r>
-        <w:t xml:space="preserve"> Implementierung,</w:t>
+        <w:t>Kommunikation RaspberryPi und TimeCube, REST und Websocket Kommunikation,</w:t>
+      </w:r>
+      <w:r>
+        <w:t xml:space="preserve"> REST Endpoint Implementierung,</w:t>
       </w:r>
       <w:r>
         <w:t xml:space="preserve"> Datenbank Setup, Authenti</w:t>
@@ -9933,16 +9352,11 @@
         <w:br/>
       </w:r>
       <w:r>
-        <w:t>Frontend Views (</w:t>
-      </w:r>
-      <w:proofErr w:type="spellStart"/>
-      <w:r>
-        <w:t>Admin</w:t>
+        <w:t>Frontend Views (Admin</w:t>
       </w:r>
       <w:r>
         <w:t>oberfläche</w:t>
       </w:r>
-      <w:proofErr w:type="spellEnd"/>
       <w:r>
         <w:t>),</w:t>
       </w:r>
@@ -9972,14 +9386,12 @@
         <w:br/>
         <w:t xml:space="preserve">Feinschliff, </w:t>
       </w:r>
-      <w:proofErr w:type="spellStart"/>
       <w:r>
         <w:rPr>
           <w:rFonts w:cs="Calibri"/>
         </w:rPr>
         <w:t>Bugtesting</w:t>
       </w:r>
-      <w:proofErr w:type="spellEnd"/>
     </w:p>
     <w:p>
       <w:pPr>
@@ -10020,9 +9432,8 @@
             <w14:bevel/>
           </w14:textOutline>
         </w:rPr>
-        <w:t xml:space="preserve">Um stets über den Status anderer </w:t>
-      </w:r>
-      <w:proofErr w:type="spellStart"/>
+        <w:t>Um stets über den Status anderer Branches</w:t>
+      </w:r>
       <w:r>
         <w:rPr>
           <w:rFonts w:ascii="Calibri" w:eastAsia="Calibri" w:hAnsi="Calibri" w:cs="Calibri"/>
@@ -10037,9 +9448,8 @@
             <w14:bevel/>
           </w14:textOutline>
         </w:rPr>
-        <w:t>Branches</w:t>
-      </w:r>
-      <w:proofErr w:type="spellEnd"/>
+        <w:t xml:space="preserve"> </w:t>
+      </w:r>
       <w:r>
         <w:rPr>
           <w:rFonts w:ascii="Calibri" w:eastAsia="Calibri" w:hAnsi="Calibri" w:cs="Calibri"/>
@@ -10054,7 +9464,7 @@
             <w14:bevel/>
           </w14:textOutline>
         </w:rPr>
-        <w:t xml:space="preserve"> </w:t>
+        <w:t>/</w:t>
       </w:r>
       <w:r>
         <w:rPr>
@@ -10070,7 +9480,7 @@
             <w14:bevel/>
           </w14:textOutline>
         </w:rPr>
-        <w:t>/</w:t>
+        <w:t xml:space="preserve"> </w:t>
       </w:r>
       <w:r>
         <w:rPr>
@@ -10086,9 +9496,8 @@
             <w14:bevel/>
           </w14:textOutline>
         </w:rPr>
-        <w:t xml:space="preserve"> </w:t>
-      </w:r>
-      <w:proofErr w:type="spellStart"/>
+        <w:t xml:space="preserve">Issues informiert zu sein, wird der Status der Entwicklung von jeder Person manuell </w:t>
+      </w:r>
       <w:r>
         <w:rPr>
           <w:rFonts w:ascii="Calibri" w:eastAsia="Calibri" w:hAnsi="Calibri" w:cs="Calibri"/>
@@ -10103,9 +9512,8 @@
             <w14:bevel/>
           </w14:textOutline>
         </w:rPr>
-        <w:t>Issues</w:t>
-      </w:r>
-      <w:proofErr w:type="spellEnd"/>
+        <w:t>mittels Checkin - Checkout Messages</w:t>
+      </w:r>
       <w:r>
         <w:rPr>
           <w:rFonts w:ascii="Calibri" w:eastAsia="Calibri" w:hAnsi="Calibri" w:cs="Calibri"/>
@@ -10120,7 +9528,7 @@
             <w14:bevel/>
           </w14:textOutline>
         </w:rPr>
-        <w:t xml:space="preserve"> informiert zu sein, wird der Status der Entwicklung von jeder Person manuell </w:t>
+        <w:t xml:space="preserve"> (in diesem Fall </w:t>
       </w:r>
       <w:r>
         <w:rPr>
@@ -10136,9 +9544,8 @@
             <w14:bevel/>
           </w14:textOutline>
         </w:rPr>
-        <w:t xml:space="preserve">mittels </w:t>
-      </w:r>
-      <w:proofErr w:type="spellStart"/>
+        <w:t xml:space="preserve">über </w:t>
+      </w:r>
       <w:r>
         <w:rPr>
           <w:rFonts w:ascii="Calibri" w:eastAsia="Calibri" w:hAnsi="Calibri" w:cs="Calibri"/>
@@ -10153,9 +9560,14 @@
             <w14:bevel/>
           </w14:textOutline>
         </w:rPr>
-        <w:t>Checkin</w:t>
-      </w:r>
-      <w:proofErr w:type="spellEnd"/>
+        <w:t>Slack) festgehalten</w:t>
+      </w:r>
+      <w:r>
+        <w:rPr>
+          <w:lang w:val="de-DE"/>
+        </w:rPr>
+        <w:t xml:space="preserve">. </w:t>
+      </w:r>
       <w:r>
         <w:rPr>
           <w:rFonts w:ascii="Calibri" w:eastAsia="Calibri" w:hAnsi="Calibri" w:cs="Calibri"/>
@@ -10170,128 +9582,6 @@
             <w14:bevel/>
           </w14:textOutline>
         </w:rPr>
-        <w:t xml:space="preserve"> - </w:t>
-      </w:r>
-      <w:proofErr w:type="spellStart"/>
-      <w:r>
-        <w:rPr>
-          <w:rFonts w:ascii="Calibri" w:eastAsia="Calibri" w:hAnsi="Calibri" w:cs="Calibri"/>
-          <w:color w:val="000000"/>
-          <w:sz w:val="22"/>
-          <w:szCs w:val="22"/>
-          <w:u w:color="000000"/>
-          <w:lang w:val="de-DE" w:eastAsia="de-DE"/>
-          <w14:textOutline w14:w="0" w14:cap="flat" w14:cmpd="sng" w14:algn="ctr">
-            <w14:noFill/>
-            <w14:prstDash w14:val="solid"/>
-            <w14:bevel/>
-          </w14:textOutline>
-        </w:rPr>
-        <w:t>Checkout</w:t>
-      </w:r>
-      <w:proofErr w:type="spellEnd"/>
-      <w:r>
-        <w:rPr>
-          <w:rFonts w:ascii="Calibri" w:eastAsia="Calibri" w:hAnsi="Calibri" w:cs="Calibri"/>
-          <w:color w:val="000000"/>
-          <w:sz w:val="22"/>
-          <w:szCs w:val="22"/>
-          <w:u w:color="000000"/>
-          <w:lang w:val="de-DE" w:eastAsia="de-DE"/>
-          <w14:textOutline w14:w="0" w14:cap="flat" w14:cmpd="sng" w14:algn="ctr">
-            <w14:noFill/>
-            <w14:prstDash w14:val="solid"/>
-            <w14:bevel/>
-          </w14:textOutline>
-        </w:rPr>
-        <w:t xml:space="preserve"> Messages</w:t>
-      </w:r>
-      <w:r>
-        <w:rPr>
-          <w:rFonts w:ascii="Calibri" w:eastAsia="Calibri" w:hAnsi="Calibri" w:cs="Calibri"/>
-          <w:color w:val="000000"/>
-          <w:sz w:val="22"/>
-          <w:szCs w:val="22"/>
-          <w:u w:color="000000"/>
-          <w:lang w:val="de-DE" w:eastAsia="de-DE"/>
-          <w14:textOutline w14:w="0" w14:cap="flat" w14:cmpd="sng" w14:algn="ctr">
-            <w14:noFill/>
-            <w14:prstDash w14:val="solid"/>
-            <w14:bevel/>
-          </w14:textOutline>
-        </w:rPr>
-        <w:t xml:space="preserve"> (in diesem Fall </w:t>
-      </w:r>
-      <w:r>
-        <w:rPr>
-          <w:rFonts w:ascii="Calibri" w:eastAsia="Calibri" w:hAnsi="Calibri" w:cs="Calibri"/>
-          <w:color w:val="000000"/>
-          <w:sz w:val="22"/>
-          <w:szCs w:val="22"/>
-          <w:u w:color="000000"/>
-          <w:lang w:val="de-DE" w:eastAsia="de-DE"/>
-          <w14:textOutline w14:w="0" w14:cap="flat" w14:cmpd="sng" w14:algn="ctr">
-            <w14:noFill/>
-            <w14:prstDash w14:val="solid"/>
-            <w14:bevel/>
-          </w14:textOutline>
-        </w:rPr>
-        <w:t xml:space="preserve">über </w:t>
-      </w:r>
-      <w:proofErr w:type="spellStart"/>
-      <w:r>
-        <w:rPr>
-          <w:rFonts w:ascii="Calibri" w:eastAsia="Calibri" w:hAnsi="Calibri" w:cs="Calibri"/>
-          <w:color w:val="000000"/>
-          <w:sz w:val="22"/>
-          <w:szCs w:val="22"/>
-          <w:u w:color="000000"/>
-          <w:lang w:val="de-DE" w:eastAsia="de-DE"/>
-          <w14:textOutline w14:w="0" w14:cap="flat" w14:cmpd="sng" w14:algn="ctr">
-            <w14:noFill/>
-            <w14:prstDash w14:val="solid"/>
-            <w14:bevel/>
-          </w14:textOutline>
-        </w:rPr>
-        <w:t>Slack</w:t>
-      </w:r>
-      <w:proofErr w:type="spellEnd"/>
-      <w:r>
-        <w:rPr>
-          <w:rFonts w:ascii="Calibri" w:eastAsia="Calibri" w:hAnsi="Calibri" w:cs="Calibri"/>
-          <w:color w:val="000000"/>
-          <w:sz w:val="22"/>
-          <w:szCs w:val="22"/>
-          <w:u w:color="000000"/>
-          <w:lang w:val="de-DE" w:eastAsia="de-DE"/>
-          <w14:textOutline w14:w="0" w14:cap="flat" w14:cmpd="sng" w14:algn="ctr">
-            <w14:noFill/>
-            <w14:prstDash w14:val="solid"/>
-            <w14:bevel/>
-          </w14:textOutline>
-        </w:rPr>
-        <w:t>) festgehalten</w:t>
-      </w:r>
-      <w:r>
-        <w:rPr>
-          <w:lang w:val="de-DE"/>
-        </w:rPr>
-        <w:t xml:space="preserve">. </w:t>
-      </w:r>
-      <w:r>
-        <w:rPr>
-          <w:rFonts w:ascii="Calibri" w:eastAsia="Calibri" w:hAnsi="Calibri" w:cs="Calibri"/>
-          <w:color w:val="000000"/>
-          <w:sz w:val="22"/>
-          <w:szCs w:val="22"/>
-          <w:u w:color="000000"/>
-          <w:lang w:val="de-DE" w:eastAsia="de-DE"/>
-          <w14:textOutline w14:w="0" w14:cap="flat" w14:cmpd="sng" w14:algn="ctr">
-            <w14:noFill/>
-            <w14:prstDash w14:val="solid"/>
-            <w14:bevel/>
-          </w14:textOutline>
-        </w:rPr>
         <w:lastRenderedPageBreak/>
         <w:t>Andere Teammitglieder müssen so nicht explizit nachfragen, zusätzlich erhält man wesentlich öfter Statusupdates (als lediglich mit Jour Fixe).</w:t>
       </w:r>
@@ -10327,63 +9617,7 @@
         <w:jc w:val="left"/>
       </w:pPr>
       <w:r>
-        <w:t xml:space="preserve">An jedem Sonntag (bis spätestens Montag 08:00) wird ein Release angelegt. Dazu werden gegebenenfalls noch offene </w:t>
-      </w:r>
-      <w:proofErr w:type="spellStart"/>
-      <w:r>
-        <w:t>Merge</w:t>
-      </w:r>
-      <w:proofErr w:type="spellEnd"/>
-      <w:r>
-        <w:t xml:space="preserve"> </w:t>
-      </w:r>
-      <w:proofErr w:type="spellStart"/>
-      <w:r>
-        <w:t>Requests</w:t>
-      </w:r>
-      <w:proofErr w:type="spellEnd"/>
-      <w:r>
-        <w:t xml:space="preserve"> nach </w:t>
-      </w:r>
-      <w:proofErr w:type="spellStart"/>
-      <w:r>
-        <w:t>Dev</w:t>
-      </w:r>
-      <w:proofErr w:type="spellEnd"/>
-      <w:r>
-        <w:t xml:space="preserve"> </w:t>
-      </w:r>
-      <w:proofErr w:type="spellStart"/>
-      <w:r>
-        <w:t>gemerged</w:t>
-      </w:r>
-      <w:proofErr w:type="spellEnd"/>
-      <w:r>
-        <w:t xml:space="preserve"> und anschließend der Release </w:t>
-      </w:r>
-      <w:proofErr w:type="gramStart"/>
-      <w:r>
-        <w:t>inklusive Tag</w:t>
-      </w:r>
-      <w:proofErr w:type="gramEnd"/>
-      <w:r>
-        <w:t xml:space="preserve"> angelegt. Damit noch Zeit besteht, </w:t>
-      </w:r>
-      <w:proofErr w:type="spellStart"/>
-      <w:r>
-        <w:t>Merge</w:t>
-      </w:r>
-      <w:proofErr w:type="spellEnd"/>
-      <w:r>
-        <w:t xml:space="preserve"> </w:t>
-      </w:r>
-      <w:proofErr w:type="spellStart"/>
-      <w:r>
-        <w:t>Conflicts</w:t>
-      </w:r>
-      <w:proofErr w:type="spellEnd"/>
-      <w:r>
-        <w:t xml:space="preserve"> o.</w:t>
+        <w:t>An jedem Sonntag (bis spätestens Montag 08:00) wird ein Release angelegt. Dazu werden gegebenenfalls noch offene Merge Requests nach Dev gemerged und anschließend der Release inklusive Tag angelegt. Damit noch Zeit besteht, Merge Conflicts o.</w:t>
       </w:r>
       <w:r>
         <w:t xml:space="preserve"> </w:t>
@@ -10471,15 +9705,7 @@
       </w:tabs>
     </w:pPr>
     <w:r>
-      <w:t xml:space="preserve">Team </w:t>
-    </w:r>
-    <w:proofErr w:type="spellStart"/>
-    <w:r>
-      <w:t>SpeziRangers</w:t>
-    </w:r>
-    <w:proofErr w:type="spellEnd"/>
-    <w:r>
-      <w:t>/NR.3</w:t>
+      <w:t>Team SpeziRangers/NR.3</w:t>
     </w:r>
     <w:r>
       <w:tab/>

</xml_diff>

<commit_message>
Update class diagram / class descriptions
</commit_message>
<xml_diff>
--- a/documentation/1-Konzeptbeschreibung_Team_g6t3.docx
+++ b/documentation/1-Konzeptbeschreibung_Team_g6t3.docx
@@ -5064,23 +5064,28 @@
       </w:pPr>
       <w:r>
         <w:rPr>
-          <w:rFonts w:ascii="Calibri" w:eastAsia="Calibri" w:hAnsi="Calibri" w:cs="Calibri"/>
+          <w:lang w:val="de-DE"/>
+        </w:rPr>
+        <w:lastRenderedPageBreak/>
+        <w:t>Klassendiagram</w:t>
+      </w:r>
+    </w:p>
+    <w:p>
+      <w:pPr>
+        <w:pStyle w:val="Body"/>
+      </w:pPr>
+      <w:r>
+        <w:rPr>
           <w:noProof/>
-          <w:color w:val="000000"/>
-          <w:sz w:val="22"/>
-          <w:szCs w:val="22"/>
-          <w:u w:color="000000"/>
-          <w:lang w:val="de-DE"/>
-        </w:rPr>
-        <w:lastRenderedPageBreak/>
+        </w:rPr>
         <w:drawing>
-          <wp:anchor distT="0" distB="0" distL="114300" distR="114300" simplePos="0" relativeHeight="251659264" behindDoc="0" locked="0" layoutInCell="1" allowOverlap="1" wp14:anchorId="08DFCF19" wp14:editId="44624E13">
+          <wp:anchor distT="0" distB="0" distL="114300" distR="114300" simplePos="0" relativeHeight="251659264" behindDoc="0" locked="0" layoutInCell="1" allowOverlap="1" wp14:anchorId="08DFCF19" wp14:editId="59EECC83">
             <wp:simplePos x="0" y="0"/>
             <wp:positionH relativeFrom="column">
-              <wp:posOffset>-811530</wp:posOffset>
+              <wp:posOffset>-791059</wp:posOffset>
             </wp:positionH>
             <wp:positionV relativeFrom="paragraph">
-              <wp:posOffset>253365</wp:posOffset>
+              <wp:posOffset>278822</wp:posOffset>
             </wp:positionV>
             <wp:extent cx="7423785" cy="5462270"/>
             <wp:effectExtent l="0" t="0" r="5715" b="5080"/>
@@ -5136,12 +5141,6 @@
           </wp:anchor>
         </w:drawing>
       </w:r>
-      <w:r>
-        <w:rPr>
-          <w:lang w:val="de-DE"/>
-        </w:rPr>
-        <w:t>Klassendiagram</w:t>
-      </w:r>
     </w:p>
     <w:p>
       <w:pPr>
@@ -5523,344 +5522,2715 @@
     </w:p>
     <w:p>
       <w:pPr>
-        <w:pStyle w:val="Body"/>
-        <w:rPr>
+        <w:pStyle w:val="KeinLeerraum"/>
+        <w:jc w:val="both"/>
+        <w:rPr>
+          <w:rFonts w:ascii="Calibri" w:eastAsia="Calibri" w:hAnsi="Calibri" w:cs="Calibri"/>
+          <w:color w:val="000000"/>
+          <w:sz w:val="22"/>
+          <w:szCs w:val="22"/>
+          <w:u w:color="000000"/>
+          <w:lang w:val="de-DE" w:eastAsia="de-DE"/>
+          <w14:textOutline w14:w="0" w14:cap="flat" w14:cmpd="sng" w14:algn="ctr">
+            <w14:noFill/>
+            <w14:prstDash w14:val="solid"/>
+            <w14:bevel/>
+          </w14:textOutline>
+        </w:rPr>
+      </w:pPr>
+    </w:p>
+    <w:p>
+      <w:pPr>
+        <w:pStyle w:val="KeinLeerraum"/>
+        <w:jc w:val="both"/>
+        <w:rPr>
+          <w:rFonts w:ascii="Calibri" w:eastAsia="Calibri" w:hAnsi="Calibri" w:cs="Calibri"/>
+          <w:color w:val="000000"/>
+          <w:sz w:val="22"/>
+          <w:szCs w:val="22"/>
+          <w:u w:color="000000"/>
+          <w:lang w:val="de-DE" w:eastAsia="de-DE"/>
+          <w14:textOutline w14:w="0" w14:cap="flat" w14:cmpd="sng" w14:algn="ctr">
+            <w14:noFill/>
+            <w14:prstDash w14:val="solid"/>
+            <w14:bevel/>
+          </w14:textOutline>
+        </w:rPr>
+      </w:pPr>
+      <w:r>
+        <w:rPr>
+          <w:rFonts w:ascii="Calibri" w:eastAsia="Calibri" w:hAnsi="Calibri" w:cs="Calibri"/>
           <w:b/>
-          <w:bCs/>
-        </w:rPr>
-      </w:pPr>
-      <w:r>
-        <w:rPr>
-          <w:rFonts w:eastAsia="Arial Unicode MS" w:cs="Arial Unicode MS"/>
+          <w:color w:val="000000"/>
+          <w:sz w:val="22"/>
+          <w:szCs w:val="22"/>
+          <w:u w:color="000000"/>
+          <w:lang w:val="de-DE" w:eastAsia="de-DE"/>
+          <w14:textOutline w14:w="0" w14:cap="flat" w14:cmpd="sng" w14:algn="ctr">
+            <w14:noFill/>
+            <w14:prstDash w14:val="solid"/>
+            <w14:bevel/>
+          </w14:textOutline>
+        </w:rPr>
+        <w:t>Cube</w:t>
+      </w:r>
+    </w:p>
+    <w:p>
+      <w:pPr>
+        <w:pStyle w:val="KeinLeerraum"/>
+        <w:jc w:val="both"/>
+        <w:rPr>
+          <w:rFonts w:ascii="Calibri" w:eastAsia="Calibri" w:hAnsi="Calibri" w:cs="Calibri"/>
+          <w:color w:val="000000"/>
+          <w:sz w:val="22"/>
+          <w:szCs w:val="22"/>
+          <w:u w:color="000000"/>
+          <w:lang w:val="de-DE" w:eastAsia="de-DE"/>
+          <w14:textOutline w14:w="0" w14:cap="flat" w14:cmpd="sng" w14:algn="ctr">
+            <w14:noFill/>
+            <w14:prstDash w14:val="solid"/>
+            <w14:bevel/>
+          </w14:textOutline>
+        </w:rPr>
+      </w:pPr>
+      <w:r>
+        <w:rPr>
+          <w:rFonts w:ascii="Calibri" w:eastAsia="Calibri" w:hAnsi="Calibri" w:cs="Calibri"/>
+          <w:color w:val="000000"/>
+          <w:sz w:val="22"/>
+          <w:szCs w:val="22"/>
+          <w:u w:color="000000"/>
+          <w:lang w:val="de-DE" w:eastAsia="de-DE"/>
+          <w14:textOutline w14:w="0" w14:cap="flat" w14:cmpd="sng" w14:algn="ctr">
+            <w14:noFill/>
+            <w14:prstDash w14:val="solid"/>
+            <w14:bevel/>
+          </w14:textOutline>
+        </w:rPr>
+        <w:t xml:space="preserve">Jeder nutzbare Cube ist mit einem </w:t>
+      </w:r>
+      <w:proofErr w:type="spellStart"/>
+      <w:r>
+        <w:rPr>
+          <w:rFonts w:ascii="Calibri" w:eastAsia="Calibri" w:hAnsi="Calibri" w:cs="Calibri"/>
           <w:b/>
-          <w:bCs/>
+          <w:color w:val="000000"/>
+          <w:sz w:val="22"/>
+          <w:szCs w:val="22"/>
+          <w:u w:color="000000"/>
+          <w:lang w:val="de-DE" w:eastAsia="de-DE"/>
+          <w14:textOutline w14:w="0" w14:cap="flat" w14:cmpd="sng" w14:algn="ctr">
+            <w14:noFill/>
+            <w14:prstDash w14:val="solid"/>
+            <w14:bevel/>
+          </w14:textOutline>
+        </w:rPr>
+        <w:t>RaspberryPI</w:t>
+      </w:r>
+      <w:proofErr w:type="spellEnd"/>
+      <w:r>
+        <w:rPr>
+          <w:rFonts w:ascii="Calibri" w:eastAsia="Calibri" w:hAnsi="Calibri" w:cs="Calibri"/>
+          <w:color w:val="000000"/>
+          <w:sz w:val="22"/>
+          <w:szCs w:val="22"/>
+          <w:u w:color="000000"/>
+          <w:lang w:val="de-DE" w:eastAsia="de-DE"/>
+          <w14:textOutline w14:w="0" w14:cap="flat" w14:cmpd="sng" w14:algn="ctr">
+            <w14:noFill/>
+            <w14:prstDash w14:val="solid"/>
+            <w14:bevel/>
+          </w14:textOutline>
+        </w:rPr>
+        <w:t xml:space="preserve"> verbunden. Dieses Gerät verbindet sich anschließend mit dem Backend und registriert einen Cube. Informationen dazu (Aktuelle Seite, Batterie, …) finden </w:t>
+      </w:r>
+      <w:r>
+        <w:rPr>
+          <w:rFonts w:ascii="Calibri" w:eastAsia="Calibri" w:hAnsi="Calibri" w:cs="Calibri"/>
+          <w:color w:val="000000"/>
+          <w:sz w:val="22"/>
+          <w:szCs w:val="22"/>
+          <w:u w:color="000000"/>
+          <w:lang w:val="de-DE" w:eastAsia="de-DE"/>
+          <w14:textOutline w14:w="0" w14:cap="flat" w14:cmpd="sng" w14:algn="ctr">
+            <w14:noFill/>
+            <w14:prstDash w14:val="solid"/>
+            <w14:bevel/>
+          </w14:textOutline>
+        </w:rPr>
+        <w:lastRenderedPageBreak/>
+        <w:t xml:space="preserve">sich in dieser Klasse. </w:t>
+      </w:r>
+      <w:r>
+        <w:rPr>
+          <w:rFonts w:ascii="Calibri" w:eastAsia="Calibri" w:hAnsi="Calibri" w:cs="Calibri"/>
+          <w:color w:val="000000"/>
+          <w:sz w:val="22"/>
+          <w:szCs w:val="22"/>
+          <w:u w:color="000000"/>
+          <w:lang w:val="de-DE" w:eastAsia="de-DE"/>
+          <w14:textOutline w14:w="0" w14:cap="flat" w14:cmpd="sng" w14:algn="ctr">
+            <w14:noFill/>
+            <w14:prstDash w14:val="solid"/>
+            <w14:bevel/>
+          </w14:textOutline>
+        </w:rPr>
+        <w:t>Hier wird kein DTO benötigt.</w:t>
+      </w:r>
+      <w:r>
+        <w:rPr>
+          <w:rFonts w:ascii="Calibri" w:eastAsia="Calibri" w:hAnsi="Calibri" w:cs="Calibri"/>
+          <w:color w:val="000000"/>
+          <w:sz w:val="22"/>
+          <w:szCs w:val="22"/>
+          <w:u w:color="000000"/>
+          <w:lang w:val="de-DE" w:eastAsia="de-DE"/>
+          <w14:textOutline w14:w="0" w14:cap="flat" w14:cmpd="sng" w14:algn="ctr">
+            <w14:noFill/>
+            <w14:prstDash w14:val="solid"/>
+            <w14:bevel/>
+          </w14:textOutline>
+        </w:rPr>
+        <w:t xml:space="preserve"> Hierbei handelt es sich um ein Modell, welches ausschließlich </w:t>
+      </w:r>
+      <w:r>
+        <w:rPr>
+          <w:rFonts w:ascii="Calibri" w:eastAsia="Calibri" w:hAnsi="Calibri" w:cs="Calibri"/>
+          <w:b/>
+          <w:color w:val="000000"/>
+          <w:sz w:val="22"/>
+          <w:szCs w:val="22"/>
+          <w:u w:color="000000"/>
+          <w:lang w:val="de-DE" w:eastAsia="de-DE"/>
+          <w14:textOutline w14:w="0" w14:cap="flat" w14:cmpd="sng" w14:algn="ctr">
+            <w14:noFill/>
+            <w14:prstDash w14:val="solid"/>
+            <w14:bevel/>
+          </w14:textOutline>
+        </w:rPr>
+        <w:t>in-memory</w:t>
+      </w:r>
+      <w:r>
+        <w:rPr>
+          <w:rFonts w:ascii="Calibri" w:eastAsia="Calibri" w:hAnsi="Calibri" w:cs="Calibri"/>
+          <w:color w:val="000000"/>
+          <w:sz w:val="22"/>
+          <w:szCs w:val="22"/>
+          <w:u w:color="000000"/>
+          <w:lang w:val="de-DE" w:eastAsia="de-DE"/>
+          <w14:textOutline w14:w="0" w14:cap="flat" w14:cmpd="sng" w14:algn="ctr">
+            <w14:noFill/>
+            <w14:prstDash w14:val="solid"/>
+            <w14:bevel/>
+          </w14:textOutline>
+        </w:rPr>
+        <w:t xml:space="preserve"> verwendet wird.</w:t>
+      </w:r>
+    </w:p>
+    <w:p>
+      <w:pPr>
+        <w:pStyle w:val="KeinLeerraum"/>
+        <w:jc w:val="both"/>
+        <w:rPr>
+          <w:rFonts w:ascii="Calibri" w:eastAsia="Calibri" w:hAnsi="Calibri" w:cs="Calibri"/>
+          <w:color w:val="000000"/>
+          <w:sz w:val="22"/>
+          <w:szCs w:val="22"/>
+          <w:u w:color="000000"/>
+          <w:lang w:val="de-DE" w:eastAsia="de-DE"/>
+          <w14:textOutline w14:w="0" w14:cap="flat" w14:cmpd="sng" w14:algn="ctr">
+            <w14:noFill/>
+            <w14:prstDash w14:val="solid"/>
+            <w14:bevel/>
+          </w14:textOutline>
+        </w:rPr>
+      </w:pPr>
+    </w:p>
+    <w:p>
+      <w:pPr>
+        <w:pStyle w:val="KeinLeerraum"/>
+        <w:jc w:val="both"/>
+        <w:rPr>
+          <w:rFonts w:ascii="Calibri" w:eastAsia="Calibri" w:hAnsi="Calibri" w:cs="Calibri"/>
+          <w:color w:val="000000"/>
+          <w:sz w:val="22"/>
+          <w:szCs w:val="22"/>
+          <w:u w:color="000000"/>
+          <w:lang w:val="de-DE" w:eastAsia="de-DE"/>
+          <w14:textOutline w14:w="0" w14:cap="flat" w14:cmpd="sng" w14:algn="ctr">
+            <w14:noFill/>
+            <w14:prstDash w14:val="solid"/>
+            <w14:bevel/>
+          </w14:textOutline>
+        </w:rPr>
+      </w:pPr>
+      <w:r>
+        <w:rPr>
+          <w:rFonts w:ascii="Calibri" w:eastAsia="Calibri" w:hAnsi="Calibri" w:cs="Calibri"/>
+          <w:b/>
+          <w:color w:val="000000"/>
+          <w:sz w:val="22"/>
+          <w:szCs w:val="22"/>
+          <w:u w:color="000000"/>
+          <w:lang w:val="de-DE" w:eastAsia="de-DE"/>
+          <w14:textOutline w14:w="0" w14:cap="flat" w14:cmpd="sng" w14:algn="ctr">
+            <w14:noFill/>
+            <w14:prstDash w14:val="solid"/>
+            <w14:bevel/>
+          </w14:textOutline>
+        </w:rPr>
+        <w:t>Game</w:t>
+      </w:r>
+    </w:p>
+    <w:p>
+      <w:pPr>
+        <w:pStyle w:val="KeinLeerraum"/>
+        <w:jc w:val="both"/>
+        <w:rPr>
+          <w:rFonts w:ascii="Calibri" w:eastAsia="Calibri" w:hAnsi="Calibri" w:cs="Calibri"/>
+          <w:color w:val="000000"/>
+          <w:sz w:val="22"/>
+          <w:szCs w:val="22"/>
+          <w:u w:color="000000"/>
+          <w:lang w:val="de-DE" w:eastAsia="de-DE"/>
+          <w14:textOutline w14:w="0" w14:cap="flat" w14:cmpd="sng" w14:algn="ctr">
+            <w14:noFill/>
+            <w14:prstDash w14:val="solid"/>
+            <w14:bevel/>
+          </w14:textOutline>
+        </w:rPr>
+      </w:pPr>
+      <w:r>
+        <w:rPr>
+          <w:rFonts w:ascii="Calibri" w:eastAsia="Calibri" w:hAnsi="Calibri" w:cs="Calibri"/>
+          <w:color w:val="000000"/>
+          <w:sz w:val="22"/>
+          <w:szCs w:val="22"/>
+          <w:u w:color="000000"/>
+          <w:lang w:val="de-DE" w:eastAsia="de-DE"/>
+          <w14:textOutline w14:w="0" w14:cap="flat" w14:cmpd="sng" w14:algn="ctr">
+            <w14:noFill/>
+            <w14:prstDash w14:val="solid"/>
+            <w14:bevel/>
+          </w14:textOutline>
+        </w:rPr>
+        <w:t xml:space="preserve">Dieses Modell dient zur </w:t>
+      </w:r>
+      <w:r>
+        <w:rPr>
+          <w:rFonts w:ascii="Calibri" w:eastAsia="Calibri" w:hAnsi="Calibri" w:cs="Calibri"/>
+          <w:color w:val="000000"/>
+          <w:sz w:val="22"/>
+          <w:szCs w:val="22"/>
+          <w:u w:color="000000"/>
+          <w:lang w:val="de-DE" w:eastAsia="de-DE"/>
+          <w14:textOutline w14:w="0" w14:cap="flat" w14:cmpd="sng" w14:algn="ctr">
+            <w14:noFill/>
+            <w14:prstDash w14:val="solid"/>
+            <w14:bevel/>
+          </w14:textOutline>
+        </w:rPr>
+        <w:t>Repräsentation von Spi</w:t>
+      </w:r>
+      <w:r>
+        <w:rPr>
+          <w:rFonts w:ascii="Calibri" w:eastAsia="Calibri" w:hAnsi="Calibri" w:cs="Calibri"/>
+          <w:color w:val="000000"/>
+          <w:sz w:val="22"/>
+          <w:szCs w:val="22"/>
+          <w:u w:color="000000"/>
+          <w:lang w:val="de-DE" w:eastAsia="de-DE"/>
+          <w14:textOutline w14:w="0" w14:cap="flat" w14:cmpd="sng" w14:algn="ctr">
+            <w14:noFill/>
+            <w14:prstDash w14:val="solid"/>
+            <w14:bevel/>
+          </w14:textOutline>
+        </w:rPr>
+        <w:t>e</w:t>
+      </w:r>
+      <w:r>
+        <w:rPr>
+          <w:rFonts w:ascii="Calibri" w:eastAsia="Calibri" w:hAnsi="Calibri" w:cs="Calibri"/>
+          <w:color w:val="000000"/>
+          <w:sz w:val="22"/>
+          <w:szCs w:val="22"/>
+          <w:u w:color="000000"/>
+          <w:lang w:val="de-DE" w:eastAsia="de-DE"/>
+          <w14:textOutline w14:w="0" w14:cap="flat" w14:cmpd="sng" w14:algn="ctr">
+            <w14:noFill/>
+            <w14:prstDash w14:val="solid"/>
+            <w14:bevel/>
+          </w14:textOutline>
+        </w:rPr>
+        <w:t xml:space="preserve">len (Sowohl </w:t>
+      </w:r>
+      <w:proofErr w:type="gramStart"/>
+      <w:r>
+        <w:rPr>
+          <w:rFonts w:ascii="Calibri" w:eastAsia="Calibri" w:hAnsi="Calibri" w:cs="Calibri"/>
+          <w:color w:val="000000"/>
+          <w:sz w:val="22"/>
+          <w:szCs w:val="22"/>
+          <w:u w:color="000000"/>
+          <w:lang w:val="de-DE" w:eastAsia="de-DE"/>
+          <w14:textOutline w14:w="0" w14:cap="flat" w14:cmpd="sng" w14:algn="ctr">
+            <w14:noFill/>
+            <w14:prstDash w14:val="solid"/>
+            <w14:bevel/>
+          </w14:textOutline>
+        </w:rPr>
+        <w:t>während das Spiel</w:t>
+      </w:r>
+      <w:proofErr w:type="gramEnd"/>
+      <w:r>
+        <w:rPr>
+          <w:rFonts w:ascii="Calibri" w:eastAsia="Calibri" w:hAnsi="Calibri" w:cs="Calibri"/>
+          <w:color w:val="000000"/>
+          <w:sz w:val="22"/>
+          <w:szCs w:val="22"/>
+          <w:u w:color="000000"/>
+          <w:lang w:val="de-DE" w:eastAsia="de-DE"/>
+          <w14:textOutline w14:w="0" w14:cap="flat" w14:cmpd="sng" w14:algn="ctr">
+            <w14:noFill/>
+            <w14:prstDash w14:val="solid"/>
+            <w14:bevel/>
+          </w14:textOutline>
+        </w:rPr>
+        <w:t xml:space="preserve"> aktiv ist, als auch wenn es beendet ist).</w:t>
+      </w:r>
+      <w:r>
+        <w:rPr>
+          <w:rFonts w:ascii="Calibri" w:eastAsia="Calibri" w:hAnsi="Calibri" w:cs="Calibri"/>
+          <w:color w:val="000000"/>
+          <w:sz w:val="22"/>
+          <w:szCs w:val="22"/>
+          <w:u w:color="000000"/>
+          <w:lang w:val="de-DE" w:eastAsia="de-DE"/>
+          <w14:textOutline w14:w="0" w14:cap="flat" w14:cmpd="sng" w14:algn="ctr">
+            <w14:noFill/>
+            <w14:prstDash w14:val="solid"/>
+            <w14:bevel/>
+          </w14:textOutline>
+        </w:rPr>
+        <w:t xml:space="preserve"> Diese werden persistent in der Datenbank hinterlegt. </w:t>
+      </w:r>
+      <w:r>
+        <w:rPr>
+          <w:rFonts w:ascii="Calibri" w:eastAsia="Calibri" w:hAnsi="Calibri" w:cs="Calibri"/>
+          <w:color w:val="000000"/>
+          <w:sz w:val="22"/>
+          <w:szCs w:val="22"/>
+          <w:u w:color="000000"/>
+          <w:lang w:val="de-DE" w:eastAsia="de-DE"/>
+          <w14:textOutline w14:w="0" w14:cap="flat" w14:cmpd="sng" w14:algn="ctr">
+            <w14:noFill/>
+            <w14:prstDash w14:val="solid"/>
+            <w14:bevel/>
+          </w14:textOutline>
+        </w:rPr>
+        <w:t xml:space="preserve">Aus einem Raum können sequenziell mehrere Spiele resultieren. </w:t>
+      </w:r>
+      <w:r>
+        <w:rPr>
+          <w:rFonts w:ascii="Calibri" w:eastAsia="Calibri" w:hAnsi="Calibri" w:cs="Calibri"/>
+          <w:color w:val="000000"/>
+          <w:sz w:val="22"/>
+          <w:szCs w:val="22"/>
+          <w:u w:color="000000"/>
+          <w:lang w:val="de-DE" w:eastAsia="de-DE"/>
+          <w14:textOutline w14:w="0" w14:cap="flat" w14:cmpd="sng" w14:algn="ctr">
+            <w14:noFill/>
+            <w14:prstDash w14:val="solid"/>
+            <w14:bevel/>
+          </w14:textOutline>
+        </w:rPr>
+        <w:t xml:space="preserve">Sofern dieses Modell in Webanfragen eingehend oder ausgehend verwendet wird, wird die Klasse </w:t>
+      </w:r>
+      <w:proofErr w:type="spellStart"/>
+      <w:r>
+        <w:rPr>
+          <w:rFonts w:ascii="Calibri" w:eastAsia="Calibri" w:hAnsi="Calibri" w:cs="Calibri"/>
+          <w:b/>
+          <w:color w:val="000000"/>
+          <w:sz w:val="22"/>
+          <w:szCs w:val="22"/>
+          <w:u w:color="000000"/>
+          <w:lang w:val="de-DE" w:eastAsia="de-DE"/>
+          <w14:textOutline w14:w="0" w14:cap="flat" w14:cmpd="sng" w14:algn="ctr">
+            <w14:noFill/>
+            <w14:prstDash w14:val="solid"/>
+            <w14:bevel/>
+          </w14:textOutline>
+        </w:rPr>
+        <w:t>GameDto</w:t>
+      </w:r>
+      <w:proofErr w:type="spellEnd"/>
+      <w:r>
+        <w:rPr>
+          <w:rFonts w:ascii="Calibri" w:eastAsia="Calibri" w:hAnsi="Calibri" w:cs="Calibri"/>
+          <w:color w:val="000000"/>
+          <w:sz w:val="22"/>
+          <w:szCs w:val="22"/>
+          <w:u w:color="000000"/>
+          <w:lang w:val="de-DE" w:eastAsia="de-DE"/>
+          <w14:textOutline w14:w="0" w14:cap="flat" w14:cmpd="sng" w14:algn="ctr">
+            <w14:noFill/>
+            <w14:prstDash w14:val="solid"/>
+            <w14:bevel/>
+          </w14:textOutline>
+        </w:rPr>
+        <w:t xml:space="preserve"> verwendet.</w:t>
+      </w:r>
+    </w:p>
+    <w:p>
+      <w:pPr>
+        <w:pStyle w:val="KeinLeerraum"/>
+        <w:jc w:val="both"/>
+        <w:rPr>
+          <w:rFonts w:ascii="Calibri" w:eastAsia="Calibri" w:hAnsi="Calibri" w:cs="Calibri"/>
+          <w:color w:val="000000"/>
+          <w:sz w:val="22"/>
+          <w:szCs w:val="22"/>
+          <w:u w:color="000000"/>
+          <w:lang w:val="de-DE" w:eastAsia="de-DE"/>
+          <w14:textOutline w14:w="0" w14:cap="flat" w14:cmpd="sng" w14:algn="ctr">
+            <w14:noFill/>
+            <w14:prstDash w14:val="solid"/>
+            <w14:bevel/>
+          </w14:textOutline>
+        </w:rPr>
+      </w:pPr>
+    </w:p>
+    <w:p>
+      <w:pPr>
+        <w:pStyle w:val="KeinLeerraum"/>
+        <w:jc w:val="both"/>
+        <w:rPr>
+          <w:rFonts w:ascii="Calibri" w:eastAsia="Calibri" w:hAnsi="Calibri" w:cs="Calibri"/>
+          <w:color w:val="000000"/>
+          <w:sz w:val="22"/>
+          <w:szCs w:val="22"/>
+          <w:u w:color="000000"/>
+          <w:lang w:val="de-DE" w:eastAsia="de-DE"/>
+          <w14:textOutline w14:w="0" w14:cap="flat" w14:cmpd="sng" w14:algn="ctr">
+            <w14:noFill/>
+            <w14:prstDash w14:val="solid"/>
+            <w14:bevel/>
+          </w14:textOutline>
+        </w:rPr>
+      </w:pPr>
+      <w:r>
+        <w:rPr>
+          <w:rFonts w:ascii="Calibri" w:eastAsia="Calibri" w:hAnsi="Calibri" w:cs="Calibri"/>
+          <w:b/>
+          <w:color w:val="000000"/>
+          <w:sz w:val="22"/>
+          <w:szCs w:val="22"/>
+          <w:u w:color="000000"/>
+          <w:lang w:val="de-DE" w:eastAsia="de-DE"/>
+          <w14:textOutline w14:w="0" w14:cap="flat" w14:cmpd="sng" w14:algn="ctr">
+            <w14:noFill/>
+            <w14:prstDash w14:val="solid"/>
+            <w14:bevel/>
+          </w14:textOutline>
+        </w:rPr>
+        <w:t>Room</w:t>
+      </w:r>
+    </w:p>
+    <w:p>
+      <w:pPr>
+        <w:pStyle w:val="KeinLeerraum"/>
+        <w:jc w:val="both"/>
+        <w:rPr>
+          <w:rFonts w:ascii="Calibri" w:eastAsia="Calibri" w:hAnsi="Calibri" w:cs="Calibri"/>
+          <w:color w:val="000000"/>
+          <w:sz w:val="22"/>
+          <w:szCs w:val="22"/>
+          <w:u w:color="000000"/>
+          <w:lang w:val="de-DE" w:eastAsia="de-DE"/>
+          <w14:textOutline w14:w="0" w14:cap="flat" w14:cmpd="sng" w14:algn="ctr">
+            <w14:noFill/>
+            <w14:prstDash w14:val="solid"/>
+            <w14:bevel/>
+          </w14:textOutline>
+        </w:rPr>
+      </w:pPr>
+      <w:r>
+        <w:rPr>
+          <w:rFonts w:ascii="Calibri" w:eastAsia="Calibri" w:hAnsi="Calibri" w:cs="Calibri"/>
+          <w:color w:val="000000"/>
+          <w:sz w:val="22"/>
+          <w:szCs w:val="22"/>
+          <w:u w:color="000000"/>
+          <w:lang w:val="de-DE" w:eastAsia="de-DE"/>
+          <w14:textOutline w14:w="0" w14:cap="flat" w14:cmpd="sng" w14:algn="ctr">
+            <w14:noFill/>
+            <w14:prstDash w14:val="solid"/>
+            <w14:bevel/>
+          </w14:textOutline>
+        </w:rPr>
+        <w:t xml:space="preserve">Dieses Modell </w:t>
+      </w:r>
+      <w:r>
+        <w:rPr>
+          <w:rFonts w:ascii="Calibri" w:eastAsia="Calibri" w:hAnsi="Calibri" w:cs="Calibri"/>
+          <w:color w:val="000000"/>
+          <w:sz w:val="22"/>
+          <w:szCs w:val="22"/>
+          <w:u w:color="000000"/>
+          <w:lang w:val="de-DE" w:eastAsia="de-DE"/>
+          <w14:textOutline w14:w="0" w14:cap="flat" w14:cmpd="sng" w14:algn="ctr">
+            <w14:noFill/>
+            <w14:prstDash w14:val="solid"/>
+            <w14:bevel/>
+          </w14:textOutline>
+        </w:rPr>
+        <w:t>dient zur Repräsentation von Räumen.</w:t>
+      </w:r>
+      <w:r>
+        <w:rPr>
+          <w:rFonts w:ascii="Calibri" w:eastAsia="Calibri" w:hAnsi="Calibri" w:cs="Calibri"/>
+          <w:color w:val="000000"/>
+          <w:sz w:val="22"/>
+          <w:szCs w:val="22"/>
+          <w:u w:color="000000"/>
+          <w:lang w:val="de-DE" w:eastAsia="de-DE"/>
+          <w14:textOutline w14:w="0" w14:cap="flat" w14:cmpd="sng" w14:algn="ctr">
+            <w14:noFill/>
+            <w14:prstDash w14:val="solid"/>
+            <w14:bevel/>
+          </w14:textOutline>
+        </w:rPr>
+        <w:t xml:space="preserve"> Hierbei handelt es sich um ein Modell, welches ausschließlich </w:t>
+      </w:r>
+      <w:r>
+        <w:rPr>
+          <w:rFonts w:ascii="Calibri" w:eastAsia="Calibri" w:hAnsi="Calibri" w:cs="Calibri"/>
+          <w:b/>
+          <w:color w:val="000000"/>
+          <w:sz w:val="22"/>
+          <w:szCs w:val="22"/>
+          <w:u w:color="000000"/>
+          <w:lang w:val="de-DE" w:eastAsia="de-DE"/>
+          <w14:textOutline w14:w="0" w14:cap="flat" w14:cmpd="sng" w14:algn="ctr">
+            <w14:noFill/>
+            <w14:prstDash w14:val="solid"/>
+            <w14:bevel/>
+          </w14:textOutline>
+        </w:rPr>
+        <w:t>in-memory</w:t>
+      </w:r>
+      <w:r>
+        <w:rPr>
+          <w:rFonts w:ascii="Calibri" w:eastAsia="Calibri" w:hAnsi="Calibri" w:cs="Calibri"/>
+          <w:color w:val="000000"/>
+          <w:sz w:val="22"/>
+          <w:szCs w:val="22"/>
+          <w:u w:color="000000"/>
+          <w:lang w:val="de-DE" w:eastAsia="de-DE"/>
+          <w14:textOutline w14:w="0" w14:cap="flat" w14:cmpd="sng" w14:algn="ctr">
+            <w14:noFill/>
+            <w14:prstDash w14:val="solid"/>
+            <w14:bevel/>
+          </w14:textOutline>
+        </w:rPr>
+        <w:t xml:space="preserve"> verwendet wird.</w:t>
+      </w:r>
+      <w:r>
+        <w:rPr>
+          <w:rFonts w:ascii="Calibri" w:eastAsia="Calibri" w:hAnsi="Calibri" w:cs="Calibri"/>
+          <w:color w:val="000000"/>
+          <w:sz w:val="22"/>
+          <w:szCs w:val="22"/>
+          <w:u w:color="000000"/>
+          <w:lang w:val="de-DE" w:eastAsia="de-DE"/>
+          <w14:textOutline w14:w="0" w14:cap="flat" w14:cmpd="sng" w14:algn="ctr">
+            <w14:noFill/>
+            <w14:prstDash w14:val="solid"/>
+            <w14:bevel/>
+          </w14:textOutline>
+        </w:rPr>
+        <w:t xml:space="preserve"> Aus einem Raum werden, sofern erforderliche Bedingungen erfüllt sind, Spiele erstellt. Hier wird kein DTO benötigt. </w:t>
+      </w:r>
+    </w:p>
+    <w:p>
+      <w:pPr>
+        <w:pStyle w:val="KeinLeerraum"/>
+        <w:jc w:val="both"/>
+        <w:rPr>
+          <w:rFonts w:ascii="Calibri" w:eastAsia="Calibri" w:hAnsi="Calibri" w:cs="Calibri"/>
+          <w:color w:val="000000"/>
+          <w:sz w:val="22"/>
+          <w:szCs w:val="22"/>
+          <w:u w:color="000000"/>
+          <w:lang w:val="de-DE" w:eastAsia="de-DE"/>
+          <w14:textOutline w14:w="0" w14:cap="flat" w14:cmpd="sng" w14:algn="ctr">
+            <w14:noFill/>
+            <w14:prstDash w14:val="solid"/>
+            <w14:bevel/>
+          </w14:textOutline>
+        </w:rPr>
+      </w:pPr>
+    </w:p>
+    <w:p>
+      <w:pPr>
+        <w:pStyle w:val="KeinLeerraum"/>
+        <w:jc w:val="both"/>
+        <w:rPr>
+          <w:rFonts w:ascii="Calibri" w:eastAsia="Calibri" w:hAnsi="Calibri" w:cs="Calibri"/>
+          <w:color w:val="000000"/>
+          <w:sz w:val="22"/>
+          <w:szCs w:val="22"/>
+          <w:u w:color="000000"/>
+          <w:lang w:val="de-DE" w:eastAsia="de-DE"/>
+          <w14:textOutline w14:w="0" w14:cap="flat" w14:cmpd="sng" w14:algn="ctr">
+            <w14:noFill/>
+            <w14:prstDash w14:val="solid"/>
+            <w14:bevel/>
+          </w14:textOutline>
+        </w:rPr>
+      </w:pPr>
+      <w:r>
+        <w:rPr>
+          <w:rFonts w:ascii="Calibri" w:eastAsia="Calibri" w:hAnsi="Calibri" w:cs="Calibri"/>
+          <w:b/>
+          <w:color w:val="000000"/>
+          <w:sz w:val="22"/>
+          <w:szCs w:val="22"/>
+          <w:u w:color="000000"/>
+          <w:lang w:val="de-DE" w:eastAsia="de-DE"/>
+          <w14:textOutline w14:w="0" w14:cap="flat" w14:cmpd="sng" w14:algn="ctr">
+            <w14:noFill/>
+            <w14:prstDash w14:val="solid"/>
+            <w14:bevel/>
+          </w14:textOutline>
+        </w:rPr>
+        <w:t>Team</w:t>
+      </w:r>
+    </w:p>
+    <w:p>
+      <w:pPr>
+        <w:pStyle w:val="KeinLeerraum"/>
+        <w:jc w:val="both"/>
+        <w:rPr>
+          <w:rFonts w:ascii="Calibri" w:eastAsia="Calibri" w:hAnsi="Calibri" w:cs="Calibri"/>
+          <w:color w:val="000000"/>
+          <w:sz w:val="22"/>
+          <w:szCs w:val="22"/>
+          <w:u w:color="000000"/>
+          <w:lang w:val="de-DE" w:eastAsia="de-DE"/>
+          <w14:textOutline w14:w="0" w14:cap="flat" w14:cmpd="sng" w14:algn="ctr">
+            <w14:noFill/>
+            <w14:prstDash w14:val="solid"/>
+            <w14:bevel/>
+          </w14:textOutline>
+        </w:rPr>
+      </w:pPr>
+      <w:r>
+        <w:rPr>
+          <w:rFonts w:ascii="Calibri" w:eastAsia="Calibri" w:hAnsi="Calibri" w:cs="Calibri"/>
+          <w:color w:val="000000"/>
+          <w:sz w:val="22"/>
+          <w:szCs w:val="22"/>
+          <w:u w:color="000000"/>
+          <w:lang w:val="de-DE" w:eastAsia="de-DE"/>
+          <w14:textOutline w14:w="0" w14:cap="flat" w14:cmpd="sng" w14:algn="ctr">
+            <w14:noFill/>
+            <w14:prstDash w14:val="solid"/>
+            <w14:bevel/>
+          </w14:textOutline>
+        </w:rPr>
+        <w:t xml:space="preserve">Dieses Modell dient zur Repräsentation von </w:t>
+      </w:r>
+      <w:r>
+        <w:rPr>
+          <w:rFonts w:ascii="Calibri" w:eastAsia="Calibri" w:hAnsi="Calibri" w:cs="Calibri"/>
+          <w:color w:val="000000"/>
+          <w:sz w:val="22"/>
+          <w:szCs w:val="22"/>
+          <w:u w:color="000000"/>
+          <w:lang w:val="de-DE" w:eastAsia="de-DE"/>
+          <w14:textOutline w14:w="0" w14:cap="flat" w14:cmpd="sng" w14:algn="ctr">
+            <w14:noFill/>
+            <w14:prstDash w14:val="solid"/>
+            <w14:bevel/>
+          </w14:textOutline>
+        </w:rPr>
+        <w:t xml:space="preserve">Teams. Diese werden persistent in der Datenbank hinterlegt. </w:t>
+      </w:r>
+      <w:r>
+        <w:rPr>
+          <w:rFonts w:ascii="Calibri" w:eastAsia="Calibri" w:hAnsi="Calibri" w:cs="Calibri"/>
+          <w:color w:val="000000"/>
+          <w:sz w:val="22"/>
+          <w:szCs w:val="22"/>
+          <w:u w:color="000000"/>
+          <w:lang w:val="de-DE" w:eastAsia="de-DE"/>
+          <w14:textOutline w14:w="0" w14:cap="flat" w14:cmpd="sng" w14:algn="ctr">
+            <w14:noFill/>
+            <w14:prstDash w14:val="solid"/>
+            <w14:bevel/>
+          </w14:textOutline>
+        </w:rPr>
+        <w:t xml:space="preserve">Hier befinden sich alle persistenten Daten hinsichtlich Teams (Punkte, Name, Spieler, …). </w:t>
+      </w:r>
+      <w:r>
+        <w:rPr>
+          <w:rFonts w:ascii="Calibri" w:eastAsia="Calibri" w:hAnsi="Calibri" w:cs="Calibri"/>
+          <w:color w:val="000000"/>
+          <w:sz w:val="22"/>
+          <w:szCs w:val="22"/>
+          <w:u w:color="000000"/>
+          <w:lang w:val="de-DE" w:eastAsia="de-DE"/>
+          <w14:textOutline w14:w="0" w14:cap="flat" w14:cmpd="sng" w14:algn="ctr">
+            <w14:noFill/>
+            <w14:prstDash w14:val="solid"/>
+            <w14:bevel/>
+          </w14:textOutline>
+        </w:rPr>
+        <w:t xml:space="preserve">Sofern dieses Modell in Webanfragen eingehend oder ausgehend verwendet wird, wird die Klasse </w:t>
+      </w:r>
+      <w:proofErr w:type="spellStart"/>
+      <w:r>
+        <w:rPr>
+          <w:rFonts w:ascii="Calibri" w:eastAsia="Calibri" w:hAnsi="Calibri" w:cs="Calibri"/>
+          <w:b/>
+          <w:color w:val="000000"/>
+          <w:sz w:val="22"/>
+          <w:szCs w:val="22"/>
+          <w:u w:color="000000"/>
+          <w:lang w:val="de-DE" w:eastAsia="de-DE"/>
+          <w14:textOutline w14:w="0" w14:cap="flat" w14:cmpd="sng" w14:algn="ctr">
+            <w14:noFill/>
+            <w14:prstDash w14:val="solid"/>
+            <w14:bevel/>
+          </w14:textOutline>
+        </w:rPr>
+        <w:t>TeamDto</w:t>
+      </w:r>
+      <w:proofErr w:type="spellEnd"/>
+      <w:r>
+        <w:rPr>
+          <w:rFonts w:ascii="Calibri" w:eastAsia="Calibri" w:hAnsi="Calibri" w:cs="Calibri"/>
+          <w:color w:val="000000"/>
+          <w:sz w:val="22"/>
+          <w:szCs w:val="22"/>
+          <w:u w:color="000000"/>
+          <w:lang w:val="de-DE" w:eastAsia="de-DE"/>
+          <w14:textOutline w14:w="0" w14:cap="flat" w14:cmpd="sng" w14:algn="ctr">
+            <w14:noFill/>
+            <w14:prstDash w14:val="solid"/>
+            <w14:bevel/>
+          </w14:textOutline>
+        </w:rPr>
+        <w:t xml:space="preserve"> verwendet.</w:t>
+      </w:r>
+    </w:p>
+    <w:p>
+      <w:pPr>
+        <w:pStyle w:val="KeinLeerraum"/>
+        <w:jc w:val="both"/>
+        <w:rPr>
+          <w:rFonts w:ascii="Calibri" w:eastAsia="Calibri" w:hAnsi="Calibri" w:cs="Calibri"/>
+          <w:color w:val="000000"/>
+          <w:sz w:val="22"/>
+          <w:szCs w:val="22"/>
+          <w:u w:color="000000"/>
+          <w:lang w:val="de-DE" w:eastAsia="de-DE"/>
+          <w14:textOutline w14:w="0" w14:cap="flat" w14:cmpd="sng" w14:algn="ctr">
+            <w14:noFill/>
+            <w14:prstDash w14:val="solid"/>
+            <w14:bevel/>
+          </w14:textOutline>
+        </w:rPr>
+      </w:pPr>
+    </w:p>
+    <w:p>
+      <w:pPr>
+        <w:pStyle w:val="KeinLeerraum"/>
+        <w:jc w:val="both"/>
+        <w:rPr>
+          <w:rFonts w:ascii="Calibri" w:eastAsia="Calibri" w:hAnsi="Calibri" w:cs="Calibri"/>
+          <w:color w:val="000000"/>
+          <w:sz w:val="22"/>
+          <w:szCs w:val="22"/>
+          <w:u w:color="000000"/>
+          <w:lang w:val="de-DE" w:eastAsia="de-DE"/>
+          <w14:textOutline w14:w="0" w14:cap="flat" w14:cmpd="sng" w14:algn="ctr">
+            <w14:noFill/>
+            <w14:prstDash w14:val="solid"/>
+            <w14:bevel/>
+          </w14:textOutline>
+        </w:rPr>
+      </w:pPr>
+      <w:r>
+        <w:rPr>
+          <w:rFonts w:ascii="Calibri" w:eastAsia="Calibri" w:hAnsi="Calibri" w:cs="Calibri"/>
+          <w:b/>
+          <w:color w:val="000000"/>
+          <w:sz w:val="22"/>
+          <w:szCs w:val="22"/>
+          <w:u w:color="000000"/>
+          <w:lang w:val="de-DE" w:eastAsia="de-DE"/>
+          <w14:textOutline w14:w="0" w14:cap="flat" w14:cmpd="sng" w14:algn="ctr">
+            <w14:noFill/>
+            <w14:prstDash w14:val="solid"/>
+            <w14:bevel/>
+          </w14:textOutline>
+        </w:rPr>
+        <w:t>Term</w:t>
+      </w:r>
+    </w:p>
+    <w:p>
+      <w:pPr>
+        <w:pStyle w:val="KeinLeerraum"/>
+        <w:jc w:val="both"/>
+        <w:rPr>
+          <w:rFonts w:ascii="Calibri" w:eastAsia="Calibri" w:hAnsi="Calibri" w:cs="Calibri"/>
+          <w:color w:val="000000"/>
+          <w:sz w:val="22"/>
+          <w:szCs w:val="22"/>
+          <w:u w:color="000000"/>
+          <w:lang w:val="de-DE" w:eastAsia="de-DE"/>
+          <w14:textOutline w14:w="0" w14:cap="flat" w14:cmpd="sng" w14:algn="ctr">
+            <w14:noFill/>
+            <w14:prstDash w14:val="solid"/>
+            <w14:bevel/>
+          </w14:textOutline>
+        </w:rPr>
+      </w:pPr>
+      <w:r>
+        <w:rPr>
+          <w:rFonts w:ascii="Calibri" w:eastAsia="Calibri" w:hAnsi="Calibri" w:cs="Calibri"/>
+          <w:color w:val="000000"/>
+          <w:sz w:val="22"/>
+          <w:szCs w:val="22"/>
+          <w:u w:color="000000"/>
+          <w:lang w:val="de-DE" w:eastAsia="de-DE"/>
+          <w14:textOutline w14:w="0" w14:cap="flat" w14:cmpd="sng" w14:algn="ctr">
+            <w14:noFill/>
+            <w14:prstDash w14:val="solid"/>
+            <w14:bevel/>
+          </w14:textOutline>
+        </w:rPr>
+        <w:t xml:space="preserve">Dieses Modell dient zur Repräsentation von Begriffen. Hier finden sich Informationen wie </w:t>
+      </w:r>
+      <w:proofErr w:type="spellStart"/>
+      <w:r>
+        <w:rPr>
+          <w:rFonts w:ascii="Calibri" w:eastAsia="Calibri" w:hAnsi="Calibri" w:cs="Calibri"/>
+          <w:color w:val="000000"/>
+          <w:sz w:val="22"/>
+          <w:szCs w:val="22"/>
+          <w:u w:color="000000"/>
+          <w:lang w:val="de-DE" w:eastAsia="de-DE"/>
+          <w14:textOutline w14:w="0" w14:cap="flat" w14:cmpd="sng" w14:algn="ctr">
+            <w14:noFill/>
+            <w14:prstDash w14:val="solid"/>
+            <w14:bevel/>
+          </w14:textOutline>
+        </w:rPr>
+        <w:t>Begriffname</w:t>
+      </w:r>
+      <w:proofErr w:type="spellEnd"/>
+      <w:r>
+        <w:rPr>
+          <w:rFonts w:ascii="Calibri" w:eastAsia="Calibri" w:hAnsi="Calibri" w:cs="Calibri"/>
+          <w:color w:val="000000"/>
+          <w:sz w:val="22"/>
+          <w:szCs w:val="22"/>
+          <w:u w:color="000000"/>
+          <w:lang w:val="de-DE" w:eastAsia="de-DE"/>
+          <w14:textOutline w14:w="0" w14:cap="flat" w14:cmpd="sng" w14:algn="ctr">
+            <w14:noFill/>
+            <w14:prstDash w14:val="solid"/>
+            <w14:bevel/>
+          </w14:textOutline>
+        </w:rPr>
+        <w:t xml:space="preserve">, Anzahl der Vorkommnisse, …. Mehrere Begriffe werden zu einem Themengebiet gruppiert. </w:t>
+      </w:r>
+      <w:r>
+        <w:rPr>
+          <w:rFonts w:ascii="Calibri" w:eastAsia="Calibri" w:hAnsi="Calibri" w:cs="Calibri"/>
+          <w:color w:val="000000"/>
+          <w:sz w:val="22"/>
+          <w:szCs w:val="22"/>
+          <w:u w:color="000000"/>
+          <w:lang w:val="de-DE" w:eastAsia="de-DE"/>
+          <w14:textOutline w14:w="0" w14:cap="flat" w14:cmpd="sng" w14:algn="ctr">
+            <w14:noFill/>
+            <w14:prstDash w14:val="solid"/>
+            <w14:bevel/>
+          </w14:textOutline>
+        </w:rPr>
+        <w:t xml:space="preserve">Sofern dieses Modell in Webanfragen eingehend oder ausgehend verwendet wird, wird die Klasse </w:t>
+      </w:r>
+      <w:proofErr w:type="spellStart"/>
+      <w:r>
+        <w:rPr>
+          <w:rFonts w:ascii="Calibri" w:eastAsia="Calibri" w:hAnsi="Calibri" w:cs="Calibri"/>
+          <w:b/>
+          <w:color w:val="000000"/>
+          <w:sz w:val="22"/>
+          <w:szCs w:val="22"/>
+          <w:u w:color="000000"/>
+          <w:lang w:val="de-DE" w:eastAsia="de-DE"/>
+          <w14:textOutline w14:w="0" w14:cap="flat" w14:cmpd="sng" w14:algn="ctr">
+            <w14:noFill/>
+            <w14:prstDash w14:val="solid"/>
+            <w14:bevel/>
+          </w14:textOutline>
+        </w:rPr>
+        <w:t>TermDto</w:t>
+      </w:r>
+      <w:proofErr w:type="spellEnd"/>
+      <w:r>
+        <w:rPr>
+          <w:rFonts w:ascii="Calibri" w:eastAsia="Calibri" w:hAnsi="Calibri" w:cs="Calibri"/>
+          <w:color w:val="000000"/>
+          <w:sz w:val="22"/>
+          <w:szCs w:val="22"/>
+          <w:u w:color="000000"/>
+          <w:lang w:val="de-DE" w:eastAsia="de-DE"/>
+          <w14:textOutline w14:w="0" w14:cap="flat" w14:cmpd="sng" w14:algn="ctr">
+            <w14:noFill/>
+            <w14:prstDash w14:val="solid"/>
+            <w14:bevel/>
+          </w14:textOutline>
+        </w:rPr>
+        <w:t xml:space="preserve"> verwendet.</w:t>
+      </w:r>
+    </w:p>
+    <w:p>
+      <w:pPr>
+        <w:pStyle w:val="KeinLeerraum"/>
+        <w:jc w:val="both"/>
+        <w:rPr>
+          <w:rFonts w:ascii="Calibri" w:eastAsia="Calibri" w:hAnsi="Calibri" w:cs="Calibri"/>
+          <w:color w:val="000000"/>
+          <w:sz w:val="22"/>
+          <w:szCs w:val="22"/>
+          <w:u w:color="000000"/>
+          <w:lang w:val="de-DE" w:eastAsia="de-DE"/>
+          <w14:textOutline w14:w="0" w14:cap="flat" w14:cmpd="sng" w14:algn="ctr">
+            <w14:noFill/>
+            <w14:prstDash w14:val="solid"/>
+            <w14:bevel/>
+          </w14:textOutline>
+        </w:rPr>
+      </w:pPr>
+    </w:p>
+    <w:p>
+      <w:pPr>
+        <w:pStyle w:val="KeinLeerraum"/>
+        <w:jc w:val="both"/>
+        <w:rPr>
+          <w:rFonts w:ascii="Calibri" w:eastAsia="Calibri" w:hAnsi="Calibri" w:cs="Calibri"/>
+          <w:color w:val="000000"/>
+          <w:sz w:val="22"/>
+          <w:szCs w:val="22"/>
+          <w:u w:color="000000"/>
+          <w:lang w:val="de-DE" w:eastAsia="de-DE"/>
+          <w14:textOutline w14:w="0" w14:cap="flat" w14:cmpd="sng" w14:algn="ctr">
+            <w14:noFill/>
+            <w14:prstDash w14:val="solid"/>
+            <w14:bevel/>
+          </w14:textOutline>
+        </w:rPr>
+      </w:pPr>
+      <w:r>
+        <w:rPr>
+          <w:rFonts w:ascii="Calibri" w:eastAsia="Calibri" w:hAnsi="Calibri" w:cs="Calibri"/>
+          <w:b/>
+          <w:color w:val="000000"/>
+          <w:sz w:val="22"/>
+          <w:szCs w:val="22"/>
+          <w:u w:color="000000"/>
+          <w:lang w:val="de-DE" w:eastAsia="de-DE"/>
+          <w14:textOutline w14:w="0" w14:cap="flat" w14:cmpd="sng" w14:algn="ctr">
+            <w14:noFill/>
+            <w14:prstDash w14:val="solid"/>
+            <w14:bevel/>
+          </w14:textOutline>
+        </w:rPr>
+        <w:t>Topic</w:t>
+      </w:r>
+    </w:p>
+    <w:p>
+      <w:pPr>
+        <w:pStyle w:val="KeinLeerraum"/>
+        <w:jc w:val="both"/>
+        <w:rPr>
+          <w:rFonts w:ascii="Calibri" w:eastAsia="Calibri" w:hAnsi="Calibri" w:cs="Calibri"/>
+          <w:color w:val="000000"/>
+          <w:sz w:val="22"/>
+          <w:szCs w:val="22"/>
+          <w:u w:color="000000"/>
+          <w:lang w:val="de-DE" w:eastAsia="de-DE"/>
+          <w14:textOutline w14:w="0" w14:cap="flat" w14:cmpd="sng" w14:algn="ctr">
+            <w14:noFill/>
+            <w14:prstDash w14:val="solid"/>
+            <w14:bevel/>
+          </w14:textOutline>
+        </w:rPr>
+      </w:pPr>
+      <w:r>
+        <w:rPr>
+          <w:rFonts w:ascii="Calibri" w:eastAsia="Calibri" w:hAnsi="Calibri" w:cs="Calibri"/>
+          <w:color w:val="000000"/>
+          <w:sz w:val="22"/>
+          <w:szCs w:val="22"/>
+          <w:u w:color="000000"/>
+          <w:lang w:val="de-DE" w:eastAsia="de-DE"/>
+          <w14:textOutline w14:w="0" w14:cap="flat" w14:cmpd="sng" w14:algn="ctr">
+            <w14:noFill/>
+            <w14:prstDash w14:val="solid"/>
+            <w14:bevel/>
+          </w14:textOutline>
+        </w:rPr>
+        <w:t xml:space="preserve">Dieses Modell dient zur Repräsentation von Themengebieten. Hier finden sich Informationen wie Name und den Ersteller. Ein Themengebiet umfasst normalerweise mehrere Begriffe. </w:t>
+      </w:r>
+      <w:r>
+        <w:rPr>
+          <w:rFonts w:ascii="Calibri" w:eastAsia="Calibri" w:hAnsi="Calibri" w:cs="Calibri"/>
+          <w:color w:val="000000"/>
+          <w:sz w:val="22"/>
+          <w:szCs w:val="22"/>
+          <w:u w:color="000000"/>
+          <w:lang w:val="de-DE" w:eastAsia="de-DE"/>
+          <w14:textOutline w14:w="0" w14:cap="flat" w14:cmpd="sng" w14:algn="ctr">
+            <w14:noFill/>
+            <w14:prstDash w14:val="solid"/>
+            <w14:bevel/>
+          </w14:textOutline>
+        </w:rPr>
+        <w:t xml:space="preserve">Sofern dieses Modell in Webanfragen eingehend oder ausgehend verwendet wird, wird die Klasse </w:t>
+      </w:r>
+      <w:proofErr w:type="spellStart"/>
+      <w:r>
+        <w:rPr>
+          <w:rFonts w:ascii="Calibri" w:eastAsia="Calibri" w:hAnsi="Calibri" w:cs="Calibri"/>
+          <w:b/>
+          <w:color w:val="000000"/>
+          <w:sz w:val="22"/>
+          <w:szCs w:val="22"/>
+          <w:u w:color="000000"/>
+          <w:lang w:val="de-DE" w:eastAsia="de-DE"/>
+          <w14:textOutline w14:w="0" w14:cap="flat" w14:cmpd="sng" w14:algn="ctr">
+            <w14:noFill/>
+            <w14:prstDash w14:val="solid"/>
+            <w14:bevel/>
+          </w14:textOutline>
+        </w:rPr>
+        <w:t>TopicDto</w:t>
+      </w:r>
+      <w:proofErr w:type="spellEnd"/>
+      <w:r>
+        <w:rPr>
+          <w:rFonts w:ascii="Calibri" w:eastAsia="Calibri" w:hAnsi="Calibri" w:cs="Calibri"/>
+          <w:color w:val="000000"/>
+          <w:sz w:val="22"/>
+          <w:szCs w:val="22"/>
+          <w:u w:color="000000"/>
+          <w:lang w:val="de-DE" w:eastAsia="de-DE"/>
+          <w14:textOutline w14:w="0" w14:cap="flat" w14:cmpd="sng" w14:algn="ctr">
+            <w14:noFill/>
+            <w14:prstDash w14:val="solid"/>
+            <w14:bevel/>
+          </w14:textOutline>
+        </w:rPr>
+        <w:t xml:space="preserve"> verwendet.</w:t>
+      </w:r>
+    </w:p>
+    <w:p>
+      <w:pPr>
+        <w:pStyle w:val="KeinLeerraum"/>
+        <w:jc w:val="both"/>
+        <w:rPr>
+          <w:rFonts w:ascii="Calibri" w:eastAsia="Calibri" w:hAnsi="Calibri" w:cs="Calibri"/>
+          <w:color w:val="000000"/>
+          <w:sz w:val="22"/>
+          <w:szCs w:val="22"/>
+          <w:u w:color="000000"/>
+          <w:lang w:val="de-DE" w:eastAsia="de-DE"/>
+          <w14:textOutline w14:w="0" w14:cap="flat" w14:cmpd="sng" w14:algn="ctr">
+            <w14:noFill/>
+            <w14:prstDash w14:val="solid"/>
+            <w14:bevel/>
+          </w14:textOutline>
+        </w:rPr>
+      </w:pPr>
+    </w:p>
+    <w:p>
+      <w:pPr>
+        <w:pStyle w:val="KeinLeerraum"/>
+        <w:jc w:val="both"/>
+        <w:rPr>
+          <w:rFonts w:ascii="Calibri" w:eastAsia="Calibri" w:hAnsi="Calibri" w:cs="Calibri"/>
+          <w:color w:val="000000"/>
+          <w:sz w:val="22"/>
+          <w:szCs w:val="22"/>
+          <w:u w:color="000000"/>
+          <w:lang w:val="de-DE" w:eastAsia="de-DE"/>
+          <w14:textOutline w14:w="0" w14:cap="flat" w14:cmpd="sng" w14:algn="ctr">
+            <w14:noFill/>
+            <w14:prstDash w14:val="solid"/>
+            <w14:bevel/>
+          </w14:textOutline>
+        </w:rPr>
+      </w:pPr>
+      <w:r>
+        <w:rPr>
+          <w:rFonts w:ascii="Calibri" w:eastAsia="Calibri" w:hAnsi="Calibri" w:cs="Calibri"/>
+          <w:b/>
+          <w:color w:val="000000"/>
+          <w:sz w:val="22"/>
+          <w:szCs w:val="22"/>
+          <w:u w:color="000000"/>
+          <w:lang w:val="de-DE" w:eastAsia="de-DE"/>
+          <w14:textOutline w14:w="0" w14:cap="flat" w14:cmpd="sng" w14:algn="ctr">
+            <w14:noFill/>
+            <w14:prstDash w14:val="solid"/>
+            <w14:bevel/>
+          </w14:textOutline>
         </w:rPr>
         <w:t>User</w:t>
       </w:r>
     </w:p>
     <w:p>
       <w:pPr>
-        <w:pStyle w:val="Body"/>
-        <w:jc w:val="left"/>
-      </w:pPr>
-      <w:r>
-        <w:t xml:space="preserve">Speichert alle wichtigen Daten die normale Spieler betreffen (Benutzername, Passwort, Email, Spieldaten, </w:t>
+        <w:pStyle w:val="KeinLeerraum"/>
+        <w:jc w:val="both"/>
+        <w:rPr>
+          <w:rFonts w:ascii="Calibri" w:eastAsia="Calibri" w:hAnsi="Calibri" w:cs="Calibri"/>
+          <w:color w:val="000000"/>
+          <w:sz w:val="22"/>
+          <w:szCs w:val="22"/>
+          <w:u w:color="000000"/>
+          <w:lang w:val="de-DE" w:eastAsia="de-DE"/>
+          <w14:textOutline w14:w="0" w14:cap="flat" w14:cmpd="sng" w14:algn="ctr">
+            <w14:noFill/>
+            <w14:prstDash w14:val="solid"/>
+            <w14:bevel/>
+          </w14:textOutline>
+        </w:rPr>
+      </w:pPr>
+      <w:r>
+        <w:rPr>
+          <w:rFonts w:ascii="Calibri" w:eastAsia="Calibri" w:hAnsi="Calibri" w:cs="Calibri"/>
+          <w:color w:val="000000"/>
+          <w:sz w:val="22"/>
+          <w:szCs w:val="22"/>
+          <w:u w:color="000000"/>
+          <w:lang w:val="de-DE" w:eastAsia="de-DE"/>
+          <w14:textOutline w14:w="0" w14:cap="flat" w14:cmpd="sng" w14:algn="ctr">
+            <w14:noFill/>
+            <w14:prstDash w14:val="solid"/>
+            <w14:bevel/>
+          </w14:textOutline>
+        </w:rPr>
+        <w:t xml:space="preserve">Dieses Modell dient zur Repräsentation von Nutzern. Hier findet man alle nutzerbezogenen Daten (Benutzername, Passwort, E-Mail, …). Eine essentielle Eigenschaft ist die Nutzerrolle – diese wird für zahlreiche Absicherungen </w:t>
       </w:r>
       <w:proofErr w:type="gramStart"/>
       <w:r>
-        <w:t>etc...</w:t>
+        <w:rPr>
+          <w:rFonts w:ascii="Calibri" w:eastAsia="Calibri" w:hAnsi="Calibri" w:cs="Calibri"/>
+          <w:color w:val="000000"/>
+          <w:sz w:val="22"/>
+          <w:szCs w:val="22"/>
+          <w:u w:color="000000"/>
+          <w:lang w:val="de-DE" w:eastAsia="de-DE"/>
+          <w14:textOutline w14:w="0" w14:cap="flat" w14:cmpd="sng" w14:algn="ctr">
+            <w14:noFill/>
+            <w14:prstDash w14:val="solid"/>
+            <w14:bevel/>
+          </w14:textOutline>
+        </w:rPr>
+        <w:t>hinsichtlich unbefugtem Zugriff</w:t>
       </w:r>
       <w:proofErr w:type="gramEnd"/>
       <w:r>
-        <w:t>)</w:t>
-      </w:r>
-    </w:p>
-    <w:p>
-      <w:pPr>
-        <w:pStyle w:val="Body"/>
-        <w:rPr>
+        <w:rPr>
+          <w:rFonts w:ascii="Calibri" w:eastAsia="Calibri" w:hAnsi="Calibri" w:cs="Calibri"/>
+          <w:color w:val="000000"/>
+          <w:sz w:val="22"/>
+          <w:szCs w:val="22"/>
+          <w:u w:color="000000"/>
+          <w:lang w:val="de-DE" w:eastAsia="de-DE"/>
+          <w14:textOutline w14:w="0" w14:cap="flat" w14:cmpd="sng" w14:algn="ctr">
+            <w14:noFill/>
+            <w14:prstDash w14:val="solid"/>
+            <w14:bevel/>
+          </w14:textOutline>
+        </w:rPr>
+        <w:t xml:space="preserve"> genutzt. </w:t>
+      </w:r>
+      <w:r>
+        <w:rPr>
+          <w:rFonts w:ascii="Calibri" w:eastAsia="Calibri" w:hAnsi="Calibri" w:cs="Calibri"/>
+          <w:color w:val="000000"/>
+          <w:sz w:val="22"/>
+          <w:szCs w:val="22"/>
+          <w:u w:color="000000"/>
+          <w:lang w:val="de-DE" w:eastAsia="de-DE"/>
+          <w14:textOutline w14:w="0" w14:cap="flat" w14:cmpd="sng" w14:algn="ctr">
+            <w14:noFill/>
+            <w14:prstDash w14:val="solid"/>
+            <w14:bevel/>
+          </w14:textOutline>
+        </w:rPr>
+        <w:t xml:space="preserve">Sofern dieses Modell in Webanfragen eingehend oder ausgehend verwendet wird, wird die Klasse </w:t>
+      </w:r>
+      <w:proofErr w:type="spellStart"/>
+      <w:r>
+        <w:rPr>
+          <w:rFonts w:ascii="Calibri" w:eastAsia="Calibri" w:hAnsi="Calibri" w:cs="Calibri"/>
           <w:b/>
-          <w:bCs/>
-        </w:rPr>
-      </w:pPr>
-      <w:r>
-        <w:rPr>
-          <w:rFonts w:eastAsia="Arial Unicode MS" w:cs="Arial Unicode MS"/>
+          <w:color w:val="000000"/>
+          <w:sz w:val="22"/>
+          <w:szCs w:val="22"/>
+          <w:u w:color="000000"/>
+          <w:lang w:val="de-DE" w:eastAsia="de-DE"/>
+          <w14:textOutline w14:w="0" w14:cap="flat" w14:cmpd="sng" w14:algn="ctr">
+            <w14:noFill/>
+            <w14:prstDash w14:val="solid"/>
+            <w14:bevel/>
+          </w14:textOutline>
+        </w:rPr>
+        <w:t>UserDto</w:t>
+      </w:r>
+      <w:proofErr w:type="spellEnd"/>
+      <w:r>
+        <w:rPr>
+          <w:rFonts w:ascii="Calibri" w:eastAsia="Calibri" w:hAnsi="Calibri" w:cs="Calibri"/>
+          <w:color w:val="000000"/>
+          <w:sz w:val="22"/>
+          <w:szCs w:val="22"/>
+          <w:u w:color="000000"/>
+          <w:lang w:val="de-DE" w:eastAsia="de-DE"/>
+          <w14:textOutline w14:w="0" w14:cap="flat" w14:cmpd="sng" w14:algn="ctr">
+            <w14:noFill/>
+            <w14:prstDash w14:val="solid"/>
+            <w14:bevel/>
+          </w14:textOutline>
+        </w:rPr>
+        <w:t xml:space="preserve"> verwendet.</w:t>
+      </w:r>
+    </w:p>
+    <w:p>
+      <w:pPr>
+        <w:pStyle w:val="KeinLeerraum"/>
+        <w:jc w:val="both"/>
+        <w:rPr>
+          <w:rFonts w:ascii="Calibri" w:eastAsia="Calibri" w:hAnsi="Calibri" w:cs="Calibri"/>
+          <w:color w:val="000000"/>
+          <w:sz w:val="22"/>
+          <w:szCs w:val="22"/>
+          <w:u w:color="000000"/>
+          <w:lang w:val="de-DE" w:eastAsia="de-DE"/>
+          <w14:textOutline w14:w="0" w14:cap="flat" w14:cmpd="sng" w14:algn="ctr">
+            <w14:noFill/>
+            <w14:prstDash w14:val="solid"/>
+            <w14:bevel/>
+          </w14:textOutline>
+        </w:rPr>
+      </w:pPr>
+    </w:p>
+    <w:p>
+      <w:pPr>
+        <w:pStyle w:val="KeinLeerraum"/>
+        <w:jc w:val="both"/>
+        <w:rPr>
+          <w:rFonts w:ascii="Calibri" w:eastAsia="Calibri" w:hAnsi="Calibri" w:cs="Calibri"/>
           <w:b/>
-          <w:bCs/>
-        </w:rPr>
-        <w:t>Team</w:t>
-      </w:r>
-    </w:p>
-    <w:p>
-      <w:pPr>
-        <w:pStyle w:val="Body"/>
-        <w:jc w:val="left"/>
-      </w:pPr>
-      <w:r>
+          <w:color w:val="000000"/>
+          <w:sz w:val="22"/>
+          <w:szCs w:val="22"/>
+          <w:u w:color="000000"/>
+          <w:lang w:val="de-DE" w:eastAsia="de-DE"/>
+          <w14:textOutline w14:w="0" w14:cap="flat" w14:cmpd="sng" w14:algn="ctr">
+            <w14:noFill/>
+            <w14:prstDash w14:val="solid"/>
+            <w14:bevel/>
+          </w14:textOutline>
+        </w:rPr>
+      </w:pPr>
+      <w:proofErr w:type="spellStart"/>
+      <w:r>
+        <w:rPr>
+          <w:rFonts w:ascii="Calibri" w:eastAsia="Calibri" w:hAnsi="Calibri" w:cs="Calibri"/>
+          <w:b/>
+          <w:color w:val="000000"/>
+          <w:sz w:val="22"/>
+          <w:szCs w:val="22"/>
+          <w:u w:color="000000"/>
+          <w:lang w:val="de-DE" w:eastAsia="de-DE"/>
+          <w14:textOutline w14:w="0" w14:cap="flat" w14:cmpd="sng" w14:algn="ctr">
+            <w14:noFill/>
+            <w14:prstDash w14:val="solid"/>
+            <w14:bevel/>
+          </w14:textOutline>
+        </w:rPr>
+        <w:t>UserIdVirtualUser</w:t>
+      </w:r>
+      <w:proofErr w:type="spellEnd"/>
+    </w:p>
+    <w:p>
+      <w:pPr>
+        <w:pStyle w:val="KeinLeerraum"/>
+        <w:jc w:val="both"/>
+        <w:rPr>
+          <w:rFonts w:ascii="Calibri" w:eastAsia="Calibri" w:hAnsi="Calibri" w:cs="Calibri"/>
+          <w:color w:val="000000"/>
+          <w:sz w:val="22"/>
+          <w:szCs w:val="22"/>
+          <w:u w:color="000000"/>
+          <w:lang w:val="de-DE" w:eastAsia="de-DE"/>
+          <w14:textOutline w14:w="0" w14:cap="flat" w14:cmpd="sng" w14:algn="ctr">
+            <w14:noFill/>
+            <w14:prstDash w14:val="solid"/>
+            <w14:bevel/>
+          </w14:textOutline>
+        </w:rPr>
+      </w:pPr>
+      <w:r>
+        <w:rPr>
+          <w:rFonts w:ascii="Calibri" w:eastAsia="Calibri" w:hAnsi="Calibri" w:cs="Calibri"/>
+          <w:color w:val="000000"/>
+          <w:sz w:val="22"/>
+          <w:szCs w:val="22"/>
+          <w:u w:color="000000"/>
+          <w:lang w:val="de-DE" w:eastAsia="de-DE"/>
+          <w14:textOutline w14:w="0" w14:cap="flat" w14:cmpd="sng" w14:algn="ctr">
+            <w14:noFill/>
+            <w14:prstDash w14:val="solid"/>
+            <w14:bevel/>
+          </w14:textOutline>
+        </w:rPr>
+        <w:t xml:space="preserve">Diese Klasse dient zur In-Memory Zuweisung von lokalen Mitspielern zu Nutzern. Dieses Modell wird ausschließlich zur internen Verwaltung genutzt und ist nicht durch Webanfragen direkt zugänglich. </w:t>
+      </w:r>
+    </w:p>
+    <w:p>
+      <w:pPr>
+        <w:pStyle w:val="KeinLeerraum"/>
+        <w:jc w:val="both"/>
+        <w:rPr>
+          <w:rFonts w:ascii="Calibri" w:eastAsia="Calibri" w:hAnsi="Calibri" w:cs="Calibri"/>
+          <w:color w:val="000000"/>
+          <w:sz w:val="22"/>
+          <w:szCs w:val="22"/>
+          <w:u w:color="000000"/>
+          <w:lang w:val="de-DE" w:eastAsia="de-DE"/>
+          <w14:textOutline w14:w="0" w14:cap="flat" w14:cmpd="sng" w14:algn="ctr">
+            <w14:noFill/>
+            <w14:prstDash w14:val="solid"/>
+            <w14:bevel/>
+          </w14:textOutline>
+        </w:rPr>
+      </w:pPr>
+    </w:p>
+    <w:p>
+      <w:pPr>
+        <w:pStyle w:val="KeinLeerraum"/>
+        <w:jc w:val="both"/>
+        <w:rPr>
+          <w:rFonts w:ascii="Calibri" w:eastAsia="Calibri" w:hAnsi="Calibri" w:cs="Calibri"/>
+          <w:color w:val="000000"/>
+          <w:sz w:val="22"/>
+          <w:szCs w:val="22"/>
+          <w:u w:color="000000"/>
+          <w:lang w:val="de-DE" w:eastAsia="de-DE"/>
+          <w14:textOutline w14:w="0" w14:cap="flat" w14:cmpd="sng" w14:algn="ctr">
+            <w14:noFill/>
+            <w14:prstDash w14:val="solid"/>
+            <w14:bevel/>
+          </w14:textOutline>
+        </w:rPr>
+      </w:pPr>
+      <w:proofErr w:type="spellStart"/>
+      <w:r>
+        <w:rPr>
+          <w:rFonts w:ascii="Calibri" w:eastAsia="Calibri" w:hAnsi="Calibri" w:cs="Calibri"/>
+          <w:b/>
+          <w:color w:val="000000"/>
+          <w:sz w:val="22"/>
+          <w:szCs w:val="22"/>
+          <w:u w:color="000000"/>
+          <w:lang w:val="de-DE" w:eastAsia="de-DE"/>
+          <w14:textOutline w14:w="0" w14:cap="flat" w14:cmpd="sng" w14:algn="ctr">
+            <w14:noFill/>
+            <w14:prstDash w14:val="solid"/>
+            <w14:bevel/>
+          </w14:textOutline>
+        </w:rPr>
+        <w:t>UserRole</w:t>
+      </w:r>
+      <w:proofErr w:type="spellEnd"/>
+    </w:p>
+    <w:p>
+      <w:pPr>
+        <w:pStyle w:val="KeinLeerraum"/>
+        <w:jc w:val="both"/>
+        <w:rPr>
+          <w:rFonts w:ascii="Calibri" w:eastAsia="Calibri" w:hAnsi="Calibri" w:cs="Calibri"/>
+          <w:color w:val="000000"/>
+          <w:sz w:val="22"/>
+          <w:szCs w:val="22"/>
+          <w:u w:color="000000"/>
+          <w:lang w:val="de-DE" w:eastAsia="de-DE"/>
+          <w14:textOutline w14:w="0" w14:cap="flat" w14:cmpd="sng" w14:algn="ctr">
+            <w14:noFill/>
+            <w14:prstDash w14:val="solid"/>
+            <w14:bevel/>
+          </w14:textOutline>
+        </w:rPr>
+      </w:pPr>
+      <w:r>
+        <w:rPr>
+          <w:rFonts w:ascii="Calibri" w:eastAsia="Calibri" w:hAnsi="Calibri" w:cs="Calibri"/>
+          <w:color w:val="000000"/>
+          <w:sz w:val="22"/>
+          <w:szCs w:val="22"/>
+          <w:u w:color="000000"/>
+          <w:lang w:val="de-DE" w:eastAsia="de-DE"/>
+          <w14:textOutline w14:w="0" w14:cap="flat" w14:cmpd="sng" w14:algn="ctr">
+            <w14:noFill/>
+            <w14:prstDash w14:val="solid"/>
+            <w14:bevel/>
+          </w14:textOutline>
+        </w:rPr>
+        <w:t xml:space="preserve">Diese Klasse stellt einen </w:t>
+      </w:r>
+      <w:proofErr w:type="spellStart"/>
+      <w:r>
+        <w:rPr>
+          <w:rFonts w:ascii="Calibri" w:eastAsia="Calibri" w:hAnsi="Calibri" w:cs="Calibri"/>
+          <w:color w:val="000000"/>
+          <w:sz w:val="22"/>
+          <w:szCs w:val="22"/>
+          <w:u w:color="000000"/>
+          <w:lang w:val="de-DE" w:eastAsia="de-DE"/>
+          <w14:textOutline w14:w="0" w14:cap="flat" w14:cmpd="sng" w14:algn="ctr">
+            <w14:noFill/>
+            <w14:prstDash w14:val="solid"/>
+            <w14:bevel/>
+          </w14:textOutline>
+        </w:rPr>
+        <w:t>Enum</w:t>
+      </w:r>
+      <w:proofErr w:type="spellEnd"/>
+      <w:r>
+        <w:rPr>
+          <w:rFonts w:ascii="Calibri" w:eastAsia="Calibri" w:hAnsi="Calibri" w:cs="Calibri"/>
+          <w:color w:val="000000"/>
+          <w:sz w:val="22"/>
+          <w:szCs w:val="22"/>
+          <w:u w:color="000000"/>
+          <w:lang w:val="de-DE" w:eastAsia="de-DE"/>
+          <w14:textOutline w14:w="0" w14:cap="flat" w14:cmpd="sng" w14:algn="ctr">
+            <w14:noFill/>
+            <w14:prstDash w14:val="solid"/>
+            <w14:bevel/>
+          </w14:textOutline>
+        </w:rPr>
+        <w:t xml:space="preserve"> dar, konkret werden hier die unterschiedlichen Nutzerrollen definiert. Jeder Nutzer besitzt eine dieser Rollen. Je nach dem, welche Rolle zugewiesen wurde, erhält ein Nutzer unterschiedliche Berechtigungen.</w:t>
+      </w:r>
+    </w:p>
+    <w:p>
+      <w:pPr>
+        <w:pStyle w:val="KeinLeerraum"/>
+        <w:jc w:val="both"/>
+        <w:rPr>
+          <w:rFonts w:ascii="Calibri" w:eastAsia="Calibri" w:hAnsi="Calibri" w:cs="Calibri"/>
+          <w:color w:val="000000"/>
+          <w:sz w:val="22"/>
+          <w:szCs w:val="22"/>
+          <w:u w:color="000000"/>
+          <w:lang w:val="de-DE" w:eastAsia="de-DE"/>
+          <w14:textOutline w14:w="0" w14:cap="flat" w14:cmpd="sng" w14:algn="ctr">
+            <w14:noFill/>
+            <w14:prstDash w14:val="solid"/>
+            <w14:bevel/>
+          </w14:textOutline>
+        </w:rPr>
+      </w:pPr>
+    </w:p>
+    <w:p>
+      <w:pPr>
+        <w:pStyle w:val="KeinLeerraum"/>
+        <w:jc w:val="both"/>
+        <w:rPr>
+          <w:rFonts w:ascii="Calibri" w:eastAsia="Calibri" w:hAnsi="Calibri" w:cs="Calibri"/>
+          <w:color w:val="000000"/>
+          <w:sz w:val="22"/>
+          <w:szCs w:val="22"/>
+          <w:u w:color="000000"/>
+          <w:lang w:val="de-DE" w:eastAsia="de-DE"/>
+          <w14:textOutline w14:w="0" w14:cap="flat" w14:cmpd="sng" w14:algn="ctr">
+            <w14:noFill/>
+            <w14:prstDash w14:val="solid"/>
+            <w14:bevel/>
+          </w14:textOutline>
+        </w:rPr>
+      </w:pPr>
+      <w:proofErr w:type="spellStart"/>
+      <w:r>
+        <w:rPr>
+          <w:rFonts w:ascii="Calibri" w:eastAsia="Calibri" w:hAnsi="Calibri" w:cs="Calibri"/>
+          <w:b/>
+          <w:color w:val="000000"/>
+          <w:sz w:val="22"/>
+          <w:szCs w:val="22"/>
+          <w:u w:color="000000"/>
+          <w:lang w:val="de-DE" w:eastAsia="de-DE"/>
+          <w14:textOutline w14:w="0" w14:cap="flat" w14:cmpd="sng" w14:algn="ctr">
+            <w14:noFill/>
+            <w14:prstDash w14:val="solid"/>
+            <w14:bevel/>
+          </w14:textOutline>
+        </w:rPr>
+        <w:t>VirtualTeam</w:t>
+      </w:r>
+      <w:proofErr w:type="spellEnd"/>
+    </w:p>
+    <w:p>
+      <w:pPr>
+        <w:pStyle w:val="KeinLeerraum"/>
+        <w:jc w:val="both"/>
+        <w:rPr>
+          <w:rFonts w:ascii="Calibri" w:eastAsia="Calibri" w:hAnsi="Calibri" w:cs="Calibri"/>
+          <w:color w:val="000000"/>
+          <w:sz w:val="22"/>
+          <w:szCs w:val="22"/>
+          <w:u w:color="000000"/>
+          <w:lang w:val="de-DE" w:eastAsia="de-DE"/>
+          <w14:textOutline w14:w="0" w14:cap="flat" w14:cmpd="sng" w14:algn="ctr">
+            <w14:noFill/>
+            <w14:prstDash w14:val="solid"/>
+            <w14:bevel/>
+          </w14:textOutline>
+        </w:rPr>
+      </w:pPr>
+      <w:r>
+        <w:rPr>
+          <w:rFonts w:ascii="Calibri" w:eastAsia="Calibri" w:hAnsi="Calibri" w:cs="Calibri"/>
+          <w:color w:val="000000"/>
+          <w:sz w:val="22"/>
+          <w:szCs w:val="22"/>
+          <w:u w:color="000000"/>
+          <w:lang w:val="de-DE" w:eastAsia="de-DE"/>
+          <w14:textOutline w14:w="0" w14:cap="flat" w14:cmpd="sng" w14:algn="ctr">
+            <w14:noFill/>
+            <w14:prstDash w14:val="solid"/>
+            <w14:bevel/>
+          </w14:textOutline>
+        </w:rPr>
+        <w:t xml:space="preserve">Dieses Modell dient zur In-Memory Zuweisung von </w:t>
+      </w:r>
+      <w:r>
+        <w:rPr>
+          <w:rFonts w:ascii="Calibri" w:eastAsia="Calibri" w:hAnsi="Calibri" w:cs="Calibri"/>
+          <w:color w:val="000000"/>
+          <w:sz w:val="22"/>
+          <w:szCs w:val="22"/>
+          <w:u w:color="000000"/>
+          <w:lang w:val="de-DE" w:eastAsia="de-DE"/>
+          <w14:textOutline w14:w="0" w14:cap="flat" w14:cmpd="sng" w14:algn="ctr">
+            <w14:noFill/>
+            <w14:prstDash w14:val="solid"/>
+            <w14:bevel/>
+          </w14:textOutline>
+        </w:rPr>
+        <w:t xml:space="preserve">Nutzern (inkl. Lokaler Mitspieler) zu Teams. Dieses Modell wird im Zeitraum eines Raumes benutzt. Sofern ein Spiel persistent erstellt wird, wird das virtuelle Team in ein vollständig persistentes Team konvertiert. </w:t>
+      </w:r>
+      <w:r>
+        <w:rPr>
+          <w:rFonts w:ascii="Calibri" w:eastAsia="Calibri" w:hAnsi="Calibri" w:cs="Calibri"/>
+          <w:color w:val="000000"/>
+          <w:sz w:val="22"/>
+          <w:szCs w:val="22"/>
+          <w:u w:color="000000"/>
+          <w:lang w:val="de-DE" w:eastAsia="de-DE"/>
+          <w14:textOutline w14:w="0" w14:cap="flat" w14:cmpd="sng" w14:algn="ctr">
+            <w14:noFill/>
+            <w14:prstDash w14:val="solid"/>
+            <w14:bevel/>
+          </w14:textOutline>
+        </w:rPr>
+        <w:t xml:space="preserve">Sofern dieses Modell in Webanfragen eingehend oder ausgehend verwendet wird, wird die Klasse </w:t>
+      </w:r>
+      <w:proofErr w:type="spellStart"/>
+      <w:r>
+        <w:rPr>
+          <w:rFonts w:ascii="Calibri" w:eastAsia="Calibri" w:hAnsi="Calibri" w:cs="Calibri"/>
+          <w:b/>
+          <w:color w:val="000000"/>
+          <w:sz w:val="22"/>
+          <w:szCs w:val="22"/>
+          <w:u w:color="000000"/>
+          <w:lang w:val="de-DE" w:eastAsia="de-DE"/>
+          <w14:textOutline w14:w="0" w14:cap="flat" w14:cmpd="sng" w14:algn="ctr">
+            <w14:noFill/>
+            <w14:prstDash w14:val="solid"/>
+            <w14:bevel/>
+          </w14:textOutline>
+        </w:rPr>
+        <w:t>VirtualTeamDto</w:t>
+      </w:r>
+      <w:proofErr w:type="spellEnd"/>
+      <w:r>
+        <w:rPr>
+          <w:rFonts w:ascii="Calibri" w:eastAsia="Calibri" w:hAnsi="Calibri" w:cs="Calibri"/>
+          <w:color w:val="000000"/>
+          <w:sz w:val="22"/>
+          <w:szCs w:val="22"/>
+          <w:u w:color="000000"/>
+          <w:lang w:val="de-DE" w:eastAsia="de-DE"/>
+          <w14:textOutline w14:w="0" w14:cap="flat" w14:cmpd="sng" w14:algn="ctr">
+            <w14:noFill/>
+            <w14:prstDash w14:val="solid"/>
+            <w14:bevel/>
+          </w14:textOutline>
+        </w:rPr>
+        <w:t xml:space="preserve"> verwendet.</w:t>
+      </w:r>
+    </w:p>
+    <w:p>
+      <w:pPr>
+        <w:pStyle w:val="KeinLeerraum"/>
+        <w:jc w:val="both"/>
+        <w:rPr>
+          <w:rFonts w:ascii="Calibri" w:eastAsia="Calibri" w:hAnsi="Calibri" w:cs="Calibri"/>
+          <w:color w:val="000000"/>
+          <w:sz w:val="22"/>
+          <w:szCs w:val="22"/>
+          <w:u w:color="000000"/>
+          <w:lang w:val="de-DE" w:eastAsia="de-DE"/>
+          <w14:textOutline w14:w="0" w14:cap="flat" w14:cmpd="sng" w14:algn="ctr">
+            <w14:noFill/>
+            <w14:prstDash w14:val="solid"/>
+            <w14:bevel/>
+          </w14:textOutline>
+        </w:rPr>
+      </w:pPr>
+    </w:p>
+    <w:p>
+      <w:pPr>
+        <w:pStyle w:val="KeinLeerraum"/>
+        <w:jc w:val="both"/>
+        <w:rPr>
+          <w:rFonts w:ascii="Calibri" w:eastAsia="Calibri" w:hAnsi="Calibri" w:cs="Calibri"/>
+          <w:b/>
+          <w:color w:val="000000"/>
+          <w:sz w:val="22"/>
+          <w:szCs w:val="22"/>
+          <w:u w:color="000000"/>
+          <w:lang w:val="de-DE" w:eastAsia="de-DE"/>
+          <w14:textOutline w14:w="0" w14:cap="flat" w14:cmpd="sng" w14:algn="ctr">
+            <w14:noFill/>
+            <w14:prstDash w14:val="solid"/>
+            <w14:bevel/>
+          </w14:textOutline>
+        </w:rPr>
+      </w:pPr>
+      <w:proofErr w:type="spellStart"/>
+      <w:r>
+        <w:rPr>
+          <w:rFonts w:ascii="Calibri" w:eastAsia="Calibri" w:hAnsi="Calibri" w:cs="Calibri"/>
+          <w:b/>
+          <w:color w:val="000000"/>
+          <w:sz w:val="22"/>
+          <w:szCs w:val="22"/>
+          <w:u w:color="000000"/>
+          <w:lang w:val="de-DE" w:eastAsia="de-DE"/>
+          <w14:textOutline w14:w="0" w14:cap="flat" w14:cmpd="sng" w14:algn="ctr">
+            <w14:noFill/>
+            <w14:prstDash w14:val="solid"/>
+            <w14:bevel/>
+          </w14:textOutline>
+        </w:rPr>
         <w:lastRenderedPageBreak/>
-        <w:t>Team speichert alle relevanten Daten wie den Punktestand am Ende eines Spieles, verwendeter Raum, Rolle, Teamnamen und User eines Teams.</w:t>
-      </w:r>
-    </w:p>
-    <w:p>
-      <w:pPr>
-        <w:pStyle w:val="Body"/>
-        <w:rPr>
+        <w:t>VirtualUser</w:t>
+      </w:r>
+      <w:proofErr w:type="spellEnd"/>
+    </w:p>
+    <w:p>
+      <w:pPr>
+        <w:pStyle w:val="KeinLeerraum"/>
+        <w:jc w:val="both"/>
+        <w:rPr>
+          <w:rFonts w:ascii="Calibri" w:eastAsia="Calibri" w:hAnsi="Calibri" w:cs="Calibri"/>
+          <w:color w:val="000000"/>
+          <w:sz w:val="22"/>
+          <w:szCs w:val="22"/>
+          <w:u w:color="000000"/>
+          <w:lang w:val="de-DE" w:eastAsia="de-DE"/>
+          <w14:textOutline w14:w="0" w14:cap="flat" w14:cmpd="sng" w14:algn="ctr">
+            <w14:noFill/>
+            <w14:prstDash w14:val="solid"/>
+            <w14:bevel/>
+          </w14:textOutline>
+        </w:rPr>
+      </w:pPr>
+      <w:r>
+        <w:rPr>
+          <w:rFonts w:ascii="Calibri" w:eastAsia="Calibri" w:hAnsi="Calibri" w:cs="Calibri"/>
+          <w:color w:val="000000"/>
+          <w:sz w:val="22"/>
+          <w:szCs w:val="22"/>
+          <w:u w:color="000000"/>
+          <w:lang w:val="de-DE" w:eastAsia="de-DE"/>
+          <w14:textOutline w14:w="0" w14:cap="flat" w14:cmpd="sng" w14:algn="ctr">
+            <w14:noFill/>
+            <w14:prstDash w14:val="solid"/>
+            <w14:bevel/>
+          </w14:textOutline>
+        </w:rPr>
+        <w:t xml:space="preserve">Dieses Modell dient zur Repräsentation von lokalen Mitspielern. Hier finden sich Informationen wie Name, dazugehöriger Nutzer, …. Ein Nutzer kann mehrere lokale Mitspieler erstellen. Ein lokaler Mitspieler weist immer exakt einen Nutzer auf. Dieses Modell wird ausschließlich </w:t>
+      </w:r>
+      <w:r>
+        <w:rPr>
+          <w:rFonts w:ascii="Calibri" w:eastAsia="Calibri" w:hAnsi="Calibri" w:cs="Calibri"/>
           <w:b/>
-          <w:bCs/>
-        </w:rPr>
-      </w:pPr>
-      <w:r>
-        <w:rPr>
-          <w:rFonts w:eastAsia="Arial Unicode MS" w:cs="Arial Unicode MS"/>
+          <w:color w:val="000000"/>
+          <w:sz w:val="22"/>
+          <w:szCs w:val="22"/>
+          <w:u w:color="000000"/>
+          <w:lang w:val="de-DE" w:eastAsia="de-DE"/>
+          <w14:textOutline w14:w="0" w14:cap="flat" w14:cmpd="sng" w14:algn="ctr">
+            <w14:noFill/>
+            <w14:prstDash w14:val="solid"/>
+            <w14:bevel/>
+          </w14:textOutline>
+        </w:rPr>
+        <w:t xml:space="preserve">In-Memory </w:t>
+      </w:r>
+      <w:r>
+        <w:rPr>
+          <w:rFonts w:ascii="Calibri" w:eastAsia="Calibri" w:hAnsi="Calibri" w:cs="Calibri"/>
+          <w:color w:val="000000"/>
+          <w:sz w:val="22"/>
+          <w:szCs w:val="22"/>
+          <w:u w:color="000000"/>
+          <w:lang w:val="de-DE" w:eastAsia="de-DE"/>
+          <w14:textOutline w14:w="0" w14:cap="flat" w14:cmpd="sng" w14:algn="ctr">
+            <w14:noFill/>
+            <w14:prstDash w14:val="solid"/>
+            <w14:bevel/>
+          </w14:textOutline>
+        </w:rPr>
+        <w:t xml:space="preserve">verwaltet. </w:t>
+      </w:r>
+      <w:r>
+        <w:rPr>
+          <w:rFonts w:ascii="Calibri" w:eastAsia="Calibri" w:hAnsi="Calibri" w:cs="Calibri"/>
+          <w:color w:val="000000"/>
+          <w:sz w:val="22"/>
+          <w:szCs w:val="22"/>
+          <w:u w:color="000000"/>
+          <w:lang w:val="de-DE" w:eastAsia="de-DE"/>
+          <w14:textOutline w14:w="0" w14:cap="flat" w14:cmpd="sng" w14:algn="ctr">
+            <w14:noFill/>
+            <w14:prstDash w14:val="solid"/>
+            <w14:bevel/>
+          </w14:textOutline>
+        </w:rPr>
+        <w:t xml:space="preserve">Sofern dieses Modell in Webanfragen eingehend oder ausgehend verwendet wird, wird die Klasse </w:t>
+      </w:r>
+      <w:proofErr w:type="spellStart"/>
+      <w:r>
+        <w:rPr>
+          <w:rFonts w:ascii="Calibri" w:eastAsia="Calibri" w:hAnsi="Calibri" w:cs="Calibri"/>
           <w:b/>
-          <w:bCs/>
-        </w:rPr>
-        <w:t>Raum</w:t>
-      </w:r>
-    </w:p>
-    <w:p>
-      <w:pPr>
-        <w:pStyle w:val="Body"/>
-        <w:jc w:val="left"/>
-      </w:pPr>
-      <w:r>
-        <w:t xml:space="preserve">Enthält die ID des zugehörigen </w:t>
-      </w:r>
+          <w:color w:val="000000"/>
+          <w:sz w:val="22"/>
+          <w:szCs w:val="22"/>
+          <w:u w:color="000000"/>
+          <w:lang w:val="de-DE" w:eastAsia="de-DE"/>
+          <w14:textOutline w14:w="0" w14:cap="flat" w14:cmpd="sng" w14:algn="ctr">
+            <w14:noFill/>
+            <w14:prstDash w14:val="solid"/>
+            <w14:bevel/>
+          </w14:textOutline>
+        </w:rPr>
+        <w:t>VirtualUserDto</w:t>
+      </w:r>
+      <w:proofErr w:type="spellEnd"/>
+      <w:r>
+        <w:rPr>
+          <w:rFonts w:ascii="Calibri" w:eastAsia="Calibri" w:hAnsi="Calibri" w:cs="Calibri"/>
+          <w:color w:val="000000"/>
+          <w:sz w:val="22"/>
+          <w:szCs w:val="22"/>
+          <w:u w:color="000000"/>
+          <w:lang w:val="de-DE" w:eastAsia="de-DE"/>
+          <w14:textOutline w14:w="0" w14:cap="flat" w14:cmpd="sng" w14:algn="ctr">
+            <w14:noFill/>
+            <w14:prstDash w14:val="solid"/>
+            <w14:bevel/>
+          </w14:textOutline>
+        </w:rPr>
+        <w:t xml:space="preserve"> verwendet.</w:t>
+      </w:r>
+    </w:p>
+    <w:p>
+      <w:pPr>
+        <w:pStyle w:val="KeinLeerraum"/>
+        <w:jc w:val="both"/>
+        <w:rPr>
+          <w:rFonts w:ascii="Calibri" w:eastAsia="Calibri" w:hAnsi="Calibri" w:cs="Calibri"/>
+          <w:color w:val="000000"/>
+          <w:sz w:val="22"/>
+          <w:szCs w:val="22"/>
+          <w:u w:color="000000"/>
+          <w:lang w:val="de-DE" w:eastAsia="de-DE"/>
+          <w14:textOutline w14:w="0" w14:cap="flat" w14:cmpd="sng" w14:algn="ctr">
+            <w14:noFill/>
+            <w14:prstDash w14:val="solid"/>
+            <w14:bevel/>
+          </w14:textOutline>
+        </w:rPr>
+      </w:pPr>
+    </w:p>
+    <w:p>
+      <w:pPr>
+        <w:pStyle w:val="berschrift3"/>
+      </w:pPr>
+      <w:r>
+        <w:t>3.1.</w:t>
+      </w:r>
+      <w:r>
+        <w:t>2 Weitere wichtige Klassen</w:t>
+      </w:r>
+    </w:p>
+    <w:p>
+      <w:pPr>
+        <w:pStyle w:val="KeinLeerraum"/>
+        <w:jc w:val="both"/>
+        <w:rPr>
+          <w:rFonts w:ascii="Calibri" w:eastAsia="Calibri" w:hAnsi="Calibri" w:cs="Calibri"/>
+          <w:color w:val="000000"/>
+          <w:sz w:val="22"/>
+          <w:szCs w:val="22"/>
+          <w:u w:color="000000"/>
+          <w:lang w:val="de-DE" w:eastAsia="de-DE"/>
+          <w14:textOutline w14:w="0" w14:cap="flat" w14:cmpd="sng" w14:algn="ctr">
+            <w14:noFill/>
+            <w14:prstDash w14:val="solid"/>
+            <w14:bevel/>
+          </w14:textOutline>
+        </w:rPr>
+      </w:pPr>
+    </w:p>
+    <w:p>
+      <w:pPr>
+        <w:pStyle w:val="KeinLeerraum"/>
+        <w:jc w:val="both"/>
+        <w:rPr>
+          <w:rFonts w:ascii="Calibri" w:eastAsia="Calibri" w:hAnsi="Calibri" w:cs="Calibri"/>
+          <w:b/>
+          <w:color w:val="000000"/>
+          <w:sz w:val="22"/>
+          <w:szCs w:val="22"/>
+          <w:u w:color="000000"/>
+          <w:lang w:val="de-DE" w:eastAsia="de-DE"/>
+          <w14:textOutline w14:w="0" w14:cap="flat" w14:cmpd="sng" w14:algn="ctr">
+            <w14:noFill/>
+            <w14:prstDash w14:val="solid"/>
+            <w14:bevel/>
+          </w14:textOutline>
+        </w:rPr>
+      </w:pPr>
       <w:proofErr w:type="spellStart"/>
       <w:r>
-        <w:t>TimeFlip</w:t>
+        <w:rPr>
+          <w:rFonts w:ascii="Calibri" w:eastAsia="Calibri" w:hAnsi="Calibri" w:cs="Calibri"/>
+          <w:b/>
+          <w:color w:val="000000"/>
+          <w:sz w:val="22"/>
+          <w:szCs w:val="22"/>
+          <w:u w:color="000000"/>
+          <w:lang w:val="de-DE" w:eastAsia="de-DE"/>
+          <w14:textOutline w14:w="0" w14:cap="flat" w14:cmpd="sng" w14:algn="ctr">
+            <w14:noFill/>
+            <w14:prstDash w14:val="solid"/>
+            <w14:bevel/>
+          </w14:textOutline>
+        </w:rPr>
+        <w:t>ErrorResponse</w:t>
       </w:r>
       <w:proofErr w:type="spellEnd"/>
-      <w:r>
-        <w:t>-Würfels, Daten über die sich darin befindlichen Teams, sowie Daten bezüglich des Themengebietes.</w:t>
-      </w:r>
-    </w:p>
-    <w:p>
-      <w:pPr>
-        <w:pStyle w:val="Body"/>
-        <w:rPr>
+    </w:p>
+    <w:p>
+      <w:pPr>
+        <w:pStyle w:val="KeinLeerraum"/>
+        <w:jc w:val="both"/>
+        <w:rPr>
+          <w:rFonts w:ascii="Calibri" w:eastAsia="Calibri" w:hAnsi="Calibri" w:cs="Calibri"/>
+          <w:color w:val="000000"/>
+          <w:sz w:val="22"/>
+          <w:szCs w:val="22"/>
+          <w:u w:color="000000"/>
+          <w:lang w:val="de-DE" w:eastAsia="de-DE"/>
+          <w14:textOutline w14:w="0" w14:cap="flat" w14:cmpd="sng" w14:algn="ctr">
+            <w14:noFill/>
+            <w14:prstDash w14:val="solid"/>
+            <w14:bevel/>
+          </w14:textOutline>
+        </w:rPr>
+      </w:pPr>
+      <w:r>
+        <w:rPr>
+          <w:rFonts w:ascii="Calibri" w:eastAsia="Calibri" w:hAnsi="Calibri" w:cs="Calibri"/>
+          <w:color w:val="000000"/>
+          <w:sz w:val="22"/>
+          <w:szCs w:val="22"/>
+          <w:u w:color="000000"/>
+          <w:lang w:val="de-DE" w:eastAsia="de-DE"/>
+          <w14:textOutline w14:w="0" w14:cap="flat" w14:cmpd="sng" w14:algn="ctr">
+            <w14:noFill/>
+            <w14:prstDash w14:val="solid"/>
+            <w14:bevel/>
+          </w14:textOutline>
+        </w:rPr>
+        <w:t>Diese Klasse wird benutzt, sofern über die REST-</w:t>
+      </w:r>
+      <w:proofErr w:type="spellStart"/>
+      <w:r>
+        <w:rPr>
+          <w:rFonts w:ascii="Calibri" w:eastAsia="Calibri" w:hAnsi="Calibri" w:cs="Calibri"/>
+          <w:color w:val="000000"/>
+          <w:sz w:val="22"/>
+          <w:szCs w:val="22"/>
+          <w:u w:color="000000"/>
+          <w:lang w:val="de-DE" w:eastAsia="de-DE"/>
+          <w14:textOutline w14:w="0" w14:cap="flat" w14:cmpd="sng" w14:algn="ctr">
+            <w14:noFill/>
+            <w14:prstDash w14:val="solid"/>
+            <w14:bevel/>
+          </w14:textOutline>
+        </w:rPr>
+        <w:t>Api</w:t>
+      </w:r>
+      <w:proofErr w:type="spellEnd"/>
+      <w:r>
+        <w:rPr>
+          <w:rFonts w:ascii="Calibri" w:eastAsia="Calibri" w:hAnsi="Calibri" w:cs="Calibri"/>
+          <w:color w:val="000000"/>
+          <w:sz w:val="22"/>
+          <w:szCs w:val="22"/>
+          <w:u w:color="000000"/>
+          <w:lang w:val="de-DE" w:eastAsia="de-DE"/>
+          <w14:textOutline w14:w="0" w14:cap="flat" w14:cmpd="sng" w14:algn="ctr">
+            <w14:noFill/>
+            <w14:prstDash w14:val="solid"/>
+            <w14:bevel/>
+          </w14:textOutline>
+        </w:rPr>
+        <w:t xml:space="preserve"> eine Fehlermeldung resultiert. Genauere Information</w:t>
+      </w:r>
+      <w:r>
+        <w:rPr>
+          <w:rFonts w:ascii="Calibri" w:eastAsia="Calibri" w:hAnsi="Calibri" w:cs="Calibri"/>
+          <w:color w:val="000000"/>
+          <w:sz w:val="22"/>
+          <w:szCs w:val="22"/>
+          <w:u w:color="000000"/>
+          <w:lang w:val="de-DE" w:eastAsia="de-DE"/>
+          <w14:textOutline w14:w="0" w14:cap="flat" w14:cmpd="sng" w14:algn="ctr">
+            <w14:noFill/>
+            <w14:prstDash w14:val="solid"/>
+            <w14:bevel/>
+          </w14:textOutline>
+        </w:rPr>
+        <w:t>en</w:t>
+      </w:r>
+      <w:r>
+        <w:rPr>
+          <w:rFonts w:ascii="Calibri" w:eastAsia="Calibri" w:hAnsi="Calibri" w:cs="Calibri"/>
+          <w:color w:val="000000"/>
+          <w:sz w:val="22"/>
+          <w:szCs w:val="22"/>
+          <w:u w:color="000000"/>
+          <w:lang w:val="de-DE" w:eastAsia="de-DE"/>
+          <w14:textOutline w14:w="0" w14:cap="flat" w14:cmpd="sng" w14:algn="ctr">
+            <w14:noFill/>
+            <w14:prstDash w14:val="solid"/>
+            <w14:bevel/>
+          </w14:textOutline>
+        </w:rPr>
+        <w:t xml:space="preserve"> dazu</w:t>
+      </w:r>
+      <w:r>
+        <w:rPr>
+          <w:rFonts w:ascii="Calibri" w:eastAsia="Calibri" w:hAnsi="Calibri" w:cs="Calibri"/>
+          <w:color w:val="000000"/>
+          <w:sz w:val="22"/>
+          <w:szCs w:val="22"/>
+          <w:u w:color="000000"/>
+          <w:lang w:val="de-DE" w:eastAsia="de-DE"/>
+          <w14:textOutline w14:w="0" w14:cap="flat" w14:cmpd="sng" w14:algn="ctr">
+            <w14:noFill/>
+            <w14:prstDash w14:val="solid"/>
+            <w14:bevel/>
+          </w14:textOutline>
+        </w:rPr>
+        <w:t xml:space="preserve"> können</w:t>
+      </w:r>
+      <w:r>
+        <w:rPr>
+          <w:rFonts w:ascii="Calibri" w:eastAsia="Calibri" w:hAnsi="Calibri" w:cs="Calibri"/>
+          <w:color w:val="000000"/>
+          <w:sz w:val="22"/>
+          <w:szCs w:val="22"/>
+          <w:u w:color="000000"/>
+          <w:lang w:val="de-DE" w:eastAsia="de-DE"/>
+          <w14:textOutline w14:w="0" w14:cap="flat" w14:cmpd="sng" w14:algn="ctr">
+            <w14:noFill/>
+            <w14:prstDash w14:val="solid"/>
+            <w14:bevel/>
+          </w14:textOutline>
+        </w:rPr>
+        <w:t xml:space="preserve"> in der beiliegenden rest_documentation.md nachgeschlagen werden.</w:t>
+      </w:r>
+    </w:p>
+    <w:p>
+      <w:pPr>
+        <w:pStyle w:val="KeinLeerraum"/>
+        <w:jc w:val="both"/>
+        <w:rPr>
+          <w:rFonts w:ascii="Calibri" w:eastAsia="Calibri" w:hAnsi="Calibri" w:cs="Calibri"/>
+          <w:color w:val="000000"/>
+          <w:sz w:val="22"/>
+          <w:szCs w:val="22"/>
+          <w:u w:color="000000"/>
+          <w:lang w:val="de-DE" w:eastAsia="de-DE"/>
+          <w14:textOutline w14:w="0" w14:cap="flat" w14:cmpd="sng" w14:algn="ctr">
+            <w14:noFill/>
+            <w14:prstDash w14:val="solid"/>
+            <w14:bevel/>
+          </w14:textOutline>
+        </w:rPr>
+      </w:pPr>
+    </w:p>
+    <w:p>
+      <w:pPr>
+        <w:pStyle w:val="KeinLeerraum"/>
+        <w:jc w:val="both"/>
+        <w:rPr>
+          <w:rFonts w:ascii="Calibri" w:eastAsia="Calibri" w:hAnsi="Calibri" w:cs="Calibri"/>
           <w:b/>
-          <w:bCs/>
-        </w:rPr>
-      </w:pPr>
-      <w:r>
-        <w:rPr>
-          <w:rFonts w:eastAsia="Arial Unicode MS" w:cs="Arial Unicode MS"/>
+          <w:color w:val="000000"/>
+          <w:sz w:val="22"/>
+          <w:szCs w:val="22"/>
+          <w:u w:color="000000"/>
+          <w:lang w:val="de-DE" w:eastAsia="de-DE"/>
+          <w14:textOutline w14:w="0" w14:cap="flat" w14:cmpd="sng" w14:algn="ctr">
+            <w14:noFill/>
+            <w14:prstDash w14:val="solid"/>
+            <w14:bevel/>
+          </w14:textOutline>
+        </w:rPr>
+      </w:pPr>
+      <w:proofErr w:type="spellStart"/>
+      <w:r>
+        <w:rPr>
+          <w:rFonts w:ascii="Calibri" w:eastAsia="Calibri" w:hAnsi="Calibri" w:cs="Calibri"/>
           <w:b/>
-          <w:bCs/>
-        </w:rPr>
-        <w:t>Themengebiet</w:t>
-      </w:r>
-    </w:p>
-    <w:p>
-      <w:pPr>
-        <w:pStyle w:val="Body"/>
-        <w:jc w:val="left"/>
-      </w:pPr>
-      <w:r>
-        <w:t>Ist eine Sammlung aus Begriffen zu einem Thema.</w:t>
-      </w:r>
-    </w:p>
-    <w:p>
-      <w:pPr>
-        <w:pStyle w:val="Body"/>
-        <w:rPr>
+          <w:color w:val="000000"/>
+          <w:sz w:val="22"/>
+          <w:szCs w:val="22"/>
+          <w:u w:color="000000"/>
+          <w:lang w:val="de-DE" w:eastAsia="de-DE"/>
+          <w14:textOutline w14:w="0" w14:cap="flat" w14:cmpd="sng" w14:algn="ctr">
+            <w14:noFill/>
+            <w14:prstDash w14:val="solid"/>
+            <w14:bevel/>
+          </w14:textOutline>
+        </w:rPr>
+        <w:t>SuccessResponse</w:t>
+      </w:r>
+      <w:proofErr w:type="spellEnd"/>
+    </w:p>
+    <w:p>
+      <w:pPr>
+        <w:pStyle w:val="KeinLeerraum"/>
+        <w:jc w:val="both"/>
+        <w:rPr>
+          <w:rFonts w:ascii="Calibri" w:eastAsia="Calibri" w:hAnsi="Calibri" w:cs="Calibri"/>
+          <w:color w:val="000000"/>
+          <w:sz w:val="22"/>
+          <w:szCs w:val="22"/>
+          <w:u w:color="000000"/>
+          <w:lang w:val="de-DE" w:eastAsia="de-DE"/>
+          <w14:textOutline w14:w="0" w14:cap="flat" w14:cmpd="sng" w14:algn="ctr">
+            <w14:noFill/>
+            <w14:prstDash w14:val="solid"/>
+            <w14:bevel/>
+          </w14:textOutline>
+        </w:rPr>
+      </w:pPr>
+      <w:r>
+        <w:rPr>
+          <w:rFonts w:ascii="Calibri" w:eastAsia="Calibri" w:hAnsi="Calibri" w:cs="Calibri"/>
+          <w:color w:val="000000"/>
+          <w:sz w:val="22"/>
+          <w:szCs w:val="22"/>
+          <w:u w:color="000000"/>
+          <w:lang w:val="de-DE" w:eastAsia="de-DE"/>
+          <w14:textOutline w14:w="0" w14:cap="flat" w14:cmpd="sng" w14:algn="ctr">
+            <w14:noFill/>
+            <w14:prstDash w14:val="solid"/>
+            <w14:bevel/>
+          </w14:textOutline>
+        </w:rPr>
+        <w:t>Diese Klasse wird benutzt, sofern über die REST-</w:t>
+      </w:r>
+      <w:proofErr w:type="spellStart"/>
+      <w:r>
+        <w:rPr>
+          <w:rFonts w:ascii="Calibri" w:eastAsia="Calibri" w:hAnsi="Calibri" w:cs="Calibri"/>
+          <w:color w:val="000000"/>
+          <w:sz w:val="22"/>
+          <w:szCs w:val="22"/>
+          <w:u w:color="000000"/>
+          <w:lang w:val="de-DE" w:eastAsia="de-DE"/>
+          <w14:textOutline w14:w="0" w14:cap="flat" w14:cmpd="sng" w14:algn="ctr">
+            <w14:noFill/>
+            <w14:prstDash w14:val="solid"/>
+            <w14:bevel/>
+          </w14:textOutline>
+        </w:rPr>
+        <w:t>Api</w:t>
+      </w:r>
+      <w:proofErr w:type="spellEnd"/>
+      <w:r>
+        <w:rPr>
+          <w:rFonts w:ascii="Calibri" w:eastAsia="Calibri" w:hAnsi="Calibri" w:cs="Calibri"/>
+          <w:color w:val="000000"/>
+          <w:sz w:val="22"/>
+          <w:szCs w:val="22"/>
+          <w:u w:color="000000"/>
+          <w:lang w:val="de-DE" w:eastAsia="de-DE"/>
+          <w14:textOutline w14:w="0" w14:cap="flat" w14:cmpd="sng" w14:algn="ctr">
+            <w14:noFill/>
+            <w14:prstDash w14:val="solid"/>
+            <w14:bevel/>
+          </w14:textOutline>
+        </w:rPr>
+        <w:t xml:space="preserve"> ein positives Ergebnis resultiert (Gegenstück zu </w:t>
+      </w:r>
+      <w:proofErr w:type="spellStart"/>
+      <w:r>
+        <w:rPr>
+          <w:rFonts w:ascii="Calibri" w:eastAsia="Calibri" w:hAnsi="Calibri" w:cs="Calibri"/>
+          <w:color w:val="000000"/>
+          <w:sz w:val="22"/>
+          <w:szCs w:val="22"/>
+          <w:u w:color="000000"/>
+          <w:lang w:val="de-DE" w:eastAsia="de-DE"/>
+          <w14:textOutline w14:w="0" w14:cap="flat" w14:cmpd="sng" w14:algn="ctr">
+            <w14:noFill/>
+            <w14:prstDash w14:val="solid"/>
+            <w14:bevel/>
+          </w14:textOutline>
+        </w:rPr>
+        <w:t>ErrorResponse</w:t>
+      </w:r>
+      <w:proofErr w:type="spellEnd"/>
+      <w:r>
+        <w:rPr>
+          <w:rFonts w:ascii="Calibri" w:eastAsia="Calibri" w:hAnsi="Calibri" w:cs="Calibri"/>
+          <w:color w:val="000000"/>
+          <w:sz w:val="22"/>
+          <w:szCs w:val="22"/>
+          <w:u w:color="000000"/>
+          <w:lang w:val="de-DE" w:eastAsia="de-DE"/>
+          <w14:textOutline w14:w="0" w14:cap="flat" w14:cmpd="sng" w14:algn="ctr">
+            <w14:noFill/>
+            <w14:prstDash w14:val="solid"/>
+            <w14:bevel/>
+          </w14:textOutline>
+        </w:rPr>
+        <w:t xml:space="preserve">). </w:t>
+      </w:r>
+      <w:r>
+        <w:rPr>
+          <w:rFonts w:ascii="Calibri" w:eastAsia="Calibri" w:hAnsi="Calibri" w:cs="Calibri"/>
+          <w:color w:val="000000"/>
+          <w:sz w:val="22"/>
+          <w:szCs w:val="22"/>
+          <w:u w:color="000000"/>
+          <w:lang w:val="de-DE" w:eastAsia="de-DE"/>
+          <w14:textOutline w14:w="0" w14:cap="flat" w14:cmpd="sng" w14:algn="ctr">
+            <w14:noFill/>
+            <w14:prstDash w14:val="solid"/>
+            <w14:bevel/>
+          </w14:textOutline>
+        </w:rPr>
+        <w:t>Genauere Information</w:t>
+      </w:r>
+      <w:r>
+        <w:rPr>
+          <w:rFonts w:ascii="Calibri" w:eastAsia="Calibri" w:hAnsi="Calibri" w:cs="Calibri"/>
+          <w:color w:val="000000"/>
+          <w:sz w:val="22"/>
+          <w:szCs w:val="22"/>
+          <w:u w:color="000000"/>
+          <w:lang w:val="de-DE" w:eastAsia="de-DE"/>
+          <w14:textOutline w14:w="0" w14:cap="flat" w14:cmpd="sng" w14:algn="ctr">
+            <w14:noFill/>
+            <w14:prstDash w14:val="solid"/>
+            <w14:bevel/>
+          </w14:textOutline>
+        </w:rPr>
+        <w:t>en</w:t>
+      </w:r>
+      <w:r>
+        <w:rPr>
+          <w:rFonts w:ascii="Calibri" w:eastAsia="Calibri" w:hAnsi="Calibri" w:cs="Calibri"/>
+          <w:color w:val="000000"/>
+          <w:sz w:val="22"/>
+          <w:szCs w:val="22"/>
+          <w:u w:color="000000"/>
+          <w:lang w:val="de-DE" w:eastAsia="de-DE"/>
+          <w14:textOutline w14:w="0" w14:cap="flat" w14:cmpd="sng" w14:algn="ctr">
+            <w14:noFill/>
+            <w14:prstDash w14:val="solid"/>
+            <w14:bevel/>
+          </w14:textOutline>
+        </w:rPr>
+        <w:t xml:space="preserve"> dazu </w:t>
+      </w:r>
+      <w:r>
+        <w:rPr>
+          <w:rFonts w:ascii="Calibri" w:eastAsia="Calibri" w:hAnsi="Calibri" w:cs="Calibri"/>
+          <w:color w:val="000000"/>
+          <w:sz w:val="22"/>
+          <w:szCs w:val="22"/>
+          <w:u w:color="000000"/>
+          <w:lang w:val="de-DE" w:eastAsia="de-DE"/>
+          <w14:textOutline w14:w="0" w14:cap="flat" w14:cmpd="sng" w14:algn="ctr">
+            <w14:noFill/>
+            <w14:prstDash w14:val="solid"/>
+            <w14:bevel/>
+          </w14:textOutline>
+        </w:rPr>
+        <w:t>können</w:t>
+      </w:r>
+      <w:r>
+        <w:rPr>
+          <w:rFonts w:ascii="Calibri" w:eastAsia="Calibri" w:hAnsi="Calibri" w:cs="Calibri"/>
+          <w:color w:val="000000"/>
+          <w:sz w:val="22"/>
+          <w:szCs w:val="22"/>
+          <w:u w:color="000000"/>
+          <w:lang w:val="de-DE" w:eastAsia="de-DE"/>
+          <w14:textOutline w14:w="0" w14:cap="flat" w14:cmpd="sng" w14:algn="ctr">
+            <w14:noFill/>
+            <w14:prstDash w14:val="solid"/>
+            <w14:bevel/>
+          </w14:textOutline>
+        </w:rPr>
+        <w:t xml:space="preserve"> in der beiliegenden rest_documentation.md nachgeschlagen werden.</w:t>
+      </w:r>
+    </w:p>
+    <w:p>
+      <w:pPr>
+        <w:pStyle w:val="KeinLeerraum"/>
+        <w:jc w:val="both"/>
+        <w:rPr>
+          <w:rFonts w:ascii="Calibri" w:eastAsia="Calibri" w:hAnsi="Calibri" w:cs="Calibri"/>
+          <w:color w:val="000000"/>
+          <w:sz w:val="22"/>
+          <w:szCs w:val="22"/>
+          <w:u w:color="000000"/>
+          <w:lang w:val="de-DE" w:eastAsia="de-DE"/>
+          <w14:textOutline w14:w="0" w14:cap="flat" w14:cmpd="sng" w14:algn="ctr">
+            <w14:noFill/>
+            <w14:prstDash w14:val="solid"/>
+            <w14:bevel/>
+          </w14:textOutline>
+        </w:rPr>
+      </w:pPr>
+    </w:p>
+    <w:p>
+      <w:pPr>
+        <w:pStyle w:val="KeinLeerraum"/>
+        <w:jc w:val="both"/>
+        <w:rPr>
+          <w:rFonts w:ascii="Calibri" w:eastAsia="Calibri" w:hAnsi="Calibri" w:cs="Calibri"/>
           <w:b/>
-          <w:bCs/>
-        </w:rPr>
-      </w:pPr>
-      <w:r>
-        <w:rPr>
-          <w:rFonts w:eastAsia="Arial Unicode MS" w:cs="Arial Unicode MS"/>
+          <w:color w:val="000000"/>
+          <w:sz w:val="22"/>
+          <w:szCs w:val="22"/>
+          <w:u w:color="000000"/>
+          <w:lang w:val="de-DE" w:eastAsia="de-DE"/>
+          <w14:textOutline w14:w="0" w14:cap="flat" w14:cmpd="sng" w14:algn="ctr">
+            <w14:noFill/>
+            <w14:prstDash w14:val="solid"/>
+            <w14:bevel/>
+          </w14:textOutline>
+        </w:rPr>
+      </w:pPr>
+      <w:proofErr w:type="spellStart"/>
+      <w:r>
+        <w:rPr>
+          <w:rFonts w:ascii="Calibri" w:eastAsia="Calibri" w:hAnsi="Calibri" w:cs="Calibri"/>
           <w:b/>
-          <w:bCs/>
-        </w:rPr>
-        <w:t>Begriff</w:t>
-      </w:r>
-    </w:p>
-    <w:p>
-      <w:pPr>
-        <w:pStyle w:val="Body"/>
-        <w:jc w:val="left"/>
-      </w:pPr>
-      <w:r>
-        <w:t xml:space="preserve">Begriffe bestehen aus einem Wort und werden verschiedenen Themengebieten zugeordnet. Im Standardfall wird ein Begriff nur einem Themengebiet zugeordnet. </w:t>
-      </w:r>
-    </w:p>
-    <w:p>
-      <w:pPr>
-        <w:pStyle w:val="Body"/>
-        <w:rPr>
+          <w:color w:val="000000"/>
+          <w:sz w:val="22"/>
+          <w:szCs w:val="22"/>
+          <w:u w:color="000000"/>
+          <w:lang w:val="de-DE" w:eastAsia="de-DE"/>
+          <w14:textOutline w14:w="0" w14:cap="flat" w14:cmpd="sng" w14:algn="ctr">
+            <w14:noFill/>
+            <w14:prstDash w14:val="solid"/>
+            <w14:bevel/>
+          </w14:textOutline>
+        </w:rPr>
+        <w:t>WebsocketResponse</w:t>
+      </w:r>
+      <w:proofErr w:type="spellEnd"/>
+    </w:p>
+    <w:p>
+      <w:pPr>
+        <w:pStyle w:val="KeinLeerraum"/>
+        <w:jc w:val="both"/>
+        <w:rPr>
+          <w:rFonts w:ascii="Calibri" w:eastAsia="Calibri" w:hAnsi="Calibri" w:cs="Calibri"/>
+          <w:color w:val="000000"/>
+          <w:sz w:val="22"/>
+          <w:szCs w:val="22"/>
+          <w:u w:color="000000"/>
+          <w:lang w:val="de-DE" w:eastAsia="de-DE"/>
+          <w14:textOutline w14:w="0" w14:cap="flat" w14:cmpd="sng" w14:algn="ctr">
+            <w14:noFill/>
+            <w14:prstDash w14:val="solid"/>
+            <w14:bevel/>
+          </w14:textOutline>
+        </w:rPr>
+      </w:pPr>
+      <w:r>
+        <w:rPr>
+          <w:rFonts w:ascii="Calibri" w:eastAsia="Calibri" w:hAnsi="Calibri" w:cs="Calibri"/>
+          <w:color w:val="000000"/>
+          <w:sz w:val="22"/>
+          <w:szCs w:val="22"/>
+          <w:u w:color="000000"/>
+          <w:lang w:val="de-DE" w:eastAsia="de-DE"/>
+          <w14:textOutline w14:w="0" w14:cap="flat" w14:cmpd="sng" w14:algn="ctr">
+            <w14:noFill/>
+            <w14:prstDash w14:val="solid"/>
+            <w14:bevel/>
+          </w14:textOutline>
+        </w:rPr>
+        <w:t xml:space="preserve">Diese Klasse wird benutzt, sofern via </w:t>
+      </w:r>
+      <w:proofErr w:type="spellStart"/>
+      <w:r>
+        <w:rPr>
+          <w:rFonts w:ascii="Calibri" w:eastAsia="Calibri" w:hAnsi="Calibri" w:cs="Calibri"/>
+          <w:color w:val="000000"/>
+          <w:sz w:val="22"/>
+          <w:szCs w:val="22"/>
+          <w:u w:color="000000"/>
+          <w:lang w:val="de-DE" w:eastAsia="de-DE"/>
+          <w14:textOutline w14:w="0" w14:cap="flat" w14:cmpd="sng" w14:algn="ctr">
+            <w14:noFill/>
+            <w14:prstDash w14:val="solid"/>
+            <w14:bevel/>
+          </w14:textOutline>
+        </w:rPr>
+        <w:t>WebSockets</w:t>
+      </w:r>
+      <w:proofErr w:type="spellEnd"/>
+      <w:r>
+        <w:rPr>
+          <w:rFonts w:ascii="Calibri" w:eastAsia="Calibri" w:hAnsi="Calibri" w:cs="Calibri"/>
+          <w:color w:val="000000"/>
+          <w:sz w:val="22"/>
+          <w:szCs w:val="22"/>
+          <w:u w:color="000000"/>
+          <w:lang w:val="de-DE" w:eastAsia="de-DE"/>
+          <w14:textOutline w14:w="0" w14:cap="flat" w14:cmpd="sng" w14:algn="ctr">
+            <w14:noFill/>
+            <w14:prstDash w14:val="solid"/>
+            <w14:bevel/>
+          </w14:textOutline>
+        </w:rPr>
+        <w:t xml:space="preserve"> </w:t>
+      </w:r>
+      <w:r>
+        <w:rPr>
+          <w:rFonts w:ascii="Calibri" w:eastAsia="Calibri" w:hAnsi="Calibri" w:cs="Calibri"/>
+          <w:color w:val="000000"/>
+          <w:sz w:val="22"/>
+          <w:szCs w:val="22"/>
+          <w:u w:color="000000"/>
+          <w:lang w:val="de-DE" w:eastAsia="de-DE"/>
+          <w14:textOutline w14:w="0" w14:cap="flat" w14:cmpd="sng" w14:algn="ctr">
+            <w14:noFill/>
+            <w14:prstDash w14:val="solid"/>
+            <w14:bevel/>
+          </w14:textOutline>
+        </w:rPr>
+        <w:t>eine Nachricht übermittelt wird. Genauere Informationen dazu können in der beiliegenden websocket_documentation.md nachgeschlagen werden.</w:t>
+      </w:r>
+    </w:p>
+    <w:p>
+      <w:pPr>
+        <w:pStyle w:val="KeinLeerraum"/>
+        <w:jc w:val="both"/>
+        <w:rPr>
+          <w:rFonts w:ascii="Calibri" w:eastAsia="Calibri" w:hAnsi="Calibri" w:cs="Calibri"/>
+          <w:color w:val="000000"/>
+          <w:sz w:val="22"/>
+          <w:szCs w:val="22"/>
+          <w:u w:color="000000"/>
+          <w:lang w:val="de-DE" w:eastAsia="de-DE"/>
+          <w14:textOutline w14:w="0" w14:cap="flat" w14:cmpd="sng" w14:algn="ctr">
+            <w14:noFill/>
+            <w14:prstDash w14:val="solid"/>
+            <w14:bevel/>
+          </w14:textOutline>
+        </w:rPr>
+      </w:pPr>
+    </w:p>
+    <w:p>
+      <w:pPr>
+        <w:pStyle w:val="berschrift2"/>
+      </w:pPr>
+      <w:r>
+        <w:t>3.</w:t>
+      </w:r>
+      <w:r>
+        <w:t>2</w:t>
+      </w:r>
+      <w:r>
+        <w:t xml:space="preserve"> </w:t>
+      </w:r>
+      <w:proofErr w:type="spellStart"/>
+      <w:r>
+        <w:t>RaspberryPI</w:t>
+      </w:r>
+      <w:proofErr w:type="spellEnd"/>
+    </w:p>
+    <w:p>
+      <w:pPr>
+        <w:pStyle w:val="berschrift3"/>
+      </w:pPr>
+      <w:r>
+        <w:t>3.</w:t>
+      </w:r>
+      <w:r>
+        <w:t>2</w:t>
+      </w:r>
+      <w:r>
+        <w:t xml:space="preserve">.1 </w:t>
+      </w:r>
+      <w:proofErr w:type="spellStart"/>
+      <w:r>
+        <w:t>Entities</w:t>
+      </w:r>
+      <w:proofErr w:type="spellEnd"/>
+      <w:r>
+        <w:t xml:space="preserve"> (Models)</w:t>
+      </w:r>
+    </w:p>
+    <w:p>
+      <w:pPr>
+        <w:pStyle w:val="KeinLeerraum"/>
+        <w:rPr>
+          <w:rFonts w:ascii="Calibri" w:eastAsia="Calibri" w:hAnsi="Calibri" w:cs="Calibri"/>
+          <w:color w:val="000000"/>
+          <w:sz w:val="22"/>
+          <w:szCs w:val="22"/>
+          <w:u w:color="000000"/>
+          <w:lang w:val="de-DE" w:eastAsia="de-DE"/>
+          <w14:textOutline w14:w="0" w14:cap="flat" w14:cmpd="sng" w14:algn="ctr">
+            <w14:noFill/>
+            <w14:prstDash w14:val="solid"/>
+            <w14:bevel/>
+          </w14:textOutline>
+        </w:rPr>
+      </w:pPr>
+    </w:p>
+    <w:p>
+      <w:pPr>
+        <w:pStyle w:val="KeinLeerraum"/>
+        <w:jc w:val="both"/>
+        <w:rPr>
+          <w:rFonts w:ascii="Calibri" w:eastAsia="Calibri" w:hAnsi="Calibri" w:cs="Calibri"/>
+          <w:color w:val="000000"/>
+          <w:sz w:val="22"/>
+          <w:szCs w:val="22"/>
+          <w:u w:color="000000"/>
+          <w:lang w:val="de-DE" w:eastAsia="de-DE"/>
+          <w14:textOutline w14:w="0" w14:cap="flat" w14:cmpd="sng" w14:algn="ctr">
+            <w14:noFill/>
+            <w14:prstDash w14:val="solid"/>
+            <w14:bevel/>
+          </w14:textOutline>
+        </w:rPr>
+      </w:pPr>
+      <w:r>
+        <w:rPr>
+          <w:rFonts w:ascii="Calibri" w:eastAsia="Calibri" w:hAnsi="Calibri" w:cs="Calibri"/>
           <w:b/>
-          <w:bCs/>
-        </w:rPr>
-      </w:pPr>
-      <w:r>
-        <w:rPr>
-          <w:rFonts w:eastAsia="Arial Unicode MS" w:cs="Arial Unicode MS"/>
+          <w:color w:val="000000"/>
+          <w:sz w:val="22"/>
+          <w:szCs w:val="22"/>
+          <w:u w:color="000000"/>
+          <w:lang w:val="de-DE" w:eastAsia="de-DE"/>
+          <w14:textOutline w14:w="0" w14:cap="flat" w14:cmpd="sng" w14:algn="ctr">
+            <w14:noFill/>
+            <w14:prstDash w14:val="solid"/>
+            <w14:bevel/>
+          </w14:textOutline>
+        </w:rPr>
+        <w:t>Cube</w:t>
+      </w:r>
+    </w:p>
+    <w:p>
+      <w:pPr>
+        <w:pStyle w:val="KeinLeerraum"/>
+        <w:jc w:val="both"/>
+        <w:rPr>
+          <w:rFonts w:ascii="Calibri" w:eastAsia="Calibri" w:hAnsi="Calibri" w:cs="Calibri"/>
+          <w:color w:val="000000"/>
+          <w:sz w:val="22"/>
+          <w:szCs w:val="22"/>
+          <w:u w:color="000000"/>
+          <w:lang w:val="de-DE" w:eastAsia="de-DE"/>
+          <w14:textOutline w14:w="0" w14:cap="flat" w14:cmpd="sng" w14:algn="ctr">
+            <w14:noFill/>
+            <w14:prstDash w14:val="solid"/>
+            <w14:bevel/>
+          </w14:textOutline>
+        </w:rPr>
+      </w:pPr>
+      <w:r>
+        <w:rPr>
+          <w:rFonts w:ascii="Calibri" w:eastAsia="Calibri" w:hAnsi="Calibri" w:cs="Calibri"/>
+          <w:color w:val="000000"/>
+          <w:sz w:val="22"/>
+          <w:szCs w:val="22"/>
+          <w:u w:color="000000"/>
+          <w:lang w:val="de-DE" w:eastAsia="de-DE"/>
+          <w14:textOutline w14:w="0" w14:cap="flat" w14:cmpd="sng" w14:algn="ctr">
+            <w14:noFill/>
+            <w14:prstDash w14:val="solid"/>
+            <w14:bevel/>
+          </w14:textOutline>
+        </w:rPr>
+        <w:t xml:space="preserve">Jeder nutzbare Cube ist mit einem </w:t>
+      </w:r>
+      <w:proofErr w:type="spellStart"/>
+      <w:r>
+        <w:rPr>
+          <w:rFonts w:ascii="Calibri" w:eastAsia="Calibri" w:hAnsi="Calibri" w:cs="Calibri"/>
           <w:b/>
-          <w:bCs/>
-        </w:rPr>
-        <w:t>Würfel</w:t>
-      </w:r>
-    </w:p>
-    <w:p>
-      <w:pPr>
-        <w:pStyle w:val="Body"/>
-        <w:jc w:val="left"/>
-      </w:pPr>
-      <w:r>
-        <w:t xml:space="preserve">Jeder </w:t>
-      </w:r>
-      <w:proofErr w:type="spellStart"/>
-      <w:r>
-        <w:t>TimeFlip</w:t>
+          <w:color w:val="000000"/>
+          <w:sz w:val="22"/>
+          <w:szCs w:val="22"/>
+          <w:u w:color="000000"/>
+          <w:lang w:val="de-DE" w:eastAsia="de-DE"/>
+          <w14:textOutline w14:w="0" w14:cap="flat" w14:cmpd="sng" w14:algn="ctr">
+            <w14:noFill/>
+            <w14:prstDash w14:val="solid"/>
+            <w14:bevel/>
+          </w14:textOutline>
+        </w:rPr>
+        <w:t>RaspberryPI</w:t>
       </w:r>
       <w:proofErr w:type="spellEnd"/>
       <w:r>
-        <w:t xml:space="preserve"> Würfel hat eine eindeutige ID, sowie 12 Seiten für 12 verschiedene Funktionen. Diese Funktionen werden in der Würfel Kalibrierung erfasst und verarbeitet.</w:t>
-      </w:r>
-    </w:p>
-    <w:p>
-      <w:pPr>
-        <w:pStyle w:val="Body"/>
-        <w:jc w:val="left"/>
-      </w:pPr>
-      <w:r>
-        <w:rPr>
-          <w:rFonts w:eastAsia="Arial Unicode MS" w:cs="Arial Unicode MS"/>
+        <w:rPr>
+          <w:rFonts w:ascii="Calibri" w:eastAsia="Calibri" w:hAnsi="Calibri" w:cs="Calibri"/>
+          <w:color w:val="000000"/>
+          <w:sz w:val="22"/>
+          <w:szCs w:val="22"/>
+          <w:u w:color="000000"/>
+          <w:lang w:val="de-DE" w:eastAsia="de-DE"/>
+          <w14:textOutline w14:w="0" w14:cap="flat" w14:cmpd="sng" w14:algn="ctr">
+            <w14:noFill/>
+            <w14:prstDash w14:val="solid"/>
+            <w14:bevel/>
+          </w14:textOutline>
+        </w:rPr>
+        <w:t xml:space="preserve"> verbunden. Dieses Gerät verbindet sich anschließend mit dem Backend und registriert einen Cube. Informationen dazu (Aktuelle Seite, Batterie, …) finden sich in dieser Klasse. Hier wird kein DTO benötigt. Hierbei handelt es sich um ein Modell, welches ausschließlich </w:t>
+      </w:r>
+      <w:r>
+        <w:rPr>
+          <w:rFonts w:ascii="Calibri" w:eastAsia="Calibri" w:hAnsi="Calibri" w:cs="Calibri"/>
           <w:b/>
-          <w:bCs/>
-        </w:rPr>
-        <w:t>Würfel Kalibrierung</w:t>
-      </w:r>
-    </w:p>
-    <w:p>
-      <w:pPr>
-        <w:pStyle w:val="Body"/>
-        <w:jc w:val="left"/>
-      </w:pPr>
-      <w:r>
-        <w:t>Die Würfel Kalibrierung bietet die Möglichkeit ein Würfelseite mit einer Fläche aus der Angabe (Punkte, Aktivität, Zeit) zu verbinden.</w:t>
-      </w:r>
-    </w:p>
-    <w:p>
-      <w:pPr>
-        <w:pStyle w:val="Body"/>
-        <w:jc w:val="left"/>
-        <w:rPr>
-          <w:b/>
-          <w:bCs/>
-        </w:rPr>
-      </w:pPr>
-      <w:proofErr w:type="spellStart"/>
-      <w:r>
-        <w:rPr>
-          <w:rFonts w:eastAsia="Arial Unicode MS" w:cs="Arial Unicode MS"/>
-          <w:b/>
-          <w:bCs/>
-        </w:rPr>
-        <w:t>Repositories</w:t>
-      </w:r>
-      <w:proofErr w:type="spellEnd"/>
-    </w:p>
-    <w:p>
-      <w:pPr>
-        <w:pStyle w:val="Body"/>
-        <w:jc w:val="left"/>
-      </w:pPr>
-      <w:r>
-        <w:t>Zu jeder Entity-Klasse (Model) gibt es ein Repository. Dieses enthält SQL-</w:t>
-      </w:r>
-      <w:proofErr w:type="spellStart"/>
-      <w:r>
-        <w:t>Queries</w:t>
-      </w:r>
-      <w:proofErr w:type="spellEnd"/>
-      <w:r>
-        <w:t xml:space="preserve"> welche sich auf Suchanfragen im Entsprechenden Table beschränken.</w:t>
-      </w:r>
-    </w:p>
-    <w:p>
-      <w:pPr>
-        <w:pStyle w:val="Body"/>
-        <w:rPr>
-          <w:b/>
-          <w:bCs/>
-        </w:rPr>
-      </w:pPr>
-      <w:r>
-        <w:rPr>
-          <w:rFonts w:eastAsia="Arial Unicode MS" w:cs="Arial Unicode MS"/>
-          <w:b/>
-          <w:bCs/>
-        </w:rPr>
-        <w:t>Services</w:t>
-      </w:r>
-    </w:p>
-    <w:p>
-      <w:pPr>
-        <w:pStyle w:val="Body"/>
-        <w:jc w:val="left"/>
-      </w:pPr>
-      <w:r>
-        <w:t xml:space="preserve">Klassen welche als Schnittstelle zwischen der Java Anwendung und der Datenbank dienten. Verwenden Funktionen aus </w:t>
-      </w:r>
-      <w:proofErr w:type="spellStart"/>
-      <w:r>
-        <w:t>Repositories</w:t>
-      </w:r>
-      <w:proofErr w:type="spellEnd"/>
-      <w:r>
-        <w:t xml:space="preserve"> wie z. B. Löschen und Erstellen von User.</w:t>
-      </w:r>
-    </w:p>
-    <w:p>
-      <w:pPr>
-        <w:pStyle w:val="Body"/>
-      </w:pPr>
-      <w:r>
-        <w:rPr>
-          <w:rFonts w:eastAsia="Arial Unicode MS" w:cs="Arial Unicode MS"/>
-          <w:b/>
-          <w:bCs/>
-        </w:rPr>
-        <w:t>Controller</w:t>
-      </w:r>
-    </w:p>
-    <w:p>
-      <w:pPr>
-        <w:pStyle w:val="Body"/>
-      </w:pPr>
-      <w:r>
-        <w:rPr>
-          <w:rFonts w:eastAsia="Arial Unicode MS" w:cs="Arial Unicode MS"/>
-        </w:rPr>
-        <w:t xml:space="preserve">Kommunikationsschnittstelle zwischen Front- und Backend (auch </w:t>
-      </w:r>
-      <w:proofErr w:type="spellStart"/>
-      <w:r>
-        <w:rPr>
-          <w:rFonts w:eastAsia="Arial Unicode MS" w:cs="Arial Unicode MS"/>
-        </w:rPr>
-        <w:t>RaspberryPi</w:t>
-      </w:r>
-      <w:proofErr w:type="spellEnd"/>
-      <w:r>
-        <w:rPr>
-          <w:rFonts w:eastAsia="Arial Unicode MS" w:cs="Arial Unicode MS"/>
-        </w:rPr>
-        <w:t>)</w:t>
-      </w:r>
-    </w:p>
-    <w:p>
-      <w:pPr>
-        <w:pStyle w:val="Body"/>
-        <w:rPr>
-          <w:b/>
-          <w:bCs/>
-        </w:rPr>
-      </w:pPr>
-      <w:proofErr w:type="spellStart"/>
-      <w:r>
-        <w:rPr>
-          <w:rFonts w:eastAsia="Arial Unicode MS" w:cs="Arial Unicode MS"/>
-          <w:b/>
-          <w:bCs/>
-        </w:rPr>
-        <w:t>RESTService</w:t>
-      </w:r>
-      <w:proofErr w:type="spellEnd"/>
-    </w:p>
-    <w:p>
-      <w:pPr>
-        <w:pStyle w:val="Body"/>
-        <w:jc w:val="left"/>
-      </w:pPr>
-      <w:r>
-        <w:t>Dient zur Erstellung und Übermittlung von REST-Anfragen.</w:t>
-      </w:r>
+          <w:color w:val="000000"/>
+          <w:sz w:val="22"/>
+          <w:szCs w:val="22"/>
+          <w:u w:color="000000"/>
+          <w:lang w:val="de-DE" w:eastAsia="de-DE"/>
+          <w14:textOutline w14:w="0" w14:cap="flat" w14:cmpd="sng" w14:algn="ctr">
+            <w14:noFill/>
+            <w14:prstDash w14:val="solid"/>
+            <w14:bevel/>
+          </w14:textOutline>
+        </w:rPr>
+        <w:t>in-memory</w:t>
+      </w:r>
+      <w:r>
+        <w:rPr>
+          <w:rFonts w:ascii="Calibri" w:eastAsia="Calibri" w:hAnsi="Calibri" w:cs="Calibri"/>
+          <w:color w:val="000000"/>
+          <w:sz w:val="22"/>
+          <w:szCs w:val="22"/>
+          <w:u w:color="000000"/>
+          <w:lang w:val="de-DE" w:eastAsia="de-DE"/>
+          <w14:textOutline w14:w="0" w14:cap="flat" w14:cmpd="sng" w14:algn="ctr">
+            <w14:noFill/>
+            <w14:prstDash w14:val="solid"/>
+            <w14:bevel/>
+          </w14:textOutline>
+        </w:rPr>
+        <w:t xml:space="preserve"> verwendet wird.</w:t>
+      </w:r>
+    </w:p>
+    <w:p>
+      <w:pPr>
+        <w:pStyle w:val="KeinLeerraum"/>
+        <w:rPr>
+          <w:rFonts w:ascii="Calibri" w:eastAsia="Calibri" w:hAnsi="Calibri" w:cs="Calibri"/>
+          <w:color w:val="000000"/>
+          <w:sz w:val="22"/>
+          <w:szCs w:val="22"/>
+          <w:u w:color="000000"/>
+          <w:lang w:val="de-DE" w:eastAsia="de-DE"/>
+          <w14:textOutline w14:w="0" w14:cap="flat" w14:cmpd="sng" w14:algn="ctr">
+            <w14:noFill/>
+            <w14:prstDash w14:val="solid"/>
+            <w14:bevel/>
+          </w14:textOutline>
+        </w:rPr>
+      </w:pPr>
+    </w:p>
+    <w:p>
+      <w:pPr>
+        <w:pStyle w:val="KeinLeerraum"/>
+        <w:jc w:val="both"/>
+        <w:rPr>
+          <w:rFonts w:ascii="Calibri" w:eastAsia="Calibri" w:hAnsi="Calibri" w:cs="Calibri"/>
+          <w:color w:val="000000"/>
+          <w:sz w:val="22"/>
+          <w:szCs w:val="22"/>
+          <w:u w:color="000000"/>
+          <w:lang w:val="de-DE" w:eastAsia="de-DE"/>
+          <w14:textOutline w14:w="0" w14:cap="flat" w14:cmpd="sng" w14:algn="ctr">
+            <w14:noFill/>
+            <w14:prstDash w14:val="solid"/>
+            <w14:bevel/>
+          </w14:textOutline>
+        </w:rPr>
+      </w:pPr>
     </w:p>
     <w:p>
       <w:pPr>

</xml_diff>

<commit_message>
Update use case diagram
</commit_message>
<xml_diff>
--- a/documentation/1-Konzeptbeschreibung_Team_g6t3.docx
+++ b/documentation/1-Konzeptbeschreibung_Team_g6t3.docx
@@ -49,23 +49,7 @@
           <w:b/>
           <w:bCs/>
         </w:rPr>
-        <w:t xml:space="preserve">Team: </w:t>
-      </w:r>
-      <w:proofErr w:type="spellStart"/>
-      <w:r>
-        <w:rPr>
-          <w:b/>
-          <w:bCs/>
-        </w:rPr>
-        <w:t>SpeziRangers</w:t>
-      </w:r>
-      <w:proofErr w:type="spellEnd"/>
-      <w:r>
-        <w:rPr>
-          <w:b/>
-          <w:bCs/>
-        </w:rPr>
-        <w:t>/NR.3</w:t>
+        <w:t>Team: SpeziRangers/NR.3</w:t>
       </w:r>
     </w:p>
     <w:p>
@@ -113,21 +97,13 @@
         <w:t>3</w:t>
       </w:r>
       <w:r>
-        <w:t xml:space="preserve">: (Islam </w:t>
-      </w:r>
-      <w:proofErr w:type="spellStart"/>
-      <w:r>
-        <w:t>Mecht</w:t>
+        <w:t>: (Islam Mecht</w:t>
       </w:r>
       <w:r>
         <w:t>i</w:t>
       </w:r>
       <w:r>
-        <w:t>jev</w:t>
-      </w:r>
-      <w:proofErr w:type="spellEnd"/>
-      <w:r>
-        <w:t>, 11910366)</w:t>
+        <w:t>jev, 11910366)</w:t>
       </w:r>
     </w:p>
     <w:p>
@@ -896,18 +872,18 @@
           <w:noProof/>
         </w:rPr>
         <w:drawing>
-          <wp:anchor distT="0" distB="0" distL="114300" distR="114300" simplePos="0" relativeHeight="251658240" behindDoc="0" locked="0" layoutInCell="1" allowOverlap="1" wp14:anchorId="107EB67C" wp14:editId="34511DA4">
+          <wp:anchor distT="0" distB="0" distL="114300" distR="114300" simplePos="0" relativeHeight="251663360" behindDoc="0" locked="0" layoutInCell="1" allowOverlap="1" wp14:anchorId="58D31FA9" wp14:editId="7907EAA7">
             <wp:simplePos x="0" y="0"/>
             <wp:positionH relativeFrom="margin">
               <wp:align>right</wp:align>
             </wp:positionH>
             <wp:positionV relativeFrom="paragraph">
-              <wp:posOffset>667274</wp:posOffset>
+              <wp:posOffset>688899</wp:posOffset>
             </wp:positionV>
-            <wp:extent cx="5748655" cy="4961890"/>
-            <wp:effectExtent l="0" t="0" r="4445" b="0"/>
+            <wp:extent cx="5749925" cy="4959985"/>
+            <wp:effectExtent l="0" t="0" r="3175" b="0"/>
             <wp:wrapSquare wrapText="bothSides"/>
-            <wp:docPr id="2" name="Grafik 2"/>
+            <wp:docPr id="13" name="Grafik 13"/>
             <wp:cNvGraphicFramePr>
               <a:graphicFrameLocks xmlns:a="http://schemas.openxmlformats.org/drawingml/2006/main" noChangeAspect="1"/>
             </wp:cNvGraphicFramePr>
@@ -936,7 +912,7 @@
                   <pic:spPr bwMode="auto">
                     <a:xfrm>
                       <a:off x="0" y="0"/>
-                      <a:ext cx="5748655" cy="4961890"/>
+                      <a:ext cx="5749925" cy="4959985"/>
                     </a:xfrm>
                     <a:prstGeom prst="rect">
                       <a:avLst/>
@@ -1078,31 +1054,7 @@
         <w:t xml:space="preserve">Das System läuft und der Nutzer ist angemeldet und hat einen Raum erstellt. </w:t>
       </w:r>
       <w:r>
-        <w:t xml:space="preserve">Es existiert ein </w:t>
-      </w:r>
-      <w:proofErr w:type="spellStart"/>
-      <w:r>
-        <w:t>TimeFlip</w:t>
-      </w:r>
-      <w:proofErr w:type="spellEnd"/>
-      <w:r>
-        <w:t xml:space="preserve"> Würfel und ein </w:t>
-      </w:r>
-      <w:proofErr w:type="spellStart"/>
-      <w:r>
-        <w:t>RaspberryPi</w:t>
-      </w:r>
-      <w:proofErr w:type="spellEnd"/>
-      <w:r>
-        <w:t xml:space="preserve">, auf welchem das </w:t>
-      </w:r>
-      <w:proofErr w:type="spellStart"/>
-      <w:r>
-        <w:t>TimeCube</w:t>
-      </w:r>
-      <w:proofErr w:type="spellEnd"/>
-      <w:r>
-        <w:t xml:space="preserve"> Setup </w:t>
+        <w:t xml:space="preserve">Es existiert ein TimeFlip Würfel und ein RaspberryPi, auf welchem das TimeCube Setup </w:t>
       </w:r>
       <w:r>
         <w:t xml:space="preserve">erfolgreich </w:t>
@@ -1195,15 +1147,7 @@
         <w:t>Kein Erfolg</w:t>
       </w:r>
       <w:r>
-        <w:t xml:space="preserve">: Der </w:t>
-      </w:r>
-      <w:proofErr w:type="spellStart"/>
-      <w:r>
-        <w:t>RaspberryPi</w:t>
-      </w:r>
-      <w:proofErr w:type="spellEnd"/>
-      <w:r>
-        <w:t xml:space="preserve"> verbindet sich nicht mit dem Backend. (Daten</w:t>
+        <w:t>: Der RaspberryPi verbindet sich nicht mit dem Backend. (Daten</w:t>
       </w:r>
       <w:r>
         <w:t>eingabe falsch? Firewall offen?)</w:t>
@@ -1248,13 +1192,174 @@
         <w:t>C</w:t>
       </w:r>
       <w:r>
-        <w:t xml:space="preserve">ube, </w:t>
-      </w:r>
-      <w:proofErr w:type="spellStart"/>
-      <w:r>
-        <w:t>CubeCalibration</w:t>
-      </w:r>
-      <w:proofErr w:type="spellEnd"/>
+        <w:t>ube, CubeCalibration</w:t>
+      </w:r>
+    </w:p>
+    <w:p>
+      <w:pPr>
+        <w:rPr>
+          <w:i/>
+          <w:iCs/>
+        </w:rPr>
+      </w:pPr>
+    </w:p>
+    <w:p>
+      <w:pPr>
+        <w:pStyle w:val="Body"/>
+      </w:pPr>
+      <w:r>
+        <w:rPr>
+          <w:rFonts w:eastAsia="Arial Unicode MS" w:cs="Arial Unicode MS"/>
+          <w:b/>
+          <w:bCs/>
+        </w:rPr>
+        <w:t>Zuschauen</w:t>
+      </w:r>
+    </w:p>
+    <w:p>
+      <w:pPr>
+        <w:pStyle w:val="Listenabsatz"/>
+        <w:numPr>
+          <w:ilvl w:val="0"/>
+          <w:numId w:val="16"/>
+        </w:numPr>
+        <w:rPr>
+          <w:b/>
+          <w:bCs/>
+        </w:rPr>
+      </w:pPr>
+      <w:r>
+        <w:rPr>
+          <w:i/>
+          <w:iCs/>
+        </w:rPr>
+        <w:t>Vorbedingung</w:t>
+      </w:r>
+      <w:r>
+        <w:t xml:space="preserve">: Der </w:t>
+      </w:r>
+      <w:r>
+        <w:t>User</w:t>
+      </w:r>
+      <w:r>
+        <w:t xml:space="preserve"> ist eingeloggt</w:t>
+      </w:r>
+      <w:r>
+        <w:t>.</w:t>
+      </w:r>
+      <w:r>
+        <w:t xml:space="preserve"> </w:t>
+      </w:r>
+      <w:r>
+        <w:t>Das System läuft und man befindet sich in der Spielübersicht.</w:t>
+      </w:r>
+    </w:p>
+    <w:p>
+      <w:pPr>
+        <w:pStyle w:val="Listenabsatz"/>
+        <w:numPr>
+          <w:ilvl w:val="0"/>
+          <w:numId w:val="16"/>
+        </w:numPr>
+        <w:rPr>
+          <w:b/>
+          <w:bCs/>
+        </w:rPr>
+      </w:pPr>
+      <w:r>
+        <w:rPr>
+          <w:i/>
+          <w:iCs/>
+        </w:rPr>
+        <w:t>Ablauf</w:t>
+      </w:r>
+      <w:r>
+        <w:t>: Man tritt einem Raum bei, bei dem bereits ein Spiel läuft. Der User hat die Möglichkeit, dem Spiel zuzusehen (Punkte sehen, Begriff sehen, Verbleibende Zei</w:t>
+      </w:r>
+      <w:r>
+        <w:t>t, …</w:t>
+      </w:r>
+      <w:r>
+        <w:t>)</w:t>
+      </w:r>
+    </w:p>
+    <w:p>
+      <w:pPr>
+        <w:pStyle w:val="Listenabsatz"/>
+        <w:numPr>
+          <w:ilvl w:val="0"/>
+          <w:numId w:val="16"/>
+        </w:numPr>
+        <w:rPr>
+          <w:b/>
+          <w:bCs/>
+        </w:rPr>
+      </w:pPr>
+      <w:r>
+        <w:rPr>
+          <w:i/>
+          <w:iCs/>
+        </w:rPr>
+        <w:t>Erfolg</w:t>
+      </w:r>
+      <w:r>
+        <w:t>: Der User hat Einsicht auf aktuellen Punktestand, Begriff und Verbleibende Zeit, sowie die Teams und deren Mitglieder</w:t>
+      </w:r>
+      <w:r>
+        <w:t>.</w:t>
+      </w:r>
+    </w:p>
+    <w:p>
+      <w:pPr>
+        <w:pStyle w:val="Listenabsatz"/>
+        <w:numPr>
+          <w:ilvl w:val="0"/>
+          <w:numId w:val="16"/>
+        </w:numPr>
+        <w:rPr>
+          <w:b/>
+          <w:bCs/>
+        </w:rPr>
+      </w:pPr>
+      <w:r>
+        <w:rPr>
+          <w:i/>
+          <w:iCs/>
+        </w:rPr>
+        <w:t>Kein Erfolg</w:t>
+      </w:r>
+      <w:r>
+        <w:t>: Fehlermeldung wird angezeigt</w:t>
+      </w:r>
+    </w:p>
+    <w:p>
+      <w:pPr>
+        <w:pStyle w:val="Listenabsatz"/>
+        <w:numPr>
+          <w:ilvl w:val="0"/>
+          <w:numId w:val="16"/>
+        </w:numPr>
+        <w:rPr>
+          <w:b/>
+          <w:bCs/>
+        </w:rPr>
+      </w:pPr>
+      <w:r>
+        <w:rPr>
+          <w:i/>
+          <w:iCs/>
+        </w:rPr>
+        <w:t>Involvierte Klassen</w:t>
+      </w:r>
+      <w:r>
+        <w:t xml:space="preserve">: </w:t>
+      </w:r>
+      <w:r>
+        <w:t>Room</w:t>
+      </w:r>
+      <w:r>
+        <w:t>, Team, User</w:t>
+      </w:r>
     </w:p>
     <w:p>
       <w:pPr>
@@ -1526,6 +1631,7 @@
           <w:i/>
           <w:iCs/>
         </w:rPr>
+        <w:lastRenderedPageBreak/>
         <w:t>Vorbedingung</w:t>
       </w:r>
       <w:r>
@@ -1819,6 +1925,7 @@
         <w:t>: User</w:t>
       </w:r>
     </w:p>
+    <w:p/>
     <w:p>
       <w:pPr>
         <w:pStyle w:val="Body"/>
@@ -2235,7 +2342,6 @@
           <w:i/>
           <w:iCs/>
         </w:rPr>
-        <w:lastRenderedPageBreak/>
         <w:t>Kein Erfolg</w:t>
       </w:r>
       <w:r>
@@ -2792,7 +2898,6 @@
         </w:numPr>
       </w:pPr>
       <w:r>
-        <w:lastRenderedPageBreak/>
         <w:t>Kein Erfolg: Je nach Fehler erhalten die betroffenen Spieler</w:t>
       </w:r>
       <w:r>
@@ -2837,6 +2942,8 @@
     <w:p>
       <w:pPr>
         <w:pStyle w:val="Body"/>
+        <w:spacing w:after="0"/>
+        <w:jc w:val="left"/>
       </w:pPr>
     </w:p>
     <w:p>
@@ -2996,6 +3103,8 @@
     <w:p>
       <w:pPr>
         <w:pStyle w:val="Body"/>
+        <w:spacing w:after="0"/>
+        <w:jc w:val="left"/>
       </w:pPr>
     </w:p>
     <w:p>
@@ -3152,6 +3261,8 @@
     <w:p>
       <w:pPr>
         <w:pStyle w:val="Body"/>
+        <w:spacing w:after="0"/>
+        <w:jc w:val="left"/>
       </w:pPr>
     </w:p>
     <w:p>
@@ -3304,6 +3415,7 @@
           <w:i/>
           <w:iCs/>
         </w:rPr>
+        <w:lastRenderedPageBreak/>
         <w:t>Involvierte Klassen</w:t>
       </w:r>
       <w:r>
@@ -3316,6 +3428,8 @@
     <w:p>
       <w:pPr>
         <w:pStyle w:val="Body"/>
+        <w:spacing w:after="0"/>
+        <w:jc w:val="left"/>
       </w:pPr>
     </w:p>
     <w:p>
@@ -3328,7 +3442,7 @@
           <w:b/>
           <w:bCs/>
         </w:rPr>
-        <w:t>Zuschauen</w:t>
+        <w:t>Lokalen Mitspieler erstellen</w:t>
       </w:r>
     </w:p>
     <w:p>
@@ -3351,10 +3465,7 @@
         <w:t>Vorbedingung</w:t>
       </w:r>
       <w:r>
-        <w:t xml:space="preserve">: </w:t>
-      </w:r>
-      <w:r>
-        <w:t xml:space="preserve">Der </w:t>
+        <w:t xml:space="preserve">: Der </w:t>
       </w:r>
       <w:r>
         <w:t>User</w:t>
@@ -3369,7 +3480,10 @@
         <w:t xml:space="preserve"> </w:t>
       </w:r>
       <w:r>
-        <w:t>Das System läuft und man befindet sich in der Spielübersicht.</w:t>
+        <w:t>Das System läuft und man befindet sich in einem Raum</w:t>
+      </w:r>
+      <w:r>
+        <w:t xml:space="preserve"> und einem dazugehörigen Team.</w:t>
       </w:r>
     </w:p>
     <w:p>
@@ -3392,13 +3506,10 @@
         <w:t>Ablauf</w:t>
       </w:r>
       <w:r>
-        <w:t>: Man tritt einem Raum bei, bei dem bereits ein Spiel läuft. Der User hat die Möglichkeit, dem Spiel zuzusehen (Punkte sehen, Begriff sehen, Verbleibende Zei</w:t>
-      </w:r>
-      <w:r>
-        <w:t>t, …</w:t>
-      </w:r>
-      <w:r>
-        <w:t>)</w:t>
+        <w:t xml:space="preserve">: </w:t>
+      </w:r>
+      <w:r>
+        <w:t>Man drückt auf „Lokalen Mitspieler erstellen“ und wählt einen unbenutzten Namen. Schließlich bestätigt man die Eingabe mit „Erstellen“.</w:t>
       </w:r>
     </w:p>
     <w:p>
@@ -3418,14 +3529,19 @@
           <w:i/>
           <w:iCs/>
         </w:rPr>
-        <w:lastRenderedPageBreak/>
         <w:t>Erfolg</w:t>
       </w:r>
       <w:r>
-        <w:t>: Der User hat Einsicht auf aktuellen Punktestand, Begriff und Verbleibende Zeit, sowie die Teams und deren Mitglieder</w:t>
-      </w:r>
-      <w:r>
-        <w:t>.</w:t>
+        <w:t xml:space="preserve">: </w:t>
+      </w:r>
+      <w:r>
+        <w:t xml:space="preserve">Ein lokaler Mitspieler wird im </w:t>
+      </w:r>
+      <w:r>
+        <w:t>momentan ausgewählten</w:t>
+      </w:r>
+      <w:r>
+        <w:t xml:space="preserve"> Team hinzugefügt. </w:t>
       </w:r>
     </w:p>
     <w:p>
@@ -3483,23 +3599,22 @@
     <w:p>
       <w:pPr>
         <w:pStyle w:val="Body"/>
-        <w:rPr>
-          <w:rFonts w:eastAsia="Arial Unicode MS" w:cs="Arial Unicode MS"/>
-          <w:bCs/>
-        </w:rPr>
+        <w:spacing w:after="0"/>
+        <w:jc w:val="left"/>
       </w:pPr>
     </w:p>
     <w:p>
       <w:pPr>
         <w:pStyle w:val="Body"/>
-      </w:pPr>
-      <w:r>
-        <w:rPr>
-          <w:rFonts w:eastAsia="Arial Unicode MS" w:cs="Arial Unicode MS"/>
-          <w:b/>
-          <w:bCs/>
-        </w:rPr>
-        <w:t>Lokalen Mitspieler erstellen</w:t>
+        <w:rPr>
+          <w:b/>
+        </w:rPr>
+      </w:pPr>
+      <w:r>
+        <w:rPr>
+          <w:b/>
+        </w:rPr>
+        <w:t>Zuschauen</w:t>
       </w:r>
     </w:p>
     <w:p>
@@ -3522,25 +3637,10 @@
         <w:t>Vorbedingung</w:t>
       </w:r>
       <w:r>
-        <w:t xml:space="preserve">: Der </w:t>
-      </w:r>
-      <w:r>
-        <w:t>User</w:t>
-      </w:r>
-      <w:r>
-        <w:t xml:space="preserve"> ist eingeloggt</w:t>
-      </w:r>
-      <w:r>
-        <w:t>.</w:t>
-      </w:r>
-      <w:r>
-        <w:t xml:space="preserve"> </w:t>
-      </w:r>
-      <w:r>
-        <w:t>Das System läuft und man befindet sich in einem Raum</w:t>
-      </w:r>
-      <w:r>
-        <w:t xml:space="preserve"> und einem dazugehörigen Team.</w:t>
+        <w:t>: Der User ist eingeloggt</w:t>
+      </w:r>
+      <w:r>
+        <w:t xml:space="preserve">. Das System läuft und man befindet sich in einem gestarteten Raum. </w:t>
       </w:r>
     </w:p>
     <w:p>
@@ -3566,7 +3666,13 @@
         <w:t xml:space="preserve">: </w:t>
       </w:r>
       <w:r>
-        <w:t>Man drückt auf „Lokalen Mitspieler erstellen“ und wählt einen unbenutzten Namen. Schließlich bestätigt man die Eingabe mit „Erstellen“.</w:t>
+        <w:t>Man drückt auf die Schaltfläche „</w:t>
+      </w:r>
+      <w:r>
+        <w:t>Zuschauen</w:t>
+      </w:r>
+      <w:r>
+        <w:t>“.</w:t>
       </w:r>
     </w:p>
     <w:p>
@@ -3592,13 +3698,43 @@
         <w:t xml:space="preserve">: </w:t>
       </w:r>
       <w:r>
-        <w:t xml:space="preserve">Ein lokaler Mitspieler wird im </w:t>
-      </w:r>
-      <w:r>
-        <w:t>momentan ausgewählten</w:t>
-      </w:r>
-      <w:r>
-        <w:t xml:space="preserve"> Team hinzugefügt. </w:t>
+        <w:t>Der User tritt dem Spiel bei</w:t>
+      </w:r>
+      <w:r>
+        <w:t xml:space="preserve"> und </w:t>
+      </w:r>
+      <w:r>
+        <w:t xml:space="preserve">wird </w:t>
+      </w:r>
+      <w:r>
+        <w:t xml:space="preserve">(für sich) </w:t>
+      </w:r>
+      <w:r>
+        <w:t xml:space="preserve">als aktiver Zuschauer </w:t>
+      </w:r>
+      <w:r>
+        <w:t>markiert</w:t>
+      </w:r>
+      <w:r>
+        <w:t>. Andere Spieler bemerken den neuen Zuschauer nicht</w:t>
+      </w:r>
+      <w:r>
+        <w:t xml:space="preserve">. </w:t>
+      </w:r>
+      <w:r>
+        <w:t>Der User</w:t>
+      </w:r>
+      <w:r>
+        <w:t xml:space="preserve"> </w:t>
+      </w:r>
+      <w:r>
+        <w:t>wird nicht in der zufälligen Auswahl berücksichtigt. Das Spielgeschehen kann vom Nutzer</w:t>
+      </w:r>
+      <w:r>
+        <w:t xml:space="preserve"> in Echtzeit</w:t>
+      </w:r>
+      <w:r>
+        <w:t xml:space="preserve"> verfolgt werden.</w:t>
       </w:r>
     </w:p>
     <w:p>
@@ -3621,7 +3757,13 @@
         <w:t>Kein Erfolg</w:t>
       </w:r>
       <w:r>
-        <w:t>: Fehlermeldung wird angezeigt</w:t>
+        <w:t xml:space="preserve">: </w:t>
+      </w:r>
+      <w:r>
+        <w:t xml:space="preserve">Eine </w:t>
+      </w:r>
+      <w:r>
+        <w:t>Fehlermeldung wird angezeigt</w:t>
       </w:r>
     </w:p>
     <w:p>
@@ -3650,12 +3792,17 @@
         <w:t>Room</w:t>
       </w:r>
       <w:r>
-        <w:t>, Team, User</w:t>
+        <w:t>, User</w:t>
+      </w:r>
+      <w:r>
+        <w:t>, Game</w:t>
       </w:r>
     </w:p>
     <w:p>
       <w:pPr>
         <w:pStyle w:val="Body"/>
+        <w:spacing w:after="0"/>
+        <w:jc w:val="left"/>
       </w:pPr>
     </w:p>
     <w:p>
@@ -3830,6 +3977,203 @@
     <w:p>
       <w:pPr>
         <w:pStyle w:val="Body"/>
+        <w:spacing w:after="0"/>
+        <w:jc w:val="left"/>
+      </w:pPr>
+    </w:p>
+    <w:p>
+      <w:pPr>
+        <w:pStyle w:val="Body"/>
+      </w:pPr>
+      <w:r>
+        <w:rPr>
+          <w:rFonts w:eastAsia="Arial Unicode MS" w:cs="Arial Unicode MS"/>
+          <w:b/>
+          <w:bCs/>
+        </w:rPr>
+        <w:t xml:space="preserve">Spiel </w:t>
+      </w:r>
+      <w:r>
+        <w:rPr>
+          <w:rFonts w:eastAsia="Arial Unicode MS" w:cs="Arial Unicode MS"/>
+          <w:b/>
+          <w:bCs/>
+        </w:rPr>
+        <w:t>verlassen</w:t>
+      </w:r>
+    </w:p>
+    <w:p>
+      <w:pPr>
+        <w:pStyle w:val="Listenabsatz"/>
+        <w:numPr>
+          <w:ilvl w:val="0"/>
+          <w:numId w:val="16"/>
+        </w:numPr>
+        <w:rPr>
+          <w:b/>
+          <w:bCs/>
+        </w:rPr>
+      </w:pPr>
+      <w:r>
+        <w:rPr>
+          <w:i/>
+          <w:iCs/>
+        </w:rPr>
+        <w:t>Vorbedingung</w:t>
+      </w:r>
+      <w:r>
+        <w:t>: Der User ist eingeloggt</w:t>
+      </w:r>
+      <w:r>
+        <w:t xml:space="preserve">. Das System läuft und man befindet sich in einem </w:t>
+      </w:r>
+      <w:r>
+        <w:t>Spiel</w:t>
+      </w:r>
+      <w:r>
+        <w:t xml:space="preserve">. </w:t>
+      </w:r>
+    </w:p>
+    <w:p>
+      <w:pPr>
+        <w:pStyle w:val="Listenabsatz"/>
+        <w:numPr>
+          <w:ilvl w:val="0"/>
+          <w:numId w:val="16"/>
+        </w:numPr>
+        <w:rPr>
+          <w:b/>
+          <w:bCs/>
+        </w:rPr>
+      </w:pPr>
+      <w:r>
+        <w:rPr>
+          <w:i/>
+          <w:iCs/>
+        </w:rPr>
+        <w:t>Ablauf</w:t>
+      </w:r>
+      <w:r>
+        <w:t xml:space="preserve">: </w:t>
+      </w:r>
+      <w:r>
+        <w:t xml:space="preserve">Man drückt auf die Schaltfläche „Spiel </w:t>
+      </w:r>
+      <w:r>
+        <w:t>verlassen</w:t>
+      </w:r>
+      <w:r>
+        <w:t>“.</w:t>
+      </w:r>
+    </w:p>
+    <w:p>
+      <w:pPr>
+        <w:pStyle w:val="Listenabsatz"/>
+        <w:numPr>
+          <w:ilvl w:val="0"/>
+          <w:numId w:val="16"/>
+        </w:numPr>
+        <w:rPr>
+          <w:b/>
+          <w:bCs/>
+        </w:rPr>
+      </w:pPr>
+      <w:r>
+        <w:rPr>
+          <w:i/>
+          <w:iCs/>
+        </w:rPr>
+        <w:t>Erfolg</w:t>
+      </w:r>
+      <w:r>
+        <w:t xml:space="preserve">: </w:t>
+      </w:r>
+      <w:r>
+        <w:t xml:space="preserve">Der User </w:t>
+      </w:r>
+      <w:r>
+        <w:t>verlässt das Spiel</w:t>
+      </w:r>
+      <w:r>
+        <w:t xml:space="preserve">, alle lokalen Mitspieler </w:t>
+      </w:r>
+      <w:r>
+        <w:t>des Users werden ebenso entfernt</w:t>
+      </w:r>
+      <w:r>
+        <w:t xml:space="preserve">. </w:t>
+      </w:r>
+      <w:r>
+        <w:t>Der User befindet sich inklusive lokaler Mitspieler im Raum.</w:t>
+      </w:r>
+    </w:p>
+    <w:p>
+      <w:pPr>
+        <w:pStyle w:val="Listenabsatz"/>
+        <w:numPr>
+          <w:ilvl w:val="0"/>
+          <w:numId w:val="16"/>
+        </w:numPr>
+        <w:rPr>
+          <w:b/>
+          <w:bCs/>
+        </w:rPr>
+      </w:pPr>
+      <w:r>
+        <w:rPr>
+          <w:i/>
+          <w:iCs/>
+        </w:rPr>
+        <w:t>Kein Erfolg</w:t>
+      </w:r>
+      <w:r>
+        <w:t xml:space="preserve">: </w:t>
+      </w:r>
+      <w:r>
+        <w:t xml:space="preserve">Eine </w:t>
+      </w:r>
+      <w:r>
+        <w:t>Fehlermeldung wird angezeigt</w:t>
+      </w:r>
+    </w:p>
+    <w:p>
+      <w:pPr>
+        <w:pStyle w:val="Listenabsatz"/>
+        <w:numPr>
+          <w:ilvl w:val="0"/>
+          <w:numId w:val="16"/>
+        </w:numPr>
+        <w:rPr>
+          <w:b/>
+          <w:bCs/>
+        </w:rPr>
+      </w:pPr>
+      <w:r>
+        <w:rPr>
+          <w:i/>
+          <w:iCs/>
+        </w:rPr>
+        <w:lastRenderedPageBreak/>
+        <w:t>Involvierte Klassen</w:t>
+      </w:r>
+      <w:r>
+        <w:t xml:space="preserve">: </w:t>
+      </w:r>
+      <w:r>
+        <w:t>Room</w:t>
+      </w:r>
+      <w:r>
+        <w:t>, User</w:t>
+      </w:r>
+      <w:r>
+        <w:t>, Game</w:t>
+      </w:r>
+    </w:p>
+    <w:p>
+      <w:pPr>
+        <w:pStyle w:val="Body"/>
+        <w:spacing w:after="0"/>
+        <w:jc w:val="left"/>
       </w:pPr>
     </w:p>
     <w:p>
@@ -4003,7 +4347,6 @@
           <w:i/>
           <w:iCs/>
         </w:rPr>
-        <w:lastRenderedPageBreak/>
         <w:t>Involvierte Klassen</w:t>
       </w:r>
       <w:r>
@@ -4091,15 +4434,7 @@
         <w:t xml:space="preserve">: </w:t>
       </w:r>
       <w:r>
-        <w:t xml:space="preserve">Der Würfel wird geworfen, anschließend wird die </w:t>
-      </w:r>
-      <w:proofErr w:type="gramStart"/>
-      <w:r>
-        <w:t>nach oben zeigende Fläche</w:t>
-      </w:r>
-      <w:proofErr w:type="gramEnd"/>
-      <w:r>
-        <w:t xml:space="preserve"> erkannt (Punkte, Zeit, Art der Aktivität).</w:t>
+        <w:t>Der Würfel wird geworfen, anschließend wird die nach oben zeigende Fläche erkannt (Punkte, Zeit, Art der Aktivität).</w:t>
       </w:r>
     </w:p>
     <w:p>
@@ -4350,6 +4685,7 @@
           <w:i/>
           <w:iCs/>
         </w:rPr>
+        <w:lastRenderedPageBreak/>
         <w:t>Involvierte Klassen</w:t>
       </w:r>
       <w:r>
@@ -4546,7 +4882,6 @@
           <w:b/>
           <w:bCs/>
         </w:rPr>
-        <w:lastRenderedPageBreak/>
         <w:t>In Spiel eingreifen</w:t>
       </w:r>
     </w:p>
@@ -4879,6 +5214,7 @@
           <w:i/>
           <w:iCs/>
         </w:rPr>
+        <w:lastRenderedPageBreak/>
         <w:t>Kein Erfolg:</w:t>
       </w:r>
       <w:r>
@@ -5513,15 +5849,7 @@
         <w:pStyle w:val="berschrift3"/>
       </w:pPr>
       <w:r>
-        <w:t xml:space="preserve">3.1.1 </w:t>
-      </w:r>
-      <w:proofErr w:type="spellStart"/>
-      <w:r>
-        <w:t>Entities</w:t>
-      </w:r>
-      <w:proofErr w:type="spellEnd"/>
-      <w:r>
-        <w:t xml:space="preserve"> (Models)</w:t>
+        <w:t>3.1.1 Entities (Models)</w:t>
       </w:r>
     </w:p>
     <w:p>
@@ -5608,7 +5936,6 @@
         </w:rPr>
         <w:t xml:space="preserve">Jeder nutzbare Cube ist mit einem </w:t>
       </w:r>
-      <w:proofErr w:type="spellStart"/>
       <w:r>
         <w:rPr>
           <w:rFonts w:eastAsia="Calibri" w:cs="Calibri"/>
@@ -5625,7 +5952,6 @@
         </w:rPr>
         <w:t>RaspberryPI</w:t>
       </w:r>
-      <w:proofErr w:type="spellEnd"/>
       <w:r>
         <w:rPr>
           <w:rFonts w:eastAsia="Calibri" w:cs="Calibri"/>
@@ -5846,9 +6172,8 @@
             <w14:bevel/>
           </w14:textOutline>
         </w:rPr>
-        <w:t xml:space="preserve">len (Sowohl </w:t>
-      </w:r>
-      <w:proofErr w:type="gramStart"/>
+        <w:t>len (Sowohl während das Spiel aktiv ist, als auch wenn es beendet ist).</w:t>
+      </w:r>
       <w:r>
         <w:rPr>
           <w:rFonts w:eastAsia="Calibri" w:cs="Calibri"/>
@@ -5862,9 +6187,8 @@
             <w14:bevel/>
           </w14:textOutline>
         </w:rPr>
-        <w:t>während das Spiel</w:t>
-      </w:r>
-      <w:proofErr w:type="gramEnd"/>
+        <w:t xml:space="preserve"> Diese werden persistent in der Datenbank hinterlegt. </w:t>
+      </w:r>
       <w:r>
         <w:rPr>
           <w:rFonts w:eastAsia="Calibri" w:cs="Calibri"/>
@@ -5878,7 +6202,7 @@
             <w14:bevel/>
           </w14:textOutline>
         </w:rPr>
-        <w:t xml:space="preserve"> aktiv ist, als auch wenn es beendet ist).</w:t>
+        <w:t xml:space="preserve">Aus einem Raum können sequenziell mehrere Spiele resultieren. </w:t>
       </w:r>
       <w:r>
         <w:rPr>
@@ -5893,11 +6217,12 @@
             <w14:bevel/>
           </w14:textOutline>
         </w:rPr>
-        <w:t xml:space="preserve"> Diese werden persistent in der Datenbank hinterlegt. </w:t>
+        <w:t xml:space="preserve">Sofern dieses Modell in Webanfragen eingehend oder ausgehend verwendet wird, wird die Klasse </w:t>
       </w:r>
       <w:r>
         <w:rPr>
           <w:rFonts w:eastAsia="Calibri" w:cs="Calibri"/>
+          <w:b/>
           <w:color w:val="000000"/>
           <w:szCs w:val="22"/>
           <w:u w:color="000000"/>
@@ -5908,7 +6233,7 @@
             <w14:bevel/>
           </w14:textOutline>
         </w:rPr>
-        <w:t xml:space="preserve">Aus einem Raum können sequenziell mehrere Spiele resultieren. </w:t>
+        <w:t>GameDto</w:t>
       </w:r>
       <w:r>
         <w:rPr>
@@ -5923,13 +6248,15 @@
             <w14:bevel/>
           </w14:textOutline>
         </w:rPr>
-        <w:t xml:space="preserve">Sofern dieses Modell in Webanfragen eingehend oder ausgehend verwendet wird, wird die Klasse </w:t>
-      </w:r>
-      <w:proofErr w:type="spellStart"/>
-      <w:r>
+        <w:t xml:space="preserve"> verwendet.</w:t>
+      </w:r>
+    </w:p>
+    <w:p>
+      <w:pPr>
+        <w:pStyle w:val="KeinLeerraum"/>
+        <w:jc w:val="both"/>
         <w:rPr>
           <w:rFonts w:eastAsia="Calibri" w:cs="Calibri"/>
-          <w:b/>
           <w:color w:val="000000"/>
           <w:szCs w:val="22"/>
           <w:u w:color="000000"/>
@@ -5940,10 +6267,12 @@
             <w14:bevel/>
           </w14:textOutline>
         </w:rPr>
-        <w:t>GameDto</w:t>
-      </w:r>
-      <w:proofErr w:type="spellEnd"/>
-      <w:r>
+      </w:pPr>
+    </w:p>
+    <w:p>
+      <w:pPr>
+        <w:pStyle w:val="KeinLeerraum"/>
+        <w:jc w:val="both"/>
         <w:rPr>
           <w:rFonts w:eastAsia="Calibri" w:cs="Calibri"/>
           <w:color w:val="000000"/>
@@ -5956,15 +6285,11 @@
             <w14:bevel/>
           </w14:textOutline>
         </w:rPr>
-        <w:t xml:space="preserve"> verwendet.</w:t>
-      </w:r>
-    </w:p>
-    <w:p>
-      <w:pPr>
-        <w:pStyle w:val="KeinLeerraum"/>
-        <w:jc w:val="both"/>
+      </w:pPr>
+      <w:r>
         <w:rPr>
           <w:rFonts w:eastAsia="Calibri" w:cs="Calibri"/>
+          <w:b/>
           <w:color w:val="000000"/>
           <w:szCs w:val="22"/>
           <w:u w:color="000000"/>
@@ -5975,7 +6300,8 @@
             <w14:bevel/>
           </w14:textOutline>
         </w:rPr>
-      </w:pPr>
+        <w:t>Room</w:t>
+      </w:r>
     </w:p>
     <w:p>
       <w:pPr>
@@ -5997,7 +6323,6 @@
       <w:r>
         <w:rPr>
           <w:rFonts w:eastAsia="Calibri" w:cs="Calibri"/>
-          <w:b/>
           <w:color w:val="000000"/>
           <w:szCs w:val="22"/>
           <w:u w:color="000000"/>
@@ -6008,13 +6333,9 @@
             <w14:bevel/>
           </w14:textOutline>
         </w:rPr>
-        <w:t>Room</w:t>
-      </w:r>
-    </w:p>
-    <w:p>
-      <w:pPr>
-        <w:pStyle w:val="KeinLeerraum"/>
-        <w:jc w:val="both"/>
+        <w:t xml:space="preserve">Dieses Modell </w:t>
+      </w:r>
+      <w:r>
         <w:rPr>
           <w:rFonts w:eastAsia="Calibri" w:cs="Calibri"/>
           <w:color w:val="000000"/>
@@ -6027,7 +6348,8 @@
             <w14:bevel/>
           </w14:textOutline>
         </w:rPr>
-      </w:pPr>
+        <w:t>dient zur Repräsentation von Räumen.</w:t>
+      </w:r>
       <w:r>
         <w:rPr>
           <w:rFonts w:eastAsia="Calibri" w:cs="Calibri"/>
@@ -6041,11 +6363,12 @@
             <w14:bevel/>
           </w14:textOutline>
         </w:rPr>
-        <w:t xml:space="preserve">Dieses Modell </w:t>
+        <w:t xml:space="preserve"> Hierbei handelt es sich um ein Modell, welches ausschließlich </w:t>
       </w:r>
       <w:r>
         <w:rPr>
           <w:rFonts w:eastAsia="Calibri" w:cs="Calibri"/>
+          <w:b/>
           <w:color w:val="000000"/>
           <w:szCs w:val="22"/>
           <w:u w:color="000000"/>
@@ -6056,7 +6379,7 @@
             <w14:bevel/>
           </w14:textOutline>
         </w:rPr>
-        <w:t>dient zur Repräsentation von Räumen.</w:t>
+        <w:t>in-memory</w:t>
       </w:r>
       <w:r>
         <w:rPr>
@@ -6071,12 +6394,11 @@
             <w14:bevel/>
           </w14:textOutline>
         </w:rPr>
-        <w:t xml:space="preserve"> Hierbei handelt es sich um ein Modell, welches ausschließlich </w:t>
+        <w:t xml:space="preserve"> verwendet wird.</w:t>
       </w:r>
       <w:r>
         <w:rPr>
           <w:rFonts w:eastAsia="Calibri" w:cs="Calibri"/>
-          <w:b/>
           <w:color w:val="000000"/>
           <w:szCs w:val="22"/>
           <w:u w:color="000000"/>
@@ -6087,9 +6409,13 @@
             <w14:bevel/>
           </w14:textOutline>
         </w:rPr>
-        <w:t>in-memory</w:t>
-      </w:r>
-      <w:r>
+        <w:t xml:space="preserve"> Aus einem Raum werden, sofern erforderliche Bedingungen erfüllt sind, Spiele erstellt. Hier wird kein DTO benötigt. </w:t>
+      </w:r>
+    </w:p>
+    <w:p>
+      <w:pPr>
+        <w:pStyle w:val="KeinLeerraum"/>
+        <w:jc w:val="both"/>
         <w:rPr>
           <w:rFonts w:eastAsia="Calibri" w:cs="Calibri"/>
           <w:color w:val="000000"/>
@@ -6102,9 +6428,12 @@
             <w14:bevel/>
           </w14:textOutline>
         </w:rPr>
-        <w:t xml:space="preserve"> verwendet wird.</w:t>
-      </w:r>
-      <w:r>
+      </w:pPr>
+    </w:p>
+    <w:p>
+      <w:pPr>
+        <w:pStyle w:val="KeinLeerraum"/>
+        <w:jc w:val="both"/>
         <w:rPr>
           <w:rFonts w:eastAsia="Calibri" w:cs="Calibri"/>
           <w:color w:val="000000"/>
@@ -6117,15 +6446,11 @@
             <w14:bevel/>
           </w14:textOutline>
         </w:rPr>
-        <w:t xml:space="preserve"> Aus einem Raum werden, sofern erforderliche Bedingungen erfüllt sind, Spiele erstellt. Hier wird kein DTO benötigt. </w:t>
-      </w:r>
-    </w:p>
-    <w:p>
-      <w:pPr>
-        <w:pStyle w:val="KeinLeerraum"/>
-        <w:jc w:val="both"/>
+      </w:pPr>
+      <w:r>
         <w:rPr>
           <w:rFonts w:eastAsia="Calibri" w:cs="Calibri"/>
+          <w:b/>
           <w:color w:val="000000"/>
           <w:szCs w:val="22"/>
           <w:u w:color="000000"/>
@@ -6136,7 +6461,8 @@
             <w14:bevel/>
           </w14:textOutline>
         </w:rPr>
-      </w:pPr>
+        <w:t>Team</w:t>
+      </w:r>
     </w:p>
     <w:p>
       <w:pPr>
@@ -6158,7 +6484,6 @@
       <w:r>
         <w:rPr>
           <w:rFonts w:eastAsia="Calibri" w:cs="Calibri"/>
-          <w:b/>
           <w:color w:val="000000"/>
           <w:szCs w:val="22"/>
           <w:u w:color="000000"/>
@@ -6169,13 +6494,9 @@
             <w14:bevel/>
           </w14:textOutline>
         </w:rPr>
-        <w:t>Team</w:t>
-      </w:r>
-    </w:p>
-    <w:p>
-      <w:pPr>
-        <w:pStyle w:val="KeinLeerraum"/>
-        <w:jc w:val="both"/>
+        <w:t xml:space="preserve">Dieses Modell dient zur Repräsentation von </w:t>
+      </w:r>
+      <w:r>
         <w:rPr>
           <w:rFonts w:eastAsia="Calibri" w:cs="Calibri"/>
           <w:color w:val="000000"/>
@@ -6188,7 +6509,8 @@
             <w14:bevel/>
           </w14:textOutline>
         </w:rPr>
-      </w:pPr>
+        <w:t xml:space="preserve">Teams. Diese werden persistent in der Datenbank hinterlegt. </w:t>
+      </w:r>
       <w:r>
         <w:rPr>
           <w:rFonts w:eastAsia="Calibri" w:cs="Calibri"/>
@@ -6202,11 +6524,12 @@
             <w14:bevel/>
           </w14:textOutline>
         </w:rPr>
-        <w:t xml:space="preserve">Dieses Modell dient zur Repräsentation von </w:t>
+        <w:t xml:space="preserve">Hier befinden sich alle persistenten Daten hinsichtlich Teams (Punkte, Name, Spieler, …). Sofern dieses Modell in Webanfragen eingehend oder ausgehend verwendet wird, wird die Klasse </w:t>
       </w:r>
       <w:r>
         <w:rPr>
           <w:rFonts w:eastAsia="Calibri" w:cs="Calibri"/>
+          <w:b/>
           <w:color w:val="000000"/>
           <w:szCs w:val="22"/>
           <w:u w:color="000000"/>
@@ -6217,7 +6540,7 @@
             <w14:bevel/>
           </w14:textOutline>
         </w:rPr>
-        <w:t xml:space="preserve">Teams. Diese werden persistent in der Datenbank hinterlegt. </w:t>
+        <w:t>TeamDto</w:t>
       </w:r>
       <w:r>
         <w:rPr>
@@ -6232,13 +6555,15 @@
             <w14:bevel/>
           </w14:textOutline>
         </w:rPr>
-        <w:t xml:space="preserve">Hier befinden sich alle persistenten Daten hinsichtlich Teams (Punkte, Name, Spieler, …). Sofern dieses Modell in Webanfragen eingehend oder ausgehend verwendet wird, wird die Klasse </w:t>
-      </w:r>
-      <w:proofErr w:type="spellStart"/>
-      <w:r>
+        <w:t xml:space="preserve"> verwendet.</w:t>
+      </w:r>
+    </w:p>
+    <w:p>
+      <w:pPr>
+        <w:pStyle w:val="KeinLeerraum"/>
+        <w:jc w:val="both"/>
         <w:rPr>
           <w:rFonts w:eastAsia="Calibri" w:cs="Calibri"/>
-          <w:b/>
           <w:color w:val="000000"/>
           <w:szCs w:val="22"/>
           <w:u w:color="000000"/>
@@ -6249,10 +6574,12 @@
             <w14:bevel/>
           </w14:textOutline>
         </w:rPr>
-        <w:t>TeamDto</w:t>
-      </w:r>
-      <w:proofErr w:type="spellEnd"/>
-      <w:r>
+      </w:pPr>
+    </w:p>
+    <w:p>
+      <w:pPr>
+        <w:pStyle w:val="KeinLeerraum"/>
+        <w:jc w:val="both"/>
         <w:rPr>
           <w:rFonts w:eastAsia="Calibri" w:cs="Calibri"/>
           <w:color w:val="000000"/>
@@ -6265,15 +6592,11 @@
             <w14:bevel/>
           </w14:textOutline>
         </w:rPr>
-        <w:t xml:space="preserve"> verwendet.</w:t>
-      </w:r>
-    </w:p>
-    <w:p>
-      <w:pPr>
-        <w:pStyle w:val="KeinLeerraum"/>
-        <w:jc w:val="both"/>
+      </w:pPr>
+      <w:r>
         <w:rPr>
           <w:rFonts w:eastAsia="Calibri" w:cs="Calibri"/>
+          <w:b/>
           <w:color w:val="000000"/>
           <w:szCs w:val="22"/>
           <w:u w:color="000000"/>
@@ -6284,7 +6607,8 @@
             <w14:bevel/>
           </w14:textOutline>
         </w:rPr>
-      </w:pPr>
+        <w:t>Term</w:t>
+      </w:r>
     </w:p>
     <w:p>
       <w:pPr>
@@ -6306,7 +6630,6 @@
       <w:r>
         <w:rPr>
           <w:rFonts w:eastAsia="Calibri" w:cs="Calibri"/>
-          <w:b/>
           <w:color w:val="000000"/>
           <w:szCs w:val="22"/>
           <w:u w:color="000000"/>
@@ -6317,15 +6640,12 @@
             <w14:bevel/>
           </w14:textOutline>
         </w:rPr>
-        <w:t>Term</w:t>
-      </w:r>
-    </w:p>
-    <w:p>
-      <w:pPr>
-        <w:pStyle w:val="KeinLeerraum"/>
-        <w:jc w:val="both"/>
+        <w:t xml:space="preserve">Dieses Modell dient zur Repräsentation von Begriffen. Hier finden sich Informationen wie Begriffname, Anzahl der Vorkommnisse, …. Mehrere Begriffe werden zu einem Themengebiet gruppiert. Sofern dieses Modell in Webanfragen eingehend oder ausgehend verwendet wird, wird die Klasse </w:t>
+      </w:r>
+      <w:r>
         <w:rPr>
           <w:rFonts w:eastAsia="Calibri" w:cs="Calibri"/>
+          <w:b/>
           <w:color w:val="000000"/>
           <w:szCs w:val="22"/>
           <w:u w:color="000000"/>
@@ -6336,7 +6656,8 @@
             <w14:bevel/>
           </w14:textOutline>
         </w:rPr>
-      </w:pPr>
+        <w:t>TermDto</w:t>
+      </w:r>
       <w:r>
         <w:rPr>
           <w:rFonts w:eastAsia="Calibri" w:cs="Calibri"/>
@@ -6350,10 +6671,13 @@
             <w14:bevel/>
           </w14:textOutline>
         </w:rPr>
-        <w:t xml:space="preserve">Dieses Modell dient zur Repräsentation von Begriffen. Hier finden sich Informationen wie </w:t>
-      </w:r>
-      <w:proofErr w:type="spellStart"/>
-      <w:r>
+        <w:t xml:space="preserve"> verwendet.</w:t>
+      </w:r>
+    </w:p>
+    <w:p>
+      <w:pPr>
+        <w:pStyle w:val="KeinLeerraum"/>
+        <w:jc w:val="both"/>
         <w:rPr>
           <w:rFonts w:eastAsia="Calibri" w:cs="Calibri"/>
           <w:color w:val="000000"/>
@@ -6366,10 +6690,12 @@
             <w14:bevel/>
           </w14:textOutline>
         </w:rPr>
-        <w:t>Begriffname</w:t>
-      </w:r>
-      <w:proofErr w:type="spellEnd"/>
-      <w:r>
+      </w:pPr>
+    </w:p>
+    <w:p>
+      <w:pPr>
+        <w:pStyle w:val="KeinLeerraum"/>
+        <w:jc w:val="both"/>
         <w:rPr>
           <w:rFonts w:eastAsia="Calibri" w:cs="Calibri"/>
           <w:color w:val="000000"/>
@@ -6382,9 +6708,7 @@
             <w14:bevel/>
           </w14:textOutline>
         </w:rPr>
-        <w:t xml:space="preserve">, Anzahl der Vorkommnisse, …. Mehrere Begriffe werden zu einem Themengebiet gruppiert. Sofern dieses Modell in Webanfragen eingehend oder ausgehend verwendet wird, wird die Klasse </w:t>
-      </w:r>
-      <w:proofErr w:type="spellStart"/>
+      </w:pPr>
       <w:r>
         <w:rPr>
           <w:rFonts w:eastAsia="Calibri" w:cs="Calibri"/>
@@ -6399,10 +6723,13 @@
             <w14:bevel/>
           </w14:textOutline>
         </w:rPr>
-        <w:t>TermDto</w:t>
-      </w:r>
-      <w:proofErr w:type="spellEnd"/>
-      <w:r>
+        <w:t>Topic</w:t>
+      </w:r>
+    </w:p>
+    <w:p>
+      <w:pPr>
+        <w:pStyle w:val="KeinLeerraum"/>
+        <w:jc w:val="both"/>
         <w:rPr>
           <w:rFonts w:eastAsia="Calibri" w:cs="Calibri"/>
           <w:color w:val="000000"/>
@@ -6415,13 +6742,8 @@
             <w14:bevel/>
           </w14:textOutline>
         </w:rPr>
-        <w:t xml:space="preserve"> verwendet.</w:t>
-      </w:r>
-    </w:p>
-    <w:p>
-      <w:pPr>
-        <w:pStyle w:val="KeinLeerraum"/>
-        <w:jc w:val="both"/>
+      </w:pPr>
+      <w:r>
         <w:rPr>
           <w:rFonts w:eastAsia="Calibri" w:cs="Calibri"/>
           <w:color w:val="000000"/>
@@ -6434,14 +6756,12 @@
             <w14:bevel/>
           </w14:textOutline>
         </w:rPr>
-      </w:pPr>
-    </w:p>
-    <w:p>
-      <w:pPr>
-        <w:pStyle w:val="KeinLeerraum"/>
-        <w:jc w:val="both"/>
+        <w:t xml:space="preserve">Dieses Modell dient zur Repräsentation von Themengebieten. Hier finden sich Informationen wie Name und den Ersteller. Ein Themengebiet umfasst normalerweise mehrere Begriffe. Sofern dieses Modell in Webanfragen eingehend oder ausgehend verwendet wird, wird die Klasse </w:t>
+      </w:r>
+      <w:r>
         <w:rPr>
           <w:rFonts w:eastAsia="Calibri" w:cs="Calibri"/>
+          <w:b/>
           <w:color w:val="000000"/>
           <w:szCs w:val="22"/>
           <w:u w:color="000000"/>
@@ -6452,11 +6772,11 @@
             <w14:bevel/>
           </w14:textOutline>
         </w:rPr>
-      </w:pPr>
+        <w:t>TopicDto</w:t>
+      </w:r>
       <w:r>
         <w:rPr>
           <w:rFonts w:eastAsia="Calibri" w:cs="Calibri"/>
-          <w:b/>
           <w:color w:val="000000"/>
           <w:szCs w:val="22"/>
           <w:u w:color="000000"/>
@@ -6467,7 +6787,7 @@
             <w14:bevel/>
           </w14:textOutline>
         </w:rPr>
-        <w:t>Topic</w:t>
+        <w:t xml:space="preserve"> verwendet.</w:t>
       </w:r>
     </w:p>
     <w:p>
@@ -6487,7 +6807,11 @@
           </w14:textOutline>
         </w:rPr>
       </w:pPr>
-      <w:r>
+    </w:p>
+    <w:p>
+      <w:pPr>
+        <w:pStyle w:val="KeinLeerraum"/>
+        <w:jc w:val="both"/>
         <w:rPr>
           <w:rFonts w:eastAsia="Calibri" w:cs="Calibri"/>
           <w:color w:val="000000"/>
@@ -6500,9 +6824,7 @@
             <w14:bevel/>
           </w14:textOutline>
         </w:rPr>
-        <w:t xml:space="preserve">Dieses Modell dient zur Repräsentation von Themengebieten. Hier finden sich Informationen wie Name und den Ersteller. Ein Themengebiet umfasst normalerweise mehrere Begriffe. Sofern dieses Modell in Webanfragen eingehend oder ausgehend verwendet wird, wird die Klasse </w:t>
-      </w:r>
-      <w:proofErr w:type="spellStart"/>
+      </w:pPr>
       <w:r>
         <w:rPr>
           <w:rFonts w:eastAsia="Calibri" w:cs="Calibri"/>
@@ -6517,10 +6839,13 @@
             <w14:bevel/>
           </w14:textOutline>
         </w:rPr>
-        <w:t>TopicDto</w:t>
-      </w:r>
-      <w:proofErr w:type="spellEnd"/>
-      <w:r>
+        <w:t>User</w:t>
+      </w:r>
+    </w:p>
+    <w:p>
+      <w:pPr>
+        <w:pStyle w:val="KeinLeerraum"/>
+        <w:jc w:val="both"/>
         <w:rPr>
           <w:rFonts w:eastAsia="Calibri" w:cs="Calibri"/>
           <w:color w:val="000000"/>
@@ -6533,13 +6858,8 @@
             <w14:bevel/>
           </w14:textOutline>
         </w:rPr>
-        <w:t xml:space="preserve"> verwendet.</w:t>
-      </w:r>
-    </w:p>
-    <w:p>
-      <w:pPr>
-        <w:pStyle w:val="KeinLeerraum"/>
-        <w:jc w:val="both"/>
+      </w:pPr>
+      <w:r>
         <w:rPr>
           <w:rFonts w:eastAsia="Calibri" w:cs="Calibri"/>
           <w:color w:val="000000"/>
@@ -6552,14 +6872,12 @@
             <w14:bevel/>
           </w14:textOutline>
         </w:rPr>
-      </w:pPr>
-    </w:p>
-    <w:p>
-      <w:pPr>
-        <w:pStyle w:val="KeinLeerraum"/>
-        <w:jc w:val="both"/>
+        <w:t xml:space="preserve">Dieses Modell dient zur Repräsentation von Nutzern. Hier findet man alle nutzerbezogenen Daten (Benutzername, Passwort, E-Mail, …). Eine essentielle Eigenschaft ist die Nutzerrolle – diese wird für zahlreiche Absicherungen hinsichtlich unbefugtem Zugriff genutzt. Sofern dieses Modell in Webanfragen eingehend oder ausgehend verwendet wird, wird die Klasse </w:t>
+      </w:r>
+      <w:r>
         <w:rPr>
           <w:rFonts w:eastAsia="Calibri" w:cs="Calibri"/>
+          <w:b/>
           <w:color w:val="000000"/>
           <w:szCs w:val="22"/>
           <w:u w:color="000000"/>
@@ -6570,11 +6888,11 @@
             <w14:bevel/>
           </w14:textOutline>
         </w:rPr>
-      </w:pPr>
+        <w:t>UserDto</w:t>
+      </w:r>
       <w:r>
         <w:rPr>
           <w:rFonts w:eastAsia="Calibri" w:cs="Calibri"/>
-          <w:b/>
           <w:color w:val="000000"/>
           <w:szCs w:val="22"/>
           <w:u w:color="000000"/>
@@ -6585,7 +6903,7 @@
             <w14:bevel/>
           </w14:textOutline>
         </w:rPr>
-        <w:t>User</w:t>
+        <w:t xml:space="preserve"> verwendet.</w:t>
       </w:r>
     </w:p>
     <w:p>
@@ -6605,9 +6923,14 @@
           </w14:textOutline>
         </w:rPr>
       </w:pPr>
-      <w:r>
+    </w:p>
+    <w:p>
+      <w:pPr>
+        <w:pStyle w:val="KeinLeerraum"/>
+        <w:jc w:val="both"/>
         <w:rPr>
           <w:rFonts w:eastAsia="Calibri" w:cs="Calibri"/>
+          <w:b/>
           <w:color w:val="000000"/>
           <w:szCs w:val="22"/>
           <w:u w:color="000000"/>
@@ -6618,12 +6941,11 @@
             <w14:bevel/>
           </w14:textOutline>
         </w:rPr>
-        <w:t xml:space="preserve">Dieses Modell dient zur Repräsentation von Nutzern. Hier findet man alle nutzerbezogenen Daten (Benutzername, Passwort, E-Mail, …). Eine essentielle Eigenschaft ist die Nutzerrolle – diese wird für zahlreiche Absicherungen </w:t>
-      </w:r>
-      <w:proofErr w:type="gramStart"/>
+      </w:pPr>
       <w:r>
         <w:rPr>
           <w:rFonts w:eastAsia="Calibri" w:cs="Calibri"/>
+          <w:b/>
           <w:color w:val="000000"/>
           <w:szCs w:val="22"/>
           <w:u w:color="000000"/>
@@ -6634,10 +6956,13 @@
             <w14:bevel/>
           </w14:textOutline>
         </w:rPr>
-        <w:t>hinsichtlich unbefugtem Zugriff</w:t>
-      </w:r>
-      <w:proofErr w:type="gramEnd"/>
-      <w:r>
+        <w:t>UserIdVirtualUser</w:t>
+      </w:r>
+    </w:p>
+    <w:p>
+      <w:pPr>
+        <w:pStyle w:val="KeinLeerraum"/>
+        <w:jc w:val="both"/>
         <w:rPr>
           <w:rFonts w:eastAsia="Calibri" w:cs="Calibri"/>
           <w:color w:val="000000"/>
@@ -6650,13 +6975,10 @@
             <w14:bevel/>
           </w14:textOutline>
         </w:rPr>
-        <w:t xml:space="preserve"> genutzt. Sofern dieses Modell in Webanfragen eingehend oder ausgehend verwendet wird, wird die Klasse </w:t>
-      </w:r>
-      <w:proofErr w:type="spellStart"/>
+      </w:pPr>
       <w:r>
         <w:rPr>
           <w:rFonts w:eastAsia="Calibri" w:cs="Calibri"/>
-          <w:b/>
           <w:color w:val="000000"/>
           <w:szCs w:val="22"/>
           <w:u w:color="000000"/>
@@ -6667,10 +6989,13 @@
             <w14:bevel/>
           </w14:textOutline>
         </w:rPr>
-        <w:t>UserDto</w:t>
-      </w:r>
-      <w:proofErr w:type="spellEnd"/>
-      <w:r>
+        <w:t xml:space="preserve">Diese Klasse dient zur In-Memory Zuweisung von lokalen Mitspielern zu Nutzern. Dieses Modell wird ausschließlich zur internen Verwaltung genutzt und ist nicht durch Webanfragen direkt zugänglich. </w:t>
+      </w:r>
+    </w:p>
+    <w:p>
+      <w:pPr>
+        <w:pStyle w:val="KeinLeerraum"/>
+        <w:jc w:val="both"/>
         <w:rPr>
           <w:rFonts w:eastAsia="Calibri" w:cs="Calibri"/>
           <w:color w:val="000000"/>
@@ -6683,8 +7008,7 @@
             <w14:bevel/>
           </w14:textOutline>
         </w:rPr>
-        <w:t xml:space="preserve"> verwendet.</w:t>
-      </w:r>
+      </w:pPr>
     </w:p>
     <w:p>
       <w:pPr>
@@ -6703,11 +7027,7 @@
           </w14:textOutline>
         </w:rPr>
       </w:pPr>
-    </w:p>
-    <w:p>
-      <w:pPr>
-        <w:pStyle w:val="KeinLeerraum"/>
-        <w:jc w:val="both"/>
+      <w:r>
         <w:rPr>
           <w:rFonts w:eastAsia="Calibri" w:cs="Calibri"/>
           <w:b/>
@@ -6721,12 +7041,15 @@
             <w14:bevel/>
           </w14:textOutline>
         </w:rPr>
-      </w:pPr>
-      <w:proofErr w:type="spellStart"/>
-      <w:r>
+        <w:t>UserRole</w:t>
+      </w:r>
+    </w:p>
+    <w:p>
+      <w:pPr>
+        <w:pStyle w:val="KeinLeerraum"/>
+        <w:jc w:val="both"/>
         <w:rPr>
           <w:rFonts w:eastAsia="Calibri" w:cs="Calibri"/>
-          <w:b/>
           <w:color w:val="000000"/>
           <w:szCs w:val="22"/>
           <w:u w:color="000000"/>
@@ -6737,14 +7060,8 @@
             <w14:bevel/>
           </w14:textOutline>
         </w:rPr>
-        <w:t>UserIdVirtualUser</w:t>
-      </w:r>
-      <w:proofErr w:type="spellEnd"/>
-    </w:p>
-    <w:p>
-      <w:pPr>
-        <w:pStyle w:val="KeinLeerraum"/>
-        <w:jc w:val="both"/>
+      </w:pPr>
+      <w:r>
         <w:rPr>
           <w:rFonts w:eastAsia="Calibri" w:cs="Calibri"/>
           <w:color w:val="000000"/>
@@ -6757,8 +7074,13 @@
             <w14:bevel/>
           </w14:textOutline>
         </w:rPr>
-      </w:pPr>
-      <w:r>
+        <w:t>Diese Klasse stellt einen Enum dar, konkret werden hier die unterschiedlichen Nutzerrollen definiert. Jeder Nutzer besitzt eine dieser Rollen. Je nach dem, welche Rolle zugewiesen wurde, erhält ein Nutzer unterschiedliche Berechtigungen.</w:t>
+      </w:r>
+    </w:p>
+    <w:p>
+      <w:pPr>
+        <w:pStyle w:val="KeinLeerraum"/>
+        <w:jc w:val="both"/>
         <w:rPr>
           <w:rFonts w:eastAsia="Calibri" w:cs="Calibri"/>
           <w:color w:val="000000"/>
@@ -6771,8 +7093,7 @@
             <w14:bevel/>
           </w14:textOutline>
         </w:rPr>
-        <w:t xml:space="preserve">Diese Klasse dient zur In-Memory Zuweisung von lokalen Mitspielern zu Nutzern. Dieses Modell wird ausschließlich zur internen Verwaltung genutzt und ist nicht durch Webanfragen direkt zugänglich. </w:t>
-      </w:r>
+      </w:pPr>
     </w:p>
     <w:p>
       <w:pPr>
@@ -6791,13 +7112,10 @@
           </w14:textOutline>
         </w:rPr>
       </w:pPr>
-    </w:p>
-    <w:p>
-      <w:pPr>
-        <w:pStyle w:val="KeinLeerraum"/>
-        <w:jc w:val="both"/>
+      <w:r>
         <w:rPr>
           <w:rFonts w:eastAsia="Calibri" w:cs="Calibri"/>
+          <w:b/>
           <w:color w:val="000000"/>
           <w:szCs w:val="22"/>
           <w:u w:color="000000"/>
@@ -6808,12 +7126,15 @@
             <w14:bevel/>
           </w14:textOutline>
         </w:rPr>
-      </w:pPr>
-      <w:proofErr w:type="spellStart"/>
-      <w:r>
+        <w:t>VirtualTeam</w:t>
+      </w:r>
+    </w:p>
+    <w:p>
+      <w:pPr>
+        <w:pStyle w:val="KeinLeerraum"/>
+        <w:jc w:val="both"/>
         <w:rPr>
           <w:rFonts w:eastAsia="Calibri" w:cs="Calibri"/>
-          <w:b/>
           <w:color w:val="000000"/>
           <w:szCs w:val="22"/>
           <w:u w:color="000000"/>
@@ -6824,14 +7145,8 @@
             <w14:bevel/>
           </w14:textOutline>
         </w:rPr>
-        <w:t>UserRole</w:t>
-      </w:r>
-      <w:proofErr w:type="spellEnd"/>
-    </w:p>
-    <w:p>
-      <w:pPr>
-        <w:pStyle w:val="KeinLeerraum"/>
-        <w:jc w:val="both"/>
+      </w:pPr>
+      <w:r>
         <w:rPr>
           <w:rFonts w:eastAsia="Calibri" w:cs="Calibri"/>
           <w:color w:val="000000"/>
@@ -6844,7 +7159,8 @@
             <w14:bevel/>
           </w14:textOutline>
         </w:rPr>
-      </w:pPr>
+        <w:t xml:space="preserve">Dieses Modell dient zur In-Memory Zuweisung von </w:t>
+      </w:r>
       <w:r>
         <w:rPr>
           <w:rFonts w:eastAsia="Calibri" w:cs="Calibri"/>
@@ -6858,12 +7174,12 @@
             <w14:bevel/>
           </w14:textOutline>
         </w:rPr>
-        <w:t xml:space="preserve">Diese Klasse stellt einen </w:t>
-      </w:r>
-      <w:proofErr w:type="spellStart"/>
+        <w:t xml:space="preserve">Nutzern (inkl. Lokaler Mitspieler) zu Teams. Dieses Modell wird im Zeitraum eines Raumes benutzt. Sofern ein Spiel persistent erstellt wird, wird das virtuelle Team in ein vollständig persistentes Team konvertiert. Sofern dieses Modell in Webanfragen eingehend oder ausgehend verwendet wird, wird die Klasse </w:t>
+      </w:r>
       <w:r>
         <w:rPr>
           <w:rFonts w:eastAsia="Calibri" w:cs="Calibri"/>
+          <w:b/>
           <w:color w:val="000000"/>
           <w:szCs w:val="22"/>
           <w:u w:color="000000"/>
@@ -6874,9 +7190,8 @@
             <w14:bevel/>
           </w14:textOutline>
         </w:rPr>
-        <w:t>Enum</w:t>
-      </w:r>
-      <w:proofErr w:type="spellEnd"/>
+        <w:t>VirtualTeamDto</w:t>
+      </w:r>
       <w:r>
         <w:rPr>
           <w:rFonts w:eastAsia="Calibri" w:cs="Calibri"/>
@@ -6890,7 +7205,7 @@
             <w14:bevel/>
           </w14:textOutline>
         </w:rPr>
-        <w:t xml:space="preserve"> dar, konkret werden hier die unterschiedlichen Nutzerrollen definiert. Jeder Nutzer besitzt eine dieser Rollen. Je nach dem, welche Rolle zugewiesen wurde, erhält ein Nutzer unterschiedliche Berechtigungen.</w:t>
+        <w:t xml:space="preserve"> verwendet.</w:t>
       </w:r>
     </w:p>
     <w:p>
@@ -6917,6 +7232,7 @@
         <w:jc w:val="both"/>
         <w:rPr>
           <w:rFonts w:eastAsia="Calibri" w:cs="Calibri"/>
+          <w:b/>
           <w:color w:val="000000"/>
           <w:szCs w:val="22"/>
           <w:u w:color="000000"/>
@@ -6928,7 +7244,6 @@
           </w14:textOutline>
         </w:rPr>
       </w:pPr>
-      <w:proofErr w:type="spellStart"/>
       <w:r>
         <w:rPr>
           <w:rFonts w:eastAsia="Calibri" w:cs="Calibri"/>
@@ -6943,9 +7258,9 @@
             <w14:bevel/>
           </w14:textOutline>
         </w:rPr>
-        <w:t>VirtualTeam</w:t>
-      </w:r>
-      <w:proofErr w:type="spellEnd"/>
+        <w:lastRenderedPageBreak/>
+        <w:t>VirtualUser</w:t>
+      </w:r>
     </w:p>
     <w:p>
       <w:pPr>
@@ -6977,11 +7292,12 @@
             <w14:bevel/>
           </w14:textOutline>
         </w:rPr>
-        <w:t xml:space="preserve">Dieses Modell dient zur In-Memory Zuweisung von </w:t>
+        <w:t xml:space="preserve">Dieses Modell dient zur Repräsentation von lokalen Mitspielern. Hier finden sich Informationen wie Name, dazugehöriger Nutzer, …. Ein Nutzer kann mehrere lokale Mitspieler erstellen. Ein lokaler Mitspieler weist immer exakt einen Nutzer auf. Dieses Modell wird ausschließlich </w:t>
       </w:r>
       <w:r>
         <w:rPr>
           <w:rFonts w:eastAsia="Calibri" w:cs="Calibri"/>
+          <w:b/>
           <w:color w:val="000000"/>
           <w:szCs w:val="22"/>
           <w:u w:color="000000"/>
@@ -6992,13 +7308,11 @@
             <w14:bevel/>
           </w14:textOutline>
         </w:rPr>
-        <w:t xml:space="preserve">Nutzern (inkl. Lokaler Mitspieler) zu Teams. Dieses Modell wird im Zeitraum eines Raumes benutzt. Sofern ein Spiel persistent erstellt wird, wird das virtuelle Team in ein vollständig persistentes Team konvertiert. Sofern dieses Modell in Webanfragen eingehend oder ausgehend verwendet wird, wird die Klasse </w:t>
-      </w:r>
-      <w:proofErr w:type="spellStart"/>
+        <w:t xml:space="preserve">In-Memory </w:t>
+      </w:r>
       <w:r>
         <w:rPr>
           <w:rFonts w:eastAsia="Calibri" w:cs="Calibri"/>
-          <w:b/>
           <w:color w:val="000000"/>
           <w:szCs w:val="22"/>
           <w:u w:color="000000"/>
@@ -7009,12 +7323,12 @@
             <w14:bevel/>
           </w14:textOutline>
         </w:rPr>
-        <w:t>VirtualTeamDto</w:t>
-      </w:r>
-      <w:proofErr w:type="spellEnd"/>
+        <w:t xml:space="preserve">verwaltet. Sofern dieses Modell in Webanfragen eingehend oder ausgehend verwendet wird, wird die Klasse </w:t>
+      </w:r>
       <w:r>
         <w:rPr>
           <w:rFonts w:eastAsia="Calibri" w:cs="Calibri"/>
+          <w:b/>
           <w:color w:val="000000"/>
           <w:szCs w:val="22"/>
           <w:u w:color="000000"/>
@@ -7025,13 +7339,9 @@
             <w14:bevel/>
           </w14:textOutline>
         </w:rPr>
-        <w:t xml:space="preserve"> verwendet.</w:t>
-      </w:r>
-    </w:p>
-    <w:p>
-      <w:pPr>
-        <w:pStyle w:val="KeinLeerraum"/>
-        <w:jc w:val="both"/>
+        <w:t>VirtualUserDto</w:t>
+      </w:r>
+      <w:r>
         <w:rPr>
           <w:rFonts w:eastAsia="Calibri" w:cs="Calibri"/>
           <w:color w:val="000000"/>
@@ -7044,7 +7354,8 @@
             <w14:bevel/>
           </w14:textOutline>
         </w:rPr>
-      </w:pPr>
+        <w:t xml:space="preserve"> verwendet.</w:t>
+      </w:r>
     </w:p>
     <w:p>
       <w:pPr>
@@ -7052,7 +7363,6 @@
         <w:jc w:val="both"/>
         <w:rPr>
           <w:rFonts w:eastAsia="Calibri" w:cs="Calibri"/>
-          <w:b/>
           <w:color w:val="000000"/>
           <w:szCs w:val="22"/>
           <w:u w:color="000000"/>
@@ -7064,11 +7374,24 @@
           </w14:textOutline>
         </w:rPr>
       </w:pPr>
-      <w:proofErr w:type="spellStart"/>
-      <w:r>
+    </w:p>
+    <w:p>
+      <w:pPr>
+        <w:pStyle w:val="berschrift3"/>
+      </w:pPr>
+      <w:r>
+        <w:t>3.1.</w:t>
+      </w:r>
+      <w:r>
+        <w:t>2 Weitere wichtige Klassen</w:t>
+      </w:r>
+    </w:p>
+    <w:p>
+      <w:pPr>
+        <w:pStyle w:val="KeinLeerraum"/>
+        <w:jc w:val="both"/>
         <w:rPr>
           <w:rFonts w:eastAsia="Calibri" w:cs="Calibri"/>
-          <w:b/>
           <w:color w:val="000000"/>
           <w:szCs w:val="22"/>
           <w:u w:color="000000"/>
@@ -7079,10 +7402,7 @@
             <w14:bevel/>
           </w14:textOutline>
         </w:rPr>
-        <w:lastRenderedPageBreak/>
-        <w:t>VirtualUser</w:t>
-      </w:r>
-      <w:proofErr w:type="spellEnd"/>
+      </w:pPr>
     </w:p>
     <w:p>
       <w:pPr>
@@ -7090,6 +7410,7 @@
         <w:jc w:val="both"/>
         <w:rPr>
           <w:rFonts w:eastAsia="Calibri" w:cs="Calibri"/>
+          <w:b/>
           <w:color w:val="000000"/>
           <w:szCs w:val="22"/>
           <w:u w:color="000000"/>
@@ -7104,6 +7425,7 @@
       <w:r>
         <w:rPr>
           <w:rFonts w:eastAsia="Calibri" w:cs="Calibri"/>
+          <w:b/>
           <w:color w:val="000000"/>
           <w:szCs w:val="22"/>
           <w:u w:color="000000"/>
@@ -7114,12 +7436,15 @@
             <w14:bevel/>
           </w14:textOutline>
         </w:rPr>
-        <w:t xml:space="preserve">Dieses Modell dient zur Repräsentation von lokalen Mitspielern. Hier finden sich Informationen wie Name, dazugehöriger Nutzer, …. Ein Nutzer kann mehrere lokale Mitspieler erstellen. Ein lokaler Mitspieler weist immer exakt einen Nutzer auf. Dieses Modell wird ausschließlich </w:t>
-      </w:r>
-      <w:r>
+        <w:t>ErrorResponse</w:t>
+      </w:r>
+    </w:p>
+    <w:p>
+      <w:pPr>
+        <w:pStyle w:val="KeinLeerraum"/>
+        <w:jc w:val="both"/>
         <w:rPr>
           <w:rFonts w:eastAsia="Calibri" w:cs="Calibri"/>
-          <w:b/>
           <w:color w:val="000000"/>
           <w:szCs w:val="22"/>
           <w:u w:color="000000"/>
@@ -7130,8 +7455,7 @@
             <w14:bevel/>
           </w14:textOutline>
         </w:rPr>
-        <w:t xml:space="preserve">In-Memory </w:t>
-      </w:r>
+      </w:pPr>
       <w:r>
         <w:rPr>
           <w:rFonts w:eastAsia="Calibri" w:cs="Calibri"/>
@@ -7145,13 +7469,11 @@
             <w14:bevel/>
           </w14:textOutline>
         </w:rPr>
-        <w:t xml:space="preserve">verwaltet. Sofern dieses Modell in Webanfragen eingehend oder ausgehend verwendet wird, wird die Klasse </w:t>
-      </w:r>
-      <w:proofErr w:type="spellStart"/>
+        <w:t>Diese Klasse wird benutzt, sofern über die REST-Api eine Fehlermeldung resultiert. Genauere Information</w:t>
+      </w:r>
       <w:r>
         <w:rPr>
           <w:rFonts w:eastAsia="Calibri" w:cs="Calibri"/>
-          <w:b/>
           <w:color w:val="000000"/>
           <w:szCs w:val="22"/>
           <w:u w:color="000000"/>
@@ -7162,9 +7484,8 @@
             <w14:bevel/>
           </w14:textOutline>
         </w:rPr>
-        <w:t>VirtualUserDto</w:t>
-      </w:r>
-      <w:proofErr w:type="spellEnd"/>
+        <w:t>en</w:t>
+      </w:r>
       <w:r>
         <w:rPr>
           <w:rFonts w:eastAsia="Calibri" w:cs="Calibri"/>
@@ -7178,13 +7499,9 @@
             <w14:bevel/>
           </w14:textOutline>
         </w:rPr>
-        <w:t xml:space="preserve"> verwendet.</w:t>
-      </w:r>
-    </w:p>
-    <w:p>
-      <w:pPr>
-        <w:pStyle w:val="KeinLeerraum"/>
-        <w:jc w:val="both"/>
+        <w:t xml:space="preserve"> dazu</w:t>
+      </w:r>
+      <w:r>
         <w:rPr>
           <w:rFonts w:eastAsia="Calibri" w:cs="Calibri"/>
           <w:color w:val="000000"/>
@@ -7197,23 +7514,9 @@
             <w14:bevel/>
           </w14:textOutline>
         </w:rPr>
-      </w:pPr>
-    </w:p>
-    <w:p>
-      <w:pPr>
-        <w:pStyle w:val="berschrift3"/>
-      </w:pPr>
-      <w:r>
-        <w:t>3.1.</w:t>
-      </w:r>
-      <w:r>
-        <w:t>2 Weitere wichtige Klassen</w:t>
-      </w:r>
-    </w:p>
-    <w:p>
-      <w:pPr>
-        <w:pStyle w:val="KeinLeerraum"/>
-        <w:jc w:val="both"/>
+        <w:t xml:space="preserve"> können</w:t>
+      </w:r>
+      <w:r>
         <w:rPr>
           <w:rFonts w:eastAsia="Calibri" w:cs="Calibri"/>
           <w:color w:val="000000"/>
@@ -7226,7 +7529,8 @@
             <w14:bevel/>
           </w14:textOutline>
         </w:rPr>
-      </w:pPr>
+        <w:t xml:space="preserve"> in der beiliegenden rest_documentation.md nachgeschlagen werden.</w:t>
+      </w:r>
     </w:p>
     <w:p>
       <w:pPr>
@@ -7234,7 +7538,6 @@
         <w:jc w:val="both"/>
         <w:rPr>
           <w:rFonts w:eastAsia="Calibri" w:cs="Calibri"/>
-          <w:b/>
           <w:color w:val="000000"/>
           <w:szCs w:val="22"/>
           <w:u w:color="000000"/>
@@ -7246,8 +7549,11 @@
           </w14:textOutline>
         </w:rPr>
       </w:pPr>
-      <w:proofErr w:type="spellStart"/>
-      <w:r>
+    </w:p>
+    <w:p>
+      <w:pPr>
+        <w:pStyle w:val="KeinLeerraum"/>
+        <w:jc w:val="both"/>
         <w:rPr>
           <w:rFonts w:eastAsia="Calibri" w:cs="Calibri"/>
           <w:b/>
@@ -7261,16 +7567,11 @@
             <w14:bevel/>
           </w14:textOutline>
         </w:rPr>
-        <w:t>ErrorResponse</w:t>
-      </w:r>
-      <w:proofErr w:type="spellEnd"/>
-    </w:p>
-    <w:p>
-      <w:pPr>
-        <w:pStyle w:val="KeinLeerraum"/>
-        <w:jc w:val="both"/>
+      </w:pPr>
+      <w:r>
         <w:rPr>
           <w:rFonts w:eastAsia="Calibri" w:cs="Calibri"/>
+          <w:b/>
           <w:color w:val="000000"/>
           <w:szCs w:val="22"/>
           <w:u w:color="000000"/>
@@ -7281,8 +7582,13 @@
             <w14:bevel/>
           </w14:textOutline>
         </w:rPr>
-      </w:pPr>
-      <w:r>
+        <w:t>SuccessResponse</w:t>
+      </w:r>
+    </w:p>
+    <w:p>
+      <w:pPr>
+        <w:pStyle w:val="KeinLeerraum"/>
+        <w:jc w:val="both"/>
         <w:rPr>
           <w:rFonts w:eastAsia="Calibri" w:cs="Calibri"/>
           <w:color w:val="000000"/>
@@ -7295,9 +7601,7 @@
             <w14:bevel/>
           </w14:textOutline>
         </w:rPr>
-        <w:t>Diese Klasse wird benutzt, sofern über die REST-</w:t>
-      </w:r>
-      <w:proofErr w:type="spellStart"/>
+      </w:pPr>
       <w:r>
         <w:rPr>
           <w:rFonts w:eastAsia="Calibri" w:cs="Calibri"/>
@@ -7311,9 +7615,8 @@
             <w14:bevel/>
           </w14:textOutline>
         </w:rPr>
-        <w:t>Api</w:t>
-      </w:r>
-      <w:proofErr w:type="spellEnd"/>
+        <w:t>Diese Klasse wird benutzt, sofern über die REST-Api ein positives Ergebnis resultiert (Gegenstück zu ErrorResponse). Genauere Information</w:t>
+      </w:r>
       <w:r>
         <w:rPr>
           <w:rFonts w:eastAsia="Calibri" w:cs="Calibri"/>
@@ -7327,7 +7630,7 @@
             <w14:bevel/>
           </w14:textOutline>
         </w:rPr>
-        <w:t xml:space="preserve"> eine Fehlermeldung resultiert. Genauere Information</w:t>
+        <w:t>en</w:t>
       </w:r>
       <w:r>
         <w:rPr>
@@ -7342,7 +7645,7 @@
             <w14:bevel/>
           </w14:textOutline>
         </w:rPr>
-        <w:t>en</w:t>
+        <w:t xml:space="preserve"> dazu </w:t>
       </w:r>
       <w:r>
         <w:rPr>
@@ -7357,7 +7660,7 @@
             <w14:bevel/>
           </w14:textOutline>
         </w:rPr>
-        <w:t xml:space="preserve"> dazu</w:t>
+        <w:t>können</w:t>
       </w:r>
       <w:r>
         <w:rPr>
@@ -7372,9 +7675,13 @@
             <w14:bevel/>
           </w14:textOutline>
         </w:rPr>
-        <w:t xml:space="preserve"> können</w:t>
-      </w:r>
-      <w:r>
+        <w:t xml:space="preserve"> in der beiliegenden rest_documentation.md nachgeschlagen werden.</w:t>
+      </w:r>
+    </w:p>
+    <w:p>
+      <w:pPr>
+        <w:pStyle w:val="KeinLeerraum"/>
+        <w:jc w:val="both"/>
         <w:rPr>
           <w:rFonts w:eastAsia="Calibri" w:cs="Calibri"/>
           <w:color w:val="000000"/>
@@ -7387,8 +7694,7 @@
             <w14:bevel/>
           </w14:textOutline>
         </w:rPr>
-        <w:t xml:space="preserve"> in der beiliegenden rest_documentation.md nachgeschlagen werden.</w:t>
-      </w:r>
+      </w:pPr>
     </w:p>
     <w:p>
       <w:pPr>
@@ -7396,6 +7702,7 @@
         <w:jc w:val="both"/>
         <w:rPr>
           <w:rFonts w:eastAsia="Calibri" w:cs="Calibri"/>
+          <w:b/>
           <w:color w:val="000000"/>
           <w:szCs w:val="22"/>
           <w:u w:color="000000"/>
@@ -7407,11 +7714,7 @@
           </w14:textOutline>
         </w:rPr>
       </w:pPr>
-    </w:p>
-    <w:p>
-      <w:pPr>
-        <w:pStyle w:val="KeinLeerraum"/>
-        <w:jc w:val="both"/>
+      <w:r>
         <w:rPr>
           <w:rFonts w:eastAsia="Calibri" w:cs="Calibri"/>
           <w:b/>
@@ -7425,12 +7728,15 @@
             <w14:bevel/>
           </w14:textOutline>
         </w:rPr>
-      </w:pPr>
-      <w:proofErr w:type="spellStart"/>
-      <w:r>
+        <w:t>WebsocketResponse</w:t>
+      </w:r>
+    </w:p>
+    <w:p>
+      <w:pPr>
+        <w:pStyle w:val="KeinLeerraum"/>
+        <w:jc w:val="both"/>
         <w:rPr>
           <w:rFonts w:eastAsia="Calibri" w:cs="Calibri"/>
-          <w:b/>
           <w:color w:val="000000"/>
           <w:szCs w:val="22"/>
           <w:u w:color="000000"/>
@@ -7441,14 +7747,8 @@
             <w14:bevel/>
           </w14:textOutline>
         </w:rPr>
-        <w:t>SuccessResponse</w:t>
-      </w:r>
-      <w:proofErr w:type="spellEnd"/>
-    </w:p>
-    <w:p>
-      <w:pPr>
-        <w:pStyle w:val="KeinLeerraum"/>
-        <w:jc w:val="both"/>
+      </w:pPr>
+      <w:r>
         <w:rPr>
           <w:rFonts w:eastAsia="Calibri" w:cs="Calibri"/>
           <w:color w:val="000000"/>
@@ -7461,7 +7761,8 @@
             <w14:bevel/>
           </w14:textOutline>
         </w:rPr>
-      </w:pPr>
+        <w:t xml:space="preserve">Diese Klasse wird benutzt, sofern via WebSockets </w:t>
+      </w:r>
       <w:r>
         <w:rPr>
           <w:rFonts w:eastAsia="Calibri" w:cs="Calibri"/>
@@ -7475,10 +7776,13 @@
             <w14:bevel/>
           </w14:textOutline>
         </w:rPr>
-        <w:t>Diese Klasse wird benutzt, sofern über die REST-</w:t>
-      </w:r>
-      <w:proofErr w:type="spellStart"/>
-      <w:r>
+        <w:t>eine Nachricht übermittelt wird. Genauere Informationen dazu können in der beiliegenden websocket_documentation.md nachgeschlagen werden.</w:t>
+      </w:r>
+    </w:p>
+    <w:p>
+      <w:pPr>
+        <w:pStyle w:val="KeinLeerraum"/>
+        <w:jc w:val="both"/>
         <w:rPr>
           <w:rFonts w:eastAsia="Calibri" w:cs="Calibri"/>
           <w:color w:val="000000"/>
@@ -7491,10 +7795,42 @@
             <w14:bevel/>
           </w14:textOutline>
         </w:rPr>
-        <w:t>Api</w:t>
-      </w:r>
-      <w:proofErr w:type="spellEnd"/>
-      <w:r>
+      </w:pPr>
+    </w:p>
+    <w:p>
+      <w:pPr>
+        <w:pStyle w:val="berschrift2"/>
+      </w:pPr>
+      <w:r>
+        <w:t>3.</w:t>
+      </w:r>
+      <w:r>
+        <w:t>2</w:t>
+      </w:r>
+      <w:r>
+        <w:t xml:space="preserve"> </w:t>
+      </w:r>
+      <w:r>
+        <w:t>RaspberryPI</w:t>
+      </w:r>
+    </w:p>
+    <w:p>
+      <w:pPr>
+        <w:pStyle w:val="berschrift3"/>
+      </w:pPr>
+      <w:r>
+        <w:t>3.</w:t>
+      </w:r>
+      <w:r>
+        <w:t>2</w:t>
+      </w:r>
+      <w:r>
+        <w:t>.1 Entities (Models)</w:t>
+      </w:r>
+    </w:p>
+    <w:p>
+      <w:pPr>
+        <w:pStyle w:val="KeinLeerraum"/>
         <w:rPr>
           <w:rFonts w:eastAsia="Calibri" w:cs="Calibri"/>
           <w:color w:val="000000"/>
@@ -7507,10 +7843,12 @@
             <w14:bevel/>
           </w14:textOutline>
         </w:rPr>
-        <w:t xml:space="preserve"> ein positives Ergebnis resultiert (Gegenstück zu </w:t>
-      </w:r>
-      <w:proofErr w:type="spellStart"/>
-      <w:r>
+      </w:pPr>
+    </w:p>
+    <w:p>
+      <w:pPr>
+        <w:pStyle w:val="KeinLeerraum"/>
+        <w:jc w:val="both"/>
         <w:rPr>
           <w:rFonts w:eastAsia="Calibri" w:cs="Calibri"/>
           <w:color w:val="000000"/>
@@ -7523,12 +7861,11 @@
             <w14:bevel/>
           </w14:textOutline>
         </w:rPr>
-        <w:t>ErrorResponse</w:t>
-      </w:r>
-      <w:proofErr w:type="spellEnd"/>
+      </w:pPr>
       <w:r>
         <w:rPr>
           <w:rFonts w:eastAsia="Calibri" w:cs="Calibri"/>
+          <w:b/>
           <w:color w:val="000000"/>
           <w:szCs w:val="22"/>
           <w:u w:color="000000"/>
@@ -7539,9 +7876,13 @@
             <w14:bevel/>
           </w14:textOutline>
         </w:rPr>
-        <w:t>). Genauere Information</w:t>
-      </w:r>
-      <w:r>
+        <w:t>Cube</w:t>
+      </w:r>
+    </w:p>
+    <w:p>
+      <w:pPr>
+        <w:pStyle w:val="KeinLeerraum"/>
+        <w:jc w:val="both"/>
         <w:rPr>
           <w:rFonts w:eastAsia="Calibri" w:cs="Calibri"/>
           <w:color w:val="000000"/>
@@ -7554,8 +7895,7 @@
             <w14:bevel/>
           </w14:textOutline>
         </w:rPr>
-        <w:t>en</w:t>
-      </w:r>
+      </w:pPr>
       <w:r>
         <w:rPr>
           <w:rFonts w:eastAsia="Calibri" w:cs="Calibri"/>
@@ -7569,11 +7909,12 @@
             <w14:bevel/>
           </w14:textOutline>
         </w:rPr>
-        <w:t xml:space="preserve"> dazu </w:t>
+        <w:t xml:space="preserve">Jeder nutzbare Cube ist mit einem </w:t>
       </w:r>
       <w:r>
         <w:rPr>
           <w:rFonts w:eastAsia="Calibri" w:cs="Calibri"/>
+          <w:b/>
           <w:color w:val="000000"/>
           <w:szCs w:val="22"/>
           <w:u w:color="000000"/>
@@ -7584,319 +7925,8 @@
             <w14:bevel/>
           </w14:textOutline>
         </w:rPr>
-        <w:t>können</w:t>
-      </w:r>
-      <w:r>
-        <w:rPr>
-          <w:rFonts w:eastAsia="Calibri" w:cs="Calibri"/>
-          <w:color w:val="000000"/>
-          <w:szCs w:val="22"/>
-          <w:u w:color="000000"/>
-          <w:lang w:val="de-DE" w:eastAsia="de-DE"/>
-          <w14:textOutline w14:w="0" w14:cap="flat" w14:cmpd="sng" w14:algn="ctr">
-            <w14:noFill/>
-            <w14:prstDash w14:val="solid"/>
-            <w14:bevel/>
-          </w14:textOutline>
-        </w:rPr>
-        <w:t xml:space="preserve"> in der beiliegenden rest_documentation.md nachgeschlagen werden.</w:t>
-      </w:r>
-    </w:p>
-    <w:p>
-      <w:pPr>
-        <w:pStyle w:val="KeinLeerraum"/>
-        <w:jc w:val="both"/>
-        <w:rPr>
-          <w:rFonts w:eastAsia="Calibri" w:cs="Calibri"/>
-          <w:color w:val="000000"/>
-          <w:szCs w:val="22"/>
-          <w:u w:color="000000"/>
-          <w:lang w:val="de-DE" w:eastAsia="de-DE"/>
-          <w14:textOutline w14:w="0" w14:cap="flat" w14:cmpd="sng" w14:algn="ctr">
-            <w14:noFill/>
-            <w14:prstDash w14:val="solid"/>
-            <w14:bevel/>
-          </w14:textOutline>
-        </w:rPr>
-      </w:pPr>
-    </w:p>
-    <w:p>
-      <w:pPr>
-        <w:pStyle w:val="KeinLeerraum"/>
-        <w:jc w:val="both"/>
-        <w:rPr>
-          <w:rFonts w:eastAsia="Calibri" w:cs="Calibri"/>
-          <w:b/>
-          <w:color w:val="000000"/>
-          <w:szCs w:val="22"/>
-          <w:u w:color="000000"/>
-          <w:lang w:val="de-DE" w:eastAsia="de-DE"/>
-          <w14:textOutline w14:w="0" w14:cap="flat" w14:cmpd="sng" w14:algn="ctr">
-            <w14:noFill/>
-            <w14:prstDash w14:val="solid"/>
-            <w14:bevel/>
-          </w14:textOutline>
-        </w:rPr>
-      </w:pPr>
-      <w:proofErr w:type="spellStart"/>
-      <w:r>
-        <w:rPr>
-          <w:rFonts w:eastAsia="Calibri" w:cs="Calibri"/>
-          <w:b/>
-          <w:color w:val="000000"/>
-          <w:szCs w:val="22"/>
-          <w:u w:color="000000"/>
-          <w:lang w:val="de-DE" w:eastAsia="de-DE"/>
-          <w14:textOutline w14:w="0" w14:cap="flat" w14:cmpd="sng" w14:algn="ctr">
-            <w14:noFill/>
-            <w14:prstDash w14:val="solid"/>
-            <w14:bevel/>
-          </w14:textOutline>
-        </w:rPr>
-        <w:t>WebsocketResponse</w:t>
-      </w:r>
-      <w:proofErr w:type="spellEnd"/>
-    </w:p>
-    <w:p>
-      <w:pPr>
-        <w:pStyle w:val="KeinLeerraum"/>
-        <w:jc w:val="both"/>
-        <w:rPr>
-          <w:rFonts w:eastAsia="Calibri" w:cs="Calibri"/>
-          <w:color w:val="000000"/>
-          <w:szCs w:val="22"/>
-          <w:u w:color="000000"/>
-          <w:lang w:val="de-DE" w:eastAsia="de-DE"/>
-          <w14:textOutline w14:w="0" w14:cap="flat" w14:cmpd="sng" w14:algn="ctr">
-            <w14:noFill/>
-            <w14:prstDash w14:val="solid"/>
-            <w14:bevel/>
-          </w14:textOutline>
-        </w:rPr>
-      </w:pPr>
-      <w:r>
-        <w:rPr>
-          <w:rFonts w:eastAsia="Calibri" w:cs="Calibri"/>
-          <w:color w:val="000000"/>
-          <w:szCs w:val="22"/>
-          <w:u w:color="000000"/>
-          <w:lang w:val="de-DE" w:eastAsia="de-DE"/>
-          <w14:textOutline w14:w="0" w14:cap="flat" w14:cmpd="sng" w14:algn="ctr">
-            <w14:noFill/>
-            <w14:prstDash w14:val="solid"/>
-            <w14:bevel/>
-          </w14:textOutline>
-        </w:rPr>
-        <w:t xml:space="preserve">Diese Klasse wird benutzt, sofern via </w:t>
-      </w:r>
-      <w:proofErr w:type="spellStart"/>
-      <w:r>
-        <w:rPr>
-          <w:rFonts w:eastAsia="Calibri" w:cs="Calibri"/>
-          <w:color w:val="000000"/>
-          <w:szCs w:val="22"/>
-          <w:u w:color="000000"/>
-          <w:lang w:val="de-DE" w:eastAsia="de-DE"/>
-          <w14:textOutline w14:w="0" w14:cap="flat" w14:cmpd="sng" w14:algn="ctr">
-            <w14:noFill/>
-            <w14:prstDash w14:val="solid"/>
-            <w14:bevel/>
-          </w14:textOutline>
-        </w:rPr>
-        <w:t>WebSockets</w:t>
-      </w:r>
-      <w:proofErr w:type="spellEnd"/>
-      <w:r>
-        <w:rPr>
-          <w:rFonts w:eastAsia="Calibri" w:cs="Calibri"/>
-          <w:color w:val="000000"/>
-          <w:szCs w:val="22"/>
-          <w:u w:color="000000"/>
-          <w:lang w:val="de-DE" w:eastAsia="de-DE"/>
-          <w14:textOutline w14:w="0" w14:cap="flat" w14:cmpd="sng" w14:algn="ctr">
-            <w14:noFill/>
-            <w14:prstDash w14:val="solid"/>
-            <w14:bevel/>
-          </w14:textOutline>
-        </w:rPr>
-        <w:t xml:space="preserve"> </w:t>
-      </w:r>
-      <w:r>
-        <w:rPr>
-          <w:rFonts w:eastAsia="Calibri" w:cs="Calibri"/>
-          <w:color w:val="000000"/>
-          <w:szCs w:val="22"/>
-          <w:u w:color="000000"/>
-          <w:lang w:val="de-DE" w:eastAsia="de-DE"/>
-          <w14:textOutline w14:w="0" w14:cap="flat" w14:cmpd="sng" w14:algn="ctr">
-            <w14:noFill/>
-            <w14:prstDash w14:val="solid"/>
-            <w14:bevel/>
-          </w14:textOutline>
-        </w:rPr>
-        <w:t>eine Nachricht übermittelt wird. Genauere Informationen dazu können in der beiliegenden websocket_documentation.md nachgeschlagen werden.</w:t>
-      </w:r>
-    </w:p>
-    <w:p>
-      <w:pPr>
-        <w:pStyle w:val="KeinLeerraum"/>
-        <w:jc w:val="both"/>
-        <w:rPr>
-          <w:rFonts w:eastAsia="Calibri" w:cs="Calibri"/>
-          <w:color w:val="000000"/>
-          <w:szCs w:val="22"/>
-          <w:u w:color="000000"/>
-          <w:lang w:val="de-DE" w:eastAsia="de-DE"/>
-          <w14:textOutline w14:w="0" w14:cap="flat" w14:cmpd="sng" w14:algn="ctr">
-            <w14:noFill/>
-            <w14:prstDash w14:val="solid"/>
-            <w14:bevel/>
-          </w14:textOutline>
-        </w:rPr>
-      </w:pPr>
-    </w:p>
-    <w:p>
-      <w:pPr>
-        <w:pStyle w:val="berschrift2"/>
-      </w:pPr>
-      <w:r>
-        <w:t>3.</w:t>
-      </w:r>
-      <w:r>
-        <w:t>2</w:t>
-      </w:r>
-      <w:r>
-        <w:t xml:space="preserve"> </w:t>
-      </w:r>
-      <w:proofErr w:type="spellStart"/>
-      <w:r>
         <w:t>RaspberryPI</w:t>
       </w:r>
-      <w:proofErr w:type="spellEnd"/>
-    </w:p>
-    <w:p>
-      <w:pPr>
-        <w:pStyle w:val="berschrift3"/>
-      </w:pPr>
-      <w:r>
-        <w:t>3.</w:t>
-      </w:r>
-      <w:r>
-        <w:t>2</w:t>
-      </w:r>
-      <w:r>
-        <w:t xml:space="preserve">.1 </w:t>
-      </w:r>
-      <w:proofErr w:type="spellStart"/>
-      <w:r>
-        <w:t>Entities</w:t>
-      </w:r>
-      <w:proofErr w:type="spellEnd"/>
-      <w:r>
-        <w:t xml:space="preserve"> (Models)</w:t>
-      </w:r>
-    </w:p>
-    <w:p>
-      <w:pPr>
-        <w:pStyle w:val="KeinLeerraum"/>
-        <w:rPr>
-          <w:rFonts w:eastAsia="Calibri" w:cs="Calibri"/>
-          <w:color w:val="000000"/>
-          <w:szCs w:val="22"/>
-          <w:u w:color="000000"/>
-          <w:lang w:val="de-DE" w:eastAsia="de-DE"/>
-          <w14:textOutline w14:w="0" w14:cap="flat" w14:cmpd="sng" w14:algn="ctr">
-            <w14:noFill/>
-            <w14:prstDash w14:val="solid"/>
-            <w14:bevel/>
-          </w14:textOutline>
-        </w:rPr>
-      </w:pPr>
-    </w:p>
-    <w:p>
-      <w:pPr>
-        <w:pStyle w:val="KeinLeerraum"/>
-        <w:jc w:val="both"/>
-        <w:rPr>
-          <w:rFonts w:eastAsia="Calibri" w:cs="Calibri"/>
-          <w:color w:val="000000"/>
-          <w:szCs w:val="22"/>
-          <w:u w:color="000000"/>
-          <w:lang w:val="de-DE" w:eastAsia="de-DE"/>
-          <w14:textOutline w14:w="0" w14:cap="flat" w14:cmpd="sng" w14:algn="ctr">
-            <w14:noFill/>
-            <w14:prstDash w14:val="solid"/>
-            <w14:bevel/>
-          </w14:textOutline>
-        </w:rPr>
-      </w:pPr>
-      <w:r>
-        <w:rPr>
-          <w:rFonts w:eastAsia="Calibri" w:cs="Calibri"/>
-          <w:b/>
-          <w:color w:val="000000"/>
-          <w:szCs w:val="22"/>
-          <w:u w:color="000000"/>
-          <w:lang w:val="de-DE" w:eastAsia="de-DE"/>
-          <w14:textOutline w14:w="0" w14:cap="flat" w14:cmpd="sng" w14:algn="ctr">
-            <w14:noFill/>
-            <w14:prstDash w14:val="solid"/>
-            <w14:bevel/>
-          </w14:textOutline>
-        </w:rPr>
-        <w:t>Cube</w:t>
-      </w:r>
-    </w:p>
-    <w:p>
-      <w:pPr>
-        <w:pStyle w:val="KeinLeerraum"/>
-        <w:jc w:val="both"/>
-        <w:rPr>
-          <w:rFonts w:eastAsia="Calibri" w:cs="Calibri"/>
-          <w:color w:val="000000"/>
-          <w:szCs w:val="22"/>
-          <w:u w:color="000000"/>
-          <w:lang w:val="de-DE" w:eastAsia="de-DE"/>
-          <w14:textOutline w14:w="0" w14:cap="flat" w14:cmpd="sng" w14:algn="ctr">
-            <w14:noFill/>
-            <w14:prstDash w14:val="solid"/>
-            <w14:bevel/>
-          </w14:textOutline>
-        </w:rPr>
-      </w:pPr>
-      <w:r>
-        <w:rPr>
-          <w:rFonts w:eastAsia="Calibri" w:cs="Calibri"/>
-          <w:color w:val="000000"/>
-          <w:szCs w:val="22"/>
-          <w:u w:color="000000"/>
-          <w:lang w:val="de-DE" w:eastAsia="de-DE"/>
-          <w14:textOutline w14:w="0" w14:cap="flat" w14:cmpd="sng" w14:algn="ctr">
-            <w14:noFill/>
-            <w14:prstDash w14:val="solid"/>
-            <w14:bevel/>
-          </w14:textOutline>
-        </w:rPr>
-        <w:t xml:space="preserve">Jeder nutzbare Cube ist mit einem </w:t>
-      </w:r>
-      <w:proofErr w:type="spellStart"/>
-      <w:r>
-        <w:rPr>
-          <w:rFonts w:eastAsia="Calibri" w:cs="Calibri"/>
-          <w:b/>
-          <w:color w:val="000000"/>
-          <w:szCs w:val="22"/>
-          <w:u w:color="000000"/>
-          <w:lang w:val="de-DE" w:eastAsia="de-DE"/>
-          <w14:textOutline w14:w="0" w14:cap="flat" w14:cmpd="sng" w14:algn="ctr">
-            <w14:noFill/>
-            <w14:prstDash w14:val="solid"/>
-            <w14:bevel/>
-          </w14:textOutline>
-        </w:rPr>
-        <w:t>RaspberryPI</w:t>
-      </w:r>
-      <w:proofErr w:type="spellEnd"/>
       <w:r>
         <w:rPr>
           <w:rFonts w:eastAsia="Calibri" w:cs="Calibri"/>
@@ -8150,39 +8180,7 @@
         <w:t>beinhaltet alle Module, mit denen der User direkt interagiert.</w:t>
       </w:r>
       <w:r>
-        <w:t xml:space="preserve"> Als Frontend versteht man die Weboberfläche, welche im Browser des Nutzers angezeigt wird. Aktionen werden via REST-</w:t>
-      </w:r>
-      <w:proofErr w:type="spellStart"/>
-      <w:r>
-        <w:t>Api</w:t>
-      </w:r>
-      <w:proofErr w:type="spellEnd"/>
-      <w:r>
-        <w:t xml:space="preserve"> angestoßen. Zusätzlich zu den Antworten der REST-</w:t>
-      </w:r>
-      <w:proofErr w:type="spellStart"/>
-      <w:r>
-        <w:t>Api</w:t>
-      </w:r>
-      <w:proofErr w:type="spellEnd"/>
-      <w:r>
-        <w:t xml:space="preserve"> erhält das Frontend laufend </w:t>
-      </w:r>
-      <w:proofErr w:type="spellStart"/>
-      <w:r>
-        <w:t>WebSocket</w:t>
-      </w:r>
-      <w:proofErr w:type="spellEnd"/>
-      <w:r>
-        <w:t xml:space="preserve"> Nachrichten. Diese Nachrichten ermöglichen einen Echtzeitaustausch von Informationen, welcher für ein digitales Spiel </w:t>
-      </w:r>
-      <w:proofErr w:type="gramStart"/>
-      <w:r>
-        <w:t>essentiell</w:t>
-      </w:r>
-      <w:proofErr w:type="gramEnd"/>
-      <w:r>
-        <w:t xml:space="preserve"> ist. </w:t>
+        <w:t xml:space="preserve"> Als Frontend versteht man die Weboberfläche, welche im Browser des Nutzers angezeigt wird. Aktionen werden via REST-Api angestoßen. Zusätzlich zu den Antworten der REST-Api erhält das Frontend laufend WebSocket Nachrichten. Diese Nachrichten ermöglichen einen Echtzeitaustausch von Informationen, welcher für ein digitales Spiel essentiell ist. </w:t>
       </w:r>
       <w:r>
         <w:br/>
@@ -8196,15 +8194,7 @@
       </w:r>
       <w:r>
         <w:br/>
-        <w:t xml:space="preserve">Ebenso zur Präsentationsschicht zählt der Würfel. Dieser liegt bei den Spielern und kommuniziert über die Bluetooth Schnittstelle mit einem dazugehörigen </w:t>
-      </w:r>
-      <w:proofErr w:type="spellStart"/>
-      <w:r>
-        <w:t>RaspberryPI</w:t>
-      </w:r>
-      <w:proofErr w:type="spellEnd"/>
-      <w:r>
-        <w:t>. Über diesen Würfel können Aktionen angestoßen werden (Bsp.: Begriff erraten).</w:t>
+        <w:t>Ebenso zur Präsentationsschicht zählt der Würfel. Dieser liegt bei den Spielern und kommuniziert über die Bluetooth Schnittstelle mit einem dazugehörigen RaspberryPI. Über diesen Würfel können Aktionen angestoßen werden (Bsp.: Begriff erraten).</w:t>
       </w:r>
     </w:p>
     <w:p>
@@ -8237,46 +8227,14 @@
         <w:t xml:space="preserve">verwendet. Dieses beinhaltet den Großteil der Logik und steht im ständigen Informationsaustausch mit Dritten. </w:t>
       </w:r>
       <w:r>
-        <w:t>Komplexe Sicherheitsmechanismen sind vorhanden, um einen unbefugten Zugriff zu unterbinden. Für die Kommunikation stehen REST-</w:t>
-      </w:r>
-      <w:proofErr w:type="spellStart"/>
-      <w:r>
-        <w:t>Api</w:t>
-      </w:r>
-      <w:proofErr w:type="spellEnd"/>
-      <w:r>
-        <w:t xml:space="preserve"> und </w:t>
-      </w:r>
-      <w:proofErr w:type="spellStart"/>
-      <w:r>
-        <w:t>WebSockets</w:t>
-      </w:r>
-      <w:proofErr w:type="spellEnd"/>
-      <w:r>
-        <w:t xml:space="preserve"> zur Verfügung. </w:t>
+        <w:t xml:space="preserve">Komplexe Sicherheitsmechanismen sind vorhanden, um einen unbefugten Zugriff zu unterbinden. Für die Kommunikation stehen REST-Api und WebSockets zur Verfügung. </w:t>
       </w:r>
       <w:r>
         <w:br/>
       </w:r>
       <w:r>
         <w:br/>
-        <w:t xml:space="preserve">Der </w:t>
-      </w:r>
-      <w:proofErr w:type="spellStart"/>
-      <w:r>
-        <w:t>RaspberryPI</w:t>
-      </w:r>
-      <w:proofErr w:type="spellEnd"/>
-      <w:r>
-        <w:t xml:space="preserve"> zählt zum Backend – für diese steht ein eigenes Unterprojekt zur Verfügung, hier wird ebenso das Java Framework Spring verwendet. Die Kommunikation erfolgt via Bluetooth beziehungsweise </w:t>
-      </w:r>
-      <w:proofErr w:type="spellStart"/>
-      <w:r>
-        <w:t>WebSockets</w:t>
-      </w:r>
-      <w:proofErr w:type="spellEnd"/>
-      <w:r>
-        <w:t>.</w:t>
+        <w:t>Der RaspberryPI zählt zum Backend – für diese steht ein eigenes Unterprojekt zur Verfügung, hier wird ebenso das Java Framework Spring verwendet. Die Kommunikation erfolgt via Bluetooth beziehungsweise WebSockets.</w:t>
       </w:r>
     </w:p>
     <w:p>
@@ -8288,14 +8246,12 @@
         </w:numPr>
         <w:jc w:val="left"/>
       </w:pPr>
-      <w:proofErr w:type="spellStart"/>
       <w:r>
         <w:rPr>
           <w:b/>
         </w:rPr>
         <w:t>Persistenzschicht</w:t>
       </w:r>
-      <w:proofErr w:type="spellEnd"/>
       <w:r>
         <w:t>:</w:t>
       </w:r>
@@ -8347,87 +8303,31 @@
         <w:rPr>
           <w:lang w:val="de-DE"/>
         </w:rPr>
-        <w:t xml:space="preserve">Um eine Würfelseite des Dodekaeders abzufragen, wird ein </w:t>
-      </w:r>
-      <w:proofErr w:type="spellStart"/>
+        <w:t xml:space="preserve">Um eine Würfelseite des Dodekaeders abzufragen, wird ein MiniComputer mit Bluetooth Schnittstelle benötigt. Da ein RaspberryPi </w:t>
+      </w:r>
       <w:r>
         <w:rPr>
           <w:lang w:val="de-DE"/>
         </w:rPr>
-        <w:t>MiniComputer</w:t>
-      </w:r>
-      <w:proofErr w:type="spellEnd"/>
+        <w:t>benutzt</w:t>
+      </w:r>
       <w:r>
         <w:rPr>
           <w:lang w:val="de-DE"/>
         </w:rPr>
-        <w:t xml:space="preserve"> mit Bluetooth Schnittstelle benötigt. Da ein </w:t>
-      </w:r>
-      <w:proofErr w:type="spellStart"/>
+        <w:t xml:space="preserve"> wird, wird hier einfach nur „Pi“ als Bezeichnung dieses MiniComputers </w:t>
+      </w:r>
       <w:r>
         <w:rPr>
           <w:lang w:val="de-DE"/>
         </w:rPr>
-        <w:t>RaspberryPi</w:t>
-      </w:r>
-      <w:proofErr w:type="spellEnd"/>
+        <w:t>benutzt</w:t>
+      </w:r>
       <w:r>
         <w:rPr>
           <w:lang w:val="de-DE"/>
         </w:rPr>
-        <w:t xml:space="preserve"> </w:t>
-      </w:r>
-      <w:r>
-        <w:rPr>
-          <w:lang w:val="de-DE"/>
-        </w:rPr>
-        <w:t>benutzt</w:t>
-      </w:r>
-      <w:r>
-        <w:rPr>
-          <w:lang w:val="de-DE"/>
-        </w:rPr>
-        <w:t xml:space="preserve"> wird, wird hier einfach nur „Pi“ als Bezeichnung dieses </w:t>
-      </w:r>
-      <w:proofErr w:type="spellStart"/>
-      <w:r>
-        <w:rPr>
-          <w:lang w:val="de-DE"/>
-        </w:rPr>
-        <w:t>MiniComputers</w:t>
-      </w:r>
-      <w:proofErr w:type="spellEnd"/>
-      <w:r>
-        <w:rPr>
-          <w:lang w:val="de-DE"/>
-        </w:rPr>
-        <w:t xml:space="preserve"> </w:t>
-      </w:r>
-      <w:r>
-        <w:rPr>
-          <w:lang w:val="de-DE"/>
-        </w:rPr>
-        <w:t>benutzt</w:t>
-      </w:r>
-      <w:r>
-        <w:rPr>
-          <w:lang w:val="de-DE"/>
-        </w:rPr>
-        <w:t xml:space="preserve">. </w:t>
-      </w:r>
-      <w:proofErr w:type="gramStart"/>
-      <w:r>
-        <w:rPr>
-          <w:lang w:val="de-DE"/>
-        </w:rPr>
-        <w:t>Der Pi</w:t>
-      </w:r>
-      <w:proofErr w:type="gramEnd"/>
-      <w:r>
-        <w:rPr>
-          <w:lang w:val="de-DE"/>
-        </w:rPr>
-        <w:t xml:space="preserve"> braucht ebenfalls eine funktionierende Internetanbindung (Intranet, wenn das Backend im lokalen Netz</w:t>
+        <w:t>. Der Pi braucht ebenfalls eine funktionierende Internetanbindung (Intranet, wenn das Backend im lokalen Netz</w:t>
       </w:r>
       <w:r>
         <w:rPr>
@@ -8517,35 +8417,20 @@
         <w:rPr>
           <w:lang w:val="de-DE"/>
         </w:rPr>
-        <w:t xml:space="preserve"> Da </w:t>
-      </w:r>
-      <w:proofErr w:type="gramStart"/>
+        <w:t xml:space="preserve"> Da der Pi hier schon mit einem Raum verbunden ist, ist </w:t>
+      </w:r>
       <w:r>
         <w:rPr>
           <w:lang w:val="de-DE"/>
         </w:rPr>
-        <w:t>der Pi</w:t>
-      </w:r>
-      <w:proofErr w:type="gramEnd"/>
+        <w:t xml:space="preserve">ihm </w:t>
+      </w:r>
       <w:r>
         <w:rPr>
           <w:lang w:val="de-DE"/>
         </w:rPr>
-        <w:t xml:space="preserve"> hier schon mit einem Raum verbunden ist, ist </w:t>
-      </w:r>
-      <w:r>
-        <w:rPr>
-          <w:lang w:val="de-DE"/>
-        </w:rPr>
-        <w:t xml:space="preserve">ihm </w:t>
-      </w:r>
-      <w:r>
-        <w:rPr>
-          <w:lang w:val="de-DE"/>
-        </w:rPr>
         <w:t xml:space="preserve">schon die </w:t>
       </w:r>
-      <w:proofErr w:type="spellStart"/>
       <w:r>
         <w:rPr>
           <w:i/>
@@ -8562,7 +8447,6 @@
         </w:rPr>
         <w:t>_id</w:t>
       </w:r>
-      <w:proofErr w:type="spellEnd"/>
       <w:r>
         <w:rPr>
           <w:lang w:val="de-DE"/>
@@ -8672,21 +8556,7 @@
         <w:rPr>
           <w:lang w:val="de-DE"/>
         </w:rPr>
-        <w:t>en ist das Wort „</w:t>
-      </w:r>
-      <w:proofErr w:type="spellStart"/>
-      <w:r>
-        <w:rPr>
-          <w:lang w:val="de-DE"/>
-        </w:rPr>
-        <w:t>Notification</w:t>
-      </w:r>
-      <w:proofErr w:type="spellEnd"/>
-      <w:r>
-        <w:rPr>
-          <w:lang w:val="de-DE"/>
-        </w:rPr>
-        <w:t xml:space="preserve">“ </w:t>
+        <w:t xml:space="preserve">en ist das Wort „Notification“ </w:t>
       </w:r>
       <w:r>
         <w:rPr>
@@ -8739,23 +8609,7 @@
           <w:u w:color="000000"/>
           <w:lang w:val="de-DE" w:eastAsia="de-DE"/>
         </w:rPr>
-        <w:t xml:space="preserve">Der </w:t>
-      </w:r>
-      <w:proofErr w:type="spellStart"/>
-      <w:r>
-        <w:rPr>
-          <w:u w:color="000000"/>
-          <w:lang w:val="de-DE" w:eastAsia="de-DE"/>
-        </w:rPr>
-        <w:t>GameplayController</w:t>
-      </w:r>
-      <w:proofErr w:type="spellEnd"/>
-      <w:r>
-        <w:rPr>
-          <w:u w:color="000000"/>
-          <w:lang w:val="de-DE" w:eastAsia="de-DE"/>
-        </w:rPr>
-        <w:t xml:space="preserve"> steuert die einzelnen Spiele. Nachdem das Spiel gestartet wurde</w:t>
+        <w:t>Der GameplayController steuert die einzelnen Spiele. Nachdem das Spiel gestartet wurde</w:t>
       </w:r>
       <w:r>
         <w:rPr>
@@ -8769,15 +8623,7 @@
           <w:u w:color="000000"/>
           <w:lang w:val="de-DE" w:eastAsia="de-DE"/>
         </w:rPr>
-        <w:t xml:space="preserve">, wird eine </w:t>
-      </w:r>
-      <w:proofErr w:type="spellStart"/>
-      <w:r>
-        <w:rPr>
-          <w:u w:color="000000"/>
-          <w:lang w:val="de-DE" w:eastAsia="de-DE"/>
-        </w:rPr>
-        <w:t>Web</w:t>
+        <w:t>, wird eine Web</w:t>
       </w:r>
       <w:r>
         <w:rPr>
@@ -8791,9 +8637,15 @@
           <w:u w:color="000000"/>
           <w:lang w:val="de-DE" w:eastAsia="de-DE"/>
         </w:rPr>
-        <w:t>ocket</w:t>
-      </w:r>
-      <w:proofErr w:type="spellEnd"/>
+        <w:t xml:space="preserve">ocket </w:t>
+      </w:r>
+      <w:r>
+        <w:rPr>
+          <w:u w:color="000000"/>
+          <w:lang w:val="de-DE" w:eastAsia="de-DE"/>
+        </w:rPr>
+        <w:t>Message</w:t>
+      </w:r>
       <w:r>
         <w:rPr>
           <w:u w:color="000000"/>
@@ -8806,24 +8658,8 @@
           <w:u w:color="000000"/>
           <w:lang w:val="de-DE" w:eastAsia="de-DE"/>
         </w:rPr>
-        <w:t>Message</w:t>
-      </w:r>
-      <w:r>
-        <w:rPr>
-          <w:u w:color="000000"/>
-          <w:lang w:val="de-DE" w:eastAsia="de-DE"/>
-        </w:rPr>
-        <w:t xml:space="preserve"> </w:t>
-      </w:r>
-      <w:proofErr w:type="gramStart"/>
-      <w:r>
-        <w:rPr>
-          <w:u w:color="000000"/>
-          <w:lang w:val="de-DE" w:eastAsia="de-DE"/>
-        </w:rPr>
         <w:t>an den Pi</w:t>
       </w:r>
-      <w:proofErr w:type="gramEnd"/>
       <w:r>
         <w:rPr>
           <w:u w:color="000000"/>
@@ -8857,39 +8693,7 @@
           <w:u w:color="000000"/>
           <w:lang w:val="de-DE" w:eastAsia="de-DE"/>
         </w:rPr>
-        <w:t xml:space="preserve"> Alle </w:t>
-      </w:r>
-      <w:proofErr w:type="spellStart"/>
-      <w:r>
-        <w:rPr>
-          <w:u w:color="000000"/>
-          <w:lang w:val="de-DE" w:eastAsia="de-DE"/>
-        </w:rPr>
-        <w:t>WebSocket</w:t>
-      </w:r>
-      <w:proofErr w:type="spellEnd"/>
-      <w:r>
-        <w:rPr>
-          <w:u w:color="000000"/>
-          <w:lang w:val="de-DE" w:eastAsia="de-DE"/>
-        </w:rPr>
-        <w:t xml:space="preserve"> Messages werden durch den </w:t>
-      </w:r>
-      <w:proofErr w:type="spellStart"/>
-      <w:r>
-        <w:rPr>
-          <w:u w:color="000000"/>
-          <w:lang w:val="de-DE" w:eastAsia="de-DE"/>
-        </w:rPr>
-        <w:t>LogicController</w:t>
-      </w:r>
-      <w:proofErr w:type="spellEnd"/>
-      <w:r>
-        <w:rPr>
-          <w:u w:color="000000"/>
-          <w:lang w:val="de-DE" w:eastAsia="de-DE"/>
-        </w:rPr>
-        <w:t xml:space="preserve"> initial verarbeitet. </w:t>
+        <w:t xml:space="preserve"> Alle WebSocket Messages werden durch den LogicController initial verarbeitet. </w:t>
       </w:r>
     </w:p>
     <w:p>
@@ -8923,23 +8727,7 @@
           <w:u w:color="000000"/>
           <w:lang w:val="de-DE" w:eastAsia="de-DE"/>
         </w:rPr>
-        <w:t xml:space="preserve">nun eine Änderung der Würfelseite erfolgt, sendet der Würfel </w:t>
-      </w:r>
-      <w:proofErr w:type="gramStart"/>
-      <w:r>
-        <w:rPr>
-          <w:u w:color="000000"/>
-          <w:lang w:val="de-DE" w:eastAsia="de-DE"/>
-        </w:rPr>
-        <w:t>an den Pi</w:t>
-      </w:r>
-      <w:proofErr w:type="gramEnd"/>
-      <w:r>
-        <w:rPr>
-          <w:u w:color="000000"/>
-          <w:lang w:val="de-DE" w:eastAsia="de-DE"/>
-        </w:rPr>
-        <w:t xml:space="preserve"> eine Benachrichtigung</w:t>
+        <w:t>nun eine Änderung der Würfelseite erfolgt, sendet der Würfel an den Pi eine Benachrichtigung</w:t>
       </w:r>
       <w:r>
         <w:rPr>
@@ -8953,23 +8741,7 @@
           <w:u w:color="000000"/>
           <w:lang w:val="de-DE" w:eastAsia="de-DE"/>
         </w:rPr>
-        <w:t xml:space="preserve">. </w:t>
-      </w:r>
-      <w:proofErr w:type="gramStart"/>
-      <w:r>
-        <w:rPr>
-          <w:u w:color="000000"/>
-          <w:lang w:val="de-DE" w:eastAsia="de-DE"/>
-        </w:rPr>
-        <w:t>Der Pi</w:t>
-      </w:r>
-      <w:proofErr w:type="gramEnd"/>
-      <w:r>
-        <w:rPr>
-          <w:u w:color="000000"/>
-          <w:lang w:val="de-DE" w:eastAsia="de-DE"/>
-        </w:rPr>
-        <w:t xml:space="preserve"> liest die aktuelle </w:t>
+        <w:t xml:space="preserve">. Der Pi liest die aktuelle </w:t>
       </w:r>
       <w:r>
         <w:rPr>
@@ -9032,23 +8804,7 @@
           <w:u w:color="000000"/>
           <w:lang w:val="de-DE" w:eastAsia="de-DE"/>
         </w:rPr>
-        <w:t xml:space="preserve">Diese Information wird im Anschluss an das Backend via </w:t>
-      </w:r>
-      <w:proofErr w:type="spellStart"/>
-      <w:r>
-        <w:rPr>
-          <w:u w:color="000000"/>
-          <w:lang w:val="de-DE" w:eastAsia="de-DE"/>
-        </w:rPr>
-        <w:t>WebSocket</w:t>
-      </w:r>
-      <w:proofErr w:type="spellEnd"/>
-      <w:r>
-        <w:rPr>
-          <w:u w:color="000000"/>
-          <w:lang w:val="de-DE" w:eastAsia="de-DE"/>
-        </w:rPr>
-        <w:t xml:space="preserve"> übermittelt. </w:t>
+        <w:t xml:space="preserve">Diese Information wird im Anschluss an das Backend via WebSocket übermittelt. </w:t>
       </w:r>
     </w:p>
     <w:p>
@@ -9149,15 +8905,7 @@
           <w:u w:color="000000"/>
           <w:lang w:val="de-DE" w:eastAsia="de-DE"/>
         </w:rPr>
-        <w:t xml:space="preserve">Das System besteht aus drei Geräten. Der Würfel, ein </w:t>
-      </w:r>
-      <w:proofErr w:type="spellStart"/>
-      <w:r>
-        <w:rPr>
-          <w:u w:color="000000"/>
-          <w:lang w:val="de-DE" w:eastAsia="de-DE"/>
-        </w:rPr>
-        <w:t>RaspberryP</w:t>
+        <w:t>Das System besteht aus drei Geräten. Der Würfel, ein RaspberryP</w:t>
       </w:r>
       <w:r>
         <w:rPr>
@@ -9166,7 +8914,6 @@
         </w:rPr>
         <w:t>i</w:t>
       </w:r>
-      <w:proofErr w:type="spellEnd"/>
       <w:r>
         <w:rPr>
           <w:u w:color="000000"/>
@@ -9253,55 +9000,7 @@
           <w:u w:color="000000"/>
           <w:lang w:val="de-DE" w:eastAsia="de-DE"/>
         </w:rPr>
-        <w:t xml:space="preserve">Das Frontend wird vom Backend via </w:t>
-      </w:r>
-      <w:proofErr w:type="spellStart"/>
-      <w:r>
-        <w:rPr>
-          <w:u w:color="000000"/>
-          <w:lang w:val="de-DE" w:eastAsia="de-DE"/>
-        </w:rPr>
-        <w:t>Tomcat</w:t>
-      </w:r>
-      <w:proofErr w:type="spellEnd"/>
-      <w:r>
-        <w:rPr>
-          <w:u w:color="000000"/>
-          <w:lang w:val="de-DE" w:eastAsia="de-DE"/>
-        </w:rPr>
-        <w:t xml:space="preserve"> ausgehändigt. Mithilfe einer REST-</w:t>
-      </w:r>
-      <w:proofErr w:type="spellStart"/>
-      <w:r>
-        <w:rPr>
-          <w:u w:color="000000"/>
-          <w:lang w:val="de-DE" w:eastAsia="de-DE"/>
-        </w:rPr>
-        <w:t>Api</w:t>
-      </w:r>
-      <w:proofErr w:type="spellEnd"/>
-      <w:r>
-        <w:rPr>
-          <w:u w:color="000000"/>
-          <w:lang w:val="de-DE" w:eastAsia="de-DE"/>
-        </w:rPr>
-        <w:t xml:space="preserve"> (erkennbar an der Naming Convention) können Daten abgefragt und Aktionen angestoßen werden. Zusätzlich werden Informationen via </w:t>
-      </w:r>
-      <w:proofErr w:type="spellStart"/>
-      <w:r>
-        <w:rPr>
-          <w:u w:color="000000"/>
-          <w:lang w:val="de-DE" w:eastAsia="de-DE"/>
-        </w:rPr>
-        <w:t>WebSocket</w:t>
-      </w:r>
-      <w:proofErr w:type="spellEnd"/>
-      <w:r>
-        <w:rPr>
-          <w:u w:color="000000"/>
-          <w:lang w:val="de-DE" w:eastAsia="de-DE"/>
-        </w:rPr>
-        <w:t xml:space="preserve"> dem Frontend zur Verfügung gestellt.</w:t>
+        <w:t>Das Frontend wird vom Backend via Tomcat ausgehändigt. Mithilfe einer REST-Api (erkennbar an der Naming Convention) können Daten abgefragt und Aktionen angestoßen werden. Zusätzlich werden Informationen via WebSocket dem Frontend zur Verfügung gestellt.</w:t>
       </w:r>
     </w:p>
     <w:p>
@@ -9325,61 +9024,21 @@
           <w:u w:color="000000"/>
           <w:lang w:val="de-DE" w:eastAsia="de-DE"/>
         </w:rPr>
-        <w:t xml:space="preserve">Der </w:t>
-      </w:r>
-      <w:proofErr w:type="spellStart"/>
-      <w:r>
-        <w:rPr>
-          <w:u w:color="000000"/>
-          <w:lang w:val="de-DE" w:eastAsia="de-DE"/>
-        </w:rPr>
-        <w:t>CubeController</w:t>
-      </w:r>
-      <w:proofErr w:type="spellEnd"/>
-      <w:r>
-        <w:rPr>
-          <w:u w:color="000000"/>
-          <w:lang w:val="de-DE" w:eastAsia="de-DE"/>
-        </w:rPr>
-        <w:t xml:space="preserve"> bietet </w:t>
-      </w:r>
-      <w:r>
-        <w:rPr>
-          <w:u w:color="000000"/>
-          <w:lang w:val="de-DE" w:eastAsia="de-DE"/>
-        </w:rPr>
-        <w:t xml:space="preserve">einen </w:t>
-      </w:r>
-      <w:proofErr w:type="spellStart"/>
-      <w:r>
-        <w:rPr>
-          <w:u w:color="000000"/>
-          <w:lang w:val="de-DE" w:eastAsia="de-DE"/>
-        </w:rPr>
-        <w:t>Full</w:t>
-      </w:r>
-      <w:proofErr w:type="spellEnd"/>
-      <w:r>
-        <w:rPr>
-          <w:u w:color="000000"/>
-          <w:lang w:val="de-DE" w:eastAsia="de-DE"/>
-        </w:rPr>
-        <w:t>-Duplex</w:t>
-      </w:r>
-      <w:r>
-        <w:rPr>
-          <w:u w:color="000000"/>
-          <w:lang w:val="de-DE" w:eastAsia="de-DE"/>
-        </w:rPr>
-        <w:t xml:space="preserve"> </w:t>
-      </w:r>
-      <w:proofErr w:type="spellStart"/>
-      <w:r>
-        <w:rPr>
-          <w:u w:color="000000"/>
-          <w:lang w:val="de-DE" w:eastAsia="de-DE"/>
-        </w:rPr>
-        <w:t>Web</w:t>
+        <w:t xml:space="preserve">Der CubeController bietet </w:t>
+      </w:r>
+      <w:r>
+        <w:rPr>
+          <w:u w:color="000000"/>
+          <w:lang w:val="de-DE" w:eastAsia="de-DE"/>
+        </w:rPr>
+        <w:t>einen Full-Duplex</w:t>
+      </w:r>
+      <w:r>
+        <w:rPr>
+          <w:u w:color="000000"/>
+          <w:lang w:val="de-DE" w:eastAsia="de-DE"/>
+        </w:rPr>
+        <w:t xml:space="preserve"> Web</w:t>
       </w:r>
       <w:r>
         <w:rPr>
@@ -9393,15 +9052,7 @@
           <w:u w:color="000000"/>
           <w:lang w:val="de-DE" w:eastAsia="de-DE"/>
         </w:rPr>
-        <w:t>ocket</w:t>
-      </w:r>
-      <w:proofErr w:type="spellEnd"/>
-      <w:r>
-        <w:rPr>
-          <w:u w:color="000000"/>
-          <w:lang w:val="de-DE" w:eastAsia="de-DE"/>
-        </w:rPr>
-        <w:t xml:space="preserve"> Chanel an, welcher </w:t>
+        <w:t xml:space="preserve">ocket Chanel an, welcher </w:t>
       </w:r>
       <w:r>
         <w:rPr>
@@ -9436,23 +9087,7 @@
           <w:u w:color="000000"/>
           <w:lang w:val="de-DE" w:eastAsia="de-DE"/>
         </w:rPr>
-        <w:t xml:space="preserve">(Die Funktionalität vom Bluetooth Adapter </w:t>
-      </w:r>
-      <w:proofErr w:type="spellStart"/>
-      <w:r>
-        <w:rPr>
-          <w:u w:color="000000"/>
-          <w:lang w:val="de-DE" w:eastAsia="de-DE"/>
-        </w:rPr>
-        <w:t>tinyb</w:t>
-      </w:r>
-      <w:proofErr w:type="spellEnd"/>
-      <w:r>
-        <w:rPr>
-          <w:u w:color="000000"/>
-          <w:lang w:val="de-DE" w:eastAsia="de-DE"/>
-        </w:rPr>
-        <w:t xml:space="preserve"> wird hiermit gewährleistet)</w:t>
+        <w:t>(Die Funktionalität vom Bluetooth Adapter tinyb wird hiermit gewährleistet)</w:t>
       </w:r>
       <w:r>
         <w:rPr>
@@ -9546,21 +9181,7 @@
         <w:rPr>
           <w:lang w:val="de-DE"/>
         </w:rPr>
-        <w:t xml:space="preserve">orm einer modernen Single Page </w:t>
-      </w:r>
-      <w:proofErr w:type="spellStart"/>
-      <w:r>
-        <w:rPr>
-          <w:lang w:val="de-DE"/>
-        </w:rPr>
-        <w:t>Application</w:t>
-      </w:r>
-      <w:proofErr w:type="spellEnd"/>
-      <w:r>
-        <w:rPr>
-          <w:lang w:val="de-DE"/>
-        </w:rPr>
-        <w:t xml:space="preserve"> auf Basis von Vue.js realisiert. Ein typisches Konzept zur Realisierung von Webseiten ist </w:t>
+        <w:t xml:space="preserve">orm einer modernen Single Page Application auf Basis von Vue.js realisiert. Ein typisches Konzept zur Realisierung von Webseiten ist </w:t>
       </w:r>
       <w:r>
         <w:rPr>
@@ -9684,7 +9305,6 @@
           <w:lang w:val="de-DE"/>
         </w:rPr>
       </w:pPr>
-      <w:proofErr w:type="spellStart"/>
       <w:r>
         <w:rPr>
           <w:rFonts w:ascii="Calibri" w:hAnsi="Calibri" w:cs="Calibri"/>
@@ -9695,7 +9315,6 @@
         </w:rPr>
         <w:t>Signup</w:t>
       </w:r>
-      <w:proofErr w:type="spellEnd"/>
       <w:r>
         <w:rPr>
           <w:rFonts w:ascii="Calibri" w:hAnsi="Calibri" w:cs="Calibri"/>
@@ -9731,7 +9350,6 @@
           <w:lang w:val="de-DE"/>
         </w:rPr>
       </w:pPr>
-      <w:proofErr w:type="spellStart"/>
       <w:r>
         <w:rPr>
           <w:rFonts w:ascii="Calibri" w:hAnsi="Calibri" w:cs="Calibri"/>
@@ -9742,7 +9360,6 @@
         </w:rPr>
         <w:t>Signin</w:t>
       </w:r>
-      <w:proofErr w:type="spellEnd"/>
       <w:r>
         <w:rPr>
           <w:rFonts w:ascii="Calibri" w:hAnsi="Calibri" w:cs="Calibri"/>
@@ -9800,19 +9417,39 @@
           <w:szCs w:val="22"/>
           <w:lang w:val="de-DE"/>
         </w:rPr>
-        <w:t xml:space="preserve">Hier können sowohl das eigene </w:t>
-      </w:r>
-      <w:proofErr w:type="gramStart"/>
-      <w:r>
+        <w:t>Hier können sowohl das eigene Profil, als auch Nutzerprofile anderer Nutzer eingesehen werden.</w:t>
+      </w:r>
+    </w:p>
+    <w:p>
+      <w:pPr>
+        <w:pStyle w:val="Aufzhlungszeichen"/>
         <w:rPr>
           <w:rFonts w:ascii="Calibri" w:hAnsi="Calibri" w:cs="Calibri"/>
           <w:sz w:val="22"/>
           <w:szCs w:val="22"/>
           <w:lang w:val="de-DE"/>
         </w:rPr>
-        <w:t>Profil,</w:t>
-      </w:r>
-      <w:proofErr w:type="gramEnd"/>
+      </w:pPr>
+      <w:r>
+        <w:rPr>
+          <w:rFonts w:ascii="Calibri" w:hAnsi="Calibri" w:cs="Calibri"/>
+          <w:b/>
+          <w:sz w:val="22"/>
+          <w:szCs w:val="22"/>
+          <w:lang w:val="de-DE"/>
+        </w:rPr>
+        <w:t>Dashboard (Spieleverwalter / Admin)</w:t>
+      </w:r>
+      <w:r>
+        <w:rPr>
+          <w:rFonts w:ascii="Calibri" w:hAnsi="Calibri" w:cs="Calibri"/>
+          <w:b/>
+          <w:sz w:val="22"/>
+          <w:szCs w:val="22"/>
+          <w:lang w:val="de-DE"/>
+        </w:rPr>
+        <w:br/>
+      </w:r>
       <w:r>
         <w:rPr>
           <w:rFonts w:ascii="Calibri" w:hAnsi="Calibri" w:cs="Calibri"/>
@@ -9820,7 +9457,7 @@
           <w:szCs w:val="22"/>
           <w:lang w:val="de-DE"/>
         </w:rPr>
-        <w:t xml:space="preserve"> als auch Nutzerprofile anderer Nutzer eingesehen werden.</w:t>
+        <w:t xml:space="preserve">Hier sieht man eine erweiterte Liste der Räume (inklusive Punktestand und Themengebiet), eine Liste der Themengebiete (inkl. Aktionen) sowie eine Liste aller Nutzer (inkl. Aktionen).  </w:t>
       </w:r>
     </w:p>
     <w:p>
@@ -9841,7 +9478,7 @@
           <w:szCs w:val="22"/>
           <w:lang w:val="de-DE"/>
         </w:rPr>
-        <w:t>Dashboard (Spieleverwalter / Admin)</w:t>
+        <w:t>Raum</w:t>
       </w:r>
       <w:r>
         <w:rPr>
@@ -9860,47 +9497,47 @@
           <w:szCs w:val="22"/>
           <w:lang w:val="de-DE"/>
         </w:rPr>
-        <w:t xml:space="preserve">Hier sieht man eine erweiterte Liste der Räume (inklusive Punktestand und Themengebiet), eine Liste der Themengebiete (inkl. Aktionen) sowie eine Liste aller Nutzer (inkl. Aktionen).  </w:t>
-      </w:r>
-    </w:p>
-    <w:p>
-      <w:pPr>
-        <w:pStyle w:val="Aufzhlungszeichen"/>
+        <w:t xml:space="preserve">Hier können beigetretene Spieler eingesehen werden und Teams verwaltet werden. Sofern man am Spiel teilnimmt, wechselt die Ansicht </w:t>
+      </w:r>
+      <w:r>
         <w:rPr>
           <w:rFonts w:ascii="Calibri" w:hAnsi="Calibri" w:cs="Calibri"/>
           <w:sz w:val="22"/>
           <w:szCs w:val="22"/>
           <w:lang w:val="de-DE"/>
         </w:rPr>
-      </w:pPr>
-      <w:r>
-        <w:rPr>
-          <w:rFonts w:ascii="Calibri" w:hAnsi="Calibri" w:cs="Calibri"/>
-          <w:b/>
-          <w:sz w:val="22"/>
-          <w:szCs w:val="22"/>
-          <w:lang w:val="de-DE"/>
-        </w:rPr>
-        <w:t>Raum</w:t>
-      </w:r>
-      <w:r>
-        <w:rPr>
-          <w:rFonts w:ascii="Calibri" w:hAnsi="Calibri" w:cs="Calibri"/>
-          <w:b/>
-          <w:sz w:val="22"/>
-          <w:szCs w:val="22"/>
-          <w:lang w:val="de-DE"/>
-        </w:rPr>
-        <w:br/>
-      </w:r>
-      <w:r>
+        <w:t>in den Spielmodus (Aktueller Spieler, Timer, Begriff, … wird angezeigt)</w:t>
+      </w:r>
+    </w:p>
+    <w:p>
+      <w:pPr>
+        <w:pStyle w:val="Aufzhlungszeichen"/>
         <w:rPr>
           <w:rFonts w:ascii="Calibri" w:hAnsi="Calibri" w:cs="Calibri"/>
           <w:sz w:val="22"/>
           <w:szCs w:val="22"/>
           <w:lang w:val="de-DE"/>
         </w:rPr>
-        <w:t xml:space="preserve">Hier können beigetretene Spieler eingesehen werden und Teams verwaltet werden. Sofern man am Spiel teilnimmt, wechselt die Ansicht </w:t>
+      </w:pPr>
+      <w:r>
+        <w:rPr>
+          <w:rFonts w:ascii="Calibri" w:hAnsi="Calibri" w:cs="Calibri"/>
+          <w:b/>
+          <w:sz w:val="22"/>
+          <w:szCs w:val="22"/>
+          <w:lang w:val="de-DE"/>
+        </w:rPr>
+        <w:t>Error</w:t>
+      </w:r>
+      <w:r>
+        <w:rPr>
+          <w:rFonts w:ascii="Calibri" w:hAnsi="Calibri" w:cs="Calibri"/>
+          <w:b/>
+          <w:sz w:val="22"/>
+          <w:szCs w:val="22"/>
+          <w:lang w:val="de-DE"/>
+        </w:rPr>
+        <w:br/>
       </w:r>
       <w:r>
         <w:rPr>
@@ -9909,19 +9546,39 @@
           <w:szCs w:val="22"/>
           <w:lang w:val="de-DE"/>
         </w:rPr>
-        <w:t xml:space="preserve">in den Spielmodus (Aktueller Spieler, </w:t>
-      </w:r>
-      <w:proofErr w:type="spellStart"/>
-      <w:r>
+        <w:t>Hier finden sich mehrere Fehlerbildschirme (Error 404 und 500)</w:t>
+      </w:r>
+    </w:p>
+    <w:p>
+      <w:pPr>
+        <w:pStyle w:val="Aufzhlungszeichen"/>
         <w:rPr>
           <w:rFonts w:ascii="Calibri" w:hAnsi="Calibri" w:cs="Calibri"/>
           <w:sz w:val="22"/>
           <w:szCs w:val="22"/>
           <w:lang w:val="de-DE"/>
         </w:rPr>
-        <w:t>Timer</w:t>
-      </w:r>
-      <w:proofErr w:type="spellEnd"/>
+      </w:pPr>
+      <w:r>
+        <w:rPr>
+          <w:rFonts w:ascii="Calibri" w:hAnsi="Calibri" w:cs="Calibri"/>
+          <w:b/>
+          <w:sz w:val="22"/>
+          <w:szCs w:val="22"/>
+          <w:lang w:val="de-DE"/>
+        </w:rPr>
+        <w:t>WS Debug</w:t>
+      </w:r>
+      <w:r>
+        <w:rPr>
+          <w:rFonts w:ascii="Calibri" w:hAnsi="Calibri" w:cs="Calibri"/>
+          <w:b/>
+          <w:sz w:val="22"/>
+          <w:szCs w:val="22"/>
+          <w:lang w:val="de-DE"/>
+        </w:rPr>
+        <w:br/>
+      </w:r>
       <w:r>
         <w:rPr>
           <w:rFonts w:ascii="Calibri" w:hAnsi="Calibri" w:cs="Calibri"/>
@@ -9929,179 +9586,7 @@
           <w:szCs w:val="22"/>
           <w:lang w:val="de-DE"/>
         </w:rPr>
-        <w:t>, Begriff, … wird angezeigt)</w:t>
-      </w:r>
-    </w:p>
-    <w:p>
-      <w:pPr>
-        <w:pStyle w:val="Aufzhlungszeichen"/>
-        <w:rPr>
-          <w:rFonts w:ascii="Calibri" w:hAnsi="Calibri" w:cs="Calibri"/>
-          <w:sz w:val="22"/>
-          <w:szCs w:val="22"/>
-          <w:lang w:val="de-DE"/>
-        </w:rPr>
-      </w:pPr>
-      <w:r>
-        <w:rPr>
-          <w:rFonts w:ascii="Calibri" w:hAnsi="Calibri" w:cs="Calibri"/>
-          <w:b/>
-          <w:sz w:val="22"/>
-          <w:szCs w:val="22"/>
-          <w:lang w:val="de-DE"/>
-        </w:rPr>
-        <w:t>Error</w:t>
-      </w:r>
-      <w:r>
-        <w:rPr>
-          <w:rFonts w:ascii="Calibri" w:hAnsi="Calibri" w:cs="Calibri"/>
-          <w:b/>
-          <w:sz w:val="22"/>
-          <w:szCs w:val="22"/>
-          <w:lang w:val="de-DE"/>
-        </w:rPr>
-        <w:br/>
-      </w:r>
-      <w:r>
-        <w:rPr>
-          <w:rFonts w:ascii="Calibri" w:hAnsi="Calibri" w:cs="Calibri"/>
-          <w:sz w:val="22"/>
-          <w:szCs w:val="22"/>
-          <w:lang w:val="de-DE"/>
-        </w:rPr>
-        <w:t>Hier finden sich mehrere Fehlerbildschirme (Error 404 und 500)</w:t>
-      </w:r>
-    </w:p>
-    <w:p>
-      <w:pPr>
-        <w:pStyle w:val="Aufzhlungszeichen"/>
-        <w:rPr>
-          <w:rFonts w:ascii="Calibri" w:hAnsi="Calibri" w:cs="Calibri"/>
-          <w:sz w:val="22"/>
-          <w:szCs w:val="22"/>
-          <w:lang w:val="de-DE"/>
-        </w:rPr>
-      </w:pPr>
-      <w:r>
-        <w:rPr>
-          <w:rFonts w:ascii="Calibri" w:hAnsi="Calibri" w:cs="Calibri"/>
-          <w:b/>
-          <w:sz w:val="22"/>
-          <w:szCs w:val="22"/>
-          <w:lang w:val="de-DE"/>
-        </w:rPr>
-        <w:t xml:space="preserve">WS </w:t>
-      </w:r>
-      <w:proofErr w:type="spellStart"/>
-      <w:r>
-        <w:rPr>
-          <w:rFonts w:ascii="Calibri" w:hAnsi="Calibri" w:cs="Calibri"/>
-          <w:b/>
-          <w:sz w:val="22"/>
-          <w:szCs w:val="22"/>
-          <w:lang w:val="de-DE"/>
-        </w:rPr>
-        <w:t>Debug</w:t>
-      </w:r>
-      <w:proofErr w:type="spellEnd"/>
-      <w:r>
-        <w:rPr>
-          <w:rFonts w:ascii="Calibri" w:hAnsi="Calibri" w:cs="Calibri"/>
-          <w:b/>
-          <w:sz w:val="22"/>
-          <w:szCs w:val="22"/>
-          <w:lang w:val="de-DE"/>
-        </w:rPr>
-        <w:br/>
-      </w:r>
-      <w:r>
-        <w:rPr>
-          <w:rFonts w:ascii="Calibri" w:hAnsi="Calibri" w:cs="Calibri"/>
-          <w:sz w:val="22"/>
-          <w:szCs w:val="22"/>
-          <w:lang w:val="de-DE"/>
-        </w:rPr>
-        <w:t xml:space="preserve">Hier kann ein </w:t>
-      </w:r>
-      <w:proofErr w:type="spellStart"/>
-      <w:r>
-        <w:rPr>
-          <w:rFonts w:ascii="Calibri" w:hAnsi="Calibri" w:cs="Calibri"/>
-          <w:sz w:val="22"/>
-          <w:szCs w:val="22"/>
-          <w:lang w:val="de-DE"/>
-        </w:rPr>
-        <w:t>Debugtool</w:t>
-      </w:r>
-      <w:proofErr w:type="spellEnd"/>
-      <w:r>
-        <w:rPr>
-          <w:rFonts w:ascii="Calibri" w:hAnsi="Calibri" w:cs="Calibri"/>
-          <w:sz w:val="22"/>
-          <w:szCs w:val="22"/>
-          <w:lang w:val="de-DE"/>
-        </w:rPr>
-        <w:t xml:space="preserve"> für </w:t>
-      </w:r>
-      <w:proofErr w:type="spellStart"/>
-      <w:r>
-        <w:rPr>
-          <w:rFonts w:ascii="Calibri" w:hAnsi="Calibri" w:cs="Calibri"/>
-          <w:sz w:val="22"/>
-          <w:szCs w:val="22"/>
-          <w:lang w:val="de-DE"/>
-        </w:rPr>
-        <w:t>WebSocket</w:t>
-      </w:r>
-      <w:proofErr w:type="spellEnd"/>
-      <w:r>
-        <w:rPr>
-          <w:rFonts w:ascii="Calibri" w:hAnsi="Calibri" w:cs="Calibri"/>
-          <w:sz w:val="22"/>
-          <w:szCs w:val="22"/>
-          <w:lang w:val="de-DE"/>
-        </w:rPr>
-        <w:t xml:space="preserve"> Verbindungen gefunden werden (Hinweis: In einem </w:t>
-      </w:r>
-      <w:proofErr w:type="spellStart"/>
-      <w:r>
-        <w:rPr>
-          <w:rFonts w:ascii="Calibri" w:hAnsi="Calibri" w:cs="Calibri"/>
-          <w:sz w:val="22"/>
-          <w:szCs w:val="22"/>
-          <w:lang w:val="de-DE"/>
-        </w:rPr>
-        <w:t>Production</w:t>
-      </w:r>
-      <w:proofErr w:type="spellEnd"/>
-      <w:r>
-        <w:rPr>
-          <w:rFonts w:ascii="Calibri" w:hAnsi="Calibri" w:cs="Calibri"/>
-          <w:sz w:val="22"/>
-          <w:szCs w:val="22"/>
-          <w:lang w:val="de-DE"/>
-        </w:rPr>
-        <w:t xml:space="preserve"> </w:t>
-      </w:r>
-      <w:proofErr w:type="spellStart"/>
-      <w:r>
-        <w:rPr>
-          <w:rFonts w:ascii="Calibri" w:hAnsi="Calibri" w:cs="Calibri"/>
-          <w:sz w:val="22"/>
-          <w:szCs w:val="22"/>
-          <w:lang w:val="de-DE"/>
-        </w:rPr>
-        <w:t>Build</w:t>
-      </w:r>
-      <w:proofErr w:type="spellEnd"/>
-      <w:r>
-        <w:rPr>
-          <w:rFonts w:ascii="Calibri" w:hAnsi="Calibri" w:cs="Calibri"/>
-          <w:sz w:val="22"/>
-          <w:szCs w:val="22"/>
-          <w:lang w:val="de-DE"/>
-        </w:rPr>
-        <w:t xml:space="preserve"> ist diese Seite deaktiviert).</w:t>
+        <w:t>Hier kann ein Debugtool für WebSocket Verbindungen gefunden werden (Hinweis: In einem Production Build ist diese Seite deaktiviert).</w:t>
       </w:r>
     </w:p>
     <w:p>
@@ -10790,17 +10275,8 @@
           <w:b/>
           <w:lang w:val="en-US"/>
         </w:rPr>
-        <w:t xml:space="preserve">Hardware / Bluetooth </w:t>
-      </w:r>
-      <w:proofErr w:type="spellStart"/>
-      <w:r>
-        <w:rPr>
-          <w:b/>
-          <w:lang w:val="en-US"/>
-        </w:rPr>
-        <w:t>Architekt</w:t>
-      </w:r>
-      <w:proofErr w:type="spellEnd"/>
+        <w:t>Hardware / Bluetooth Architekt</w:t>
+      </w:r>
       <w:r>
         <w:rPr>
           <w:lang w:val="en-US"/>
@@ -10836,13 +10312,8 @@
         <w:t xml:space="preserve">: </w:t>
       </w:r>
       <w:r>
-        <w:t xml:space="preserve">Islam </w:t>
-      </w:r>
-      <w:proofErr w:type="spellStart"/>
-      <w:r>
-        <w:t>Mechtijev</w:t>
-      </w:r>
-      <w:proofErr w:type="spellEnd"/>
+        <w:t>Islam Mechtijev</w:t>
+      </w:r>
     </w:p>
     <w:p>
       <w:pPr>
@@ -10910,15 +10381,7 @@
         <w:pStyle w:val="Body"/>
       </w:pPr>
       <w:r>
-        <w:t xml:space="preserve">Die jeweiligen Architekten sind für die zeitliche Koordination von </w:t>
-      </w:r>
-      <w:proofErr w:type="spellStart"/>
-      <w:r>
-        <w:t>Issues</w:t>
-      </w:r>
-      <w:proofErr w:type="spellEnd"/>
-      <w:r>
-        <w:t xml:space="preserve"> sowie</w:t>
+        <w:t>Die jeweiligen Architekten sind für die zeitliche Koordination von Issues sowie</w:t>
       </w:r>
       <w:r>
         <w:t xml:space="preserve"> </w:t>
@@ -10966,35 +10429,7 @@
         <w:rPr>
           <w:lang w:val="de-DE"/>
         </w:rPr>
-        <w:t xml:space="preserve">Damit alle Projektmitglieder stets über den jeweiligen Status informiert sind, finden wöchentliche </w:t>
-      </w:r>
-      <w:proofErr w:type="spellStart"/>
-      <w:r>
-        <w:rPr>
-          <w:lang w:val="de-DE"/>
-        </w:rPr>
-        <w:t>JourFixe</w:t>
-      </w:r>
-      <w:proofErr w:type="spellEnd"/>
-      <w:r>
-        <w:rPr>
-          <w:lang w:val="de-DE"/>
-        </w:rPr>
-        <w:t xml:space="preserve"> </w:t>
-      </w:r>
-      <w:proofErr w:type="gramStart"/>
-      <w:r>
-        <w:rPr>
-          <w:lang w:val="de-DE"/>
-        </w:rPr>
-        <w:t>Montags</w:t>
-      </w:r>
-      <w:proofErr w:type="gramEnd"/>
-      <w:r>
-        <w:rPr>
-          <w:lang w:val="de-DE"/>
-        </w:rPr>
-        <w:t xml:space="preserve"> (19:00) sowie Freitags (16:00) statt. </w:t>
+        <w:t xml:space="preserve">Damit alle Projektmitglieder stets über den jeweiligen Status informiert sind, finden wöchentliche JourFixe Montags (19:00) sowie Freitags (16:00) statt. </w:t>
       </w:r>
     </w:p>
     <w:p>
@@ -11018,38 +10453,16 @@
           <w:lang w:val="de-DE"/>
         </w:rPr>
         <w:lastRenderedPageBreak/>
-        <w:t xml:space="preserve">Der Projektverlauf wird mithilfe von Meilensteinen geplant. Sofern alle </w:t>
-      </w:r>
-      <w:proofErr w:type="spellStart"/>
-      <w:r>
+        <w:t xml:space="preserve">Der Projektverlauf wird mithilfe von Meilensteinen geplant. Sofern alle Issues eines Meilensteins erledigt sind, ist der Meilenstein erledigt. Bevorzugt soll an Issues des momentan aktiven Meilensteins gearbeitet werden – man kann allerdings auch vorarbeiten. </w:t>
+      </w:r>
+    </w:p>
+    <w:p>
+      <w:pPr>
         <w:rPr>
           <w:lang w:val="de-DE"/>
         </w:rPr>
-        <w:t>Issues</w:t>
-      </w:r>
-      <w:proofErr w:type="spellEnd"/>
-      <w:r>
-        <w:rPr>
-          <w:lang w:val="de-DE"/>
-        </w:rPr>
-        <w:t xml:space="preserve"> eines Meilensteins erledigt sind, ist der Meilenstein erledigt. Bevorzugt soll an </w:t>
-      </w:r>
-      <w:proofErr w:type="spellStart"/>
-      <w:r>
-        <w:rPr>
-          <w:lang w:val="de-DE"/>
-        </w:rPr>
-        <w:t>Issues</w:t>
-      </w:r>
-      <w:proofErr w:type="spellEnd"/>
-      <w:r>
-        <w:rPr>
-          <w:lang w:val="de-DE"/>
-        </w:rPr>
-        <w:t xml:space="preserve"> des momentan aktiven Meilensteins gearbeitet werden – man kann allerdings auch vorarbeiten. </w:t>
-      </w:r>
-    </w:p>
-    <w:p/>
+      </w:pPr>
+    </w:p>
     <w:tbl>
       <w:tblPr>
         <w:tblStyle w:val="Tabellenraster"/>
@@ -11663,51 +11076,17 @@
         <w:br/>
       </w:r>
       <w:r>
-        <w:t xml:space="preserve">ER-Diagramm, Glossar, </w:t>
-      </w:r>
-      <w:proofErr w:type="spellStart"/>
-      <w:r>
-        <w:t>Issues</w:t>
-      </w:r>
-      <w:proofErr w:type="spellEnd"/>
-      <w:r>
-        <w:t xml:space="preserve"> einpflegen, </w:t>
-      </w:r>
-      <w:proofErr w:type="spellStart"/>
-      <w:r>
-        <w:t>git</w:t>
-      </w:r>
-      <w:proofErr w:type="spellEnd"/>
-      <w:r>
-        <w:t xml:space="preserve"> </w:t>
-      </w:r>
-      <w:proofErr w:type="spellStart"/>
-      <w:r>
-        <w:t>workflow</w:t>
-      </w:r>
-      <w:proofErr w:type="spellEnd"/>
-      <w:r>
-        <w:t xml:space="preserve">, Dummy Projekt, Frontend </w:t>
-      </w:r>
-      <w:proofErr w:type="spellStart"/>
-      <w:r>
-        <w:t>Build</w:t>
-      </w:r>
-      <w:proofErr w:type="spellEnd"/>
-      <w:r>
-        <w:t xml:space="preserve"> Integration</w:t>
+        <w:t>ER-Diagramm, Glossar, Issues einpflegen, git workflow, Dummy Projekt, Frontend Build Integration</w:t>
       </w:r>
       <w:r>
         <w:t xml:space="preserve">, </w:t>
       </w:r>
-      <w:proofErr w:type="gramStart"/>
       <w:r>
         <w:t>API</w:t>
       </w:r>
       <w:r>
         <w:t xml:space="preserve"> Planung</w:t>
       </w:r>
-      <w:proofErr w:type="gramEnd"/>
     </w:p>
     <w:p>
       <w:pPr>
@@ -11731,34 +11110,10 @@
         <w:br/>
       </w:r>
       <w:r>
-        <w:t xml:space="preserve">Kommunikation </w:t>
-      </w:r>
-      <w:proofErr w:type="spellStart"/>
-      <w:r>
-        <w:t>RaspberryPi</w:t>
-      </w:r>
-      <w:proofErr w:type="spellEnd"/>
-      <w:r>
-        <w:t xml:space="preserve"> und </w:t>
-      </w:r>
-      <w:proofErr w:type="spellStart"/>
-      <w:r>
-        <w:t>TimeCube</w:t>
-      </w:r>
-      <w:proofErr w:type="spellEnd"/>
-      <w:r>
-        <w:t>, REST und Websocket Kommunikation,</w:t>
-      </w:r>
-      <w:r>
-        <w:t xml:space="preserve"> REST </w:t>
-      </w:r>
-      <w:proofErr w:type="spellStart"/>
-      <w:r>
-        <w:t>Endpoint</w:t>
-      </w:r>
-      <w:proofErr w:type="spellEnd"/>
-      <w:r>
-        <w:t xml:space="preserve"> Implementierung,</w:t>
+        <w:t>Kommunikation RaspberryPi und TimeCube, REST und Websocket Kommunikation,</w:t>
+      </w:r>
+      <w:r>
+        <w:t xml:space="preserve"> REST Endpoint Implementierung,</w:t>
       </w:r>
       <w:r>
         <w:t xml:space="preserve"> Datenbank Setup, Authenti</w:t>
@@ -11823,16 +11178,11 @@
         <w:br/>
       </w:r>
       <w:r>
-        <w:t>Frontend Views (</w:t>
-      </w:r>
-      <w:proofErr w:type="spellStart"/>
-      <w:r>
-        <w:t>Admin</w:t>
+        <w:t>Frontend Views (Admin</w:t>
       </w:r>
       <w:r>
         <w:t>oberfläche</w:t>
       </w:r>
-      <w:proofErr w:type="spellEnd"/>
       <w:r>
         <w:t>),</w:t>
       </w:r>
@@ -11869,14 +11219,12 @@
         </w:rPr>
         <w:t xml:space="preserve">Feinschliff, </w:t>
       </w:r>
-      <w:proofErr w:type="spellStart"/>
       <w:r>
         <w:rPr>
           <w:rFonts w:cs="Calibri"/>
         </w:rPr>
         <w:t>Bugtesting</w:t>
       </w:r>
-      <w:proofErr w:type="spellEnd"/>
     </w:p>
     <w:p>
       <w:pPr>
@@ -11944,9 +11292,8 @@
             <w14:bevel/>
           </w14:textOutline>
         </w:rPr>
-        <w:t xml:space="preserve">zusätzlich zu den </w:t>
-      </w:r>
-      <w:proofErr w:type="spellStart"/>
+        <w:t xml:space="preserve">zusätzlich zu den JourFixe Terminen </w:t>
+      </w:r>
       <w:r>
         <w:rPr>
           <w:rFonts w:ascii="Calibri" w:eastAsia="Calibri" w:hAnsi="Calibri" w:cs="Calibri"/>
@@ -11961,9 +11308,8 @@
             <w14:bevel/>
           </w14:textOutline>
         </w:rPr>
-        <w:t>JourFixe</w:t>
-      </w:r>
-      <w:proofErr w:type="spellEnd"/>
+        <w:t>über den Status anderer Branches</w:t>
+      </w:r>
       <w:r>
         <w:rPr>
           <w:rFonts w:ascii="Calibri" w:eastAsia="Calibri" w:hAnsi="Calibri" w:cs="Calibri"/>
@@ -11978,7 +11324,7 @@
             <w14:bevel/>
           </w14:textOutline>
         </w:rPr>
-        <w:t xml:space="preserve"> Terminen </w:t>
+        <w:t xml:space="preserve"> </w:t>
       </w:r>
       <w:r>
         <w:rPr>
@@ -11994,9 +11340,8 @@
             <w14:bevel/>
           </w14:textOutline>
         </w:rPr>
-        <w:t xml:space="preserve">über den Status anderer </w:t>
-      </w:r>
-      <w:proofErr w:type="spellStart"/>
+        <w:t>/</w:t>
+      </w:r>
       <w:r>
         <w:rPr>
           <w:rFonts w:ascii="Calibri" w:eastAsia="Calibri" w:hAnsi="Calibri" w:cs="Calibri"/>
@@ -12011,9 +11356,8 @@
             <w14:bevel/>
           </w14:textOutline>
         </w:rPr>
-        <w:t>Branches</w:t>
-      </w:r>
-      <w:proofErr w:type="spellEnd"/>
+        <w:t xml:space="preserve"> </w:t>
+      </w:r>
       <w:r>
         <w:rPr>
           <w:rFonts w:ascii="Calibri" w:eastAsia="Calibri" w:hAnsi="Calibri" w:cs="Calibri"/>
@@ -12028,7 +11372,7 @@
             <w14:bevel/>
           </w14:textOutline>
         </w:rPr>
-        <w:t xml:space="preserve"> </w:t>
+        <w:t xml:space="preserve">Issues informiert zu sein, wird der Status der Entwicklung von jeder Person manuell </w:t>
       </w:r>
       <w:r>
         <w:rPr>
@@ -12044,7 +11388,7 @@
             <w14:bevel/>
           </w14:textOutline>
         </w:rPr>
-        <w:t>/</w:t>
+        <w:t>mittels Checkin - Checkout Messages</w:t>
       </w:r>
       <w:r>
         <w:rPr>
@@ -12060,9 +11404,8 @@
             <w14:bevel/>
           </w14:textOutline>
         </w:rPr>
-        <w:t xml:space="preserve"> </w:t>
-      </w:r>
-      <w:proofErr w:type="spellStart"/>
+        <w:t xml:space="preserve"> (in diesem Fall </w:t>
+      </w:r>
       <w:r>
         <w:rPr>
           <w:rFonts w:ascii="Calibri" w:eastAsia="Calibri" w:hAnsi="Calibri" w:cs="Calibri"/>
@@ -12077,9 +11420,8 @@
             <w14:bevel/>
           </w14:textOutline>
         </w:rPr>
-        <w:t>Issues</w:t>
-      </w:r>
-      <w:proofErr w:type="spellEnd"/>
+        <w:t xml:space="preserve">über </w:t>
+      </w:r>
       <w:r>
         <w:rPr>
           <w:rFonts w:ascii="Calibri" w:eastAsia="Calibri" w:hAnsi="Calibri" w:cs="Calibri"/>
@@ -12094,7 +11436,13 @@
             <w14:bevel/>
           </w14:textOutline>
         </w:rPr>
-        <w:t xml:space="preserve"> informiert zu sein, wird der Status der Entwicklung von jeder Person manuell </w:t>
+        <w:t>Slack) festgehalten</w:t>
+      </w:r>
+      <w:r>
+        <w:rPr>
+          <w:lang w:val="de-DE"/>
+        </w:rPr>
+        <w:t xml:space="preserve">. </w:t>
       </w:r>
       <w:r>
         <w:rPr>
@@ -12110,10 +11458,30 @@
             <w14:bevel/>
           </w14:textOutline>
         </w:rPr>
-        <w:t xml:space="preserve">mittels </w:t>
-      </w:r>
-      <w:proofErr w:type="spellStart"/>
-      <w:r>
+        <w:t>Andere Teammitglieder müssen so nicht explizit nachfragen, zusätzlich erhält man wesentlich öfter Statusupdates (als lediglich mit Jour Fixe).</w:t>
+      </w:r>
+    </w:p>
+    <w:p>
+      <w:pPr>
+        <w:rPr>
+          <w:lang w:val="de-DE"/>
+        </w:rPr>
+      </w:pPr>
+    </w:p>
+    <w:p>
+      <w:pPr>
+        <w:pStyle w:val="berschrift2"/>
+      </w:pPr>
+      <w:r>
+        <w:t xml:space="preserve">6.3 </w:t>
+      </w:r>
+      <w:r>
+        <w:t>Releases und Feature Freeze</w:t>
+      </w:r>
+    </w:p>
+    <w:p>
+      <w:pPr>
+        <w:jc w:val="both"/>
         <w:rPr>
           <w:rFonts w:ascii="Calibri" w:eastAsia="Calibri" w:hAnsi="Calibri" w:cs="Calibri"/>
           <w:color w:val="000000"/>
@@ -12127,182 +11495,6 @@
             <w14:bevel/>
           </w14:textOutline>
         </w:rPr>
-        <w:t>Checkin</w:t>
-      </w:r>
-      <w:proofErr w:type="spellEnd"/>
-      <w:r>
-        <w:rPr>
-          <w:rFonts w:ascii="Calibri" w:eastAsia="Calibri" w:hAnsi="Calibri" w:cs="Calibri"/>
-          <w:color w:val="000000"/>
-          <w:sz w:val="22"/>
-          <w:szCs w:val="22"/>
-          <w:u w:color="000000"/>
-          <w:lang w:val="de-DE" w:eastAsia="de-DE"/>
-          <w14:textOutline w14:w="0" w14:cap="flat" w14:cmpd="sng" w14:algn="ctr">
-            <w14:noFill/>
-            <w14:prstDash w14:val="solid"/>
-            <w14:bevel/>
-          </w14:textOutline>
-        </w:rPr>
-        <w:t xml:space="preserve"> - </w:t>
-      </w:r>
-      <w:proofErr w:type="spellStart"/>
-      <w:r>
-        <w:rPr>
-          <w:rFonts w:ascii="Calibri" w:eastAsia="Calibri" w:hAnsi="Calibri" w:cs="Calibri"/>
-          <w:color w:val="000000"/>
-          <w:sz w:val="22"/>
-          <w:szCs w:val="22"/>
-          <w:u w:color="000000"/>
-          <w:lang w:val="de-DE" w:eastAsia="de-DE"/>
-          <w14:textOutline w14:w="0" w14:cap="flat" w14:cmpd="sng" w14:algn="ctr">
-            <w14:noFill/>
-            <w14:prstDash w14:val="solid"/>
-            <w14:bevel/>
-          </w14:textOutline>
-        </w:rPr>
-        <w:t>Checkout</w:t>
-      </w:r>
-      <w:proofErr w:type="spellEnd"/>
-      <w:r>
-        <w:rPr>
-          <w:rFonts w:ascii="Calibri" w:eastAsia="Calibri" w:hAnsi="Calibri" w:cs="Calibri"/>
-          <w:color w:val="000000"/>
-          <w:sz w:val="22"/>
-          <w:szCs w:val="22"/>
-          <w:u w:color="000000"/>
-          <w:lang w:val="de-DE" w:eastAsia="de-DE"/>
-          <w14:textOutline w14:w="0" w14:cap="flat" w14:cmpd="sng" w14:algn="ctr">
-            <w14:noFill/>
-            <w14:prstDash w14:val="solid"/>
-            <w14:bevel/>
-          </w14:textOutline>
-        </w:rPr>
-        <w:t xml:space="preserve"> Messages</w:t>
-      </w:r>
-      <w:r>
-        <w:rPr>
-          <w:rFonts w:ascii="Calibri" w:eastAsia="Calibri" w:hAnsi="Calibri" w:cs="Calibri"/>
-          <w:color w:val="000000"/>
-          <w:sz w:val="22"/>
-          <w:szCs w:val="22"/>
-          <w:u w:color="000000"/>
-          <w:lang w:val="de-DE" w:eastAsia="de-DE"/>
-          <w14:textOutline w14:w="0" w14:cap="flat" w14:cmpd="sng" w14:algn="ctr">
-            <w14:noFill/>
-            <w14:prstDash w14:val="solid"/>
-            <w14:bevel/>
-          </w14:textOutline>
-        </w:rPr>
-        <w:t xml:space="preserve"> (in diesem Fall </w:t>
-      </w:r>
-      <w:r>
-        <w:rPr>
-          <w:rFonts w:ascii="Calibri" w:eastAsia="Calibri" w:hAnsi="Calibri" w:cs="Calibri"/>
-          <w:color w:val="000000"/>
-          <w:sz w:val="22"/>
-          <w:szCs w:val="22"/>
-          <w:u w:color="000000"/>
-          <w:lang w:val="de-DE" w:eastAsia="de-DE"/>
-          <w14:textOutline w14:w="0" w14:cap="flat" w14:cmpd="sng" w14:algn="ctr">
-            <w14:noFill/>
-            <w14:prstDash w14:val="solid"/>
-            <w14:bevel/>
-          </w14:textOutline>
-        </w:rPr>
-        <w:t xml:space="preserve">über </w:t>
-      </w:r>
-      <w:proofErr w:type="spellStart"/>
-      <w:r>
-        <w:rPr>
-          <w:rFonts w:ascii="Calibri" w:eastAsia="Calibri" w:hAnsi="Calibri" w:cs="Calibri"/>
-          <w:color w:val="000000"/>
-          <w:sz w:val="22"/>
-          <w:szCs w:val="22"/>
-          <w:u w:color="000000"/>
-          <w:lang w:val="de-DE" w:eastAsia="de-DE"/>
-          <w14:textOutline w14:w="0" w14:cap="flat" w14:cmpd="sng" w14:algn="ctr">
-            <w14:noFill/>
-            <w14:prstDash w14:val="solid"/>
-            <w14:bevel/>
-          </w14:textOutline>
-        </w:rPr>
-        <w:t>Slack</w:t>
-      </w:r>
-      <w:proofErr w:type="spellEnd"/>
-      <w:r>
-        <w:rPr>
-          <w:rFonts w:ascii="Calibri" w:eastAsia="Calibri" w:hAnsi="Calibri" w:cs="Calibri"/>
-          <w:color w:val="000000"/>
-          <w:sz w:val="22"/>
-          <w:szCs w:val="22"/>
-          <w:u w:color="000000"/>
-          <w:lang w:val="de-DE" w:eastAsia="de-DE"/>
-          <w14:textOutline w14:w="0" w14:cap="flat" w14:cmpd="sng" w14:algn="ctr">
-            <w14:noFill/>
-            <w14:prstDash w14:val="solid"/>
-            <w14:bevel/>
-          </w14:textOutline>
-        </w:rPr>
-        <w:t>) festgehalten</w:t>
-      </w:r>
-      <w:r>
-        <w:rPr>
-          <w:lang w:val="de-DE"/>
-        </w:rPr>
-        <w:t xml:space="preserve">. </w:t>
-      </w:r>
-      <w:r>
-        <w:rPr>
-          <w:rFonts w:ascii="Calibri" w:eastAsia="Calibri" w:hAnsi="Calibri" w:cs="Calibri"/>
-          <w:color w:val="000000"/>
-          <w:sz w:val="22"/>
-          <w:szCs w:val="22"/>
-          <w:u w:color="000000"/>
-          <w:lang w:val="de-DE" w:eastAsia="de-DE"/>
-          <w14:textOutline w14:w="0" w14:cap="flat" w14:cmpd="sng" w14:algn="ctr">
-            <w14:noFill/>
-            <w14:prstDash w14:val="solid"/>
-            <w14:bevel/>
-          </w14:textOutline>
-        </w:rPr>
-        <w:t>Andere Teammitglieder müssen so nicht explizit nachfragen, zusätzlich erhält man wesentlich öfter Statusupdates (als lediglich mit Jour Fixe).</w:t>
-      </w:r>
-    </w:p>
-    <w:p>
-      <w:pPr>
-        <w:rPr>
-          <w:lang w:val="de-DE"/>
-        </w:rPr>
-      </w:pPr>
-    </w:p>
-    <w:p>
-      <w:pPr>
-        <w:pStyle w:val="berschrift2"/>
-      </w:pPr>
-      <w:r>
-        <w:t xml:space="preserve">6.3 </w:t>
-      </w:r>
-      <w:r>
-        <w:t>Releases und Feature Freeze</w:t>
-      </w:r>
-    </w:p>
-    <w:p>
-      <w:pPr>
-        <w:jc w:val="both"/>
-        <w:rPr>
-          <w:rFonts w:ascii="Calibri" w:eastAsia="Calibri" w:hAnsi="Calibri" w:cs="Calibri"/>
-          <w:color w:val="000000"/>
-          <w:sz w:val="22"/>
-          <w:szCs w:val="22"/>
-          <w:u w:color="000000"/>
-          <w:lang w:val="de-DE" w:eastAsia="de-DE"/>
-          <w14:textOutline w14:w="0" w14:cap="flat" w14:cmpd="sng" w14:algn="ctr">
-            <w14:noFill/>
-            <w14:prstDash w14:val="solid"/>
-            <w14:bevel/>
-          </w14:textOutline>
-        </w:rPr>
       </w:pPr>
     </w:p>
     <w:p>
@@ -12310,63 +11502,7 @@
         <w:pStyle w:val="Body"/>
       </w:pPr>
       <w:r>
-        <w:t xml:space="preserve">An jedem Sonntag (bis spätestens Montag 08:00) wird ein Release angelegt. Dazu werden gegebenenfalls noch offene </w:t>
-      </w:r>
-      <w:proofErr w:type="spellStart"/>
-      <w:r>
-        <w:t>Merge</w:t>
-      </w:r>
-      <w:proofErr w:type="spellEnd"/>
-      <w:r>
-        <w:t xml:space="preserve"> </w:t>
-      </w:r>
-      <w:proofErr w:type="spellStart"/>
-      <w:r>
-        <w:t>Requests</w:t>
-      </w:r>
-      <w:proofErr w:type="spellEnd"/>
-      <w:r>
-        <w:t xml:space="preserve"> nach </w:t>
-      </w:r>
-      <w:proofErr w:type="spellStart"/>
-      <w:r>
-        <w:t>Dev</w:t>
-      </w:r>
-      <w:proofErr w:type="spellEnd"/>
-      <w:r>
-        <w:t xml:space="preserve"> </w:t>
-      </w:r>
-      <w:proofErr w:type="spellStart"/>
-      <w:r>
-        <w:t>gemerged</w:t>
-      </w:r>
-      <w:proofErr w:type="spellEnd"/>
-      <w:r>
-        <w:t xml:space="preserve"> und anschließend der Release </w:t>
-      </w:r>
-      <w:proofErr w:type="gramStart"/>
-      <w:r>
-        <w:t>inklusive Tag</w:t>
-      </w:r>
-      <w:proofErr w:type="gramEnd"/>
-      <w:r>
-        <w:t xml:space="preserve"> angelegt. Damit noch Zeit besteht, </w:t>
-      </w:r>
-      <w:proofErr w:type="spellStart"/>
-      <w:r>
-        <w:t>Merge</w:t>
-      </w:r>
-      <w:proofErr w:type="spellEnd"/>
-      <w:r>
-        <w:t xml:space="preserve"> </w:t>
-      </w:r>
-      <w:proofErr w:type="spellStart"/>
-      <w:r>
-        <w:t>Conflicts</w:t>
-      </w:r>
-      <w:proofErr w:type="spellEnd"/>
-      <w:r>
-        <w:t xml:space="preserve"> o.</w:t>
+        <w:t>An jedem Sonntag (bis spätestens Montag 08:00) wird ein Release angelegt. Dazu werden gegebenenfalls noch offene Merge Requests nach Dev gemerged und anschließend der Release inklusive Tag angelegt. Damit noch Zeit besteht, Merge Conflicts o.</w:t>
       </w:r>
       <w:r>
         <w:t xml:space="preserve"> </w:t>
@@ -12445,15 +11581,7 @@
       </w:tabs>
     </w:pPr>
     <w:r>
-      <w:t xml:space="preserve">Team </w:t>
-    </w:r>
-    <w:proofErr w:type="spellStart"/>
-    <w:r>
-      <w:t>SpeziRangers</w:t>
-    </w:r>
-    <w:proofErr w:type="spellEnd"/>
-    <w:r>
-      <w:t>/NR.3</w:t>
+      <w:t>Team SpeziRangers/NR.3</w:t>
     </w:r>
     <w:r>
       <w:tab/>

</xml_diff>